<commit_message>
latest edits to typos
</commit_message>
<xml_diff>
--- a/output/papers/Cognition-Round2/COGNITION_reviewer_comments.docx
+++ b/output/papers/Cognition-Round2/COGNITION_reviewer_comments.docx
@@ -14,7 +14,7 @@
       <w:pPr>
         <w:rPr>
           <w:color w:val="A8D08D" w:themeColor="accent6" w:themeTint="99"/>
-          <w:lang w:val="en-US"/>
+          <w:lang w:val="en-GB"/>
         </w:rPr>
       </w:pPr>
       <w:r>
@@ -744,6 +744,7 @@
           <w:lang w:val="en-US"/>
         </w:rPr>
       </w:pPr>
+      <w:commentRangeStart w:id="11"/>
       <w:r>
         <w:rPr>
           <w:b/>
@@ -751,6 +752,13 @@
         </w:rPr>
         <w:t>Reviewer #2</w:t>
       </w:r>
+      <w:commentRangeEnd w:id="11"/>
+      <w:r>
+        <w:rPr>
+          <w:rStyle w:val="CommentReference"/>
+        </w:rPr>
+        <w:commentReference w:id="11"/>
+      </w:r>
     </w:p>
     <w:p>
       <w:pPr>
@@ -775,16 +783,16 @@
       <w:r>
         <w:t>There is a great deal of thought-provoking material in this paper. The argument is complex but ultimately some valuable implications emerge. The analysis uses an appropriate analysis method (Bayesian mixed-effects psychometric models) and does so very thoroughly. There are however weaknesses with respect to the stimuli, the placement of the work in prior literature, and the n</w:t>
       </w:r>
-      <w:commentRangeStart w:id="11"/>
+      <w:commentRangeStart w:id="12"/>
       <w:r>
         <w:t>ovelty of the paradigm.</w:t>
       </w:r>
-      <w:commentRangeEnd w:id="11"/>
-      <w:r>
-        <w:rPr>
-          <w:rStyle w:val="CommentReference"/>
-        </w:rPr>
-        <w:commentReference w:id="11"/>
+      <w:commentRangeEnd w:id="12"/>
+      <w:r>
+        <w:rPr>
+          <w:rStyle w:val="CommentReference"/>
+        </w:rPr>
+        <w:commentReference w:id="12"/>
       </w:r>
     </w:p>
     <w:p/>
@@ -796,7 +804,7 @@
           <w:numId w:val="4"/>
         </w:numPr>
       </w:pPr>
-      <w:commentRangeStart w:id="12"/>
+      <w:commentRangeStart w:id="13"/>
       <w:r>
         <w:t xml:space="preserve">Stimuli. As I was reading the Methods section, I found myself looking for (and failing to find) </w:t>
       </w:r>
@@ -831,19 +839,19 @@
         </w:rPr>
         <w:t xml:space="preserve">rerun </w:t>
       </w:r>
-      <w:commentRangeStart w:id="13"/>
+      <w:commentRangeStart w:id="14"/>
       <w:r>
         <w:rPr>
           <w:highlight w:val="yellow"/>
         </w:rPr>
         <w:t>the</w:t>
       </w:r>
-      <w:commentRangeEnd w:id="13"/>
-      <w:r>
-        <w:rPr>
-          <w:rStyle w:val="CommentReference"/>
-        </w:rPr>
-        <w:commentReference w:id="13"/>
+      <w:commentRangeEnd w:id="14"/>
+      <w:r>
+        <w:rPr>
+          <w:rStyle w:val="CommentReference"/>
+        </w:rPr>
+        <w:commentReference w:id="14"/>
       </w:r>
       <w:r>
         <w:rPr>
@@ -905,29 +913,29 @@
         <w:lastRenderedPageBreak/>
         <w:t>mentioned (e.g. in Footnote 2), this brief discussion does not do sufficient justice to the literature which has explored issues that are addressed in the current work (e.g. Best's PAM addresses the powerful constraints that prior knowledge about the distribution of phonetic cues in L1 can have on learning about L2 categories; see e.g. Escudero et al., 2011, on effects of the experiment-internal distribution). Second, and more specifically, the ways in which the questions addressed in the current study are introduced appear incomplete. In the lexically-guided perceptual learning literature, several studies on the amount of exposure required for learning to take place are not cited (Kraljic &amp; Samuel, 2007; Poellmann et al., 2011). Similarly, earlier work on the effects of prior knowledge in accent learning (e.g., Witteman et al., 2013) and the effects of exposure distributions in learning L1 categories (e.g. Zhang and Holt, 2018) should be acknowledged. The bottom line is that, while the earlier work may have manipulations that may not always be as fine grained as those that are tested here, nor are they exactly the same manipulations, that earlier work should nevertheless be acknowledged as providing motivation and context for the current study.</w:t>
       </w:r>
-      <w:commentRangeEnd w:id="12"/>
-      <w:r>
-        <w:rPr>
-          <w:rStyle w:val="CommentReference"/>
-        </w:rPr>
-        <w:commentReference w:id="12"/>
-      </w:r>
-    </w:p>
-    <w:p>
-      <w:pPr>
-        <w:rPr>
-          <w:lang w:val="en-US"/>
-        </w:rPr>
-      </w:pPr>
-    </w:p>
-    <w:p>
-      <w:pPr>
-        <w:rPr>
-          <w:color w:val="A8D08D" w:themeColor="accent6" w:themeTint="99"/>
-          <w:lang w:val="en-US"/>
-        </w:rPr>
-      </w:pPr>
-      <w:commentRangeStart w:id="14"/>
+      <w:commentRangeEnd w:id="13"/>
+      <w:r>
+        <w:rPr>
+          <w:rStyle w:val="CommentReference"/>
+        </w:rPr>
+        <w:commentReference w:id="13"/>
+      </w:r>
+    </w:p>
+    <w:p>
+      <w:pPr>
+        <w:rPr>
+          <w:lang w:val="en-US"/>
+        </w:rPr>
+      </w:pPr>
+    </w:p>
+    <w:p>
+      <w:pPr>
+        <w:rPr>
+          <w:color w:val="A8D08D" w:themeColor="accent6" w:themeTint="99"/>
+          <w:lang w:val="en-US"/>
+        </w:rPr>
+      </w:pPr>
+      <w:commentRangeStart w:id="15"/>
       <w:r>
         <w:rPr>
           <w:color w:val="A8D08D" w:themeColor="accent6" w:themeTint="99"/>
@@ -1075,12 +1083,12 @@
         </w:rPr>
         <w:t xml:space="preserve"> previously been evaluated (see the ideal adaptor model in the general discussion). </w:t>
       </w:r>
-      <w:commentRangeEnd w:id="14"/>
-      <w:r>
-        <w:rPr>
-          <w:rStyle w:val="CommentReference"/>
-        </w:rPr>
-        <w:commentReference w:id="14"/>
+      <w:commentRangeEnd w:id="15"/>
+      <w:r>
+        <w:rPr>
+          <w:rStyle w:val="CommentReference"/>
+        </w:rPr>
+        <w:commentReference w:id="15"/>
       </w:r>
     </w:p>
     <w:p>
@@ -1137,7 +1145,7 @@
           <w:lang w:val="en-US"/>
         </w:rPr>
       </w:pPr>
-      <w:commentRangeStart w:id="15"/>
+      <w:commentRangeStart w:id="16"/>
       <w:r>
         <w:rPr>
           <w:color w:val="A8D08D" w:themeColor="accent6" w:themeTint="99"/>
@@ -1162,13 +1170,13 @@
         </w:rPr>
         <w:t xml:space="preserve"> manipulate the amount of exposure independent of talker identity. </w:t>
       </w:r>
-      <w:commentRangeEnd w:id="15"/>
-      <w:r>
-        <w:rPr>
-          <w:rStyle w:val="CommentReference"/>
-          <w:color w:val="A8D08D" w:themeColor="accent6" w:themeTint="99"/>
-        </w:rPr>
-        <w:commentReference w:id="15"/>
+      <w:commentRangeEnd w:id="16"/>
+      <w:r>
+        <w:rPr>
+          <w:rStyle w:val="CommentReference"/>
+          <w:color w:val="A8D08D" w:themeColor="accent6" w:themeTint="99"/>
+        </w:rPr>
+        <w:commentReference w:id="16"/>
       </w:r>
       <w:r>
         <w:rPr>
@@ -1183,7 +1191,7 @@
       <w:pPr>
         <w:ind w:left="720"/>
       </w:pPr>
-      <w:commentRangeStart w:id="16"/>
+      <w:commentRangeStart w:id="17"/>
       <w:r>
         <w:t>Best, C. T. (1995). A direct realist view of cross-language speech perception. In. W. Strange, Speech perception and linguistic experience: Theoretical and methodological issues in cross-language speech research (pp.167-200).</w:t>
       </w:r>
@@ -1252,12 +1260,12 @@
       <w:r>
         <w:t>Zhang, X., &amp; Holt, L. L. (2018). Simultaneous tracking of coevolving distributional regularities in speech. Journal of Experimental Psychology: Human Perception and Performance, 44, 1760-1779.</w:t>
       </w:r>
-      <w:commentRangeEnd w:id="16"/>
-      <w:r>
-        <w:rPr>
-          <w:rStyle w:val="CommentReference"/>
-        </w:rPr>
-        <w:commentReference w:id="16"/>
+      <w:commentRangeEnd w:id="17"/>
+      <w:r>
+        <w:rPr>
+          <w:rStyle w:val="CommentReference"/>
+        </w:rPr>
+        <w:commentReference w:id="17"/>
       </w:r>
     </w:p>
     <w:p/>
@@ -1305,7 +1313,7 @@
           <w:lang w:val="en-US"/>
         </w:rPr>
       </w:pPr>
-      <w:commentRangeStart w:id="17"/>
+      <w:commentRangeStart w:id="18"/>
       <w:r>
         <w:rPr>
           <w:b/>
@@ -1479,12 +1487,12 @@
         </w:rPr>
         <w:t xml:space="preserve"> </w:t>
       </w:r>
-      <w:commentRangeEnd w:id="17"/>
-      <w:r>
-        <w:rPr>
-          <w:rStyle w:val="CommentReference"/>
-        </w:rPr>
-        <w:commentReference w:id="17"/>
+      <w:commentRangeEnd w:id="18"/>
+      <w:r>
+        <w:rPr>
+          <w:rStyle w:val="CommentReference"/>
+        </w:rPr>
+        <w:commentReference w:id="18"/>
       </w:r>
     </w:p>
     <w:p>
@@ -1587,7 +1595,7 @@
         </w:rPr>
         <w:t xml:space="preserve"> adaptation over mere minutes of exposure affects L1 speech perception (and in the absence of any reference to “training”: unlike in L2 learning studies, our participants were not asked to learn a new language; they were simply listening to someone speaking in the listener’s L1). Since these early studies on L2 learning were published, a new and highly productive body of research has found that some changes in L1 speech perception can occur within a few sentences (e.g., Clarke &amp; Garrett, 2004; Xie et al., 2018). While it is quite possible that these rapid changes in L1 perception originate in the same mechanisms as L2 acquisition, and that this includes distributional learning, that is by no means to be taken for granted (see also recent discussions in </w:t>
       </w:r>
-      <w:commentRangeStart w:id="18"/>
+      <w:commentRangeStart w:id="19"/>
       <w:r>
         <w:rPr>
           <w:color w:val="A8D08D" w:themeColor="accent6" w:themeTint="99"/>
@@ -1595,13 +1603,13 @@
         </w:rPr>
         <w:t>Zheng &amp; Samuels, 2020; Baese-Berk, 2018; Bent &amp; Baese-Berk, 2021; Xie et al., 2023</w:t>
       </w:r>
-      <w:commentRangeEnd w:id="18"/>
-      <w:r>
-        <w:rPr>
-          <w:rStyle w:val="CommentReference"/>
-          <w:color w:val="A8D08D" w:themeColor="accent6" w:themeTint="99"/>
-        </w:rPr>
-        <w:commentReference w:id="18"/>
+      <w:commentRangeEnd w:id="19"/>
+      <w:r>
+        <w:rPr>
+          <w:rStyle w:val="CommentReference"/>
+          <w:color w:val="A8D08D" w:themeColor="accent6" w:themeTint="99"/>
+        </w:rPr>
+        <w:commentReference w:id="19"/>
       </w:r>
       <w:r>
         <w:rPr>
@@ -1883,7 +1891,29 @@
           <w:color w:val="A8D08D" w:themeColor="accent6" w:themeTint="99"/>
           <w:lang w:val="en-US"/>
         </w:rPr>
-        <w:t xml:space="preserve">For instance, a common criticism of distributional learning theories is that they raise unaddressed questions about the ability to maintain and integrate exposure information across time (an area where, e.g., exemplar theory and ideal adaptor theory differ in important ways). But these questions do not come up if the stimulus presented on each trial is identical. Additionally, exposure in the studies cited by the reviewer is 100% labeled, and highly artificial sounding (one of us has worked with these stimuli in Kleinschmidt &amp; Jaeger, 2011). We won’t repeat here the criticisms that have been leveled against such paradigms as a window into everyday speech perception (they are reviewed in detail in recent reviews by e.g., M. Baese-Berk). Neither do we mean to claim that our paradigm removes </w:t>
+        <w:t xml:space="preserve">For instance, a common criticism of distributional learning theories is that they raise unaddressed questions about the ability to maintain and integrate exposure information across time (an area where, e.g., exemplar theory and ideal adaptor theory differ in important ways). But these questions do not come up if the stimulus presented on each trial is identical. Additionally, exposure in the studies cited by the reviewer is 100% labeled, and highly </w:t>
+      </w:r>
+      <w:commentRangeStart w:id="20"/>
+      <w:r>
+        <w:rPr>
+          <w:color w:val="A8D08D" w:themeColor="accent6" w:themeTint="99"/>
+          <w:lang w:val="en-US"/>
+        </w:rPr>
+        <w:t xml:space="preserve">artificial sounding </w:t>
+      </w:r>
+      <w:commentRangeEnd w:id="20"/>
+      <w:r>
+        <w:rPr>
+          <w:rStyle w:val="CommentReference"/>
+        </w:rPr>
+        <w:commentReference w:id="20"/>
+      </w:r>
+      <w:r>
+        <w:rPr>
+          <w:color w:val="A8D08D" w:themeColor="accent6" w:themeTint="99"/>
+          <w:lang w:val="en-US"/>
+        </w:rPr>
+        <w:t xml:space="preserve">(one of us has worked with these stimuli in Kleinschmidt &amp; Jaeger, 2011). We won’t repeat here the criticisms that have been leveled against such paradigms as a window into everyday speech perception (they are reviewed in detail in recent reviews by e.g., M. Baese-Berk). Neither do we mean to claim that our paradigm removes </w:t>
       </w:r>
       <w:r>
         <w:rPr>
@@ -1949,7 +1979,7 @@
       <w:pPr>
         <w:ind w:left="720"/>
       </w:pPr>
-      <w:commentRangeStart w:id="19"/>
+      <w:commentRangeStart w:id="21"/>
       <w:r>
         <w:t>Logan, J. S., Lively, S. E., &amp;Pisoni, D. B. (1991). Training Japanese listeners to identify English /r/ and /l/: A first report. Journal of the Acoustical Society of America, 89, 874-886.</w:t>
       </w:r>
@@ -1966,12 +1996,12 @@
       <w:r>
         <w:t>Eisner, F., &amp; McQueen, J. M. (2006). Perceptual learning in speech: Stability over time. Journal of the Acoustical Society of America, 119(4), 1950-1953.</w:t>
       </w:r>
-      <w:commentRangeEnd w:id="19"/>
-      <w:r>
-        <w:rPr>
-          <w:rStyle w:val="CommentReference"/>
-        </w:rPr>
-        <w:commentReference w:id="19"/>
+      <w:commentRangeEnd w:id="21"/>
+      <w:r>
+        <w:rPr>
+          <w:rStyle w:val="CommentReference"/>
+        </w:rPr>
+        <w:commentReference w:id="21"/>
       </w:r>
     </w:p>
     <w:p/>
@@ -1990,7 +2020,18 @@
     <w:p/>
     <w:p>
       <w:r>
-        <w:t>p. 9, l. 209: Figure 2C -&gt; Figure 2D</w:t>
+        <w:t xml:space="preserve">p. 9, l. 209: Figure 2C -&gt; Figure </w:t>
+      </w:r>
+      <w:commentRangeStart w:id="22"/>
+      <w:r>
+        <w:t>2D</w:t>
+      </w:r>
+      <w:commentRangeEnd w:id="22"/>
+      <w:r>
+        <w:rPr>
+          <w:rStyle w:val="CommentReference"/>
+        </w:rPr>
+        <w:commentReference w:id="22"/>
       </w:r>
     </w:p>
     <w:p/>
@@ -2032,7 +2073,7 @@
         </w:rPr>
         <w:t xml:space="preserve">e did not perform a power analysis. </w:t>
       </w:r>
-      <w:commentRangeStart w:id="20"/>
+      <w:commentRangeStart w:id="23"/>
       <w:r>
         <w:rPr>
           <w:color w:val="A8D08D" w:themeColor="accent6" w:themeTint="99"/>
@@ -2054,12 +2095,12 @@
         </w:rPr>
         <w:t>the letter to the editor.</w:t>
       </w:r>
-      <w:commentRangeEnd w:id="20"/>
-      <w:r>
-        <w:rPr>
-          <w:rStyle w:val="CommentReference"/>
-        </w:rPr>
-        <w:commentReference w:id="20"/>
+      <w:commentRangeEnd w:id="23"/>
+      <w:r>
+        <w:rPr>
+          <w:rStyle w:val="CommentReference"/>
+        </w:rPr>
+        <w:commentReference w:id="23"/>
       </w:r>
       <w:r>
         <w:rPr>
@@ -2377,8 +2418,8 @@
         </w:rPr>
         <w:t xml:space="preserve">While lexical context often disambiguates and labels sounds in everyday speech …,  disambiguating context is not always available. Especially with unfamiliar accents, listeners often have uncertainty about the word sequences they are hearing, reducing the labeling information available to </w:t>
       </w:r>
-      <w:commentRangeStart w:id="21"/>
-      <w:commentRangeStart w:id="22"/>
+      <w:commentRangeStart w:id="24"/>
+      <w:commentRangeStart w:id="25"/>
       <w:r>
         <w:rPr>
           <w:i/>
@@ -2387,19 +2428,19 @@
         </w:rPr>
         <w:t>them</w:t>
       </w:r>
-      <w:commentRangeEnd w:id="21"/>
-      <w:r>
-        <w:rPr>
-          <w:rStyle w:val="CommentReference"/>
-        </w:rPr>
-        <w:commentReference w:id="21"/>
-      </w:r>
-      <w:commentRangeEnd w:id="22"/>
-      <w:r>
-        <w:rPr>
-          <w:rStyle w:val="CommentReference"/>
-        </w:rPr>
-        <w:commentReference w:id="22"/>
+      <w:commentRangeEnd w:id="24"/>
+      <w:r>
+        <w:rPr>
+          <w:rStyle w:val="CommentReference"/>
+        </w:rPr>
+        <w:commentReference w:id="24"/>
+      </w:r>
+      <w:commentRangeEnd w:id="25"/>
+      <w:r>
+        <w:rPr>
+          <w:rStyle w:val="CommentReference"/>
+        </w:rPr>
+        <w:commentReference w:id="25"/>
       </w:r>
       <w:r>
         <w:rPr>
@@ -2444,16 +2485,16 @@
     </w:p>
     <w:p/>
     <w:p>
-      <w:commentRangeStart w:id="23"/>
+      <w:commentRangeStart w:id="26"/>
       <w:r>
         <w:t>p. 23, footnote 7: This is confusing. Why use a test and then say it isn't appropriate?</w:t>
       </w:r>
-      <w:commentRangeEnd w:id="23"/>
-      <w:r>
-        <w:rPr>
-          <w:rStyle w:val="CommentReference"/>
-        </w:rPr>
-        <w:commentReference w:id="23"/>
+      <w:commentRangeEnd w:id="26"/>
+      <w:r>
+        <w:rPr>
+          <w:rStyle w:val="CommentReference"/>
+        </w:rPr>
+        <w:commentReference w:id="26"/>
       </w:r>
     </w:p>
     <w:p/>
@@ -2466,26 +2507,37 @@
       <w:r>
         <w:t xml:space="preserve">Table 3: Explain in a table note why some rows are italicized. </w:t>
       </w:r>
-      <w:commentRangeStart w:id="24"/>
+      <w:commentRangeStart w:id="27"/>
       <w:r>
         <w:t>This currently has to be inferred from the main text.</w:t>
       </w:r>
-      <w:commentRangeEnd w:id="24"/>
-      <w:r>
-        <w:rPr>
-          <w:rStyle w:val="CommentReference"/>
-        </w:rPr>
-        <w:commentReference w:id="24"/>
-      </w:r>
-    </w:p>
-    <w:p>
-      <w:pPr>
-        <w:rPr>
-          <w:lang w:val="en-US"/>
-        </w:rPr>
-      </w:pPr>
-      <w:r>
-        <w:t>p. 29, l. 598 : Panel B -&gt; Panel D</w:t>
+      <w:commentRangeEnd w:id="27"/>
+      <w:r>
+        <w:rPr>
+          <w:rStyle w:val="CommentReference"/>
+        </w:rPr>
+        <w:commentReference w:id="27"/>
+      </w:r>
+    </w:p>
+    <w:p>
+      <w:pPr>
+        <w:rPr>
+          <w:lang w:val="en-US"/>
+        </w:rPr>
+      </w:pPr>
+      <w:r>
+        <w:t xml:space="preserve">p. 29, l. 598 : Panel B -&gt; Panel </w:t>
+      </w:r>
+      <w:commentRangeStart w:id="28"/>
+      <w:r>
+        <w:t>D</w:t>
+      </w:r>
+      <w:commentRangeEnd w:id="28"/>
+      <w:r>
+        <w:rPr>
+          <w:rStyle w:val="CommentReference"/>
+        </w:rPr>
+        <w:commentReference w:id="28"/>
       </w:r>
     </w:p>
     <w:p>
@@ -2497,24 +2549,24 @@
       <w:r>
         <w:t xml:space="preserve">p. 30: </w:t>
       </w:r>
-      <w:commentRangeStart w:id="25"/>
-      <w:commentRangeStart w:id="26"/>
+      <w:commentRangeStart w:id="29"/>
+      <w:commentRangeStart w:id="30"/>
       <w:r>
         <w:t>Figure 7 is not discussed in the main text.</w:t>
       </w:r>
-      <w:commentRangeEnd w:id="25"/>
-      <w:r>
-        <w:rPr>
-          <w:rStyle w:val="CommentReference"/>
-        </w:rPr>
-        <w:commentReference w:id="25"/>
-      </w:r>
-      <w:commentRangeEnd w:id="26"/>
-      <w:r>
-        <w:rPr>
-          <w:rStyle w:val="CommentReference"/>
-        </w:rPr>
-        <w:commentReference w:id="26"/>
+      <w:commentRangeEnd w:id="29"/>
+      <w:r>
+        <w:rPr>
+          <w:rStyle w:val="CommentReference"/>
+        </w:rPr>
+        <w:commentReference w:id="29"/>
+      </w:r>
+      <w:commentRangeEnd w:id="30"/>
+      <w:r>
+        <w:rPr>
+          <w:rStyle w:val="CommentReference"/>
+        </w:rPr>
+        <w:commentReference w:id="30"/>
       </w:r>
     </w:p>
     <w:p>
@@ -2526,49 +2578,49 @@
       <w:r>
         <w:t xml:space="preserve">p. 32: </w:t>
       </w:r>
-      <w:commentRangeStart w:id="27"/>
+      <w:commentRangeStart w:id="31"/>
       <w:r>
         <w:t>Spell out VG and LG in VGPL and LGPL on first use of these abbreviations.</w:t>
       </w:r>
-      <w:commentRangeEnd w:id="27"/>
-      <w:r>
-        <w:rPr>
-          <w:rStyle w:val="CommentReference"/>
-        </w:rPr>
-        <w:commentReference w:id="27"/>
+      <w:commentRangeEnd w:id="31"/>
+      <w:r>
+        <w:rPr>
+          <w:rStyle w:val="CommentReference"/>
+        </w:rPr>
+        <w:commentReference w:id="31"/>
       </w:r>
     </w:p>
     <w:p>
       <w:r>
         <w:t xml:space="preserve">p. 40, l. 887: improve -&gt; </w:t>
       </w:r>
-      <w:commentRangeStart w:id="28"/>
+      <w:commentRangeStart w:id="32"/>
       <w:r>
         <w:t>approach</w:t>
       </w:r>
-      <w:commentRangeEnd w:id="28"/>
-      <w:r>
-        <w:rPr>
-          <w:rStyle w:val="CommentReference"/>
-        </w:rPr>
-        <w:commentReference w:id="28"/>
-      </w:r>
-    </w:p>
-    <w:p>
-      <w:pPr>
-        <w:rPr>
-          <w:lang w:val="en-US"/>
-        </w:rPr>
-      </w:pPr>
-    </w:p>
-    <w:p>
-      <w:pPr>
-        <w:rPr>
-          <w:color w:val="A8D08D" w:themeColor="accent6" w:themeTint="99"/>
-          <w:lang w:val="en-US"/>
-        </w:rPr>
-      </w:pPr>
-      <w:commentRangeStart w:id="29"/>
+      <w:commentRangeEnd w:id="32"/>
+      <w:r>
+        <w:rPr>
+          <w:rStyle w:val="CommentReference"/>
+        </w:rPr>
+        <w:commentReference w:id="32"/>
+      </w:r>
+    </w:p>
+    <w:p>
+      <w:pPr>
+        <w:rPr>
+          <w:lang w:val="en-US"/>
+        </w:rPr>
+      </w:pPr>
+    </w:p>
+    <w:p>
+      <w:pPr>
+        <w:rPr>
+          <w:color w:val="A8D08D" w:themeColor="accent6" w:themeTint="99"/>
+          <w:lang w:val="en-US"/>
+        </w:rPr>
+      </w:pPr>
+      <w:commentRangeStart w:id="33"/>
       <w:r>
         <w:rPr>
           <w:color w:val="A8D08D" w:themeColor="accent6" w:themeTint="99"/>
@@ -2590,12 +2642,12 @@
         </w:rPr>
         <w:t>!</w:t>
       </w:r>
-      <w:commentRangeEnd w:id="29"/>
-      <w:r>
-        <w:rPr>
-          <w:rStyle w:val="CommentReference"/>
-        </w:rPr>
-        <w:commentReference w:id="29"/>
+      <w:commentRangeEnd w:id="33"/>
+      <w:r>
+        <w:rPr>
+          <w:rStyle w:val="CommentReference"/>
+        </w:rPr>
+        <w:commentReference w:id="33"/>
       </w:r>
     </w:p>
     <w:p>
@@ -2629,8 +2681,8 @@
           <w:lang w:val="en-US"/>
         </w:rPr>
       </w:pPr>
-      <w:commentRangeStart w:id="30"/>
-      <w:commentRangeStart w:id="31"/>
+      <w:commentRangeStart w:id="34"/>
+      <w:commentRangeStart w:id="35"/>
       <w:r>
         <w:rPr>
           <w:b/>
@@ -2691,19 +2743,19 @@
         </w:rPr>
         <w:t>(it’s the best the model can do to fit listeners’ behavior).</w:t>
       </w:r>
-      <w:commentRangeEnd w:id="30"/>
-      <w:r>
-        <w:rPr>
-          <w:rStyle w:val="CommentReference"/>
-        </w:rPr>
-        <w:commentReference w:id="30"/>
-      </w:r>
-      <w:commentRangeEnd w:id="31"/>
-      <w:r>
-        <w:rPr>
-          <w:rStyle w:val="CommentReference"/>
-        </w:rPr>
-        <w:commentReference w:id="31"/>
+      <w:commentRangeEnd w:id="34"/>
+      <w:r>
+        <w:rPr>
+          <w:rStyle w:val="CommentReference"/>
+        </w:rPr>
+        <w:commentReference w:id="34"/>
+      </w:r>
+      <w:commentRangeEnd w:id="35"/>
+      <w:r>
+        <w:rPr>
+          <w:rStyle w:val="CommentReference"/>
+        </w:rPr>
+        <w:commentReference w:id="35"/>
       </w:r>
     </w:p>
     <w:p>
@@ -2771,7 +2823,7 @@
         </w:rPr>
         <w:t xml:space="preserve">We thank the reviewer for this summary, and the encouragement. MORE </w:t>
       </w:r>
-      <w:commentRangeStart w:id="32"/>
+      <w:commentRangeStart w:id="36"/>
       <w:r>
         <w:rPr>
           <w:color w:val="A8D08D" w:themeColor="accent6" w:themeTint="99"/>
@@ -2779,12 +2831,12 @@
         </w:rPr>
         <w:t>HERE</w:t>
       </w:r>
-      <w:commentRangeEnd w:id="32"/>
-      <w:r>
-        <w:rPr>
-          <w:rStyle w:val="CommentReference"/>
-        </w:rPr>
-        <w:commentReference w:id="32"/>
+      <w:commentRangeEnd w:id="36"/>
+      <w:r>
+        <w:rPr>
+          <w:rStyle w:val="CommentReference"/>
+        </w:rPr>
+        <w:commentReference w:id="36"/>
       </w:r>
       <w:r>
         <w:rPr>
@@ -2814,16 +2866,16 @@
         <w:lastRenderedPageBreak/>
         <w:t xml:space="preserve">First, the point that learning depends on prior distributions. Well of course it does. This non-controversial. The authors kind of pitch it in a soft Bayesian approach, but all models of adaptation of the L1 </w:t>
       </w:r>
-      <w:commentRangeStart w:id="33"/>
+      <w:commentRangeStart w:id="37"/>
       <w:r>
         <w:t xml:space="preserve">assume </w:t>
       </w:r>
-      <w:commentRangeEnd w:id="33"/>
-      <w:r>
-        <w:rPr>
-          <w:rStyle w:val="CommentReference"/>
-        </w:rPr>
-        <w:commentReference w:id="33"/>
+      <w:commentRangeEnd w:id="37"/>
+      <w:r>
+        <w:rPr>
+          <w:rStyle w:val="CommentReference"/>
+        </w:rPr>
+        <w:commentReference w:id="37"/>
       </w:r>
       <w:r>
         <w:t xml:space="preserve">that what is going on is that learners adapt their existing categories. To that end, the critical empirical novelty is that there's a pretest. But even then (as I detail below) </w:t>
@@ -2920,95 +2972,95 @@
         </w:rPr>
         <w:t xml:space="preserve">part of the study was </w:t>
       </w:r>
-      <w:commentRangeStart w:id="34"/>
-      <w:commentRangeStart w:id="35"/>
-      <w:r>
-        <w:rPr>
-          <w:highlight w:val="yellow"/>
-        </w:rPr>
-        <w:t>preregistered</w:t>
-      </w:r>
-      <w:commentRangeEnd w:id="34"/>
-      <w:r>
-        <w:rPr>
-          <w:rStyle w:val="CommentReference"/>
-        </w:rPr>
-        <w:commentReference w:id="34"/>
-      </w:r>
-      <w:commentRangeEnd w:id="35"/>
-      <w:r>
-        <w:rPr>
-          <w:rStyle w:val="CommentReference"/>
-        </w:rPr>
-        <w:commentReference w:id="35"/>
-      </w:r>
-      <w:r>
-        <w:t xml:space="preserve">. I don't think every sample size needs to be justified by a priori power - particularly the first study in a new paradigm where effect sizes can't be known. I'm fine if the argument is just "we ran a lot because we didn't know what to expect". </w:t>
-      </w:r>
-      <w:commentRangeStart w:id="36"/>
-      <w:r>
-        <w:t>But even then it would be very useful to include a sensitivity/minimum detectable effect analysis to help the reader understand what kind of effects could be detected.</w:t>
-      </w:r>
-      <w:commentRangeEnd w:id="36"/>
-      <w:r>
-        <w:rPr>
-          <w:rStyle w:val="CommentReference"/>
-        </w:rPr>
-        <w:commentReference w:id="36"/>
-      </w:r>
-    </w:p>
-    <w:p/>
-    <w:p>
-      <w:r>
-        <w:t xml:space="preserve">* </w:t>
-      </w:r>
-      <w:commentRangeStart w:id="37"/>
-      <w:r>
-        <w:t xml:space="preserve">The other surprising omission. While there is a fairly strong theoretical motivation (despite my first concern), by the time I got to the methods, </w:t>
-      </w:r>
-      <w:r>
-        <w:rPr>
-          <w:highlight w:val="yellow"/>
-        </w:rPr>
-        <w:t>I really didn't know how the hypotheses mapped on to the experimental contrasts and/or conditions?</w:t>
-      </w:r>
-      <w:r>
-        <w:t xml:space="preserve"> Actually, in retrospect, I'm not entirely sure what the hypothesis were?! (which is odd considering how theoretical the intro was). It would help to have some clear statements of the form: "if perception works this way, then we should see a difference in [something] between [some two conditions]". By the time I got to the results, I just kind of had a vision of a general purpose, well constructed distributional learning task, and the authors were gonna just kind of see what it showed. But I don't think that's what they're up to here.</w:t>
-      </w:r>
-      <w:commentRangeEnd w:id="37"/>
-      <w:r>
-        <w:rPr>
-          <w:rStyle w:val="CommentReference"/>
-        </w:rPr>
-        <w:commentReference w:id="37"/>
-      </w:r>
-    </w:p>
-    <w:p/>
-    <w:p>
-      <w:r>
-        <w:t xml:space="preserve">* I never really understood how they are going to test the hypothesis that the prior state of the category system constrains or predicts subsequent adaptation. That seems to be one of their clear goals here. But they only kind of argue that because they had a pre-test they must be doing that . But the </w:t>
-      </w:r>
       <w:commentRangeStart w:id="38"/>
       <w:commentRangeStart w:id="39"/>
       <w:r>
         <w:rPr>
           <w:highlight w:val="yellow"/>
         </w:rPr>
+        <w:t>preregistered</w:t>
+      </w:r>
+      <w:commentRangeEnd w:id="38"/>
+      <w:r>
+        <w:rPr>
+          <w:rStyle w:val="CommentReference"/>
+        </w:rPr>
+        <w:commentReference w:id="38"/>
+      </w:r>
+      <w:commentRangeEnd w:id="39"/>
+      <w:r>
+        <w:rPr>
+          <w:rStyle w:val="CommentReference"/>
+        </w:rPr>
+        <w:commentReference w:id="39"/>
+      </w:r>
+      <w:r>
+        <w:t xml:space="preserve">. I don't think every sample size needs to be justified by a priori power - particularly the first study in a new paradigm where effect sizes can't be known. I'm fine if the argument is just "we ran a lot because we didn't know what to expect". </w:t>
+      </w:r>
+      <w:commentRangeStart w:id="40"/>
+      <w:r>
+        <w:t>But even then it would be very useful to include a sensitivity/minimum detectable effect analysis to help the reader understand what kind of effects could be detected.</w:t>
+      </w:r>
+      <w:commentRangeEnd w:id="40"/>
+      <w:r>
+        <w:rPr>
+          <w:rStyle w:val="CommentReference"/>
+        </w:rPr>
+        <w:commentReference w:id="40"/>
+      </w:r>
+    </w:p>
+    <w:p/>
+    <w:p>
+      <w:r>
+        <w:t xml:space="preserve">* </w:t>
+      </w:r>
+      <w:commentRangeStart w:id="41"/>
+      <w:r>
+        <w:t xml:space="preserve">The other surprising omission. While there is a fairly strong theoretical motivation (despite my first concern), by the time I got to the methods, </w:t>
+      </w:r>
+      <w:r>
+        <w:rPr>
+          <w:highlight w:val="yellow"/>
+        </w:rPr>
+        <w:t>I really didn't know how the hypotheses mapped on to the experimental contrasts and/or conditions?</w:t>
+      </w:r>
+      <w:r>
+        <w:t xml:space="preserve"> Actually, in retrospect, I'm not entirely sure what the hypothesis were?! (which is odd considering how theoretical the intro was). It would help to have some clear statements of the form: "if perception works this way, then we should see a difference in [something] between [some two conditions]". By the time I got to the results, I just kind of had a vision of a general purpose, well constructed distributional learning task, and the authors were gonna just kind of see what it showed. But I don't think that's what they're up to here.</w:t>
+      </w:r>
+      <w:commentRangeEnd w:id="41"/>
+      <w:r>
+        <w:rPr>
+          <w:rStyle w:val="CommentReference"/>
+        </w:rPr>
+        <w:commentReference w:id="41"/>
+      </w:r>
+    </w:p>
+    <w:p/>
+    <w:p>
+      <w:r>
+        <w:t xml:space="preserve">* I never really understood how they are going to test the hypothesis that the prior state of the category system constrains or predicts subsequent adaptation. That seems to be one of their clear goals here. But they only kind of argue that because they had a pre-test they must be doing that . But the </w:t>
+      </w:r>
+      <w:commentRangeStart w:id="42"/>
+      <w:commentRangeStart w:id="43"/>
+      <w:r>
+        <w:rPr>
+          <w:highlight w:val="yellow"/>
+        </w:rPr>
         <w:t>presumption</w:t>
       </w:r>
-      <w:commentRangeEnd w:id="38"/>
-      <w:r>
-        <w:rPr>
-          <w:rStyle w:val="CommentReference"/>
-        </w:rPr>
-        <w:commentReference w:id="38"/>
-      </w:r>
-      <w:commentRangeEnd w:id="39"/>
-      <w:r>
-        <w:rPr>
-          <w:rStyle w:val="CommentReference"/>
-        </w:rPr>
-        <w:commentReference w:id="39"/>
+      <w:commentRangeEnd w:id="42"/>
+      <w:r>
+        <w:rPr>
+          <w:rStyle w:val="CommentReference"/>
+        </w:rPr>
+        <w:commentReference w:id="42"/>
+      </w:r>
+      <w:commentRangeEnd w:id="43"/>
+      <w:r>
+        <w:rPr>
+          <w:rStyle w:val="CommentReference"/>
+        </w:rPr>
+        <w:commentReference w:id="43"/>
       </w:r>
       <w:r>
         <w:rPr>
@@ -3025,19 +3077,19 @@
         </w:rPr>
         <w:t xml:space="preserve">everyone </w:t>
       </w:r>
-      <w:commentRangeStart w:id="40"/>
+      <w:commentRangeStart w:id="44"/>
       <w:r>
         <w:rPr>
           <w:highlight w:val="yellow"/>
         </w:rPr>
         <w:t>adapts</w:t>
       </w:r>
-      <w:commentRangeEnd w:id="40"/>
-      <w:r>
-        <w:rPr>
-          <w:rStyle w:val="CommentReference"/>
-        </w:rPr>
-        <w:commentReference w:id="40"/>
+      <w:commentRangeEnd w:id="44"/>
+      <w:r>
+        <w:rPr>
+          <w:rStyle w:val="CommentReference"/>
+        </w:rPr>
+        <w:commentReference w:id="44"/>
       </w:r>
       <w:r>
         <w:rPr>
@@ -3090,9 +3142,65 @@
     </w:p>
     <w:p/>
     <w:p>
-      <w:r>
-        <w:t>* Line 314: "Each exposure block consisted of 24 /d/ and 24 /t/ trials,…" This didn't make sense to me at first - if it's a continua, how can you be sure what a /d/ or /t/ trial is. Later on it's clear to me that this is meant in a sort of mixture model way - first select which underlying phoneme it is, and then select (randomly) the observed VOT. But that's not clear yet. Might help to clarify that.</w:t>
-      </w:r>
+      <w:pPr>
+        <w:rPr>
+          <w:ins w:id="45" w:author="Microsoft Office User" w:date="2024-10-10T15:52:00Z" w16du:dateUtc="2024-10-10T13:52:00Z"/>
+        </w:rPr>
+      </w:pPr>
+      <w:r>
+        <w:t xml:space="preserve">* Line 314: "Each exposure block consisted of 24 /d/ and 24 /t/ trials,…" This didn't make sense to me at first - if it's a continua, how can you be sure what a /d/ or /t/ trial is. Later on it's clear to me that this is </w:t>
+      </w:r>
+      <w:commentRangeStart w:id="46"/>
+      <w:r>
+        <w:t xml:space="preserve">meant in a sort of mixture model way </w:t>
+      </w:r>
+      <w:commentRangeEnd w:id="46"/>
+      <w:r>
+        <w:rPr>
+          <w:rStyle w:val="CommentReference"/>
+        </w:rPr>
+        <w:commentReference w:id="46"/>
+      </w:r>
+      <w:r>
+        <w:t>- first select which underlying phoneme it is, and then select (randomly) the observed VOT. But that's not clear yet. Might help to clarify that.</w:t>
+      </w:r>
+    </w:p>
+    <w:p>
+      <w:ins w:id="47" w:author="Microsoft Office User" w:date="2024-10-10T18:05:00Z" w16du:dateUtc="2024-10-10T16:05:00Z">
+        <w:r>
+          <w:t>Each condition</w:t>
+        </w:r>
+      </w:ins>
+      <w:ins w:id="48" w:author="Microsoft Office User" w:date="2024-10-10T18:06:00Z" w16du:dateUtc="2024-10-10T16:06:00Z">
+        <w:r>
+          <w:t xml:space="preserve"> </w:t>
+        </w:r>
+      </w:ins>
+      <w:ins w:id="49" w:author="Microsoft Office User" w:date="2024-10-10T18:05:00Z" w16du:dateUtc="2024-10-10T16:05:00Z">
+        <w:r>
+          <w:t xml:space="preserve">should be treated as </w:t>
+        </w:r>
+      </w:ins>
+      <w:ins w:id="50" w:author="Microsoft Office User" w:date="2024-10-10T18:06:00Z" w16du:dateUtc="2024-10-10T16:06:00Z">
+        <w:r>
+          <w:t xml:space="preserve">that condition’s exposure talker’s distribution with </w:t>
+        </w:r>
+      </w:ins>
+      <w:ins w:id="51" w:author="Microsoft Office User" w:date="2024-10-10T18:07:00Z" w16du:dateUtc="2024-10-10T16:07:00Z">
+        <w:r>
+          <w:t>her /d/- and /t/-words</w:t>
+        </w:r>
+      </w:ins>
+      <w:ins w:id="52" w:author="Microsoft Office User" w:date="2024-10-10T19:06:00Z" w16du:dateUtc="2024-10-10T17:06:00Z">
+        <w:r>
+          <w:t xml:space="preserve"> occuring</w:t>
+        </w:r>
+      </w:ins>
+      <w:ins w:id="53" w:author="Microsoft Office User" w:date="2024-10-10T18:07:00Z" w16du:dateUtc="2024-10-10T16:07:00Z">
+        <w:r>
+          <w:t xml:space="preserve"> along the specified part of the VOT continua. </w:t>
+        </w:r>
+      </w:ins>
     </w:p>
     <w:p/>
     <w:p>
@@ -3104,286 +3212,6 @@
           <w:highlight w:val="yellow"/>
         </w:rPr>
         <w:t xml:space="preserve">expressed as </w:t>
-      </w:r>
-      <w:commentRangeStart w:id="41"/>
-      <w:commentRangeStart w:id="42"/>
-      <w:r>
-        <w:rPr>
-          <w:highlight w:val="yellow"/>
-        </w:rPr>
-        <w:t>variance</w:t>
-      </w:r>
-      <w:commentRangeEnd w:id="41"/>
-      <w:r>
-        <w:rPr>
-          <w:rStyle w:val="CommentReference"/>
-        </w:rPr>
-        <w:commentReference w:id="41"/>
-      </w:r>
-      <w:commentRangeEnd w:id="42"/>
-      <w:r>
-        <w:rPr>
-          <w:rStyle w:val="CommentReference"/>
-        </w:rPr>
-        <w:commentReference w:id="42"/>
-      </w:r>
-      <w:r>
-        <w:rPr>
-          <w:highlight w:val="yellow"/>
-        </w:rPr>
-        <w:t>, not SD</w:t>
-      </w:r>
-      <w:r>
-        <w:t>? I read them as SDs first (and I think most phonetically minded folks would read them this way) and as a result the estimates seemed huge (an 80 msec width in the /d/ distribution!) until you realize that they are squared (8.8 msec width is perfectly appropriate).</w:t>
-      </w:r>
-    </w:p>
-    <w:p/>
-    <w:p>
-      <w:r>
-        <w:t xml:space="preserve">* Page 15, top paragraph: Distributional learning - at least as that term has been used in the literature - </w:t>
-      </w:r>
-      <w:r>
-        <w:rPr>
-          <w:highlight w:val="yellow"/>
-        </w:rPr>
-        <w:t>almost always refers to *</w:t>
-      </w:r>
-      <w:commentRangeStart w:id="43"/>
-      <w:r>
-        <w:rPr>
-          <w:highlight w:val="yellow"/>
-        </w:rPr>
-        <w:t>unsupervised</w:t>
-      </w:r>
-      <w:commentRangeEnd w:id="43"/>
-      <w:r>
-        <w:rPr>
-          <w:rStyle w:val="CommentReference"/>
-        </w:rPr>
-        <w:commentReference w:id="43"/>
-      </w:r>
-      <w:r>
-        <w:rPr>
-          <w:highlight w:val="yellow"/>
-        </w:rPr>
-        <w:t>* learning</w:t>
-      </w:r>
-      <w:r>
-        <w:t xml:space="preserve">. But suddenly we get these labeled trials, and it is clear that there is a supervisory signal too. I recognize that semantically, supervised distrubutional learning is quite sensible (you can use the supervisory signal to help learn the supervision). </w:t>
-      </w:r>
-      <w:commentRangeStart w:id="44"/>
-      <w:commentRangeStart w:id="45"/>
-      <w:commentRangeStart w:id="46"/>
-      <w:r>
-        <w:t xml:space="preserve">But this is not what the field is likely to </w:t>
-      </w:r>
-      <w:r>
-        <w:lastRenderedPageBreak/>
-        <w:t xml:space="preserve">expect from the term. It likely also affects learning in fairly dramatic ways (supervised and unsupervised learning are widely seen to have pretty different properties). </w:t>
-      </w:r>
-      <w:commentRangeEnd w:id="44"/>
-      <w:r>
-        <w:rPr>
-          <w:rStyle w:val="CommentReference"/>
-        </w:rPr>
-        <w:commentReference w:id="44"/>
-      </w:r>
-      <w:commentRangeEnd w:id="45"/>
-      <w:r>
-        <w:rPr>
-          <w:rStyle w:val="CommentReference"/>
-        </w:rPr>
-        <w:commentReference w:id="45"/>
-      </w:r>
-      <w:commentRangeEnd w:id="46"/>
-      <w:r>
-        <w:rPr>
-          <w:rStyle w:val="CommentReference"/>
-        </w:rPr>
-        <w:commentReference w:id="46"/>
-      </w:r>
-      <w:r>
-        <w:rPr>
-          <w:highlight w:val="yellow"/>
-        </w:rPr>
-        <w:t>One of the things I didn't like about the introduction is that all perceptual adaptation paradigms are kind of treated the same</w:t>
-      </w:r>
-      <w:commentRangeStart w:id="47"/>
-      <w:r>
-        <w:rPr>
-          <w:highlight w:val="yellow"/>
-        </w:rPr>
-        <w:t>: lexically guided retuning is the same as distributional learning</w:t>
-      </w:r>
-      <w:commentRangeEnd w:id="47"/>
-      <w:r>
-        <w:rPr>
-          <w:rStyle w:val="CommentReference"/>
-        </w:rPr>
-        <w:commentReference w:id="47"/>
-      </w:r>
-      <w:r>
-        <w:t>. But they're not. I mean maybe if you're a fully committed Bayesian, they're all just means to get to the underlying statistics. But that's a strong assumption. And then when we get to this new semi-supervised paradigm here, the importance of the differences among learning paradigms really moves to the forefront. I think the manuscript would be much stronger if a) the introduction actually discussed the different paradigms; and b) this particular hybrid was foreshadowed earlier than in the methods.</w:t>
-      </w:r>
-    </w:p>
-    <w:p/>
-    <w:p>
-      <w:r>
-        <w:t xml:space="preserve">* Line 344: I really had a hard time following the design here. Were all participant exposed to both the +10 shifted and +40 shifted blocks or was that between subject? What is this block order factor? Did everyone get baseline then one of the shifts? Or did people just get a single thing (baseline, +10 or +40)? I think part of the issue is that some of the randomization stuff isn't really that important (e.g., since Gorilla can't randomize on the fly, there were multiple lists for different subjects in a condition) and others were really important and the design section doesn't really distinguish them. But also the step through of the various "phases" is embedded in the procedures and you really have to work at it to understand the bigger structure - it might also be useful to have some kind of simple statement first (e.g., people got a pre-test, a training, then a post-test) or </w:t>
-      </w:r>
-      <w:r>
-        <w:rPr>
-          <w:highlight w:val="yellow"/>
-        </w:rPr>
-        <w:t xml:space="preserve">a </w:t>
-      </w:r>
-      <w:commentRangeStart w:id="48"/>
-      <w:commentRangeStart w:id="49"/>
-      <w:r>
-        <w:rPr>
-          <w:highlight w:val="yellow"/>
-        </w:rPr>
-        <w:t>visualization</w:t>
-      </w:r>
-      <w:commentRangeEnd w:id="48"/>
-      <w:r>
-        <w:rPr>
-          <w:rStyle w:val="CommentReference"/>
-        </w:rPr>
-        <w:commentReference w:id="48"/>
-      </w:r>
-      <w:commentRangeEnd w:id="49"/>
-      <w:r>
-        <w:rPr>
-          <w:rStyle w:val="CommentReference"/>
-        </w:rPr>
-        <w:commentReference w:id="49"/>
-      </w:r>
-      <w:r>
-        <w:rPr>
-          <w:highlight w:val="yellow"/>
-        </w:rPr>
-        <w:t xml:space="preserve"> of the flow.</w:t>
-      </w:r>
-    </w:p>
-    <w:p/>
-    <w:p>
-      <w:r>
-        <w:t xml:space="preserve">* Page 17. I really love the use of a model which embraces lapse rates. However, I two minor concerns and a question. Lapse rates capture differences at asymptote, and the authors are right that if you don't capture them you risk getting the boundary wrong. One minor concern is that a lot of readers won't be familiar with the function or the standard parameter names - it would probably be </w:t>
-      </w:r>
-      <w:r>
-        <w:rPr>
-          <w:highlight w:val="yellow"/>
-        </w:rPr>
-        <w:t>a good idea to define the lapse concept more clearly</w:t>
-      </w:r>
-      <w:r>
-        <w:t xml:space="preserve">. But here's the second concern, lapse rate may not be the right term (even though that's the standard term for that variable). The term derives from detection paradigms where you might "miss" a stimulus due to a "lapse" of attention. This miss is expected to be independent of the x axis which is why it affects asymptote. </w:t>
-      </w:r>
-      <w:commentRangeStart w:id="50"/>
-      <w:r>
-        <w:t xml:space="preserve">However, in a categorization paradigm, a difference at asymptote might not be a lapse of attention - it may be that people are overall biased to report one category, affecting the asymptote at one category but not that the other), or that nothing sounds like a good /d/ or /t/ to them (affecting both asymptotes equally). It might be </w:t>
-      </w:r>
-      <w:r>
-        <w:rPr>
-          <w:highlight w:val="yellow"/>
-        </w:rPr>
-        <w:t>helpful to adopt a more neutral term to describe asymptotic differences</w:t>
-      </w:r>
-      <w:r>
-        <w:t xml:space="preserve"> (even as one wants to acknowledge that the traditional term is lapse). </w:t>
-      </w:r>
-      <w:commentRangeEnd w:id="50"/>
-      <w:r>
-        <w:rPr>
-          <w:rStyle w:val="CommentReference"/>
-        </w:rPr>
-        <w:commentReference w:id="50"/>
-      </w:r>
-      <w:r>
-        <w:t>Finally, some psychometric functions would put the lapse rate on only one side of the transition (e.g., for a detection paradigm, people are assumed that they'll always detect the loudest stimuli, but lapses will affect the asymptote for the quiet end). That's obviously It would be helpful to be clear that you used the four-parameter function with lapses on both ends (assuming you did).</w:t>
-      </w:r>
-    </w:p>
-    <w:p/>
-    <w:p>
-      <w:r>
-        <w:t xml:space="preserve">* The Bayesian rather than frequentist analyses are quite appropriate, but still not widespread in the field. </w:t>
-      </w:r>
-      <w:r>
-        <w:rPr>
-          <w:highlight w:val="yellow"/>
-        </w:rPr>
-        <w:t xml:space="preserve">It might be helpful to remind </w:t>
-      </w:r>
-      <w:commentRangeStart w:id="51"/>
-      <w:commentRangeStart w:id="52"/>
-      <w:r>
-        <w:rPr>
-          <w:highlight w:val="yellow"/>
-        </w:rPr>
-        <w:t>the</w:t>
-      </w:r>
-      <w:commentRangeEnd w:id="51"/>
-      <w:r>
-        <w:rPr>
-          <w:rStyle w:val="CommentReference"/>
-        </w:rPr>
-        <w:commentReference w:id="51"/>
-      </w:r>
-      <w:commentRangeEnd w:id="52"/>
-      <w:r>
-        <w:rPr>
-          <w:rStyle w:val="CommentReference"/>
-        </w:rPr>
-        <w:commentReference w:id="52"/>
-      </w:r>
-      <w:r>
-        <w:rPr>
-          <w:highlight w:val="yellow"/>
-        </w:rPr>
-        <w:t xml:space="preserve"> reader the typical ranges of bayes factor and how to interpret them.</w:t>
-      </w:r>
-    </w:p>
-    <w:p/>
-    <w:p>
-      <w:r>
-        <w:lastRenderedPageBreak/>
-        <w:t xml:space="preserve">* The idealized learner model is really helpful in understanding what the subjects are doing, but it's a bit hard to track because the results are pitched verbally in terms of PSE change and visualized in terms of "accuracy" (which is a less useful construct in this kind of categorization where there is </w:t>
-      </w:r>
-      <w:r>
-        <w:rPr>
-          <w:highlight w:val="yellow"/>
-        </w:rPr>
-        <w:t xml:space="preserve">no ground </w:t>
-      </w:r>
-      <w:commentRangeStart w:id="53"/>
-      <w:r>
-        <w:rPr>
-          <w:highlight w:val="yellow"/>
-        </w:rPr>
-        <w:t>truth</w:t>
-      </w:r>
-      <w:commentRangeEnd w:id="53"/>
-      <w:r>
-        <w:rPr>
-          <w:rStyle w:val="CommentReference"/>
-        </w:rPr>
-        <w:commentReference w:id="53"/>
-      </w:r>
-      <w:r>
-        <w:t>). It seems to me that a visualization more like Figure 6C might be more valuable - to see the boundaries from the listeners alongside the ideal boundary from the model as they unfold over time…. Oh wait…something like this is provided in Figure 8, ten pages later. Might be helpful to make a version of this earlier - it would be cool to compare the versions with the ideal adapter vs. the ideal observer.</w:t>
-      </w:r>
-    </w:p>
-    <w:p/>
-    <w:p>
-      <w:r>
-        <w:t xml:space="preserve">* The authors criticize the use of </w:t>
-      </w:r>
-      <w:r>
-        <w:rPr>
-          <w:highlight w:val="yellow"/>
-        </w:rPr>
-        <w:t xml:space="preserve">synthetic speech in </w:t>
       </w:r>
       <w:commentRangeStart w:id="54"/>
       <w:commentRangeStart w:id="55"/>
@@ -3391,21 +3219,729 @@
         <w:rPr>
           <w:highlight w:val="yellow"/>
         </w:rPr>
+        <w:t>variance</w:t>
+      </w:r>
+      <w:commentRangeEnd w:id="54"/>
+      <w:r>
+        <w:rPr>
+          <w:rStyle w:val="CommentReference"/>
+        </w:rPr>
+        <w:commentReference w:id="54"/>
+      </w:r>
+      <w:commentRangeEnd w:id="55"/>
+      <w:r>
+        <w:rPr>
+          <w:rStyle w:val="CommentReference"/>
+        </w:rPr>
+        <w:commentReference w:id="55"/>
+      </w:r>
+      <w:r>
+        <w:rPr>
+          <w:highlight w:val="yellow"/>
+        </w:rPr>
+        <w:t>, not SD</w:t>
+      </w:r>
+      <w:r>
+        <w:t>? I read them as SDs first (and I think most phonetically minded folks would read them this way) and as a result the estimates seemed huge (an 80 msec width in the /d/ distribution!) until you realize that they are squared (8.8 msec width is perfectly appropriate).</w:t>
+      </w:r>
+    </w:p>
+    <w:p>
+      <w:pPr>
+        <w:rPr>
+          <w:ins w:id="56" w:author="Microsoft Office User" w:date="2024-10-10T15:52:00Z" w16du:dateUtc="2024-10-10T13:52:00Z"/>
+        </w:rPr>
+      </w:pPr>
+      <w:ins w:id="57" w:author="Microsoft Office User" w:date="2024-10-10T15:52:00Z" w16du:dateUtc="2024-10-10T13:52:00Z">
+        <w:r>
+          <w:t>We</w:t>
+        </w:r>
+      </w:ins>
+      <w:ins w:id="58" w:author="Microsoft Office User" w:date="2024-10-10T16:04:00Z" w16du:dateUtc="2024-10-10T14:04:00Z">
+        <w:r>
+          <w:t xml:space="preserve"> understand R3’s point to sti</w:t>
+        </w:r>
+      </w:ins>
+      <w:ins w:id="59" w:author="Microsoft Office User" w:date="2024-10-10T16:05:00Z" w16du:dateUtc="2024-10-10T14:05:00Z">
+        <w:r>
+          <w:t>ck to terms and scales familiar to the target audience however in order to maintain congruence with previous studie</w:t>
+        </w:r>
+      </w:ins>
+      <w:ins w:id="60" w:author="Microsoft Office User" w:date="2024-10-10T16:06:00Z" w16du:dateUtc="2024-10-10T14:06:00Z">
+        <w:r>
+          <w:t>s of this distributional learning paradigm (</w:t>
+        </w:r>
+      </w:ins>
+      <w:ins w:id="61" w:author="Microsoft Office User" w:date="2024-10-10T16:51:00Z" w16du:dateUtc="2024-10-10T14:51:00Z">
+        <w:r>
+          <w:t>e.g</w:t>
+        </w:r>
+      </w:ins>
+      <w:ins w:id="62" w:author="Microsoft Office User" w:date="2024-10-10T16:06:00Z" w16du:dateUtc="2024-10-10T14:06:00Z">
+        <w:r>
+          <w:t xml:space="preserve">. Clayards et al., 2008; </w:t>
+        </w:r>
+      </w:ins>
+      <w:ins w:id="63" w:author="Microsoft Office User" w:date="2024-10-10T16:51:00Z" w16du:dateUtc="2024-10-10T14:51:00Z">
+        <w:r>
+          <w:t xml:space="preserve">K&amp;J2016; </w:t>
+        </w:r>
+      </w:ins>
+      <w:ins w:id="64" w:author="Microsoft Office User" w:date="2024-10-10T16:06:00Z" w16du:dateUtc="2024-10-10T14:06:00Z">
+        <w:r>
+          <w:t>Theodore &amp; Monto, 2019) we would prefer to keep th</w:t>
+        </w:r>
+      </w:ins>
+      <w:ins w:id="65" w:author="Microsoft Office User" w:date="2024-10-10T16:07:00Z" w16du:dateUtc="2024-10-10T14:07:00Z">
+        <w:r>
+          <w:t xml:space="preserve">e description in terms of variance. As a compromise, we have included the </w:t>
+        </w:r>
+        <w:r>
+          <w:lastRenderedPageBreak/>
+          <w:t>SD value</w:t>
+        </w:r>
+      </w:ins>
+      <w:ins w:id="66" w:author="Microsoft Office User" w:date="2024-10-10T16:08:00Z" w16du:dateUtc="2024-10-10T14:08:00Z">
+        <w:r>
+          <w:t>s</w:t>
+        </w:r>
+      </w:ins>
+      <w:ins w:id="67" w:author="Microsoft Office User" w:date="2024-10-10T16:07:00Z" w16du:dateUtc="2024-10-10T14:07:00Z">
+        <w:r>
+          <w:t xml:space="preserve"> </w:t>
+        </w:r>
+      </w:ins>
+      <w:ins w:id="68" w:author="Microsoft Office User" w:date="2024-10-10T16:08:00Z" w16du:dateUtc="2024-10-10T14:08:00Z">
+        <w:r>
+          <w:t>when specifying</w:t>
+        </w:r>
+      </w:ins>
+      <w:ins w:id="69" w:author="Microsoft Office User" w:date="2024-10-10T16:07:00Z" w16du:dateUtc="2024-10-10T14:07:00Z">
+        <w:r>
+          <w:t xml:space="preserve"> the distribution in lines xxx</w:t>
+        </w:r>
+      </w:ins>
+      <w:ins w:id="70" w:author="Microsoft Office User" w:date="2024-10-10T15:52:00Z" w16du:dateUtc="2024-10-10T13:52:00Z">
+        <w:r>
+          <w:t xml:space="preserve"> </w:t>
+        </w:r>
+      </w:ins>
+      <w:ins w:id="71" w:author="Microsoft Office User" w:date="2024-10-10T16:08:00Z" w16du:dateUtc="2024-10-10T14:08:00Z">
+        <w:r>
+          <w:t xml:space="preserve">and </w:t>
+        </w:r>
+      </w:ins>
+      <w:ins w:id="72" w:author="Microsoft Office User" w:date="2024-10-10T15:52:00Z" w16du:dateUtc="2024-10-10T13:52:00Z">
+        <w:r>
+          <w:t xml:space="preserve">have edited the </w:t>
+        </w:r>
+        <w:commentRangeStart w:id="73"/>
+        <w:r>
+          <w:t xml:space="preserve">labels </w:t>
+        </w:r>
+      </w:ins>
+      <w:commentRangeEnd w:id="73"/>
+      <w:ins w:id="74" w:author="Microsoft Office User" w:date="2024-10-10T16:46:00Z" w16du:dateUtc="2024-10-10T14:46:00Z">
+        <w:r>
+          <w:rPr>
+            <w:rStyle w:val="CommentReference"/>
+          </w:rPr>
+          <w:commentReference w:id="73"/>
+        </w:r>
+      </w:ins>
+      <w:ins w:id="75" w:author="Microsoft Office User" w:date="2024-10-10T15:52:00Z" w16du:dateUtc="2024-10-10T13:52:00Z">
+        <w:r>
+          <w:t>in Figure 4 to reflect the SD</w:t>
+        </w:r>
+      </w:ins>
+      <w:ins w:id="76" w:author="Microsoft Office User" w:date="2024-10-10T16:08:00Z" w16du:dateUtc="2024-10-10T14:08:00Z">
+        <w:r>
+          <w:t xml:space="preserve"> instead</w:t>
+        </w:r>
+      </w:ins>
+      <w:ins w:id="77" w:author="Microsoft Office User" w:date="2024-10-10T15:53:00Z" w16du:dateUtc="2024-10-10T13:53:00Z">
+        <w:r>
+          <w:t xml:space="preserve">. </w:t>
+        </w:r>
+      </w:ins>
+    </w:p>
+    <w:p/>
+    <w:p>
+      <w:r>
+        <w:t xml:space="preserve">* Page 15, top paragraph: Distributional learning - at least as that term has been used in the literature - </w:t>
+      </w:r>
+      <w:r>
+        <w:rPr>
+          <w:highlight w:val="yellow"/>
+        </w:rPr>
+        <w:t>almost always refers to *</w:t>
+      </w:r>
+      <w:commentRangeStart w:id="78"/>
+      <w:r>
+        <w:rPr>
+          <w:highlight w:val="yellow"/>
+        </w:rPr>
+        <w:t>unsupervised</w:t>
+      </w:r>
+      <w:commentRangeEnd w:id="78"/>
+      <w:r>
+        <w:rPr>
+          <w:rStyle w:val="CommentReference"/>
+        </w:rPr>
+        <w:commentReference w:id="78"/>
+      </w:r>
+      <w:r>
+        <w:rPr>
+          <w:highlight w:val="yellow"/>
+        </w:rPr>
+        <w:t>* learning</w:t>
+      </w:r>
+      <w:r>
+        <w:t xml:space="preserve">. But suddenly we get these labeled trials, and it is clear that there is a supervisory signal too. I recognize that semantically, supervised distrubutional learning is quite sensible (you can use the supervisory signal to help learn the supervision). </w:t>
+      </w:r>
+      <w:commentRangeStart w:id="79"/>
+      <w:commentRangeStart w:id="80"/>
+      <w:commentRangeStart w:id="81"/>
+      <w:r>
+        <w:t xml:space="preserve">But this is not what the field is likely to expect from the term. It likely also affects learning in fairly dramatic ways (supervised and unsupervised learning are widely seen to have pretty different properties). </w:t>
+      </w:r>
+      <w:commentRangeEnd w:id="79"/>
+      <w:r>
+        <w:rPr>
+          <w:rStyle w:val="CommentReference"/>
+        </w:rPr>
+        <w:commentReference w:id="79"/>
+      </w:r>
+      <w:commentRangeEnd w:id="80"/>
+      <w:r>
+        <w:rPr>
+          <w:rStyle w:val="CommentReference"/>
+        </w:rPr>
+        <w:commentReference w:id="80"/>
+      </w:r>
+      <w:commentRangeEnd w:id="81"/>
+      <w:r>
+        <w:rPr>
+          <w:rStyle w:val="CommentReference"/>
+        </w:rPr>
+        <w:commentReference w:id="81"/>
+      </w:r>
+      <w:r>
+        <w:rPr>
+          <w:highlight w:val="yellow"/>
+        </w:rPr>
+        <w:t>One of the things I didn't like about the introduction is that all perceptual adaptation paradigms are kind of treated the same</w:t>
+      </w:r>
+      <w:commentRangeStart w:id="82"/>
+      <w:r>
+        <w:rPr>
+          <w:highlight w:val="yellow"/>
+        </w:rPr>
+        <w:t>: lexically guided retuning is the same as distributional learning</w:t>
+      </w:r>
+      <w:commentRangeEnd w:id="82"/>
+      <w:r>
+        <w:rPr>
+          <w:rStyle w:val="CommentReference"/>
+        </w:rPr>
+        <w:commentReference w:id="82"/>
+      </w:r>
+      <w:r>
+        <w:t>. But they're not. I mean maybe if you're a fully committed Bayesian, they're all just means to get to the underlying statistics. But that's a strong assumption. And then when we get to this new semi-supervised paradigm here, the importance of the differences among learning paradigms really moves to the forefront. I think the manuscript would be much stronger if a) the introduction actually discussed the different paradigms; and b) this particular hybrid was foreshadowed earlier than in the methods.</w:t>
+      </w:r>
+    </w:p>
+    <w:p/>
+    <w:p>
+      <w:r>
+        <w:t xml:space="preserve">* Line 344: I really had a hard time following the design here. Were all participant exposed to both the +10 shifted and +40 shifted blocks or was that between subject? What is this block order factor? Did everyone get baseline then one of the shifts? Or did people just get a single thing (baseline, +10 or +40)? </w:t>
+      </w:r>
+    </w:p>
+    <w:p>
+      <w:pPr>
+        <w:rPr>
+          <w:ins w:id="83" w:author="Microsoft Office User" w:date="2024-10-10T14:37:00Z" w16du:dateUtc="2024-10-10T12:37:00Z"/>
+        </w:rPr>
+      </w:pPr>
+      <w:ins w:id="84" w:author="Microsoft Office User" w:date="2024-10-10T14:19:00Z" w16du:dateUtc="2024-10-10T12:19:00Z">
+        <w:r>
+          <w:t>We agree that the experiment design may be difficult to follow without a close read given</w:t>
+        </w:r>
+      </w:ins>
+      <w:ins w:id="85" w:author="Microsoft Office User" w:date="2024-10-10T14:20:00Z" w16du:dateUtc="2024-10-10T12:20:00Z">
+        <w:r>
+          <w:t xml:space="preserve"> the between and within participants manipulations</w:t>
+        </w:r>
+      </w:ins>
+      <w:ins w:id="86" w:author="Microsoft Office User" w:date="2024-10-10T14:21:00Z" w16du:dateUtc="2024-10-10T12:21:00Z">
+        <w:r>
+          <w:t>,</w:t>
+        </w:r>
+      </w:ins>
+      <w:ins w:id="87" w:author="Microsoft Office User" w:date="2024-10-10T14:20:00Z" w16du:dateUtc="2024-10-10T12:20:00Z">
+        <w:r>
+          <w:t xml:space="preserve"> a</w:t>
+        </w:r>
+      </w:ins>
+      <w:ins w:id="88" w:author="Microsoft Office User" w:date="2024-10-10T14:21:00Z" w16du:dateUtc="2024-10-10T12:21:00Z">
+        <w:r>
+          <w:t xml:space="preserve">nd presumably the condition names. </w:t>
+        </w:r>
+      </w:ins>
+      <w:ins w:id="89" w:author="Microsoft Office User" w:date="2024-10-10T14:22:00Z" w16du:dateUtc="2024-10-10T12:22:00Z">
+        <w:r>
+          <w:t xml:space="preserve">We </w:t>
+        </w:r>
+      </w:ins>
+      <w:ins w:id="90" w:author="Microsoft Office User" w:date="2024-10-10T14:26:00Z" w16du:dateUtc="2024-10-10T12:26:00Z">
+        <w:r>
+          <w:t>tried</w:t>
+        </w:r>
+      </w:ins>
+      <w:ins w:id="91" w:author="Microsoft Office User" w:date="2024-10-10T14:22:00Z" w16du:dateUtc="2024-10-10T12:22:00Z">
+        <w:r>
+          <w:t xml:space="preserve"> </w:t>
+        </w:r>
+      </w:ins>
+      <w:ins w:id="92" w:author="Microsoft Office User" w:date="2024-10-10T14:26:00Z" w16du:dateUtc="2024-10-10T12:26:00Z">
+        <w:r>
+          <w:t>to communicate as clearly as possible with</w:t>
+        </w:r>
+      </w:ins>
+      <w:ins w:id="93" w:author="Microsoft Office User" w:date="2024-10-10T14:22:00Z" w16du:dateUtc="2024-10-10T12:22:00Z">
+        <w:r>
+          <w:t xml:space="preserve"> </w:t>
+        </w:r>
+      </w:ins>
+      <w:ins w:id="94" w:author="Microsoft Office User" w:date="2024-10-10T14:40:00Z" w16du:dateUtc="2024-10-10T12:40:00Z">
+        <w:r>
+          <w:t>F</w:t>
+        </w:r>
+      </w:ins>
+      <w:ins w:id="95" w:author="Microsoft Office User" w:date="2024-10-10T14:22:00Z" w16du:dateUtc="2024-10-10T12:22:00Z">
+        <w:r>
+          <w:t xml:space="preserve">igure 2 </w:t>
+        </w:r>
+      </w:ins>
+      <w:ins w:id="96" w:author="Microsoft Office User" w:date="2024-10-10T14:32:00Z" w16du:dateUtc="2024-10-10T12:32:00Z">
+        <w:r>
+          <w:t>through colour-coding and clear captions as well as when we</w:t>
+        </w:r>
+      </w:ins>
+      <w:ins w:id="97" w:author="Microsoft Office User" w:date="2024-10-10T14:22:00Z" w16du:dateUtc="2024-10-10T12:22:00Z">
+        <w:r>
+          <w:t xml:space="preserve"> </w:t>
+        </w:r>
+      </w:ins>
+      <w:ins w:id="98" w:author="Microsoft Office User" w:date="2024-10-10T14:27:00Z" w16du:dateUtc="2024-10-10T12:27:00Z">
+        <w:r>
+          <w:t xml:space="preserve">reference it </w:t>
+        </w:r>
+      </w:ins>
+      <w:ins w:id="99" w:author="Microsoft Office User" w:date="2024-10-10T14:36:00Z" w16du:dateUtc="2024-10-10T12:36:00Z">
+        <w:r>
+          <w:t>i</w:t>
+        </w:r>
+      </w:ins>
+      <w:ins w:id="100" w:author="Microsoft Office User" w:date="2024-10-10T14:27:00Z" w16du:dateUtc="2024-10-10T12:27:00Z">
+        <w:r>
+          <w:t>n lines</w:t>
+        </w:r>
+      </w:ins>
+      <w:ins w:id="101" w:author="Microsoft Office User" w:date="2024-10-10T14:36:00Z" w16du:dateUtc="2024-10-10T12:36:00Z">
+        <w:r>
+          <w:t xml:space="preserve"> 124 -127. </w:t>
+        </w:r>
+      </w:ins>
+      <w:ins w:id="102" w:author="Microsoft Office User" w:date="2024-10-10T14:37:00Z" w16du:dateUtc="2024-10-10T12:37:00Z">
+        <w:r>
+          <w:t xml:space="preserve">With </w:t>
+        </w:r>
+      </w:ins>
+      <w:ins w:id="103" w:author="Microsoft Office User" w:date="2024-10-10T14:40:00Z" w16du:dateUtc="2024-10-10T12:40:00Z">
+        <w:r>
+          <w:t>that</w:t>
+        </w:r>
+      </w:ins>
+      <w:ins w:id="104" w:author="Microsoft Office User" w:date="2024-10-10T14:37:00Z" w16du:dateUtc="2024-10-10T12:37:00Z">
+        <w:r>
+          <w:t xml:space="preserve"> same objective</w:t>
+        </w:r>
+      </w:ins>
+      <w:ins w:id="105" w:author="Microsoft Office User" w:date="2024-10-10T14:40:00Z" w16du:dateUtc="2024-10-10T12:40:00Z">
+        <w:r>
+          <w:t xml:space="preserve"> in mind</w:t>
+        </w:r>
+      </w:ins>
+      <w:ins w:id="106" w:author="Microsoft Office User" w:date="2024-10-10T14:37:00Z" w16du:dateUtc="2024-10-10T12:37:00Z">
+        <w:r>
+          <w:t xml:space="preserve"> we had aimed to provide more detailed information about the stimuli between and within each condition through the histograms in figure 4. </w:t>
+        </w:r>
+      </w:ins>
+    </w:p>
+    <w:p>
+      <w:pPr>
+        <w:rPr>
+          <w:ins w:id="107" w:author="Microsoft Office User" w:date="2024-10-10T14:59:00Z" w16du:dateUtc="2024-10-10T12:59:00Z"/>
+        </w:rPr>
+      </w:pPr>
+      <w:ins w:id="108" w:author="Microsoft Office User" w:date="2024-10-10T14:37:00Z" w16du:dateUtc="2024-10-10T12:37:00Z">
+        <w:r>
+          <w:t>After</w:t>
+        </w:r>
+      </w:ins>
+      <w:ins w:id="109" w:author="Microsoft Office User" w:date="2024-10-10T14:38:00Z" w16du:dateUtc="2024-10-10T12:38:00Z">
+        <w:r>
+          <w:t xml:space="preserve"> considering feedback from R2 and R3, we have added/edited the following:</w:t>
+        </w:r>
+      </w:ins>
+    </w:p>
+    <w:p>
+      <w:pPr>
+        <w:pStyle w:val="ListParagraph"/>
+        <w:numPr>
+          <w:ilvl w:val="0"/>
+          <w:numId w:val="6"/>
+        </w:numPr>
+        <w:rPr>
+          <w:ins w:id="110" w:author="Microsoft Office User" w:date="2024-10-10T15:01:00Z" w16du:dateUtc="2024-10-10T13:01:00Z"/>
+        </w:rPr>
+      </w:pPr>
+      <w:ins w:id="111" w:author="Microsoft Office User" w:date="2024-10-10T15:19:00Z" w16du:dateUtc="2024-10-10T13:19:00Z">
+        <w:r>
+          <w:t>The</w:t>
+        </w:r>
+      </w:ins>
+      <w:ins w:id="112" w:author="Microsoft Office User" w:date="2024-10-10T15:00:00Z" w16du:dateUtc="2024-10-10T13:00:00Z">
+        <w:r>
+          <w:t xml:space="preserve"> condition</w:t>
+        </w:r>
+      </w:ins>
+      <w:ins w:id="113" w:author="Microsoft Office User" w:date="2024-10-10T15:19:00Z" w16du:dateUtc="2024-10-10T13:19:00Z">
+        <w:r>
+          <w:t xml:space="preserve"> names</w:t>
+        </w:r>
+      </w:ins>
+      <w:ins w:id="114" w:author="Microsoft Office User" w:date="2024-10-10T15:00:00Z" w16du:dateUtc="2024-10-10T13:00:00Z">
+        <w:r>
+          <w:t xml:space="preserve"> </w:t>
+        </w:r>
+      </w:ins>
+      <w:ins w:id="115" w:author="Microsoft Office User" w:date="2024-10-10T15:19:00Z" w16du:dateUtc="2024-10-10T13:19:00Z">
+        <w:r>
+          <w:t>now</w:t>
+        </w:r>
+      </w:ins>
+      <w:ins w:id="116" w:author="Microsoft Office User" w:date="2024-10-10T15:00:00Z" w16du:dateUtc="2024-10-10T13:00:00Z">
+        <w:r>
+          <w:t xml:space="preserve"> reflect the </w:t>
+        </w:r>
+        <w:commentRangeStart w:id="117"/>
+        <w:r>
+          <w:t>predicted PSE</w:t>
+        </w:r>
+      </w:ins>
+      <w:ins w:id="118" w:author="Microsoft Office User" w:date="2024-10-10T15:01:00Z" w16du:dateUtc="2024-10-10T13:01:00Z">
+        <w:r>
+          <w:t xml:space="preserve"> of each condition</w:t>
+        </w:r>
+      </w:ins>
+      <w:commentRangeEnd w:id="117"/>
+      <w:ins w:id="119" w:author="Microsoft Office User" w:date="2024-10-10T15:43:00Z" w16du:dateUtc="2024-10-10T13:43:00Z">
+        <w:r>
+          <w:rPr>
+            <w:rStyle w:val="CommentReference"/>
+          </w:rPr>
+          <w:commentReference w:id="117"/>
+        </w:r>
+      </w:ins>
+    </w:p>
+    <w:p>
+      <w:pPr>
+        <w:pStyle w:val="ListParagraph"/>
+        <w:numPr>
+          <w:ilvl w:val="0"/>
+          <w:numId w:val="6"/>
+        </w:numPr>
+        <w:rPr>
+          <w:ins w:id="120" w:author="Microsoft Office User" w:date="2024-10-10T15:40:00Z" w16du:dateUtc="2024-10-10T13:40:00Z"/>
+        </w:rPr>
+      </w:pPr>
+      <w:ins w:id="121" w:author="Microsoft Office User" w:date="2024-10-10T15:19:00Z" w16du:dateUtc="2024-10-10T13:19:00Z">
+        <w:r>
+          <w:t xml:space="preserve">The caption for Figure </w:t>
+        </w:r>
+      </w:ins>
+      <w:ins w:id="122" w:author="Microsoft Office User" w:date="2024-10-10T15:20:00Z" w16du:dateUtc="2024-10-10T13:20:00Z">
+        <w:r>
+          <w:t xml:space="preserve">2 </w:t>
+        </w:r>
+      </w:ins>
+      <w:ins w:id="123" w:author="Microsoft Office User" w:date="2024-10-10T15:22:00Z" w16du:dateUtc="2024-10-10T13:22:00Z">
+        <w:r>
+          <w:t xml:space="preserve">now </w:t>
+        </w:r>
+      </w:ins>
+      <w:ins w:id="124" w:author="Microsoft Office User" w:date="2024-10-10T15:20:00Z" w16du:dateUtc="2024-10-10T13:20:00Z">
+        <w:r>
+          <w:t>reads</w:t>
+        </w:r>
+      </w:ins>
+      <w:ins w:id="125" w:author="Microsoft Office User" w:date="2024-10-10T15:22:00Z" w16du:dateUtc="2024-10-10T13:22:00Z">
+        <w:r>
+          <w:t>: “The three betw</w:t>
+        </w:r>
+      </w:ins>
+      <w:ins w:id="126" w:author="Microsoft Office User" w:date="2024-10-10T15:23:00Z" w16du:dateUtc="2024-10-10T13:23:00Z">
+        <w:r>
+          <w:t xml:space="preserve">een-groups exposure conditions (rows) differed in … </w:t>
+        </w:r>
+      </w:ins>
+      <w:ins w:id="127" w:author="Microsoft Office User" w:date="2024-10-10T15:25:00Z" w16du:dateUtc="2024-10-10T13:25:00Z">
+        <w:r>
+          <w:t>“</w:t>
+        </w:r>
+      </w:ins>
+    </w:p>
+    <w:p>
+      <w:pPr>
+        <w:pStyle w:val="ListParagraph"/>
+        <w:numPr>
+          <w:ilvl w:val="0"/>
+          <w:numId w:val="6"/>
+        </w:numPr>
+        <w:rPr>
+          <w:ins w:id="128" w:author="Microsoft Office User" w:date="2024-10-10T14:38:00Z" w16du:dateUtc="2024-10-10T12:38:00Z"/>
+        </w:rPr>
+      </w:pPr>
+      <w:ins w:id="129" w:author="Microsoft Office User" w:date="2024-10-10T15:40:00Z" w16du:dateUtc="2024-10-10T13:40:00Z">
+        <w:r>
+          <w:t xml:space="preserve">Reference to Figure 2 in l.xxx now reads: </w:t>
+        </w:r>
+      </w:ins>
+      <w:ins w:id="130" w:author="Microsoft Office User" w:date="2024-10-10T15:41:00Z" w16du:dateUtc="2024-10-10T13:41:00Z">
+        <w:r>
+          <w:t xml:space="preserve">Between groups of participants, we manipulate the </w:t>
+        </w:r>
+        <w:r>
+          <w:rPr>
+            <w:i/>
+            <w:iCs/>
+          </w:rPr>
+          <w:t>distance between</w:t>
+        </w:r>
+        <w:r>
+          <w:t xml:space="preserve"> the distributions of phonetic cues in the exposure input. The tokens that make up entire distributions within each group were evenly distributed in number between the</w:t>
+        </w:r>
+        <w:r>
+          <w:t xml:space="preserve"> three</w:t>
+        </w:r>
+        <w:r>
+          <w:t xml:space="preserve"> exposure blocks. This set up should be viewed as the exposure distribution being </w:t>
+        </w:r>
+      </w:ins>
+      <w:ins w:id="131" w:author="Microsoft Office User" w:date="2024-10-10T15:42:00Z" w16du:dateUtc="2024-10-10T13:42:00Z">
+        <w:r>
+          <w:t>fully</w:t>
+        </w:r>
+      </w:ins>
+      <w:ins w:id="132" w:author="Microsoft Office User" w:date="2024-10-10T15:41:00Z" w16du:dateUtc="2024-10-10T13:41:00Z">
+        <w:r>
+          <w:t xml:space="preserve"> revealed by the end of exposure block 3 (see </w:t>
+        </w:r>
+        <w:r>
+          <w:t>Figure 4</w:t>
+        </w:r>
+        <w:r>
+          <w:t xml:space="preserve"> for more details)</w:t>
+        </w:r>
+      </w:ins>
+    </w:p>
+    <w:p/>
+    <w:p>
+      <w:r>
+        <w:t xml:space="preserve">I think part of the issue is that some of the randomization stuff isn't really that important (e.g., since Gorilla can't randomize on the fly, there were multiple lists for different subjects in a condition) and others were really important and the design section doesn't really distinguish them. But also the step through of the various "phases" is embedded in the procedures and you really have to work at it to understand the bigger structure - it might also be useful to have some kind of simple statement first (e.g., people got a pre-test, a training, then a post-test) or </w:t>
+      </w:r>
+      <w:r>
+        <w:rPr>
+          <w:highlight w:val="yellow"/>
+        </w:rPr>
+        <w:t xml:space="preserve">a </w:t>
+      </w:r>
+      <w:commentRangeStart w:id="133"/>
+      <w:commentRangeStart w:id="134"/>
+      <w:r>
+        <w:rPr>
+          <w:highlight w:val="yellow"/>
+        </w:rPr>
+        <w:t>visualization</w:t>
+      </w:r>
+      <w:commentRangeEnd w:id="133"/>
+      <w:r>
+        <w:rPr>
+          <w:rStyle w:val="CommentReference"/>
+        </w:rPr>
+        <w:commentReference w:id="133"/>
+      </w:r>
+      <w:commentRangeEnd w:id="134"/>
+      <w:r>
+        <w:rPr>
+          <w:rStyle w:val="CommentReference"/>
+        </w:rPr>
+        <w:commentReference w:id="134"/>
+      </w:r>
+      <w:r>
+        <w:rPr>
+          <w:highlight w:val="yellow"/>
+        </w:rPr>
+        <w:t xml:space="preserve"> of the flow.</w:t>
+      </w:r>
+    </w:p>
+    <w:p/>
+    <w:p>
+      <w:r>
+        <w:t xml:space="preserve">* Page 17. I really love the use of a model which embraces lapse rates. However, I two minor concerns and a question. Lapse rates capture differences at asymptote, and the authors are right that if you don't capture them you risk getting the boundary wrong. One minor concern is that a lot of readers won't be familiar with the function or the standard parameter names - it would probably be </w:t>
+      </w:r>
+      <w:r>
+        <w:rPr>
+          <w:highlight w:val="yellow"/>
+        </w:rPr>
+        <w:t>a good idea to define the lapse concept more clearly</w:t>
+      </w:r>
+      <w:r>
+        <w:t xml:space="preserve">. But here's the second concern, lapse rate may not be the right term (even though that's the standard term for that variable). The term derives from detection paradigms where you might "miss" a stimulus due to a "lapse" of attention. This miss is expected to be independent of the x axis which is why it affects asymptote. </w:t>
+      </w:r>
+      <w:commentRangeStart w:id="135"/>
+      <w:r>
+        <w:t xml:space="preserve">However, in a categorization paradigm, a difference at asymptote might not be a lapse of attention - it may be that people are overall biased to report one category, affecting the asymptote at one category but not that the other), or that nothing sounds like a good /d/ or /t/ to them (affecting both asymptotes equally). It might be </w:t>
+      </w:r>
+      <w:r>
+        <w:rPr>
+          <w:highlight w:val="yellow"/>
+        </w:rPr>
+        <w:t>helpful to adopt a more neutral term to describe asymptotic differences</w:t>
+      </w:r>
+      <w:r>
+        <w:t xml:space="preserve"> (even as one wants to acknowledge that the traditional term is lapse). </w:t>
+      </w:r>
+      <w:commentRangeEnd w:id="135"/>
+      <w:r>
+        <w:rPr>
+          <w:rStyle w:val="CommentReference"/>
+        </w:rPr>
+        <w:commentReference w:id="135"/>
+      </w:r>
+      <w:r>
+        <w:t>Finally, some psychometric functions would put the lapse rate on only one side of the transition (e.g., for a detection paradigm, people are assumed that they'll always detect the loudest stimuli, but lapses will affect the asymptote for the quiet end). That's obviously It would be helpful to be clear that you used the four-parameter function with lapses on both ends (assuming you did).</w:t>
+      </w:r>
+    </w:p>
+    <w:p/>
+    <w:p>
+      <w:r>
+        <w:t xml:space="preserve">* The Bayesian rather than frequentist analyses are quite appropriate, but still not widespread in the field. </w:t>
+      </w:r>
+      <w:r>
+        <w:rPr>
+          <w:highlight w:val="yellow"/>
+        </w:rPr>
+        <w:t xml:space="preserve">It might be helpful to remind </w:t>
+      </w:r>
+      <w:commentRangeStart w:id="136"/>
+      <w:commentRangeStart w:id="137"/>
+      <w:r>
+        <w:rPr>
+          <w:highlight w:val="yellow"/>
+        </w:rPr>
+        <w:t>the</w:t>
+      </w:r>
+      <w:commentRangeEnd w:id="136"/>
+      <w:r>
+        <w:rPr>
+          <w:rStyle w:val="CommentReference"/>
+        </w:rPr>
+        <w:commentReference w:id="136"/>
+      </w:r>
+      <w:commentRangeEnd w:id="137"/>
+      <w:r>
+        <w:rPr>
+          <w:rStyle w:val="CommentReference"/>
+        </w:rPr>
+        <w:commentReference w:id="137"/>
+      </w:r>
+      <w:r>
+        <w:rPr>
+          <w:highlight w:val="yellow"/>
+        </w:rPr>
+        <w:t xml:space="preserve"> reader the typical ranges of bayes factor and how to interpret them.</w:t>
+      </w:r>
+    </w:p>
+    <w:p/>
+    <w:p>
+      <w:r>
+        <w:t xml:space="preserve">* The idealized learner model is really helpful in understanding what the subjects are doing, but it's a bit hard to track because the results are pitched verbally in terms of PSE change and visualized in terms of "accuracy" (which is a less useful construct in this kind of categorization where there is </w:t>
+      </w:r>
+      <w:r>
+        <w:rPr>
+          <w:highlight w:val="yellow"/>
+        </w:rPr>
+        <w:t xml:space="preserve">no ground </w:t>
+      </w:r>
+      <w:commentRangeStart w:id="138"/>
+      <w:r>
+        <w:rPr>
+          <w:highlight w:val="yellow"/>
+        </w:rPr>
+        <w:t>truth</w:t>
+      </w:r>
+      <w:commentRangeEnd w:id="138"/>
+      <w:r>
+        <w:rPr>
+          <w:rStyle w:val="CommentReference"/>
+        </w:rPr>
+        <w:commentReference w:id="138"/>
+      </w:r>
+      <w:r>
+        <w:t>). It seems to me that a visualization more like Figure 6C might be more valuable - to see the boundaries from the listeners alongside the ideal boundary from the model as they unfold over time…. Oh wait…something like this is provided in Figure 8, ten pages later. Might be helpful to make a version of this earlier - it would be cool to compare the versions with the ideal adapter vs. the ideal observer.</w:t>
+      </w:r>
+    </w:p>
+    <w:p/>
+    <w:p>
+      <w:r>
+        <w:t xml:space="preserve">* The authors criticize the use of </w:t>
+      </w:r>
+      <w:r>
+        <w:rPr>
+          <w:highlight w:val="yellow"/>
+        </w:rPr>
+        <w:t xml:space="preserve">synthetic speech in </w:t>
+      </w:r>
+      <w:commentRangeStart w:id="139"/>
+      <w:commentRangeStart w:id="140"/>
+      <w:commentRangeStart w:id="141"/>
+      <w:r>
+        <w:rPr>
+          <w:highlight w:val="yellow"/>
+        </w:rPr>
         <w:t>multiple</w:t>
       </w:r>
-      <w:commentRangeEnd w:id="54"/>
-      <w:r>
-        <w:rPr>
-          <w:rStyle w:val="CommentReference"/>
-        </w:rPr>
-        <w:commentReference w:id="54"/>
-      </w:r>
-      <w:commentRangeEnd w:id="55"/>
-      <w:r>
-        <w:rPr>
-          <w:rStyle w:val="CommentReference"/>
-        </w:rPr>
-        <w:commentReference w:id="55"/>
+      <w:commentRangeEnd w:id="139"/>
+      <w:r>
+        <w:rPr>
+          <w:rStyle w:val="CommentReference"/>
+        </w:rPr>
+        <w:commentReference w:id="139"/>
+      </w:r>
+      <w:commentRangeEnd w:id="140"/>
+      <w:r>
+        <w:rPr>
+          <w:rStyle w:val="CommentReference"/>
+        </w:rPr>
+        <w:commentReference w:id="140"/>
+      </w:r>
+      <w:commentRangeEnd w:id="141"/>
+      <w:r>
+        <w:rPr>
+          <w:rStyle w:val="CommentReference"/>
+        </w:rPr>
+        <w:commentReference w:id="141"/>
       </w:r>
       <w:r>
         <w:rPr>
@@ -3429,9 +3965,13 @@
     <w:p/>
     <w:p>
       <w:r>
-        <w:t>* The authors use the term PSE (point of subjective equality) as the key DV in a lot of analyses. That seems like the right one, but why use that term? It's a fine term, and it comes out of the psychometrics literature, but everyone in speech would call it the category boundary</w:t>
-      </w:r>
-      <w:commentRangeStart w:id="56"/>
+        <w:t xml:space="preserve">* The authors use the term PSE (point of subjective equality) as the key DV in a lot of analyses. That seems like the right one, but why use that term? It's a fine term, and it comes out of the psychometrics literature, but everyone in speech would call it the category </w:t>
+      </w:r>
+      <w:r>
+        <w:lastRenderedPageBreak/>
+        <w:t>boundary</w:t>
+      </w:r>
+      <w:commentRangeStart w:id="142"/>
       <w:r>
         <w:t xml:space="preserve">? </w:t>
       </w:r>
@@ -3441,29 +3981,29 @@
         </w:rPr>
         <w:t xml:space="preserve">Why make your audience learn a new </w:t>
       </w:r>
-      <w:commentRangeStart w:id="57"/>
+      <w:commentRangeStart w:id="143"/>
       <w:r>
         <w:rPr>
           <w:highlight w:val="yellow"/>
         </w:rPr>
         <w:t>term</w:t>
       </w:r>
-      <w:commentRangeEnd w:id="57"/>
-      <w:r>
-        <w:rPr>
-          <w:rStyle w:val="CommentReference"/>
-        </w:rPr>
-        <w:commentReference w:id="57"/>
+      <w:commentRangeEnd w:id="143"/>
+      <w:r>
+        <w:rPr>
+          <w:rStyle w:val="CommentReference"/>
+        </w:rPr>
+        <w:commentReference w:id="143"/>
       </w:r>
       <w:r>
         <w:t xml:space="preserve">? </w:t>
       </w:r>
-      <w:commentRangeEnd w:id="56"/>
-      <w:r>
-        <w:rPr>
-          <w:rStyle w:val="CommentReference"/>
-        </w:rPr>
-        <w:commentReference w:id="56"/>
+      <w:commentRangeEnd w:id="142"/>
+      <w:r>
+        <w:rPr>
+          <w:rStyle w:val="CommentReference"/>
+        </w:rPr>
+        <w:commentReference w:id="142"/>
       </w:r>
       <w:r>
         <w:t>I don't see the point and it's a bit off putting (or even haughty).</w:t>
@@ -3480,19 +4020,19 @@
         </w:rPr>
         <w:t xml:space="preserve">like the ideal adaptor models but I found it very hard to understand how it is different than the various other ideal Bayesian models that were </w:t>
       </w:r>
-      <w:commentRangeStart w:id="58"/>
+      <w:commentRangeStart w:id="144"/>
       <w:r>
         <w:rPr>
           <w:highlight w:val="yellow"/>
         </w:rPr>
         <w:t>presented</w:t>
       </w:r>
-      <w:commentRangeEnd w:id="58"/>
-      <w:r>
-        <w:rPr>
-          <w:rStyle w:val="CommentReference"/>
-        </w:rPr>
-        <w:commentReference w:id="58"/>
+      <w:commentRangeEnd w:id="144"/>
+      <w:r>
+        <w:rPr>
+          <w:rStyle w:val="CommentReference"/>
+        </w:rPr>
+        <w:commentReference w:id="144"/>
       </w:r>
       <w:r>
         <w:rPr>
@@ -3532,11 +4072,7 @@
         <w:t>dramatically minimizing the role of unsupervised learning</w:t>
       </w:r>
       <w:r>
-        <w:t xml:space="preserve">. That comes out now??? Distributional learning was originally posited by Jessica Maye to be an entirely unsupervised process that infants may use to acquire the early phoneme categories of their language (Maye &amp; Gerken, 2000; Maye et al., 2003). In the history of that approach to learning, the unsupervised nature is the core. There have been tons of computational models of this from connectionist (Gauthier et al., 2007; Guenther &amp; Gjaja, 1996; McMurray, Horst, et al., 2009) and non-connectionist (McMurray, Aslin, et al., 2009; Toscano &amp; </w:t>
-      </w:r>
-      <w:r>
-        <w:lastRenderedPageBreak/>
-        <w:t>McMurray, 2010) approaches. And clear demonstrations that humans can do both phonetic category adaptation (Clayards et al., 2008) and learn new categories (Escudero et al., 2011; Escudero &amp; Williams, 2014; Goudbeek et al., 2008; Goudbeek et al., 2009) without feedback. It feels oddly revisionist to claim here - particularly this late in the paper - -that the supervised portion is what's driving the show.</w:t>
+        <w:t>. That comes out now??? Distributional learning was originally posited by Jessica Maye to be an entirely unsupervised process that infants may use to acquire the early phoneme categories of their language (Maye &amp; Gerken, 2000; Maye et al., 2003). In the history of that approach to learning, the unsupervised nature is the core. There have been tons of computational models of this from connectionist (Gauthier et al., 2007; Guenther &amp; Gjaja, 1996; McMurray, Horst, et al., 2009) and non-connectionist (McMurray, Aslin, et al., 2009; Toscano &amp; McMurray, 2010) approaches. And clear demonstrations that humans can do both phonetic category adaptation (Clayards et al., 2008) and learn new categories (Escudero et al., 2011; Escudero &amp; Williams, 2014; Goudbeek et al., 2008; Goudbeek et al., 2009) without feedback. It feels oddly revisionist to claim here - particularly this late in the paper - -that the supervised portion is what's driving the show.</w:t>
       </w:r>
     </w:p>
     <w:p>
@@ -3561,27 +4097,27 @@
         </w:rPr>
         <w:t xml:space="preserve">(as a secondary analysis) a </w:t>
       </w:r>
-      <w:commentRangeStart w:id="59"/>
-      <w:commentRangeStart w:id="60"/>
+      <w:commentRangeStart w:id="145"/>
+      <w:commentRangeStart w:id="146"/>
       <w:r>
         <w:rPr>
           <w:highlight w:val="yellow"/>
         </w:rPr>
         <w:t>non</w:t>
       </w:r>
-      <w:commentRangeEnd w:id="59"/>
-      <w:r>
-        <w:rPr>
-          <w:rStyle w:val="CommentReference"/>
-        </w:rPr>
-        <w:commentReference w:id="59"/>
-      </w:r>
-      <w:commentRangeEnd w:id="60"/>
-      <w:r>
-        <w:rPr>
-          <w:rStyle w:val="CommentReference"/>
-        </w:rPr>
-        <w:commentReference w:id="60"/>
+      <w:commentRangeEnd w:id="145"/>
+      <w:r>
+        <w:rPr>
+          <w:rStyle w:val="CommentReference"/>
+        </w:rPr>
+        <w:commentReference w:id="145"/>
+      </w:r>
+      <w:commentRangeEnd w:id="146"/>
+      <w:r>
+        <w:rPr>
+          <w:rStyle w:val="CommentReference"/>
+        </w:rPr>
+        <w:commentReference w:id="146"/>
       </w:r>
       <w:r>
         <w:rPr>
@@ -3655,7 +4191,7 @@
         </w:rPr>
         <w:t xml:space="preserve">Critically, one of the Bayesian auxiliary analyses we conduct employed a uniform prior, removing any bias from the estimation of parameters. That analysis replicated all findings we report (see SI </w:t>
       </w:r>
-      <w:commentRangeStart w:id="61"/>
+      <w:commentRangeStart w:id="147"/>
       <w:r>
         <w:rPr>
           <w:b/>
@@ -3665,13 +4201,13 @@
         </w:rPr>
         <w:t>XXX</w:t>
       </w:r>
-      <w:commentRangeEnd w:id="61"/>
-      <w:r>
-        <w:rPr>
-          <w:rStyle w:val="CommentReference"/>
-          <w:color w:val="A8D08D" w:themeColor="accent6" w:themeTint="99"/>
-        </w:rPr>
-        <w:commentReference w:id="61"/>
+      <w:commentRangeEnd w:id="147"/>
+      <w:r>
+        <w:rPr>
+          <w:rStyle w:val="CommentReference"/>
+          <w:color w:val="A8D08D" w:themeColor="accent6" w:themeTint="99"/>
+        </w:rPr>
+        <w:commentReference w:id="147"/>
       </w:r>
       <w:r>
         <w:rPr>
@@ -3714,7 +4250,7 @@
         </w:rPr>
         <w:t xml:space="preserve">Finally, we note that there are random effects, both for subject and </w:t>
       </w:r>
-      <w:commentRangeStart w:id="62"/>
+      <w:commentRangeStart w:id="148"/>
       <w:r>
         <w:rPr>
           <w:color w:val="A8D08D" w:themeColor="accent6" w:themeTint="99"/>
@@ -3722,12 +4258,12 @@
         </w:rPr>
         <w:t>for items.</w:t>
       </w:r>
-      <w:commentRangeEnd w:id="62"/>
-      <w:r>
-        <w:rPr>
-          <w:rStyle w:val="CommentReference"/>
-        </w:rPr>
-        <w:commentReference w:id="62"/>
+      <w:commentRangeEnd w:id="148"/>
+      <w:r>
+        <w:rPr>
+          <w:rStyle w:val="CommentReference"/>
+        </w:rPr>
+        <w:commentReference w:id="148"/>
       </w:r>
       <w:r>
         <w:rPr>
@@ -3805,53 +4341,56 @@
     </w:p>
     <w:p>
       <w:r>
+        <w:t>* Gauthier, B., Shi, R., &amp; Xu, Y. (2007). Learning phonetic categories by tracking movements. Cognition, 103(1), 80-106. https://doi.org/https://doi.org/10.1016/j.cognition.2006.03.002</w:t>
+      </w:r>
+    </w:p>
+    <w:p>
+      <w:r>
+        <w:t>* Goudbeek, M., Cutler, A., &amp; Smits, R. (2008). Supervised and unsupervised learning of multidimensionally varying non-native speech categories. Speech Communication, 50(2), 109-125.</w:t>
+      </w:r>
+    </w:p>
+    <w:p>
+      <w:r>
+        <w:t>* Goudbeek, M., Swingley, D., &amp; Smits, R. (2009). Supervised and unsupervised learning of multidimensional acoustic categories. Journal of Experimental Psychology: Human Perception and Performance, 35(6), 1913-1933. https://doi.org/10.1037/a0015781</w:t>
+      </w:r>
+    </w:p>
+    <w:p>
+      <w:r>
+        <w:t>* Guenther, F. H., &amp; Gjaja, M. (1996). The perceptual magnet effect as an emergent property of neural map formation. Journal of the Acoustical Society of America, 100, 1111-1112.</w:t>
+      </w:r>
+    </w:p>
+    <w:p>
+      <w:r>
+        <w:t>* Heathcote, A., Brown, S., &amp; Mewhort, D. J. K. (2000). The power law repealed: The case for an exponential law of practice. Psychonomic Bulletin &amp; Review, 7, 185-207.</w:t>
+      </w:r>
+    </w:p>
+    <w:p>
+      <w:r>
+        <w:t>* Logan, G. D. (1988). Toward an instance theory of automatization. Psychological Review, 95, 492-527.</w:t>
+      </w:r>
+    </w:p>
+    <w:p>
+      <w:r>
+        <w:t>* Maye, J., &amp; Gerken, L. (2000). Learning phonemes without minimal pairs. Proceedings of the 24th annual Boston university conference on language development,</w:t>
+      </w:r>
+    </w:p>
+    <w:p>
+      <w:r>
+        <w:t>* Maye, J., Werker, J. F., &amp; Gerken, L. (2003). Infant sensitivity to distributional information can affect phonetic discrimination. Cognition, 82, 101-111.</w:t>
+      </w:r>
+    </w:p>
+    <w:p>
+      <w:r>
+        <w:t>* McMurray, B., Aslin, R. N., &amp; Toscano, J. C. (2009). Statistical learning of phonetic categories: Insights from a computational approach. Developmental Science, 12(3), 369-379.</w:t>
+      </w:r>
+    </w:p>
+    <w:p>
+      <w:r>
+        <w:t xml:space="preserve">* McMurray, B., Horst, J. S., Toscano, J. C., &amp; Samuelson, L. (2009). Towards an integration of connectionist learning and dynamical systems processing: case studies in speech and lexical development. In J. Spencer, M. Thomas, &amp; J. L. McClelland (Eds.), Toward a Unified Theory of </w:t>
+      </w:r>
+      <w:r>
         <w:lastRenderedPageBreak/>
-        <w:t>* Gauthier, B., Shi, R., &amp; Xu, Y. (2007). Learning phonetic categories by tracking movements. Cognition, 103(1), 80-106. https://doi.org/https://doi.org/10.1016/j.cognition.2006.03.002</w:t>
-      </w:r>
-    </w:p>
-    <w:p>
-      <w:r>
-        <w:t>* Goudbeek, M., Cutler, A., &amp; Smits, R. (2008). Supervised and unsupervised learning of multidimensionally varying non-native speech categories. Speech Communication, 50(2), 109-125.</w:t>
-      </w:r>
-    </w:p>
-    <w:p>
-      <w:r>
-        <w:t>* Goudbeek, M., Swingley, D., &amp; Smits, R. (2009). Supervised and unsupervised learning of multidimensional acoustic categories. Journal of Experimental Psychology: Human Perception and Performance, 35(6), 1913-1933. https://doi.org/10.1037/a0015781</w:t>
-      </w:r>
-    </w:p>
-    <w:p>
-      <w:r>
-        <w:t>* Guenther, F. H., &amp; Gjaja, M. (1996). The perceptual magnet effect as an emergent property of neural map formation. Journal of the Acoustical Society of America, 100, 1111-1112.</w:t>
-      </w:r>
-    </w:p>
-    <w:p>
-      <w:r>
-        <w:t>* Heathcote, A., Brown, S., &amp; Mewhort, D. J. K. (2000). The power law repealed: The case for an exponential law of practice. Psychonomic Bulletin &amp; Review, 7, 185-207.</w:t>
-      </w:r>
-    </w:p>
-    <w:p>
-      <w:r>
-        <w:t>* Logan, G. D. (1988). Toward an instance theory of automatization. Psychological Review, 95, 492-527.</w:t>
-      </w:r>
-    </w:p>
-    <w:p>
-      <w:r>
-        <w:t>* Maye, J., &amp; Gerken, L. (2000). Learning phonemes without minimal pairs. Proceedings of the 24th annual Boston university conference on language development,</w:t>
-      </w:r>
-    </w:p>
-    <w:p>
-      <w:r>
-        <w:t>* Maye, J., Werker, J. F., &amp; Gerken, L. (2003). Infant sensitivity to distributional information can affect phonetic discrimination. Cognition, 82, 101-111.</w:t>
-      </w:r>
-    </w:p>
-    <w:p>
-      <w:r>
-        <w:t>* McMurray, B., Aslin, R. N., &amp; Toscano, J. C. (2009). Statistical learning of phonetic categories: Insights from a computational approach. Developmental Science, 12(3), 369-379.</w:t>
-      </w:r>
-    </w:p>
-    <w:p>
-      <w:r>
-        <w:t>* McMurray, B., Horst, J. S., Toscano, J. C., &amp; Samuelson, L. (2009). Towards an integration of connectionist learning and dynamical systems processing: case studies in speech and lexical development. In J. Spencer, M. Thomas, &amp; J. L. McClelland (Eds.), Toward a Unified Theory of Development: Connectionism and Dynamic Systems Theory Re-Considered. (pp. 218-252). Oxford University Press.</w:t>
+        <w:t>Development: Connectionism and Dynamic Systems Theory Re-Considered. (pp. 218-252). Oxford University Press.</w:t>
       </w:r>
     </w:p>
     <w:p>
@@ -3986,7 +4525,7 @@
         <w:annotationRef/>
       </w:r>
       <w:r>
-        <w:t>Made edits. Have not found M.M. in the text but will look through manually.</w:t>
+        <w:t>Done.</w:t>
       </w:r>
     </w:p>
   </w:comment>
@@ -4074,7 +4613,20 @@
       </w:r>
     </w:p>
   </w:comment>
-  <w:comment w:id="11" w:author="Jaeger, Florian" w:date="2024-09-29T17:27:00Z" w:initials="TJ">
+  <w:comment w:id="11" w:author="Microsoft Office User" w:date="2024-10-07T17:43:00Z" w:initials="MOU">
+    <w:p>
+      <w:pPr>
+        <w:pStyle w:val="CommentText"/>
+      </w:pPr>
+      <w:r>
+        <w:rPr>
+          <w:rStyle w:val="CommentReference"/>
+        </w:rPr>
+        <w:annotationRef/>
+      </w:r>
+    </w:p>
+  </w:comment>
+  <w:comment w:id="12" w:author="Jaeger, Florian" w:date="2024-09-29T17:27:00Z" w:initials="TJ">
     <w:p>
       <w:r>
         <w:rPr>
@@ -4092,7 +4644,7 @@
       </w:r>
     </w:p>
   </w:comment>
-  <w:comment w:id="13" w:author="Microsoft Office User" w:date="2024-09-28T12:03:00Z" w:initials="MOU">
+  <w:comment w:id="14" w:author="Microsoft Office User" w:date="2024-09-28T12:03:00Z" w:initials="MOU">
     <w:p>
       <w:pPr>
         <w:pStyle w:val="CommentText"/>
@@ -4108,7 +4660,7 @@
       </w:r>
     </w:p>
   </w:comment>
-  <w:comment w:id="12" w:author="Jaeger, Florian" w:date="2024-09-30T10:00:00Z" w:initials="TJ">
+  <w:comment w:id="13" w:author="Jaeger, Florian" w:date="2024-09-30T10:00:00Z" w:initials="TJ">
     <w:p>
       <w:r>
         <w:rPr>
@@ -4126,7 +4678,7 @@
       </w:r>
     </w:p>
   </w:comment>
-  <w:comment w:id="14" w:author="Jaeger, Florian" w:date="2024-09-30T10:11:00Z" w:initials="TJ">
+  <w:comment w:id="15" w:author="Jaeger, Florian" w:date="2024-09-30T10:11:00Z" w:initials="TJ">
     <w:p>
       <w:r>
         <w:rPr>
@@ -4155,7 +4707,7 @@
       </w:r>
     </w:p>
   </w:comment>
-  <w:comment w:id="15" w:author="Jaeger, Florian" w:date="2024-09-30T10:00:00Z" w:initials="TJ">
+  <w:comment w:id="16" w:author="Jaeger, Florian" w:date="2024-09-30T10:00:00Z" w:initials="TJ">
     <w:p>
       <w:r>
         <w:rPr>
@@ -4173,7 +4725,7 @@
       </w:r>
     </w:p>
   </w:comment>
-  <w:comment w:id="16" w:author="Jaeger, Florian" w:date="2024-09-29T17:28:00Z" w:initials="TJ">
+  <w:comment w:id="17" w:author="Jaeger, Florian" w:date="2024-09-29T17:28:00Z" w:initials="TJ">
     <w:p>
       <w:r>
         <w:rPr>
@@ -4191,7 +4743,7 @@
       </w:r>
     </w:p>
   </w:comment>
-  <w:comment w:id="17" w:author="Jaeger, Florian" w:date="2024-09-30T11:15:00Z" w:initials="TJ">
+  <w:comment w:id="18" w:author="Jaeger, Florian" w:date="2024-09-30T11:15:00Z" w:initials="TJ">
     <w:p>
       <w:r>
         <w:rPr>
@@ -4209,7 +4761,7 @@
       </w:r>
     </w:p>
   </w:comment>
-  <w:comment w:id="18" w:author="Jaeger, Florian" w:date="2024-09-30T10:30:00Z" w:initials="TJ">
+  <w:comment w:id="19" w:author="Jaeger, Florian" w:date="2024-09-30T10:30:00Z" w:initials="TJ">
     <w:p>
       <w:r>
         <w:rPr>
@@ -4227,7 +4779,23 @@
       </w:r>
     </w:p>
   </w:comment>
-  <w:comment w:id="19" w:author="Jaeger, Florian" w:date="2024-09-30T11:18:00Z" w:initials="TJ">
+  <w:comment w:id="20" w:author="Microsoft Office User" w:date="2024-10-08T17:50:00Z" w:initials="MOU">
+    <w:p>
+      <w:pPr>
+        <w:pStyle w:val="CommentText"/>
+      </w:pPr>
+      <w:r>
+        <w:rPr>
+          <w:rStyle w:val="CommentReference"/>
+        </w:rPr>
+        <w:annotationRef/>
+      </w:r>
+      <w:r>
+        <w:t>Just a note that these synthetic stimuli were handed down from McMurray et al 2002, to Clayards 2008 and then K&amp;J2016</w:t>
+      </w:r>
+    </w:p>
+  </w:comment>
+  <w:comment w:id="21" w:author="Jaeger, Florian" w:date="2024-09-30T11:18:00Z" w:initials="TJ">
     <w:p>
       <w:r>
         <w:rPr>
@@ -4245,7 +4813,23 @@
       </w:r>
     </w:p>
   </w:comment>
-  <w:comment w:id="20" w:author="Jaeger, Florian" w:date="2024-09-30T11:26:00Z" w:initials="TJ">
+  <w:comment w:id="22" w:author="Microsoft Office User" w:date="2024-10-11T16:31:00Z" w:initials="MOU">
+    <w:p>
+      <w:pPr>
+        <w:pStyle w:val="CommentText"/>
+      </w:pPr>
+      <w:r>
+        <w:rPr>
+          <w:rStyle w:val="CommentReference"/>
+        </w:rPr>
+        <w:annotationRef/>
+      </w:r>
+      <w:r>
+        <w:t>done</w:t>
+      </w:r>
+    </w:p>
+  </w:comment>
+  <w:comment w:id="23" w:author="Jaeger, Florian" w:date="2024-09-30T11:26:00Z" w:initials="TJ">
     <w:p>
       <w:r>
         <w:rPr>
@@ -4263,7 +4847,7 @@
       </w:r>
     </w:p>
   </w:comment>
-  <w:comment w:id="21" w:author="Jaeger, Florian" w:date="2024-09-30T11:46:00Z" w:initials="TJ">
+  <w:comment w:id="24" w:author="Jaeger, Florian" w:date="2024-09-30T11:46:00Z" w:initials="TJ">
     <w:p>
       <w:r>
         <w:rPr>
@@ -4281,7 +4865,7 @@
       </w:r>
     </w:p>
   </w:comment>
-  <w:comment w:id="22" w:author="Microsoft Office User" w:date="2024-09-30T22:15:00Z" w:initials="MOU">
+  <w:comment w:id="25" w:author="Microsoft Office User" w:date="2024-09-30T22:15:00Z" w:initials="MOU">
     <w:p>
       <w:pPr>
         <w:pStyle w:val="CommentText"/>
@@ -4297,7 +4881,7 @@
       </w:r>
     </w:p>
   </w:comment>
-  <w:comment w:id="23" w:author="Jaeger, Florian" w:date="2024-09-30T11:48:00Z" w:initials="TJ">
+  <w:comment w:id="26" w:author="Jaeger, Florian" w:date="2024-09-30T11:48:00Z" w:initials="TJ">
     <w:p>
       <w:r>
         <w:rPr>
@@ -4315,7 +4899,7 @@
       </w:r>
     </w:p>
   </w:comment>
-  <w:comment w:id="24" w:author="Jaeger, Florian" w:date="2024-09-30T11:50:00Z" w:initials="TJ">
+  <w:comment w:id="27" w:author="Jaeger, Florian" w:date="2024-09-30T11:50:00Z" w:initials="TJ">
     <w:p>
       <w:r>
         <w:rPr>
@@ -4333,7 +4917,23 @@
       </w:r>
     </w:p>
   </w:comment>
-  <w:comment w:id="25" w:author="Jaeger, Florian" w:date="2024-09-30T11:54:00Z" w:initials="TJ">
+  <w:comment w:id="28" w:author="Microsoft Office User" w:date="2024-10-11T16:37:00Z" w:initials="MOU">
+    <w:p>
+      <w:pPr>
+        <w:pStyle w:val="CommentText"/>
+      </w:pPr>
+      <w:r>
+        <w:rPr>
+          <w:rStyle w:val="CommentReference"/>
+        </w:rPr>
+        <w:annotationRef/>
+      </w:r>
+      <w:r>
+        <w:t>Done.</w:t>
+      </w:r>
+    </w:p>
+  </w:comment>
+  <w:comment w:id="29" w:author="Jaeger, Florian" w:date="2024-09-30T11:54:00Z" w:initials="TJ">
     <w:p>
       <w:r>
         <w:rPr>
@@ -4454,7 +5054,7 @@
       </w:r>
     </w:p>
   </w:comment>
-  <w:comment w:id="26" w:author="Microsoft Office User" w:date="2024-09-30T22:44:00Z" w:initials="MOU">
+  <w:comment w:id="30" w:author="Microsoft Office User" w:date="2024-09-30T22:44:00Z" w:initials="MOU">
     <w:p>
       <w:pPr>
         <w:pStyle w:val="CommentText"/>
@@ -4470,7 +5070,7 @@
       </w:r>
     </w:p>
   </w:comment>
-  <w:comment w:id="27" w:author="Microsoft Office User" w:date="2024-09-30T22:26:00Z" w:initials="MOU">
+  <w:comment w:id="31" w:author="Microsoft Office User" w:date="2024-09-30T22:26:00Z" w:initials="MOU">
     <w:p>
       <w:pPr>
         <w:pStyle w:val="CommentText"/>
@@ -4486,7 +5086,7 @@
       </w:r>
     </w:p>
   </w:comment>
-  <w:comment w:id="28" w:author="Microsoft Office User" w:date="2024-09-30T22:44:00Z" w:initials="MOU">
+  <w:comment w:id="32" w:author="Microsoft Office User" w:date="2024-09-30T22:44:00Z" w:initials="MOU">
     <w:p>
       <w:pPr>
         <w:pStyle w:val="CommentText"/>
@@ -4502,7 +5102,7 @@
       </w:r>
     </w:p>
   </w:comment>
-  <w:comment w:id="29" w:author="Jaeger, Florian" w:date="2024-09-29T17:28:00Z" w:initials="TJ">
+  <w:comment w:id="33" w:author="Jaeger, Florian" w:date="2024-09-29T17:28:00Z" w:initials="TJ">
     <w:p>
       <w:r>
         <w:rPr>
@@ -4520,7 +5120,7 @@
       </w:r>
     </w:p>
   </w:comment>
-  <w:comment w:id="30" w:author="Jaeger, Florian" w:date="2024-09-30T11:59:00Z" w:initials="TJ">
+  <w:comment w:id="34" w:author="Jaeger, Florian" w:date="2024-09-30T11:59:00Z" w:initials="TJ">
     <w:p>
       <w:r>
         <w:rPr>
@@ -4538,7 +5138,7 @@
       </w:r>
     </w:p>
   </w:comment>
-  <w:comment w:id="31" w:author="Jaeger, Florian" w:date="2024-09-30T11:59:00Z" w:initials="TJ">
+  <w:comment w:id="35" w:author="Jaeger, Florian" w:date="2024-09-30T11:59:00Z" w:initials="TJ">
     <w:p>
       <w:r>
         <w:rPr>
@@ -4556,7 +5156,7 @@
       </w:r>
     </w:p>
   </w:comment>
-  <w:comment w:id="32" w:author="Jaeger, Florian" w:date="2024-09-29T17:32:00Z" w:initials="TJ">
+  <w:comment w:id="36" w:author="Jaeger, Florian" w:date="2024-09-29T17:32:00Z" w:initials="TJ">
     <w:p>
       <w:r>
         <w:rPr>
@@ -4574,7 +5174,7 @@
       </w:r>
     </w:p>
   </w:comment>
-  <w:comment w:id="33" w:author="Microsoft Office User" w:date="2024-09-28T12:00:00Z" w:initials="MOU">
+  <w:comment w:id="37" w:author="Microsoft Office User" w:date="2024-09-28T12:00:00Z" w:initials="MOU">
     <w:p>
       <w:pPr>
         <w:pStyle w:val="CommentText"/>
@@ -4590,7 +5190,7 @@
       </w:r>
     </w:p>
   </w:comment>
-  <w:comment w:id="34" w:author="Microsoft Office User" w:date="2024-09-28T11:36:00Z" w:initials="MOU">
+  <w:comment w:id="38" w:author="Microsoft Office User" w:date="2024-09-28T11:36:00Z" w:initials="MOU">
     <w:p>
       <w:pPr>
         <w:pStyle w:val="CommentText"/>
@@ -4606,7 +5206,7 @@
       </w:r>
     </w:p>
   </w:comment>
-  <w:comment w:id="35" w:author="Jaeger, Florian" w:date="2024-09-29T17:33:00Z" w:initials="TJ">
+  <w:comment w:id="39" w:author="Jaeger, Florian" w:date="2024-09-29T17:33:00Z" w:initials="TJ">
     <w:p>
       <w:r>
         <w:rPr>
@@ -4624,7 +5224,7 @@
       </w:r>
     </w:p>
   </w:comment>
-  <w:comment w:id="36" w:author="Jaeger, Florian" w:date="2024-09-29T17:34:00Z" w:initials="TJ">
+  <w:comment w:id="40" w:author="Jaeger, Florian" w:date="2024-09-29T17:34:00Z" w:initials="TJ">
     <w:p>
       <w:r>
         <w:rPr>
@@ -4642,7 +5242,7 @@
       </w:r>
     </w:p>
   </w:comment>
-  <w:comment w:id="37" w:author="Jaeger, Florian" w:date="2024-09-29T17:34:00Z" w:initials="TJ">
+  <w:comment w:id="41" w:author="Jaeger, Florian" w:date="2024-09-29T17:34:00Z" w:initials="TJ">
     <w:p>
       <w:r>
         <w:rPr>
@@ -4660,7 +5260,7 @@
       </w:r>
     </w:p>
   </w:comment>
-  <w:comment w:id="38" w:author="Microsoft Office User" w:date="2024-09-28T11:11:00Z" w:initials="MOU">
+  <w:comment w:id="42" w:author="Microsoft Office User" w:date="2024-09-28T11:11:00Z" w:initials="MOU">
     <w:p>
       <w:pPr>
         <w:pStyle w:val="CommentText"/>
@@ -4676,7 +5276,7 @@
       </w:r>
     </w:p>
   </w:comment>
-  <w:comment w:id="39" w:author="Jaeger, Florian" w:date="2024-09-29T17:36:00Z" w:initials="TJ">
+  <w:comment w:id="43" w:author="Jaeger, Florian" w:date="2024-09-29T17:36:00Z" w:initials="TJ">
     <w:p>
       <w:r>
         <w:rPr>
@@ -4694,7 +5294,7 @@
       </w:r>
     </w:p>
   </w:comment>
-  <w:comment w:id="40" w:author="Microsoft Office User" w:date="2024-09-28T11:12:00Z" w:initials="MOU">
+  <w:comment w:id="44" w:author="Microsoft Office User" w:date="2024-09-28T11:12:00Z" w:initials="MOU">
     <w:p>
       <w:pPr>
         <w:pStyle w:val="CommentText"/>
@@ -4710,7 +5310,7 @@
       </w:r>
     </w:p>
   </w:comment>
-  <w:comment w:id="41" w:author="Microsoft Office User" w:date="2024-09-28T11:15:00Z" w:initials="MOU">
+  <w:comment w:id="46" w:author="Microsoft Office User" w:date="2024-10-10T15:54:00Z" w:initials="MOU">
     <w:p>
       <w:pPr>
         <w:pStyle w:val="CommentText"/>
@@ -4722,11 +5322,27 @@
         <w:annotationRef/>
       </w:r>
       <w:r>
+        <w:t xml:space="preserve">I don’t understand what s/he meant by mixture model sort of way. </w:t>
+      </w:r>
+    </w:p>
+  </w:comment>
+  <w:comment w:id="54" w:author="Microsoft Office User" w:date="2024-09-28T11:15:00Z" w:initials="MOU">
+    <w:p>
+      <w:pPr>
+        <w:pStyle w:val="CommentText"/>
+      </w:pPr>
+      <w:r>
+        <w:rPr>
+          <w:rStyle w:val="CommentReference"/>
+        </w:rPr>
+        <w:annotationRef/>
+      </w:r>
+      <w:r>
         <w:t>Reviewer preference.</w:t>
       </w:r>
     </w:p>
   </w:comment>
-  <w:comment w:id="42" w:author="Jaeger, Florian" w:date="2024-09-29T17:37:00Z" w:initials="TJ">
+  <w:comment w:id="55" w:author="Jaeger, Florian" w:date="2024-09-29T17:37:00Z" w:initials="TJ">
     <w:p>
       <w:r>
         <w:rPr>
@@ -4744,7 +5360,7 @@
       </w:r>
     </w:p>
   </w:comment>
-  <w:comment w:id="43" w:author="Microsoft Office User" w:date="2024-09-28T11:16:00Z" w:initials="MOU">
+  <w:comment w:id="73" w:author="Microsoft Office User" w:date="2024-10-10T16:46:00Z" w:initials="MOU">
     <w:p>
       <w:pPr>
         <w:pStyle w:val="CommentText"/>
@@ -4756,11 +5372,27 @@
         <w:annotationRef/>
       </w:r>
       <w:r>
+        <w:t>Maybe the labels should still be variance but what do you think?</w:t>
+      </w:r>
+    </w:p>
+  </w:comment>
+  <w:comment w:id="78" w:author="Microsoft Office User" w:date="2024-09-28T11:16:00Z" w:initials="MOU">
+    <w:p>
+      <w:pPr>
+        <w:pStyle w:val="CommentText"/>
+      </w:pPr>
+      <w:r>
+        <w:rPr>
+          <w:rStyle w:val="CommentReference"/>
+        </w:rPr>
+        <w:annotationRef/>
+      </w:r>
+      <w:r>
         <w:t>Not sure all would agree. Is this because of DL as used in Maye et al.?</w:t>
       </w:r>
     </w:p>
   </w:comment>
-  <w:comment w:id="44" w:author="Jaeger, Florian" w:date="2024-09-29T17:38:00Z" w:initials="TJ">
+  <w:comment w:id="79" w:author="Jaeger, Florian" w:date="2024-09-29T17:38:00Z" w:initials="TJ">
     <w:p>
       <w:r>
         <w:rPr>
@@ -4778,7 +5410,7 @@
       </w:r>
     </w:p>
   </w:comment>
-  <w:comment w:id="45" w:author="Jaeger, Florian" w:date="2024-09-29T17:38:00Z" w:initials="TJ">
+  <w:comment w:id="80" w:author="Jaeger, Florian" w:date="2024-09-29T17:38:00Z" w:initials="TJ">
     <w:p>
       <w:r>
         <w:rPr>
@@ -4796,7 +5428,7 @@
       </w:r>
     </w:p>
   </w:comment>
-  <w:comment w:id="46" w:author="Jaeger, Florian" w:date="2024-09-29T17:39:00Z" w:initials="TJ">
+  <w:comment w:id="81" w:author="Jaeger, Florian" w:date="2024-09-29T17:39:00Z" w:initials="TJ">
     <w:p>
       <w:r>
         <w:rPr>
@@ -4814,7 +5446,7 @@
       </w:r>
     </w:p>
   </w:comment>
-  <w:comment w:id="47" w:author="Jaeger, Florian" w:date="2024-09-29T17:40:00Z" w:initials="TJ">
+  <w:comment w:id="82" w:author="Jaeger, Florian" w:date="2024-09-29T17:40:00Z" w:initials="TJ">
     <w:p>
       <w:r>
         <w:rPr>
@@ -4832,7 +5464,7 @@
       </w:r>
     </w:p>
   </w:comment>
-  <w:comment w:id="48" w:author="Microsoft Office User" w:date="2024-09-28T11:20:00Z" w:initials="MOU">
+  <w:comment w:id="117" w:author="Microsoft Office User" w:date="2024-10-10T15:43:00Z" w:initials="MOU">
     <w:p>
       <w:pPr>
         <w:pStyle w:val="CommentText"/>
@@ -4844,11 +5476,27 @@
         <w:annotationRef/>
       </w:r>
       <w:r>
+        <w:t>To be finalised in next meeting how we will change the condition names. This is just an idea</w:t>
+      </w:r>
+    </w:p>
+  </w:comment>
+  <w:comment w:id="133" w:author="Microsoft Office User" w:date="2024-09-28T11:20:00Z" w:initials="MOU">
+    <w:p>
+      <w:pPr>
+        <w:pStyle w:val="CommentText"/>
+      </w:pPr>
+      <w:r>
+        <w:rPr>
+          <w:rStyle w:val="CommentReference"/>
+        </w:rPr>
+        <w:annotationRef/>
+      </w:r>
+      <w:r>
         <w:t xml:space="preserve">Either s/he did not bother to look at the design figure or just can’t understand it. </w:t>
       </w:r>
     </w:p>
   </w:comment>
-  <w:comment w:id="49" w:author="Jaeger, Florian" w:date="2024-09-29T17:41:00Z" w:initials="TJ">
+  <w:comment w:id="134" w:author="Jaeger, Florian" w:date="2024-09-29T17:41:00Z" w:initials="TJ">
     <w:p>
       <w:r>
         <w:rPr>
@@ -4866,7 +5514,7 @@
       </w:r>
     </w:p>
   </w:comment>
-  <w:comment w:id="50" w:author="Jaeger, Florian" w:date="2024-09-29T17:42:00Z" w:initials="TJ">
+  <w:comment w:id="135" w:author="Jaeger, Florian" w:date="2024-09-29T17:42:00Z" w:initials="TJ">
     <w:p>
       <w:r>
         <w:rPr>
@@ -4884,7 +5532,7 @@
       </w:r>
     </w:p>
   </w:comment>
-  <w:comment w:id="51" w:author="Microsoft Office User" w:date="2024-09-28T11:23:00Z" w:initials="MOU">
+  <w:comment w:id="136" w:author="Microsoft Office User" w:date="2024-09-28T11:23:00Z" w:initials="MOU">
     <w:p>
       <w:pPr>
         <w:pStyle w:val="CommentText"/>
@@ -4900,7 +5548,7 @@
       </w:r>
     </w:p>
   </w:comment>
-  <w:comment w:id="52" w:author="Jaeger, Florian" w:date="2024-09-29T17:43:00Z" w:initials="TJ">
+  <w:comment w:id="137" w:author="Jaeger, Florian" w:date="2024-09-29T17:43:00Z" w:initials="TJ">
     <w:p>
       <w:r>
         <w:rPr>
@@ -4918,7 +5566,7 @@
       </w:r>
     </w:p>
   </w:comment>
-  <w:comment w:id="53" w:author="Microsoft Office User" w:date="2024-09-28T11:24:00Z" w:initials="MOU">
+  <w:comment w:id="138" w:author="Microsoft Office User" w:date="2024-09-28T11:24:00Z" w:initials="MOU">
     <w:p>
       <w:pPr>
         <w:pStyle w:val="CommentText"/>
@@ -4937,7 +5585,7 @@
       </w:r>
     </w:p>
   </w:comment>
-  <w:comment w:id="54" w:author="Microsoft Office User" w:date="2024-09-28T11:28:00Z" w:initials="MOU">
+  <w:comment w:id="139" w:author="Microsoft Office User" w:date="2024-09-28T11:28:00Z" w:initials="MOU">
     <w:p>
       <w:pPr>
         <w:pStyle w:val="CommentText"/>
@@ -4956,7 +5604,7 @@
       </w:r>
     </w:p>
   </w:comment>
-  <w:comment w:id="55" w:author="Jaeger, Florian" w:date="2024-09-29T17:44:00Z" w:initials="TJ">
+  <w:comment w:id="140" w:author="Jaeger, Florian" w:date="2024-09-29T17:44:00Z" w:initials="TJ">
     <w:p>
       <w:r>
         <w:rPr>
@@ -4974,10 +5622,13 @@
       </w:r>
     </w:p>
   </w:comment>
-  <w:comment w:id="57" w:author="Microsoft Office User" w:date="2024-09-28T11:29:00Z" w:initials="MOU">
+  <w:comment w:id="141" w:author="Microsoft Office User" w:date="2024-10-10T20:59:00Z" w:initials="MOU">
     <w:p>
       <w:pPr>
         <w:pStyle w:val="CommentText"/>
+        <w:rPr>
+          <w:lang w:val="en-GB"/>
+        </w:rPr>
       </w:pPr>
       <w:r>
         <w:rPr>
@@ -4986,11 +5637,27 @@
         <w:annotationRef/>
       </w:r>
       <w:r>
+        <w:t>I think if the reviewer is thinking about the bimodal vs unimodal type of DL paradigms they may say those are not synthetic but usually they are just vowels or syllables. Colby et al. 2018 used recorded voices but I’m not sure what they were doing with their DL</w:t>
+      </w:r>
+    </w:p>
+  </w:comment>
+  <w:comment w:id="143" w:author="Microsoft Office User" w:date="2024-09-28T11:29:00Z" w:initials="MOU">
+    <w:p>
+      <w:pPr>
+        <w:pStyle w:val="CommentText"/>
+      </w:pPr>
+      <w:r>
+        <w:rPr>
+          <w:rStyle w:val="CommentReference"/>
+        </w:rPr>
+        <w:annotationRef/>
+      </w:r>
+      <w:r>
         <w:t xml:space="preserve">But asymptote is ok when lapse is easier to understand. </w:t>
       </w:r>
     </w:p>
   </w:comment>
-  <w:comment w:id="56" w:author="Jaeger, Florian" w:date="2024-09-29T17:46:00Z" w:initials="TJ">
+  <w:comment w:id="142" w:author="Jaeger, Florian" w:date="2024-09-29T17:46:00Z" w:initials="TJ">
     <w:p>
       <w:r>
         <w:rPr>
@@ -5008,7 +5675,7 @@
       </w:r>
     </w:p>
   </w:comment>
-  <w:comment w:id="58" w:author="Microsoft Office User" w:date="2024-09-28T11:30:00Z" w:initials="MOU">
+  <w:comment w:id="144" w:author="Microsoft Office User" w:date="2024-09-28T11:30:00Z" w:initials="MOU">
     <w:p>
       <w:pPr>
         <w:pStyle w:val="CommentText"/>
@@ -5024,7 +5691,7 @@
       </w:r>
     </w:p>
   </w:comment>
-  <w:comment w:id="59" w:author="Microsoft Office User" w:date="2024-09-28T11:58:00Z" w:initials="MOU">
+  <w:comment w:id="145" w:author="Microsoft Office User" w:date="2024-09-28T11:58:00Z" w:initials="MOU">
     <w:p>
       <w:pPr>
         <w:pStyle w:val="CommentText"/>
@@ -5040,7 +5707,7 @@
       </w:r>
     </w:p>
   </w:comment>
-  <w:comment w:id="60" w:author="Jaeger, Florian" w:date="2024-09-29T17:47:00Z" w:initials="TJ">
+  <w:comment w:id="146" w:author="Jaeger, Florian" w:date="2024-09-29T17:47:00Z" w:initials="TJ">
     <w:p>
       <w:r>
         <w:rPr>
@@ -5058,7 +5725,7 @@
       </w:r>
     </w:p>
   </w:comment>
-  <w:comment w:id="61" w:author="Jaeger, Florian" w:date="2024-09-29T17:51:00Z" w:initials="TJ">
+  <w:comment w:id="147" w:author="Jaeger, Florian" w:date="2024-09-29T17:51:00Z" w:initials="TJ">
     <w:p>
       <w:r>
         <w:rPr>
@@ -5076,7 +5743,7 @@
       </w:r>
     </w:p>
   </w:comment>
-  <w:comment w:id="62" w:author="Jaeger, Florian" w:date="2024-09-29T17:53:00Z" w:initials="TJ">
+  <w:comment w:id="148" w:author="Jaeger, Florian" w:date="2024-09-29T17:53:00Z" w:initials="TJ">
     <w:p>
       <w:r>
         <w:rPr>
@@ -5110,6 +5777,7 @@
   <w15:commentEx w15:paraId="6790DD99" w15:paraIdParent="7700B918" w15:done="0"/>
   <w15:commentEx w15:paraId="426DFB68" w15:done="0"/>
   <w15:commentEx w15:paraId="7C8F213D" w15:done="0"/>
+  <w15:commentEx w15:paraId="5A49B092" w15:done="0"/>
   <w15:commentEx w15:paraId="5C74EA5E" w15:done="0"/>
   <w15:commentEx w15:paraId="15FA0C37" w15:done="0"/>
   <w15:commentEx w15:paraId="20183549" w15:done="0"/>
@@ -5118,12 +5786,15 @@
   <w15:commentEx w15:paraId="5B8AD48A" w15:done="0"/>
   <w15:commentEx w15:paraId="6D78E728" w15:done="0"/>
   <w15:commentEx w15:paraId="224C9A3E" w15:done="0"/>
+  <w15:commentEx w15:paraId="00D6E214" w15:done="0"/>
   <w15:commentEx w15:paraId="7084444B" w15:done="0"/>
+  <w15:commentEx w15:paraId="6019A192" w15:done="0"/>
   <w15:commentEx w15:paraId="5077F319" w15:done="0"/>
   <w15:commentEx w15:paraId="4CBA2682" w15:done="0"/>
   <w15:commentEx w15:paraId="0B6AB204" w15:paraIdParent="4CBA2682" w15:done="0"/>
   <w15:commentEx w15:paraId="773E630E" w15:done="0"/>
   <w15:commentEx w15:paraId="4E7B8B70" w15:done="0"/>
+  <w15:commentEx w15:paraId="287F91B8" w15:done="0"/>
   <w15:commentEx w15:paraId="3BBA95A8" w15:done="0"/>
   <w15:commentEx w15:paraId="334CE6B2" w15:paraIdParent="3BBA95A8" w15:done="0"/>
   <w15:commentEx w15:paraId="5352D729" w15:done="0"/>
@@ -5140,13 +5811,16 @@
   <w15:commentEx w15:paraId="5120B2EF" w15:done="0"/>
   <w15:commentEx w15:paraId="4DCFC58D" w15:paraIdParent="5120B2EF" w15:done="0"/>
   <w15:commentEx w15:paraId="026A434B" w15:done="0"/>
+  <w15:commentEx w15:paraId="2B668DF1" w15:done="0"/>
   <w15:commentEx w15:paraId="42B14700" w15:done="0"/>
   <w15:commentEx w15:paraId="1531D9B2" w15:paraIdParent="42B14700" w15:done="0"/>
+  <w15:commentEx w15:paraId="26DFAF8A" w15:done="0"/>
   <w15:commentEx w15:paraId="40F5F9F6" w15:done="0"/>
   <w15:commentEx w15:paraId="62BB7910" w15:done="0"/>
   <w15:commentEx w15:paraId="51BDEAC2" w15:paraIdParent="62BB7910" w15:done="0"/>
   <w15:commentEx w15:paraId="49241766" w15:paraIdParent="62BB7910" w15:done="0"/>
   <w15:commentEx w15:paraId="2FE7D9ED" w15:done="0"/>
+  <w15:commentEx w15:paraId="15FA1C79" w15:done="0"/>
   <w15:commentEx w15:paraId="7516905B" w15:done="0"/>
   <w15:commentEx w15:paraId="3A20AFDE" w15:paraIdParent="7516905B" w15:done="0"/>
   <w15:commentEx w15:paraId="6AFE6021" w15:done="0"/>
@@ -5155,6 +5829,7 @@
   <w15:commentEx w15:paraId="53CA5D3F" w15:done="0"/>
   <w15:commentEx w15:paraId="7205893F" w15:done="0"/>
   <w15:commentEx w15:paraId="59B95E22" w15:paraIdParent="7205893F" w15:done="0"/>
+  <w15:commentEx w15:paraId="523E4D56" w15:paraIdParent="7205893F" w15:done="0"/>
   <w15:commentEx w15:paraId="138F3C22" w15:done="0"/>
   <w15:commentEx w15:paraId="463154F0" w15:done="0"/>
   <w15:commentEx w15:paraId="55554896" w15:done="0"/>
@@ -5178,6 +5853,7 @@
   <w16cex:commentExtensible w16cex:durableId="32E9FA56" w16cex:dateUtc="2024-09-30T18:24:00Z"/>
   <w16cex:commentExtensible w16cex:durableId="3781641D" w16cex:dateUtc="2024-09-30T18:25:00Z"/>
   <w16cex:commentExtensible w16cex:durableId="1C22E5F2" w16cex:dateUtc="2024-09-29T21:25:00Z"/>
+  <w16cex:commentExtensible w16cex:durableId="0C9C1C3E" w16cex:dateUtc="2024-10-07T15:43:00Z"/>
   <w16cex:commentExtensible w16cex:durableId="64485B48" w16cex:dateUtc="2024-09-29T21:27:00Z"/>
   <w16cex:commentExtensible w16cex:durableId="6736E668" w16cex:dateUtc="2024-09-28T10:03:00Z"/>
   <w16cex:commentExtensible w16cex:durableId="345C64DA" w16cex:dateUtc="2024-09-30T14:00:00Z"/>
@@ -5186,12 +5862,15 @@
   <w16cex:commentExtensible w16cex:durableId="09F83506" w16cex:dateUtc="2024-09-29T21:28:00Z"/>
   <w16cex:commentExtensible w16cex:durableId="5D07820F" w16cex:dateUtc="2024-09-30T15:15:00Z"/>
   <w16cex:commentExtensible w16cex:durableId="40CB6A1C" w16cex:dateUtc="2024-09-30T14:30:00Z"/>
+  <w16cex:commentExtensible w16cex:durableId="52638EEF" w16cex:dateUtc="2024-10-08T15:50:00Z"/>
   <w16cex:commentExtensible w16cex:durableId="31FBEB6E" w16cex:dateUtc="2024-09-30T15:18:00Z"/>
+  <w16cex:commentExtensible w16cex:durableId="3EEE593F" w16cex:dateUtc="2024-10-11T14:31:00Z"/>
   <w16cex:commentExtensible w16cex:durableId="08BB102E" w16cex:dateUtc="2024-09-30T15:26:00Z"/>
   <w16cex:commentExtensible w16cex:durableId="3761A5FD" w16cex:dateUtc="2024-09-30T15:46:00Z"/>
   <w16cex:commentExtensible w16cex:durableId="1B25452D" w16cex:dateUtc="2024-09-30T20:15:00Z"/>
   <w16cex:commentExtensible w16cex:durableId="1A2114E4" w16cex:dateUtc="2024-09-30T15:48:00Z"/>
   <w16cex:commentExtensible w16cex:durableId="52BAC1D1" w16cex:dateUtc="2024-09-30T15:50:00Z"/>
+  <w16cex:commentExtensible w16cex:durableId="2478F144" w16cex:dateUtc="2024-10-11T14:37:00Z"/>
   <w16cex:commentExtensible w16cex:durableId="55A8DE00" w16cex:dateUtc="2024-09-30T15:54:00Z"/>
   <w16cex:commentExtensible w16cex:durableId="12BE57D2" w16cex:dateUtc="2024-09-30T20:44:00Z"/>
   <w16cex:commentExtensible w16cex:durableId="30AE8B38" w16cex:dateUtc="2024-09-30T20:26:00Z"/>
@@ -5208,13 +5887,16 @@
   <w16cex:commentExtensible w16cex:durableId="1AB0296F" w16cex:dateUtc="2024-09-28T09:11:00Z"/>
   <w16cex:commentExtensible w16cex:durableId="267AF3F0" w16cex:dateUtc="2024-09-29T21:36:00Z"/>
   <w16cex:commentExtensible w16cex:durableId="294C04EE" w16cex:dateUtc="2024-09-28T09:12:00Z"/>
+  <w16cex:commentExtensible w16cex:durableId="15E919DE" w16cex:dateUtc="2024-10-10T13:54:00Z"/>
   <w16cex:commentExtensible w16cex:durableId="3B7C8EC2" w16cex:dateUtc="2024-09-28T09:15:00Z"/>
   <w16cex:commentExtensible w16cex:durableId="73AA8B37" w16cex:dateUtc="2024-09-29T21:37:00Z"/>
+  <w16cex:commentExtensible w16cex:durableId="1A8C8CE6" w16cex:dateUtc="2024-10-10T14:46:00Z"/>
   <w16cex:commentExtensible w16cex:durableId="421D896A" w16cex:dateUtc="2024-09-28T09:16:00Z"/>
   <w16cex:commentExtensible w16cex:durableId="2A8EE343" w16cex:dateUtc="2024-09-29T21:38:00Z"/>
   <w16cex:commentExtensible w16cex:durableId="21BA2E30" w16cex:dateUtc="2024-09-29T21:38:00Z"/>
   <w16cex:commentExtensible w16cex:durableId="563DB3E9" w16cex:dateUtc="2024-09-29T21:39:00Z"/>
   <w16cex:commentExtensible w16cex:durableId="6B7C76AC" w16cex:dateUtc="2024-09-29T21:40:00Z"/>
+  <w16cex:commentExtensible w16cex:durableId="5B3D74E8" w16cex:dateUtc="2024-10-10T13:43:00Z"/>
   <w16cex:commentExtensible w16cex:durableId="53F2CE93" w16cex:dateUtc="2024-09-28T09:20:00Z"/>
   <w16cex:commentExtensible w16cex:durableId="473759B4" w16cex:dateUtc="2024-09-29T21:41:00Z"/>
   <w16cex:commentExtensible w16cex:durableId="56E04EDB" w16cex:dateUtc="2024-09-29T21:42:00Z"/>
@@ -5223,6 +5905,7 @@
   <w16cex:commentExtensible w16cex:durableId="01410237" w16cex:dateUtc="2024-09-28T09:24:00Z"/>
   <w16cex:commentExtensible w16cex:durableId="7D5512B0" w16cex:dateUtc="2024-09-28T09:28:00Z"/>
   <w16cex:commentExtensible w16cex:durableId="6330992D" w16cex:dateUtc="2024-09-29T21:44:00Z"/>
+  <w16cex:commentExtensible w16cex:durableId="2BF70B37" w16cex:dateUtc="2024-10-10T18:59:00Z"/>
   <w16cex:commentExtensible w16cex:durableId="307BFBEA" w16cex:dateUtc="2024-09-28T09:29:00Z"/>
   <w16cex:commentExtensible w16cex:durableId="784676F2" w16cex:dateUtc="2024-09-29T21:46:00Z"/>
   <w16cex:commentExtensible w16cex:durableId="233E38F6" w16cex:dateUtc="2024-09-28T09:30:00Z"/>
@@ -5246,6 +5929,7 @@
   <w16cid:commentId w16cid:paraId="6790DD99" w16cid:durableId="32E9FA56"/>
   <w16cid:commentId w16cid:paraId="426DFB68" w16cid:durableId="3781641D"/>
   <w16cid:commentId w16cid:paraId="7C8F213D" w16cid:durableId="1C22E5F2"/>
+  <w16cid:commentId w16cid:paraId="5A49B092" w16cid:durableId="0C9C1C3E"/>
   <w16cid:commentId w16cid:paraId="5C74EA5E" w16cid:durableId="64485B48"/>
   <w16cid:commentId w16cid:paraId="15FA0C37" w16cid:durableId="6736E668"/>
   <w16cid:commentId w16cid:paraId="20183549" w16cid:durableId="345C64DA"/>
@@ -5254,12 +5938,15 @@
   <w16cid:commentId w16cid:paraId="5B8AD48A" w16cid:durableId="09F83506"/>
   <w16cid:commentId w16cid:paraId="6D78E728" w16cid:durableId="5D07820F"/>
   <w16cid:commentId w16cid:paraId="224C9A3E" w16cid:durableId="40CB6A1C"/>
+  <w16cid:commentId w16cid:paraId="00D6E214" w16cid:durableId="52638EEF"/>
   <w16cid:commentId w16cid:paraId="7084444B" w16cid:durableId="31FBEB6E"/>
+  <w16cid:commentId w16cid:paraId="6019A192" w16cid:durableId="3EEE593F"/>
   <w16cid:commentId w16cid:paraId="5077F319" w16cid:durableId="08BB102E"/>
   <w16cid:commentId w16cid:paraId="4CBA2682" w16cid:durableId="3761A5FD"/>
   <w16cid:commentId w16cid:paraId="0B6AB204" w16cid:durableId="1B25452D"/>
   <w16cid:commentId w16cid:paraId="773E630E" w16cid:durableId="1A2114E4"/>
   <w16cid:commentId w16cid:paraId="4E7B8B70" w16cid:durableId="52BAC1D1"/>
+  <w16cid:commentId w16cid:paraId="287F91B8" w16cid:durableId="2478F144"/>
   <w16cid:commentId w16cid:paraId="3BBA95A8" w16cid:durableId="55A8DE00"/>
   <w16cid:commentId w16cid:paraId="334CE6B2" w16cid:durableId="12BE57D2"/>
   <w16cid:commentId w16cid:paraId="5352D729" w16cid:durableId="30AE8B38"/>
@@ -5276,13 +5963,16 @@
   <w16cid:commentId w16cid:paraId="5120B2EF" w16cid:durableId="1AB0296F"/>
   <w16cid:commentId w16cid:paraId="4DCFC58D" w16cid:durableId="267AF3F0"/>
   <w16cid:commentId w16cid:paraId="026A434B" w16cid:durableId="294C04EE"/>
+  <w16cid:commentId w16cid:paraId="2B668DF1" w16cid:durableId="15E919DE"/>
   <w16cid:commentId w16cid:paraId="42B14700" w16cid:durableId="3B7C8EC2"/>
   <w16cid:commentId w16cid:paraId="1531D9B2" w16cid:durableId="73AA8B37"/>
+  <w16cid:commentId w16cid:paraId="26DFAF8A" w16cid:durableId="1A8C8CE6"/>
   <w16cid:commentId w16cid:paraId="40F5F9F6" w16cid:durableId="421D896A"/>
   <w16cid:commentId w16cid:paraId="62BB7910" w16cid:durableId="2A8EE343"/>
   <w16cid:commentId w16cid:paraId="51BDEAC2" w16cid:durableId="21BA2E30"/>
   <w16cid:commentId w16cid:paraId="49241766" w16cid:durableId="563DB3E9"/>
   <w16cid:commentId w16cid:paraId="2FE7D9ED" w16cid:durableId="6B7C76AC"/>
+  <w16cid:commentId w16cid:paraId="15FA1C79" w16cid:durableId="5B3D74E8"/>
   <w16cid:commentId w16cid:paraId="7516905B" w16cid:durableId="53F2CE93"/>
   <w16cid:commentId w16cid:paraId="3A20AFDE" w16cid:durableId="473759B4"/>
   <w16cid:commentId w16cid:paraId="6AFE6021" w16cid:durableId="56E04EDB"/>
@@ -5291,6 +5981,7 @@
   <w16cid:commentId w16cid:paraId="53CA5D3F" w16cid:durableId="01410237"/>
   <w16cid:commentId w16cid:paraId="7205893F" w16cid:durableId="7D5512B0"/>
   <w16cid:commentId w16cid:paraId="59B95E22" w16cid:durableId="6330992D"/>
+  <w16cid:commentId w16cid:paraId="523E4D56" w16cid:durableId="2BF70B37"/>
   <w16cid:commentId w16cid:paraId="138F3C22" w16cid:durableId="307BFBEA"/>
   <w16cid:commentId w16cid:paraId="463154F0" w16cid:durableId="784676F2"/>
   <w16cid:commentId w16cid:paraId="55554896" w16cid:durableId="233E38F6"/>
@@ -5589,6 +6280,92 @@
     </w:lvl>
   </w:abstractNum>
   <w:abstractNum w:abstractNumId="3" w15:restartNumberingAfterBreak="0">
+    <w:nsid w:val="6BA97259"/>
+    <w:multiLevelType w:val="multilevel"/>
+    <w:tmpl w:val="0809001D"/>
+    <w:lvl w:ilvl="0">
+      <w:start w:val="1"/>
+      <w:numFmt w:val="decimal"/>
+      <w:lvlText w:val="%1)"/>
+      <w:lvlJc w:val="left"/>
+      <w:pPr>
+        <w:ind w:left="720" w:hanging="360"/>
+      </w:pPr>
+    </w:lvl>
+    <w:lvl w:ilvl="1">
+      <w:start w:val="1"/>
+      <w:numFmt w:val="lowerLetter"/>
+      <w:lvlText w:val="%2)"/>
+      <w:lvlJc w:val="left"/>
+      <w:pPr>
+        <w:ind w:left="1080" w:hanging="360"/>
+      </w:pPr>
+    </w:lvl>
+    <w:lvl w:ilvl="2">
+      <w:start w:val="1"/>
+      <w:numFmt w:val="lowerRoman"/>
+      <w:lvlText w:val="%3)"/>
+      <w:lvlJc w:val="left"/>
+      <w:pPr>
+        <w:ind w:left="1440" w:hanging="360"/>
+      </w:pPr>
+    </w:lvl>
+    <w:lvl w:ilvl="3">
+      <w:start w:val="1"/>
+      <w:numFmt w:val="decimal"/>
+      <w:lvlText w:val="(%4)"/>
+      <w:lvlJc w:val="left"/>
+      <w:pPr>
+        <w:ind w:left="1800" w:hanging="360"/>
+      </w:pPr>
+    </w:lvl>
+    <w:lvl w:ilvl="4">
+      <w:start w:val="1"/>
+      <w:numFmt w:val="lowerLetter"/>
+      <w:lvlText w:val="(%5)"/>
+      <w:lvlJc w:val="left"/>
+      <w:pPr>
+        <w:ind w:left="2160" w:hanging="360"/>
+      </w:pPr>
+    </w:lvl>
+    <w:lvl w:ilvl="5">
+      <w:start w:val="1"/>
+      <w:numFmt w:val="lowerRoman"/>
+      <w:lvlText w:val="(%6)"/>
+      <w:lvlJc w:val="left"/>
+      <w:pPr>
+        <w:ind w:left="2520" w:hanging="360"/>
+      </w:pPr>
+    </w:lvl>
+    <w:lvl w:ilvl="6">
+      <w:start w:val="1"/>
+      <w:numFmt w:val="decimal"/>
+      <w:lvlText w:val="%7."/>
+      <w:lvlJc w:val="left"/>
+      <w:pPr>
+        <w:ind w:left="2880" w:hanging="360"/>
+      </w:pPr>
+    </w:lvl>
+    <w:lvl w:ilvl="7">
+      <w:start w:val="1"/>
+      <w:numFmt w:val="lowerLetter"/>
+      <w:lvlText w:val="%8."/>
+      <w:lvlJc w:val="left"/>
+      <w:pPr>
+        <w:ind w:left="3240" w:hanging="360"/>
+      </w:pPr>
+    </w:lvl>
+    <w:lvl w:ilvl="8">
+      <w:start w:val="1"/>
+      <w:numFmt w:val="lowerRoman"/>
+      <w:lvlText w:val="%9."/>
+      <w:lvlJc w:val="left"/>
+      <w:pPr>
+        <w:ind w:left="3600" w:hanging="360"/>
+      </w:pPr>
+    </w:lvl>
+  </w:abstractNum>
+  <w:abstractNum w:abstractNumId="4" w15:restartNumberingAfterBreak="0">
     <w:nsid w:val="76AF5813"/>
     <w:multiLevelType w:val="hybridMultilevel"/>
     <w:tmpl w:val="6D7C908A"/>
@@ -5674,7 +6451,7 @@
       </w:pPr>
     </w:lvl>
   </w:abstractNum>
-  <w:abstractNum w:abstractNumId="4" w15:restartNumberingAfterBreak="0">
+  <w:abstractNum w:abstractNumId="5" w15:restartNumberingAfterBreak="0">
     <w:nsid w:val="78CF5E55"/>
     <w:multiLevelType w:val="hybridMultilevel"/>
     <w:tmpl w:val="6D7C908A"/>
@@ -5764,16 +6541,19 @@
     <w:abstractNumId w:val="0"/>
   </w:num>
   <w:num w:numId="2" w16cid:durableId="72050170">
-    <w:abstractNumId w:val="4"/>
+    <w:abstractNumId w:val="5"/>
   </w:num>
   <w:num w:numId="3" w16cid:durableId="448280709">
-    <w:abstractNumId w:val="3"/>
+    <w:abstractNumId w:val="4"/>
   </w:num>
   <w:num w:numId="4" w16cid:durableId="780615311">
     <w:abstractNumId w:val="1"/>
   </w:num>
   <w:num w:numId="5" w16cid:durableId="567308260">
     <w:abstractNumId w:val="2"/>
+  </w:num>
+  <w:num w:numId="6" w16cid:durableId="1774324582">
+    <w:abstractNumId w:val="3"/>
   </w:num>
 </w:numbering>
 </file>
@@ -6313,6 +7093,13 @@
       <w:szCs w:val="20"/>
     </w:rPr>
   </w:style>
+  <w:style w:type="paragraph" w:styleId="Revision">
+    <w:name w:val="Revision"/>
+    <w:hidden/>
+    <w:uiPriority w:val="99"/>
+    <w:semiHidden/>
+    <w:rsid w:val="00946A8E"/>
+  </w:style>
 </w:styles>
 </file>
 

</xml_diff>

<commit_message>
edits to reviewer comments doc
</commit_message>
<xml_diff>
--- a/output/papers/Cognition-Round2/COGNITION_reviewer_comments.docx
+++ b/output/papers/Cognition-Round2/COGNITION_reviewer_comments.docx
@@ -3130,10 +3130,37 @@
     </w:p>
     <w:p/>
     <w:p>
+      <w:pPr>
+        <w:rPr>
+          <w:ins w:id="45" w:author="Microsoft Office User" w:date="2024-10-11T16:54:00Z" w16du:dateUtc="2024-10-11T14:54:00Z"/>
+        </w:rPr>
+      </w:pPr>
       <w:r>
         <w:t>* Figure 1D: Given that VOT is on the X axis of the top panels, would these work better transposed with VOT on the X axis? One less mental rotation for the reader.</w:t>
       </w:r>
     </w:p>
+    <w:p>
+      <w:ins w:id="46" w:author="Microsoft Office User" w:date="2024-10-11T16:54:00Z" w16du:dateUtc="2024-10-11T14:54:00Z">
+        <w:r>
+          <w:t xml:space="preserve">We understand the reviewer’s suggestion as the current </w:t>
+        </w:r>
+      </w:ins>
+      <w:ins w:id="47" w:author="Microsoft Office User" w:date="2024-10-11T16:55:00Z" w16du:dateUtc="2024-10-11T14:55:00Z">
+        <w:r>
+          <w:t>plot could disrupt readers by forcing them to reorientate VOT</w:t>
+        </w:r>
+      </w:ins>
+      <w:ins w:id="48" w:author="Microsoft Office User" w:date="2024-10-11T16:54:00Z" w16du:dateUtc="2024-10-11T14:54:00Z">
+        <w:r>
+          <w:t xml:space="preserve"> but given that throughout the pap</w:t>
+        </w:r>
+      </w:ins>
+      <w:ins w:id="49" w:author="Microsoft Office User" w:date="2024-10-11T16:55:00Z" w16du:dateUtc="2024-10-11T14:55:00Z">
+        <w:r>
+          <w:t xml:space="preserve">er PSEs are plotted on the y-axis we felt we should at least stay consistent throughout. Thank you for pointing this out. </w:t>
+        </w:r>
+      </w:ins>
+    </w:p>
     <w:p/>
     <w:p>
       <w:r>
@@ -3144,221 +3171,216 @@
     <w:p>
       <w:pPr>
         <w:rPr>
-          <w:ins w:id="45" w:author="Microsoft Office User" w:date="2024-10-10T15:52:00Z" w16du:dateUtc="2024-10-10T13:52:00Z"/>
+          <w:ins w:id="50" w:author="Microsoft Office User" w:date="2024-10-10T15:52:00Z" w16du:dateUtc="2024-10-10T13:52:00Z"/>
         </w:rPr>
       </w:pPr>
       <w:r>
         <w:t xml:space="preserve">* Line 314: "Each exposure block consisted of 24 /d/ and 24 /t/ trials,…" This didn't make sense to me at first - if it's a continua, how can you be sure what a /d/ or /t/ trial is. Later on it's clear to me that this is </w:t>
       </w:r>
-      <w:commentRangeStart w:id="46"/>
+      <w:commentRangeStart w:id="51"/>
       <w:r>
         <w:t xml:space="preserve">meant in a sort of mixture model way </w:t>
       </w:r>
-      <w:commentRangeEnd w:id="46"/>
-      <w:r>
-        <w:rPr>
-          <w:rStyle w:val="CommentReference"/>
-        </w:rPr>
-        <w:commentReference w:id="46"/>
+      <w:commentRangeEnd w:id="51"/>
+      <w:r>
+        <w:rPr>
+          <w:rStyle w:val="CommentReference"/>
+        </w:rPr>
+        <w:commentReference w:id="51"/>
       </w:r>
       <w:r>
         <w:t>- first select which underlying phoneme it is, and then select (randomly) the observed VOT. But that's not clear yet. Might help to clarify that.</w:t>
       </w:r>
     </w:p>
     <w:p>
-      <w:ins w:id="47" w:author="Microsoft Office User" w:date="2024-10-10T18:05:00Z" w16du:dateUtc="2024-10-10T16:05:00Z">
-        <w:r>
-          <w:t>Each condition</w:t>
-        </w:r>
-      </w:ins>
-      <w:ins w:id="48" w:author="Microsoft Office User" w:date="2024-10-10T18:06:00Z" w16du:dateUtc="2024-10-10T16:06:00Z">
+      <w:pPr>
+        <w:rPr>
+          <w:lang w:val="en-GB"/>
+          <w:rPrChange w:id="52" w:author="Microsoft Office User" w:date="2024-10-13T14:16:00Z" w16du:dateUtc="2024-10-13T12:16:00Z">
+            <w:rPr/>
+          </w:rPrChange>
+        </w:rPr>
+      </w:pPr>
+      <w:ins w:id="53" w:author="Microsoft Office User" w:date="2024-10-13T14:17:00Z" w16du:dateUtc="2024-10-13T12:17:00Z">
+        <w:r>
+          <w:t xml:space="preserve">Thank you for pointing this out. </w:t>
+        </w:r>
+      </w:ins>
+      <w:ins w:id="54" w:author="Microsoft Office User" w:date="2024-10-13T14:18:00Z" w16du:dateUtc="2024-10-13T12:18:00Z">
+        <w:r>
+          <w:t xml:space="preserve">The </w:t>
+        </w:r>
+      </w:ins>
+      <w:ins w:id="55" w:author="Microsoft Office User" w:date="2024-10-13T14:19:00Z" w16du:dateUtc="2024-10-13T12:19:00Z">
+        <w:r>
+          <w:t xml:space="preserve">three conditions are meant to be three different talkers, each with their </w:t>
+        </w:r>
+      </w:ins>
+      <w:ins w:id="56" w:author="Microsoft Office User" w:date="2024-10-13T14:20:00Z" w16du:dateUtc="2024-10-13T12:20:00Z">
+        <w:r>
+          <w:t xml:space="preserve">different realisation of /d/ and /t/, determined by the placement of the phonetic distribution </w:t>
+        </w:r>
+      </w:ins>
+      <w:ins w:id="57" w:author="Microsoft Office User" w:date="2024-10-10T18:07:00Z" w16du:dateUtc="2024-10-10T16:07:00Z">
+        <w:r>
+          <w:t xml:space="preserve">along the VOT continua. </w:t>
+        </w:r>
+      </w:ins>
+    </w:p>
+    <w:p/>
+    <w:p>
+      <w:r>
+        <w:t xml:space="preserve">* Line 326: Why are these </w:t>
+      </w:r>
+      <w:r>
+        <w:rPr>
+          <w:highlight w:val="yellow"/>
+        </w:rPr>
+        <w:t xml:space="preserve">expressed as </w:t>
+      </w:r>
+      <w:commentRangeStart w:id="58"/>
+      <w:commentRangeStart w:id="59"/>
+      <w:r>
+        <w:rPr>
+          <w:highlight w:val="yellow"/>
+        </w:rPr>
+        <w:t>variance</w:t>
+      </w:r>
+      <w:commentRangeEnd w:id="58"/>
+      <w:r>
+        <w:rPr>
+          <w:rStyle w:val="CommentReference"/>
+        </w:rPr>
+        <w:commentReference w:id="58"/>
+      </w:r>
+      <w:commentRangeEnd w:id="59"/>
+      <w:r>
+        <w:rPr>
+          <w:rStyle w:val="CommentReference"/>
+        </w:rPr>
+        <w:commentReference w:id="59"/>
+      </w:r>
+      <w:r>
+        <w:rPr>
+          <w:highlight w:val="yellow"/>
+        </w:rPr>
+        <w:t>, not SD</w:t>
+      </w:r>
+      <w:r>
+        <w:t>? I read them as SDs first (and I think most phonetically minded folks would read them this way) and as a result the estimates seemed huge (an 80 msec width in the /d/ distribution!) until you realize that they are squared (8.8 msec width is perfectly appropriate).</w:t>
+      </w:r>
+    </w:p>
+    <w:p>
+      <w:pPr>
+        <w:rPr>
+          <w:ins w:id="60" w:author="Microsoft Office User" w:date="2024-10-10T15:52:00Z" w16du:dateUtc="2024-10-10T13:52:00Z"/>
+        </w:rPr>
+      </w:pPr>
+      <w:ins w:id="61" w:author="Microsoft Office User" w:date="2024-10-10T15:52:00Z" w16du:dateUtc="2024-10-10T13:52:00Z">
+        <w:r>
+          <w:lastRenderedPageBreak/>
+          <w:t>We</w:t>
+        </w:r>
+      </w:ins>
+      <w:ins w:id="62" w:author="Microsoft Office User" w:date="2024-10-10T16:04:00Z" w16du:dateUtc="2024-10-10T14:04:00Z">
+        <w:r>
+          <w:t xml:space="preserve"> understand R3’s point to sti</w:t>
+        </w:r>
+      </w:ins>
+      <w:ins w:id="63" w:author="Microsoft Office User" w:date="2024-10-10T16:05:00Z" w16du:dateUtc="2024-10-10T14:05:00Z">
+        <w:r>
+          <w:t>ck to terms and scales familiar to the target audience however in order to maintain congruence with previous studie</w:t>
+        </w:r>
+      </w:ins>
+      <w:ins w:id="64" w:author="Microsoft Office User" w:date="2024-10-10T16:06:00Z" w16du:dateUtc="2024-10-10T14:06:00Z">
+        <w:r>
+          <w:t>s of this distributional learning paradigm (</w:t>
+        </w:r>
+      </w:ins>
+      <w:ins w:id="65" w:author="Microsoft Office User" w:date="2024-10-10T16:51:00Z" w16du:dateUtc="2024-10-10T14:51:00Z">
+        <w:r>
+          <w:t>e.g</w:t>
+        </w:r>
+      </w:ins>
+      <w:ins w:id="66" w:author="Microsoft Office User" w:date="2024-10-10T16:06:00Z" w16du:dateUtc="2024-10-10T14:06:00Z">
+        <w:r>
+          <w:t xml:space="preserve">. Clayards et al., 2008; </w:t>
+        </w:r>
+      </w:ins>
+      <w:ins w:id="67" w:author="Microsoft Office User" w:date="2024-10-10T16:51:00Z" w16du:dateUtc="2024-10-10T14:51:00Z">
+        <w:r>
+          <w:t xml:space="preserve">K&amp;J2016; </w:t>
+        </w:r>
+      </w:ins>
+      <w:ins w:id="68" w:author="Microsoft Office User" w:date="2024-10-10T16:06:00Z" w16du:dateUtc="2024-10-10T14:06:00Z">
+        <w:r>
+          <w:t>Theodore &amp; Monto, 2019) we would prefer to keep th</w:t>
+        </w:r>
+      </w:ins>
+      <w:ins w:id="69" w:author="Microsoft Office User" w:date="2024-10-10T16:07:00Z" w16du:dateUtc="2024-10-10T14:07:00Z">
+        <w:r>
+          <w:t>e description in terms of variance. As a compromise, we have included the SD value</w:t>
+        </w:r>
+      </w:ins>
+      <w:ins w:id="70" w:author="Microsoft Office User" w:date="2024-10-10T16:08:00Z" w16du:dateUtc="2024-10-10T14:08:00Z">
+        <w:r>
+          <w:t>s</w:t>
+        </w:r>
+      </w:ins>
+      <w:ins w:id="71" w:author="Microsoft Office User" w:date="2024-10-10T16:07:00Z" w16du:dateUtc="2024-10-10T14:07:00Z">
         <w:r>
           <w:t xml:space="preserve"> </w:t>
         </w:r>
       </w:ins>
-      <w:ins w:id="49" w:author="Microsoft Office User" w:date="2024-10-10T18:05:00Z" w16du:dateUtc="2024-10-10T16:05:00Z">
-        <w:r>
-          <w:t xml:space="preserve">should be treated as </w:t>
-        </w:r>
-      </w:ins>
-      <w:ins w:id="50" w:author="Microsoft Office User" w:date="2024-10-10T18:06:00Z" w16du:dateUtc="2024-10-10T16:06:00Z">
-        <w:r>
-          <w:t xml:space="preserve">that condition’s exposure talker’s distribution with </w:t>
-        </w:r>
-      </w:ins>
-      <w:ins w:id="51" w:author="Microsoft Office User" w:date="2024-10-10T18:07:00Z" w16du:dateUtc="2024-10-10T16:07:00Z">
-        <w:r>
-          <w:t>her /d/- and /t/-words</w:t>
-        </w:r>
-      </w:ins>
-      <w:ins w:id="52" w:author="Microsoft Office User" w:date="2024-10-10T19:06:00Z" w16du:dateUtc="2024-10-10T17:06:00Z">
-        <w:r>
-          <w:t xml:space="preserve"> occuring</w:t>
-        </w:r>
-      </w:ins>
-      <w:ins w:id="53" w:author="Microsoft Office User" w:date="2024-10-10T18:07:00Z" w16du:dateUtc="2024-10-10T16:07:00Z">
-        <w:r>
-          <w:t xml:space="preserve"> along the specified part of the VOT continua. </w:t>
-        </w:r>
-      </w:ins>
-    </w:p>
-    <w:p/>
-    <w:p>
-      <w:r>
-        <w:t xml:space="preserve">* Line 326: Why are these </w:t>
-      </w:r>
-      <w:r>
-        <w:rPr>
-          <w:highlight w:val="yellow"/>
-        </w:rPr>
-        <w:t xml:space="preserve">expressed as </w:t>
-      </w:r>
-      <w:commentRangeStart w:id="54"/>
-      <w:commentRangeStart w:id="55"/>
-      <w:r>
-        <w:rPr>
-          <w:highlight w:val="yellow"/>
-        </w:rPr>
-        <w:t>variance</w:t>
-      </w:r>
-      <w:commentRangeEnd w:id="54"/>
-      <w:r>
-        <w:rPr>
-          <w:rStyle w:val="CommentReference"/>
-        </w:rPr>
-        <w:commentReference w:id="54"/>
-      </w:r>
-      <w:commentRangeEnd w:id="55"/>
-      <w:r>
-        <w:rPr>
-          <w:rStyle w:val="CommentReference"/>
-        </w:rPr>
-        <w:commentReference w:id="55"/>
-      </w:r>
-      <w:r>
-        <w:rPr>
-          <w:highlight w:val="yellow"/>
-        </w:rPr>
-        <w:t>, not SD</w:t>
-      </w:r>
-      <w:r>
-        <w:t>? I read them as SDs first (and I think most phonetically minded folks would read them this way) and as a result the estimates seemed huge (an 80 msec width in the /d/ distribution!) until you realize that they are squared (8.8 msec width is perfectly appropriate).</w:t>
-      </w:r>
-    </w:p>
-    <w:p>
-      <w:pPr>
-        <w:rPr>
-          <w:ins w:id="56" w:author="Microsoft Office User" w:date="2024-10-10T15:52:00Z" w16du:dateUtc="2024-10-10T13:52:00Z"/>
-        </w:rPr>
-      </w:pPr>
-      <w:ins w:id="57" w:author="Microsoft Office User" w:date="2024-10-10T15:52:00Z" w16du:dateUtc="2024-10-10T13:52:00Z">
-        <w:r>
-          <w:t>We</w:t>
-        </w:r>
-      </w:ins>
-      <w:ins w:id="58" w:author="Microsoft Office User" w:date="2024-10-10T16:04:00Z" w16du:dateUtc="2024-10-10T14:04:00Z">
-        <w:r>
-          <w:t xml:space="preserve"> understand R3’s point to sti</w:t>
-        </w:r>
-      </w:ins>
-      <w:ins w:id="59" w:author="Microsoft Office User" w:date="2024-10-10T16:05:00Z" w16du:dateUtc="2024-10-10T14:05:00Z">
-        <w:r>
-          <w:t>ck to terms and scales familiar to the target audience however in order to maintain congruence with previous studie</w:t>
-        </w:r>
-      </w:ins>
-      <w:ins w:id="60" w:author="Microsoft Office User" w:date="2024-10-10T16:06:00Z" w16du:dateUtc="2024-10-10T14:06:00Z">
-        <w:r>
-          <w:t>s of this distributional learning paradigm (</w:t>
-        </w:r>
-      </w:ins>
-      <w:ins w:id="61" w:author="Microsoft Office User" w:date="2024-10-10T16:51:00Z" w16du:dateUtc="2024-10-10T14:51:00Z">
-        <w:r>
-          <w:t>e.g</w:t>
-        </w:r>
-      </w:ins>
-      <w:ins w:id="62" w:author="Microsoft Office User" w:date="2024-10-10T16:06:00Z" w16du:dateUtc="2024-10-10T14:06:00Z">
-        <w:r>
-          <w:t xml:space="preserve">. Clayards et al., 2008; </w:t>
-        </w:r>
-      </w:ins>
-      <w:ins w:id="63" w:author="Microsoft Office User" w:date="2024-10-10T16:51:00Z" w16du:dateUtc="2024-10-10T14:51:00Z">
-        <w:r>
-          <w:t xml:space="preserve">K&amp;J2016; </w:t>
-        </w:r>
-      </w:ins>
-      <w:ins w:id="64" w:author="Microsoft Office User" w:date="2024-10-10T16:06:00Z" w16du:dateUtc="2024-10-10T14:06:00Z">
-        <w:r>
-          <w:t>Theodore &amp; Monto, 2019) we would prefer to keep th</w:t>
-        </w:r>
-      </w:ins>
-      <w:ins w:id="65" w:author="Microsoft Office User" w:date="2024-10-10T16:07:00Z" w16du:dateUtc="2024-10-10T14:07:00Z">
-        <w:r>
-          <w:t xml:space="preserve">e description in terms of variance. As a compromise, we have included the </w:t>
-        </w:r>
-        <w:r>
-          <w:lastRenderedPageBreak/>
-          <w:t>SD value</w:t>
-        </w:r>
-      </w:ins>
-      <w:ins w:id="66" w:author="Microsoft Office User" w:date="2024-10-10T16:08:00Z" w16du:dateUtc="2024-10-10T14:08:00Z">
-        <w:r>
-          <w:t>s</w:t>
-        </w:r>
-      </w:ins>
-      <w:ins w:id="67" w:author="Microsoft Office User" w:date="2024-10-10T16:07:00Z" w16du:dateUtc="2024-10-10T14:07:00Z">
+      <w:ins w:id="72" w:author="Microsoft Office User" w:date="2024-10-10T16:08:00Z" w16du:dateUtc="2024-10-10T14:08:00Z">
+        <w:r>
+          <w:t>when specifying</w:t>
+        </w:r>
+      </w:ins>
+      <w:ins w:id="73" w:author="Microsoft Office User" w:date="2024-10-10T16:07:00Z" w16du:dateUtc="2024-10-10T14:07:00Z">
+        <w:r>
+          <w:t xml:space="preserve"> the distribution in lines xxx</w:t>
+        </w:r>
+      </w:ins>
+      <w:ins w:id="74" w:author="Microsoft Office User" w:date="2024-10-10T15:52:00Z" w16du:dateUtc="2024-10-10T13:52:00Z">
         <w:r>
           <w:t xml:space="preserve"> </w:t>
         </w:r>
       </w:ins>
-      <w:ins w:id="68" w:author="Microsoft Office User" w:date="2024-10-10T16:08:00Z" w16du:dateUtc="2024-10-10T14:08:00Z">
-        <w:r>
-          <w:t>when specifying</w:t>
-        </w:r>
-      </w:ins>
-      <w:ins w:id="69" w:author="Microsoft Office User" w:date="2024-10-10T16:07:00Z" w16du:dateUtc="2024-10-10T14:07:00Z">
-        <w:r>
-          <w:t xml:space="preserve"> the distribution in lines xxx</w:t>
-        </w:r>
-      </w:ins>
-      <w:ins w:id="70" w:author="Microsoft Office User" w:date="2024-10-10T15:52:00Z" w16du:dateUtc="2024-10-10T13:52:00Z">
-        <w:r>
-          <w:t xml:space="preserve"> </w:t>
-        </w:r>
-      </w:ins>
-      <w:ins w:id="71" w:author="Microsoft Office User" w:date="2024-10-10T16:08:00Z" w16du:dateUtc="2024-10-10T14:08:00Z">
+      <w:ins w:id="75" w:author="Microsoft Office User" w:date="2024-10-10T16:08:00Z" w16du:dateUtc="2024-10-10T14:08:00Z">
         <w:r>
           <w:t xml:space="preserve">and </w:t>
         </w:r>
       </w:ins>
-      <w:ins w:id="72" w:author="Microsoft Office User" w:date="2024-10-10T15:52:00Z" w16du:dateUtc="2024-10-10T13:52:00Z">
+      <w:ins w:id="76" w:author="Microsoft Office User" w:date="2024-10-10T15:52:00Z" w16du:dateUtc="2024-10-10T13:52:00Z">
         <w:r>
           <w:t xml:space="preserve">have edited the </w:t>
         </w:r>
-        <w:commentRangeStart w:id="73"/>
+        <w:commentRangeStart w:id="77"/>
         <w:r>
           <w:t xml:space="preserve">labels </w:t>
         </w:r>
       </w:ins>
-      <w:commentRangeEnd w:id="73"/>
-      <w:ins w:id="74" w:author="Microsoft Office User" w:date="2024-10-10T16:46:00Z" w16du:dateUtc="2024-10-10T14:46:00Z">
+      <w:commentRangeEnd w:id="77"/>
+      <w:ins w:id="78" w:author="Microsoft Office User" w:date="2024-10-10T16:46:00Z" w16du:dateUtc="2024-10-10T14:46:00Z">
         <w:r>
           <w:rPr>
             <w:rStyle w:val="CommentReference"/>
           </w:rPr>
-          <w:commentReference w:id="73"/>
-        </w:r>
-      </w:ins>
-      <w:ins w:id="75" w:author="Microsoft Office User" w:date="2024-10-10T15:52:00Z" w16du:dateUtc="2024-10-10T13:52:00Z">
+          <w:commentReference w:id="77"/>
+        </w:r>
+      </w:ins>
+      <w:ins w:id="79" w:author="Microsoft Office User" w:date="2024-10-10T15:52:00Z" w16du:dateUtc="2024-10-10T13:52:00Z">
         <w:r>
           <w:t>in Figure 4 to reflect the SD</w:t>
         </w:r>
       </w:ins>
-      <w:ins w:id="76" w:author="Microsoft Office User" w:date="2024-10-10T16:08:00Z" w16du:dateUtc="2024-10-10T14:08:00Z">
+      <w:ins w:id="80" w:author="Microsoft Office User" w:date="2024-10-10T16:08:00Z" w16du:dateUtc="2024-10-10T14:08:00Z">
         <w:r>
           <w:t xml:space="preserve"> instead</w:t>
         </w:r>
       </w:ins>
-      <w:ins w:id="77" w:author="Microsoft Office User" w:date="2024-10-10T15:53:00Z" w16du:dateUtc="2024-10-10T13:53:00Z">
+      <w:ins w:id="81" w:author="Microsoft Office User" w:date="2024-10-10T15:53:00Z" w16du:dateUtc="2024-10-10T13:53:00Z">
         <w:r>
           <w:t xml:space="preserve">. </w:t>
         </w:r>
@@ -3375,19 +3397,19 @@
         </w:rPr>
         <w:t>almost always refers to *</w:t>
       </w:r>
-      <w:commentRangeStart w:id="78"/>
+      <w:commentRangeStart w:id="82"/>
       <w:r>
         <w:rPr>
           <w:highlight w:val="yellow"/>
         </w:rPr>
         <w:t>unsupervised</w:t>
       </w:r>
-      <w:commentRangeEnd w:id="78"/>
-      <w:r>
-        <w:rPr>
-          <w:rStyle w:val="CommentReference"/>
-        </w:rPr>
-        <w:commentReference w:id="78"/>
+      <w:commentRangeEnd w:id="82"/>
+      <w:r>
+        <w:rPr>
+          <w:rStyle w:val="CommentReference"/>
+        </w:rPr>
+        <w:commentReference w:id="82"/>
       </w:r>
       <w:r>
         <w:rPr>
@@ -3398,32 +3420,32 @@
       <w:r>
         <w:t xml:space="preserve">. But suddenly we get these labeled trials, and it is clear that there is a supervisory signal too. I recognize that semantically, supervised distrubutional learning is quite sensible (you can use the supervisory signal to help learn the supervision). </w:t>
       </w:r>
-      <w:commentRangeStart w:id="79"/>
-      <w:commentRangeStart w:id="80"/>
-      <w:commentRangeStart w:id="81"/>
+      <w:commentRangeStart w:id="83"/>
+      <w:commentRangeStart w:id="84"/>
+      <w:commentRangeStart w:id="85"/>
       <w:r>
         <w:t xml:space="preserve">But this is not what the field is likely to expect from the term. It likely also affects learning in fairly dramatic ways (supervised and unsupervised learning are widely seen to have pretty different properties). </w:t>
       </w:r>
-      <w:commentRangeEnd w:id="79"/>
-      <w:r>
-        <w:rPr>
-          <w:rStyle w:val="CommentReference"/>
-        </w:rPr>
-        <w:commentReference w:id="79"/>
-      </w:r>
-      <w:commentRangeEnd w:id="80"/>
-      <w:r>
-        <w:rPr>
-          <w:rStyle w:val="CommentReference"/>
-        </w:rPr>
-        <w:commentReference w:id="80"/>
-      </w:r>
-      <w:commentRangeEnd w:id="81"/>
-      <w:r>
-        <w:rPr>
-          <w:rStyle w:val="CommentReference"/>
-        </w:rPr>
-        <w:commentReference w:id="81"/>
+      <w:commentRangeEnd w:id="83"/>
+      <w:r>
+        <w:rPr>
+          <w:rStyle w:val="CommentReference"/>
+        </w:rPr>
+        <w:commentReference w:id="83"/>
+      </w:r>
+      <w:commentRangeEnd w:id="84"/>
+      <w:r>
+        <w:rPr>
+          <w:rStyle w:val="CommentReference"/>
+        </w:rPr>
+        <w:commentReference w:id="84"/>
+      </w:r>
+      <w:commentRangeEnd w:id="85"/>
+      <w:r>
+        <w:rPr>
+          <w:rStyle w:val="CommentReference"/>
+        </w:rPr>
+        <w:commentReference w:id="85"/>
       </w:r>
       <w:r>
         <w:rPr>
@@ -3431,19 +3453,19 @@
         </w:rPr>
         <w:t>One of the things I didn't like about the introduction is that all perceptual adaptation paradigms are kind of treated the same</w:t>
       </w:r>
-      <w:commentRangeStart w:id="82"/>
+      <w:commentRangeStart w:id="86"/>
       <w:r>
         <w:rPr>
           <w:highlight w:val="yellow"/>
         </w:rPr>
         <w:t>: lexically guided retuning is the same as distributional learning</w:t>
       </w:r>
-      <w:commentRangeEnd w:id="82"/>
-      <w:r>
-        <w:rPr>
-          <w:rStyle w:val="CommentReference"/>
-        </w:rPr>
-        <w:commentReference w:id="82"/>
+      <w:commentRangeEnd w:id="86"/>
+      <w:r>
+        <w:rPr>
+          <w:rStyle w:val="CommentReference"/>
+        </w:rPr>
+        <w:commentReference w:id="86"/>
       </w:r>
       <w:r>
         <w:t>. But they're not. I mean maybe if you're a fully committed Bayesian, they're all just means to get to the underlying statistics. But that's a strong assumption. And then when we get to this new semi-supervised paradigm here, the importance of the differences among learning paradigms really moves to the forefront. I think the manuscript would be much stronger if a) the introduction actually discussed the different paradigms; and b) this particular hybrid was foreshadowed earlier than in the methods.</w:t>
@@ -3458,120 +3480,140 @@
     <w:p>
       <w:pPr>
         <w:rPr>
-          <w:ins w:id="83" w:author="Microsoft Office User" w:date="2024-10-10T14:37:00Z" w16du:dateUtc="2024-10-10T12:37:00Z"/>
-        </w:rPr>
-      </w:pPr>
-      <w:ins w:id="84" w:author="Microsoft Office User" w:date="2024-10-10T14:19:00Z" w16du:dateUtc="2024-10-10T12:19:00Z">
+          <w:ins w:id="87" w:author="Microsoft Office User" w:date="2024-10-10T14:37:00Z" w16du:dateUtc="2024-10-10T12:37:00Z"/>
+        </w:rPr>
+      </w:pPr>
+      <w:ins w:id="88" w:author="Microsoft Office User" w:date="2024-10-10T14:19:00Z" w16du:dateUtc="2024-10-10T12:19:00Z">
         <w:r>
           <w:t>We agree that the experiment design may be difficult to follow without a close read given</w:t>
         </w:r>
       </w:ins>
-      <w:ins w:id="85" w:author="Microsoft Office User" w:date="2024-10-10T14:20:00Z" w16du:dateUtc="2024-10-10T12:20:00Z">
-        <w:r>
-          <w:t xml:space="preserve"> the between and within participants manipulations</w:t>
-        </w:r>
-      </w:ins>
-      <w:ins w:id="86" w:author="Microsoft Office User" w:date="2024-10-10T14:21:00Z" w16du:dateUtc="2024-10-10T12:21:00Z">
+      <w:ins w:id="89" w:author="Microsoft Office User" w:date="2024-10-10T14:20:00Z" w16du:dateUtc="2024-10-10T12:20:00Z">
+        <w:r>
+          <w:t xml:space="preserve"> the between </w:t>
+        </w:r>
+      </w:ins>
+      <w:ins w:id="90" w:author="Microsoft Office User" w:date="2024-10-13T14:23:00Z" w16du:dateUtc="2024-10-13T12:23:00Z">
+        <w:r>
+          <w:t>groups</w:t>
+        </w:r>
+      </w:ins>
+      <w:ins w:id="91" w:author="Microsoft Office User" w:date="2024-10-13T14:22:00Z" w16du:dateUtc="2024-10-13T12:22:00Z">
+        <w:r>
+          <w:t xml:space="preserve"> and bet</w:t>
+        </w:r>
+      </w:ins>
+      <w:ins w:id="92" w:author="Microsoft Office User" w:date="2024-10-13T14:23:00Z" w16du:dateUtc="2024-10-13T12:23:00Z">
+        <w:r>
+          <w:t>ween blocks</w:t>
+        </w:r>
+      </w:ins>
+      <w:ins w:id="93" w:author="Microsoft Office User" w:date="2024-10-10T14:20:00Z" w16du:dateUtc="2024-10-10T12:20:00Z">
+        <w:r>
+          <w:t xml:space="preserve"> manipulations</w:t>
+        </w:r>
+      </w:ins>
+      <w:ins w:id="94" w:author="Microsoft Office User" w:date="2024-10-10T14:21:00Z" w16du:dateUtc="2024-10-10T12:21:00Z">
         <w:r>
           <w:t>,</w:t>
         </w:r>
       </w:ins>
-      <w:ins w:id="87" w:author="Microsoft Office User" w:date="2024-10-10T14:20:00Z" w16du:dateUtc="2024-10-10T12:20:00Z">
+      <w:ins w:id="95" w:author="Microsoft Office User" w:date="2024-10-10T14:20:00Z" w16du:dateUtc="2024-10-10T12:20:00Z">
         <w:r>
           <w:t xml:space="preserve"> a</w:t>
         </w:r>
       </w:ins>
-      <w:ins w:id="88" w:author="Microsoft Office User" w:date="2024-10-10T14:21:00Z" w16du:dateUtc="2024-10-10T12:21:00Z">
+      <w:ins w:id="96" w:author="Microsoft Office User" w:date="2024-10-10T14:21:00Z" w16du:dateUtc="2024-10-10T12:21:00Z">
         <w:r>
           <w:t xml:space="preserve">nd presumably the condition names. </w:t>
         </w:r>
       </w:ins>
-      <w:ins w:id="89" w:author="Microsoft Office User" w:date="2024-10-10T14:22:00Z" w16du:dateUtc="2024-10-10T12:22:00Z">
+      <w:ins w:id="97" w:author="Microsoft Office User" w:date="2024-10-10T14:22:00Z" w16du:dateUtc="2024-10-10T12:22:00Z">
         <w:r>
           <w:t xml:space="preserve">We </w:t>
         </w:r>
       </w:ins>
-      <w:ins w:id="90" w:author="Microsoft Office User" w:date="2024-10-10T14:26:00Z" w16du:dateUtc="2024-10-10T12:26:00Z">
+      <w:ins w:id="98" w:author="Microsoft Office User" w:date="2024-10-10T14:26:00Z" w16du:dateUtc="2024-10-10T12:26:00Z">
         <w:r>
           <w:t>tried</w:t>
         </w:r>
       </w:ins>
-      <w:ins w:id="91" w:author="Microsoft Office User" w:date="2024-10-10T14:22:00Z" w16du:dateUtc="2024-10-10T12:22:00Z">
+      <w:ins w:id="99" w:author="Microsoft Office User" w:date="2024-10-10T14:22:00Z" w16du:dateUtc="2024-10-10T12:22:00Z">
         <w:r>
           <w:t xml:space="preserve"> </w:t>
         </w:r>
       </w:ins>
-      <w:ins w:id="92" w:author="Microsoft Office User" w:date="2024-10-10T14:26:00Z" w16du:dateUtc="2024-10-10T12:26:00Z">
+      <w:ins w:id="100" w:author="Microsoft Office User" w:date="2024-10-10T14:26:00Z" w16du:dateUtc="2024-10-10T12:26:00Z">
         <w:r>
           <w:t>to communicate as clearly as possible with</w:t>
         </w:r>
       </w:ins>
-      <w:ins w:id="93" w:author="Microsoft Office User" w:date="2024-10-10T14:22:00Z" w16du:dateUtc="2024-10-10T12:22:00Z">
+      <w:ins w:id="101" w:author="Microsoft Office User" w:date="2024-10-10T14:22:00Z" w16du:dateUtc="2024-10-10T12:22:00Z">
         <w:r>
           <w:t xml:space="preserve"> </w:t>
         </w:r>
       </w:ins>
-      <w:ins w:id="94" w:author="Microsoft Office User" w:date="2024-10-10T14:40:00Z" w16du:dateUtc="2024-10-10T12:40:00Z">
+      <w:ins w:id="102" w:author="Microsoft Office User" w:date="2024-10-10T14:40:00Z" w16du:dateUtc="2024-10-10T12:40:00Z">
         <w:r>
           <w:t>F</w:t>
         </w:r>
       </w:ins>
-      <w:ins w:id="95" w:author="Microsoft Office User" w:date="2024-10-10T14:22:00Z" w16du:dateUtc="2024-10-10T12:22:00Z">
+      <w:ins w:id="103" w:author="Microsoft Office User" w:date="2024-10-10T14:22:00Z" w16du:dateUtc="2024-10-10T12:22:00Z">
         <w:r>
           <w:t xml:space="preserve">igure 2 </w:t>
         </w:r>
       </w:ins>
-      <w:ins w:id="96" w:author="Microsoft Office User" w:date="2024-10-10T14:32:00Z" w16du:dateUtc="2024-10-10T12:32:00Z">
+      <w:ins w:id="104" w:author="Microsoft Office User" w:date="2024-10-10T14:32:00Z" w16du:dateUtc="2024-10-10T12:32:00Z">
         <w:r>
           <w:t>through colour-coding and clear captions as well as when we</w:t>
         </w:r>
       </w:ins>
-      <w:ins w:id="97" w:author="Microsoft Office User" w:date="2024-10-10T14:22:00Z" w16du:dateUtc="2024-10-10T12:22:00Z">
+      <w:ins w:id="105" w:author="Microsoft Office User" w:date="2024-10-10T14:22:00Z" w16du:dateUtc="2024-10-10T12:22:00Z">
         <w:r>
           <w:t xml:space="preserve"> </w:t>
         </w:r>
       </w:ins>
-      <w:ins w:id="98" w:author="Microsoft Office User" w:date="2024-10-10T14:27:00Z" w16du:dateUtc="2024-10-10T12:27:00Z">
+      <w:ins w:id="106" w:author="Microsoft Office User" w:date="2024-10-10T14:27:00Z" w16du:dateUtc="2024-10-10T12:27:00Z">
         <w:r>
           <w:t xml:space="preserve">reference it </w:t>
         </w:r>
       </w:ins>
-      <w:ins w:id="99" w:author="Microsoft Office User" w:date="2024-10-10T14:36:00Z" w16du:dateUtc="2024-10-10T12:36:00Z">
+      <w:ins w:id="107" w:author="Microsoft Office User" w:date="2024-10-10T14:36:00Z" w16du:dateUtc="2024-10-10T12:36:00Z">
         <w:r>
           <w:t>i</w:t>
         </w:r>
       </w:ins>
-      <w:ins w:id="100" w:author="Microsoft Office User" w:date="2024-10-10T14:27:00Z" w16du:dateUtc="2024-10-10T12:27:00Z">
+      <w:ins w:id="108" w:author="Microsoft Office User" w:date="2024-10-10T14:27:00Z" w16du:dateUtc="2024-10-10T12:27:00Z">
         <w:r>
           <w:t>n lines</w:t>
         </w:r>
       </w:ins>
-      <w:ins w:id="101" w:author="Microsoft Office User" w:date="2024-10-10T14:36:00Z" w16du:dateUtc="2024-10-10T12:36:00Z">
+      <w:ins w:id="109" w:author="Microsoft Office User" w:date="2024-10-10T14:36:00Z" w16du:dateUtc="2024-10-10T12:36:00Z">
         <w:r>
           <w:t xml:space="preserve"> 124 -127. </w:t>
         </w:r>
       </w:ins>
-      <w:ins w:id="102" w:author="Microsoft Office User" w:date="2024-10-10T14:37:00Z" w16du:dateUtc="2024-10-10T12:37:00Z">
+      <w:ins w:id="110" w:author="Microsoft Office User" w:date="2024-10-10T14:37:00Z" w16du:dateUtc="2024-10-10T12:37:00Z">
         <w:r>
           <w:t xml:space="preserve">With </w:t>
         </w:r>
       </w:ins>
-      <w:ins w:id="103" w:author="Microsoft Office User" w:date="2024-10-10T14:40:00Z" w16du:dateUtc="2024-10-10T12:40:00Z">
+      <w:ins w:id="111" w:author="Microsoft Office User" w:date="2024-10-10T14:40:00Z" w16du:dateUtc="2024-10-10T12:40:00Z">
         <w:r>
           <w:t>that</w:t>
         </w:r>
       </w:ins>
-      <w:ins w:id="104" w:author="Microsoft Office User" w:date="2024-10-10T14:37:00Z" w16du:dateUtc="2024-10-10T12:37:00Z">
+      <w:ins w:id="112" w:author="Microsoft Office User" w:date="2024-10-10T14:37:00Z" w16du:dateUtc="2024-10-10T12:37:00Z">
         <w:r>
           <w:t xml:space="preserve"> same objective</w:t>
         </w:r>
       </w:ins>
-      <w:ins w:id="105" w:author="Microsoft Office User" w:date="2024-10-10T14:40:00Z" w16du:dateUtc="2024-10-10T12:40:00Z">
+      <w:ins w:id="113" w:author="Microsoft Office User" w:date="2024-10-10T14:40:00Z" w16du:dateUtc="2024-10-10T12:40:00Z">
         <w:r>
           <w:t xml:space="preserve"> in mind</w:t>
         </w:r>
       </w:ins>
-      <w:ins w:id="106" w:author="Microsoft Office User" w:date="2024-10-10T14:37:00Z" w16du:dateUtc="2024-10-10T12:37:00Z">
+      <w:ins w:id="114" w:author="Microsoft Office User" w:date="2024-10-10T14:37:00Z" w16du:dateUtc="2024-10-10T12:37:00Z">
         <w:r>
           <w:t xml:space="preserve"> we had aimed to provide more detailed information about the stimuli between and within each condition through the histograms in figure 4. </w:t>
         </w:r>
@@ -3580,15 +3622,15 @@
     <w:p>
       <w:pPr>
         <w:rPr>
-          <w:ins w:id="107" w:author="Microsoft Office User" w:date="2024-10-10T14:59:00Z" w16du:dateUtc="2024-10-10T12:59:00Z"/>
-        </w:rPr>
-      </w:pPr>
-      <w:ins w:id="108" w:author="Microsoft Office User" w:date="2024-10-10T14:37:00Z" w16du:dateUtc="2024-10-10T12:37:00Z">
+          <w:ins w:id="115" w:author="Microsoft Office User" w:date="2024-10-10T14:59:00Z" w16du:dateUtc="2024-10-10T12:59:00Z"/>
+        </w:rPr>
+      </w:pPr>
+      <w:ins w:id="116" w:author="Microsoft Office User" w:date="2024-10-10T14:37:00Z" w16du:dateUtc="2024-10-10T12:37:00Z">
         <w:r>
           <w:t>After</w:t>
         </w:r>
       </w:ins>
-      <w:ins w:id="109" w:author="Microsoft Office User" w:date="2024-10-10T14:38:00Z" w16du:dateUtc="2024-10-10T12:38:00Z">
+      <w:ins w:id="117" w:author="Microsoft Office User" w:date="2024-10-10T14:38:00Z" w16du:dateUtc="2024-10-10T12:38:00Z">
         <w:r>
           <w:t xml:space="preserve"> considering feedback from R2 and R3, we have added/edited the following:</w:t>
         </w:r>
@@ -3602,55 +3644,55 @@
           <w:numId w:val="6"/>
         </w:numPr>
         <w:rPr>
-          <w:ins w:id="110" w:author="Microsoft Office User" w:date="2024-10-10T15:01:00Z" w16du:dateUtc="2024-10-10T13:01:00Z"/>
-        </w:rPr>
-      </w:pPr>
-      <w:ins w:id="111" w:author="Microsoft Office User" w:date="2024-10-10T15:19:00Z" w16du:dateUtc="2024-10-10T13:19:00Z">
+          <w:ins w:id="118" w:author="Microsoft Office User" w:date="2024-10-10T15:01:00Z" w16du:dateUtc="2024-10-10T13:01:00Z"/>
+        </w:rPr>
+      </w:pPr>
+      <w:ins w:id="119" w:author="Microsoft Office User" w:date="2024-10-10T15:19:00Z" w16du:dateUtc="2024-10-10T13:19:00Z">
         <w:r>
           <w:t>The</w:t>
         </w:r>
       </w:ins>
-      <w:ins w:id="112" w:author="Microsoft Office User" w:date="2024-10-10T15:00:00Z" w16du:dateUtc="2024-10-10T13:00:00Z">
+      <w:ins w:id="120" w:author="Microsoft Office User" w:date="2024-10-10T15:00:00Z" w16du:dateUtc="2024-10-10T13:00:00Z">
         <w:r>
           <w:t xml:space="preserve"> condition</w:t>
         </w:r>
       </w:ins>
-      <w:ins w:id="113" w:author="Microsoft Office User" w:date="2024-10-10T15:19:00Z" w16du:dateUtc="2024-10-10T13:19:00Z">
+      <w:ins w:id="121" w:author="Microsoft Office User" w:date="2024-10-10T15:19:00Z" w16du:dateUtc="2024-10-10T13:19:00Z">
         <w:r>
           <w:t xml:space="preserve"> names</w:t>
         </w:r>
       </w:ins>
-      <w:ins w:id="114" w:author="Microsoft Office User" w:date="2024-10-10T15:00:00Z" w16du:dateUtc="2024-10-10T13:00:00Z">
+      <w:ins w:id="122" w:author="Microsoft Office User" w:date="2024-10-10T15:00:00Z" w16du:dateUtc="2024-10-10T13:00:00Z">
         <w:r>
           <w:t xml:space="preserve"> </w:t>
         </w:r>
       </w:ins>
-      <w:ins w:id="115" w:author="Microsoft Office User" w:date="2024-10-10T15:19:00Z" w16du:dateUtc="2024-10-10T13:19:00Z">
+      <w:ins w:id="123" w:author="Microsoft Office User" w:date="2024-10-10T15:19:00Z" w16du:dateUtc="2024-10-10T13:19:00Z">
         <w:r>
           <w:t>now</w:t>
         </w:r>
       </w:ins>
-      <w:ins w:id="116" w:author="Microsoft Office User" w:date="2024-10-10T15:00:00Z" w16du:dateUtc="2024-10-10T13:00:00Z">
+      <w:ins w:id="124" w:author="Microsoft Office User" w:date="2024-10-10T15:00:00Z" w16du:dateUtc="2024-10-10T13:00:00Z">
         <w:r>
           <w:t xml:space="preserve"> reflect the </w:t>
         </w:r>
-        <w:commentRangeStart w:id="117"/>
+        <w:commentRangeStart w:id="125"/>
         <w:r>
           <w:t>predicted PSE</w:t>
         </w:r>
       </w:ins>
-      <w:ins w:id="118" w:author="Microsoft Office User" w:date="2024-10-10T15:01:00Z" w16du:dateUtc="2024-10-10T13:01:00Z">
+      <w:ins w:id="126" w:author="Microsoft Office User" w:date="2024-10-10T15:01:00Z" w16du:dateUtc="2024-10-10T13:01:00Z">
         <w:r>
           <w:t xml:space="preserve"> of each condition</w:t>
         </w:r>
       </w:ins>
-      <w:commentRangeEnd w:id="117"/>
-      <w:ins w:id="119" w:author="Microsoft Office User" w:date="2024-10-10T15:43:00Z" w16du:dateUtc="2024-10-10T13:43:00Z">
+      <w:commentRangeEnd w:id="125"/>
+      <w:ins w:id="127" w:author="Microsoft Office User" w:date="2024-10-10T15:43:00Z" w16du:dateUtc="2024-10-10T13:43:00Z">
         <w:r>
           <w:rPr>
             <w:rStyle w:val="CommentReference"/>
           </w:rPr>
-          <w:commentReference w:id="117"/>
+          <w:commentReference w:id="125"/>
         </w:r>
       </w:ins>
     </w:p>
@@ -3662,40 +3704,40 @@
           <w:numId w:val="6"/>
         </w:numPr>
         <w:rPr>
-          <w:ins w:id="120" w:author="Microsoft Office User" w:date="2024-10-10T15:40:00Z" w16du:dateUtc="2024-10-10T13:40:00Z"/>
-        </w:rPr>
-      </w:pPr>
-      <w:ins w:id="121" w:author="Microsoft Office User" w:date="2024-10-10T15:19:00Z" w16du:dateUtc="2024-10-10T13:19:00Z">
+          <w:ins w:id="128" w:author="Microsoft Office User" w:date="2024-10-10T15:40:00Z" w16du:dateUtc="2024-10-10T13:40:00Z"/>
+        </w:rPr>
+      </w:pPr>
+      <w:ins w:id="129" w:author="Microsoft Office User" w:date="2024-10-10T15:19:00Z" w16du:dateUtc="2024-10-10T13:19:00Z">
         <w:r>
           <w:t xml:space="preserve">The caption for Figure </w:t>
         </w:r>
       </w:ins>
-      <w:ins w:id="122" w:author="Microsoft Office User" w:date="2024-10-10T15:20:00Z" w16du:dateUtc="2024-10-10T13:20:00Z">
+      <w:ins w:id="130" w:author="Microsoft Office User" w:date="2024-10-10T15:20:00Z" w16du:dateUtc="2024-10-10T13:20:00Z">
         <w:r>
           <w:t xml:space="preserve">2 </w:t>
         </w:r>
       </w:ins>
-      <w:ins w:id="123" w:author="Microsoft Office User" w:date="2024-10-10T15:22:00Z" w16du:dateUtc="2024-10-10T13:22:00Z">
+      <w:ins w:id="131" w:author="Microsoft Office User" w:date="2024-10-10T15:22:00Z" w16du:dateUtc="2024-10-10T13:22:00Z">
         <w:r>
           <w:t xml:space="preserve">now </w:t>
         </w:r>
       </w:ins>
-      <w:ins w:id="124" w:author="Microsoft Office User" w:date="2024-10-10T15:20:00Z" w16du:dateUtc="2024-10-10T13:20:00Z">
+      <w:ins w:id="132" w:author="Microsoft Office User" w:date="2024-10-10T15:20:00Z" w16du:dateUtc="2024-10-10T13:20:00Z">
         <w:r>
           <w:t>reads</w:t>
         </w:r>
       </w:ins>
-      <w:ins w:id="125" w:author="Microsoft Office User" w:date="2024-10-10T15:22:00Z" w16du:dateUtc="2024-10-10T13:22:00Z">
+      <w:ins w:id="133" w:author="Microsoft Office User" w:date="2024-10-10T15:22:00Z" w16du:dateUtc="2024-10-10T13:22:00Z">
         <w:r>
           <w:t>: “The three betw</w:t>
         </w:r>
       </w:ins>
-      <w:ins w:id="126" w:author="Microsoft Office User" w:date="2024-10-10T15:23:00Z" w16du:dateUtc="2024-10-10T13:23:00Z">
+      <w:ins w:id="134" w:author="Microsoft Office User" w:date="2024-10-10T15:23:00Z" w16du:dateUtc="2024-10-10T13:23:00Z">
         <w:r>
           <w:t xml:space="preserve">een-groups exposure conditions (rows) differed in … </w:t>
         </w:r>
       </w:ins>
-      <w:ins w:id="127" w:author="Microsoft Office User" w:date="2024-10-10T15:25:00Z" w16du:dateUtc="2024-10-10T13:25:00Z">
+      <w:ins w:id="135" w:author="Microsoft Office User" w:date="2024-10-10T15:25:00Z" w16du:dateUtc="2024-10-10T13:25:00Z">
         <w:r>
           <w:t>“</w:t>
         </w:r>
@@ -3709,15 +3751,15 @@
           <w:numId w:val="6"/>
         </w:numPr>
         <w:rPr>
-          <w:ins w:id="128" w:author="Microsoft Office User" w:date="2024-10-10T14:38:00Z" w16du:dateUtc="2024-10-10T12:38:00Z"/>
-        </w:rPr>
-      </w:pPr>
-      <w:ins w:id="129" w:author="Microsoft Office User" w:date="2024-10-10T15:40:00Z" w16du:dateUtc="2024-10-10T13:40:00Z">
+          <w:ins w:id="136" w:author="Microsoft Office User" w:date="2024-10-10T14:38:00Z" w16du:dateUtc="2024-10-10T12:38:00Z"/>
+        </w:rPr>
+      </w:pPr>
+      <w:ins w:id="137" w:author="Microsoft Office User" w:date="2024-10-10T15:40:00Z" w16du:dateUtc="2024-10-10T13:40:00Z">
         <w:r>
           <w:t xml:space="preserve">Reference to Figure 2 in l.xxx now reads: </w:t>
         </w:r>
       </w:ins>
-      <w:ins w:id="130" w:author="Microsoft Office User" w:date="2024-10-10T15:41:00Z" w16du:dateUtc="2024-10-10T13:41:00Z">
+      <w:ins w:id="138" w:author="Microsoft Office User" w:date="2024-10-10T15:41:00Z" w16du:dateUtc="2024-10-10T13:41:00Z">
         <w:r>
           <w:t xml:space="preserve">Between groups of participants, we manipulate the </w:t>
         </w:r>
@@ -3729,21 +3771,41 @@
           <w:t>distance between</w:t>
         </w:r>
         <w:r>
-          <w:t xml:space="preserve"> the distributions of phonetic cues in the exposure input. The tokens that make up entire distributions within each group were evenly distributed in number between the</w:t>
+          <w:t xml:space="preserve"> the distributions of phonetic cues in the exposure input. The </w:t>
+        </w:r>
+      </w:ins>
+      <w:ins w:id="139" w:author="Microsoft Office User" w:date="2024-10-13T14:24:00Z" w16du:dateUtc="2024-10-13T12:24:00Z">
+        <w:r>
+          <w:t xml:space="preserve">number of </w:t>
+        </w:r>
+      </w:ins>
+      <w:ins w:id="140" w:author="Microsoft Office User" w:date="2024-10-10T15:41:00Z" w16du:dateUtc="2024-10-10T13:41:00Z">
+        <w:r>
+          <w:t>tokens that make up entire distributions within each group were evenly distributed between the</w:t>
         </w:r>
         <w:r>
           <w:t xml:space="preserve"> three</w:t>
         </w:r>
         <w:r>
-          <w:t xml:space="preserve"> exposure blocks. This set up should be viewed as the exposure distribution being </w:t>
-        </w:r>
-      </w:ins>
-      <w:ins w:id="131" w:author="Microsoft Office User" w:date="2024-10-10T15:42:00Z" w16du:dateUtc="2024-10-10T13:42:00Z">
+          <w:t xml:space="preserve"> exposure blocks</w:t>
+        </w:r>
+      </w:ins>
+      <w:ins w:id="141" w:author="Microsoft Office User" w:date="2024-10-13T14:24:00Z" w16du:dateUtc="2024-10-13T12:24:00Z">
+        <w:r>
+          <w:t xml:space="preserve"> (48 tokens per block)</w:t>
+        </w:r>
+      </w:ins>
+      <w:ins w:id="142" w:author="Microsoft Office User" w:date="2024-10-10T15:41:00Z" w16du:dateUtc="2024-10-10T13:41:00Z">
+        <w:r>
+          <w:t xml:space="preserve">. This set up should be viewed as the exposure distribution being </w:t>
+        </w:r>
+      </w:ins>
+      <w:ins w:id="143" w:author="Microsoft Office User" w:date="2024-10-10T15:42:00Z" w16du:dateUtc="2024-10-10T13:42:00Z">
         <w:r>
           <w:t>fully</w:t>
         </w:r>
       </w:ins>
-      <w:ins w:id="132" w:author="Microsoft Office User" w:date="2024-10-10T15:41:00Z" w16du:dateUtc="2024-10-10T13:41:00Z">
+      <w:ins w:id="144" w:author="Microsoft Office User" w:date="2024-10-10T15:41:00Z" w16du:dateUtc="2024-10-10T13:41:00Z">
         <w:r>
           <w:t xml:space="preserve"> revealed by the end of exposure block 3 (see </w:t>
         </w:r>
@@ -3758,344 +3820,17 @@
     <w:p/>
     <w:p>
       <w:r>
-        <w:t xml:space="preserve">I think part of the issue is that some of the randomization stuff isn't really that important (e.g., since Gorilla can't randomize on the fly, there were multiple lists for different subjects in a condition) and others were really important and the design section doesn't really distinguish them. But also the step through of the various "phases" is embedded in the procedures and you really have to work at it to understand the bigger structure - it might also be useful to have some kind of simple statement first (e.g., people got a pre-test, a training, then a post-test) or </w:t>
+        <w:t xml:space="preserve">I think part of the issue is that some of the randomization stuff isn't really that important (e.g., since Gorilla can't randomize on the fly, there were multiple lists for different subjects in a condition) and others were really important and the design section doesn't really </w:t>
+      </w:r>
+      <w:r>
+        <w:lastRenderedPageBreak/>
+        <w:t xml:space="preserve">distinguish them. But also the step through of the various "phases" is embedded in the procedures and you really have to work at it to understand the bigger structure - it might also be useful to have some kind of simple statement first (e.g., people got a pre-test, a training, then a post-test) or </w:t>
       </w:r>
       <w:r>
         <w:rPr>
           <w:highlight w:val="yellow"/>
         </w:rPr>
         <w:t xml:space="preserve">a </w:t>
-      </w:r>
-      <w:commentRangeStart w:id="133"/>
-      <w:commentRangeStart w:id="134"/>
-      <w:r>
-        <w:rPr>
-          <w:highlight w:val="yellow"/>
-        </w:rPr>
-        <w:t>visualization</w:t>
-      </w:r>
-      <w:commentRangeEnd w:id="133"/>
-      <w:r>
-        <w:rPr>
-          <w:rStyle w:val="CommentReference"/>
-        </w:rPr>
-        <w:commentReference w:id="133"/>
-      </w:r>
-      <w:commentRangeEnd w:id="134"/>
-      <w:r>
-        <w:rPr>
-          <w:rStyle w:val="CommentReference"/>
-        </w:rPr>
-        <w:commentReference w:id="134"/>
-      </w:r>
-      <w:r>
-        <w:rPr>
-          <w:highlight w:val="yellow"/>
-        </w:rPr>
-        <w:t xml:space="preserve"> of the flow.</w:t>
-      </w:r>
-    </w:p>
-    <w:p/>
-    <w:p>
-      <w:r>
-        <w:t xml:space="preserve">* Page 17. I really love the use of a model which embraces lapse rates. However, I two minor concerns and a question. Lapse rates capture differences at asymptote, and the authors are right that if you don't capture them you risk getting the boundary wrong. One minor concern is that a lot of readers won't be familiar with the function or the standard parameter names - it would probably be </w:t>
-      </w:r>
-      <w:r>
-        <w:rPr>
-          <w:highlight w:val="yellow"/>
-        </w:rPr>
-        <w:t>a good idea to define the lapse concept more clearly</w:t>
-      </w:r>
-      <w:r>
-        <w:t xml:space="preserve">. But here's the second concern, lapse rate may not be the right term (even though that's the standard term for that variable). The term derives from detection paradigms where you might "miss" a stimulus due to a "lapse" of attention. This miss is expected to be independent of the x axis which is why it affects asymptote. </w:t>
-      </w:r>
-      <w:commentRangeStart w:id="135"/>
-      <w:r>
-        <w:t xml:space="preserve">However, in a categorization paradigm, a difference at asymptote might not be a lapse of attention - it may be that people are overall biased to report one category, affecting the asymptote at one category but not that the other), or that nothing sounds like a good /d/ or /t/ to them (affecting both asymptotes equally). It might be </w:t>
-      </w:r>
-      <w:r>
-        <w:rPr>
-          <w:highlight w:val="yellow"/>
-        </w:rPr>
-        <w:t>helpful to adopt a more neutral term to describe asymptotic differences</w:t>
-      </w:r>
-      <w:r>
-        <w:t xml:space="preserve"> (even as one wants to acknowledge that the traditional term is lapse). </w:t>
-      </w:r>
-      <w:commentRangeEnd w:id="135"/>
-      <w:r>
-        <w:rPr>
-          <w:rStyle w:val="CommentReference"/>
-        </w:rPr>
-        <w:commentReference w:id="135"/>
-      </w:r>
-      <w:r>
-        <w:t>Finally, some psychometric functions would put the lapse rate on only one side of the transition (e.g., for a detection paradigm, people are assumed that they'll always detect the loudest stimuli, but lapses will affect the asymptote for the quiet end). That's obviously It would be helpful to be clear that you used the four-parameter function with lapses on both ends (assuming you did).</w:t>
-      </w:r>
-    </w:p>
-    <w:p/>
-    <w:p>
-      <w:r>
-        <w:t xml:space="preserve">* The Bayesian rather than frequentist analyses are quite appropriate, but still not widespread in the field. </w:t>
-      </w:r>
-      <w:r>
-        <w:rPr>
-          <w:highlight w:val="yellow"/>
-        </w:rPr>
-        <w:t xml:space="preserve">It might be helpful to remind </w:t>
-      </w:r>
-      <w:commentRangeStart w:id="136"/>
-      <w:commentRangeStart w:id="137"/>
-      <w:r>
-        <w:rPr>
-          <w:highlight w:val="yellow"/>
-        </w:rPr>
-        <w:t>the</w:t>
-      </w:r>
-      <w:commentRangeEnd w:id="136"/>
-      <w:r>
-        <w:rPr>
-          <w:rStyle w:val="CommentReference"/>
-        </w:rPr>
-        <w:commentReference w:id="136"/>
-      </w:r>
-      <w:commentRangeEnd w:id="137"/>
-      <w:r>
-        <w:rPr>
-          <w:rStyle w:val="CommentReference"/>
-        </w:rPr>
-        <w:commentReference w:id="137"/>
-      </w:r>
-      <w:r>
-        <w:rPr>
-          <w:highlight w:val="yellow"/>
-        </w:rPr>
-        <w:t xml:space="preserve"> reader the typical ranges of bayes factor and how to interpret them.</w:t>
-      </w:r>
-    </w:p>
-    <w:p/>
-    <w:p>
-      <w:r>
-        <w:t xml:space="preserve">* The idealized learner model is really helpful in understanding what the subjects are doing, but it's a bit hard to track because the results are pitched verbally in terms of PSE change and visualized in terms of "accuracy" (which is a less useful construct in this kind of categorization where there is </w:t>
-      </w:r>
-      <w:r>
-        <w:rPr>
-          <w:highlight w:val="yellow"/>
-        </w:rPr>
-        <w:t xml:space="preserve">no ground </w:t>
-      </w:r>
-      <w:commentRangeStart w:id="138"/>
-      <w:r>
-        <w:rPr>
-          <w:highlight w:val="yellow"/>
-        </w:rPr>
-        <w:t>truth</w:t>
-      </w:r>
-      <w:commentRangeEnd w:id="138"/>
-      <w:r>
-        <w:rPr>
-          <w:rStyle w:val="CommentReference"/>
-        </w:rPr>
-        <w:commentReference w:id="138"/>
-      </w:r>
-      <w:r>
-        <w:t>). It seems to me that a visualization more like Figure 6C might be more valuable - to see the boundaries from the listeners alongside the ideal boundary from the model as they unfold over time…. Oh wait…something like this is provided in Figure 8, ten pages later. Might be helpful to make a version of this earlier - it would be cool to compare the versions with the ideal adapter vs. the ideal observer.</w:t>
-      </w:r>
-    </w:p>
-    <w:p/>
-    <w:p>
-      <w:r>
-        <w:t xml:space="preserve">* The authors criticize the use of </w:t>
-      </w:r>
-      <w:r>
-        <w:rPr>
-          <w:highlight w:val="yellow"/>
-        </w:rPr>
-        <w:t xml:space="preserve">synthetic speech in </w:t>
-      </w:r>
-      <w:commentRangeStart w:id="139"/>
-      <w:commentRangeStart w:id="140"/>
-      <w:commentRangeStart w:id="141"/>
-      <w:r>
-        <w:rPr>
-          <w:highlight w:val="yellow"/>
-        </w:rPr>
-        <w:t>multiple</w:t>
-      </w:r>
-      <w:commentRangeEnd w:id="139"/>
-      <w:r>
-        <w:rPr>
-          <w:rStyle w:val="CommentReference"/>
-        </w:rPr>
-        <w:commentReference w:id="139"/>
-      </w:r>
-      <w:commentRangeEnd w:id="140"/>
-      <w:r>
-        <w:rPr>
-          <w:rStyle w:val="CommentReference"/>
-        </w:rPr>
-        <w:commentReference w:id="140"/>
-      </w:r>
-      <w:commentRangeEnd w:id="141"/>
-      <w:r>
-        <w:rPr>
-          <w:rStyle w:val="CommentReference"/>
-        </w:rPr>
-        <w:commentReference w:id="141"/>
-      </w:r>
-      <w:r>
-        <w:rPr>
-          <w:highlight w:val="yellow"/>
-        </w:rPr>
-        <w:t xml:space="preserve"> places</w:t>
-      </w:r>
-      <w:r>
-        <w:t xml:space="preserve">, but I'm not sure its really all that widespread. My recollection is that most of the lexically guided retuning work with fricatives, for example, uses natural recordings and techniques like sample averaging to create the stimuli which sound highly natural, and most of the more recent VOT studies do a type of cross-splicing similar to what is done here. In fact, I'm not even sure if any of the existing Klatt synthesizers even work in the latest versions of windows. One can critique all of these stimulus construction techniques on phonetic grounds (sample averaged, in particular, comes with serious issues for this purpose), but I'n not sure sounding robotic is one of them. I could be wrong - -I've read most of these papers, and didn't really keep a catalog of stimulus construction types - but I'd </w:t>
-      </w:r>
-      <w:r>
-        <w:rPr>
-          <w:highlight w:val="yellow"/>
-        </w:rPr>
-        <w:t>be careful with this assertion</w:t>
-      </w:r>
-      <w:r>
-        <w:t>.</w:t>
-      </w:r>
-    </w:p>
-    <w:p/>
-    <w:p>
-      <w:r>
-        <w:t xml:space="preserve">* The authors use the term PSE (point of subjective equality) as the key DV in a lot of analyses. That seems like the right one, but why use that term? It's a fine term, and it comes out of the psychometrics literature, but everyone in speech would call it the category </w:t>
-      </w:r>
-      <w:r>
-        <w:lastRenderedPageBreak/>
-        <w:t>boundary</w:t>
-      </w:r>
-      <w:commentRangeStart w:id="142"/>
-      <w:r>
-        <w:t xml:space="preserve">? </w:t>
-      </w:r>
-      <w:r>
-        <w:rPr>
-          <w:highlight w:val="yellow"/>
-        </w:rPr>
-        <w:t xml:space="preserve">Why make your audience learn a new </w:t>
-      </w:r>
-      <w:commentRangeStart w:id="143"/>
-      <w:r>
-        <w:rPr>
-          <w:highlight w:val="yellow"/>
-        </w:rPr>
-        <w:t>term</w:t>
-      </w:r>
-      <w:commentRangeEnd w:id="143"/>
-      <w:r>
-        <w:rPr>
-          <w:rStyle w:val="CommentReference"/>
-        </w:rPr>
-        <w:commentReference w:id="143"/>
-      </w:r>
-      <w:r>
-        <w:t xml:space="preserve">? </w:t>
-      </w:r>
-      <w:commentRangeEnd w:id="142"/>
-      <w:r>
-        <w:rPr>
-          <w:rStyle w:val="CommentReference"/>
-        </w:rPr>
-        <w:commentReference w:id="142"/>
-      </w:r>
-      <w:r>
-        <w:t>I don't see the point and it's a bit off putting (or even haughty).</w:t>
-      </w:r>
-    </w:p>
-    <w:p/>
-    <w:p>
-      <w:r>
-        <w:t xml:space="preserve">* I really </w:t>
-      </w:r>
-      <w:r>
-        <w:rPr>
-          <w:highlight w:val="yellow"/>
-        </w:rPr>
-        <w:t xml:space="preserve">like the ideal adaptor models but I found it very hard to understand how it is different than the various other ideal Bayesian models that were </w:t>
-      </w:r>
-      <w:commentRangeStart w:id="144"/>
-      <w:r>
-        <w:rPr>
-          <w:highlight w:val="yellow"/>
-        </w:rPr>
-        <w:t>presented</w:t>
-      </w:r>
-      <w:commentRangeEnd w:id="144"/>
-      <w:r>
-        <w:rPr>
-          <w:rStyle w:val="CommentReference"/>
-        </w:rPr>
-        <w:commentReference w:id="144"/>
-      </w:r>
-      <w:r>
-        <w:rPr>
-          <w:highlight w:val="yellow"/>
-        </w:rPr>
-        <w:t xml:space="preserve"> earlier.</w:t>
-      </w:r>
-      <w:r>
-        <w:t xml:space="preserve"> It would help the reader to have a more explicit compare and contrast - maybe even a diagram.</w:t>
-      </w:r>
-    </w:p>
-    <w:p/>
-    <w:p>
-      <w:r>
-        <w:t>* Section 4.3.3 seems to come too late. It might be more effective to present that before the ideal adaptor model. That is, put the concerns with premature convergence to rest before you present an explanatory model.</w:t>
-      </w:r>
-    </w:p>
-    <w:p/>
-    <w:p>
-      <w:r>
-        <w:t>* Line 1065: "While it is difficult to evaluate this explanation without a specific model of how listener learn from unlabeled tokens, one consideration suggests that it is not sufficient to explain our data…." McMurray, Aslin, et al. (2009) have a mixture of Gaussian's model that does distributional learning from unlabeled exemplars…. That could be a promising avenue for future exploration.</w:t>
-      </w:r>
-    </w:p>
-    <w:p>
-      <w:pPr>
-        <w:rPr>
-          <w:lang w:val="en-US"/>
-        </w:rPr>
-      </w:pPr>
-      <w:r>
-        <w:t xml:space="preserve">* Line 1065. The other thing that struck me about this statement though, is that the authors appear to be </w:t>
-      </w:r>
-      <w:r>
-        <w:rPr>
-          <w:highlight w:val="yellow"/>
-        </w:rPr>
-        <w:t>dramatically minimizing the role of unsupervised learning</w:t>
-      </w:r>
-      <w:r>
-        <w:t>. That comes out now??? Distributional learning was originally posited by Jessica Maye to be an entirely unsupervised process that infants may use to acquire the early phoneme categories of their language (Maye &amp; Gerken, 2000; Maye et al., 2003). In the history of that approach to learning, the unsupervised nature is the core. There have been tons of computational models of this from connectionist (Gauthier et al., 2007; Guenther &amp; Gjaja, 1996; McMurray, Horst, et al., 2009) and non-connectionist (McMurray, Aslin, et al., 2009; Toscano &amp; McMurray, 2010) approaches. And clear demonstrations that humans can do both phonetic category adaptation (Clayards et al., 2008) and learn new categories (Escudero et al., 2011; Escudero &amp; Williams, 2014; Goudbeek et al., 2008; Goudbeek et al., 2009) without feedback. It feels oddly revisionist to claim here - particularly this late in the paper - -that the supervised portion is what's driving the show.</w:t>
-      </w:r>
-    </w:p>
-    <w:p>
-      <w:pPr>
-        <w:rPr>
-          <w:lang w:val="en-US"/>
-        </w:rPr>
-      </w:pPr>
-    </w:p>
-    <w:p>
-      <w:pPr>
-        <w:rPr>
-          <w:lang w:val="en-US"/>
-        </w:rPr>
-      </w:pPr>
-      <w:r>
-        <w:t xml:space="preserve">* The authors do a very nice job of evaluating their own statistical models to ensure that the priors aren't creating an effect that isn't there (in particular the premature stopping). But given all this, I wonder if they should consider </w:t>
-      </w:r>
-      <w:r>
-        <w:rPr>
-          <w:highlight w:val="yellow"/>
-        </w:rPr>
-        <w:t xml:space="preserve">(as a secondary analysis) a </w:t>
       </w:r>
       <w:commentRangeStart w:id="145"/>
       <w:commentRangeStart w:id="146"/>
@@ -4103,21 +3838,348 @@
         <w:rPr>
           <w:highlight w:val="yellow"/>
         </w:rPr>
+        <w:t>visualization</w:t>
+      </w:r>
+      <w:commentRangeEnd w:id="145"/>
+      <w:r>
+        <w:rPr>
+          <w:rStyle w:val="CommentReference"/>
+        </w:rPr>
+        <w:commentReference w:id="145"/>
+      </w:r>
+      <w:commentRangeEnd w:id="146"/>
+      <w:r>
+        <w:rPr>
+          <w:rStyle w:val="CommentReference"/>
+        </w:rPr>
+        <w:commentReference w:id="146"/>
+      </w:r>
+      <w:r>
+        <w:rPr>
+          <w:highlight w:val="yellow"/>
+        </w:rPr>
+        <w:t xml:space="preserve"> of the flow.</w:t>
+      </w:r>
+    </w:p>
+    <w:p/>
+    <w:p>
+      <w:r>
+        <w:t xml:space="preserve">* Page 17. I really love the use of a model which embraces lapse rates. However, I two minor concerns and a question. Lapse rates capture differences at asymptote, and the authors are right that if you don't capture them you risk getting the boundary wrong. One minor concern is that a lot of readers won't be familiar with the function or the standard parameter names - it would probably be </w:t>
+      </w:r>
+      <w:r>
+        <w:rPr>
+          <w:highlight w:val="yellow"/>
+        </w:rPr>
+        <w:t>a good idea to define the lapse concept more clearly</w:t>
+      </w:r>
+      <w:r>
+        <w:t xml:space="preserve">. But here's the second concern, lapse rate may not be the right term (even though that's the standard term for that variable). The term derives from detection paradigms where you might "miss" a stimulus due to a "lapse" of attention. This miss is expected to be independent of the x axis which is why it affects asymptote. </w:t>
+      </w:r>
+      <w:commentRangeStart w:id="147"/>
+      <w:r>
+        <w:t xml:space="preserve">However, in a categorization paradigm, a difference at asymptote might not be a lapse of attention - it may be that people are overall biased to report one category, affecting the asymptote at one category but not that the other), or that nothing sounds like a good /d/ or /t/ to them (affecting both asymptotes equally). It might be </w:t>
+      </w:r>
+      <w:r>
+        <w:rPr>
+          <w:highlight w:val="yellow"/>
+        </w:rPr>
+        <w:t>helpful to adopt a more neutral term to describe asymptotic differences</w:t>
+      </w:r>
+      <w:r>
+        <w:t xml:space="preserve"> (even as one wants to acknowledge that the traditional term is lapse). </w:t>
+      </w:r>
+      <w:commentRangeEnd w:id="147"/>
+      <w:r>
+        <w:rPr>
+          <w:rStyle w:val="CommentReference"/>
+        </w:rPr>
+        <w:commentReference w:id="147"/>
+      </w:r>
+      <w:r>
+        <w:t>Finally, some psychometric functions would put the lapse rate on only one side of the transition (e.g., for a detection paradigm, people are assumed that they'll always detect the loudest stimuli, but lapses will affect the asymptote for the quiet end). That's obviously It would be helpful to be clear that you used the four-parameter function with lapses on both ends (assuming you did).</w:t>
+      </w:r>
+    </w:p>
+    <w:p/>
+    <w:p>
+      <w:r>
+        <w:t xml:space="preserve">* The Bayesian rather than frequentist analyses are quite appropriate, but still not widespread in the field. </w:t>
+      </w:r>
+      <w:r>
+        <w:rPr>
+          <w:highlight w:val="yellow"/>
+        </w:rPr>
+        <w:t xml:space="preserve">It might be helpful to remind </w:t>
+      </w:r>
+      <w:commentRangeStart w:id="148"/>
+      <w:commentRangeStart w:id="149"/>
+      <w:r>
+        <w:rPr>
+          <w:highlight w:val="yellow"/>
+        </w:rPr>
+        <w:t>the</w:t>
+      </w:r>
+      <w:commentRangeEnd w:id="148"/>
+      <w:r>
+        <w:rPr>
+          <w:rStyle w:val="CommentReference"/>
+        </w:rPr>
+        <w:commentReference w:id="148"/>
+      </w:r>
+      <w:commentRangeEnd w:id="149"/>
+      <w:r>
+        <w:rPr>
+          <w:rStyle w:val="CommentReference"/>
+        </w:rPr>
+        <w:commentReference w:id="149"/>
+      </w:r>
+      <w:r>
+        <w:rPr>
+          <w:highlight w:val="yellow"/>
+        </w:rPr>
+        <w:t xml:space="preserve"> reader the typical ranges of bayes factor and how to interpret them.</w:t>
+      </w:r>
+    </w:p>
+    <w:p/>
+    <w:p>
+      <w:r>
+        <w:t xml:space="preserve">* The idealized learner model is really helpful in understanding what the subjects are doing, but it's a bit hard to track because the results are pitched verbally in terms of PSE change and visualized in terms of "accuracy" (which is a less useful construct in this kind of categorization where there is </w:t>
+      </w:r>
+      <w:r>
+        <w:rPr>
+          <w:highlight w:val="yellow"/>
+        </w:rPr>
+        <w:t xml:space="preserve">no ground </w:t>
+      </w:r>
+      <w:commentRangeStart w:id="150"/>
+      <w:r>
+        <w:rPr>
+          <w:highlight w:val="yellow"/>
+        </w:rPr>
+        <w:t>truth</w:t>
+      </w:r>
+      <w:commentRangeEnd w:id="150"/>
+      <w:r>
+        <w:rPr>
+          <w:rStyle w:val="CommentReference"/>
+        </w:rPr>
+        <w:commentReference w:id="150"/>
+      </w:r>
+      <w:r>
+        <w:t>). It seems to me that a visualization more like Figure 6C might be more valuable - to see the boundaries from the listeners alongside the ideal boundary from the model as they unfold over time…. Oh wait…something like this is provided in Figure 8, ten pages later. Might be helpful to make a version of this earlier - it would be cool to compare the versions with the ideal adapter vs. the ideal observer.</w:t>
+      </w:r>
+    </w:p>
+    <w:p/>
+    <w:p>
+      <w:r>
+        <w:t xml:space="preserve">* The authors criticize the use of </w:t>
+      </w:r>
+      <w:r>
+        <w:rPr>
+          <w:highlight w:val="yellow"/>
+        </w:rPr>
+        <w:t xml:space="preserve">synthetic speech in </w:t>
+      </w:r>
+      <w:commentRangeStart w:id="151"/>
+      <w:commentRangeStart w:id="152"/>
+      <w:commentRangeStart w:id="153"/>
+      <w:r>
+        <w:rPr>
+          <w:highlight w:val="yellow"/>
+        </w:rPr>
+        <w:t>multiple</w:t>
+      </w:r>
+      <w:commentRangeEnd w:id="151"/>
+      <w:r>
+        <w:rPr>
+          <w:rStyle w:val="CommentReference"/>
+        </w:rPr>
+        <w:commentReference w:id="151"/>
+      </w:r>
+      <w:commentRangeEnd w:id="152"/>
+      <w:r>
+        <w:rPr>
+          <w:rStyle w:val="CommentReference"/>
+        </w:rPr>
+        <w:commentReference w:id="152"/>
+      </w:r>
+      <w:commentRangeEnd w:id="153"/>
+      <w:r>
+        <w:rPr>
+          <w:rStyle w:val="CommentReference"/>
+        </w:rPr>
+        <w:commentReference w:id="153"/>
+      </w:r>
+      <w:r>
+        <w:rPr>
+          <w:highlight w:val="yellow"/>
+        </w:rPr>
+        <w:t xml:space="preserve"> places</w:t>
+      </w:r>
+      <w:r>
+        <w:t xml:space="preserve">, but I'm not sure its really all that widespread. My recollection is that most of the lexically guided retuning work with fricatives, for example, uses natural recordings and techniques like sample averaging to create the stimuli which sound highly natural, and most of the more recent VOT studies do a type of cross-splicing similar to what is done here. In fact, I'm not even sure if any of the existing Klatt synthesizers even work in the latest versions of windows. One can critique all of these stimulus construction techniques on phonetic grounds (sample averaged, in particular, comes with serious issues for this purpose), but I'n not sure sounding robotic is one of them. I could be wrong - -I've read most of these papers, and didn't really keep a catalog of stimulus construction types - but I'd </w:t>
+      </w:r>
+      <w:r>
+        <w:rPr>
+          <w:highlight w:val="yellow"/>
+        </w:rPr>
+        <w:t>be careful with this assertion</w:t>
+      </w:r>
+      <w:r>
+        <w:t>.</w:t>
+      </w:r>
+    </w:p>
+    <w:p/>
+    <w:p>
+      <w:r>
+        <w:t>* The authors use the term PSE (point of subjective equality) as the key DV in a lot of analyses. That seems like the right one, but why use that term? It's a fine term, and it comes out of the psychometrics literature, but everyone in speech would call it the category boundary</w:t>
+      </w:r>
+      <w:commentRangeStart w:id="154"/>
+      <w:r>
+        <w:t xml:space="preserve">? </w:t>
+      </w:r>
+      <w:r>
+        <w:rPr>
+          <w:highlight w:val="yellow"/>
+        </w:rPr>
+        <w:t xml:space="preserve">Why make your audience learn a new </w:t>
+      </w:r>
+      <w:commentRangeStart w:id="155"/>
+      <w:r>
+        <w:rPr>
+          <w:highlight w:val="yellow"/>
+        </w:rPr>
+        <w:t>term</w:t>
+      </w:r>
+      <w:commentRangeEnd w:id="155"/>
+      <w:r>
+        <w:rPr>
+          <w:rStyle w:val="CommentReference"/>
+        </w:rPr>
+        <w:commentReference w:id="155"/>
+      </w:r>
+      <w:r>
+        <w:t xml:space="preserve">? </w:t>
+      </w:r>
+      <w:commentRangeEnd w:id="154"/>
+      <w:r>
+        <w:rPr>
+          <w:rStyle w:val="CommentReference"/>
+        </w:rPr>
+        <w:commentReference w:id="154"/>
+      </w:r>
+      <w:r>
+        <w:t>I don't see the point and it's a bit off putting (or even haughty).</w:t>
+      </w:r>
+    </w:p>
+    <w:p/>
+    <w:p>
+      <w:r>
+        <w:t xml:space="preserve">* I really </w:t>
+      </w:r>
+      <w:r>
+        <w:rPr>
+          <w:highlight w:val="yellow"/>
+        </w:rPr>
+        <w:t xml:space="preserve">like the ideal adaptor models but I found it very hard to understand how it is different than the various other ideal Bayesian models that were </w:t>
+      </w:r>
+      <w:commentRangeStart w:id="156"/>
+      <w:r>
+        <w:rPr>
+          <w:highlight w:val="yellow"/>
+        </w:rPr>
+        <w:t>presented</w:t>
+      </w:r>
+      <w:commentRangeEnd w:id="156"/>
+      <w:r>
+        <w:rPr>
+          <w:rStyle w:val="CommentReference"/>
+        </w:rPr>
+        <w:commentReference w:id="156"/>
+      </w:r>
+      <w:r>
+        <w:rPr>
+          <w:highlight w:val="yellow"/>
+        </w:rPr>
+        <w:t xml:space="preserve"> earlier.</w:t>
+      </w:r>
+      <w:r>
+        <w:t xml:space="preserve"> It would help the reader to have a more explicit compare and contrast - maybe even a diagram.</w:t>
+      </w:r>
+    </w:p>
+    <w:p/>
+    <w:p>
+      <w:r>
+        <w:t>* Section 4.3.3 seems to come too late. It might be more effective to present that before the ideal adaptor model. That is, put the concerns with premature convergence to rest before you present an explanatory model.</w:t>
+      </w:r>
+    </w:p>
+    <w:p/>
+    <w:p>
+      <w:r>
+        <w:t>* Line 1065: "While it is difficult to evaluate this explanation without a specific model of how listener learn from unlabeled tokens, one consideration suggests that it is not sufficient to explain our data…." McMurray, Aslin, et al. (2009) have a mixture of Gaussian's model that does distributional learning from unlabeled exemplars…. That could be a promising avenue for future exploration.</w:t>
+      </w:r>
+    </w:p>
+    <w:p>
+      <w:pPr>
+        <w:rPr>
+          <w:lang w:val="en-US"/>
+        </w:rPr>
+      </w:pPr>
+      <w:r>
+        <w:t xml:space="preserve">* Line 1065. The other thing that struck me about this statement though, is that the authors appear to be </w:t>
+      </w:r>
+      <w:r>
+        <w:rPr>
+          <w:highlight w:val="yellow"/>
+        </w:rPr>
+        <w:t>dramatically minimizing the role of unsupervised learning</w:t>
+      </w:r>
+      <w:r>
+        <w:t>. That comes out now??? Distributional learning was originally posited by Jessica Maye to be an entirely unsupervised process that infants may use to acquire the early phoneme categories of their language (Maye &amp; Gerken, 2000; Maye et al., 2003). In the history of that approach to learning, the unsupervised nature is the core. There have been tons of computational models of this from connectionist (Gauthier et al., 2007; Guenther &amp; Gjaja, 1996; McMurray, Horst, et al., 2009) and non-connectionist (McMurray, Aslin, et al., 2009; Toscano &amp; McMurray, 2010) approaches. And clear demonstrations that humans can do both phonetic category adaptation (Clayards et al., 2008) and learn new categories (Escudero et al., 2011; Escudero &amp; Williams, 2014; Goudbeek et al., 2008; Goudbeek et al., 2009) without feedback. It feels oddly revisionist to claim here - particularly this late in the paper - -that the supervised portion is what's driving the show.</w:t>
+      </w:r>
+    </w:p>
+    <w:p>
+      <w:pPr>
+        <w:rPr>
+          <w:lang w:val="en-US"/>
+        </w:rPr>
+      </w:pPr>
+    </w:p>
+    <w:p>
+      <w:pPr>
+        <w:rPr>
+          <w:lang w:val="en-US"/>
+        </w:rPr>
+      </w:pPr>
+      <w:r>
+        <w:t xml:space="preserve">* The authors do a very nice job of evaluating their own statistical models to ensure that the priors aren't creating an effect that isn't there (in particular the premature stopping). But given all this, I wonder if they should consider </w:t>
+      </w:r>
+      <w:r>
+        <w:rPr>
+          <w:highlight w:val="yellow"/>
+        </w:rPr>
+        <w:t xml:space="preserve">(as a secondary analysis) a </w:t>
+      </w:r>
+      <w:commentRangeStart w:id="157"/>
+      <w:commentRangeStart w:id="158"/>
+      <w:r>
+        <w:rPr>
+          <w:highlight w:val="yellow"/>
+        </w:rPr>
         <w:t>non</w:t>
       </w:r>
-      <w:commentRangeEnd w:id="145"/>
-      <w:r>
-        <w:rPr>
-          <w:rStyle w:val="CommentReference"/>
-        </w:rPr>
-        <w:commentReference w:id="145"/>
-      </w:r>
-      <w:commentRangeEnd w:id="146"/>
-      <w:r>
-        <w:rPr>
-          <w:rStyle w:val="CommentReference"/>
-        </w:rPr>
-        <w:commentReference w:id="146"/>
+      <w:commentRangeEnd w:id="157"/>
+      <w:r>
+        <w:rPr>
+          <w:rStyle w:val="CommentReference"/>
+        </w:rPr>
+        <w:commentReference w:id="157"/>
+      </w:r>
+      <w:commentRangeEnd w:id="158"/>
+      <w:r>
+        <w:rPr>
+          <w:rStyle w:val="CommentReference"/>
+        </w:rPr>
+        <w:commentReference w:id="158"/>
       </w:r>
       <w:r>
         <w:rPr>
@@ -4148,7 +4210,15 @@
           <w:color w:val="A8D08D" w:themeColor="accent6" w:themeTint="99"/>
           <w:lang w:val="en-US"/>
         </w:rPr>
-        <w:t xml:space="preserve">We would hesitate the describe the Bayesian approach as an issue here. First, frequentist models would likely not at all converge with the full random effect structure (the ‘dark secret‘ of those models that has prompted dozens of highly cited papers in the psych sciences). Second, while there are some libraries for frequentist psychometric models, they all have limitations with regard to the designs they allow, whereas the </w:t>
+        <w:t xml:space="preserve">We would hesitate the describe the Bayesian approach as an issue here. First, frequentist models would likely not at all converge with the full random effect structure (the ‘dark secret‘ of those models that has prompted dozens of highly cited papers in the psych </w:t>
+      </w:r>
+      <w:r>
+        <w:rPr>
+          <w:color w:val="A8D08D" w:themeColor="accent6" w:themeTint="99"/>
+          <w:lang w:val="en-US"/>
+        </w:rPr>
+        <w:lastRenderedPageBreak/>
+        <w:t xml:space="preserve">sciences). Second, while there are some libraries for frequentist psychometric models, they all have limitations with regard to the designs they allow, whereas the </w:t>
       </w:r>
       <w:proofErr w:type="spellStart"/>
       <w:r>
@@ -4191,7 +4261,7 @@
         </w:rPr>
         <w:t xml:space="preserve">Critically, one of the Bayesian auxiliary analyses we conduct employed a uniform prior, removing any bias from the estimation of parameters. That analysis replicated all findings we report (see SI </w:t>
       </w:r>
-      <w:commentRangeStart w:id="147"/>
+      <w:commentRangeStart w:id="159"/>
       <w:r>
         <w:rPr>
           <w:b/>
@@ -4201,13 +4271,13 @@
         </w:rPr>
         <w:t>XXX</w:t>
       </w:r>
-      <w:commentRangeEnd w:id="147"/>
-      <w:r>
-        <w:rPr>
-          <w:rStyle w:val="CommentReference"/>
-          <w:color w:val="A8D08D" w:themeColor="accent6" w:themeTint="99"/>
-        </w:rPr>
-        <w:commentReference w:id="147"/>
+      <w:commentRangeEnd w:id="159"/>
+      <w:r>
+        <w:rPr>
+          <w:rStyle w:val="CommentReference"/>
+          <w:color w:val="A8D08D" w:themeColor="accent6" w:themeTint="99"/>
+        </w:rPr>
+        <w:commentReference w:id="159"/>
       </w:r>
       <w:r>
         <w:rPr>
@@ -4250,7 +4320,7 @@
         </w:rPr>
         <w:t xml:space="preserve">Finally, we note that there are random effects, both for subject and </w:t>
       </w:r>
-      <w:commentRangeStart w:id="148"/>
+      <w:commentRangeStart w:id="160"/>
       <w:r>
         <w:rPr>
           <w:color w:val="A8D08D" w:themeColor="accent6" w:themeTint="99"/>
@@ -4258,12 +4328,12 @@
         </w:rPr>
         <w:t>for items.</w:t>
       </w:r>
-      <w:commentRangeEnd w:id="148"/>
-      <w:r>
-        <w:rPr>
-          <w:rStyle w:val="CommentReference"/>
-        </w:rPr>
-        <w:commentReference w:id="148"/>
+      <w:commentRangeEnd w:id="160"/>
+      <w:r>
+        <w:rPr>
+          <w:rStyle w:val="CommentReference"/>
+        </w:rPr>
+        <w:commentReference w:id="160"/>
       </w:r>
       <w:r>
         <w:rPr>
@@ -4386,11 +4456,8 @@
     </w:p>
     <w:p>
       <w:r>
-        <w:t xml:space="preserve">* McMurray, B., Horst, J. S., Toscano, J. C., &amp; Samuelson, L. (2009). Towards an integration of connectionist learning and dynamical systems processing: case studies in speech and lexical development. In J. Spencer, M. Thomas, &amp; J. L. McClelland (Eds.), Toward a Unified Theory of </w:t>
-      </w:r>
-      <w:r>
         <w:lastRenderedPageBreak/>
-        <w:t>Development: Connectionism and Dynamic Systems Theory Re-Considered. (pp. 218-252). Oxford University Press.</w:t>
+        <w:t>* McMurray, B., Horst, J. S., Toscano, J. C., &amp; Samuelson, L. (2009). Towards an integration of connectionist learning and dynamical systems processing: case studies in speech and lexical development. In J. Spencer, M. Thomas, &amp; J. L. McClelland (Eds.), Toward a Unified Theory of Development: Connectionism and Dynamic Systems Theory Re-Considered. (pp. 218-252). Oxford University Press.</w:t>
       </w:r>
     </w:p>
     <w:p>
@@ -5090,6 +5157,9 @@
     <w:p>
       <w:pPr>
         <w:pStyle w:val="CommentText"/>
+        <w:rPr>
+          <w:lang w:val="en-GB"/>
+        </w:rPr>
       </w:pPr>
       <w:r>
         <w:rPr>
@@ -5310,7 +5380,7 @@
       </w:r>
     </w:p>
   </w:comment>
-  <w:comment w:id="46" w:author="Microsoft Office User" w:date="2024-10-10T15:54:00Z" w:initials="MOU">
+  <w:comment w:id="51" w:author="Microsoft Office User" w:date="2024-10-10T15:54:00Z" w:initials="MOU">
     <w:p>
       <w:pPr>
         <w:pStyle w:val="CommentText"/>
@@ -5326,7 +5396,7 @@
       </w:r>
     </w:p>
   </w:comment>
-  <w:comment w:id="54" w:author="Microsoft Office User" w:date="2024-09-28T11:15:00Z" w:initials="MOU">
+  <w:comment w:id="58" w:author="Microsoft Office User" w:date="2024-09-28T11:15:00Z" w:initials="MOU">
     <w:p>
       <w:pPr>
         <w:pStyle w:val="CommentText"/>
@@ -5342,7 +5412,7 @@
       </w:r>
     </w:p>
   </w:comment>
-  <w:comment w:id="55" w:author="Jaeger, Florian" w:date="2024-09-29T17:37:00Z" w:initials="TJ">
+  <w:comment w:id="59" w:author="Jaeger, Florian" w:date="2024-09-29T17:37:00Z" w:initials="TJ">
     <w:p>
       <w:r>
         <w:rPr>
@@ -5360,7 +5430,7 @@
       </w:r>
     </w:p>
   </w:comment>
-  <w:comment w:id="73" w:author="Microsoft Office User" w:date="2024-10-10T16:46:00Z" w:initials="MOU">
+  <w:comment w:id="77" w:author="Microsoft Office User" w:date="2024-10-10T16:46:00Z" w:initials="MOU">
     <w:p>
       <w:pPr>
         <w:pStyle w:val="CommentText"/>
@@ -5376,7 +5446,7 @@
       </w:r>
     </w:p>
   </w:comment>
-  <w:comment w:id="78" w:author="Microsoft Office User" w:date="2024-09-28T11:16:00Z" w:initials="MOU">
+  <w:comment w:id="82" w:author="Microsoft Office User" w:date="2024-09-28T11:16:00Z" w:initials="MOU">
     <w:p>
       <w:pPr>
         <w:pStyle w:val="CommentText"/>
@@ -5392,7 +5462,7 @@
       </w:r>
     </w:p>
   </w:comment>
-  <w:comment w:id="79" w:author="Jaeger, Florian" w:date="2024-09-29T17:38:00Z" w:initials="TJ">
+  <w:comment w:id="83" w:author="Jaeger, Florian" w:date="2024-09-29T17:38:00Z" w:initials="TJ">
     <w:p>
       <w:r>
         <w:rPr>
@@ -5410,7 +5480,7 @@
       </w:r>
     </w:p>
   </w:comment>
-  <w:comment w:id="80" w:author="Jaeger, Florian" w:date="2024-09-29T17:38:00Z" w:initials="TJ">
+  <w:comment w:id="84" w:author="Jaeger, Florian" w:date="2024-09-29T17:38:00Z" w:initials="TJ">
     <w:p>
       <w:r>
         <w:rPr>
@@ -5428,7 +5498,7 @@
       </w:r>
     </w:p>
   </w:comment>
-  <w:comment w:id="81" w:author="Jaeger, Florian" w:date="2024-09-29T17:39:00Z" w:initials="TJ">
+  <w:comment w:id="85" w:author="Jaeger, Florian" w:date="2024-09-29T17:39:00Z" w:initials="TJ">
     <w:p>
       <w:r>
         <w:rPr>
@@ -5446,7 +5516,7 @@
       </w:r>
     </w:p>
   </w:comment>
-  <w:comment w:id="82" w:author="Jaeger, Florian" w:date="2024-09-29T17:40:00Z" w:initials="TJ">
+  <w:comment w:id="86" w:author="Jaeger, Florian" w:date="2024-09-29T17:40:00Z" w:initials="TJ">
     <w:p>
       <w:r>
         <w:rPr>
@@ -5464,7 +5534,7 @@
       </w:r>
     </w:p>
   </w:comment>
-  <w:comment w:id="117" w:author="Microsoft Office User" w:date="2024-10-10T15:43:00Z" w:initials="MOU">
+  <w:comment w:id="125" w:author="Microsoft Office User" w:date="2024-10-10T15:43:00Z" w:initials="MOU">
     <w:p>
       <w:pPr>
         <w:pStyle w:val="CommentText"/>
@@ -5480,7 +5550,7 @@
       </w:r>
     </w:p>
   </w:comment>
-  <w:comment w:id="133" w:author="Microsoft Office User" w:date="2024-09-28T11:20:00Z" w:initials="MOU">
+  <w:comment w:id="145" w:author="Microsoft Office User" w:date="2024-09-28T11:20:00Z" w:initials="MOU">
     <w:p>
       <w:pPr>
         <w:pStyle w:val="CommentText"/>
@@ -5496,7 +5566,7 @@
       </w:r>
     </w:p>
   </w:comment>
-  <w:comment w:id="134" w:author="Jaeger, Florian" w:date="2024-09-29T17:41:00Z" w:initials="TJ">
+  <w:comment w:id="146" w:author="Jaeger, Florian" w:date="2024-09-29T17:41:00Z" w:initials="TJ">
     <w:p>
       <w:r>
         <w:rPr>
@@ -5514,7 +5584,7 @@
       </w:r>
     </w:p>
   </w:comment>
-  <w:comment w:id="135" w:author="Jaeger, Florian" w:date="2024-09-29T17:42:00Z" w:initials="TJ">
+  <w:comment w:id="147" w:author="Jaeger, Florian" w:date="2024-09-29T17:42:00Z" w:initials="TJ">
     <w:p>
       <w:r>
         <w:rPr>
@@ -5532,7 +5602,7 @@
       </w:r>
     </w:p>
   </w:comment>
-  <w:comment w:id="136" w:author="Microsoft Office User" w:date="2024-09-28T11:23:00Z" w:initials="MOU">
+  <w:comment w:id="148" w:author="Microsoft Office User" w:date="2024-09-28T11:23:00Z" w:initials="MOU">
     <w:p>
       <w:pPr>
         <w:pStyle w:val="CommentText"/>
@@ -5548,7 +5618,7 @@
       </w:r>
     </w:p>
   </w:comment>
-  <w:comment w:id="137" w:author="Jaeger, Florian" w:date="2024-09-29T17:43:00Z" w:initials="TJ">
+  <w:comment w:id="149" w:author="Jaeger, Florian" w:date="2024-09-29T17:43:00Z" w:initials="TJ">
     <w:p>
       <w:r>
         <w:rPr>
@@ -5566,7 +5636,7 @@
       </w:r>
     </w:p>
   </w:comment>
-  <w:comment w:id="138" w:author="Microsoft Office User" w:date="2024-09-28T11:24:00Z" w:initials="MOU">
+  <w:comment w:id="150" w:author="Microsoft Office User" w:date="2024-09-28T11:24:00Z" w:initials="MOU">
     <w:p>
       <w:pPr>
         <w:pStyle w:val="CommentText"/>
@@ -5585,7 +5655,7 @@
       </w:r>
     </w:p>
   </w:comment>
-  <w:comment w:id="139" w:author="Microsoft Office User" w:date="2024-09-28T11:28:00Z" w:initials="MOU">
+  <w:comment w:id="151" w:author="Microsoft Office User" w:date="2024-09-28T11:28:00Z" w:initials="MOU">
     <w:p>
       <w:pPr>
         <w:pStyle w:val="CommentText"/>
@@ -5604,7 +5674,7 @@
       </w:r>
     </w:p>
   </w:comment>
-  <w:comment w:id="140" w:author="Jaeger, Florian" w:date="2024-09-29T17:44:00Z" w:initials="TJ">
+  <w:comment w:id="152" w:author="Jaeger, Florian" w:date="2024-09-29T17:44:00Z" w:initials="TJ">
     <w:p>
       <w:r>
         <w:rPr>
@@ -5622,7 +5692,7 @@
       </w:r>
     </w:p>
   </w:comment>
-  <w:comment w:id="141" w:author="Microsoft Office User" w:date="2024-10-10T20:59:00Z" w:initials="MOU">
+  <w:comment w:id="153" w:author="Microsoft Office User" w:date="2024-10-10T20:59:00Z" w:initials="MOU">
     <w:p>
       <w:pPr>
         <w:pStyle w:val="CommentText"/>
@@ -5641,7 +5711,7 @@
       </w:r>
     </w:p>
   </w:comment>
-  <w:comment w:id="143" w:author="Microsoft Office User" w:date="2024-09-28T11:29:00Z" w:initials="MOU">
+  <w:comment w:id="155" w:author="Microsoft Office User" w:date="2024-09-28T11:29:00Z" w:initials="MOU">
     <w:p>
       <w:pPr>
         <w:pStyle w:val="CommentText"/>
@@ -5657,7 +5727,7 @@
       </w:r>
     </w:p>
   </w:comment>
-  <w:comment w:id="142" w:author="Jaeger, Florian" w:date="2024-09-29T17:46:00Z" w:initials="TJ">
+  <w:comment w:id="154" w:author="Jaeger, Florian" w:date="2024-09-29T17:46:00Z" w:initials="TJ">
     <w:p>
       <w:r>
         <w:rPr>
@@ -5675,7 +5745,7 @@
       </w:r>
     </w:p>
   </w:comment>
-  <w:comment w:id="144" w:author="Microsoft Office User" w:date="2024-09-28T11:30:00Z" w:initials="MOU">
+  <w:comment w:id="156" w:author="Microsoft Office User" w:date="2024-09-28T11:30:00Z" w:initials="MOU">
     <w:p>
       <w:pPr>
         <w:pStyle w:val="CommentText"/>
@@ -5691,7 +5761,7 @@
       </w:r>
     </w:p>
   </w:comment>
-  <w:comment w:id="145" w:author="Microsoft Office User" w:date="2024-09-28T11:58:00Z" w:initials="MOU">
+  <w:comment w:id="157" w:author="Microsoft Office User" w:date="2024-09-28T11:58:00Z" w:initials="MOU">
     <w:p>
       <w:pPr>
         <w:pStyle w:val="CommentText"/>
@@ -5707,7 +5777,7 @@
       </w:r>
     </w:p>
   </w:comment>
-  <w:comment w:id="146" w:author="Jaeger, Florian" w:date="2024-09-29T17:47:00Z" w:initials="TJ">
+  <w:comment w:id="158" w:author="Jaeger, Florian" w:date="2024-09-29T17:47:00Z" w:initials="TJ">
     <w:p>
       <w:r>
         <w:rPr>
@@ -5725,7 +5795,7 @@
       </w:r>
     </w:p>
   </w:comment>
-  <w:comment w:id="147" w:author="Jaeger, Florian" w:date="2024-09-29T17:51:00Z" w:initials="TJ">
+  <w:comment w:id="159" w:author="Jaeger, Florian" w:date="2024-09-29T17:51:00Z" w:initials="TJ">
     <w:p>
       <w:r>
         <w:rPr>
@@ -5743,7 +5813,7 @@
       </w:r>
     </w:p>
   </w:comment>
-  <w:comment w:id="148" w:author="Jaeger, Florian" w:date="2024-09-29T17:53:00Z" w:initials="TJ">
+  <w:comment w:id="160" w:author="Jaeger, Florian" w:date="2024-09-29T17:53:00Z" w:initials="TJ">
     <w:p>
       <w:r>
         <w:rPr>

</xml_diff>

<commit_message>
edited diffcheck.command to use relative paths only
</commit_message>
<xml_diff>
--- a/output/papers/Cognition-Round2/COGNITION_reviewer_comments.docx
+++ b/output/papers/Cognition-Round2/COGNITION_reviewer_comments.docx
@@ -1554,7 +1554,57 @@
           <w:color w:val="A8D08D" w:themeColor="accent6" w:themeTint="99"/>
           <w:lang w:val="en-US"/>
         </w:rPr>
-        <w:t xml:space="preserve">We are, of course, inspired by the seminal work by Logan et al. (as well as other early works from the McClelland lab) on distributional learning over speech inputs. But this and similar study look at how adaptation unfolds over much longer periods of time (weeks!). This makes sense, of course, given that these studies focus on L2 acquisition. How the acquisition of L2 phonological categories unfolds over weeks of explicit training was---and is---a fascinating question. </w:t>
+        <w:t>We are, of course, inspired by the seminal work by Logan et al. (as well as other early works from the McClelland lab) on distributional learning over speech inputs. But this and similar stud</w:t>
+      </w:r>
+      <w:ins w:id="19" w:author="Microsoft Office User" w:date="2024-10-13T16:41:00Z" w16du:dateUtc="2024-10-13T14:41:00Z">
+        <w:r>
+          <w:rPr>
+            <w:color w:val="A8D08D" w:themeColor="accent6" w:themeTint="99"/>
+            <w:lang w:val="en-US"/>
+          </w:rPr>
+          <w:t>ies</w:t>
+        </w:r>
+      </w:ins>
+      <w:del w:id="20" w:author="Microsoft Office User" w:date="2024-10-13T16:41:00Z" w16du:dateUtc="2024-10-13T14:41:00Z">
+        <w:r>
+          <w:rPr>
+            <w:color w:val="A8D08D" w:themeColor="accent6" w:themeTint="99"/>
+            <w:lang w:val="en-US"/>
+          </w:rPr>
+          <w:delText>y</w:delText>
+        </w:r>
+      </w:del>
+      <w:r>
+        <w:rPr>
+          <w:color w:val="A8D08D" w:themeColor="accent6" w:themeTint="99"/>
+          <w:lang w:val="en-US"/>
+        </w:rPr>
+        <w:t xml:space="preserve"> look at how adaptation unfolds over much longer periods of time (weeks!). This makes sense, of course, given that </w:t>
+      </w:r>
+      <w:del w:id="21" w:author="Microsoft Office User" w:date="2024-10-13T16:42:00Z" w16du:dateUtc="2024-10-13T14:42:00Z">
+        <w:r>
+          <w:rPr>
+            <w:color w:val="A8D08D" w:themeColor="accent6" w:themeTint="99"/>
+            <w:lang w:val="en-US"/>
+          </w:rPr>
+          <w:delText>these studies</w:delText>
+        </w:r>
+      </w:del>
+      <w:ins w:id="22" w:author="Microsoft Office User" w:date="2024-10-13T16:42:00Z" w16du:dateUtc="2024-10-13T14:42:00Z">
+        <w:r>
+          <w:rPr>
+            <w:color w:val="A8D08D" w:themeColor="accent6" w:themeTint="99"/>
+            <w:lang w:val="en-US"/>
+          </w:rPr>
+          <w:t>they</w:t>
+        </w:r>
+      </w:ins>
+      <w:r>
+        <w:rPr>
+          <w:color w:val="A8D08D" w:themeColor="accent6" w:themeTint="99"/>
+          <w:lang w:val="en-US"/>
+        </w:rPr>
+        <w:t xml:space="preserve"> focus on L2 acquisition. How the acquisition of L2 phonological categories unfolds over weeks of explicit training was---and is---a fascinating question. </w:t>
       </w:r>
     </w:p>
     <w:p>
@@ -1595,7 +1645,7 @@
         </w:rPr>
         <w:t xml:space="preserve"> adaptation over mere minutes of exposure affects L1 speech perception (and in the absence of any reference to “training”: unlike in L2 learning studies, our participants were not asked to learn a new language; they were simply listening to someone speaking in the listener’s L1). Since these early studies on L2 learning were published, a new and highly productive body of research has found that some changes in L1 speech perception can occur within a few sentences (e.g., Clarke &amp; Garrett, 2004; Xie et al., 2018). While it is quite possible that these rapid changes in L1 perception originate in the same mechanisms as L2 acquisition, and that this includes distributional learning, that is by no means to be taken for granted (see also recent discussions in </w:t>
       </w:r>
-      <w:commentRangeStart w:id="19"/>
+      <w:commentRangeStart w:id="23"/>
       <w:r>
         <w:rPr>
           <w:color w:val="A8D08D" w:themeColor="accent6" w:themeTint="99"/>
@@ -1603,13 +1653,13 @@
         </w:rPr>
         <w:t>Zheng &amp; Samuels, 2020; Baese-Berk, 2018; Bent &amp; Baese-Berk, 2021; Xie et al., 2023</w:t>
       </w:r>
-      <w:commentRangeEnd w:id="19"/>
-      <w:r>
-        <w:rPr>
-          <w:rStyle w:val="CommentReference"/>
-          <w:color w:val="A8D08D" w:themeColor="accent6" w:themeTint="99"/>
-        </w:rPr>
-        <w:commentReference w:id="19"/>
+      <w:commentRangeEnd w:id="23"/>
+      <w:r>
+        <w:rPr>
+          <w:rStyle w:val="CommentReference"/>
+          <w:color w:val="A8D08D" w:themeColor="accent6" w:themeTint="99"/>
+        </w:rPr>
+        <w:commentReference w:id="23"/>
       </w:r>
       <w:r>
         <w:rPr>
@@ -1893,7 +1943,7 @@
         </w:rPr>
         <w:t xml:space="preserve">For instance, a common criticism of distributional learning theories is that they raise unaddressed questions about the ability to maintain and integrate exposure information across time (an area where, e.g., exemplar theory and ideal adaptor theory differ in important ways). But these questions do not come up if the stimulus presented on each trial is identical. Additionally, exposure in the studies cited by the reviewer is 100% labeled, and highly </w:t>
       </w:r>
-      <w:commentRangeStart w:id="20"/>
+      <w:commentRangeStart w:id="24"/>
       <w:r>
         <w:rPr>
           <w:color w:val="A8D08D" w:themeColor="accent6" w:themeTint="99"/>
@@ -1901,12 +1951,12 @@
         </w:rPr>
         <w:t xml:space="preserve">artificial sounding </w:t>
       </w:r>
-      <w:commentRangeEnd w:id="20"/>
-      <w:r>
-        <w:rPr>
-          <w:rStyle w:val="CommentReference"/>
-        </w:rPr>
-        <w:commentReference w:id="20"/>
+      <w:commentRangeEnd w:id="24"/>
+      <w:r>
+        <w:rPr>
+          <w:rStyle w:val="CommentReference"/>
+        </w:rPr>
+        <w:commentReference w:id="24"/>
       </w:r>
       <w:r>
         <w:rPr>
@@ -1952,7 +2002,23 @@
           <w:color w:val="A8D08D" w:themeColor="accent6" w:themeTint="99"/>
           <w:lang w:val="en-US"/>
         </w:rPr>
-        <w:t xml:space="preserve">The importance to not taking for granted that different paradigm employ the same mechanisms is highlighted in several of the recent reviews we mentioned above (see also Cummings &amp; Theodore, 2023 on lexically-guided perceptual recalibration, or reviews by Samuel between 2010 and now, which repeatedly emphasize that point). </w:t>
+        <w:t>The importance to not taking for granted that different paradigm</w:t>
+      </w:r>
+      <w:ins w:id="25" w:author="Microsoft Office User" w:date="2024-10-13T16:47:00Z" w16du:dateUtc="2024-10-13T14:47:00Z">
+        <w:r>
+          <w:rPr>
+            <w:color w:val="A8D08D" w:themeColor="accent6" w:themeTint="99"/>
+            <w:lang w:val="en-US"/>
+          </w:rPr>
+          <w:t>s</w:t>
+        </w:r>
+      </w:ins>
+      <w:r>
+        <w:rPr>
+          <w:color w:val="A8D08D" w:themeColor="accent6" w:themeTint="99"/>
+          <w:lang w:val="en-US"/>
+        </w:rPr>
+        <w:t xml:space="preserve"> employ the same mechanisms is highlighted in several of the recent reviews we mentioned above (see also Cummings &amp; Theodore, 2023 on lexically-guided perceptual recalibration, or reviews by Samuel between 2010 and now, which repeatedly emphasize that point). </w:t>
       </w:r>
     </w:p>
     <w:p>
@@ -1979,7 +2045,7 @@
       <w:pPr>
         <w:ind w:left="720"/>
       </w:pPr>
-      <w:commentRangeStart w:id="21"/>
+      <w:commentRangeStart w:id="26"/>
       <w:r>
         <w:t>Logan, J. S., Lively, S. E., &amp;Pisoni, D. B. (1991). Training Japanese listeners to identify English /r/ and /l/: A first report. Journal of the Acoustical Society of America, 89, 874-886.</w:t>
       </w:r>
@@ -1996,12 +2062,12 @@
       <w:r>
         <w:t>Eisner, F., &amp; McQueen, J. M. (2006). Perceptual learning in speech: Stability over time. Journal of the Acoustical Society of America, 119(4), 1950-1953.</w:t>
       </w:r>
-      <w:commentRangeEnd w:id="21"/>
-      <w:r>
-        <w:rPr>
-          <w:rStyle w:val="CommentReference"/>
-        </w:rPr>
-        <w:commentReference w:id="21"/>
+      <w:commentRangeEnd w:id="26"/>
+      <w:r>
+        <w:rPr>
+          <w:rStyle w:val="CommentReference"/>
+        </w:rPr>
+        <w:commentReference w:id="26"/>
       </w:r>
     </w:p>
     <w:p/>
@@ -2022,16 +2088,16 @@
       <w:r>
         <w:t xml:space="preserve">p. 9, l. 209: Figure 2C -&gt; Figure </w:t>
       </w:r>
-      <w:commentRangeStart w:id="22"/>
+      <w:commentRangeStart w:id="27"/>
       <w:r>
         <w:t>2D</w:t>
       </w:r>
-      <w:commentRangeEnd w:id="22"/>
-      <w:r>
-        <w:rPr>
-          <w:rStyle w:val="CommentReference"/>
-        </w:rPr>
-        <w:commentReference w:id="22"/>
+      <w:commentRangeEnd w:id="27"/>
+      <w:r>
+        <w:rPr>
+          <w:rStyle w:val="CommentReference"/>
+        </w:rPr>
+        <w:commentReference w:id="27"/>
       </w:r>
     </w:p>
     <w:p/>
@@ -2073,7 +2139,7 @@
         </w:rPr>
         <w:t xml:space="preserve">e did not perform a power analysis. </w:t>
       </w:r>
-      <w:commentRangeStart w:id="23"/>
+      <w:commentRangeStart w:id="28"/>
       <w:r>
         <w:rPr>
           <w:color w:val="A8D08D" w:themeColor="accent6" w:themeTint="99"/>
@@ -2095,12 +2161,12 @@
         </w:rPr>
         <w:t>the letter to the editor.</w:t>
       </w:r>
-      <w:commentRangeEnd w:id="23"/>
-      <w:r>
-        <w:rPr>
-          <w:rStyle w:val="CommentReference"/>
-        </w:rPr>
-        <w:commentReference w:id="23"/>
+      <w:commentRangeEnd w:id="28"/>
+      <w:r>
+        <w:rPr>
+          <w:rStyle w:val="CommentReference"/>
+        </w:rPr>
+        <w:commentReference w:id="28"/>
       </w:r>
       <w:r>
         <w:rPr>
@@ -2418,8 +2484,8 @@
         </w:rPr>
         <w:t xml:space="preserve">While lexical context often disambiguates and labels sounds in everyday speech …,  disambiguating context is not always available. Especially with unfamiliar accents, listeners often have uncertainty about the word sequences they are hearing, reducing the labeling information available to </w:t>
       </w:r>
-      <w:commentRangeStart w:id="24"/>
-      <w:commentRangeStart w:id="25"/>
+      <w:commentRangeStart w:id="29"/>
+      <w:commentRangeStart w:id="30"/>
       <w:r>
         <w:rPr>
           <w:i/>
@@ -2428,19 +2494,19 @@
         </w:rPr>
         <w:t>them</w:t>
       </w:r>
-      <w:commentRangeEnd w:id="24"/>
-      <w:r>
-        <w:rPr>
-          <w:rStyle w:val="CommentReference"/>
-        </w:rPr>
-        <w:commentReference w:id="24"/>
-      </w:r>
-      <w:commentRangeEnd w:id="25"/>
-      <w:r>
-        <w:rPr>
-          <w:rStyle w:val="CommentReference"/>
-        </w:rPr>
-        <w:commentReference w:id="25"/>
+      <w:commentRangeEnd w:id="29"/>
+      <w:r>
+        <w:rPr>
+          <w:rStyle w:val="CommentReference"/>
+        </w:rPr>
+        <w:commentReference w:id="29"/>
+      </w:r>
+      <w:commentRangeEnd w:id="30"/>
+      <w:r>
+        <w:rPr>
+          <w:rStyle w:val="CommentReference"/>
+        </w:rPr>
+        <w:commentReference w:id="30"/>
       </w:r>
       <w:r>
         <w:rPr>
@@ -2485,16 +2551,16 @@
     </w:p>
     <w:p/>
     <w:p>
-      <w:commentRangeStart w:id="26"/>
+      <w:commentRangeStart w:id="31"/>
       <w:r>
         <w:t>p. 23, footnote 7: This is confusing. Why use a test and then say it isn't appropriate?</w:t>
       </w:r>
-      <w:commentRangeEnd w:id="26"/>
-      <w:r>
-        <w:rPr>
-          <w:rStyle w:val="CommentReference"/>
-        </w:rPr>
-        <w:commentReference w:id="26"/>
+      <w:commentRangeEnd w:id="31"/>
+      <w:r>
+        <w:rPr>
+          <w:rStyle w:val="CommentReference"/>
+        </w:rPr>
+        <w:commentReference w:id="31"/>
       </w:r>
     </w:p>
     <w:p/>
@@ -2507,16 +2573,16 @@
       <w:r>
         <w:t xml:space="preserve">Table 3: Explain in a table note why some rows are italicized. </w:t>
       </w:r>
-      <w:commentRangeStart w:id="27"/>
+      <w:commentRangeStart w:id="32"/>
       <w:r>
         <w:t>This currently has to be inferred from the main text.</w:t>
       </w:r>
-      <w:commentRangeEnd w:id="27"/>
-      <w:r>
-        <w:rPr>
-          <w:rStyle w:val="CommentReference"/>
-        </w:rPr>
-        <w:commentReference w:id="27"/>
+      <w:commentRangeEnd w:id="32"/>
+      <w:r>
+        <w:rPr>
+          <w:rStyle w:val="CommentReference"/>
+        </w:rPr>
+        <w:commentReference w:id="32"/>
       </w:r>
     </w:p>
     <w:p>
@@ -2528,16 +2594,16 @@
       <w:r>
         <w:t xml:space="preserve">p. 29, l. 598 : Panel B -&gt; Panel </w:t>
       </w:r>
-      <w:commentRangeStart w:id="28"/>
+      <w:commentRangeStart w:id="33"/>
       <w:r>
         <w:t>D</w:t>
       </w:r>
-      <w:commentRangeEnd w:id="28"/>
-      <w:r>
-        <w:rPr>
-          <w:rStyle w:val="CommentReference"/>
-        </w:rPr>
-        <w:commentReference w:id="28"/>
+      <w:commentRangeEnd w:id="33"/>
+      <w:r>
+        <w:rPr>
+          <w:rStyle w:val="CommentReference"/>
+        </w:rPr>
+        <w:commentReference w:id="33"/>
       </w:r>
     </w:p>
     <w:p>
@@ -2549,140 +2615,140 @@
       <w:r>
         <w:t xml:space="preserve">p. 30: </w:t>
       </w:r>
-      <w:commentRangeStart w:id="29"/>
-      <w:commentRangeStart w:id="30"/>
-      <w:r>
-        <w:t>Figure 7 is not discussed in the main text.</w:t>
-      </w:r>
-      <w:commentRangeEnd w:id="29"/>
-      <w:r>
-        <w:rPr>
-          <w:rStyle w:val="CommentReference"/>
-        </w:rPr>
-        <w:commentReference w:id="29"/>
-      </w:r>
-      <w:commentRangeEnd w:id="30"/>
-      <w:r>
-        <w:rPr>
-          <w:rStyle w:val="CommentReference"/>
-        </w:rPr>
-        <w:commentReference w:id="30"/>
-      </w:r>
-    </w:p>
-    <w:p>
-      <w:pPr>
-        <w:rPr>
-          <w:lang w:val="en-US"/>
-        </w:rPr>
-      </w:pPr>
-      <w:r>
-        <w:t xml:space="preserve">p. 32: </w:t>
-      </w:r>
-      <w:commentRangeStart w:id="31"/>
-      <w:r>
-        <w:t>Spell out VG and LG in VGPL and LGPL on first use of these abbreviations.</w:t>
-      </w:r>
-      <w:commentRangeEnd w:id="31"/>
-      <w:r>
-        <w:rPr>
-          <w:rStyle w:val="CommentReference"/>
-        </w:rPr>
-        <w:commentReference w:id="31"/>
-      </w:r>
-    </w:p>
-    <w:p>
-      <w:r>
-        <w:t xml:space="preserve">p. 40, l. 887: improve -&gt; </w:t>
-      </w:r>
-      <w:commentRangeStart w:id="32"/>
-      <w:r>
-        <w:t>approach</w:t>
-      </w:r>
-      <w:commentRangeEnd w:id="32"/>
-      <w:r>
-        <w:rPr>
-          <w:rStyle w:val="CommentReference"/>
-        </w:rPr>
-        <w:commentReference w:id="32"/>
-      </w:r>
-    </w:p>
-    <w:p>
-      <w:pPr>
-        <w:rPr>
-          <w:lang w:val="en-US"/>
-        </w:rPr>
-      </w:pPr>
-    </w:p>
-    <w:p>
-      <w:pPr>
-        <w:rPr>
-          <w:color w:val="A8D08D" w:themeColor="accent6" w:themeTint="99"/>
-          <w:lang w:val="en-US"/>
-        </w:rPr>
-      </w:pPr>
-      <w:commentRangeStart w:id="33"/>
-      <w:r>
-        <w:rPr>
-          <w:color w:val="A8D08D" w:themeColor="accent6" w:themeTint="99"/>
-          <w:lang w:val="en-US"/>
-        </w:rPr>
-        <w:t>We fixed all of these. Thank you</w:t>
-      </w:r>
-      <w:r>
-        <w:rPr>
-          <w:color w:val="A8D08D" w:themeColor="accent6" w:themeTint="99"/>
-          <w:lang w:val="en-US"/>
-        </w:rPr>
-        <w:t xml:space="preserve"> so much for noticing these issues</w:t>
-      </w:r>
-      <w:r>
-        <w:rPr>
-          <w:color w:val="A8D08D" w:themeColor="accent6" w:themeTint="99"/>
-          <w:lang w:val="en-US"/>
-        </w:rPr>
-        <w:t>!</w:t>
-      </w:r>
-      <w:commentRangeEnd w:id="33"/>
-      <w:r>
-        <w:rPr>
-          <w:rStyle w:val="CommentReference"/>
-        </w:rPr>
-        <w:commentReference w:id="33"/>
-      </w:r>
-    </w:p>
-    <w:p>
-      <w:pPr>
-        <w:rPr>
-          <w:lang w:val="en-US"/>
-        </w:rPr>
-      </w:pPr>
-    </w:p>
-    <w:p>
-      <w:pPr>
-        <w:rPr>
-          <w:lang w:val="en-US"/>
-        </w:rPr>
-      </w:pPr>
-      <w:r>
-        <w:t>p. 45, ll. 1008-1009: "the ideal adaptor substantially under-predicts changes in listeners' PSEs during initial exposure, and over-predicts changes in listeners' PSE following exposure". I do not see this - the error bars are overlapping with the ribbons. Am I missing something?</w:t>
-      </w:r>
-    </w:p>
-    <w:p>
-      <w:pPr>
-        <w:rPr>
-          <w:lang w:val="en-US"/>
-        </w:rPr>
-      </w:pPr>
-    </w:p>
-    <w:p>
-      <w:pPr>
-        <w:rPr>
-          <w:color w:val="A8D08D" w:themeColor="accent6" w:themeTint="99"/>
-          <w:lang w:val="en-US"/>
-        </w:rPr>
-      </w:pPr>
       <w:commentRangeStart w:id="34"/>
       <w:commentRangeStart w:id="35"/>
+      <w:r>
+        <w:t>Figure 7 is not discussed in the main text.</w:t>
+      </w:r>
+      <w:commentRangeEnd w:id="34"/>
+      <w:r>
+        <w:rPr>
+          <w:rStyle w:val="CommentReference"/>
+        </w:rPr>
+        <w:commentReference w:id="34"/>
+      </w:r>
+      <w:commentRangeEnd w:id="35"/>
+      <w:r>
+        <w:rPr>
+          <w:rStyle w:val="CommentReference"/>
+        </w:rPr>
+        <w:commentReference w:id="35"/>
+      </w:r>
+    </w:p>
+    <w:p>
+      <w:pPr>
+        <w:rPr>
+          <w:lang w:val="en-US"/>
+        </w:rPr>
+      </w:pPr>
+      <w:r>
+        <w:t xml:space="preserve">p. 32: </w:t>
+      </w:r>
+      <w:commentRangeStart w:id="36"/>
+      <w:r>
+        <w:t>Spell out VG and LG in VGPL and LGPL on first use of these abbreviations.</w:t>
+      </w:r>
+      <w:commentRangeEnd w:id="36"/>
+      <w:r>
+        <w:rPr>
+          <w:rStyle w:val="CommentReference"/>
+        </w:rPr>
+        <w:commentReference w:id="36"/>
+      </w:r>
+    </w:p>
+    <w:p>
+      <w:r>
+        <w:t xml:space="preserve">p. 40, l. 887: improve -&gt; </w:t>
+      </w:r>
+      <w:commentRangeStart w:id="37"/>
+      <w:r>
+        <w:t>approach</w:t>
+      </w:r>
+      <w:commentRangeEnd w:id="37"/>
+      <w:r>
+        <w:rPr>
+          <w:rStyle w:val="CommentReference"/>
+        </w:rPr>
+        <w:commentReference w:id="37"/>
+      </w:r>
+    </w:p>
+    <w:p>
+      <w:pPr>
+        <w:rPr>
+          <w:lang w:val="en-US"/>
+        </w:rPr>
+      </w:pPr>
+    </w:p>
+    <w:p>
+      <w:pPr>
+        <w:rPr>
+          <w:color w:val="A8D08D" w:themeColor="accent6" w:themeTint="99"/>
+          <w:lang w:val="en-US"/>
+        </w:rPr>
+      </w:pPr>
+      <w:commentRangeStart w:id="38"/>
+      <w:r>
+        <w:rPr>
+          <w:color w:val="A8D08D" w:themeColor="accent6" w:themeTint="99"/>
+          <w:lang w:val="en-US"/>
+        </w:rPr>
+        <w:t>We fixed all of these. Thank you</w:t>
+      </w:r>
+      <w:r>
+        <w:rPr>
+          <w:color w:val="A8D08D" w:themeColor="accent6" w:themeTint="99"/>
+          <w:lang w:val="en-US"/>
+        </w:rPr>
+        <w:t xml:space="preserve"> so much for noticing these issues</w:t>
+      </w:r>
+      <w:r>
+        <w:rPr>
+          <w:color w:val="A8D08D" w:themeColor="accent6" w:themeTint="99"/>
+          <w:lang w:val="en-US"/>
+        </w:rPr>
+        <w:t>!</w:t>
+      </w:r>
+      <w:commentRangeEnd w:id="38"/>
+      <w:r>
+        <w:rPr>
+          <w:rStyle w:val="CommentReference"/>
+        </w:rPr>
+        <w:commentReference w:id="38"/>
+      </w:r>
+    </w:p>
+    <w:p>
+      <w:pPr>
+        <w:rPr>
+          <w:lang w:val="en-US"/>
+        </w:rPr>
+      </w:pPr>
+    </w:p>
+    <w:p>
+      <w:pPr>
+        <w:rPr>
+          <w:lang w:val="en-US"/>
+        </w:rPr>
+      </w:pPr>
+      <w:r>
+        <w:t>p. 45, ll. 1008-1009: "the ideal adaptor substantially under-predicts changes in listeners' PSEs during initial exposure, and over-predicts changes in listeners' PSE following exposure". I do not see this - the error bars are overlapping with the ribbons. Am I missing something?</w:t>
+      </w:r>
+    </w:p>
+    <w:p>
+      <w:pPr>
+        <w:rPr>
+          <w:lang w:val="en-US"/>
+        </w:rPr>
+      </w:pPr>
+    </w:p>
+    <w:p>
+      <w:pPr>
+        <w:rPr>
+          <w:color w:val="A8D08D" w:themeColor="accent6" w:themeTint="99"/>
+          <w:lang w:val="en-US"/>
+        </w:rPr>
+      </w:pPr>
+      <w:commentRangeStart w:id="39"/>
+      <w:commentRangeStart w:id="40"/>
       <w:r>
         <w:rPr>
           <w:b/>
@@ -2743,19 +2809,19 @@
         </w:rPr>
         <w:t>(it’s the best the model can do to fit listeners’ behavior).</w:t>
       </w:r>
-      <w:commentRangeEnd w:id="34"/>
-      <w:r>
-        <w:rPr>
-          <w:rStyle w:val="CommentReference"/>
-        </w:rPr>
-        <w:commentReference w:id="34"/>
-      </w:r>
-      <w:commentRangeEnd w:id="35"/>
-      <w:r>
-        <w:rPr>
-          <w:rStyle w:val="CommentReference"/>
-        </w:rPr>
-        <w:commentReference w:id="35"/>
+      <w:commentRangeEnd w:id="39"/>
+      <w:r>
+        <w:rPr>
+          <w:rStyle w:val="CommentReference"/>
+        </w:rPr>
+        <w:commentReference w:id="39"/>
+      </w:r>
+      <w:commentRangeEnd w:id="40"/>
+      <w:r>
+        <w:rPr>
+          <w:rStyle w:val="CommentReference"/>
+        </w:rPr>
+        <w:commentReference w:id="40"/>
       </w:r>
     </w:p>
     <w:p>
@@ -2823,7 +2889,7 @@
         </w:rPr>
         <w:t xml:space="preserve">We thank the reviewer for this summary, and the encouragement. MORE </w:t>
       </w:r>
-      <w:commentRangeStart w:id="36"/>
+      <w:commentRangeStart w:id="41"/>
       <w:r>
         <w:rPr>
           <w:color w:val="A8D08D" w:themeColor="accent6" w:themeTint="99"/>
@@ -2831,12 +2897,12 @@
         </w:rPr>
         <w:t>HERE</w:t>
       </w:r>
-      <w:commentRangeEnd w:id="36"/>
-      <w:r>
-        <w:rPr>
-          <w:rStyle w:val="CommentReference"/>
-        </w:rPr>
-        <w:commentReference w:id="36"/>
+      <w:commentRangeEnd w:id="41"/>
+      <w:r>
+        <w:rPr>
+          <w:rStyle w:val="CommentReference"/>
+        </w:rPr>
+        <w:commentReference w:id="41"/>
       </w:r>
       <w:r>
         <w:rPr>
@@ -2866,16 +2932,16 @@
         <w:lastRenderedPageBreak/>
         <w:t xml:space="preserve">First, the point that learning depends on prior distributions. Well of course it does. This non-controversial. The authors kind of pitch it in a soft Bayesian approach, but all models of adaptation of the L1 </w:t>
       </w:r>
-      <w:commentRangeStart w:id="37"/>
+      <w:commentRangeStart w:id="42"/>
       <w:r>
         <w:t xml:space="preserve">assume </w:t>
       </w:r>
-      <w:commentRangeEnd w:id="37"/>
-      <w:r>
-        <w:rPr>
-          <w:rStyle w:val="CommentReference"/>
-        </w:rPr>
-        <w:commentReference w:id="37"/>
+      <w:commentRangeEnd w:id="42"/>
+      <w:r>
+        <w:rPr>
+          <w:rStyle w:val="CommentReference"/>
+        </w:rPr>
+        <w:commentReference w:id="42"/>
       </w:r>
       <w:r>
         <w:t xml:space="preserve">that what is going on is that learners adapt their existing categories. To that end, the critical empirical novelty is that there's a pretest. But even then (as I detail below) </w:t>
@@ -2972,41 +3038,41 @@
         </w:rPr>
         <w:t xml:space="preserve">part of the study was </w:t>
       </w:r>
-      <w:commentRangeStart w:id="38"/>
-      <w:commentRangeStart w:id="39"/>
+      <w:commentRangeStart w:id="43"/>
+      <w:commentRangeStart w:id="44"/>
       <w:r>
         <w:rPr>
           <w:highlight w:val="yellow"/>
         </w:rPr>
         <w:t>preregistered</w:t>
       </w:r>
-      <w:commentRangeEnd w:id="38"/>
-      <w:r>
-        <w:rPr>
-          <w:rStyle w:val="CommentReference"/>
-        </w:rPr>
-        <w:commentReference w:id="38"/>
-      </w:r>
-      <w:commentRangeEnd w:id="39"/>
-      <w:r>
-        <w:rPr>
-          <w:rStyle w:val="CommentReference"/>
-        </w:rPr>
-        <w:commentReference w:id="39"/>
+      <w:commentRangeEnd w:id="43"/>
+      <w:r>
+        <w:rPr>
+          <w:rStyle w:val="CommentReference"/>
+        </w:rPr>
+        <w:commentReference w:id="43"/>
+      </w:r>
+      <w:commentRangeEnd w:id="44"/>
+      <w:r>
+        <w:rPr>
+          <w:rStyle w:val="CommentReference"/>
+        </w:rPr>
+        <w:commentReference w:id="44"/>
       </w:r>
       <w:r>
         <w:t xml:space="preserve">. I don't think every sample size needs to be justified by a priori power - particularly the first study in a new paradigm where effect sizes can't be known. I'm fine if the argument is just "we ran a lot because we didn't know what to expect". </w:t>
       </w:r>
-      <w:commentRangeStart w:id="40"/>
+      <w:commentRangeStart w:id="45"/>
       <w:r>
         <w:t>But even then it would be very useful to include a sensitivity/minimum detectable effect analysis to help the reader understand what kind of effects could be detected.</w:t>
       </w:r>
-      <w:commentRangeEnd w:id="40"/>
-      <w:r>
-        <w:rPr>
-          <w:rStyle w:val="CommentReference"/>
-        </w:rPr>
-        <w:commentReference w:id="40"/>
+      <w:commentRangeEnd w:id="45"/>
+      <w:r>
+        <w:rPr>
+          <w:rStyle w:val="CommentReference"/>
+        </w:rPr>
+        <w:commentReference w:id="45"/>
       </w:r>
     </w:p>
     <w:p/>
@@ -3014,7 +3080,7 @@
       <w:r>
         <w:t xml:space="preserve">* </w:t>
       </w:r>
-      <w:commentRangeStart w:id="41"/>
+      <w:commentRangeStart w:id="46"/>
       <w:r>
         <w:t xml:space="preserve">The other surprising omission. While there is a fairly strong theoretical motivation (despite my first concern), by the time I got to the methods, </w:t>
       </w:r>
@@ -3027,12 +3093,12 @@
       <w:r>
         <w:t xml:space="preserve"> Actually, in retrospect, I'm not entirely sure what the hypothesis were?! (which is odd considering how theoretical the intro was). It would help to have some clear statements of the form: "if perception works this way, then we should see a difference in [something] between [some two conditions]". By the time I got to the results, I just kind of had a vision of a general purpose, well constructed distributional learning task, and the authors were gonna just kind of see what it showed. But I don't think that's what they're up to here.</w:t>
       </w:r>
-      <w:commentRangeEnd w:id="41"/>
-      <w:r>
-        <w:rPr>
-          <w:rStyle w:val="CommentReference"/>
-        </w:rPr>
-        <w:commentReference w:id="41"/>
+      <w:commentRangeEnd w:id="46"/>
+      <w:r>
+        <w:rPr>
+          <w:rStyle w:val="CommentReference"/>
+        </w:rPr>
+        <w:commentReference w:id="46"/>
       </w:r>
     </w:p>
     <w:p/>
@@ -3040,27 +3106,27 @@
       <w:r>
         <w:t xml:space="preserve">* I never really understood how they are going to test the hypothesis that the prior state of the category system constrains or predicts subsequent adaptation. That seems to be one of their clear goals here. But they only kind of argue that because they had a pre-test they must be doing that . But the </w:t>
       </w:r>
-      <w:commentRangeStart w:id="42"/>
-      <w:commentRangeStart w:id="43"/>
+      <w:commentRangeStart w:id="47"/>
+      <w:commentRangeStart w:id="48"/>
       <w:r>
         <w:rPr>
           <w:highlight w:val="yellow"/>
         </w:rPr>
         <w:t>presumption</w:t>
       </w:r>
-      <w:commentRangeEnd w:id="42"/>
-      <w:r>
-        <w:rPr>
-          <w:rStyle w:val="CommentReference"/>
-        </w:rPr>
-        <w:commentReference w:id="42"/>
-      </w:r>
-      <w:commentRangeEnd w:id="43"/>
-      <w:r>
-        <w:rPr>
-          <w:rStyle w:val="CommentReference"/>
-        </w:rPr>
-        <w:commentReference w:id="43"/>
+      <w:commentRangeEnd w:id="47"/>
+      <w:r>
+        <w:rPr>
+          <w:rStyle w:val="CommentReference"/>
+        </w:rPr>
+        <w:commentReference w:id="47"/>
+      </w:r>
+      <w:commentRangeEnd w:id="48"/>
+      <w:r>
+        <w:rPr>
+          <w:rStyle w:val="CommentReference"/>
+        </w:rPr>
+        <w:commentReference w:id="48"/>
       </w:r>
       <w:r>
         <w:rPr>
@@ -3077,19 +3143,19 @@
         </w:rPr>
         <w:t xml:space="preserve">everyone </w:t>
       </w:r>
-      <w:commentRangeStart w:id="44"/>
+      <w:commentRangeStart w:id="49"/>
       <w:r>
         <w:rPr>
           <w:highlight w:val="yellow"/>
         </w:rPr>
         <w:t>adapts</w:t>
       </w:r>
-      <w:commentRangeEnd w:id="44"/>
-      <w:r>
-        <w:rPr>
-          <w:rStyle w:val="CommentReference"/>
-        </w:rPr>
-        <w:commentReference w:id="44"/>
+      <w:commentRangeEnd w:id="49"/>
+      <w:r>
+        <w:rPr>
+          <w:rStyle w:val="CommentReference"/>
+        </w:rPr>
+        <w:commentReference w:id="49"/>
       </w:r>
       <w:r>
         <w:rPr>
@@ -3132,7 +3198,7 @@
     <w:p>
       <w:pPr>
         <w:rPr>
-          <w:ins w:id="45" w:author="Microsoft Office User" w:date="2024-10-11T16:54:00Z" w16du:dateUtc="2024-10-11T14:54:00Z"/>
+          <w:ins w:id="50" w:author="Microsoft Office User" w:date="2024-10-11T16:54:00Z" w16du:dateUtc="2024-10-11T14:54:00Z"/>
         </w:rPr>
       </w:pPr>
       <w:r>
@@ -3140,22 +3206,22 @@
       </w:r>
     </w:p>
     <w:p>
-      <w:ins w:id="46" w:author="Microsoft Office User" w:date="2024-10-11T16:54:00Z" w16du:dateUtc="2024-10-11T14:54:00Z">
+      <w:ins w:id="51" w:author="Microsoft Office User" w:date="2024-10-11T16:54:00Z" w16du:dateUtc="2024-10-11T14:54:00Z">
         <w:r>
           <w:t xml:space="preserve">We understand the reviewer’s suggestion as the current </w:t>
         </w:r>
       </w:ins>
-      <w:ins w:id="47" w:author="Microsoft Office User" w:date="2024-10-11T16:55:00Z" w16du:dateUtc="2024-10-11T14:55:00Z">
+      <w:ins w:id="52" w:author="Microsoft Office User" w:date="2024-10-11T16:55:00Z" w16du:dateUtc="2024-10-11T14:55:00Z">
         <w:r>
           <w:t>plot could disrupt readers by forcing them to reorientate VOT</w:t>
         </w:r>
       </w:ins>
-      <w:ins w:id="48" w:author="Microsoft Office User" w:date="2024-10-11T16:54:00Z" w16du:dateUtc="2024-10-11T14:54:00Z">
+      <w:ins w:id="53" w:author="Microsoft Office User" w:date="2024-10-11T16:54:00Z" w16du:dateUtc="2024-10-11T14:54:00Z">
         <w:r>
           <w:t xml:space="preserve"> but given that throughout the pap</w:t>
         </w:r>
       </w:ins>
-      <w:ins w:id="49" w:author="Microsoft Office User" w:date="2024-10-11T16:55:00Z" w16du:dateUtc="2024-10-11T14:55:00Z">
+      <w:ins w:id="54" w:author="Microsoft Office User" w:date="2024-10-11T16:55:00Z" w16du:dateUtc="2024-10-11T14:55:00Z">
         <w:r>
           <w:t xml:space="preserve">er PSEs are plotted on the y-axis we felt we should at least stay consistent throughout. Thank you for pointing this out. </w:t>
         </w:r>
@@ -3171,22 +3237,22 @@
     <w:p>
       <w:pPr>
         <w:rPr>
-          <w:ins w:id="50" w:author="Microsoft Office User" w:date="2024-10-10T15:52:00Z" w16du:dateUtc="2024-10-10T13:52:00Z"/>
+          <w:ins w:id="55" w:author="Microsoft Office User" w:date="2024-10-10T15:52:00Z" w16du:dateUtc="2024-10-10T13:52:00Z"/>
         </w:rPr>
       </w:pPr>
       <w:r>
         <w:t xml:space="preserve">* Line 314: "Each exposure block consisted of 24 /d/ and 24 /t/ trials,…" This didn't make sense to me at first - if it's a continua, how can you be sure what a /d/ or /t/ trial is. Later on it's clear to me that this is </w:t>
       </w:r>
-      <w:commentRangeStart w:id="51"/>
+      <w:commentRangeStart w:id="56"/>
       <w:r>
         <w:t xml:space="preserve">meant in a sort of mixture model way </w:t>
       </w:r>
-      <w:commentRangeEnd w:id="51"/>
-      <w:r>
-        <w:rPr>
-          <w:rStyle w:val="CommentReference"/>
-        </w:rPr>
-        <w:commentReference w:id="51"/>
+      <w:commentRangeEnd w:id="56"/>
+      <w:r>
+        <w:rPr>
+          <w:rStyle w:val="CommentReference"/>
+        </w:rPr>
+        <w:commentReference w:id="56"/>
       </w:r>
       <w:r>
         <w:t>- first select which underlying phoneme it is, and then select (randomly) the observed VOT. But that's not clear yet. Might help to clarify that.</w:t>
@@ -3196,32 +3262,32 @@
       <w:pPr>
         <w:rPr>
           <w:lang w:val="en-GB"/>
-          <w:rPrChange w:id="52" w:author="Microsoft Office User" w:date="2024-10-13T14:16:00Z" w16du:dateUtc="2024-10-13T12:16:00Z">
+          <w:rPrChange w:id="57" w:author="Microsoft Office User" w:date="2024-10-13T14:16:00Z" w16du:dateUtc="2024-10-13T12:16:00Z">
             <w:rPr/>
           </w:rPrChange>
         </w:rPr>
       </w:pPr>
-      <w:ins w:id="53" w:author="Microsoft Office User" w:date="2024-10-13T14:17:00Z" w16du:dateUtc="2024-10-13T12:17:00Z">
+      <w:ins w:id="58" w:author="Microsoft Office User" w:date="2024-10-13T14:17:00Z" w16du:dateUtc="2024-10-13T12:17:00Z">
         <w:r>
           <w:t xml:space="preserve">Thank you for pointing this out. </w:t>
         </w:r>
       </w:ins>
-      <w:ins w:id="54" w:author="Microsoft Office User" w:date="2024-10-13T14:18:00Z" w16du:dateUtc="2024-10-13T12:18:00Z">
+      <w:ins w:id="59" w:author="Microsoft Office User" w:date="2024-10-13T14:18:00Z" w16du:dateUtc="2024-10-13T12:18:00Z">
         <w:r>
           <w:t xml:space="preserve">The </w:t>
         </w:r>
       </w:ins>
-      <w:ins w:id="55" w:author="Microsoft Office User" w:date="2024-10-13T14:19:00Z" w16du:dateUtc="2024-10-13T12:19:00Z">
+      <w:ins w:id="60" w:author="Microsoft Office User" w:date="2024-10-13T14:19:00Z" w16du:dateUtc="2024-10-13T12:19:00Z">
         <w:r>
           <w:t xml:space="preserve">three conditions are meant to be three different talkers, each with their </w:t>
         </w:r>
       </w:ins>
-      <w:ins w:id="56" w:author="Microsoft Office User" w:date="2024-10-13T14:20:00Z" w16du:dateUtc="2024-10-13T12:20:00Z">
+      <w:ins w:id="61" w:author="Microsoft Office User" w:date="2024-10-13T14:20:00Z" w16du:dateUtc="2024-10-13T12:20:00Z">
         <w:r>
           <w:t xml:space="preserve">different realisation of /d/ and /t/, determined by the placement of the phonetic distribution </w:t>
         </w:r>
       </w:ins>
-      <w:ins w:id="57" w:author="Microsoft Office User" w:date="2024-10-10T18:07:00Z" w16du:dateUtc="2024-10-10T16:07:00Z">
+      <w:ins w:id="62" w:author="Microsoft Office User" w:date="2024-10-10T18:07:00Z" w16du:dateUtc="2024-10-10T16:07:00Z">
         <w:r>
           <w:t xml:space="preserve">along the VOT continua. </w:t>
         </w:r>
@@ -3238,27 +3304,27 @@
         </w:rPr>
         <w:t xml:space="preserve">expressed as </w:t>
       </w:r>
-      <w:commentRangeStart w:id="58"/>
-      <w:commentRangeStart w:id="59"/>
+      <w:commentRangeStart w:id="63"/>
+      <w:commentRangeStart w:id="64"/>
       <w:r>
         <w:rPr>
           <w:highlight w:val="yellow"/>
         </w:rPr>
         <w:t>variance</w:t>
       </w:r>
-      <w:commentRangeEnd w:id="58"/>
-      <w:r>
-        <w:rPr>
-          <w:rStyle w:val="CommentReference"/>
-        </w:rPr>
-        <w:commentReference w:id="58"/>
-      </w:r>
-      <w:commentRangeEnd w:id="59"/>
-      <w:r>
-        <w:rPr>
-          <w:rStyle w:val="CommentReference"/>
-        </w:rPr>
-        <w:commentReference w:id="59"/>
+      <w:commentRangeEnd w:id="63"/>
+      <w:r>
+        <w:rPr>
+          <w:rStyle w:val="CommentReference"/>
+        </w:rPr>
+        <w:commentReference w:id="63"/>
+      </w:r>
+      <w:commentRangeEnd w:id="64"/>
+      <w:r>
+        <w:rPr>
+          <w:rStyle w:val="CommentReference"/>
+        </w:rPr>
+        <w:commentReference w:id="64"/>
       </w:r>
       <w:r>
         <w:rPr>
@@ -3273,114 +3339,114 @@
     <w:p>
       <w:pPr>
         <w:rPr>
-          <w:ins w:id="60" w:author="Microsoft Office User" w:date="2024-10-10T15:52:00Z" w16du:dateUtc="2024-10-10T13:52:00Z"/>
-        </w:rPr>
-      </w:pPr>
-      <w:ins w:id="61" w:author="Microsoft Office User" w:date="2024-10-10T15:52:00Z" w16du:dateUtc="2024-10-10T13:52:00Z">
+          <w:ins w:id="65" w:author="Microsoft Office User" w:date="2024-10-10T15:52:00Z" w16du:dateUtc="2024-10-10T13:52:00Z"/>
+        </w:rPr>
+      </w:pPr>
+      <w:ins w:id="66" w:author="Microsoft Office User" w:date="2024-10-10T15:52:00Z" w16du:dateUtc="2024-10-10T13:52:00Z">
         <w:r>
           <w:lastRenderedPageBreak/>
           <w:t>We</w:t>
         </w:r>
       </w:ins>
-      <w:ins w:id="62" w:author="Microsoft Office User" w:date="2024-10-10T16:04:00Z" w16du:dateUtc="2024-10-10T14:04:00Z">
+      <w:ins w:id="67" w:author="Microsoft Office User" w:date="2024-10-10T16:04:00Z" w16du:dateUtc="2024-10-10T14:04:00Z">
         <w:r>
           <w:t xml:space="preserve"> understand R3’s point to sti</w:t>
         </w:r>
       </w:ins>
-      <w:ins w:id="63" w:author="Microsoft Office User" w:date="2024-10-10T16:05:00Z" w16du:dateUtc="2024-10-10T14:05:00Z">
+      <w:ins w:id="68" w:author="Microsoft Office User" w:date="2024-10-10T16:05:00Z" w16du:dateUtc="2024-10-10T14:05:00Z">
         <w:r>
           <w:t>ck to terms and scales familiar to the target audience however in order to maintain congruence with previous studie</w:t>
         </w:r>
       </w:ins>
-      <w:ins w:id="64" w:author="Microsoft Office User" w:date="2024-10-10T16:06:00Z" w16du:dateUtc="2024-10-10T14:06:00Z">
+      <w:ins w:id="69" w:author="Microsoft Office User" w:date="2024-10-10T16:06:00Z" w16du:dateUtc="2024-10-10T14:06:00Z">
         <w:r>
           <w:t>s of this distributional learning paradigm (</w:t>
         </w:r>
       </w:ins>
-      <w:ins w:id="65" w:author="Microsoft Office User" w:date="2024-10-10T16:51:00Z" w16du:dateUtc="2024-10-10T14:51:00Z">
+      <w:ins w:id="70" w:author="Microsoft Office User" w:date="2024-10-10T16:51:00Z" w16du:dateUtc="2024-10-10T14:51:00Z">
         <w:r>
           <w:t>e.g</w:t>
         </w:r>
       </w:ins>
-      <w:ins w:id="66" w:author="Microsoft Office User" w:date="2024-10-10T16:06:00Z" w16du:dateUtc="2024-10-10T14:06:00Z">
+      <w:ins w:id="71" w:author="Microsoft Office User" w:date="2024-10-10T16:06:00Z" w16du:dateUtc="2024-10-10T14:06:00Z">
         <w:r>
           <w:t xml:space="preserve">. Clayards et al., 2008; </w:t>
         </w:r>
       </w:ins>
-      <w:ins w:id="67" w:author="Microsoft Office User" w:date="2024-10-10T16:51:00Z" w16du:dateUtc="2024-10-10T14:51:00Z">
+      <w:ins w:id="72" w:author="Microsoft Office User" w:date="2024-10-10T16:51:00Z" w16du:dateUtc="2024-10-10T14:51:00Z">
         <w:r>
           <w:t xml:space="preserve">K&amp;J2016; </w:t>
         </w:r>
       </w:ins>
-      <w:ins w:id="68" w:author="Microsoft Office User" w:date="2024-10-10T16:06:00Z" w16du:dateUtc="2024-10-10T14:06:00Z">
+      <w:ins w:id="73" w:author="Microsoft Office User" w:date="2024-10-10T16:06:00Z" w16du:dateUtc="2024-10-10T14:06:00Z">
         <w:r>
           <w:t>Theodore &amp; Monto, 2019) we would prefer to keep th</w:t>
         </w:r>
       </w:ins>
-      <w:ins w:id="69" w:author="Microsoft Office User" w:date="2024-10-10T16:07:00Z" w16du:dateUtc="2024-10-10T14:07:00Z">
+      <w:ins w:id="74" w:author="Microsoft Office User" w:date="2024-10-10T16:07:00Z" w16du:dateUtc="2024-10-10T14:07:00Z">
         <w:r>
           <w:t>e description in terms of variance. As a compromise, we have included the SD value</w:t>
         </w:r>
       </w:ins>
-      <w:ins w:id="70" w:author="Microsoft Office User" w:date="2024-10-10T16:08:00Z" w16du:dateUtc="2024-10-10T14:08:00Z">
+      <w:ins w:id="75" w:author="Microsoft Office User" w:date="2024-10-10T16:08:00Z" w16du:dateUtc="2024-10-10T14:08:00Z">
         <w:r>
           <w:t>s</w:t>
         </w:r>
       </w:ins>
-      <w:ins w:id="71" w:author="Microsoft Office User" w:date="2024-10-10T16:07:00Z" w16du:dateUtc="2024-10-10T14:07:00Z">
+      <w:ins w:id="76" w:author="Microsoft Office User" w:date="2024-10-10T16:07:00Z" w16du:dateUtc="2024-10-10T14:07:00Z">
         <w:r>
           <w:t xml:space="preserve"> </w:t>
         </w:r>
       </w:ins>
-      <w:ins w:id="72" w:author="Microsoft Office User" w:date="2024-10-10T16:08:00Z" w16du:dateUtc="2024-10-10T14:08:00Z">
+      <w:ins w:id="77" w:author="Microsoft Office User" w:date="2024-10-10T16:08:00Z" w16du:dateUtc="2024-10-10T14:08:00Z">
         <w:r>
           <w:t>when specifying</w:t>
         </w:r>
       </w:ins>
-      <w:ins w:id="73" w:author="Microsoft Office User" w:date="2024-10-10T16:07:00Z" w16du:dateUtc="2024-10-10T14:07:00Z">
+      <w:ins w:id="78" w:author="Microsoft Office User" w:date="2024-10-10T16:07:00Z" w16du:dateUtc="2024-10-10T14:07:00Z">
         <w:r>
           <w:t xml:space="preserve"> the distribution in lines xxx</w:t>
         </w:r>
       </w:ins>
-      <w:ins w:id="74" w:author="Microsoft Office User" w:date="2024-10-10T15:52:00Z" w16du:dateUtc="2024-10-10T13:52:00Z">
+      <w:ins w:id="79" w:author="Microsoft Office User" w:date="2024-10-10T15:52:00Z" w16du:dateUtc="2024-10-10T13:52:00Z">
         <w:r>
           <w:t xml:space="preserve"> </w:t>
         </w:r>
       </w:ins>
-      <w:ins w:id="75" w:author="Microsoft Office User" w:date="2024-10-10T16:08:00Z" w16du:dateUtc="2024-10-10T14:08:00Z">
+      <w:ins w:id="80" w:author="Microsoft Office User" w:date="2024-10-10T16:08:00Z" w16du:dateUtc="2024-10-10T14:08:00Z">
         <w:r>
           <w:t xml:space="preserve">and </w:t>
         </w:r>
       </w:ins>
-      <w:ins w:id="76" w:author="Microsoft Office User" w:date="2024-10-10T15:52:00Z" w16du:dateUtc="2024-10-10T13:52:00Z">
+      <w:ins w:id="81" w:author="Microsoft Office User" w:date="2024-10-10T15:52:00Z" w16du:dateUtc="2024-10-10T13:52:00Z">
         <w:r>
           <w:t xml:space="preserve">have edited the </w:t>
         </w:r>
-        <w:commentRangeStart w:id="77"/>
+        <w:commentRangeStart w:id="82"/>
         <w:r>
           <w:t xml:space="preserve">labels </w:t>
         </w:r>
       </w:ins>
-      <w:commentRangeEnd w:id="77"/>
-      <w:ins w:id="78" w:author="Microsoft Office User" w:date="2024-10-10T16:46:00Z" w16du:dateUtc="2024-10-10T14:46:00Z">
+      <w:commentRangeEnd w:id="82"/>
+      <w:ins w:id="83" w:author="Microsoft Office User" w:date="2024-10-10T16:46:00Z" w16du:dateUtc="2024-10-10T14:46:00Z">
         <w:r>
           <w:rPr>
             <w:rStyle w:val="CommentReference"/>
           </w:rPr>
-          <w:commentReference w:id="77"/>
-        </w:r>
-      </w:ins>
-      <w:ins w:id="79" w:author="Microsoft Office User" w:date="2024-10-10T15:52:00Z" w16du:dateUtc="2024-10-10T13:52:00Z">
+          <w:commentReference w:id="82"/>
+        </w:r>
+      </w:ins>
+      <w:ins w:id="84" w:author="Microsoft Office User" w:date="2024-10-10T15:52:00Z" w16du:dateUtc="2024-10-10T13:52:00Z">
         <w:r>
           <w:t>in Figure 4 to reflect the SD</w:t>
         </w:r>
       </w:ins>
-      <w:ins w:id="80" w:author="Microsoft Office User" w:date="2024-10-10T16:08:00Z" w16du:dateUtc="2024-10-10T14:08:00Z">
+      <w:ins w:id="85" w:author="Microsoft Office User" w:date="2024-10-10T16:08:00Z" w16du:dateUtc="2024-10-10T14:08:00Z">
         <w:r>
           <w:t xml:space="preserve"> instead</w:t>
         </w:r>
       </w:ins>
-      <w:ins w:id="81" w:author="Microsoft Office User" w:date="2024-10-10T15:53:00Z" w16du:dateUtc="2024-10-10T13:53:00Z">
+      <w:ins w:id="86" w:author="Microsoft Office User" w:date="2024-10-10T15:53:00Z" w16du:dateUtc="2024-10-10T13:53:00Z">
         <w:r>
           <w:t xml:space="preserve">. </w:t>
         </w:r>
@@ -3397,19 +3463,19 @@
         </w:rPr>
         <w:t>almost always refers to *</w:t>
       </w:r>
-      <w:commentRangeStart w:id="82"/>
+      <w:commentRangeStart w:id="87"/>
       <w:r>
         <w:rPr>
           <w:highlight w:val="yellow"/>
         </w:rPr>
         <w:t>unsupervised</w:t>
       </w:r>
-      <w:commentRangeEnd w:id="82"/>
-      <w:r>
-        <w:rPr>
-          <w:rStyle w:val="CommentReference"/>
-        </w:rPr>
-        <w:commentReference w:id="82"/>
+      <w:commentRangeEnd w:id="87"/>
+      <w:r>
+        <w:rPr>
+          <w:rStyle w:val="CommentReference"/>
+        </w:rPr>
+        <w:commentReference w:id="87"/>
       </w:r>
       <w:r>
         <w:rPr>
@@ -3420,32 +3486,32 @@
       <w:r>
         <w:t xml:space="preserve">. But suddenly we get these labeled trials, and it is clear that there is a supervisory signal too. I recognize that semantically, supervised distrubutional learning is quite sensible (you can use the supervisory signal to help learn the supervision). </w:t>
       </w:r>
-      <w:commentRangeStart w:id="83"/>
-      <w:commentRangeStart w:id="84"/>
-      <w:commentRangeStart w:id="85"/>
+      <w:commentRangeStart w:id="88"/>
+      <w:commentRangeStart w:id="89"/>
+      <w:commentRangeStart w:id="90"/>
       <w:r>
         <w:t xml:space="preserve">But this is not what the field is likely to expect from the term. It likely also affects learning in fairly dramatic ways (supervised and unsupervised learning are widely seen to have pretty different properties). </w:t>
       </w:r>
-      <w:commentRangeEnd w:id="83"/>
-      <w:r>
-        <w:rPr>
-          <w:rStyle w:val="CommentReference"/>
-        </w:rPr>
-        <w:commentReference w:id="83"/>
-      </w:r>
-      <w:commentRangeEnd w:id="84"/>
-      <w:r>
-        <w:rPr>
-          <w:rStyle w:val="CommentReference"/>
-        </w:rPr>
-        <w:commentReference w:id="84"/>
-      </w:r>
-      <w:commentRangeEnd w:id="85"/>
-      <w:r>
-        <w:rPr>
-          <w:rStyle w:val="CommentReference"/>
-        </w:rPr>
-        <w:commentReference w:id="85"/>
+      <w:commentRangeEnd w:id="88"/>
+      <w:r>
+        <w:rPr>
+          <w:rStyle w:val="CommentReference"/>
+        </w:rPr>
+        <w:commentReference w:id="88"/>
+      </w:r>
+      <w:commentRangeEnd w:id="89"/>
+      <w:r>
+        <w:rPr>
+          <w:rStyle w:val="CommentReference"/>
+        </w:rPr>
+        <w:commentReference w:id="89"/>
+      </w:r>
+      <w:commentRangeEnd w:id="90"/>
+      <w:r>
+        <w:rPr>
+          <w:rStyle w:val="CommentReference"/>
+        </w:rPr>
+        <w:commentReference w:id="90"/>
       </w:r>
       <w:r>
         <w:rPr>
@@ -3453,19 +3519,19 @@
         </w:rPr>
         <w:t>One of the things I didn't like about the introduction is that all perceptual adaptation paradigms are kind of treated the same</w:t>
       </w:r>
-      <w:commentRangeStart w:id="86"/>
+      <w:commentRangeStart w:id="91"/>
       <w:r>
         <w:rPr>
           <w:highlight w:val="yellow"/>
         </w:rPr>
         <w:t>: lexically guided retuning is the same as distributional learning</w:t>
       </w:r>
-      <w:commentRangeEnd w:id="86"/>
-      <w:r>
-        <w:rPr>
-          <w:rStyle w:val="CommentReference"/>
-        </w:rPr>
-        <w:commentReference w:id="86"/>
+      <w:commentRangeEnd w:id="91"/>
+      <w:r>
+        <w:rPr>
+          <w:rStyle w:val="CommentReference"/>
+        </w:rPr>
+        <w:commentReference w:id="91"/>
       </w:r>
       <w:r>
         <w:t>. But they're not. I mean maybe if you're a fully committed Bayesian, they're all just means to get to the underlying statistics. But that's a strong assumption. And then when we get to this new semi-supervised paradigm here, the importance of the differences among learning paradigms really moves to the forefront. I think the manuscript would be much stronger if a) the introduction actually discussed the different paradigms; and b) this particular hybrid was foreshadowed earlier than in the methods.</w:t>
@@ -3480,140 +3546,135 @@
     <w:p>
       <w:pPr>
         <w:rPr>
-          <w:ins w:id="87" w:author="Microsoft Office User" w:date="2024-10-10T14:37:00Z" w16du:dateUtc="2024-10-10T12:37:00Z"/>
-        </w:rPr>
-      </w:pPr>
-      <w:ins w:id="88" w:author="Microsoft Office User" w:date="2024-10-10T14:19:00Z" w16du:dateUtc="2024-10-10T12:19:00Z">
+          <w:ins w:id="92" w:author="Microsoft Office User" w:date="2024-10-10T14:37:00Z" w16du:dateUtc="2024-10-10T12:37:00Z"/>
+        </w:rPr>
+      </w:pPr>
+      <w:ins w:id="93" w:author="Microsoft Office User" w:date="2024-10-10T14:19:00Z" w16du:dateUtc="2024-10-10T12:19:00Z">
         <w:r>
           <w:t>We agree that the experiment design may be difficult to follow without a close read given</w:t>
         </w:r>
       </w:ins>
-      <w:ins w:id="89" w:author="Microsoft Office User" w:date="2024-10-10T14:20:00Z" w16du:dateUtc="2024-10-10T12:20:00Z">
+      <w:ins w:id="94" w:author="Microsoft Office User" w:date="2024-10-10T14:20:00Z" w16du:dateUtc="2024-10-10T12:20:00Z">
         <w:r>
           <w:t xml:space="preserve"> the between </w:t>
         </w:r>
       </w:ins>
-      <w:ins w:id="90" w:author="Microsoft Office User" w:date="2024-10-13T14:23:00Z" w16du:dateUtc="2024-10-13T12:23:00Z">
-        <w:r>
-          <w:t>groups</w:t>
-        </w:r>
-      </w:ins>
-      <w:ins w:id="91" w:author="Microsoft Office User" w:date="2024-10-13T14:22:00Z" w16du:dateUtc="2024-10-13T12:22:00Z">
-        <w:r>
-          <w:t xml:space="preserve"> and bet</w:t>
-        </w:r>
-      </w:ins>
-      <w:ins w:id="92" w:author="Microsoft Office User" w:date="2024-10-13T14:23:00Z" w16du:dateUtc="2024-10-13T12:23:00Z">
-        <w:r>
-          <w:t>ween blocks</w:t>
-        </w:r>
-      </w:ins>
-      <w:ins w:id="93" w:author="Microsoft Office User" w:date="2024-10-10T14:20:00Z" w16du:dateUtc="2024-10-10T12:20:00Z">
-        <w:r>
-          <w:t xml:space="preserve"> manipulations</w:t>
-        </w:r>
-      </w:ins>
-      <w:ins w:id="94" w:author="Microsoft Office User" w:date="2024-10-10T14:21:00Z" w16du:dateUtc="2024-10-10T12:21:00Z">
+      <w:ins w:id="95" w:author="Microsoft Office User" w:date="2024-10-14T21:26:00Z" w16du:dateUtc="2024-10-14T19:26:00Z">
+        <w:r>
+          <w:t>and within participants</w:t>
+        </w:r>
+      </w:ins>
+      <w:ins w:id="96" w:author="Microsoft Office User" w:date="2024-10-13T14:22:00Z" w16du:dateUtc="2024-10-13T12:22:00Z">
+        <w:r>
+          <w:t xml:space="preserve"> </w:t>
+        </w:r>
+      </w:ins>
+      <w:ins w:id="97" w:author="Microsoft Office User" w:date="2024-10-10T14:20:00Z" w16du:dateUtc="2024-10-10T12:20:00Z">
+        <w:r>
+          <w:t>manipulations</w:t>
+        </w:r>
+      </w:ins>
+      <w:ins w:id="98" w:author="Microsoft Office User" w:date="2024-10-10T14:21:00Z" w16du:dateUtc="2024-10-10T12:21:00Z">
         <w:r>
           <w:t>,</w:t>
         </w:r>
       </w:ins>
-      <w:ins w:id="95" w:author="Microsoft Office User" w:date="2024-10-10T14:20:00Z" w16du:dateUtc="2024-10-10T12:20:00Z">
+      <w:ins w:id="99" w:author="Microsoft Office User" w:date="2024-10-10T14:20:00Z" w16du:dateUtc="2024-10-10T12:20:00Z">
         <w:r>
           <w:t xml:space="preserve"> a</w:t>
         </w:r>
       </w:ins>
-      <w:ins w:id="96" w:author="Microsoft Office User" w:date="2024-10-10T14:21:00Z" w16du:dateUtc="2024-10-10T12:21:00Z">
+      <w:ins w:id="100" w:author="Microsoft Office User" w:date="2024-10-10T14:21:00Z" w16du:dateUtc="2024-10-10T12:21:00Z">
         <w:r>
           <w:t xml:space="preserve">nd presumably the condition names. </w:t>
         </w:r>
       </w:ins>
-      <w:ins w:id="97" w:author="Microsoft Office User" w:date="2024-10-10T14:22:00Z" w16du:dateUtc="2024-10-10T12:22:00Z">
+      <w:ins w:id="101" w:author="Microsoft Office User" w:date="2024-10-10T14:22:00Z" w16du:dateUtc="2024-10-10T12:22:00Z">
         <w:r>
           <w:t xml:space="preserve">We </w:t>
         </w:r>
       </w:ins>
-      <w:ins w:id="98" w:author="Microsoft Office User" w:date="2024-10-10T14:26:00Z" w16du:dateUtc="2024-10-10T12:26:00Z">
+      <w:ins w:id="102" w:author="Microsoft Office User" w:date="2024-10-10T14:26:00Z" w16du:dateUtc="2024-10-10T12:26:00Z">
         <w:r>
           <w:t>tried</w:t>
         </w:r>
       </w:ins>
-      <w:ins w:id="99" w:author="Microsoft Office User" w:date="2024-10-10T14:22:00Z" w16du:dateUtc="2024-10-10T12:22:00Z">
+      <w:ins w:id="103" w:author="Microsoft Office User" w:date="2024-10-10T14:22:00Z" w16du:dateUtc="2024-10-10T12:22:00Z">
         <w:r>
           <w:t xml:space="preserve"> </w:t>
         </w:r>
       </w:ins>
-      <w:ins w:id="100" w:author="Microsoft Office User" w:date="2024-10-10T14:26:00Z" w16du:dateUtc="2024-10-10T12:26:00Z">
+      <w:ins w:id="104" w:author="Microsoft Office User" w:date="2024-10-10T14:26:00Z" w16du:dateUtc="2024-10-10T12:26:00Z">
         <w:r>
           <w:t>to communicate as clearly as possible with</w:t>
         </w:r>
       </w:ins>
-      <w:ins w:id="101" w:author="Microsoft Office User" w:date="2024-10-10T14:22:00Z" w16du:dateUtc="2024-10-10T12:22:00Z">
+      <w:ins w:id="105" w:author="Microsoft Office User" w:date="2024-10-10T14:22:00Z" w16du:dateUtc="2024-10-10T12:22:00Z">
         <w:r>
           <w:t xml:space="preserve"> </w:t>
         </w:r>
       </w:ins>
-      <w:ins w:id="102" w:author="Microsoft Office User" w:date="2024-10-10T14:40:00Z" w16du:dateUtc="2024-10-10T12:40:00Z">
+      <w:ins w:id="106" w:author="Microsoft Office User" w:date="2024-10-10T14:40:00Z" w16du:dateUtc="2024-10-10T12:40:00Z">
         <w:r>
           <w:t>F</w:t>
         </w:r>
       </w:ins>
-      <w:ins w:id="103" w:author="Microsoft Office User" w:date="2024-10-10T14:22:00Z" w16du:dateUtc="2024-10-10T12:22:00Z">
+      <w:ins w:id="107" w:author="Microsoft Office User" w:date="2024-10-10T14:22:00Z" w16du:dateUtc="2024-10-10T12:22:00Z">
         <w:r>
           <w:t xml:space="preserve">igure 2 </w:t>
         </w:r>
       </w:ins>
-      <w:ins w:id="104" w:author="Microsoft Office User" w:date="2024-10-10T14:32:00Z" w16du:dateUtc="2024-10-10T12:32:00Z">
+      <w:ins w:id="108" w:author="Microsoft Office User" w:date="2024-10-10T14:32:00Z" w16du:dateUtc="2024-10-10T12:32:00Z">
         <w:r>
           <w:t>through colour-coding and clear captions as well as when we</w:t>
         </w:r>
       </w:ins>
-      <w:ins w:id="105" w:author="Microsoft Office User" w:date="2024-10-10T14:22:00Z" w16du:dateUtc="2024-10-10T12:22:00Z">
+      <w:ins w:id="109" w:author="Microsoft Office User" w:date="2024-10-10T14:22:00Z" w16du:dateUtc="2024-10-10T12:22:00Z">
         <w:r>
           <w:t xml:space="preserve"> </w:t>
         </w:r>
       </w:ins>
-      <w:ins w:id="106" w:author="Microsoft Office User" w:date="2024-10-10T14:27:00Z" w16du:dateUtc="2024-10-10T12:27:00Z">
+      <w:ins w:id="110" w:author="Microsoft Office User" w:date="2024-10-10T14:27:00Z" w16du:dateUtc="2024-10-10T12:27:00Z">
         <w:r>
           <w:t xml:space="preserve">reference it </w:t>
         </w:r>
       </w:ins>
-      <w:ins w:id="107" w:author="Microsoft Office User" w:date="2024-10-10T14:36:00Z" w16du:dateUtc="2024-10-10T12:36:00Z">
+      <w:ins w:id="111" w:author="Microsoft Office User" w:date="2024-10-10T14:36:00Z" w16du:dateUtc="2024-10-10T12:36:00Z">
         <w:r>
           <w:t>i</w:t>
         </w:r>
       </w:ins>
-      <w:ins w:id="108" w:author="Microsoft Office User" w:date="2024-10-10T14:27:00Z" w16du:dateUtc="2024-10-10T12:27:00Z">
+      <w:ins w:id="112" w:author="Microsoft Office User" w:date="2024-10-10T14:27:00Z" w16du:dateUtc="2024-10-10T12:27:00Z">
         <w:r>
           <w:t>n lines</w:t>
         </w:r>
       </w:ins>
-      <w:ins w:id="109" w:author="Microsoft Office User" w:date="2024-10-10T14:36:00Z" w16du:dateUtc="2024-10-10T12:36:00Z">
+      <w:ins w:id="113" w:author="Microsoft Office User" w:date="2024-10-10T14:36:00Z" w16du:dateUtc="2024-10-10T12:36:00Z">
         <w:r>
           <w:t xml:space="preserve"> 124 -127. </w:t>
         </w:r>
       </w:ins>
-      <w:ins w:id="110" w:author="Microsoft Office User" w:date="2024-10-10T14:37:00Z" w16du:dateUtc="2024-10-10T12:37:00Z">
+      <w:ins w:id="114" w:author="Microsoft Office User" w:date="2024-10-10T14:37:00Z" w16du:dateUtc="2024-10-10T12:37:00Z">
         <w:r>
           <w:t xml:space="preserve">With </w:t>
         </w:r>
       </w:ins>
-      <w:ins w:id="111" w:author="Microsoft Office User" w:date="2024-10-10T14:40:00Z" w16du:dateUtc="2024-10-10T12:40:00Z">
+      <w:ins w:id="115" w:author="Microsoft Office User" w:date="2024-10-10T14:40:00Z" w16du:dateUtc="2024-10-10T12:40:00Z">
         <w:r>
           <w:t>that</w:t>
         </w:r>
       </w:ins>
-      <w:ins w:id="112" w:author="Microsoft Office User" w:date="2024-10-10T14:37:00Z" w16du:dateUtc="2024-10-10T12:37:00Z">
+      <w:ins w:id="116" w:author="Microsoft Office User" w:date="2024-10-10T14:37:00Z" w16du:dateUtc="2024-10-10T12:37:00Z">
         <w:r>
           <w:t xml:space="preserve"> same objective</w:t>
         </w:r>
       </w:ins>
-      <w:ins w:id="113" w:author="Microsoft Office User" w:date="2024-10-10T14:40:00Z" w16du:dateUtc="2024-10-10T12:40:00Z">
+      <w:ins w:id="117" w:author="Microsoft Office User" w:date="2024-10-10T14:40:00Z" w16du:dateUtc="2024-10-10T12:40:00Z">
         <w:r>
           <w:t xml:space="preserve"> in mind</w:t>
         </w:r>
       </w:ins>
-      <w:ins w:id="114" w:author="Microsoft Office User" w:date="2024-10-10T14:37:00Z" w16du:dateUtc="2024-10-10T12:37:00Z">
+      <w:ins w:id="118" w:author="Microsoft Office User" w:date="2024-10-10T14:37:00Z" w16du:dateUtc="2024-10-10T12:37:00Z">
         <w:r>
           <w:t xml:space="preserve"> we had aimed to provide more detailed information about the stimuli between and within each condition through the histograms in figure 4. </w:t>
         </w:r>
@@ -3622,15 +3683,15 @@
     <w:p>
       <w:pPr>
         <w:rPr>
-          <w:ins w:id="115" w:author="Microsoft Office User" w:date="2024-10-10T14:59:00Z" w16du:dateUtc="2024-10-10T12:59:00Z"/>
-        </w:rPr>
-      </w:pPr>
-      <w:ins w:id="116" w:author="Microsoft Office User" w:date="2024-10-10T14:37:00Z" w16du:dateUtc="2024-10-10T12:37:00Z">
+          <w:ins w:id="119" w:author="Microsoft Office User" w:date="2024-10-10T14:59:00Z" w16du:dateUtc="2024-10-10T12:59:00Z"/>
+        </w:rPr>
+      </w:pPr>
+      <w:ins w:id="120" w:author="Microsoft Office User" w:date="2024-10-10T14:37:00Z" w16du:dateUtc="2024-10-10T12:37:00Z">
         <w:r>
           <w:t>After</w:t>
         </w:r>
       </w:ins>
-      <w:ins w:id="117" w:author="Microsoft Office User" w:date="2024-10-10T14:38:00Z" w16du:dateUtc="2024-10-10T12:38:00Z">
+      <w:ins w:id="121" w:author="Microsoft Office User" w:date="2024-10-10T14:38:00Z" w16du:dateUtc="2024-10-10T12:38:00Z">
         <w:r>
           <w:t xml:space="preserve"> considering feedback from R2 and R3, we have added/edited the following:</w:t>
         </w:r>
@@ -3644,55 +3705,55 @@
           <w:numId w:val="6"/>
         </w:numPr>
         <w:rPr>
-          <w:ins w:id="118" w:author="Microsoft Office User" w:date="2024-10-10T15:01:00Z" w16du:dateUtc="2024-10-10T13:01:00Z"/>
-        </w:rPr>
-      </w:pPr>
-      <w:ins w:id="119" w:author="Microsoft Office User" w:date="2024-10-10T15:19:00Z" w16du:dateUtc="2024-10-10T13:19:00Z">
+          <w:ins w:id="122" w:author="Microsoft Office User" w:date="2024-10-10T15:01:00Z" w16du:dateUtc="2024-10-10T13:01:00Z"/>
+        </w:rPr>
+      </w:pPr>
+      <w:ins w:id="123" w:author="Microsoft Office User" w:date="2024-10-10T15:19:00Z" w16du:dateUtc="2024-10-10T13:19:00Z">
         <w:r>
           <w:t>The</w:t>
         </w:r>
       </w:ins>
-      <w:ins w:id="120" w:author="Microsoft Office User" w:date="2024-10-10T15:00:00Z" w16du:dateUtc="2024-10-10T13:00:00Z">
+      <w:ins w:id="124" w:author="Microsoft Office User" w:date="2024-10-10T15:00:00Z" w16du:dateUtc="2024-10-10T13:00:00Z">
         <w:r>
           <w:t xml:space="preserve"> condition</w:t>
         </w:r>
       </w:ins>
-      <w:ins w:id="121" w:author="Microsoft Office User" w:date="2024-10-10T15:19:00Z" w16du:dateUtc="2024-10-10T13:19:00Z">
+      <w:ins w:id="125" w:author="Microsoft Office User" w:date="2024-10-10T15:19:00Z" w16du:dateUtc="2024-10-10T13:19:00Z">
         <w:r>
           <w:t xml:space="preserve"> names</w:t>
         </w:r>
       </w:ins>
-      <w:ins w:id="122" w:author="Microsoft Office User" w:date="2024-10-10T15:00:00Z" w16du:dateUtc="2024-10-10T13:00:00Z">
+      <w:ins w:id="126" w:author="Microsoft Office User" w:date="2024-10-10T15:00:00Z" w16du:dateUtc="2024-10-10T13:00:00Z">
         <w:r>
           <w:t xml:space="preserve"> </w:t>
         </w:r>
       </w:ins>
-      <w:ins w:id="123" w:author="Microsoft Office User" w:date="2024-10-10T15:19:00Z" w16du:dateUtc="2024-10-10T13:19:00Z">
+      <w:ins w:id="127" w:author="Microsoft Office User" w:date="2024-10-10T15:19:00Z" w16du:dateUtc="2024-10-10T13:19:00Z">
         <w:r>
           <w:t>now</w:t>
         </w:r>
       </w:ins>
-      <w:ins w:id="124" w:author="Microsoft Office User" w:date="2024-10-10T15:00:00Z" w16du:dateUtc="2024-10-10T13:00:00Z">
+      <w:ins w:id="128" w:author="Microsoft Office User" w:date="2024-10-10T15:00:00Z" w16du:dateUtc="2024-10-10T13:00:00Z">
         <w:r>
           <w:t xml:space="preserve"> reflect the </w:t>
         </w:r>
-        <w:commentRangeStart w:id="125"/>
+        <w:commentRangeStart w:id="129"/>
         <w:r>
           <w:t>predicted PSE</w:t>
         </w:r>
       </w:ins>
-      <w:ins w:id="126" w:author="Microsoft Office User" w:date="2024-10-10T15:01:00Z" w16du:dateUtc="2024-10-10T13:01:00Z">
+      <w:ins w:id="130" w:author="Microsoft Office User" w:date="2024-10-10T15:01:00Z" w16du:dateUtc="2024-10-10T13:01:00Z">
         <w:r>
           <w:t xml:space="preserve"> of each condition</w:t>
         </w:r>
       </w:ins>
-      <w:commentRangeEnd w:id="125"/>
-      <w:ins w:id="127" w:author="Microsoft Office User" w:date="2024-10-10T15:43:00Z" w16du:dateUtc="2024-10-10T13:43:00Z">
+      <w:commentRangeEnd w:id="129"/>
+      <w:ins w:id="131" w:author="Microsoft Office User" w:date="2024-10-10T15:43:00Z" w16du:dateUtc="2024-10-10T13:43:00Z">
         <w:r>
           <w:rPr>
             <w:rStyle w:val="CommentReference"/>
           </w:rPr>
-          <w:commentReference w:id="125"/>
+          <w:commentReference w:id="129"/>
         </w:r>
       </w:ins>
     </w:p>
@@ -3704,40 +3765,40 @@
           <w:numId w:val="6"/>
         </w:numPr>
         <w:rPr>
-          <w:ins w:id="128" w:author="Microsoft Office User" w:date="2024-10-10T15:40:00Z" w16du:dateUtc="2024-10-10T13:40:00Z"/>
-        </w:rPr>
-      </w:pPr>
-      <w:ins w:id="129" w:author="Microsoft Office User" w:date="2024-10-10T15:19:00Z" w16du:dateUtc="2024-10-10T13:19:00Z">
+          <w:ins w:id="132" w:author="Microsoft Office User" w:date="2024-10-10T15:40:00Z" w16du:dateUtc="2024-10-10T13:40:00Z"/>
+        </w:rPr>
+      </w:pPr>
+      <w:ins w:id="133" w:author="Microsoft Office User" w:date="2024-10-10T15:19:00Z" w16du:dateUtc="2024-10-10T13:19:00Z">
         <w:r>
           <w:t xml:space="preserve">The caption for Figure </w:t>
         </w:r>
       </w:ins>
-      <w:ins w:id="130" w:author="Microsoft Office User" w:date="2024-10-10T15:20:00Z" w16du:dateUtc="2024-10-10T13:20:00Z">
+      <w:ins w:id="134" w:author="Microsoft Office User" w:date="2024-10-10T15:20:00Z" w16du:dateUtc="2024-10-10T13:20:00Z">
         <w:r>
           <w:t xml:space="preserve">2 </w:t>
         </w:r>
       </w:ins>
-      <w:ins w:id="131" w:author="Microsoft Office User" w:date="2024-10-10T15:22:00Z" w16du:dateUtc="2024-10-10T13:22:00Z">
+      <w:ins w:id="135" w:author="Microsoft Office User" w:date="2024-10-10T15:22:00Z" w16du:dateUtc="2024-10-10T13:22:00Z">
         <w:r>
           <w:t xml:space="preserve">now </w:t>
         </w:r>
       </w:ins>
-      <w:ins w:id="132" w:author="Microsoft Office User" w:date="2024-10-10T15:20:00Z" w16du:dateUtc="2024-10-10T13:20:00Z">
+      <w:ins w:id="136" w:author="Microsoft Office User" w:date="2024-10-10T15:20:00Z" w16du:dateUtc="2024-10-10T13:20:00Z">
         <w:r>
           <w:t>reads</w:t>
         </w:r>
       </w:ins>
-      <w:ins w:id="133" w:author="Microsoft Office User" w:date="2024-10-10T15:22:00Z" w16du:dateUtc="2024-10-10T13:22:00Z">
+      <w:ins w:id="137" w:author="Microsoft Office User" w:date="2024-10-10T15:22:00Z" w16du:dateUtc="2024-10-10T13:22:00Z">
         <w:r>
           <w:t>: “The three betw</w:t>
         </w:r>
       </w:ins>
-      <w:ins w:id="134" w:author="Microsoft Office User" w:date="2024-10-10T15:23:00Z" w16du:dateUtc="2024-10-10T13:23:00Z">
+      <w:ins w:id="138" w:author="Microsoft Office User" w:date="2024-10-10T15:23:00Z" w16du:dateUtc="2024-10-10T13:23:00Z">
         <w:r>
           <w:t xml:space="preserve">een-groups exposure conditions (rows) differed in … </w:t>
         </w:r>
       </w:ins>
-      <w:ins w:id="135" w:author="Microsoft Office User" w:date="2024-10-10T15:25:00Z" w16du:dateUtc="2024-10-10T13:25:00Z">
+      <w:ins w:id="139" w:author="Microsoft Office User" w:date="2024-10-10T15:25:00Z" w16du:dateUtc="2024-10-10T13:25:00Z">
         <w:r>
           <w:t>“</w:t>
         </w:r>
@@ -3751,15 +3812,15 @@
           <w:numId w:val="6"/>
         </w:numPr>
         <w:rPr>
-          <w:ins w:id="136" w:author="Microsoft Office User" w:date="2024-10-10T14:38:00Z" w16du:dateUtc="2024-10-10T12:38:00Z"/>
-        </w:rPr>
-      </w:pPr>
-      <w:ins w:id="137" w:author="Microsoft Office User" w:date="2024-10-10T15:40:00Z" w16du:dateUtc="2024-10-10T13:40:00Z">
+          <w:ins w:id="140" w:author="Microsoft Office User" w:date="2024-10-10T14:38:00Z" w16du:dateUtc="2024-10-10T12:38:00Z"/>
+        </w:rPr>
+      </w:pPr>
+      <w:ins w:id="141" w:author="Microsoft Office User" w:date="2024-10-10T15:40:00Z" w16du:dateUtc="2024-10-10T13:40:00Z">
         <w:r>
           <w:t xml:space="preserve">Reference to Figure 2 in l.xxx now reads: </w:t>
         </w:r>
       </w:ins>
-      <w:ins w:id="138" w:author="Microsoft Office User" w:date="2024-10-10T15:41:00Z" w16du:dateUtc="2024-10-10T13:41:00Z">
+      <w:ins w:id="142" w:author="Microsoft Office User" w:date="2024-10-10T15:41:00Z" w16du:dateUtc="2024-10-10T13:41:00Z">
         <w:r>
           <w:t xml:space="preserve">Between groups of participants, we manipulate the </w:t>
         </w:r>
@@ -3774,12 +3835,12 @@
           <w:t xml:space="preserve"> the distributions of phonetic cues in the exposure input. The </w:t>
         </w:r>
       </w:ins>
-      <w:ins w:id="139" w:author="Microsoft Office User" w:date="2024-10-13T14:24:00Z" w16du:dateUtc="2024-10-13T12:24:00Z">
+      <w:ins w:id="143" w:author="Microsoft Office User" w:date="2024-10-13T14:24:00Z" w16du:dateUtc="2024-10-13T12:24:00Z">
         <w:r>
           <w:t xml:space="preserve">number of </w:t>
         </w:r>
       </w:ins>
-      <w:ins w:id="140" w:author="Microsoft Office User" w:date="2024-10-10T15:41:00Z" w16du:dateUtc="2024-10-10T13:41:00Z">
+      <w:ins w:id="144" w:author="Microsoft Office User" w:date="2024-10-10T15:41:00Z" w16du:dateUtc="2024-10-10T13:41:00Z">
         <w:r>
           <w:t>tokens that make up entire distributions within each group were evenly distributed between the</w:t>
         </w:r>
@@ -3790,22 +3851,22 @@
           <w:t xml:space="preserve"> exposure blocks</w:t>
         </w:r>
       </w:ins>
-      <w:ins w:id="141" w:author="Microsoft Office User" w:date="2024-10-13T14:24:00Z" w16du:dateUtc="2024-10-13T12:24:00Z">
+      <w:ins w:id="145" w:author="Microsoft Office User" w:date="2024-10-13T14:24:00Z" w16du:dateUtc="2024-10-13T12:24:00Z">
         <w:r>
           <w:t xml:space="preserve"> (48 tokens per block)</w:t>
         </w:r>
       </w:ins>
-      <w:ins w:id="142" w:author="Microsoft Office User" w:date="2024-10-10T15:41:00Z" w16du:dateUtc="2024-10-10T13:41:00Z">
+      <w:ins w:id="146" w:author="Microsoft Office User" w:date="2024-10-10T15:41:00Z" w16du:dateUtc="2024-10-10T13:41:00Z">
         <w:r>
           <w:t xml:space="preserve">. This set up should be viewed as the exposure distribution being </w:t>
         </w:r>
       </w:ins>
-      <w:ins w:id="143" w:author="Microsoft Office User" w:date="2024-10-10T15:42:00Z" w16du:dateUtc="2024-10-10T13:42:00Z">
+      <w:ins w:id="147" w:author="Microsoft Office User" w:date="2024-10-10T15:42:00Z" w16du:dateUtc="2024-10-10T13:42:00Z">
         <w:r>
           <w:t>fully</w:t>
         </w:r>
       </w:ins>
-      <w:ins w:id="144" w:author="Microsoft Office User" w:date="2024-10-10T15:41:00Z" w16du:dateUtc="2024-10-10T13:41:00Z">
+      <w:ins w:id="148" w:author="Microsoft Office User" w:date="2024-10-10T15:41:00Z" w16du:dateUtc="2024-10-10T13:41:00Z">
         <w:r>
           <w:t xml:space="preserve"> revealed by the end of exposure block 3 (see </w:t>
         </w:r>
@@ -3832,27 +3893,27 @@
         </w:rPr>
         <w:t xml:space="preserve">a </w:t>
       </w:r>
-      <w:commentRangeStart w:id="145"/>
-      <w:commentRangeStart w:id="146"/>
+      <w:commentRangeStart w:id="149"/>
+      <w:commentRangeStart w:id="150"/>
       <w:r>
         <w:rPr>
           <w:highlight w:val="yellow"/>
         </w:rPr>
         <w:t>visualization</w:t>
       </w:r>
-      <w:commentRangeEnd w:id="145"/>
-      <w:r>
-        <w:rPr>
-          <w:rStyle w:val="CommentReference"/>
-        </w:rPr>
-        <w:commentReference w:id="145"/>
-      </w:r>
-      <w:commentRangeEnd w:id="146"/>
-      <w:r>
-        <w:rPr>
-          <w:rStyle w:val="CommentReference"/>
-        </w:rPr>
-        <w:commentReference w:id="146"/>
+      <w:commentRangeEnd w:id="149"/>
+      <w:r>
+        <w:rPr>
+          <w:rStyle w:val="CommentReference"/>
+        </w:rPr>
+        <w:commentReference w:id="149"/>
+      </w:r>
+      <w:commentRangeEnd w:id="150"/>
+      <w:r>
+        <w:rPr>
+          <w:rStyle w:val="CommentReference"/>
+        </w:rPr>
+        <w:commentReference w:id="150"/>
       </w:r>
       <w:r>
         <w:rPr>
@@ -3875,7 +3936,7 @@
       <w:r>
         <w:t xml:space="preserve">. But here's the second concern, lapse rate may not be the right term (even though that's the standard term for that variable). The term derives from detection paradigms where you might "miss" a stimulus due to a "lapse" of attention. This miss is expected to be independent of the x axis which is why it affects asymptote. </w:t>
       </w:r>
-      <w:commentRangeStart w:id="147"/>
+      <w:commentRangeStart w:id="151"/>
       <w:r>
         <w:t xml:space="preserve">However, in a categorization paradigm, a difference at asymptote might not be a lapse of attention - it may be that people are overall biased to report one category, affecting the asymptote at one category but not that the other), or that nothing sounds like a good /d/ or /t/ to them (affecting both asymptotes equally). It might be </w:t>
       </w:r>
@@ -3888,12 +3949,12 @@
       <w:r>
         <w:t xml:space="preserve"> (even as one wants to acknowledge that the traditional term is lapse). </w:t>
       </w:r>
-      <w:commentRangeEnd w:id="147"/>
-      <w:r>
-        <w:rPr>
-          <w:rStyle w:val="CommentReference"/>
-        </w:rPr>
-        <w:commentReference w:id="147"/>
+      <w:commentRangeEnd w:id="151"/>
+      <w:r>
+        <w:rPr>
+          <w:rStyle w:val="CommentReference"/>
+        </w:rPr>
+        <w:commentReference w:id="151"/>
       </w:r>
       <w:r>
         <w:t>Finally, some psychometric functions would put the lapse rate on only one side of the transition (e.g., for a detection paradigm, people are assumed that they'll always detect the loudest stimuli, but lapses will affect the asymptote for the quiet end). That's obviously It would be helpful to be clear that you used the four-parameter function with lapses on both ends (assuming you did).</w:t>
@@ -3910,104 +3971,104 @@
         </w:rPr>
         <w:t xml:space="preserve">It might be helpful to remind </w:t>
       </w:r>
-      <w:commentRangeStart w:id="148"/>
-      <w:commentRangeStart w:id="149"/>
-      <w:r>
-        <w:rPr>
-          <w:highlight w:val="yellow"/>
-        </w:rPr>
-        <w:t>the</w:t>
-      </w:r>
-      <w:commentRangeEnd w:id="148"/>
-      <w:r>
-        <w:rPr>
-          <w:rStyle w:val="CommentReference"/>
-        </w:rPr>
-        <w:commentReference w:id="148"/>
-      </w:r>
-      <w:commentRangeEnd w:id="149"/>
-      <w:r>
-        <w:rPr>
-          <w:rStyle w:val="CommentReference"/>
-        </w:rPr>
-        <w:commentReference w:id="149"/>
-      </w:r>
-      <w:r>
-        <w:rPr>
-          <w:highlight w:val="yellow"/>
-        </w:rPr>
-        <w:t xml:space="preserve"> reader the typical ranges of bayes factor and how to interpret them.</w:t>
-      </w:r>
-    </w:p>
-    <w:p/>
-    <w:p>
-      <w:r>
-        <w:t xml:space="preserve">* The idealized learner model is really helpful in understanding what the subjects are doing, but it's a bit hard to track because the results are pitched verbally in terms of PSE change and visualized in terms of "accuracy" (which is a less useful construct in this kind of categorization where there is </w:t>
-      </w:r>
-      <w:r>
-        <w:rPr>
-          <w:highlight w:val="yellow"/>
-        </w:rPr>
-        <w:t xml:space="preserve">no ground </w:t>
-      </w:r>
-      <w:commentRangeStart w:id="150"/>
-      <w:r>
-        <w:rPr>
-          <w:highlight w:val="yellow"/>
-        </w:rPr>
-        <w:t>truth</w:t>
-      </w:r>
-      <w:commentRangeEnd w:id="150"/>
-      <w:r>
-        <w:rPr>
-          <w:rStyle w:val="CommentReference"/>
-        </w:rPr>
-        <w:commentReference w:id="150"/>
-      </w:r>
-      <w:r>
-        <w:t>). It seems to me that a visualization more like Figure 6C might be more valuable - to see the boundaries from the listeners alongside the ideal boundary from the model as they unfold over time…. Oh wait…something like this is provided in Figure 8, ten pages later. Might be helpful to make a version of this earlier - it would be cool to compare the versions with the ideal adapter vs. the ideal observer.</w:t>
-      </w:r>
-    </w:p>
-    <w:p/>
-    <w:p>
-      <w:r>
-        <w:t xml:space="preserve">* The authors criticize the use of </w:t>
-      </w:r>
-      <w:r>
-        <w:rPr>
-          <w:highlight w:val="yellow"/>
-        </w:rPr>
-        <w:t xml:space="preserve">synthetic speech in </w:t>
-      </w:r>
-      <w:commentRangeStart w:id="151"/>
       <w:commentRangeStart w:id="152"/>
       <w:commentRangeStart w:id="153"/>
       <w:r>
         <w:rPr>
           <w:highlight w:val="yellow"/>
         </w:rPr>
+        <w:t>the</w:t>
+      </w:r>
+      <w:commentRangeEnd w:id="152"/>
+      <w:r>
+        <w:rPr>
+          <w:rStyle w:val="CommentReference"/>
+        </w:rPr>
+        <w:commentReference w:id="152"/>
+      </w:r>
+      <w:commentRangeEnd w:id="153"/>
+      <w:r>
+        <w:rPr>
+          <w:rStyle w:val="CommentReference"/>
+        </w:rPr>
+        <w:commentReference w:id="153"/>
+      </w:r>
+      <w:r>
+        <w:rPr>
+          <w:highlight w:val="yellow"/>
+        </w:rPr>
+        <w:t xml:space="preserve"> reader the typical ranges of bayes factor and how to interpret them.</w:t>
+      </w:r>
+    </w:p>
+    <w:p/>
+    <w:p>
+      <w:r>
+        <w:t xml:space="preserve">* The idealized learner model is really helpful in understanding what the subjects are doing, but it's a bit hard to track because the results are pitched verbally in terms of PSE change and visualized in terms of "accuracy" (which is a less useful construct in this kind of categorization where there is </w:t>
+      </w:r>
+      <w:r>
+        <w:rPr>
+          <w:highlight w:val="yellow"/>
+        </w:rPr>
+        <w:t xml:space="preserve">no ground </w:t>
+      </w:r>
+      <w:commentRangeStart w:id="154"/>
+      <w:r>
+        <w:rPr>
+          <w:highlight w:val="yellow"/>
+        </w:rPr>
+        <w:t>truth</w:t>
+      </w:r>
+      <w:commentRangeEnd w:id="154"/>
+      <w:r>
+        <w:rPr>
+          <w:rStyle w:val="CommentReference"/>
+        </w:rPr>
+        <w:commentReference w:id="154"/>
+      </w:r>
+      <w:r>
+        <w:t>). It seems to me that a visualization more like Figure 6C might be more valuable - to see the boundaries from the listeners alongside the ideal boundary from the model as they unfold over time…. Oh wait…something like this is provided in Figure 8, ten pages later. Might be helpful to make a version of this earlier - it would be cool to compare the versions with the ideal adapter vs. the ideal observer.</w:t>
+      </w:r>
+    </w:p>
+    <w:p/>
+    <w:p>
+      <w:r>
+        <w:t xml:space="preserve">* The authors criticize the use of </w:t>
+      </w:r>
+      <w:r>
+        <w:rPr>
+          <w:highlight w:val="yellow"/>
+        </w:rPr>
+        <w:t xml:space="preserve">synthetic speech in </w:t>
+      </w:r>
+      <w:commentRangeStart w:id="155"/>
+      <w:commentRangeStart w:id="156"/>
+      <w:commentRangeStart w:id="157"/>
+      <w:r>
+        <w:rPr>
+          <w:highlight w:val="yellow"/>
+        </w:rPr>
         <w:t>multiple</w:t>
       </w:r>
-      <w:commentRangeEnd w:id="151"/>
-      <w:r>
-        <w:rPr>
-          <w:rStyle w:val="CommentReference"/>
-        </w:rPr>
-        <w:commentReference w:id="151"/>
-      </w:r>
-      <w:commentRangeEnd w:id="152"/>
-      <w:r>
-        <w:rPr>
-          <w:rStyle w:val="CommentReference"/>
-        </w:rPr>
-        <w:commentReference w:id="152"/>
-      </w:r>
-      <w:commentRangeEnd w:id="153"/>
-      <w:r>
-        <w:rPr>
-          <w:rStyle w:val="CommentReference"/>
-        </w:rPr>
-        <w:commentReference w:id="153"/>
+      <w:commentRangeEnd w:id="155"/>
+      <w:r>
+        <w:rPr>
+          <w:rStyle w:val="CommentReference"/>
+        </w:rPr>
+        <w:commentReference w:id="155"/>
+      </w:r>
+      <w:commentRangeEnd w:id="156"/>
+      <w:r>
+        <w:rPr>
+          <w:rStyle w:val="CommentReference"/>
+        </w:rPr>
+        <w:commentReference w:id="156"/>
+      </w:r>
+      <w:commentRangeEnd w:id="157"/>
+      <w:r>
+        <w:rPr>
+          <w:rStyle w:val="CommentReference"/>
+        </w:rPr>
+        <w:commentReference w:id="157"/>
       </w:r>
       <w:r>
         <w:rPr>
@@ -4033,7 +4094,7 @@
       <w:r>
         <w:t>* The authors use the term PSE (point of subjective equality) as the key DV in a lot of analyses. That seems like the right one, but why use that term? It's a fine term, and it comes out of the psychometrics literature, but everyone in speech would call it the category boundary</w:t>
       </w:r>
-      <w:commentRangeStart w:id="154"/>
+      <w:commentRangeStart w:id="158"/>
       <w:r>
         <w:t xml:space="preserve">? </w:t>
       </w:r>
@@ -4043,29 +4104,29 @@
         </w:rPr>
         <w:t xml:space="preserve">Why make your audience learn a new </w:t>
       </w:r>
-      <w:commentRangeStart w:id="155"/>
+      <w:commentRangeStart w:id="159"/>
       <w:r>
         <w:rPr>
           <w:highlight w:val="yellow"/>
         </w:rPr>
         <w:t>term</w:t>
       </w:r>
-      <w:commentRangeEnd w:id="155"/>
-      <w:r>
-        <w:rPr>
-          <w:rStyle w:val="CommentReference"/>
-        </w:rPr>
-        <w:commentReference w:id="155"/>
+      <w:commentRangeEnd w:id="159"/>
+      <w:r>
+        <w:rPr>
+          <w:rStyle w:val="CommentReference"/>
+        </w:rPr>
+        <w:commentReference w:id="159"/>
       </w:r>
       <w:r>
         <w:t xml:space="preserve">? </w:t>
       </w:r>
-      <w:commentRangeEnd w:id="154"/>
-      <w:r>
-        <w:rPr>
-          <w:rStyle w:val="CommentReference"/>
-        </w:rPr>
-        <w:commentReference w:id="154"/>
+      <w:commentRangeEnd w:id="158"/>
+      <w:r>
+        <w:rPr>
+          <w:rStyle w:val="CommentReference"/>
+        </w:rPr>
+        <w:commentReference w:id="158"/>
       </w:r>
       <w:r>
         <w:t>I don't see the point and it's a bit off putting (or even haughty).</w:t>
@@ -4082,19 +4143,19 @@
         </w:rPr>
         <w:t xml:space="preserve">like the ideal adaptor models but I found it very hard to understand how it is different than the various other ideal Bayesian models that were </w:t>
       </w:r>
-      <w:commentRangeStart w:id="156"/>
+      <w:commentRangeStart w:id="160"/>
       <w:r>
         <w:rPr>
           <w:highlight w:val="yellow"/>
         </w:rPr>
         <w:t>presented</w:t>
       </w:r>
-      <w:commentRangeEnd w:id="156"/>
-      <w:r>
-        <w:rPr>
-          <w:rStyle w:val="CommentReference"/>
-        </w:rPr>
-        <w:commentReference w:id="156"/>
+      <w:commentRangeEnd w:id="160"/>
+      <w:r>
+        <w:rPr>
+          <w:rStyle w:val="CommentReference"/>
+        </w:rPr>
+        <w:commentReference w:id="160"/>
       </w:r>
       <w:r>
         <w:rPr>
@@ -4159,27 +4220,27 @@
         </w:rPr>
         <w:t xml:space="preserve">(as a secondary analysis) a </w:t>
       </w:r>
-      <w:commentRangeStart w:id="157"/>
-      <w:commentRangeStart w:id="158"/>
+      <w:commentRangeStart w:id="161"/>
+      <w:commentRangeStart w:id="162"/>
       <w:r>
         <w:rPr>
           <w:highlight w:val="yellow"/>
         </w:rPr>
         <w:t>non</w:t>
       </w:r>
-      <w:commentRangeEnd w:id="157"/>
-      <w:r>
-        <w:rPr>
-          <w:rStyle w:val="CommentReference"/>
-        </w:rPr>
-        <w:commentReference w:id="157"/>
-      </w:r>
-      <w:commentRangeEnd w:id="158"/>
-      <w:r>
-        <w:rPr>
-          <w:rStyle w:val="CommentReference"/>
-        </w:rPr>
-        <w:commentReference w:id="158"/>
+      <w:commentRangeEnd w:id="161"/>
+      <w:r>
+        <w:rPr>
+          <w:rStyle w:val="CommentReference"/>
+        </w:rPr>
+        <w:commentReference w:id="161"/>
+      </w:r>
+      <w:commentRangeEnd w:id="162"/>
+      <w:r>
+        <w:rPr>
+          <w:rStyle w:val="CommentReference"/>
+        </w:rPr>
+        <w:commentReference w:id="162"/>
       </w:r>
       <w:r>
         <w:rPr>
@@ -4261,7 +4322,7 @@
         </w:rPr>
         <w:t xml:space="preserve">Critically, one of the Bayesian auxiliary analyses we conduct employed a uniform prior, removing any bias from the estimation of parameters. That analysis replicated all findings we report (see SI </w:t>
       </w:r>
-      <w:commentRangeStart w:id="159"/>
+      <w:commentRangeStart w:id="163"/>
       <w:r>
         <w:rPr>
           <w:b/>
@@ -4271,13 +4332,13 @@
         </w:rPr>
         <w:t>XXX</w:t>
       </w:r>
-      <w:commentRangeEnd w:id="159"/>
-      <w:r>
-        <w:rPr>
-          <w:rStyle w:val="CommentReference"/>
-          <w:color w:val="A8D08D" w:themeColor="accent6" w:themeTint="99"/>
-        </w:rPr>
-        <w:commentReference w:id="159"/>
+      <w:commentRangeEnd w:id="163"/>
+      <w:r>
+        <w:rPr>
+          <w:rStyle w:val="CommentReference"/>
+          <w:color w:val="A8D08D" w:themeColor="accent6" w:themeTint="99"/>
+        </w:rPr>
+        <w:commentReference w:id="163"/>
       </w:r>
       <w:r>
         <w:rPr>
@@ -4320,7 +4381,7 @@
         </w:rPr>
         <w:t xml:space="preserve">Finally, we note that there are random effects, both for subject and </w:t>
       </w:r>
-      <w:commentRangeStart w:id="160"/>
+      <w:commentRangeStart w:id="164"/>
       <w:r>
         <w:rPr>
           <w:color w:val="A8D08D" w:themeColor="accent6" w:themeTint="99"/>
@@ -4328,12 +4389,12 @@
         </w:rPr>
         <w:t>for items.</w:t>
       </w:r>
-      <w:commentRangeEnd w:id="160"/>
-      <w:r>
-        <w:rPr>
-          <w:rStyle w:val="CommentReference"/>
-        </w:rPr>
-        <w:commentReference w:id="160"/>
+      <w:commentRangeEnd w:id="164"/>
+      <w:r>
+        <w:rPr>
+          <w:rStyle w:val="CommentReference"/>
+        </w:rPr>
+        <w:commentReference w:id="164"/>
       </w:r>
       <w:r>
         <w:rPr>
@@ -4828,7 +4889,7 @@
       </w:r>
     </w:p>
   </w:comment>
-  <w:comment w:id="19" w:author="Jaeger, Florian" w:date="2024-09-30T10:30:00Z" w:initials="TJ">
+  <w:comment w:id="23" w:author="Jaeger, Florian" w:date="2024-09-30T10:30:00Z" w:initials="TJ">
     <w:p>
       <w:r>
         <w:rPr>
@@ -4846,7 +4907,7 @@
       </w:r>
     </w:p>
   </w:comment>
-  <w:comment w:id="20" w:author="Microsoft Office User" w:date="2024-10-08T17:50:00Z" w:initials="MOU">
+  <w:comment w:id="24" w:author="Microsoft Office User" w:date="2024-10-08T17:50:00Z" w:initials="MOU">
     <w:p>
       <w:pPr>
         <w:pStyle w:val="CommentText"/>
@@ -4858,11 +4919,26 @@
         <w:annotationRef/>
       </w:r>
       <w:r>
-        <w:t>Just a note that these synthetic stimuli were handed down from McMurray et al 2002, to Clayards 2008 and then K&amp;J2016</w:t>
+        <w:t xml:space="preserve">Just </w:t>
+      </w:r>
+      <w:r>
+        <w:t xml:space="preserve">making </w:t>
+      </w:r>
+      <w:r>
+        <w:t xml:space="preserve">a note that </w:t>
+      </w:r>
+      <w:r>
+        <w:t>the DL</w:t>
+      </w:r>
+      <w:r>
+        <w:t xml:space="preserve"> synthetic stimuli were handed down from McMurray et al 2002, to Clayards 2008 and then K&amp;J2016</w:t>
+      </w:r>
+      <w:r>
+        <w:t>. I don’t know if the stimuli from Maye, Werker &amp; Gerken or Logan et al are also synthetic sounding</w:t>
       </w:r>
     </w:p>
   </w:comment>
-  <w:comment w:id="21" w:author="Jaeger, Florian" w:date="2024-09-30T11:18:00Z" w:initials="TJ">
+  <w:comment w:id="26" w:author="Jaeger, Florian" w:date="2024-09-30T11:18:00Z" w:initials="TJ">
     <w:p>
       <w:r>
         <w:rPr>
@@ -4880,7 +4956,7 @@
       </w:r>
     </w:p>
   </w:comment>
-  <w:comment w:id="22" w:author="Microsoft Office User" w:date="2024-10-11T16:31:00Z" w:initials="MOU">
+  <w:comment w:id="27" w:author="Microsoft Office User" w:date="2024-10-11T16:31:00Z" w:initials="MOU">
     <w:p>
       <w:pPr>
         <w:pStyle w:val="CommentText"/>
@@ -4896,7 +4972,7 @@
       </w:r>
     </w:p>
   </w:comment>
-  <w:comment w:id="23" w:author="Jaeger, Florian" w:date="2024-09-30T11:26:00Z" w:initials="TJ">
+  <w:comment w:id="28" w:author="Jaeger, Florian" w:date="2024-09-30T11:26:00Z" w:initials="TJ">
     <w:p>
       <w:r>
         <w:rPr>
@@ -4914,7 +4990,7 @@
       </w:r>
     </w:p>
   </w:comment>
-  <w:comment w:id="24" w:author="Jaeger, Florian" w:date="2024-09-30T11:46:00Z" w:initials="TJ">
+  <w:comment w:id="29" w:author="Jaeger, Florian" w:date="2024-09-30T11:46:00Z" w:initials="TJ">
     <w:p>
       <w:r>
         <w:rPr>
@@ -4932,7 +5008,7 @@
       </w:r>
     </w:p>
   </w:comment>
-  <w:comment w:id="25" w:author="Microsoft Office User" w:date="2024-09-30T22:15:00Z" w:initials="MOU">
+  <w:comment w:id="30" w:author="Microsoft Office User" w:date="2024-09-30T22:15:00Z" w:initials="MOU">
     <w:p>
       <w:pPr>
         <w:pStyle w:val="CommentText"/>
@@ -4948,7 +5024,7 @@
       </w:r>
     </w:p>
   </w:comment>
-  <w:comment w:id="26" w:author="Jaeger, Florian" w:date="2024-09-30T11:48:00Z" w:initials="TJ">
+  <w:comment w:id="31" w:author="Jaeger, Florian" w:date="2024-09-30T11:48:00Z" w:initials="TJ">
     <w:p>
       <w:r>
         <w:rPr>
@@ -4966,7 +5042,7 @@
       </w:r>
     </w:p>
   </w:comment>
-  <w:comment w:id="27" w:author="Jaeger, Florian" w:date="2024-09-30T11:50:00Z" w:initials="TJ">
+  <w:comment w:id="32" w:author="Jaeger, Florian" w:date="2024-09-30T11:50:00Z" w:initials="TJ">
     <w:p>
       <w:r>
         <w:rPr>
@@ -4984,7 +5060,7 @@
       </w:r>
     </w:p>
   </w:comment>
-  <w:comment w:id="28" w:author="Microsoft Office User" w:date="2024-10-11T16:37:00Z" w:initials="MOU">
+  <w:comment w:id="33" w:author="Microsoft Office User" w:date="2024-10-11T16:37:00Z" w:initials="MOU">
     <w:p>
       <w:pPr>
         <w:pStyle w:val="CommentText"/>
@@ -5000,7 +5076,7 @@
       </w:r>
     </w:p>
   </w:comment>
-  <w:comment w:id="29" w:author="Jaeger, Florian" w:date="2024-09-30T11:54:00Z" w:initials="TJ">
+  <w:comment w:id="34" w:author="Jaeger, Florian" w:date="2024-09-30T11:54:00Z" w:initials="TJ">
     <w:p>
       <w:r>
         <w:rPr>
@@ -5121,7 +5197,7 @@
       </w:r>
     </w:p>
   </w:comment>
-  <w:comment w:id="30" w:author="Microsoft Office User" w:date="2024-09-30T22:44:00Z" w:initials="MOU">
+  <w:comment w:id="35" w:author="Microsoft Office User" w:date="2024-09-30T22:44:00Z" w:initials="MOU">
     <w:p>
       <w:pPr>
         <w:pStyle w:val="CommentText"/>
@@ -5137,7 +5213,7 @@
       </w:r>
     </w:p>
   </w:comment>
-  <w:comment w:id="31" w:author="Microsoft Office User" w:date="2024-09-30T22:26:00Z" w:initials="MOU">
+  <w:comment w:id="36" w:author="Microsoft Office User" w:date="2024-09-30T22:26:00Z" w:initials="MOU">
     <w:p>
       <w:pPr>
         <w:pStyle w:val="CommentText"/>
@@ -5153,7 +5229,7 @@
       </w:r>
     </w:p>
   </w:comment>
-  <w:comment w:id="32" w:author="Microsoft Office User" w:date="2024-09-30T22:44:00Z" w:initials="MOU">
+  <w:comment w:id="37" w:author="Microsoft Office User" w:date="2024-09-30T22:44:00Z" w:initials="MOU">
     <w:p>
       <w:pPr>
         <w:pStyle w:val="CommentText"/>
@@ -5172,7 +5248,7 @@
       </w:r>
     </w:p>
   </w:comment>
-  <w:comment w:id="33" w:author="Jaeger, Florian" w:date="2024-09-29T17:28:00Z" w:initials="TJ">
+  <w:comment w:id="38" w:author="Jaeger, Florian" w:date="2024-09-29T17:28:00Z" w:initials="TJ">
     <w:p>
       <w:r>
         <w:rPr>
@@ -5190,7 +5266,7 @@
       </w:r>
     </w:p>
   </w:comment>
-  <w:comment w:id="34" w:author="Jaeger, Florian" w:date="2024-09-30T11:59:00Z" w:initials="TJ">
+  <w:comment w:id="39" w:author="Jaeger, Florian" w:date="2024-09-30T11:59:00Z" w:initials="TJ">
     <w:p>
       <w:r>
         <w:rPr>
@@ -5208,7 +5284,7 @@
       </w:r>
     </w:p>
   </w:comment>
-  <w:comment w:id="35" w:author="Jaeger, Florian" w:date="2024-09-30T11:59:00Z" w:initials="TJ">
+  <w:comment w:id="40" w:author="Jaeger, Florian" w:date="2024-09-30T11:59:00Z" w:initials="TJ">
     <w:p>
       <w:r>
         <w:rPr>
@@ -5226,7 +5302,7 @@
       </w:r>
     </w:p>
   </w:comment>
-  <w:comment w:id="36" w:author="Jaeger, Florian" w:date="2024-09-29T17:32:00Z" w:initials="TJ">
+  <w:comment w:id="41" w:author="Jaeger, Florian" w:date="2024-09-29T17:32:00Z" w:initials="TJ">
     <w:p>
       <w:r>
         <w:rPr>
@@ -5244,7 +5320,7 @@
       </w:r>
     </w:p>
   </w:comment>
-  <w:comment w:id="37" w:author="Microsoft Office User" w:date="2024-09-28T12:00:00Z" w:initials="MOU">
+  <w:comment w:id="42" w:author="Microsoft Office User" w:date="2024-09-28T12:00:00Z" w:initials="MOU">
     <w:p>
       <w:pPr>
         <w:pStyle w:val="CommentText"/>
@@ -5260,7 +5336,7 @@
       </w:r>
     </w:p>
   </w:comment>
-  <w:comment w:id="38" w:author="Microsoft Office User" w:date="2024-09-28T11:36:00Z" w:initials="MOU">
+  <w:comment w:id="43" w:author="Microsoft Office User" w:date="2024-09-28T11:36:00Z" w:initials="MOU">
     <w:p>
       <w:pPr>
         <w:pStyle w:val="CommentText"/>
@@ -5276,7 +5352,7 @@
       </w:r>
     </w:p>
   </w:comment>
-  <w:comment w:id="39" w:author="Jaeger, Florian" w:date="2024-09-29T17:33:00Z" w:initials="TJ">
+  <w:comment w:id="44" w:author="Jaeger, Florian" w:date="2024-09-29T17:33:00Z" w:initials="TJ">
     <w:p>
       <w:r>
         <w:rPr>
@@ -5294,7 +5370,7 @@
       </w:r>
     </w:p>
   </w:comment>
-  <w:comment w:id="40" w:author="Jaeger, Florian" w:date="2024-09-29T17:34:00Z" w:initials="TJ">
+  <w:comment w:id="45" w:author="Jaeger, Florian" w:date="2024-09-29T17:34:00Z" w:initials="TJ">
     <w:p>
       <w:r>
         <w:rPr>
@@ -5312,7 +5388,7 @@
       </w:r>
     </w:p>
   </w:comment>
-  <w:comment w:id="41" w:author="Jaeger, Florian" w:date="2024-09-29T17:34:00Z" w:initials="TJ">
+  <w:comment w:id="46" w:author="Jaeger, Florian" w:date="2024-09-29T17:34:00Z" w:initials="TJ">
     <w:p>
       <w:r>
         <w:rPr>
@@ -5330,7 +5406,7 @@
       </w:r>
     </w:p>
   </w:comment>
-  <w:comment w:id="42" w:author="Microsoft Office User" w:date="2024-09-28T11:11:00Z" w:initials="MOU">
+  <w:comment w:id="47" w:author="Microsoft Office User" w:date="2024-09-28T11:11:00Z" w:initials="MOU">
     <w:p>
       <w:pPr>
         <w:pStyle w:val="CommentText"/>
@@ -5346,7 +5422,7 @@
       </w:r>
     </w:p>
   </w:comment>
-  <w:comment w:id="43" w:author="Jaeger, Florian" w:date="2024-09-29T17:36:00Z" w:initials="TJ">
+  <w:comment w:id="48" w:author="Jaeger, Florian" w:date="2024-09-29T17:36:00Z" w:initials="TJ">
     <w:p>
       <w:r>
         <w:rPr>
@@ -5364,7 +5440,7 @@
       </w:r>
     </w:p>
   </w:comment>
-  <w:comment w:id="44" w:author="Microsoft Office User" w:date="2024-09-28T11:12:00Z" w:initials="MOU">
+  <w:comment w:id="49" w:author="Microsoft Office User" w:date="2024-09-28T11:12:00Z" w:initials="MOU">
     <w:p>
       <w:pPr>
         <w:pStyle w:val="CommentText"/>
@@ -5380,7 +5456,7 @@
       </w:r>
     </w:p>
   </w:comment>
-  <w:comment w:id="51" w:author="Microsoft Office User" w:date="2024-10-10T15:54:00Z" w:initials="MOU">
+  <w:comment w:id="56" w:author="Microsoft Office User" w:date="2024-10-10T15:54:00Z" w:initials="MOU">
     <w:p>
       <w:pPr>
         <w:pStyle w:val="CommentText"/>
@@ -5396,7 +5472,7 @@
       </w:r>
     </w:p>
   </w:comment>
-  <w:comment w:id="58" w:author="Microsoft Office User" w:date="2024-09-28T11:15:00Z" w:initials="MOU">
+  <w:comment w:id="63" w:author="Microsoft Office User" w:date="2024-09-28T11:15:00Z" w:initials="MOU">
     <w:p>
       <w:pPr>
         <w:pStyle w:val="CommentText"/>
@@ -5412,7 +5488,7 @@
       </w:r>
     </w:p>
   </w:comment>
-  <w:comment w:id="59" w:author="Jaeger, Florian" w:date="2024-09-29T17:37:00Z" w:initials="TJ">
+  <w:comment w:id="64" w:author="Jaeger, Florian" w:date="2024-09-29T17:37:00Z" w:initials="TJ">
     <w:p>
       <w:r>
         <w:rPr>
@@ -5430,7 +5506,7 @@
       </w:r>
     </w:p>
   </w:comment>
-  <w:comment w:id="77" w:author="Microsoft Office User" w:date="2024-10-10T16:46:00Z" w:initials="MOU">
+  <w:comment w:id="82" w:author="Microsoft Office User" w:date="2024-10-10T16:46:00Z" w:initials="MOU">
     <w:p>
       <w:pPr>
         <w:pStyle w:val="CommentText"/>
@@ -5446,7 +5522,7 @@
       </w:r>
     </w:p>
   </w:comment>
-  <w:comment w:id="82" w:author="Microsoft Office User" w:date="2024-09-28T11:16:00Z" w:initials="MOU">
+  <w:comment w:id="87" w:author="Microsoft Office User" w:date="2024-09-28T11:16:00Z" w:initials="MOU">
     <w:p>
       <w:pPr>
         <w:pStyle w:val="CommentText"/>
@@ -5462,7 +5538,7 @@
       </w:r>
     </w:p>
   </w:comment>
-  <w:comment w:id="83" w:author="Jaeger, Florian" w:date="2024-09-29T17:38:00Z" w:initials="TJ">
+  <w:comment w:id="88" w:author="Jaeger, Florian" w:date="2024-09-29T17:38:00Z" w:initials="TJ">
     <w:p>
       <w:r>
         <w:rPr>
@@ -5480,7 +5556,7 @@
       </w:r>
     </w:p>
   </w:comment>
-  <w:comment w:id="84" w:author="Jaeger, Florian" w:date="2024-09-29T17:38:00Z" w:initials="TJ">
+  <w:comment w:id="89" w:author="Jaeger, Florian" w:date="2024-09-29T17:38:00Z" w:initials="TJ">
     <w:p>
       <w:r>
         <w:rPr>
@@ -5498,7 +5574,7 @@
       </w:r>
     </w:p>
   </w:comment>
-  <w:comment w:id="85" w:author="Jaeger, Florian" w:date="2024-09-29T17:39:00Z" w:initials="TJ">
+  <w:comment w:id="90" w:author="Jaeger, Florian" w:date="2024-09-29T17:39:00Z" w:initials="TJ">
     <w:p>
       <w:r>
         <w:rPr>
@@ -5516,7 +5592,7 @@
       </w:r>
     </w:p>
   </w:comment>
-  <w:comment w:id="86" w:author="Jaeger, Florian" w:date="2024-09-29T17:40:00Z" w:initials="TJ">
+  <w:comment w:id="91" w:author="Jaeger, Florian" w:date="2024-09-29T17:40:00Z" w:initials="TJ">
     <w:p>
       <w:r>
         <w:rPr>
@@ -5534,7 +5610,7 @@
       </w:r>
     </w:p>
   </w:comment>
-  <w:comment w:id="125" w:author="Microsoft Office User" w:date="2024-10-10T15:43:00Z" w:initials="MOU">
+  <w:comment w:id="129" w:author="Microsoft Office User" w:date="2024-10-10T15:43:00Z" w:initials="MOU">
     <w:p>
       <w:pPr>
         <w:pStyle w:val="CommentText"/>
@@ -5550,7 +5626,7 @@
       </w:r>
     </w:p>
   </w:comment>
-  <w:comment w:id="145" w:author="Microsoft Office User" w:date="2024-09-28T11:20:00Z" w:initials="MOU">
+  <w:comment w:id="149" w:author="Microsoft Office User" w:date="2024-09-28T11:20:00Z" w:initials="MOU">
     <w:p>
       <w:pPr>
         <w:pStyle w:val="CommentText"/>
@@ -5566,7 +5642,7 @@
       </w:r>
     </w:p>
   </w:comment>
-  <w:comment w:id="146" w:author="Jaeger, Florian" w:date="2024-09-29T17:41:00Z" w:initials="TJ">
+  <w:comment w:id="150" w:author="Jaeger, Florian" w:date="2024-09-29T17:41:00Z" w:initials="TJ">
     <w:p>
       <w:r>
         <w:rPr>
@@ -5584,7 +5660,7 @@
       </w:r>
     </w:p>
   </w:comment>
-  <w:comment w:id="147" w:author="Jaeger, Florian" w:date="2024-09-29T17:42:00Z" w:initials="TJ">
+  <w:comment w:id="151" w:author="Jaeger, Florian" w:date="2024-09-29T17:42:00Z" w:initials="TJ">
     <w:p>
       <w:r>
         <w:rPr>
@@ -5602,7 +5678,7 @@
       </w:r>
     </w:p>
   </w:comment>
-  <w:comment w:id="148" w:author="Microsoft Office User" w:date="2024-09-28T11:23:00Z" w:initials="MOU">
+  <w:comment w:id="152" w:author="Microsoft Office User" w:date="2024-09-28T11:23:00Z" w:initials="MOU">
     <w:p>
       <w:pPr>
         <w:pStyle w:val="CommentText"/>
@@ -5618,7 +5694,7 @@
       </w:r>
     </w:p>
   </w:comment>
-  <w:comment w:id="149" w:author="Jaeger, Florian" w:date="2024-09-29T17:43:00Z" w:initials="TJ">
+  <w:comment w:id="153" w:author="Jaeger, Florian" w:date="2024-09-29T17:43:00Z" w:initials="TJ">
     <w:p>
       <w:r>
         <w:rPr>
@@ -5636,7 +5712,7 @@
       </w:r>
     </w:p>
   </w:comment>
-  <w:comment w:id="150" w:author="Microsoft Office User" w:date="2024-09-28T11:24:00Z" w:initials="MOU">
+  <w:comment w:id="154" w:author="Microsoft Office User" w:date="2024-09-28T11:24:00Z" w:initials="MOU">
     <w:p>
       <w:pPr>
         <w:pStyle w:val="CommentText"/>
@@ -5655,7 +5731,7 @@
       </w:r>
     </w:p>
   </w:comment>
-  <w:comment w:id="151" w:author="Microsoft Office User" w:date="2024-09-28T11:28:00Z" w:initials="MOU">
+  <w:comment w:id="155" w:author="Microsoft Office User" w:date="2024-09-28T11:28:00Z" w:initials="MOU">
     <w:p>
       <w:pPr>
         <w:pStyle w:val="CommentText"/>
@@ -5674,7 +5750,7 @@
       </w:r>
     </w:p>
   </w:comment>
-  <w:comment w:id="152" w:author="Jaeger, Florian" w:date="2024-09-29T17:44:00Z" w:initials="TJ">
+  <w:comment w:id="156" w:author="Jaeger, Florian" w:date="2024-09-29T17:44:00Z" w:initials="TJ">
     <w:p>
       <w:r>
         <w:rPr>
@@ -5692,7 +5768,7 @@
       </w:r>
     </w:p>
   </w:comment>
-  <w:comment w:id="153" w:author="Microsoft Office User" w:date="2024-10-10T20:59:00Z" w:initials="MOU">
+  <w:comment w:id="157" w:author="Microsoft Office User" w:date="2024-10-10T20:59:00Z" w:initials="MOU">
     <w:p>
       <w:pPr>
         <w:pStyle w:val="CommentText"/>
@@ -5711,7 +5787,7 @@
       </w:r>
     </w:p>
   </w:comment>
-  <w:comment w:id="155" w:author="Microsoft Office User" w:date="2024-09-28T11:29:00Z" w:initials="MOU">
+  <w:comment w:id="159" w:author="Microsoft Office User" w:date="2024-09-28T11:29:00Z" w:initials="MOU">
     <w:p>
       <w:pPr>
         <w:pStyle w:val="CommentText"/>
@@ -5727,7 +5803,7 @@
       </w:r>
     </w:p>
   </w:comment>
-  <w:comment w:id="154" w:author="Jaeger, Florian" w:date="2024-09-29T17:46:00Z" w:initials="TJ">
+  <w:comment w:id="158" w:author="Jaeger, Florian" w:date="2024-09-29T17:46:00Z" w:initials="TJ">
     <w:p>
       <w:r>
         <w:rPr>
@@ -5745,7 +5821,7 @@
       </w:r>
     </w:p>
   </w:comment>
-  <w:comment w:id="156" w:author="Microsoft Office User" w:date="2024-09-28T11:30:00Z" w:initials="MOU">
+  <w:comment w:id="160" w:author="Microsoft Office User" w:date="2024-09-28T11:30:00Z" w:initials="MOU">
     <w:p>
       <w:pPr>
         <w:pStyle w:val="CommentText"/>
@@ -5761,7 +5837,7 @@
       </w:r>
     </w:p>
   </w:comment>
-  <w:comment w:id="157" w:author="Microsoft Office User" w:date="2024-09-28T11:58:00Z" w:initials="MOU">
+  <w:comment w:id="161" w:author="Microsoft Office User" w:date="2024-09-28T11:58:00Z" w:initials="MOU">
     <w:p>
       <w:pPr>
         <w:pStyle w:val="CommentText"/>
@@ -5777,7 +5853,7 @@
       </w:r>
     </w:p>
   </w:comment>
-  <w:comment w:id="158" w:author="Jaeger, Florian" w:date="2024-09-29T17:47:00Z" w:initials="TJ">
+  <w:comment w:id="162" w:author="Jaeger, Florian" w:date="2024-09-29T17:47:00Z" w:initials="TJ">
     <w:p>
       <w:r>
         <w:rPr>
@@ -5795,7 +5871,7 @@
       </w:r>
     </w:p>
   </w:comment>
-  <w:comment w:id="159" w:author="Jaeger, Florian" w:date="2024-09-29T17:51:00Z" w:initials="TJ">
+  <w:comment w:id="163" w:author="Jaeger, Florian" w:date="2024-09-29T17:51:00Z" w:initials="TJ">
     <w:p>
       <w:r>
         <w:rPr>
@@ -5813,7 +5889,7 @@
       </w:r>
     </w:p>
   </w:comment>
-  <w:comment w:id="160" w:author="Jaeger, Florian" w:date="2024-09-29T17:53:00Z" w:initials="TJ">
+  <w:comment w:id="164" w:author="Jaeger, Florian" w:date="2024-09-29T17:53:00Z" w:initials="TJ">
     <w:p>
       <w:r>
         <w:rPr>

</xml_diff>

<commit_message>
changes to reviewer comments doc & gitignore
</commit_message>
<xml_diff>
--- a/output/papers/Cognition-Round2/COGNITION_reviewer_comments.docx
+++ b/output/papers/Cognition-Round2/COGNITION_reviewer_comments.docx
@@ -3191,14 +3191,25 @@
     <w:p/>
     <w:p>
       <w:r>
-        <w:t>* Figure 1A, B: the long dashes make it really hard to read the figures? Maybe dots? Or dash-dots?</w:t>
+        <w:t xml:space="preserve">* Figure 1A, B: the long dashes make it really hard to read the figures? </w:t>
+      </w:r>
+      <w:commentRangeStart w:id="50"/>
+      <w:r>
+        <w:t>Maybe dots? Or dash-dots?</w:t>
+      </w:r>
+      <w:commentRangeEnd w:id="50"/>
+      <w:r>
+        <w:rPr>
+          <w:rStyle w:val="CommentReference"/>
+        </w:rPr>
+        <w:commentReference w:id="50"/>
       </w:r>
     </w:p>
     <w:p/>
     <w:p>
       <w:pPr>
         <w:rPr>
-          <w:ins w:id="50" w:author="Microsoft Office User" w:date="2024-10-11T16:54:00Z" w16du:dateUtc="2024-10-11T14:54:00Z"/>
+          <w:ins w:id="51" w:author="Microsoft Office User" w:date="2024-10-11T16:54:00Z" w16du:dateUtc="2024-10-11T14:54:00Z"/>
         </w:rPr>
       </w:pPr>
       <w:r>
@@ -3206,22 +3217,27 @@
       </w:r>
     </w:p>
     <w:p>
-      <w:ins w:id="51" w:author="Microsoft Office User" w:date="2024-10-11T16:54:00Z" w16du:dateUtc="2024-10-11T14:54:00Z">
+      <w:ins w:id="52" w:author="Microsoft Office User" w:date="2024-10-11T16:54:00Z" w16du:dateUtc="2024-10-11T14:54:00Z">
         <w:r>
           <w:t xml:space="preserve">We understand the reviewer’s suggestion as the current </w:t>
         </w:r>
       </w:ins>
-      <w:ins w:id="52" w:author="Microsoft Office User" w:date="2024-10-11T16:55:00Z" w16du:dateUtc="2024-10-11T14:55:00Z">
-        <w:r>
-          <w:t>plot could disrupt readers by forcing them to reorientate VOT</w:t>
-        </w:r>
-      </w:ins>
-      <w:ins w:id="53" w:author="Microsoft Office User" w:date="2024-10-11T16:54:00Z" w16du:dateUtc="2024-10-11T14:54:00Z">
+      <w:ins w:id="53" w:author="Microsoft Office User" w:date="2024-10-11T16:55:00Z" w16du:dateUtc="2024-10-11T14:55:00Z">
+        <w:r>
+          <w:t xml:space="preserve">plot could disrupt readers by forcing them to reorientate </w:t>
+        </w:r>
+      </w:ins>
+      <w:ins w:id="54" w:author="Microsoft Office User" w:date="2024-10-25T13:13:00Z" w16du:dateUtc="2024-10-25T11:13:00Z">
+        <w:r>
+          <w:t>to the y-axis</w:t>
+        </w:r>
+      </w:ins>
+      <w:ins w:id="55" w:author="Microsoft Office User" w:date="2024-10-11T16:54:00Z" w16du:dateUtc="2024-10-11T14:54:00Z">
         <w:r>
           <w:t xml:space="preserve"> but given that throughout the pap</w:t>
         </w:r>
       </w:ins>
-      <w:ins w:id="54" w:author="Microsoft Office User" w:date="2024-10-11T16:55:00Z" w16du:dateUtc="2024-10-11T14:55:00Z">
+      <w:ins w:id="56" w:author="Microsoft Office User" w:date="2024-10-11T16:55:00Z" w16du:dateUtc="2024-10-11T14:55:00Z">
         <w:r>
           <w:t xml:space="preserve">er PSEs are plotted on the y-axis we felt we should at least stay consistent throughout. Thank you for pointing this out. </w:t>
         </w:r>
@@ -3237,22 +3253,22 @@
     <w:p>
       <w:pPr>
         <w:rPr>
-          <w:ins w:id="55" w:author="Microsoft Office User" w:date="2024-10-10T15:52:00Z" w16du:dateUtc="2024-10-10T13:52:00Z"/>
+          <w:ins w:id="57" w:author="Microsoft Office User" w:date="2024-10-10T15:52:00Z" w16du:dateUtc="2024-10-10T13:52:00Z"/>
         </w:rPr>
       </w:pPr>
       <w:r>
         <w:t xml:space="preserve">* Line 314: "Each exposure block consisted of 24 /d/ and 24 /t/ trials,…" This didn't make sense to me at first - if it's a continua, how can you be sure what a /d/ or /t/ trial is. Later on it's clear to me that this is </w:t>
       </w:r>
-      <w:commentRangeStart w:id="56"/>
+      <w:commentRangeStart w:id="58"/>
       <w:r>
         <w:t xml:space="preserve">meant in a sort of mixture model way </w:t>
       </w:r>
-      <w:commentRangeEnd w:id="56"/>
-      <w:r>
-        <w:rPr>
-          <w:rStyle w:val="CommentReference"/>
-        </w:rPr>
-        <w:commentReference w:id="56"/>
+      <w:commentRangeEnd w:id="58"/>
+      <w:r>
+        <w:rPr>
+          <w:rStyle w:val="CommentReference"/>
+        </w:rPr>
+        <w:commentReference w:id="58"/>
       </w:r>
       <w:r>
         <w:t>- first select which underlying phoneme it is, and then select (randomly) the observed VOT. But that's not clear yet. Might help to clarify that.</w:t>
@@ -3262,32 +3278,52 @@
       <w:pPr>
         <w:rPr>
           <w:lang w:val="en-GB"/>
-          <w:rPrChange w:id="57" w:author="Microsoft Office User" w:date="2024-10-13T14:16:00Z" w16du:dateUtc="2024-10-13T12:16:00Z">
+          <w:rPrChange w:id="59" w:author="Microsoft Office User" w:date="2024-10-13T14:16:00Z" w16du:dateUtc="2024-10-13T12:16:00Z">
             <w:rPr/>
           </w:rPrChange>
         </w:rPr>
       </w:pPr>
-      <w:ins w:id="58" w:author="Microsoft Office User" w:date="2024-10-13T14:17:00Z" w16du:dateUtc="2024-10-13T12:17:00Z">
+      <w:ins w:id="60" w:author="Microsoft Office User" w:date="2024-10-13T14:17:00Z" w16du:dateUtc="2024-10-13T12:17:00Z">
         <w:r>
           <w:t xml:space="preserve">Thank you for pointing this out. </w:t>
         </w:r>
       </w:ins>
-      <w:ins w:id="59" w:author="Microsoft Office User" w:date="2024-10-13T14:18:00Z" w16du:dateUtc="2024-10-13T12:18:00Z">
+      <w:ins w:id="61" w:author="Microsoft Office User" w:date="2024-10-13T14:18:00Z" w16du:dateUtc="2024-10-13T12:18:00Z">
         <w:r>
           <w:t xml:space="preserve">The </w:t>
         </w:r>
       </w:ins>
-      <w:ins w:id="60" w:author="Microsoft Office User" w:date="2024-10-13T14:19:00Z" w16du:dateUtc="2024-10-13T12:19:00Z">
-        <w:r>
-          <w:t xml:space="preserve">three conditions are meant to be three different talkers, each with their </w:t>
-        </w:r>
-      </w:ins>
-      <w:ins w:id="61" w:author="Microsoft Office User" w:date="2024-10-13T14:20:00Z" w16du:dateUtc="2024-10-13T12:20:00Z">
-        <w:r>
-          <w:t xml:space="preserve">different realisation of /d/ and /t/, determined by the placement of the phonetic distribution </w:t>
-        </w:r>
-      </w:ins>
-      <w:ins w:id="62" w:author="Microsoft Office User" w:date="2024-10-10T18:07:00Z" w16du:dateUtc="2024-10-10T16:07:00Z">
+      <w:ins w:id="62" w:author="Microsoft Office User" w:date="2024-10-13T14:19:00Z" w16du:dateUtc="2024-10-13T12:19:00Z">
+        <w:r>
+          <w:t xml:space="preserve">three conditions are meant to </w:t>
+        </w:r>
+      </w:ins>
+      <w:ins w:id="63" w:author="Microsoft Office User" w:date="2024-10-14T21:28:00Z" w16du:dateUtc="2024-10-14T19:28:00Z">
+        <w:r>
+          <w:t>simulate</w:t>
+        </w:r>
+      </w:ins>
+      <w:ins w:id="64" w:author="Microsoft Office User" w:date="2024-10-13T14:19:00Z" w16du:dateUtc="2024-10-13T12:19:00Z">
+        <w:r>
+          <w:t xml:space="preserve"> three talkers with their </w:t>
+        </w:r>
+      </w:ins>
+      <w:ins w:id="65" w:author="Microsoft Office User" w:date="2024-10-13T14:20:00Z" w16du:dateUtc="2024-10-13T12:20:00Z">
+        <w:r>
+          <w:t>different realisation</w:t>
+        </w:r>
+      </w:ins>
+      <w:ins w:id="66" w:author="Microsoft Office User" w:date="2024-10-14T21:28:00Z" w16du:dateUtc="2024-10-14T19:28:00Z">
+        <w:r>
+          <w:t>s</w:t>
+        </w:r>
+      </w:ins>
+      <w:ins w:id="67" w:author="Microsoft Office User" w:date="2024-10-13T14:20:00Z" w16du:dateUtc="2024-10-13T12:20:00Z">
+        <w:r>
+          <w:t xml:space="preserve"> of /d/ and /t/, determined by the placement of the phonetic distribution </w:t>
+        </w:r>
+      </w:ins>
+      <w:ins w:id="68" w:author="Microsoft Office User" w:date="2024-10-10T18:07:00Z" w16du:dateUtc="2024-10-10T16:07:00Z">
         <w:r>
           <w:t xml:space="preserve">along the VOT continua. </w:t>
         </w:r>
@@ -3304,27 +3340,27 @@
         </w:rPr>
         <w:t xml:space="preserve">expressed as </w:t>
       </w:r>
-      <w:commentRangeStart w:id="63"/>
-      <w:commentRangeStart w:id="64"/>
+      <w:commentRangeStart w:id="69"/>
+      <w:commentRangeStart w:id="70"/>
       <w:r>
         <w:rPr>
           <w:highlight w:val="yellow"/>
         </w:rPr>
         <w:t>variance</w:t>
       </w:r>
-      <w:commentRangeEnd w:id="63"/>
-      <w:r>
-        <w:rPr>
-          <w:rStyle w:val="CommentReference"/>
-        </w:rPr>
-        <w:commentReference w:id="63"/>
-      </w:r>
-      <w:commentRangeEnd w:id="64"/>
-      <w:r>
-        <w:rPr>
-          <w:rStyle w:val="CommentReference"/>
-        </w:rPr>
-        <w:commentReference w:id="64"/>
+      <w:commentRangeEnd w:id="69"/>
+      <w:r>
+        <w:rPr>
+          <w:rStyle w:val="CommentReference"/>
+        </w:rPr>
+        <w:commentReference w:id="69"/>
+      </w:r>
+      <w:commentRangeEnd w:id="70"/>
+      <w:r>
+        <w:rPr>
+          <w:rStyle w:val="CommentReference"/>
+        </w:rPr>
+        <w:commentReference w:id="70"/>
       </w:r>
       <w:r>
         <w:rPr>
@@ -3333,120 +3369,123 @@
         <w:t>, not SD</w:t>
       </w:r>
       <w:r>
-        <w:t>? I read them as SDs first (and I think most phonetically minded folks would read them this way) and as a result the estimates seemed huge (an 80 msec width in the /d/ distribution!) until you realize that they are squared (8.8 msec width is perfectly appropriate).</w:t>
-      </w:r>
-    </w:p>
-    <w:p>
-      <w:pPr>
-        <w:rPr>
-          <w:ins w:id="65" w:author="Microsoft Office User" w:date="2024-10-10T15:52:00Z" w16du:dateUtc="2024-10-10T13:52:00Z"/>
-        </w:rPr>
-      </w:pPr>
-      <w:ins w:id="66" w:author="Microsoft Office User" w:date="2024-10-10T15:52:00Z" w16du:dateUtc="2024-10-10T13:52:00Z">
-        <w:r>
-          <w:lastRenderedPageBreak/>
+        <w:t xml:space="preserve">? I read them as SDs first (and I think most phonetically minded folks would read them this way) and as a result the estimates </w:t>
+      </w:r>
+      <w:r>
+        <w:lastRenderedPageBreak/>
+        <w:t>seemed huge (an 80 msec width in the /d/ distribution!) until you realize that they are squared (8.8 msec width is perfectly appropriate).</w:t>
+      </w:r>
+    </w:p>
+    <w:p>
+      <w:pPr>
+        <w:rPr>
+          <w:ins w:id="71" w:author="Microsoft Office User" w:date="2024-10-10T15:52:00Z" w16du:dateUtc="2024-10-10T13:52:00Z"/>
+        </w:rPr>
+      </w:pPr>
+      <w:ins w:id="72" w:author="Microsoft Office User" w:date="2024-10-10T15:52:00Z" w16du:dateUtc="2024-10-10T13:52:00Z">
+        <w:r>
           <w:t>We</w:t>
         </w:r>
       </w:ins>
-      <w:ins w:id="67" w:author="Microsoft Office User" w:date="2024-10-10T16:04:00Z" w16du:dateUtc="2024-10-10T14:04:00Z">
+      <w:ins w:id="73" w:author="Microsoft Office User" w:date="2024-10-10T16:04:00Z" w16du:dateUtc="2024-10-10T14:04:00Z">
         <w:r>
           <w:t xml:space="preserve"> understand R3’s point to sti</w:t>
         </w:r>
       </w:ins>
-      <w:ins w:id="68" w:author="Microsoft Office User" w:date="2024-10-10T16:05:00Z" w16du:dateUtc="2024-10-10T14:05:00Z">
+      <w:ins w:id="74" w:author="Microsoft Office User" w:date="2024-10-10T16:05:00Z" w16du:dateUtc="2024-10-10T14:05:00Z">
         <w:r>
           <w:t>ck to terms and scales familiar to the target audience however in order to maintain congruence with previous studie</w:t>
         </w:r>
       </w:ins>
-      <w:ins w:id="69" w:author="Microsoft Office User" w:date="2024-10-10T16:06:00Z" w16du:dateUtc="2024-10-10T14:06:00Z">
+      <w:ins w:id="75" w:author="Microsoft Office User" w:date="2024-10-10T16:06:00Z" w16du:dateUtc="2024-10-10T14:06:00Z">
         <w:r>
           <w:t>s of this distributional learning paradigm (</w:t>
         </w:r>
       </w:ins>
-      <w:ins w:id="70" w:author="Microsoft Office User" w:date="2024-10-10T16:51:00Z" w16du:dateUtc="2024-10-10T14:51:00Z">
+      <w:ins w:id="76" w:author="Microsoft Office User" w:date="2024-10-10T16:51:00Z" w16du:dateUtc="2024-10-10T14:51:00Z">
         <w:r>
           <w:t>e.g</w:t>
         </w:r>
       </w:ins>
-      <w:ins w:id="71" w:author="Microsoft Office User" w:date="2024-10-10T16:06:00Z" w16du:dateUtc="2024-10-10T14:06:00Z">
+      <w:ins w:id="77" w:author="Microsoft Office User" w:date="2024-10-10T16:06:00Z" w16du:dateUtc="2024-10-10T14:06:00Z">
         <w:r>
           <w:t xml:space="preserve">. Clayards et al., 2008; </w:t>
         </w:r>
       </w:ins>
-      <w:ins w:id="72" w:author="Microsoft Office User" w:date="2024-10-10T16:51:00Z" w16du:dateUtc="2024-10-10T14:51:00Z">
+      <w:ins w:id="78" w:author="Microsoft Office User" w:date="2024-10-10T16:51:00Z" w16du:dateUtc="2024-10-10T14:51:00Z">
         <w:r>
           <w:t xml:space="preserve">K&amp;J2016; </w:t>
         </w:r>
       </w:ins>
-      <w:ins w:id="73" w:author="Microsoft Office User" w:date="2024-10-10T16:06:00Z" w16du:dateUtc="2024-10-10T14:06:00Z">
+      <w:ins w:id="79" w:author="Microsoft Office User" w:date="2024-10-10T16:06:00Z" w16du:dateUtc="2024-10-10T14:06:00Z">
         <w:r>
           <w:t>Theodore &amp; Monto, 2019) we would prefer to keep th</w:t>
         </w:r>
       </w:ins>
-      <w:ins w:id="74" w:author="Microsoft Office User" w:date="2024-10-10T16:07:00Z" w16du:dateUtc="2024-10-10T14:07:00Z">
+      <w:ins w:id="80" w:author="Microsoft Office User" w:date="2024-10-10T16:07:00Z" w16du:dateUtc="2024-10-10T14:07:00Z">
         <w:r>
           <w:t>e description in terms of variance. As a compromise, we have included the SD value</w:t>
         </w:r>
       </w:ins>
-      <w:ins w:id="75" w:author="Microsoft Office User" w:date="2024-10-10T16:08:00Z" w16du:dateUtc="2024-10-10T14:08:00Z">
+      <w:ins w:id="81" w:author="Microsoft Office User" w:date="2024-10-10T16:08:00Z" w16du:dateUtc="2024-10-10T14:08:00Z">
         <w:r>
           <w:t>s</w:t>
         </w:r>
       </w:ins>
-      <w:ins w:id="76" w:author="Microsoft Office User" w:date="2024-10-10T16:07:00Z" w16du:dateUtc="2024-10-10T14:07:00Z">
+      <w:ins w:id="82" w:author="Microsoft Office User" w:date="2024-10-10T16:07:00Z" w16du:dateUtc="2024-10-10T14:07:00Z">
         <w:r>
           <w:t xml:space="preserve"> </w:t>
         </w:r>
       </w:ins>
-      <w:ins w:id="77" w:author="Microsoft Office User" w:date="2024-10-10T16:08:00Z" w16du:dateUtc="2024-10-10T14:08:00Z">
+      <w:ins w:id="83" w:author="Microsoft Office User" w:date="2024-10-10T16:08:00Z" w16du:dateUtc="2024-10-10T14:08:00Z">
         <w:r>
           <w:t>when specifying</w:t>
         </w:r>
       </w:ins>
-      <w:ins w:id="78" w:author="Microsoft Office User" w:date="2024-10-10T16:07:00Z" w16du:dateUtc="2024-10-10T14:07:00Z">
+      <w:ins w:id="84" w:author="Microsoft Office User" w:date="2024-10-10T16:07:00Z" w16du:dateUtc="2024-10-10T14:07:00Z">
         <w:r>
           <w:t xml:space="preserve"> the distribution in lines xxx</w:t>
         </w:r>
       </w:ins>
-      <w:ins w:id="79" w:author="Microsoft Office User" w:date="2024-10-10T15:52:00Z" w16du:dateUtc="2024-10-10T13:52:00Z">
+      <w:ins w:id="85" w:author="Microsoft Office User" w:date="2024-10-10T15:52:00Z" w16du:dateUtc="2024-10-10T13:52:00Z">
         <w:r>
           <w:t xml:space="preserve"> </w:t>
         </w:r>
       </w:ins>
-      <w:ins w:id="80" w:author="Microsoft Office User" w:date="2024-10-10T16:08:00Z" w16du:dateUtc="2024-10-10T14:08:00Z">
+      <w:ins w:id="86" w:author="Microsoft Office User" w:date="2024-10-10T16:08:00Z" w16du:dateUtc="2024-10-10T14:08:00Z">
         <w:r>
           <w:t xml:space="preserve">and </w:t>
         </w:r>
       </w:ins>
-      <w:ins w:id="81" w:author="Microsoft Office User" w:date="2024-10-10T15:52:00Z" w16du:dateUtc="2024-10-10T13:52:00Z">
+      <w:ins w:id="87" w:author="Microsoft Office User" w:date="2024-10-10T15:52:00Z" w16du:dateUtc="2024-10-10T13:52:00Z">
         <w:r>
           <w:t xml:space="preserve">have edited the </w:t>
         </w:r>
-        <w:commentRangeStart w:id="82"/>
+        <w:commentRangeStart w:id="88"/>
         <w:r>
           <w:t xml:space="preserve">labels </w:t>
         </w:r>
       </w:ins>
-      <w:commentRangeEnd w:id="82"/>
-      <w:ins w:id="83" w:author="Microsoft Office User" w:date="2024-10-10T16:46:00Z" w16du:dateUtc="2024-10-10T14:46:00Z">
+      <w:commentRangeEnd w:id="88"/>
+      <w:ins w:id="89" w:author="Microsoft Office User" w:date="2024-10-10T16:46:00Z" w16du:dateUtc="2024-10-10T14:46:00Z">
         <w:r>
           <w:rPr>
             <w:rStyle w:val="CommentReference"/>
           </w:rPr>
-          <w:commentReference w:id="82"/>
-        </w:r>
-      </w:ins>
-      <w:ins w:id="84" w:author="Microsoft Office User" w:date="2024-10-10T15:52:00Z" w16du:dateUtc="2024-10-10T13:52:00Z">
+          <w:commentReference w:id="88"/>
+        </w:r>
+      </w:ins>
+      <w:ins w:id="90" w:author="Microsoft Office User" w:date="2024-10-10T15:52:00Z" w16du:dateUtc="2024-10-10T13:52:00Z">
         <w:r>
           <w:t>in Figure 4 to reflect the SD</w:t>
         </w:r>
       </w:ins>
-      <w:ins w:id="85" w:author="Microsoft Office User" w:date="2024-10-10T16:08:00Z" w16du:dateUtc="2024-10-10T14:08:00Z">
+      <w:ins w:id="91" w:author="Microsoft Office User" w:date="2024-10-10T16:08:00Z" w16du:dateUtc="2024-10-10T14:08:00Z">
         <w:r>
           <w:t xml:space="preserve"> instead</w:t>
         </w:r>
       </w:ins>
-      <w:ins w:id="86" w:author="Microsoft Office User" w:date="2024-10-10T15:53:00Z" w16du:dateUtc="2024-10-10T13:53:00Z">
+      <w:ins w:id="92" w:author="Microsoft Office User" w:date="2024-10-10T15:53:00Z" w16du:dateUtc="2024-10-10T13:53:00Z">
         <w:r>
           <w:t xml:space="preserve">. </w:t>
         </w:r>
@@ -3463,19 +3502,19 @@
         </w:rPr>
         <w:t>almost always refers to *</w:t>
       </w:r>
-      <w:commentRangeStart w:id="87"/>
+      <w:commentRangeStart w:id="93"/>
       <w:r>
         <w:rPr>
           <w:highlight w:val="yellow"/>
         </w:rPr>
         <w:t>unsupervised</w:t>
       </w:r>
-      <w:commentRangeEnd w:id="87"/>
-      <w:r>
-        <w:rPr>
-          <w:rStyle w:val="CommentReference"/>
-        </w:rPr>
-        <w:commentReference w:id="87"/>
+      <w:commentRangeEnd w:id="93"/>
+      <w:r>
+        <w:rPr>
+          <w:rStyle w:val="CommentReference"/>
+        </w:rPr>
+        <w:commentReference w:id="93"/>
       </w:r>
       <w:r>
         <w:rPr>
@@ -3486,32 +3525,32 @@
       <w:r>
         <w:t xml:space="preserve">. But suddenly we get these labeled trials, and it is clear that there is a supervisory signal too. I recognize that semantically, supervised distrubutional learning is quite sensible (you can use the supervisory signal to help learn the supervision). </w:t>
       </w:r>
-      <w:commentRangeStart w:id="88"/>
-      <w:commentRangeStart w:id="89"/>
-      <w:commentRangeStart w:id="90"/>
+      <w:commentRangeStart w:id="94"/>
+      <w:commentRangeStart w:id="95"/>
+      <w:commentRangeStart w:id="96"/>
       <w:r>
         <w:t xml:space="preserve">But this is not what the field is likely to expect from the term. It likely also affects learning in fairly dramatic ways (supervised and unsupervised learning are widely seen to have pretty different properties). </w:t>
       </w:r>
-      <w:commentRangeEnd w:id="88"/>
-      <w:r>
-        <w:rPr>
-          <w:rStyle w:val="CommentReference"/>
-        </w:rPr>
-        <w:commentReference w:id="88"/>
-      </w:r>
-      <w:commentRangeEnd w:id="89"/>
-      <w:r>
-        <w:rPr>
-          <w:rStyle w:val="CommentReference"/>
-        </w:rPr>
-        <w:commentReference w:id="89"/>
-      </w:r>
-      <w:commentRangeEnd w:id="90"/>
-      <w:r>
-        <w:rPr>
-          <w:rStyle w:val="CommentReference"/>
-        </w:rPr>
-        <w:commentReference w:id="90"/>
+      <w:commentRangeEnd w:id="94"/>
+      <w:r>
+        <w:rPr>
+          <w:rStyle w:val="CommentReference"/>
+        </w:rPr>
+        <w:commentReference w:id="94"/>
+      </w:r>
+      <w:commentRangeEnd w:id="95"/>
+      <w:r>
+        <w:rPr>
+          <w:rStyle w:val="CommentReference"/>
+        </w:rPr>
+        <w:commentReference w:id="95"/>
+      </w:r>
+      <w:commentRangeEnd w:id="96"/>
+      <w:r>
+        <w:rPr>
+          <w:rStyle w:val="CommentReference"/>
+        </w:rPr>
+        <w:commentReference w:id="96"/>
       </w:r>
       <w:r>
         <w:rPr>
@@ -3519,19 +3558,19 @@
         </w:rPr>
         <w:t>One of the things I didn't like about the introduction is that all perceptual adaptation paradigms are kind of treated the same</w:t>
       </w:r>
-      <w:commentRangeStart w:id="91"/>
+      <w:commentRangeStart w:id="97"/>
       <w:r>
         <w:rPr>
           <w:highlight w:val="yellow"/>
         </w:rPr>
         <w:t>: lexically guided retuning is the same as distributional learning</w:t>
       </w:r>
-      <w:commentRangeEnd w:id="91"/>
-      <w:r>
-        <w:rPr>
-          <w:rStyle w:val="CommentReference"/>
-        </w:rPr>
-        <w:commentReference w:id="91"/>
+      <w:commentRangeEnd w:id="97"/>
+      <w:r>
+        <w:rPr>
+          <w:rStyle w:val="CommentReference"/>
+        </w:rPr>
+        <w:commentReference w:id="97"/>
       </w:r>
       <w:r>
         <w:t>. But they're not. I mean maybe if you're a fully committed Bayesian, they're all just means to get to the underlying statistics. But that's a strong assumption. And then when we get to this new semi-supervised paradigm here, the importance of the differences among learning paradigms really moves to the forefront. I think the manuscript would be much stronger if a) the introduction actually discussed the different paradigms; and b) this particular hybrid was foreshadowed earlier than in the methods.</w:t>
@@ -3546,135 +3585,135 @@
     <w:p>
       <w:pPr>
         <w:rPr>
-          <w:ins w:id="92" w:author="Microsoft Office User" w:date="2024-10-10T14:37:00Z" w16du:dateUtc="2024-10-10T12:37:00Z"/>
-        </w:rPr>
-      </w:pPr>
-      <w:ins w:id="93" w:author="Microsoft Office User" w:date="2024-10-10T14:19:00Z" w16du:dateUtc="2024-10-10T12:19:00Z">
+          <w:ins w:id="98" w:author="Microsoft Office User" w:date="2024-10-10T14:37:00Z" w16du:dateUtc="2024-10-10T12:37:00Z"/>
+        </w:rPr>
+      </w:pPr>
+      <w:ins w:id="99" w:author="Microsoft Office User" w:date="2024-10-10T14:19:00Z" w16du:dateUtc="2024-10-10T12:19:00Z">
         <w:r>
           <w:t>We agree that the experiment design may be difficult to follow without a close read given</w:t>
         </w:r>
       </w:ins>
-      <w:ins w:id="94" w:author="Microsoft Office User" w:date="2024-10-10T14:20:00Z" w16du:dateUtc="2024-10-10T12:20:00Z">
+      <w:ins w:id="100" w:author="Microsoft Office User" w:date="2024-10-10T14:20:00Z" w16du:dateUtc="2024-10-10T12:20:00Z">
         <w:r>
           <w:t xml:space="preserve"> the between </w:t>
         </w:r>
       </w:ins>
-      <w:ins w:id="95" w:author="Microsoft Office User" w:date="2024-10-14T21:26:00Z" w16du:dateUtc="2024-10-14T19:26:00Z">
+      <w:ins w:id="101" w:author="Microsoft Office User" w:date="2024-10-14T21:26:00Z" w16du:dateUtc="2024-10-14T19:26:00Z">
         <w:r>
           <w:t>and within participants</w:t>
         </w:r>
       </w:ins>
-      <w:ins w:id="96" w:author="Microsoft Office User" w:date="2024-10-13T14:22:00Z" w16du:dateUtc="2024-10-13T12:22:00Z">
+      <w:ins w:id="102" w:author="Microsoft Office User" w:date="2024-10-13T14:22:00Z" w16du:dateUtc="2024-10-13T12:22:00Z">
         <w:r>
           <w:t xml:space="preserve"> </w:t>
         </w:r>
       </w:ins>
-      <w:ins w:id="97" w:author="Microsoft Office User" w:date="2024-10-10T14:20:00Z" w16du:dateUtc="2024-10-10T12:20:00Z">
+      <w:ins w:id="103" w:author="Microsoft Office User" w:date="2024-10-10T14:20:00Z" w16du:dateUtc="2024-10-10T12:20:00Z">
         <w:r>
           <w:t>manipulations</w:t>
         </w:r>
       </w:ins>
-      <w:ins w:id="98" w:author="Microsoft Office User" w:date="2024-10-10T14:21:00Z" w16du:dateUtc="2024-10-10T12:21:00Z">
+      <w:ins w:id="104" w:author="Microsoft Office User" w:date="2024-10-10T14:21:00Z" w16du:dateUtc="2024-10-10T12:21:00Z">
         <w:r>
           <w:t>,</w:t>
         </w:r>
       </w:ins>
-      <w:ins w:id="99" w:author="Microsoft Office User" w:date="2024-10-10T14:20:00Z" w16du:dateUtc="2024-10-10T12:20:00Z">
+      <w:ins w:id="105" w:author="Microsoft Office User" w:date="2024-10-10T14:20:00Z" w16du:dateUtc="2024-10-10T12:20:00Z">
         <w:r>
           <w:t xml:space="preserve"> a</w:t>
         </w:r>
       </w:ins>
-      <w:ins w:id="100" w:author="Microsoft Office User" w:date="2024-10-10T14:21:00Z" w16du:dateUtc="2024-10-10T12:21:00Z">
+      <w:ins w:id="106" w:author="Microsoft Office User" w:date="2024-10-10T14:21:00Z" w16du:dateUtc="2024-10-10T12:21:00Z">
         <w:r>
           <w:t xml:space="preserve">nd presumably the condition names. </w:t>
         </w:r>
       </w:ins>
-      <w:ins w:id="101" w:author="Microsoft Office User" w:date="2024-10-10T14:22:00Z" w16du:dateUtc="2024-10-10T12:22:00Z">
+      <w:ins w:id="107" w:author="Microsoft Office User" w:date="2024-10-10T14:22:00Z" w16du:dateUtc="2024-10-10T12:22:00Z">
         <w:r>
           <w:t xml:space="preserve">We </w:t>
         </w:r>
       </w:ins>
-      <w:ins w:id="102" w:author="Microsoft Office User" w:date="2024-10-10T14:26:00Z" w16du:dateUtc="2024-10-10T12:26:00Z">
+      <w:ins w:id="108" w:author="Microsoft Office User" w:date="2024-10-10T14:26:00Z" w16du:dateUtc="2024-10-10T12:26:00Z">
         <w:r>
           <w:t>tried</w:t>
         </w:r>
       </w:ins>
-      <w:ins w:id="103" w:author="Microsoft Office User" w:date="2024-10-10T14:22:00Z" w16du:dateUtc="2024-10-10T12:22:00Z">
+      <w:ins w:id="109" w:author="Microsoft Office User" w:date="2024-10-10T14:22:00Z" w16du:dateUtc="2024-10-10T12:22:00Z">
         <w:r>
           <w:t xml:space="preserve"> </w:t>
         </w:r>
       </w:ins>
-      <w:ins w:id="104" w:author="Microsoft Office User" w:date="2024-10-10T14:26:00Z" w16du:dateUtc="2024-10-10T12:26:00Z">
+      <w:ins w:id="110" w:author="Microsoft Office User" w:date="2024-10-10T14:26:00Z" w16du:dateUtc="2024-10-10T12:26:00Z">
         <w:r>
           <w:t>to communicate as clearly as possible with</w:t>
         </w:r>
       </w:ins>
-      <w:ins w:id="105" w:author="Microsoft Office User" w:date="2024-10-10T14:22:00Z" w16du:dateUtc="2024-10-10T12:22:00Z">
+      <w:ins w:id="111" w:author="Microsoft Office User" w:date="2024-10-10T14:22:00Z" w16du:dateUtc="2024-10-10T12:22:00Z">
         <w:r>
           <w:t xml:space="preserve"> </w:t>
         </w:r>
       </w:ins>
-      <w:ins w:id="106" w:author="Microsoft Office User" w:date="2024-10-10T14:40:00Z" w16du:dateUtc="2024-10-10T12:40:00Z">
+      <w:ins w:id="112" w:author="Microsoft Office User" w:date="2024-10-10T14:40:00Z" w16du:dateUtc="2024-10-10T12:40:00Z">
         <w:r>
           <w:t>F</w:t>
         </w:r>
       </w:ins>
-      <w:ins w:id="107" w:author="Microsoft Office User" w:date="2024-10-10T14:22:00Z" w16du:dateUtc="2024-10-10T12:22:00Z">
+      <w:ins w:id="113" w:author="Microsoft Office User" w:date="2024-10-10T14:22:00Z" w16du:dateUtc="2024-10-10T12:22:00Z">
         <w:r>
           <w:t xml:space="preserve">igure 2 </w:t>
         </w:r>
       </w:ins>
-      <w:ins w:id="108" w:author="Microsoft Office User" w:date="2024-10-10T14:32:00Z" w16du:dateUtc="2024-10-10T12:32:00Z">
+      <w:ins w:id="114" w:author="Microsoft Office User" w:date="2024-10-10T14:32:00Z" w16du:dateUtc="2024-10-10T12:32:00Z">
         <w:r>
           <w:t>through colour-coding and clear captions as well as when we</w:t>
         </w:r>
       </w:ins>
-      <w:ins w:id="109" w:author="Microsoft Office User" w:date="2024-10-10T14:22:00Z" w16du:dateUtc="2024-10-10T12:22:00Z">
+      <w:ins w:id="115" w:author="Microsoft Office User" w:date="2024-10-10T14:22:00Z" w16du:dateUtc="2024-10-10T12:22:00Z">
         <w:r>
           <w:t xml:space="preserve"> </w:t>
         </w:r>
       </w:ins>
-      <w:ins w:id="110" w:author="Microsoft Office User" w:date="2024-10-10T14:27:00Z" w16du:dateUtc="2024-10-10T12:27:00Z">
+      <w:ins w:id="116" w:author="Microsoft Office User" w:date="2024-10-10T14:27:00Z" w16du:dateUtc="2024-10-10T12:27:00Z">
         <w:r>
           <w:t xml:space="preserve">reference it </w:t>
         </w:r>
       </w:ins>
-      <w:ins w:id="111" w:author="Microsoft Office User" w:date="2024-10-10T14:36:00Z" w16du:dateUtc="2024-10-10T12:36:00Z">
+      <w:ins w:id="117" w:author="Microsoft Office User" w:date="2024-10-10T14:36:00Z" w16du:dateUtc="2024-10-10T12:36:00Z">
         <w:r>
           <w:t>i</w:t>
         </w:r>
       </w:ins>
-      <w:ins w:id="112" w:author="Microsoft Office User" w:date="2024-10-10T14:27:00Z" w16du:dateUtc="2024-10-10T12:27:00Z">
+      <w:ins w:id="118" w:author="Microsoft Office User" w:date="2024-10-10T14:27:00Z" w16du:dateUtc="2024-10-10T12:27:00Z">
         <w:r>
           <w:t>n lines</w:t>
         </w:r>
       </w:ins>
-      <w:ins w:id="113" w:author="Microsoft Office User" w:date="2024-10-10T14:36:00Z" w16du:dateUtc="2024-10-10T12:36:00Z">
+      <w:ins w:id="119" w:author="Microsoft Office User" w:date="2024-10-10T14:36:00Z" w16du:dateUtc="2024-10-10T12:36:00Z">
         <w:r>
           <w:t xml:space="preserve"> 124 -127. </w:t>
         </w:r>
       </w:ins>
-      <w:ins w:id="114" w:author="Microsoft Office User" w:date="2024-10-10T14:37:00Z" w16du:dateUtc="2024-10-10T12:37:00Z">
+      <w:ins w:id="120" w:author="Microsoft Office User" w:date="2024-10-10T14:37:00Z" w16du:dateUtc="2024-10-10T12:37:00Z">
         <w:r>
           <w:t xml:space="preserve">With </w:t>
         </w:r>
       </w:ins>
-      <w:ins w:id="115" w:author="Microsoft Office User" w:date="2024-10-10T14:40:00Z" w16du:dateUtc="2024-10-10T12:40:00Z">
+      <w:ins w:id="121" w:author="Microsoft Office User" w:date="2024-10-10T14:40:00Z" w16du:dateUtc="2024-10-10T12:40:00Z">
         <w:r>
           <w:t>that</w:t>
         </w:r>
       </w:ins>
-      <w:ins w:id="116" w:author="Microsoft Office User" w:date="2024-10-10T14:37:00Z" w16du:dateUtc="2024-10-10T12:37:00Z">
+      <w:ins w:id="122" w:author="Microsoft Office User" w:date="2024-10-10T14:37:00Z" w16du:dateUtc="2024-10-10T12:37:00Z">
         <w:r>
           <w:t xml:space="preserve"> same objective</w:t>
         </w:r>
       </w:ins>
-      <w:ins w:id="117" w:author="Microsoft Office User" w:date="2024-10-10T14:40:00Z" w16du:dateUtc="2024-10-10T12:40:00Z">
+      <w:ins w:id="123" w:author="Microsoft Office User" w:date="2024-10-10T14:40:00Z" w16du:dateUtc="2024-10-10T12:40:00Z">
         <w:r>
           <w:t xml:space="preserve"> in mind</w:t>
         </w:r>
       </w:ins>
-      <w:ins w:id="118" w:author="Microsoft Office User" w:date="2024-10-10T14:37:00Z" w16du:dateUtc="2024-10-10T12:37:00Z">
+      <w:ins w:id="124" w:author="Microsoft Office User" w:date="2024-10-10T14:37:00Z" w16du:dateUtc="2024-10-10T12:37:00Z">
         <w:r>
           <w:t xml:space="preserve"> we had aimed to provide more detailed information about the stimuli between and within each condition through the histograms in figure 4. </w:t>
         </w:r>
@@ -3683,15 +3722,15 @@
     <w:p>
       <w:pPr>
         <w:rPr>
-          <w:ins w:id="119" w:author="Microsoft Office User" w:date="2024-10-10T14:59:00Z" w16du:dateUtc="2024-10-10T12:59:00Z"/>
-        </w:rPr>
-      </w:pPr>
-      <w:ins w:id="120" w:author="Microsoft Office User" w:date="2024-10-10T14:37:00Z" w16du:dateUtc="2024-10-10T12:37:00Z">
+          <w:ins w:id="125" w:author="Microsoft Office User" w:date="2024-10-10T14:59:00Z" w16du:dateUtc="2024-10-10T12:59:00Z"/>
+        </w:rPr>
+      </w:pPr>
+      <w:ins w:id="126" w:author="Microsoft Office User" w:date="2024-10-10T14:37:00Z" w16du:dateUtc="2024-10-10T12:37:00Z">
         <w:r>
           <w:t>After</w:t>
         </w:r>
       </w:ins>
-      <w:ins w:id="121" w:author="Microsoft Office User" w:date="2024-10-10T14:38:00Z" w16du:dateUtc="2024-10-10T12:38:00Z">
+      <w:ins w:id="127" w:author="Microsoft Office User" w:date="2024-10-10T14:38:00Z" w16du:dateUtc="2024-10-10T12:38:00Z">
         <w:r>
           <w:t xml:space="preserve"> considering feedback from R2 and R3, we have added/edited the following:</w:t>
         </w:r>
@@ -3705,55 +3744,55 @@
           <w:numId w:val="6"/>
         </w:numPr>
         <w:rPr>
-          <w:ins w:id="122" w:author="Microsoft Office User" w:date="2024-10-10T15:01:00Z" w16du:dateUtc="2024-10-10T13:01:00Z"/>
-        </w:rPr>
-      </w:pPr>
-      <w:ins w:id="123" w:author="Microsoft Office User" w:date="2024-10-10T15:19:00Z" w16du:dateUtc="2024-10-10T13:19:00Z">
+          <w:ins w:id="128" w:author="Microsoft Office User" w:date="2024-10-10T15:01:00Z" w16du:dateUtc="2024-10-10T13:01:00Z"/>
+        </w:rPr>
+      </w:pPr>
+      <w:ins w:id="129" w:author="Microsoft Office User" w:date="2024-10-10T15:19:00Z" w16du:dateUtc="2024-10-10T13:19:00Z">
         <w:r>
           <w:t>The</w:t>
         </w:r>
       </w:ins>
-      <w:ins w:id="124" w:author="Microsoft Office User" w:date="2024-10-10T15:00:00Z" w16du:dateUtc="2024-10-10T13:00:00Z">
+      <w:ins w:id="130" w:author="Microsoft Office User" w:date="2024-10-10T15:00:00Z" w16du:dateUtc="2024-10-10T13:00:00Z">
         <w:r>
           <w:t xml:space="preserve"> condition</w:t>
         </w:r>
       </w:ins>
-      <w:ins w:id="125" w:author="Microsoft Office User" w:date="2024-10-10T15:19:00Z" w16du:dateUtc="2024-10-10T13:19:00Z">
+      <w:ins w:id="131" w:author="Microsoft Office User" w:date="2024-10-10T15:19:00Z" w16du:dateUtc="2024-10-10T13:19:00Z">
         <w:r>
           <w:t xml:space="preserve"> names</w:t>
         </w:r>
       </w:ins>
-      <w:ins w:id="126" w:author="Microsoft Office User" w:date="2024-10-10T15:00:00Z" w16du:dateUtc="2024-10-10T13:00:00Z">
+      <w:ins w:id="132" w:author="Microsoft Office User" w:date="2024-10-10T15:00:00Z" w16du:dateUtc="2024-10-10T13:00:00Z">
         <w:r>
           <w:t xml:space="preserve"> </w:t>
         </w:r>
       </w:ins>
-      <w:ins w:id="127" w:author="Microsoft Office User" w:date="2024-10-10T15:19:00Z" w16du:dateUtc="2024-10-10T13:19:00Z">
+      <w:ins w:id="133" w:author="Microsoft Office User" w:date="2024-10-10T15:19:00Z" w16du:dateUtc="2024-10-10T13:19:00Z">
         <w:r>
           <w:t>now</w:t>
         </w:r>
       </w:ins>
-      <w:ins w:id="128" w:author="Microsoft Office User" w:date="2024-10-10T15:00:00Z" w16du:dateUtc="2024-10-10T13:00:00Z">
+      <w:ins w:id="134" w:author="Microsoft Office User" w:date="2024-10-10T15:00:00Z" w16du:dateUtc="2024-10-10T13:00:00Z">
         <w:r>
           <w:t xml:space="preserve"> reflect the </w:t>
         </w:r>
-        <w:commentRangeStart w:id="129"/>
+        <w:commentRangeStart w:id="135"/>
         <w:r>
           <w:t>predicted PSE</w:t>
         </w:r>
       </w:ins>
-      <w:ins w:id="130" w:author="Microsoft Office User" w:date="2024-10-10T15:01:00Z" w16du:dateUtc="2024-10-10T13:01:00Z">
+      <w:ins w:id="136" w:author="Microsoft Office User" w:date="2024-10-10T15:01:00Z" w16du:dateUtc="2024-10-10T13:01:00Z">
         <w:r>
           <w:t xml:space="preserve"> of each condition</w:t>
         </w:r>
       </w:ins>
-      <w:commentRangeEnd w:id="129"/>
-      <w:ins w:id="131" w:author="Microsoft Office User" w:date="2024-10-10T15:43:00Z" w16du:dateUtc="2024-10-10T13:43:00Z">
+      <w:commentRangeEnd w:id="135"/>
+      <w:ins w:id="137" w:author="Microsoft Office User" w:date="2024-10-10T15:43:00Z" w16du:dateUtc="2024-10-10T13:43:00Z">
         <w:r>
           <w:rPr>
             <w:rStyle w:val="CommentReference"/>
           </w:rPr>
-          <w:commentReference w:id="129"/>
+          <w:commentReference w:id="135"/>
         </w:r>
       </w:ins>
     </w:p>
@@ -3765,40 +3804,40 @@
           <w:numId w:val="6"/>
         </w:numPr>
         <w:rPr>
-          <w:ins w:id="132" w:author="Microsoft Office User" w:date="2024-10-10T15:40:00Z" w16du:dateUtc="2024-10-10T13:40:00Z"/>
-        </w:rPr>
-      </w:pPr>
-      <w:ins w:id="133" w:author="Microsoft Office User" w:date="2024-10-10T15:19:00Z" w16du:dateUtc="2024-10-10T13:19:00Z">
+          <w:ins w:id="138" w:author="Microsoft Office User" w:date="2024-10-10T15:40:00Z" w16du:dateUtc="2024-10-10T13:40:00Z"/>
+        </w:rPr>
+      </w:pPr>
+      <w:ins w:id="139" w:author="Microsoft Office User" w:date="2024-10-10T15:19:00Z" w16du:dateUtc="2024-10-10T13:19:00Z">
         <w:r>
           <w:t xml:space="preserve">The caption for Figure </w:t>
         </w:r>
       </w:ins>
-      <w:ins w:id="134" w:author="Microsoft Office User" w:date="2024-10-10T15:20:00Z" w16du:dateUtc="2024-10-10T13:20:00Z">
+      <w:ins w:id="140" w:author="Microsoft Office User" w:date="2024-10-10T15:20:00Z" w16du:dateUtc="2024-10-10T13:20:00Z">
         <w:r>
           <w:t xml:space="preserve">2 </w:t>
         </w:r>
       </w:ins>
-      <w:ins w:id="135" w:author="Microsoft Office User" w:date="2024-10-10T15:22:00Z" w16du:dateUtc="2024-10-10T13:22:00Z">
+      <w:ins w:id="141" w:author="Microsoft Office User" w:date="2024-10-10T15:22:00Z" w16du:dateUtc="2024-10-10T13:22:00Z">
         <w:r>
           <w:t xml:space="preserve">now </w:t>
         </w:r>
       </w:ins>
-      <w:ins w:id="136" w:author="Microsoft Office User" w:date="2024-10-10T15:20:00Z" w16du:dateUtc="2024-10-10T13:20:00Z">
+      <w:ins w:id="142" w:author="Microsoft Office User" w:date="2024-10-10T15:20:00Z" w16du:dateUtc="2024-10-10T13:20:00Z">
         <w:r>
           <w:t>reads</w:t>
         </w:r>
       </w:ins>
-      <w:ins w:id="137" w:author="Microsoft Office User" w:date="2024-10-10T15:22:00Z" w16du:dateUtc="2024-10-10T13:22:00Z">
+      <w:ins w:id="143" w:author="Microsoft Office User" w:date="2024-10-10T15:22:00Z" w16du:dateUtc="2024-10-10T13:22:00Z">
         <w:r>
           <w:t>: “The three betw</w:t>
         </w:r>
       </w:ins>
-      <w:ins w:id="138" w:author="Microsoft Office User" w:date="2024-10-10T15:23:00Z" w16du:dateUtc="2024-10-10T13:23:00Z">
+      <w:ins w:id="144" w:author="Microsoft Office User" w:date="2024-10-10T15:23:00Z" w16du:dateUtc="2024-10-10T13:23:00Z">
         <w:r>
           <w:t xml:space="preserve">een-groups exposure conditions (rows) differed in … </w:t>
         </w:r>
       </w:ins>
-      <w:ins w:id="139" w:author="Microsoft Office User" w:date="2024-10-10T15:25:00Z" w16du:dateUtc="2024-10-10T13:25:00Z">
+      <w:ins w:id="145" w:author="Microsoft Office User" w:date="2024-10-10T15:25:00Z" w16du:dateUtc="2024-10-10T13:25:00Z">
         <w:r>
           <w:t>“</w:t>
         </w:r>
@@ -3812,15 +3851,15 @@
           <w:numId w:val="6"/>
         </w:numPr>
         <w:rPr>
-          <w:ins w:id="140" w:author="Microsoft Office User" w:date="2024-10-10T14:38:00Z" w16du:dateUtc="2024-10-10T12:38:00Z"/>
-        </w:rPr>
-      </w:pPr>
-      <w:ins w:id="141" w:author="Microsoft Office User" w:date="2024-10-10T15:40:00Z" w16du:dateUtc="2024-10-10T13:40:00Z">
+          <w:ins w:id="146" w:author="Microsoft Office User" w:date="2024-10-10T14:38:00Z" w16du:dateUtc="2024-10-10T12:38:00Z"/>
+        </w:rPr>
+      </w:pPr>
+      <w:ins w:id="147" w:author="Microsoft Office User" w:date="2024-10-10T15:40:00Z" w16du:dateUtc="2024-10-10T13:40:00Z">
         <w:r>
           <w:t xml:space="preserve">Reference to Figure 2 in l.xxx now reads: </w:t>
         </w:r>
       </w:ins>
-      <w:ins w:id="142" w:author="Microsoft Office User" w:date="2024-10-10T15:41:00Z" w16du:dateUtc="2024-10-10T13:41:00Z">
+      <w:ins w:id="148" w:author="Microsoft Office User" w:date="2024-10-10T15:41:00Z" w16du:dateUtc="2024-10-10T13:41:00Z">
         <w:r>
           <w:t xml:space="preserve">Between groups of participants, we manipulate the </w:t>
         </w:r>
@@ -3835,12 +3874,12 @@
           <w:t xml:space="preserve"> the distributions of phonetic cues in the exposure input. The </w:t>
         </w:r>
       </w:ins>
-      <w:ins w:id="143" w:author="Microsoft Office User" w:date="2024-10-13T14:24:00Z" w16du:dateUtc="2024-10-13T12:24:00Z">
+      <w:ins w:id="149" w:author="Microsoft Office User" w:date="2024-10-13T14:24:00Z" w16du:dateUtc="2024-10-13T12:24:00Z">
         <w:r>
           <w:t xml:space="preserve">number of </w:t>
         </w:r>
       </w:ins>
-      <w:ins w:id="144" w:author="Microsoft Office User" w:date="2024-10-10T15:41:00Z" w16du:dateUtc="2024-10-10T13:41:00Z">
+      <w:ins w:id="150" w:author="Microsoft Office User" w:date="2024-10-10T15:41:00Z" w16du:dateUtc="2024-10-10T13:41:00Z">
         <w:r>
           <w:t>tokens that make up entire distributions within each group were evenly distributed between the</w:t>
         </w:r>
@@ -3851,22 +3890,22 @@
           <w:t xml:space="preserve"> exposure blocks</w:t>
         </w:r>
       </w:ins>
-      <w:ins w:id="145" w:author="Microsoft Office User" w:date="2024-10-13T14:24:00Z" w16du:dateUtc="2024-10-13T12:24:00Z">
+      <w:ins w:id="151" w:author="Microsoft Office User" w:date="2024-10-13T14:24:00Z" w16du:dateUtc="2024-10-13T12:24:00Z">
         <w:r>
           <w:t xml:space="preserve"> (48 tokens per block)</w:t>
         </w:r>
       </w:ins>
-      <w:ins w:id="146" w:author="Microsoft Office User" w:date="2024-10-10T15:41:00Z" w16du:dateUtc="2024-10-10T13:41:00Z">
+      <w:ins w:id="152" w:author="Microsoft Office User" w:date="2024-10-10T15:41:00Z" w16du:dateUtc="2024-10-10T13:41:00Z">
         <w:r>
           <w:t xml:space="preserve">. This set up should be viewed as the exposure distribution being </w:t>
         </w:r>
       </w:ins>
-      <w:ins w:id="147" w:author="Microsoft Office User" w:date="2024-10-10T15:42:00Z" w16du:dateUtc="2024-10-10T13:42:00Z">
+      <w:ins w:id="153" w:author="Microsoft Office User" w:date="2024-10-10T15:42:00Z" w16du:dateUtc="2024-10-10T13:42:00Z">
         <w:r>
           <w:t>fully</w:t>
         </w:r>
       </w:ins>
-      <w:ins w:id="148" w:author="Microsoft Office User" w:date="2024-10-10T15:41:00Z" w16du:dateUtc="2024-10-10T13:41:00Z">
+      <w:ins w:id="154" w:author="Microsoft Office User" w:date="2024-10-10T15:41:00Z" w16du:dateUtc="2024-10-10T13:41:00Z">
         <w:r>
           <w:t xml:space="preserve"> revealed by the end of exposure block 3 (see </w:t>
         </w:r>
@@ -3881,187 +3920,70 @@
     <w:p/>
     <w:p>
       <w:r>
-        <w:t xml:space="preserve">I think part of the issue is that some of the randomization stuff isn't really that important (e.g., since Gorilla can't randomize on the fly, there were multiple lists for different subjects in a condition) and others were really important and the design section doesn't really </w:t>
-      </w:r>
-      <w:r>
         <w:lastRenderedPageBreak/>
-        <w:t xml:space="preserve">distinguish them. But also the step through of the various "phases" is embedded in the procedures and you really have to work at it to understand the bigger structure - it might also be useful to have some kind of simple statement first (e.g., people got a pre-test, a training, then a post-test) or </w:t>
+        <w:t xml:space="preserve">I think part of the issue is that some of the randomization stuff isn't really that important (e.g., since Gorilla can't randomize on the fly, there were multiple lists for different subjects in a condition) and others were really important and the design section doesn't really distinguish them. But also the step through of the various "phases" is embedded in the procedures and you really have to work at it to understand the bigger structure - it might also be useful to have some kind of simple statement first (e.g., people got a pre-test, a training, then a post-test) or </w:t>
       </w:r>
       <w:r>
         <w:rPr>
           <w:highlight w:val="yellow"/>
         </w:rPr>
         <w:t xml:space="preserve">a </w:t>
-      </w:r>
-      <w:commentRangeStart w:id="149"/>
-      <w:commentRangeStart w:id="150"/>
-      <w:r>
-        <w:rPr>
-          <w:highlight w:val="yellow"/>
-        </w:rPr>
-        <w:t>visualization</w:t>
-      </w:r>
-      <w:commentRangeEnd w:id="149"/>
-      <w:r>
-        <w:rPr>
-          <w:rStyle w:val="CommentReference"/>
-        </w:rPr>
-        <w:commentReference w:id="149"/>
-      </w:r>
-      <w:commentRangeEnd w:id="150"/>
-      <w:r>
-        <w:rPr>
-          <w:rStyle w:val="CommentReference"/>
-        </w:rPr>
-        <w:commentReference w:id="150"/>
-      </w:r>
-      <w:r>
-        <w:rPr>
-          <w:highlight w:val="yellow"/>
-        </w:rPr>
-        <w:t xml:space="preserve"> of the flow.</w:t>
-      </w:r>
-    </w:p>
-    <w:p/>
-    <w:p>
-      <w:r>
-        <w:t xml:space="preserve">* Page 17. I really love the use of a model which embraces lapse rates. However, I two minor concerns and a question. Lapse rates capture differences at asymptote, and the authors are right that if you don't capture them you risk getting the boundary wrong. One minor concern is that a lot of readers won't be familiar with the function or the standard parameter names - it would probably be </w:t>
-      </w:r>
-      <w:r>
-        <w:rPr>
-          <w:highlight w:val="yellow"/>
-        </w:rPr>
-        <w:t>a good idea to define the lapse concept more clearly</w:t>
-      </w:r>
-      <w:r>
-        <w:t xml:space="preserve">. But here's the second concern, lapse rate may not be the right term (even though that's the standard term for that variable). The term derives from detection paradigms where you might "miss" a stimulus due to a "lapse" of attention. This miss is expected to be independent of the x axis which is why it affects asymptote. </w:t>
-      </w:r>
-      <w:commentRangeStart w:id="151"/>
-      <w:r>
-        <w:t xml:space="preserve">However, in a categorization paradigm, a difference at asymptote might not be a lapse of attention - it may be that people are overall biased to report one category, affecting the asymptote at one category but not that the other), or that nothing sounds like a good /d/ or /t/ to them (affecting both asymptotes equally). It might be </w:t>
-      </w:r>
-      <w:r>
-        <w:rPr>
-          <w:highlight w:val="yellow"/>
-        </w:rPr>
-        <w:t>helpful to adopt a more neutral term to describe asymptotic differences</w:t>
-      </w:r>
-      <w:r>
-        <w:t xml:space="preserve"> (even as one wants to acknowledge that the traditional term is lapse). </w:t>
-      </w:r>
-      <w:commentRangeEnd w:id="151"/>
-      <w:r>
-        <w:rPr>
-          <w:rStyle w:val="CommentReference"/>
-        </w:rPr>
-        <w:commentReference w:id="151"/>
-      </w:r>
-      <w:r>
-        <w:t>Finally, some psychometric functions would put the lapse rate on only one side of the transition (e.g., for a detection paradigm, people are assumed that they'll always detect the loudest stimuli, but lapses will affect the asymptote for the quiet end). That's obviously It would be helpful to be clear that you used the four-parameter function with lapses on both ends (assuming you did).</w:t>
-      </w:r>
-    </w:p>
-    <w:p/>
-    <w:p>
-      <w:r>
-        <w:t xml:space="preserve">* The Bayesian rather than frequentist analyses are quite appropriate, but still not widespread in the field. </w:t>
-      </w:r>
-      <w:r>
-        <w:rPr>
-          <w:highlight w:val="yellow"/>
-        </w:rPr>
-        <w:t xml:space="preserve">It might be helpful to remind </w:t>
-      </w:r>
-      <w:commentRangeStart w:id="152"/>
-      <w:commentRangeStart w:id="153"/>
-      <w:r>
-        <w:rPr>
-          <w:highlight w:val="yellow"/>
-        </w:rPr>
-        <w:t>the</w:t>
-      </w:r>
-      <w:commentRangeEnd w:id="152"/>
-      <w:r>
-        <w:rPr>
-          <w:rStyle w:val="CommentReference"/>
-        </w:rPr>
-        <w:commentReference w:id="152"/>
-      </w:r>
-      <w:commentRangeEnd w:id="153"/>
-      <w:r>
-        <w:rPr>
-          <w:rStyle w:val="CommentReference"/>
-        </w:rPr>
-        <w:commentReference w:id="153"/>
-      </w:r>
-      <w:r>
-        <w:rPr>
-          <w:highlight w:val="yellow"/>
-        </w:rPr>
-        <w:t xml:space="preserve"> reader the typical ranges of bayes factor and how to interpret them.</w:t>
-      </w:r>
-    </w:p>
-    <w:p/>
-    <w:p>
-      <w:r>
-        <w:t xml:space="preserve">* The idealized learner model is really helpful in understanding what the subjects are doing, but it's a bit hard to track because the results are pitched verbally in terms of PSE change and visualized in terms of "accuracy" (which is a less useful construct in this kind of categorization where there is </w:t>
-      </w:r>
-      <w:r>
-        <w:rPr>
-          <w:highlight w:val="yellow"/>
-        </w:rPr>
-        <w:t xml:space="preserve">no ground </w:t>
-      </w:r>
-      <w:commentRangeStart w:id="154"/>
-      <w:r>
-        <w:rPr>
-          <w:highlight w:val="yellow"/>
-        </w:rPr>
-        <w:t>truth</w:t>
-      </w:r>
-      <w:commentRangeEnd w:id="154"/>
-      <w:r>
-        <w:rPr>
-          <w:rStyle w:val="CommentReference"/>
-        </w:rPr>
-        <w:commentReference w:id="154"/>
-      </w:r>
-      <w:r>
-        <w:t>). It seems to me that a visualization more like Figure 6C might be more valuable - to see the boundaries from the listeners alongside the ideal boundary from the model as they unfold over time…. Oh wait…something like this is provided in Figure 8, ten pages later. Might be helpful to make a version of this earlier - it would be cool to compare the versions with the ideal adapter vs. the ideal observer.</w:t>
-      </w:r>
-    </w:p>
-    <w:p/>
-    <w:p>
-      <w:r>
-        <w:t xml:space="preserve">* The authors criticize the use of </w:t>
-      </w:r>
-      <w:r>
-        <w:rPr>
-          <w:highlight w:val="yellow"/>
-        </w:rPr>
-        <w:t xml:space="preserve">synthetic speech in </w:t>
       </w:r>
       <w:commentRangeStart w:id="155"/>
       <w:commentRangeStart w:id="156"/>
+      <w:r>
+        <w:rPr>
+          <w:highlight w:val="yellow"/>
+        </w:rPr>
+        <w:t>visualization</w:t>
+      </w:r>
+      <w:commentRangeEnd w:id="155"/>
+      <w:r>
+        <w:rPr>
+          <w:rStyle w:val="CommentReference"/>
+        </w:rPr>
+        <w:commentReference w:id="155"/>
+      </w:r>
+      <w:commentRangeEnd w:id="156"/>
+      <w:r>
+        <w:rPr>
+          <w:rStyle w:val="CommentReference"/>
+        </w:rPr>
+        <w:commentReference w:id="156"/>
+      </w:r>
+      <w:r>
+        <w:rPr>
+          <w:highlight w:val="yellow"/>
+        </w:rPr>
+        <w:t xml:space="preserve"> of the flow.</w:t>
+      </w:r>
+    </w:p>
+    <w:p/>
+    <w:p>
+      <w:r>
+        <w:t xml:space="preserve">* Page 17. I really love the use of a model which embraces lapse rates. However, I two minor concerns and a question. Lapse rates capture differences at asymptote, and the authors are right that if you don't capture them you risk getting the boundary wrong. One minor concern is that a lot of readers won't be familiar with the function or the standard parameter names - it would probably be </w:t>
+      </w:r>
+      <w:r>
+        <w:rPr>
+          <w:highlight w:val="yellow"/>
+        </w:rPr>
+        <w:t>a good idea to define the lapse concept more clearly</w:t>
+      </w:r>
+      <w:r>
+        <w:t xml:space="preserve">. But here's the second concern, lapse rate may not be the right term (even though that's the standard term for that variable). The term derives from detection paradigms where you might "miss" a stimulus due to a "lapse" of attention. This miss is expected to be independent of the x axis which is why it affects asymptote. </w:t>
+      </w:r>
       <w:commentRangeStart w:id="157"/>
       <w:r>
+        <w:t xml:space="preserve">However, in a categorization paradigm, a difference at asymptote might not be a lapse of attention - it may be that people are overall biased to report one category, affecting the asymptote at one category but not that the other), or that nothing sounds like a good /d/ or /t/ to them (affecting both asymptotes equally). It might be </w:t>
+      </w:r>
+      <w:r>
         <w:rPr>
           <w:highlight w:val="yellow"/>
         </w:rPr>
-        <w:t>multiple</w:t>
-      </w:r>
-      <w:commentRangeEnd w:id="155"/>
-      <w:r>
-        <w:rPr>
-          <w:rStyle w:val="CommentReference"/>
-        </w:rPr>
-        <w:commentReference w:id="155"/>
-      </w:r>
-      <w:commentRangeEnd w:id="156"/>
-      <w:r>
-        <w:rPr>
-          <w:rStyle w:val="CommentReference"/>
-        </w:rPr>
-        <w:commentReference w:id="156"/>
+        <w:t>helpful to adopt a more neutral term to describe asymptotic differences</w:t>
+      </w:r>
+      <w:r>
+        <w:t xml:space="preserve"> (even as one wants to acknowledge that the traditional term is lapse). </w:t>
       </w:r>
       <w:commentRangeEnd w:id="157"/>
       <w:r>
@@ -4071,176 +3993,322 @@
         <w:commentReference w:id="157"/>
       </w:r>
       <w:r>
+        <w:t>Finally, some psychometric functions would put the lapse rate on only one side of the transition (e.g., for a detection paradigm, people are assumed that they'll always detect the loudest stimuli, but lapses will affect the asymptote for the quiet end). That's obviously It would be helpful to be clear that you used the four-parameter function with lapses on both ends (assuming you did).</w:t>
+      </w:r>
+    </w:p>
+    <w:p/>
+    <w:p>
+      <w:r>
+        <w:t xml:space="preserve">* The Bayesian rather than frequentist analyses are quite appropriate, but still not widespread in the field. </w:t>
+      </w:r>
+      <w:r>
         <w:rPr>
           <w:highlight w:val="yellow"/>
         </w:rPr>
-        <w:t xml:space="preserve"> places</w:t>
-      </w:r>
-      <w:r>
-        <w:t xml:space="preserve">, but I'm not sure its really all that widespread. My recollection is that most of the lexically guided retuning work with fricatives, for example, uses natural recordings and techniques like sample averaging to create the stimuli which sound highly natural, and most of the more recent VOT studies do a type of cross-splicing similar to what is done here. In fact, I'm not even sure if any of the existing Klatt synthesizers even work in the latest versions of windows. One can critique all of these stimulus construction techniques on phonetic grounds (sample averaged, in particular, comes with serious issues for this purpose), but I'n not sure sounding robotic is one of them. I could be wrong - -I've read most of these papers, and didn't really keep a catalog of stimulus construction types - but I'd </w:t>
-      </w:r>
+        <w:t xml:space="preserve">It might be helpful to remind </w:t>
+      </w:r>
+      <w:commentRangeStart w:id="158"/>
+      <w:commentRangeStart w:id="159"/>
       <w:r>
         <w:rPr>
           <w:highlight w:val="yellow"/>
         </w:rPr>
-        <w:t>be careful with this assertion</w:t>
-      </w:r>
-      <w:r>
-        <w:t>.</w:t>
+        <w:t>the</w:t>
+      </w:r>
+      <w:commentRangeEnd w:id="158"/>
+      <w:r>
+        <w:rPr>
+          <w:rStyle w:val="CommentReference"/>
+        </w:rPr>
+        <w:commentReference w:id="158"/>
+      </w:r>
+      <w:commentRangeEnd w:id="159"/>
+      <w:r>
+        <w:rPr>
+          <w:rStyle w:val="CommentReference"/>
+        </w:rPr>
+        <w:commentReference w:id="159"/>
+      </w:r>
+      <w:r>
+        <w:rPr>
+          <w:highlight w:val="yellow"/>
+        </w:rPr>
+        <w:t xml:space="preserve"> reader the typical ranges of bayes factor and how to interpret them.</w:t>
       </w:r>
     </w:p>
     <w:p/>
     <w:p>
       <w:r>
-        <w:t>* The authors use the term PSE (point of subjective equality) as the key DV in a lot of analyses. That seems like the right one, but why use that term? It's a fine term, and it comes out of the psychometrics literature, but everyone in speech would call it the category boundary</w:t>
-      </w:r>
-      <w:commentRangeStart w:id="158"/>
-      <w:r>
-        <w:t xml:space="preserve">? </w:t>
+        <w:t xml:space="preserve">* The idealized learner model is really helpful in understanding what the subjects are doing, but it's a bit hard to track because the results are pitched verbally in terms of PSE change and visualized in terms of "accuracy" (which is a less useful construct in this kind of categorization where there is </w:t>
       </w:r>
       <w:r>
         <w:rPr>
           <w:highlight w:val="yellow"/>
         </w:rPr>
-        <w:t xml:space="preserve">Why make your audience learn a new </w:t>
-      </w:r>
-      <w:commentRangeStart w:id="159"/>
+        <w:t xml:space="preserve">no ground </w:t>
+      </w:r>
+      <w:commentRangeStart w:id="160"/>
       <w:r>
         <w:rPr>
           <w:highlight w:val="yellow"/>
         </w:rPr>
-        <w:t>term</w:t>
-      </w:r>
-      <w:commentRangeEnd w:id="159"/>
-      <w:r>
-        <w:rPr>
-          <w:rStyle w:val="CommentReference"/>
-        </w:rPr>
-        <w:commentReference w:id="159"/>
-      </w:r>
-      <w:r>
-        <w:t xml:space="preserve">? </w:t>
-      </w:r>
-      <w:commentRangeEnd w:id="158"/>
-      <w:r>
-        <w:rPr>
-          <w:rStyle w:val="CommentReference"/>
-        </w:rPr>
-        <w:commentReference w:id="158"/>
-      </w:r>
-      <w:r>
-        <w:t>I don't see the point and it's a bit off putting (or even haughty).</w:t>
+        <w:t>truth</w:t>
+      </w:r>
+      <w:commentRangeEnd w:id="160"/>
+      <w:r>
+        <w:rPr>
+          <w:rStyle w:val="CommentReference"/>
+        </w:rPr>
+        <w:commentReference w:id="160"/>
+      </w:r>
+      <w:r>
+        <w:t>). It seems to me that a visualization more like Figure 6C might be more valuable - to see the boundaries from the listeners alongside the ideal boundary from the model as they unfold over time…. Oh wait…something like this is provided in Figure 8, ten pages later. Might be helpful to make a version of this earlier - it would be cool to compare the versions with the ideal adapter vs. the ideal observer.</w:t>
       </w:r>
     </w:p>
     <w:p/>
     <w:p>
       <w:r>
-        <w:t xml:space="preserve">* I really </w:t>
+        <w:t xml:space="preserve">* The authors criticize the use of </w:t>
       </w:r>
       <w:r>
         <w:rPr>
           <w:highlight w:val="yellow"/>
         </w:rPr>
-        <w:t xml:space="preserve">like the ideal adaptor models but I found it very hard to understand how it is different than the various other ideal Bayesian models that were </w:t>
-      </w:r>
-      <w:commentRangeStart w:id="160"/>
-      <w:r>
-        <w:rPr>
-          <w:highlight w:val="yellow"/>
-        </w:rPr>
-        <w:t>presented</w:t>
-      </w:r>
-      <w:commentRangeEnd w:id="160"/>
-      <w:r>
-        <w:rPr>
-          <w:rStyle w:val="CommentReference"/>
-        </w:rPr>
-        <w:commentReference w:id="160"/>
-      </w:r>
-      <w:r>
-        <w:rPr>
-          <w:highlight w:val="yellow"/>
-        </w:rPr>
-        <w:t xml:space="preserve"> earlier.</w:t>
-      </w:r>
-      <w:r>
-        <w:t xml:space="preserve"> It would help the reader to have a more explicit compare and contrast - maybe even a diagram.</w:t>
-      </w:r>
-    </w:p>
-    <w:p/>
-    <w:p>
-      <w:r>
-        <w:t>* Section 4.3.3 seems to come too late. It might be more effective to present that before the ideal adaptor model. That is, put the concerns with premature convergence to rest before you present an explanatory model.</w:t>
-      </w:r>
-    </w:p>
-    <w:p/>
-    <w:p>
-      <w:r>
-        <w:t>* Line 1065: "While it is difficult to evaluate this explanation without a specific model of how listener learn from unlabeled tokens, one consideration suggests that it is not sufficient to explain our data…." McMurray, Aslin, et al. (2009) have a mixture of Gaussian's model that does distributional learning from unlabeled exemplars…. That could be a promising avenue for future exploration.</w:t>
-      </w:r>
-    </w:p>
-    <w:p>
-      <w:pPr>
-        <w:rPr>
-          <w:lang w:val="en-US"/>
-        </w:rPr>
-      </w:pPr>
-      <w:r>
-        <w:t xml:space="preserve">* Line 1065. The other thing that struck me about this statement though, is that the authors appear to be </w:t>
-      </w:r>
-      <w:r>
-        <w:rPr>
-          <w:highlight w:val="yellow"/>
-        </w:rPr>
-        <w:t>dramatically minimizing the role of unsupervised learning</w:t>
-      </w:r>
-      <w:r>
-        <w:t>. That comes out now??? Distributional learning was originally posited by Jessica Maye to be an entirely unsupervised process that infants may use to acquire the early phoneme categories of their language (Maye &amp; Gerken, 2000; Maye et al., 2003). In the history of that approach to learning, the unsupervised nature is the core. There have been tons of computational models of this from connectionist (Gauthier et al., 2007; Guenther &amp; Gjaja, 1996; McMurray, Horst, et al., 2009) and non-connectionist (McMurray, Aslin, et al., 2009; Toscano &amp; McMurray, 2010) approaches. And clear demonstrations that humans can do both phonetic category adaptation (Clayards et al., 2008) and learn new categories (Escudero et al., 2011; Escudero &amp; Williams, 2014; Goudbeek et al., 2008; Goudbeek et al., 2009) without feedback. It feels oddly revisionist to claim here - particularly this late in the paper - -that the supervised portion is what's driving the show.</w:t>
-      </w:r>
-    </w:p>
-    <w:p>
-      <w:pPr>
-        <w:rPr>
-          <w:lang w:val="en-US"/>
-        </w:rPr>
-      </w:pPr>
-    </w:p>
-    <w:p>
-      <w:pPr>
-        <w:rPr>
-          <w:lang w:val="en-US"/>
-        </w:rPr>
-      </w:pPr>
-      <w:r>
-        <w:t xml:space="preserve">* The authors do a very nice job of evaluating their own statistical models to ensure that the priors aren't creating an effect that isn't there (in particular the premature stopping). But given all this, I wonder if they should consider </w:t>
-      </w:r>
-      <w:r>
-        <w:rPr>
-          <w:highlight w:val="yellow"/>
-        </w:rPr>
-        <w:t xml:space="preserve">(as a secondary analysis) a </w:t>
+        <w:t xml:space="preserve">synthetic speech in </w:t>
       </w:r>
       <w:commentRangeStart w:id="161"/>
       <w:commentRangeStart w:id="162"/>
+      <w:commentRangeStart w:id="163"/>
       <w:r>
         <w:rPr>
           <w:highlight w:val="yellow"/>
         </w:rPr>
+        <w:t>multiple</w:t>
+      </w:r>
+      <w:commentRangeEnd w:id="161"/>
+      <w:r>
+        <w:rPr>
+          <w:rStyle w:val="CommentReference"/>
+        </w:rPr>
+        <w:commentReference w:id="161"/>
+      </w:r>
+      <w:commentRangeEnd w:id="162"/>
+      <w:r>
+        <w:rPr>
+          <w:rStyle w:val="CommentReference"/>
+        </w:rPr>
+        <w:commentReference w:id="162"/>
+      </w:r>
+      <w:commentRangeEnd w:id="163"/>
+      <w:r>
+        <w:rPr>
+          <w:rStyle w:val="CommentReference"/>
+        </w:rPr>
+        <w:commentReference w:id="163"/>
+      </w:r>
+      <w:r>
+        <w:rPr>
+          <w:highlight w:val="yellow"/>
+        </w:rPr>
+        <w:t xml:space="preserve"> places</w:t>
+      </w:r>
+      <w:r>
+        <w:t xml:space="preserve">, but I'm not sure its really all that widespread. My recollection is that most of the lexically guided retuning work with fricatives, for example, uses natural recordings and techniques like sample averaging to create the stimuli which sound highly natural, and most of the more recent VOT studies do a type of cross-splicing similar to what is done here. In fact, I'm not even sure if any of the existing Klatt synthesizers even work in the latest versions of windows. One can critique all of these stimulus construction techniques on phonetic grounds (sample averaged, in particular, </w:t>
+      </w:r>
+      <w:r>
+        <w:lastRenderedPageBreak/>
+        <w:t xml:space="preserve">comes with serious issues for this purpose), but I'n not sure sounding robotic is one of them. I could be wrong - -I've read most of these papers, and didn't really keep a catalog of stimulus construction types - but I'd </w:t>
+      </w:r>
+      <w:r>
+        <w:rPr>
+          <w:highlight w:val="yellow"/>
+        </w:rPr>
+        <w:t>be careful with this assertion</w:t>
+      </w:r>
+      <w:r>
+        <w:t>.</w:t>
+      </w:r>
+    </w:p>
+    <w:p>
+      <w:pPr>
+        <w:rPr>
+          <w:lang w:val="en-GB"/>
+          <w:rPrChange w:id="164" w:author="Microsoft Office User" w:date="2024-10-25T13:06:00Z" w16du:dateUtc="2024-10-25T11:06:00Z">
+            <w:rPr/>
+          </w:rPrChange>
+        </w:rPr>
+      </w:pPr>
+    </w:p>
+    <w:p>
+      <w:r>
+        <w:t>* The authors use the term PSE (point of subjective equality) as the key DV in a lot of analyses. That seems like the right one, but why use that term? It's a fine term, and it comes out of the psychometrics literature, but everyone in speech would call it the category boundary</w:t>
+      </w:r>
+      <w:commentRangeStart w:id="165"/>
+      <w:r>
+        <w:t xml:space="preserve">? </w:t>
+      </w:r>
+      <w:r>
+        <w:rPr>
+          <w:highlight w:val="yellow"/>
+        </w:rPr>
+        <w:t xml:space="preserve">Why make your audience learn a new </w:t>
+      </w:r>
+      <w:commentRangeStart w:id="166"/>
+      <w:r>
+        <w:rPr>
+          <w:highlight w:val="yellow"/>
+        </w:rPr>
+        <w:t>term</w:t>
+      </w:r>
+      <w:commentRangeEnd w:id="166"/>
+      <w:r>
+        <w:rPr>
+          <w:rStyle w:val="CommentReference"/>
+        </w:rPr>
+        <w:commentReference w:id="166"/>
+      </w:r>
+      <w:r>
+        <w:t xml:space="preserve">? </w:t>
+      </w:r>
+      <w:commentRangeEnd w:id="165"/>
+      <w:r>
+        <w:rPr>
+          <w:rStyle w:val="CommentReference"/>
+        </w:rPr>
+        <w:commentReference w:id="165"/>
+      </w:r>
+      <w:r>
+        <w:t>I don't see the point and it's a bit off putting (or even haughty).</w:t>
+      </w:r>
+    </w:p>
+    <w:p/>
+    <w:p>
+      <w:pPr>
+        <w:rPr>
+          <w:lang w:val="en-GB"/>
+          <w:rPrChange w:id="167" w:author="Microsoft Office User" w:date="2024-10-17T20:09:00Z" w16du:dateUtc="2024-10-17T18:09:00Z">
+            <w:rPr/>
+          </w:rPrChange>
+        </w:rPr>
+      </w:pPr>
+      <w:r>
+        <w:t xml:space="preserve">* I really </w:t>
+      </w:r>
+      <w:r>
+        <w:rPr>
+          <w:highlight w:val="yellow"/>
+        </w:rPr>
+        <w:t xml:space="preserve">like the ideal adaptor models but I found it very hard to understand how it is different than the various other ideal Bayesian models that were </w:t>
+      </w:r>
+      <w:commentRangeStart w:id="168"/>
+      <w:r>
+        <w:rPr>
+          <w:highlight w:val="yellow"/>
+        </w:rPr>
+        <w:t>presented</w:t>
+      </w:r>
+      <w:commentRangeEnd w:id="168"/>
+      <w:r>
+        <w:rPr>
+          <w:rStyle w:val="CommentReference"/>
+        </w:rPr>
+        <w:commentReference w:id="168"/>
+      </w:r>
+      <w:r>
+        <w:rPr>
+          <w:highlight w:val="yellow"/>
+        </w:rPr>
+        <w:t xml:space="preserve"> earlier.</w:t>
+      </w:r>
+      <w:r>
+        <w:t xml:space="preserve"> It would help the reader to have a more explicit compare and contrast - maybe even a diagram.</w:t>
+      </w:r>
+    </w:p>
+    <w:p/>
+    <w:p>
+      <w:r>
+        <w:t>* Section 4.3.3 seems to come too late. It might be more effective to present that before the ideal adaptor model. That is, put the concerns with premature convergence to rest before you present an explanatory model.</w:t>
+      </w:r>
+    </w:p>
+    <w:p/>
+    <w:p>
+      <w:r>
+        <w:t>* Line 1065: "While it is difficult to evaluate this explanation without a specific model of how listener learn from unlabeled tokens, one consideration suggests that it is not sufficient to explain our data…." McMurray, Aslin, et al. (2009) have a mixture of Gaussian's model that does distributional learning from unlabeled exemplars…. That could be a promising avenue for future exploration.</w:t>
+      </w:r>
+    </w:p>
+    <w:p>
+      <w:pPr>
+        <w:rPr>
+          <w:lang w:val="en-US"/>
+        </w:rPr>
+      </w:pPr>
+      <w:r>
+        <w:t xml:space="preserve">* Line 1065. The other thing that struck me about this statement though, is that the authors appear to be </w:t>
+      </w:r>
+      <w:r>
+        <w:rPr>
+          <w:highlight w:val="yellow"/>
+        </w:rPr>
+        <w:t>dramatically minimizing the role of unsupervised learning</w:t>
+      </w:r>
+      <w:r>
+        <w:t>. That comes out now??? Distributional learning was originally posited by Jessica Maye to be an entirely unsupervised process that infants may use to acquire the early phoneme categories of their language (Maye &amp; Gerken, 2000; Maye et al., 2003). In the history of that approach to learning, the unsupervised nature is the core. There have been tons of computational models of this from connectionist (Gauthier et al., 2007; Guenther &amp; Gjaja, 1996; McMurray, Horst, et al., 2009) and non-connectionist (McMurray, Aslin, et al., 2009; Toscano &amp; McMurray, 2010) approaches. And clear demonstrations that humans can do both phonetic category adaptation (Clayards et al., 2008) and learn new categories (Escudero et al., 2011; Escudero &amp; Williams, 2014; Goudbeek et al., 2008; Goudbeek et al., 2009) without feedback. It feels oddly revisionist to claim here - particularly this late in the paper - -</w:t>
+      </w:r>
+      <w:commentRangeStart w:id="169"/>
+      <w:r>
+        <w:t>that the supervised portion is what's driving the show.</w:t>
+      </w:r>
+      <w:commentRangeEnd w:id="169"/>
+      <w:r>
+        <w:rPr>
+          <w:rStyle w:val="CommentReference"/>
+        </w:rPr>
+        <w:commentReference w:id="169"/>
+      </w:r>
+    </w:p>
+    <w:p>
+      <w:pPr>
+        <w:rPr>
+          <w:lang w:val="en-US"/>
+        </w:rPr>
+      </w:pPr>
+    </w:p>
+    <w:p>
+      <w:pPr>
+        <w:rPr>
+          <w:lang w:val="en-US"/>
+        </w:rPr>
+      </w:pPr>
+      <w:r>
+        <w:t xml:space="preserve">* The authors do a very nice job of evaluating their own statistical models to ensure that the priors aren't creating an effect that isn't there (in particular the premature stopping). But given all this, I wonder if they should consider </w:t>
+      </w:r>
+      <w:r>
+        <w:rPr>
+          <w:highlight w:val="yellow"/>
+        </w:rPr>
+        <w:t xml:space="preserve">(as a secondary analysis) a </w:t>
+      </w:r>
+      <w:commentRangeStart w:id="170"/>
+      <w:commentRangeStart w:id="171"/>
+      <w:r>
+        <w:rPr>
+          <w:highlight w:val="yellow"/>
+        </w:rPr>
         <w:t>non</w:t>
       </w:r>
-      <w:commentRangeEnd w:id="161"/>
-      <w:r>
-        <w:rPr>
-          <w:rStyle w:val="CommentReference"/>
-        </w:rPr>
-        <w:commentReference w:id="161"/>
-      </w:r>
-      <w:commentRangeEnd w:id="162"/>
-      <w:r>
-        <w:rPr>
-          <w:rStyle w:val="CommentReference"/>
-        </w:rPr>
-        <w:commentReference w:id="162"/>
+      <w:commentRangeEnd w:id="170"/>
+      <w:r>
+        <w:rPr>
+          <w:rStyle w:val="CommentReference"/>
+        </w:rPr>
+        <w:commentReference w:id="170"/>
+      </w:r>
+      <w:commentRangeEnd w:id="171"/>
+      <w:r>
+        <w:rPr>
+          <w:rStyle w:val="CommentReference"/>
+        </w:rPr>
+        <w:commentReference w:id="171"/>
       </w:r>
       <w:r>
         <w:rPr>
@@ -4271,15 +4339,8 @@
           <w:color w:val="A8D08D" w:themeColor="accent6" w:themeTint="99"/>
           <w:lang w:val="en-US"/>
         </w:rPr>
-        <w:t xml:space="preserve">We would hesitate the describe the Bayesian approach as an issue here. First, frequentist models would likely not at all converge with the full random effect structure (the ‘dark secret‘ of those models that has prompted dozens of highly cited papers in the psych </w:t>
-      </w:r>
-      <w:r>
-        <w:rPr>
-          <w:color w:val="A8D08D" w:themeColor="accent6" w:themeTint="99"/>
-          <w:lang w:val="en-US"/>
-        </w:rPr>
         <w:lastRenderedPageBreak/>
-        <w:t xml:space="preserve">sciences). Second, while there are some libraries for frequentist psychometric models, they all have limitations with regard to the designs they allow, whereas the </w:t>
+        <w:t xml:space="preserve">We would hesitate the describe the Bayesian approach as an issue here. First, frequentist models would likely not at all converge with the full random effect structure (the ‘dark secret‘ of those models that has prompted dozens of highly cited papers in the psych sciences). Second, while there are some libraries for frequentist psychometric models, they all have limitations with regard to the designs they allow, whereas the </w:t>
       </w:r>
       <w:proofErr w:type="spellStart"/>
       <w:r>
@@ -4322,7 +4383,7 @@
         </w:rPr>
         <w:t xml:space="preserve">Critically, one of the Bayesian auxiliary analyses we conduct employed a uniform prior, removing any bias from the estimation of parameters. That analysis replicated all findings we report (see SI </w:t>
       </w:r>
-      <w:commentRangeStart w:id="163"/>
+      <w:commentRangeStart w:id="172"/>
       <w:r>
         <w:rPr>
           <w:b/>
@@ -4332,13 +4393,13 @@
         </w:rPr>
         <w:t>XXX</w:t>
       </w:r>
-      <w:commentRangeEnd w:id="163"/>
-      <w:r>
-        <w:rPr>
-          <w:rStyle w:val="CommentReference"/>
-          <w:color w:val="A8D08D" w:themeColor="accent6" w:themeTint="99"/>
-        </w:rPr>
-        <w:commentReference w:id="163"/>
+      <w:commentRangeEnd w:id="172"/>
+      <w:r>
+        <w:rPr>
+          <w:rStyle w:val="CommentReference"/>
+          <w:color w:val="A8D08D" w:themeColor="accent6" w:themeTint="99"/>
+        </w:rPr>
+        <w:commentReference w:id="172"/>
       </w:r>
       <w:r>
         <w:rPr>
@@ -4381,7 +4442,7 @@
         </w:rPr>
         <w:t xml:space="preserve">Finally, we note that there are random effects, both for subject and </w:t>
       </w:r>
-      <w:commentRangeStart w:id="164"/>
+      <w:commentRangeStart w:id="173"/>
       <w:r>
         <w:rPr>
           <w:color w:val="A8D08D" w:themeColor="accent6" w:themeTint="99"/>
@@ -4389,12 +4450,12 @@
         </w:rPr>
         <w:t>for items.</w:t>
       </w:r>
-      <w:commentRangeEnd w:id="164"/>
-      <w:r>
-        <w:rPr>
-          <w:rStyle w:val="CommentReference"/>
-        </w:rPr>
-        <w:commentReference w:id="164"/>
+      <w:commentRangeEnd w:id="173"/>
+      <w:r>
+        <w:rPr>
+          <w:rStyle w:val="CommentReference"/>
+        </w:rPr>
+        <w:commentReference w:id="173"/>
       </w:r>
       <w:r>
         <w:rPr>
@@ -4462,12 +4523,40 @@
     </w:p>
     <w:p>
       <w:r>
-        <w:t>* Escudero, P., Benders, T., &amp; Wanrooij, K. (2011). Enhanced bimodal distributions facilitate the learning of second language vowels. The Journal of the Acoustical Society of America, 130(4), EL206-EL212. https://doi.org/10.1121/1.3629144</w:t>
-      </w:r>
-    </w:p>
-    <w:p>
-      <w:r>
-        <w:t>* Escudero, P., &amp; Williams, D. (2014). Distributional learning has immediate and long-lasting effects. Cognition, 133(2), 408-413. https://doi.org/https://doi.org/10.1016/j.cognition.2014.07.002</w:t>
+        <w:t xml:space="preserve">* </w:t>
+      </w:r>
+      <w:commentRangeStart w:id="174"/>
+      <w:r>
+        <w:t xml:space="preserve">Escudero, P., Benders, T., &amp; Wanrooij, K. (2011). </w:t>
+      </w:r>
+      <w:commentRangeEnd w:id="174"/>
+      <w:r>
+        <w:rPr>
+          <w:rStyle w:val="CommentReference"/>
+        </w:rPr>
+        <w:commentReference w:id="174"/>
+      </w:r>
+      <w:r>
+        <w:t>Enhanced bimodal distributions facilitate the learning of second language vowels. The Journal of the Acoustical Society of America, 130(4), EL206-EL212. https://doi.org/10.1121/1.3629144</w:t>
+      </w:r>
+    </w:p>
+    <w:p>
+      <w:r>
+        <w:t xml:space="preserve">* </w:t>
+      </w:r>
+      <w:commentRangeStart w:id="175"/>
+      <w:r>
+        <w:t xml:space="preserve">Escudero, P., &amp; Williams, D. (2014). </w:t>
+      </w:r>
+      <w:commentRangeEnd w:id="175"/>
+      <w:r>
+        <w:rPr>
+          <w:rStyle w:val="CommentReference"/>
+        </w:rPr>
+        <w:commentReference w:id="175"/>
+      </w:r>
+      <w:r>
+        <w:t>Distributional learning has immediate and long-lasting effects. Cognition, 133(2), 408-413. https://doi.org/https://doi.org/10.1016/j.cognition.2014.07.002</w:t>
       </w:r>
     </w:p>
     <w:p>
@@ -4507,6 +4596,7 @@
     </w:p>
     <w:p>
       <w:r>
+        <w:lastRenderedPageBreak/>
         <w:t>* Maye, J., Werker, J. F., &amp; Gerken, L. (2003). Infant sensitivity to distributional information can affect phonetic discrimination. Cognition, 82, 101-111.</w:t>
       </w:r>
     </w:p>
@@ -4517,7 +4607,6 @@
     </w:p>
     <w:p>
       <w:r>
-        <w:lastRenderedPageBreak/>
         <w:t>* McMurray, B., Horst, J. S., Toscano, J. C., &amp; Samuelson, L. (2009). Towards an integration of connectionist learning and dynamical systems processing: case studies in speech and lexical development. In J. Spencer, M. Thomas, &amp; J. L. McClelland (Eds.), Toward a Unified Theory of Development: Connectionism and Dynamic Systems Theory Re-Considered. (pp. 218-252). Oxford University Press.</w:t>
       </w:r>
     </w:p>
@@ -5456,7 +5545,7 @@
       </w:r>
     </w:p>
   </w:comment>
-  <w:comment w:id="56" w:author="Microsoft Office User" w:date="2024-10-10T15:54:00Z" w:initials="MOU">
+  <w:comment w:id="50" w:author="Microsoft Office User" w:date="2024-10-16T17:24:00Z" w:initials="MOU">
     <w:p>
       <w:pPr>
         <w:pStyle w:val="CommentText"/>
@@ -5468,11 +5557,32 @@
         <w:annotationRef/>
       </w:r>
       <w:r>
+        <w:t>Changed</w:t>
+      </w:r>
+    </w:p>
+    <w:p>
+      <w:pPr>
+        <w:pStyle w:val="CommentText"/>
+      </w:pPr>
+    </w:p>
+  </w:comment>
+  <w:comment w:id="58" w:author="Microsoft Office User" w:date="2024-10-10T15:54:00Z" w:initials="MOU">
+    <w:p>
+      <w:pPr>
+        <w:pStyle w:val="CommentText"/>
+      </w:pPr>
+      <w:r>
+        <w:rPr>
+          <w:rStyle w:val="CommentReference"/>
+        </w:rPr>
+        <w:annotationRef/>
+      </w:r>
+      <w:r>
         <w:t xml:space="preserve">I don’t understand what s/he meant by mixture model sort of way. </w:t>
       </w:r>
     </w:p>
   </w:comment>
-  <w:comment w:id="63" w:author="Microsoft Office User" w:date="2024-09-28T11:15:00Z" w:initials="MOU">
+  <w:comment w:id="69" w:author="Microsoft Office User" w:date="2024-09-28T11:15:00Z" w:initials="MOU">
     <w:p>
       <w:pPr>
         <w:pStyle w:val="CommentText"/>
@@ -5488,7 +5598,7 @@
       </w:r>
     </w:p>
   </w:comment>
-  <w:comment w:id="64" w:author="Jaeger, Florian" w:date="2024-09-29T17:37:00Z" w:initials="TJ">
+  <w:comment w:id="70" w:author="Jaeger, Florian" w:date="2024-09-29T17:37:00Z" w:initials="TJ">
     <w:p>
       <w:r>
         <w:rPr>
@@ -5506,7 +5616,7 @@
       </w:r>
     </w:p>
   </w:comment>
-  <w:comment w:id="82" w:author="Microsoft Office User" w:date="2024-10-10T16:46:00Z" w:initials="MOU">
+  <w:comment w:id="88" w:author="Microsoft Office User" w:date="2024-10-10T16:46:00Z" w:initials="MOU">
     <w:p>
       <w:pPr>
         <w:pStyle w:val="CommentText"/>
@@ -5522,7 +5632,7 @@
       </w:r>
     </w:p>
   </w:comment>
-  <w:comment w:id="87" w:author="Microsoft Office User" w:date="2024-09-28T11:16:00Z" w:initials="MOU">
+  <w:comment w:id="93" w:author="Microsoft Office User" w:date="2024-09-28T11:16:00Z" w:initials="MOU">
     <w:p>
       <w:pPr>
         <w:pStyle w:val="CommentText"/>
@@ -5538,7 +5648,7 @@
       </w:r>
     </w:p>
   </w:comment>
-  <w:comment w:id="88" w:author="Jaeger, Florian" w:date="2024-09-29T17:38:00Z" w:initials="TJ">
+  <w:comment w:id="94" w:author="Jaeger, Florian" w:date="2024-09-29T17:38:00Z" w:initials="TJ">
     <w:p>
       <w:r>
         <w:rPr>
@@ -5556,7 +5666,7 @@
       </w:r>
     </w:p>
   </w:comment>
-  <w:comment w:id="89" w:author="Jaeger, Florian" w:date="2024-09-29T17:38:00Z" w:initials="TJ">
+  <w:comment w:id="95" w:author="Jaeger, Florian" w:date="2024-09-29T17:38:00Z" w:initials="TJ">
     <w:p>
       <w:r>
         <w:rPr>
@@ -5574,7 +5684,7 @@
       </w:r>
     </w:p>
   </w:comment>
-  <w:comment w:id="90" w:author="Jaeger, Florian" w:date="2024-09-29T17:39:00Z" w:initials="TJ">
+  <w:comment w:id="96" w:author="Jaeger, Florian" w:date="2024-09-29T17:39:00Z" w:initials="TJ">
     <w:p>
       <w:r>
         <w:rPr>
@@ -5592,7 +5702,7 @@
       </w:r>
     </w:p>
   </w:comment>
-  <w:comment w:id="91" w:author="Jaeger, Florian" w:date="2024-09-29T17:40:00Z" w:initials="TJ">
+  <w:comment w:id="97" w:author="Jaeger, Florian" w:date="2024-09-29T17:40:00Z" w:initials="TJ">
     <w:p>
       <w:r>
         <w:rPr>
@@ -5610,7 +5720,7 @@
       </w:r>
     </w:p>
   </w:comment>
-  <w:comment w:id="129" w:author="Microsoft Office User" w:date="2024-10-10T15:43:00Z" w:initials="MOU">
+  <w:comment w:id="135" w:author="Microsoft Office User" w:date="2024-10-10T15:43:00Z" w:initials="MOU">
     <w:p>
       <w:pPr>
         <w:pStyle w:val="CommentText"/>
@@ -5626,7 +5736,7 @@
       </w:r>
     </w:p>
   </w:comment>
-  <w:comment w:id="149" w:author="Microsoft Office User" w:date="2024-09-28T11:20:00Z" w:initials="MOU">
+  <w:comment w:id="155" w:author="Microsoft Office User" w:date="2024-09-28T11:20:00Z" w:initials="MOU">
     <w:p>
       <w:pPr>
         <w:pStyle w:val="CommentText"/>
@@ -5642,7 +5752,7 @@
       </w:r>
     </w:p>
   </w:comment>
-  <w:comment w:id="150" w:author="Jaeger, Florian" w:date="2024-09-29T17:41:00Z" w:initials="TJ">
+  <w:comment w:id="156" w:author="Jaeger, Florian" w:date="2024-09-29T17:41:00Z" w:initials="TJ">
     <w:p>
       <w:r>
         <w:rPr>
@@ -5660,7 +5770,7 @@
       </w:r>
     </w:p>
   </w:comment>
-  <w:comment w:id="151" w:author="Jaeger, Florian" w:date="2024-09-29T17:42:00Z" w:initials="TJ">
+  <w:comment w:id="157" w:author="Jaeger, Florian" w:date="2024-09-29T17:42:00Z" w:initials="TJ">
     <w:p>
       <w:r>
         <w:rPr>
@@ -5678,7 +5788,7 @@
       </w:r>
     </w:p>
   </w:comment>
-  <w:comment w:id="152" w:author="Microsoft Office User" w:date="2024-09-28T11:23:00Z" w:initials="MOU">
+  <w:comment w:id="158" w:author="Microsoft Office User" w:date="2024-09-28T11:23:00Z" w:initials="MOU">
     <w:p>
       <w:pPr>
         <w:pStyle w:val="CommentText"/>
@@ -5694,7 +5804,7 @@
       </w:r>
     </w:p>
   </w:comment>
-  <w:comment w:id="153" w:author="Jaeger, Florian" w:date="2024-09-29T17:43:00Z" w:initials="TJ">
+  <w:comment w:id="159" w:author="Jaeger, Florian" w:date="2024-09-29T17:43:00Z" w:initials="TJ">
     <w:p>
       <w:r>
         <w:rPr>
@@ -5712,7 +5822,7 @@
       </w:r>
     </w:p>
   </w:comment>
-  <w:comment w:id="154" w:author="Microsoft Office User" w:date="2024-09-28T11:24:00Z" w:initials="MOU">
+  <w:comment w:id="160" w:author="Microsoft Office User" w:date="2024-09-28T11:24:00Z" w:initials="MOU">
     <w:p>
       <w:pPr>
         <w:pStyle w:val="CommentText"/>
@@ -5731,7 +5841,7 @@
       </w:r>
     </w:p>
   </w:comment>
-  <w:comment w:id="155" w:author="Microsoft Office User" w:date="2024-09-28T11:28:00Z" w:initials="MOU">
+  <w:comment w:id="161" w:author="Microsoft Office User" w:date="2024-09-28T11:28:00Z" w:initials="MOU">
     <w:p>
       <w:pPr>
         <w:pStyle w:val="CommentText"/>
@@ -5750,7 +5860,7 @@
       </w:r>
     </w:p>
   </w:comment>
-  <w:comment w:id="156" w:author="Jaeger, Florian" w:date="2024-09-29T17:44:00Z" w:initials="TJ">
+  <w:comment w:id="162" w:author="Jaeger, Florian" w:date="2024-09-29T17:44:00Z" w:initials="TJ">
     <w:p>
       <w:r>
         <w:rPr>
@@ -5768,7 +5878,7 @@
       </w:r>
     </w:p>
   </w:comment>
-  <w:comment w:id="157" w:author="Microsoft Office User" w:date="2024-10-10T20:59:00Z" w:initials="MOU">
+  <w:comment w:id="163" w:author="Microsoft Office User" w:date="2024-10-10T20:59:00Z" w:initials="MOU">
     <w:p>
       <w:pPr>
         <w:pStyle w:val="CommentText"/>
@@ -5787,7 +5897,7 @@
       </w:r>
     </w:p>
   </w:comment>
-  <w:comment w:id="159" w:author="Microsoft Office User" w:date="2024-09-28T11:29:00Z" w:initials="MOU">
+  <w:comment w:id="166" w:author="Microsoft Office User" w:date="2024-09-28T11:29:00Z" w:initials="MOU">
     <w:p>
       <w:pPr>
         <w:pStyle w:val="CommentText"/>
@@ -5803,7 +5913,7 @@
       </w:r>
     </w:p>
   </w:comment>
-  <w:comment w:id="158" w:author="Jaeger, Florian" w:date="2024-09-29T17:46:00Z" w:initials="TJ">
+  <w:comment w:id="165" w:author="Jaeger, Florian" w:date="2024-09-29T17:46:00Z" w:initials="TJ">
     <w:p>
       <w:r>
         <w:rPr>
@@ -5821,7 +5931,7 @@
       </w:r>
     </w:p>
   </w:comment>
-  <w:comment w:id="160" w:author="Microsoft Office User" w:date="2024-09-28T11:30:00Z" w:initials="MOU">
+  <w:comment w:id="168" w:author="Microsoft Office User" w:date="2024-09-28T11:30:00Z" w:initials="MOU">
     <w:p>
       <w:pPr>
         <w:pStyle w:val="CommentText"/>
@@ -5837,7 +5947,7 @@
       </w:r>
     </w:p>
   </w:comment>
-  <w:comment w:id="161" w:author="Microsoft Office User" w:date="2024-09-28T11:58:00Z" w:initials="MOU">
+  <w:comment w:id="169" w:author="Microsoft Office User" w:date="2024-10-16T18:11:00Z" w:initials="MOU">
     <w:p>
       <w:pPr>
         <w:pStyle w:val="CommentText"/>
@@ -5849,11 +5959,30 @@
         <w:annotationRef/>
       </w:r>
       <w:r>
+        <w:t>the reviewer is affected by statements like “learning from unlabeled test tokens”</w:t>
+      </w:r>
+      <w:r>
+        <w:t xml:space="preserve"> and left with the impression that we think learning was successful only because of supervision</w:t>
+      </w:r>
+    </w:p>
+  </w:comment>
+  <w:comment w:id="170" w:author="Microsoft Office User" w:date="2024-09-28T11:58:00Z" w:initials="MOU">
+    <w:p>
+      <w:pPr>
+        <w:pStyle w:val="CommentText"/>
+      </w:pPr>
+      <w:r>
+        <w:rPr>
+          <w:rStyle w:val="CommentReference"/>
+        </w:rPr>
+        <w:annotationRef/>
+      </w:r>
+      <w:r>
         <w:t>This is covered by the default uniform prior bayesian model, no?</w:t>
       </w:r>
     </w:p>
   </w:comment>
-  <w:comment w:id="162" w:author="Jaeger, Florian" w:date="2024-09-29T17:47:00Z" w:initials="TJ">
+  <w:comment w:id="171" w:author="Jaeger, Florian" w:date="2024-09-29T17:47:00Z" w:initials="TJ">
     <w:p>
       <w:r>
         <w:rPr>
@@ -5871,7 +6000,7 @@
       </w:r>
     </w:p>
   </w:comment>
-  <w:comment w:id="163" w:author="Jaeger, Florian" w:date="2024-09-29T17:51:00Z" w:initials="TJ">
+  <w:comment w:id="172" w:author="Jaeger, Florian" w:date="2024-09-29T17:51:00Z" w:initials="TJ">
     <w:p>
       <w:r>
         <w:rPr>
@@ -5889,7 +6018,7 @@
       </w:r>
     </w:p>
   </w:comment>
-  <w:comment w:id="164" w:author="Jaeger, Florian" w:date="2024-09-29T17:53:00Z" w:initials="TJ">
+  <w:comment w:id="173" w:author="Jaeger, Florian" w:date="2024-09-29T17:53:00Z" w:initials="TJ">
     <w:p>
       <w:r>
         <w:rPr>
@@ -5904,6 +6033,59 @@
           <w:szCs w:val="20"/>
         </w:rPr>
         <w:t>correct?</w:t>
+      </w:r>
+    </w:p>
+  </w:comment>
+  <w:comment w:id="174" w:author="Microsoft Office User" w:date="2024-10-16T18:29:00Z" w:initials="MOU">
+    <w:p>
+      <w:pPr>
+        <w:pStyle w:val="CommentText"/>
+        <w:rPr>
+          <w:lang w:val="en-GB"/>
+        </w:rPr>
+      </w:pPr>
+      <w:r>
+        <w:rPr>
+          <w:rStyle w:val="CommentReference"/>
+        </w:rPr>
+        <w:annotationRef/>
+      </w:r>
+      <w:r>
+        <w:t xml:space="preserve">Pre-test, training, post-test; 40 test trials, 128 training trials, 40 test trials. Traning period was 2 minutes. </w:t>
+      </w:r>
+      <w:r>
+        <w:t xml:space="preserve">Training was with synthetic tokens. Testing was with natural tokens. </w:t>
+      </w:r>
+      <w:r>
+        <w:t>This is a short experiment but difference from ours is that ther</w:t>
+      </w:r>
+      <w:r>
+        <w:t>e</w:t>
+      </w:r>
+      <w:r>
+        <w:t xml:space="preserve"> isn’t testing in between the 128 trials. </w:t>
+      </w:r>
+    </w:p>
+  </w:comment>
+  <w:comment w:id="175" w:author="Microsoft Office User" w:date="2024-10-16T18:48:00Z" w:initials="MOU">
+    <w:p>
+      <w:pPr>
+        <w:pStyle w:val="CommentText"/>
+        <w:rPr>
+          <w:lang w:val="en-GB"/>
+        </w:rPr>
+      </w:pPr>
+      <w:r>
+        <w:rPr>
+          <w:rStyle w:val="CommentReference"/>
+        </w:rPr>
+        <w:annotationRef/>
+      </w:r>
+      <w:r>
+        <w:t xml:space="preserve">This paper reports both ST and LT DL training on L2 learners. It </w:t>
+      </w:r>
+      <w:r>
+        <w:t xml:space="preserve">2x pre-test training, post-test experiments separated by 6 months. Then just a test 6 months after the 2nd experiment. 80 trials during test. 2 minute training (128 trials) in both experiments. </w:t>
       </w:r>
     </w:p>
   </w:comment>
@@ -5957,6 +6139,7 @@
   <w15:commentEx w15:paraId="5120B2EF" w15:done="0"/>
   <w15:commentEx w15:paraId="4DCFC58D" w15:paraIdParent="5120B2EF" w15:done="0"/>
   <w15:commentEx w15:paraId="026A434B" w15:done="0"/>
+  <w15:commentEx w15:paraId="3497D2F2" w15:done="0"/>
   <w15:commentEx w15:paraId="2B668DF1" w15:done="0"/>
   <w15:commentEx w15:paraId="42B14700" w15:done="0"/>
   <w15:commentEx w15:paraId="1531D9B2" w15:paraIdParent="42B14700" w15:done="0"/>
@@ -5979,10 +6162,13 @@
   <w15:commentEx w15:paraId="138F3C22" w15:done="0"/>
   <w15:commentEx w15:paraId="463154F0" w15:done="0"/>
   <w15:commentEx w15:paraId="55554896" w15:done="0"/>
+  <w15:commentEx w15:paraId="7AF7950B" w15:done="0"/>
   <w15:commentEx w15:paraId="28BD07BD" w15:done="0"/>
   <w15:commentEx w15:paraId="374427DB" w15:paraIdParent="28BD07BD" w15:done="0"/>
   <w15:commentEx w15:paraId="19A6FD60" w15:done="0"/>
   <w15:commentEx w15:paraId="5378364A" w15:done="0"/>
+  <w15:commentEx w15:paraId="65BF487D" w15:done="0"/>
+  <w15:commentEx w15:paraId="42201912" w15:done="0"/>
 </w15:commentsEx>
 </file>
 
@@ -6033,6 +6219,7 @@
   <w16cex:commentExtensible w16cex:durableId="1AB0296F" w16cex:dateUtc="2024-09-28T09:11:00Z"/>
   <w16cex:commentExtensible w16cex:durableId="267AF3F0" w16cex:dateUtc="2024-09-29T21:36:00Z"/>
   <w16cex:commentExtensible w16cex:durableId="294C04EE" w16cex:dateUtc="2024-09-28T09:12:00Z"/>
+  <w16cex:commentExtensible w16cex:durableId="082C9E75" w16cex:dateUtc="2024-10-16T15:24:00Z"/>
   <w16cex:commentExtensible w16cex:durableId="15E919DE" w16cex:dateUtc="2024-10-10T13:54:00Z"/>
   <w16cex:commentExtensible w16cex:durableId="3B7C8EC2" w16cex:dateUtc="2024-09-28T09:15:00Z"/>
   <w16cex:commentExtensible w16cex:durableId="73AA8B37" w16cex:dateUtc="2024-09-29T21:37:00Z"/>
@@ -6055,10 +6242,13 @@
   <w16cex:commentExtensible w16cex:durableId="307BFBEA" w16cex:dateUtc="2024-09-28T09:29:00Z"/>
   <w16cex:commentExtensible w16cex:durableId="784676F2" w16cex:dateUtc="2024-09-29T21:46:00Z"/>
   <w16cex:commentExtensible w16cex:durableId="233E38F6" w16cex:dateUtc="2024-09-28T09:30:00Z"/>
+  <w16cex:commentExtensible w16cex:durableId="7942FDE6" w16cex:dateUtc="2024-10-16T16:11:00Z"/>
   <w16cex:commentExtensible w16cex:durableId="58CFD514" w16cex:dateUtc="2024-09-28T09:58:00Z"/>
   <w16cex:commentExtensible w16cex:durableId="21E2A625" w16cex:dateUtc="2024-09-29T21:47:00Z"/>
   <w16cex:commentExtensible w16cex:durableId="26864F04" w16cex:dateUtc="2024-09-29T21:51:00Z"/>
   <w16cex:commentExtensible w16cex:durableId="377B6487" w16cex:dateUtc="2024-09-29T21:53:00Z"/>
+  <w16cex:commentExtensible w16cex:durableId="0537BA95" w16cex:dateUtc="2024-10-16T16:29:00Z"/>
+  <w16cex:commentExtensible w16cex:durableId="4F006081" w16cex:dateUtc="2024-10-16T16:48:00Z"/>
 </w16cex:commentsExtensible>
 </file>
 
@@ -6109,6 +6299,7 @@
   <w16cid:commentId w16cid:paraId="5120B2EF" w16cid:durableId="1AB0296F"/>
   <w16cid:commentId w16cid:paraId="4DCFC58D" w16cid:durableId="267AF3F0"/>
   <w16cid:commentId w16cid:paraId="026A434B" w16cid:durableId="294C04EE"/>
+  <w16cid:commentId w16cid:paraId="3497D2F2" w16cid:durableId="082C9E75"/>
   <w16cid:commentId w16cid:paraId="2B668DF1" w16cid:durableId="15E919DE"/>
   <w16cid:commentId w16cid:paraId="42B14700" w16cid:durableId="3B7C8EC2"/>
   <w16cid:commentId w16cid:paraId="1531D9B2" w16cid:durableId="73AA8B37"/>
@@ -6131,10 +6322,13 @@
   <w16cid:commentId w16cid:paraId="138F3C22" w16cid:durableId="307BFBEA"/>
   <w16cid:commentId w16cid:paraId="463154F0" w16cid:durableId="784676F2"/>
   <w16cid:commentId w16cid:paraId="55554896" w16cid:durableId="233E38F6"/>
+  <w16cid:commentId w16cid:paraId="7AF7950B" w16cid:durableId="7942FDE6"/>
   <w16cid:commentId w16cid:paraId="28BD07BD" w16cid:durableId="58CFD514"/>
   <w16cid:commentId w16cid:paraId="374427DB" w16cid:durableId="21E2A625"/>
   <w16cid:commentId w16cid:paraId="19A6FD60" w16cid:durableId="26864F04"/>
   <w16cid:commentId w16cid:paraId="5378364A" w16cid:durableId="377B6487"/>
+  <w16cid:commentId w16cid:paraId="65BF487D" w16cid:durableId="0537BA95"/>
+  <w16cid:commentId w16cid:paraId="42201912" w16cid:durableId="4F006081"/>
 </w16cid:commentsIds>
 </file>
 

</xml_diff>

<commit_message>
saved last edit to response to reviewers
</commit_message>
<xml_diff>
--- a/output/papers/Cognition-Round2/COGNITION_reviewer_comments.docx
+++ b/output/papers/Cognition-Round2/COGNITION_reviewer_comments.docx
@@ -1268,7 +1268,16 @@
         <w:commentReference w:id="17"/>
       </w:r>
     </w:p>
-    <w:p/>
+    <w:p>
+      <w:pPr>
+        <w:rPr>
+          <w:lang w:val="en-GB"/>
+          <w:rPrChange w:id="18" w:author="Microsoft Office User" w:date="2024-11-21T17:01:00Z" w16du:dateUtc="2024-11-21T16:01:00Z">
+            <w:rPr/>
+          </w:rPrChange>
+        </w:rPr>
+      </w:pPr>
+    </w:p>
     <w:p>
       <w:pPr>
         <w:pStyle w:val="ListParagraph"/>
@@ -1302,18 +1311,23 @@
     <w:p>
       <w:pPr>
         <w:rPr>
-          <w:lang w:val="en-US"/>
-        </w:rPr>
-      </w:pPr>
-    </w:p>
-    <w:p>
-      <w:pPr>
-        <w:rPr>
-          <w:color w:val="A8D08D" w:themeColor="accent6" w:themeTint="99"/>
-          <w:lang w:val="en-US"/>
-        </w:rPr>
-      </w:pPr>
-      <w:commentRangeStart w:id="18"/>
+          <w:lang w:val="en-GB"/>
+          <w:rPrChange w:id="19" w:author="Microsoft Office User" w:date="2024-11-18T18:22:00Z" w16du:dateUtc="2024-11-18T17:22:00Z">
+            <w:rPr>
+              <w:lang w:val="en-US"/>
+            </w:rPr>
+          </w:rPrChange>
+        </w:rPr>
+      </w:pPr>
+    </w:p>
+    <w:p>
+      <w:pPr>
+        <w:rPr>
+          <w:color w:val="A8D08D" w:themeColor="accent6" w:themeTint="99"/>
+          <w:lang w:val="en-US"/>
+        </w:rPr>
+      </w:pPr>
+      <w:commentRangeStart w:id="20"/>
       <w:r>
         <w:rPr>
           <w:b/>
@@ -1487,35 +1501,57 @@
         </w:rPr>
         <w:t xml:space="preserve"> </w:t>
       </w:r>
-      <w:commentRangeEnd w:id="18"/>
-      <w:r>
-        <w:rPr>
-          <w:rStyle w:val="CommentReference"/>
-        </w:rPr>
-        <w:commentReference w:id="18"/>
-      </w:r>
-    </w:p>
-    <w:p>
-      <w:pPr>
-        <w:rPr>
-          <w:color w:val="A8D08D" w:themeColor="accent6" w:themeTint="99"/>
-          <w:lang w:val="en-US"/>
-        </w:rPr>
-      </w:pPr>
-    </w:p>
-    <w:p>
-      <w:pPr>
-        <w:rPr>
-          <w:color w:val="A8D08D" w:themeColor="accent6" w:themeTint="99"/>
-          <w:lang w:val="en-US"/>
-        </w:rPr>
-      </w:pPr>
-      <w:r>
-        <w:rPr>
-          <w:color w:val="A8D08D" w:themeColor="accent6" w:themeTint="99"/>
-          <w:lang w:val="en-US"/>
-        </w:rPr>
-        <w:t xml:space="preserve">The reviewer is correct that there are previous studies that have investigated the incremental effects of exposure. But none of these works address the primary question raised in the present manuscript: how do listeners incrementally adapt during </w:t>
+      <w:commentRangeEnd w:id="20"/>
+      <w:r>
+        <w:rPr>
+          <w:rStyle w:val="CommentReference"/>
+        </w:rPr>
+        <w:commentReference w:id="20"/>
+      </w:r>
+    </w:p>
+    <w:p>
+      <w:pPr>
+        <w:rPr>
+          <w:color w:val="A8D08D" w:themeColor="accent6" w:themeTint="99"/>
+          <w:lang w:val="en-US"/>
+        </w:rPr>
+      </w:pPr>
+    </w:p>
+    <w:p>
+      <w:pPr>
+        <w:rPr>
+          <w:color w:val="A8D08D" w:themeColor="accent6" w:themeTint="99"/>
+          <w:lang w:val="en-US"/>
+        </w:rPr>
+      </w:pPr>
+      <w:r>
+        <w:rPr>
+          <w:color w:val="A8D08D" w:themeColor="accent6" w:themeTint="99"/>
+          <w:lang w:val="en-US"/>
+        </w:rPr>
+        <w:t xml:space="preserve">The reviewer is correct that there are previous studies that have investigated the incremental effects of exposure. But none of these works address the primary question raised in the present manuscript: how do listeners </w:t>
+      </w:r>
+      <w:commentRangeStart w:id="21"/>
+      <w:r>
+        <w:rPr>
+          <w:color w:val="A8D08D" w:themeColor="accent6" w:themeTint="99"/>
+          <w:lang w:val="en-US"/>
+        </w:rPr>
+        <w:t xml:space="preserve">incrementally adapt </w:t>
+      </w:r>
+      <w:commentRangeEnd w:id="21"/>
+      <w:r>
+        <w:rPr>
+          <w:rStyle w:val="CommentReference"/>
+        </w:rPr>
+        <w:commentReference w:id="21"/>
+      </w:r>
+      <w:r>
+        <w:rPr>
+          <w:color w:val="A8D08D" w:themeColor="accent6" w:themeTint="99"/>
+          <w:lang w:val="en-US"/>
+        </w:rPr>
+        <w:t xml:space="preserve">during </w:t>
       </w:r>
       <w:r>
         <w:rPr>
@@ -1556,7 +1592,7 @@
         </w:rPr>
         <w:t>We are, of course, inspired by the seminal work by Logan et al. (as well as other early works from the McClelland lab) on distributional learning over speech inputs. But this and similar stud</w:t>
       </w:r>
-      <w:ins w:id="19" w:author="Microsoft Office User" w:date="2024-10-13T16:41:00Z" w16du:dateUtc="2024-10-13T14:41:00Z">
+      <w:ins w:id="22" w:author="Microsoft Office User" w:date="2024-10-13T16:41:00Z" w16du:dateUtc="2024-10-13T14:41:00Z">
         <w:r>
           <w:rPr>
             <w:color w:val="A8D08D" w:themeColor="accent6" w:themeTint="99"/>
@@ -1565,7 +1601,7 @@
           <w:t>ies</w:t>
         </w:r>
       </w:ins>
-      <w:del w:id="20" w:author="Microsoft Office User" w:date="2024-10-13T16:41:00Z" w16du:dateUtc="2024-10-13T14:41:00Z">
+      <w:del w:id="23" w:author="Microsoft Office User" w:date="2024-10-13T16:41:00Z" w16du:dateUtc="2024-10-13T14:41:00Z">
         <w:r>
           <w:rPr>
             <w:color w:val="A8D08D" w:themeColor="accent6" w:themeTint="99"/>
@@ -1581,7 +1617,7 @@
         </w:rPr>
         <w:t xml:space="preserve"> look at how adaptation unfolds over much longer periods of time (weeks!). This makes sense, of course, given that </w:t>
       </w:r>
-      <w:del w:id="21" w:author="Microsoft Office User" w:date="2024-10-13T16:42:00Z" w16du:dateUtc="2024-10-13T14:42:00Z">
+      <w:del w:id="24" w:author="Microsoft Office User" w:date="2024-10-13T16:42:00Z" w16du:dateUtc="2024-10-13T14:42:00Z">
         <w:r>
           <w:rPr>
             <w:color w:val="A8D08D" w:themeColor="accent6" w:themeTint="99"/>
@@ -1590,7 +1626,7 @@
           <w:delText>these studies</w:delText>
         </w:r>
       </w:del>
-      <w:ins w:id="22" w:author="Microsoft Office User" w:date="2024-10-13T16:42:00Z" w16du:dateUtc="2024-10-13T14:42:00Z">
+      <w:ins w:id="25" w:author="Microsoft Office User" w:date="2024-10-13T16:42:00Z" w16du:dateUtc="2024-10-13T14:42:00Z">
         <w:r>
           <w:rPr>
             <w:color w:val="A8D08D" w:themeColor="accent6" w:themeTint="99"/>
@@ -1645,7 +1681,7 @@
         </w:rPr>
         <w:t xml:space="preserve"> adaptation over mere minutes of exposure affects L1 speech perception (and in the absence of any reference to “training”: unlike in L2 learning studies, our participants were not asked to learn a new language; they were simply listening to someone speaking in the listener’s L1). Since these early studies on L2 learning were published, a new and highly productive body of research has found that some changes in L1 speech perception can occur within a few sentences (e.g., Clarke &amp; Garrett, 2004; Xie et al., 2018). While it is quite possible that these rapid changes in L1 perception originate in the same mechanisms as L2 acquisition, and that this includes distributional learning, that is by no means to be taken for granted (see also recent discussions in </w:t>
       </w:r>
-      <w:commentRangeStart w:id="23"/>
+      <w:commentRangeStart w:id="26"/>
       <w:r>
         <w:rPr>
           <w:color w:val="A8D08D" w:themeColor="accent6" w:themeTint="99"/>
@@ -1653,13 +1689,13 @@
         </w:rPr>
         <w:t>Zheng &amp; Samuels, 2020; Baese-Berk, 2018; Bent &amp; Baese-Berk, 2021; Xie et al., 2023</w:t>
       </w:r>
-      <w:commentRangeEnd w:id="23"/>
-      <w:r>
-        <w:rPr>
-          <w:rStyle w:val="CommentReference"/>
-          <w:color w:val="A8D08D" w:themeColor="accent6" w:themeTint="99"/>
-        </w:rPr>
-        <w:commentReference w:id="23"/>
+      <w:commentRangeEnd w:id="26"/>
+      <w:r>
+        <w:rPr>
+          <w:rStyle w:val="CommentReference"/>
+          <w:color w:val="A8D08D" w:themeColor="accent6" w:themeTint="99"/>
+        </w:rPr>
+        <w:commentReference w:id="26"/>
       </w:r>
       <w:r>
         <w:rPr>
@@ -1943,7 +1979,7 @@
         </w:rPr>
         <w:t xml:space="preserve">For instance, a common criticism of distributional learning theories is that they raise unaddressed questions about the ability to maintain and integrate exposure information across time (an area where, e.g., exemplar theory and ideal adaptor theory differ in important ways). But these questions do not come up if the stimulus presented on each trial is identical. Additionally, exposure in the studies cited by the reviewer is 100% labeled, and highly </w:t>
       </w:r>
-      <w:commentRangeStart w:id="24"/>
+      <w:commentRangeStart w:id="27"/>
       <w:r>
         <w:rPr>
           <w:color w:val="A8D08D" w:themeColor="accent6" w:themeTint="99"/>
@@ -1951,12 +1987,12 @@
         </w:rPr>
         <w:t xml:space="preserve">artificial sounding </w:t>
       </w:r>
-      <w:commentRangeEnd w:id="24"/>
-      <w:r>
-        <w:rPr>
-          <w:rStyle w:val="CommentReference"/>
-        </w:rPr>
-        <w:commentReference w:id="24"/>
+      <w:commentRangeEnd w:id="27"/>
+      <w:r>
+        <w:rPr>
+          <w:rStyle w:val="CommentReference"/>
+        </w:rPr>
+        <w:commentReference w:id="27"/>
       </w:r>
       <w:r>
         <w:rPr>
@@ -2004,7 +2040,7 @@
         </w:rPr>
         <w:t>The importance to not taking for granted that different paradigm</w:t>
       </w:r>
-      <w:ins w:id="25" w:author="Microsoft Office User" w:date="2024-10-13T16:47:00Z" w16du:dateUtc="2024-10-13T14:47:00Z">
+      <w:ins w:id="28" w:author="Microsoft Office User" w:date="2024-10-13T16:47:00Z" w16du:dateUtc="2024-10-13T14:47:00Z">
         <w:r>
           <w:rPr>
             <w:color w:val="A8D08D" w:themeColor="accent6" w:themeTint="99"/>
@@ -2045,7 +2081,7 @@
       <w:pPr>
         <w:ind w:left="720"/>
       </w:pPr>
-      <w:commentRangeStart w:id="26"/>
+      <w:commentRangeStart w:id="29"/>
       <w:r>
         <w:t>Logan, J. S., Lively, S. E., &amp;Pisoni, D. B. (1991). Training Japanese listeners to identify English /r/ and /l/: A first report. Journal of the Acoustical Society of America, 89, 874-886.</w:t>
       </w:r>
@@ -2062,12 +2098,12 @@
       <w:r>
         <w:t>Eisner, F., &amp; McQueen, J. M. (2006). Perceptual learning in speech: Stability over time. Journal of the Acoustical Society of America, 119(4), 1950-1953.</w:t>
       </w:r>
-      <w:commentRangeEnd w:id="26"/>
-      <w:r>
-        <w:rPr>
-          <w:rStyle w:val="CommentReference"/>
-        </w:rPr>
-        <w:commentReference w:id="26"/>
+      <w:commentRangeEnd w:id="29"/>
+      <w:r>
+        <w:rPr>
+          <w:rStyle w:val="CommentReference"/>
+        </w:rPr>
+        <w:commentReference w:id="29"/>
       </w:r>
     </w:p>
     <w:p/>
@@ -2088,16 +2124,16 @@
       <w:r>
         <w:t xml:space="preserve">p. 9, l. 209: Figure 2C -&gt; Figure </w:t>
       </w:r>
-      <w:commentRangeStart w:id="27"/>
+      <w:commentRangeStart w:id="30"/>
       <w:r>
         <w:t>2D</w:t>
       </w:r>
-      <w:commentRangeEnd w:id="27"/>
-      <w:r>
-        <w:rPr>
-          <w:rStyle w:val="CommentReference"/>
-        </w:rPr>
-        <w:commentReference w:id="27"/>
+      <w:commentRangeEnd w:id="30"/>
+      <w:r>
+        <w:rPr>
+          <w:rStyle w:val="CommentReference"/>
+        </w:rPr>
+        <w:commentReference w:id="30"/>
       </w:r>
     </w:p>
     <w:p/>
@@ -2139,7 +2175,7 @@
         </w:rPr>
         <w:t xml:space="preserve">e did not perform a power analysis. </w:t>
       </w:r>
-      <w:commentRangeStart w:id="28"/>
+      <w:commentRangeStart w:id="31"/>
       <w:r>
         <w:rPr>
           <w:color w:val="A8D08D" w:themeColor="accent6" w:themeTint="99"/>
@@ -2161,12 +2197,12 @@
         </w:rPr>
         <w:t>the letter to the editor.</w:t>
       </w:r>
-      <w:commentRangeEnd w:id="28"/>
-      <w:r>
-        <w:rPr>
-          <w:rStyle w:val="CommentReference"/>
-        </w:rPr>
-        <w:commentReference w:id="28"/>
+      <w:commentRangeEnd w:id="31"/>
+      <w:r>
+        <w:rPr>
+          <w:rStyle w:val="CommentReference"/>
+        </w:rPr>
+        <w:commentReference w:id="31"/>
       </w:r>
       <w:r>
         <w:rPr>
@@ -2484,8 +2520,8 @@
         </w:rPr>
         <w:t xml:space="preserve">While lexical context often disambiguates and labels sounds in everyday speech …,  disambiguating context is not always available. Especially with unfamiliar accents, listeners often have uncertainty about the word sequences they are hearing, reducing the labeling information available to </w:t>
       </w:r>
-      <w:commentRangeStart w:id="29"/>
-      <w:commentRangeStart w:id="30"/>
+      <w:commentRangeStart w:id="32"/>
+      <w:commentRangeStart w:id="33"/>
       <w:r>
         <w:rPr>
           <w:i/>
@@ -2494,19 +2530,19 @@
         </w:rPr>
         <w:t>them</w:t>
       </w:r>
-      <w:commentRangeEnd w:id="29"/>
-      <w:r>
-        <w:rPr>
-          <w:rStyle w:val="CommentReference"/>
-        </w:rPr>
-        <w:commentReference w:id="29"/>
-      </w:r>
-      <w:commentRangeEnd w:id="30"/>
-      <w:r>
-        <w:rPr>
-          <w:rStyle w:val="CommentReference"/>
-        </w:rPr>
-        <w:commentReference w:id="30"/>
+      <w:commentRangeEnd w:id="32"/>
+      <w:r>
+        <w:rPr>
+          <w:rStyle w:val="CommentReference"/>
+        </w:rPr>
+        <w:commentReference w:id="32"/>
+      </w:r>
+      <w:commentRangeEnd w:id="33"/>
+      <w:r>
+        <w:rPr>
+          <w:rStyle w:val="CommentReference"/>
+        </w:rPr>
+        <w:commentReference w:id="33"/>
       </w:r>
       <w:r>
         <w:rPr>
@@ -2551,16 +2587,16 @@
     </w:p>
     <w:p/>
     <w:p>
-      <w:commentRangeStart w:id="31"/>
+      <w:commentRangeStart w:id="34"/>
       <w:r>
         <w:t>p. 23, footnote 7: This is confusing. Why use a test and then say it isn't appropriate?</w:t>
       </w:r>
-      <w:commentRangeEnd w:id="31"/>
-      <w:r>
-        <w:rPr>
-          <w:rStyle w:val="CommentReference"/>
-        </w:rPr>
-        <w:commentReference w:id="31"/>
+      <w:commentRangeEnd w:id="34"/>
+      <w:r>
+        <w:rPr>
+          <w:rStyle w:val="CommentReference"/>
+        </w:rPr>
+        <w:commentReference w:id="34"/>
       </w:r>
     </w:p>
     <w:p/>
@@ -2573,16 +2609,16 @@
       <w:r>
         <w:t xml:space="preserve">Table 3: Explain in a table note why some rows are italicized. </w:t>
       </w:r>
-      <w:commentRangeStart w:id="32"/>
+      <w:commentRangeStart w:id="35"/>
       <w:r>
         <w:t>This currently has to be inferred from the main text.</w:t>
       </w:r>
-      <w:commentRangeEnd w:id="32"/>
-      <w:r>
-        <w:rPr>
-          <w:rStyle w:val="CommentReference"/>
-        </w:rPr>
-        <w:commentReference w:id="32"/>
+      <w:commentRangeEnd w:id="35"/>
+      <w:r>
+        <w:rPr>
+          <w:rStyle w:val="CommentReference"/>
+        </w:rPr>
+        <w:commentReference w:id="35"/>
       </w:r>
     </w:p>
     <w:p>
@@ -2594,16 +2630,16 @@
       <w:r>
         <w:t xml:space="preserve">p. 29, l. 598 : Panel B -&gt; Panel </w:t>
       </w:r>
-      <w:commentRangeStart w:id="33"/>
+      <w:commentRangeStart w:id="36"/>
       <w:r>
         <w:t>D</w:t>
       </w:r>
-      <w:commentRangeEnd w:id="33"/>
-      <w:r>
-        <w:rPr>
-          <w:rStyle w:val="CommentReference"/>
-        </w:rPr>
-        <w:commentReference w:id="33"/>
+      <w:commentRangeEnd w:id="36"/>
+      <w:r>
+        <w:rPr>
+          <w:rStyle w:val="CommentReference"/>
+        </w:rPr>
+        <w:commentReference w:id="36"/>
       </w:r>
     </w:p>
     <w:p>
@@ -2615,24 +2651,24 @@
       <w:r>
         <w:t xml:space="preserve">p. 30: </w:t>
       </w:r>
-      <w:commentRangeStart w:id="34"/>
-      <w:commentRangeStart w:id="35"/>
+      <w:commentRangeStart w:id="37"/>
+      <w:commentRangeStart w:id="38"/>
       <w:r>
         <w:t>Figure 7 is not discussed in the main text.</w:t>
       </w:r>
-      <w:commentRangeEnd w:id="34"/>
-      <w:r>
-        <w:rPr>
-          <w:rStyle w:val="CommentReference"/>
-        </w:rPr>
-        <w:commentReference w:id="34"/>
-      </w:r>
-      <w:commentRangeEnd w:id="35"/>
-      <w:r>
-        <w:rPr>
-          <w:rStyle w:val="CommentReference"/>
-        </w:rPr>
-        <w:commentReference w:id="35"/>
+      <w:commentRangeEnd w:id="37"/>
+      <w:r>
+        <w:rPr>
+          <w:rStyle w:val="CommentReference"/>
+        </w:rPr>
+        <w:commentReference w:id="37"/>
+      </w:r>
+      <w:commentRangeEnd w:id="38"/>
+      <w:r>
+        <w:rPr>
+          <w:rStyle w:val="CommentReference"/>
+        </w:rPr>
+        <w:commentReference w:id="38"/>
       </w:r>
     </w:p>
     <w:p>
@@ -2644,49 +2680,49 @@
       <w:r>
         <w:t xml:space="preserve">p. 32: </w:t>
       </w:r>
-      <w:commentRangeStart w:id="36"/>
+      <w:commentRangeStart w:id="39"/>
       <w:r>
         <w:t>Spell out VG and LG in VGPL and LGPL on first use of these abbreviations.</w:t>
       </w:r>
-      <w:commentRangeEnd w:id="36"/>
-      <w:r>
-        <w:rPr>
-          <w:rStyle w:val="CommentReference"/>
-        </w:rPr>
-        <w:commentReference w:id="36"/>
+      <w:commentRangeEnd w:id="39"/>
+      <w:r>
+        <w:rPr>
+          <w:rStyle w:val="CommentReference"/>
+        </w:rPr>
+        <w:commentReference w:id="39"/>
       </w:r>
     </w:p>
     <w:p>
       <w:r>
         <w:t xml:space="preserve">p. 40, l. 887: improve -&gt; </w:t>
       </w:r>
-      <w:commentRangeStart w:id="37"/>
+      <w:commentRangeStart w:id="40"/>
       <w:r>
         <w:t>approach</w:t>
       </w:r>
-      <w:commentRangeEnd w:id="37"/>
-      <w:r>
-        <w:rPr>
-          <w:rStyle w:val="CommentReference"/>
-        </w:rPr>
-        <w:commentReference w:id="37"/>
-      </w:r>
-    </w:p>
-    <w:p>
-      <w:pPr>
-        <w:rPr>
-          <w:lang w:val="en-US"/>
-        </w:rPr>
-      </w:pPr>
-    </w:p>
-    <w:p>
-      <w:pPr>
-        <w:rPr>
-          <w:color w:val="A8D08D" w:themeColor="accent6" w:themeTint="99"/>
-          <w:lang w:val="en-US"/>
-        </w:rPr>
-      </w:pPr>
-      <w:commentRangeStart w:id="38"/>
+      <w:commentRangeEnd w:id="40"/>
+      <w:r>
+        <w:rPr>
+          <w:rStyle w:val="CommentReference"/>
+        </w:rPr>
+        <w:commentReference w:id="40"/>
+      </w:r>
+    </w:p>
+    <w:p>
+      <w:pPr>
+        <w:rPr>
+          <w:lang w:val="en-US"/>
+        </w:rPr>
+      </w:pPr>
+    </w:p>
+    <w:p>
+      <w:pPr>
+        <w:rPr>
+          <w:color w:val="A8D08D" w:themeColor="accent6" w:themeTint="99"/>
+          <w:lang w:val="en-US"/>
+        </w:rPr>
+      </w:pPr>
+      <w:commentRangeStart w:id="41"/>
       <w:r>
         <w:rPr>
           <w:color w:val="A8D08D" w:themeColor="accent6" w:themeTint="99"/>
@@ -2708,12 +2744,12 @@
         </w:rPr>
         <w:t>!</w:t>
       </w:r>
-      <w:commentRangeEnd w:id="38"/>
-      <w:r>
-        <w:rPr>
-          <w:rStyle w:val="CommentReference"/>
-        </w:rPr>
-        <w:commentReference w:id="38"/>
+      <w:commentRangeEnd w:id="41"/>
+      <w:r>
+        <w:rPr>
+          <w:rStyle w:val="CommentReference"/>
+        </w:rPr>
+        <w:commentReference w:id="41"/>
       </w:r>
     </w:p>
     <w:p>
@@ -2747,8 +2783,8 @@
           <w:lang w:val="en-US"/>
         </w:rPr>
       </w:pPr>
-      <w:commentRangeStart w:id="39"/>
-      <w:commentRangeStart w:id="40"/>
+      <w:commentRangeStart w:id="42"/>
+      <w:commentRangeStart w:id="43"/>
       <w:r>
         <w:rPr>
           <w:b/>
@@ -2809,19 +2845,19 @@
         </w:rPr>
         <w:t>(it’s the best the model can do to fit listeners’ behavior).</w:t>
       </w:r>
-      <w:commentRangeEnd w:id="39"/>
-      <w:r>
-        <w:rPr>
-          <w:rStyle w:val="CommentReference"/>
-        </w:rPr>
-        <w:commentReference w:id="39"/>
-      </w:r>
-      <w:commentRangeEnd w:id="40"/>
-      <w:r>
-        <w:rPr>
-          <w:rStyle w:val="CommentReference"/>
-        </w:rPr>
-        <w:commentReference w:id="40"/>
+      <w:commentRangeEnd w:id="42"/>
+      <w:r>
+        <w:rPr>
+          <w:rStyle w:val="CommentReference"/>
+        </w:rPr>
+        <w:commentReference w:id="42"/>
+      </w:r>
+      <w:commentRangeEnd w:id="43"/>
+      <w:r>
+        <w:rPr>
+          <w:rStyle w:val="CommentReference"/>
+        </w:rPr>
+        <w:commentReference w:id="43"/>
       </w:r>
     </w:p>
     <w:p>
@@ -2889,7 +2925,7 @@
         </w:rPr>
         <w:t xml:space="preserve">We thank the reviewer for this summary, and the encouragement. MORE </w:t>
       </w:r>
-      <w:commentRangeStart w:id="41"/>
+      <w:commentRangeStart w:id="44"/>
       <w:r>
         <w:rPr>
           <w:color w:val="A8D08D" w:themeColor="accent6" w:themeTint="99"/>
@@ -2897,12 +2933,12 @@
         </w:rPr>
         <w:t>HERE</w:t>
       </w:r>
-      <w:commentRangeEnd w:id="41"/>
-      <w:r>
-        <w:rPr>
-          <w:rStyle w:val="CommentReference"/>
-        </w:rPr>
-        <w:commentReference w:id="41"/>
+      <w:commentRangeEnd w:id="44"/>
+      <w:r>
+        <w:rPr>
+          <w:rStyle w:val="CommentReference"/>
+        </w:rPr>
+        <w:commentReference w:id="44"/>
       </w:r>
       <w:r>
         <w:rPr>
@@ -2932,16 +2968,16 @@
         <w:lastRenderedPageBreak/>
         <w:t xml:space="preserve">First, the point that learning depends on prior distributions. Well of course it does. This non-controversial. The authors kind of pitch it in a soft Bayesian approach, but all models of adaptation of the L1 </w:t>
       </w:r>
-      <w:commentRangeStart w:id="42"/>
+      <w:commentRangeStart w:id="45"/>
       <w:r>
         <w:t xml:space="preserve">assume </w:t>
       </w:r>
-      <w:commentRangeEnd w:id="42"/>
-      <w:r>
-        <w:rPr>
-          <w:rStyle w:val="CommentReference"/>
-        </w:rPr>
-        <w:commentReference w:id="42"/>
+      <w:commentRangeEnd w:id="45"/>
+      <w:r>
+        <w:rPr>
+          <w:rStyle w:val="CommentReference"/>
+        </w:rPr>
+        <w:commentReference w:id="45"/>
       </w:r>
       <w:r>
         <w:t xml:space="preserve">that what is going on is that learners adapt their existing categories. To that end, the critical empirical novelty is that there's a pretest. But even then (as I detail below) </w:t>
@@ -3038,41 +3074,41 @@
         </w:rPr>
         <w:t xml:space="preserve">part of the study was </w:t>
       </w:r>
-      <w:commentRangeStart w:id="43"/>
-      <w:commentRangeStart w:id="44"/>
+      <w:commentRangeStart w:id="46"/>
+      <w:commentRangeStart w:id="47"/>
       <w:r>
         <w:rPr>
           <w:highlight w:val="yellow"/>
         </w:rPr>
         <w:t>preregistered</w:t>
       </w:r>
-      <w:commentRangeEnd w:id="43"/>
-      <w:r>
-        <w:rPr>
-          <w:rStyle w:val="CommentReference"/>
-        </w:rPr>
-        <w:commentReference w:id="43"/>
-      </w:r>
-      <w:commentRangeEnd w:id="44"/>
-      <w:r>
-        <w:rPr>
-          <w:rStyle w:val="CommentReference"/>
-        </w:rPr>
-        <w:commentReference w:id="44"/>
+      <w:commentRangeEnd w:id="46"/>
+      <w:r>
+        <w:rPr>
+          <w:rStyle w:val="CommentReference"/>
+        </w:rPr>
+        <w:commentReference w:id="46"/>
+      </w:r>
+      <w:commentRangeEnd w:id="47"/>
+      <w:r>
+        <w:rPr>
+          <w:rStyle w:val="CommentReference"/>
+        </w:rPr>
+        <w:commentReference w:id="47"/>
       </w:r>
       <w:r>
         <w:t xml:space="preserve">. I don't think every sample size needs to be justified by a priori power - particularly the first study in a new paradigm where effect sizes can't be known. I'm fine if the argument is just "we ran a lot because we didn't know what to expect". </w:t>
       </w:r>
-      <w:commentRangeStart w:id="45"/>
+      <w:commentRangeStart w:id="48"/>
       <w:r>
         <w:t>But even then it would be very useful to include a sensitivity/minimum detectable effect analysis to help the reader understand what kind of effects could be detected.</w:t>
       </w:r>
-      <w:commentRangeEnd w:id="45"/>
-      <w:r>
-        <w:rPr>
-          <w:rStyle w:val="CommentReference"/>
-        </w:rPr>
-        <w:commentReference w:id="45"/>
+      <w:commentRangeEnd w:id="48"/>
+      <w:r>
+        <w:rPr>
+          <w:rStyle w:val="CommentReference"/>
+        </w:rPr>
+        <w:commentReference w:id="48"/>
       </w:r>
     </w:p>
     <w:p/>
@@ -3080,7 +3116,7 @@
       <w:r>
         <w:t xml:space="preserve">* </w:t>
       </w:r>
-      <w:commentRangeStart w:id="46"/>
+      <w:commentRangeStart w:id="49"/>
       <w:r>
         <w:t xml:space="preserve">The other surprising omission. While there is a fairly strong theoretical motivation (despite my first concern), by the time I got to the methods, </w:t>
       </w:r>
@@ -3093,12 +3129,12 @@
       <w:r>
         <w:t xml:space="preserve"> Actually, in retrospect, I'm not entirely sure what the hypothesis were?! (which is odd considering how theoretical the intro was). It would help to have some clear statements of the form: "if perception works this way, then we should see a difference in [something] between [some two conditions]". By the time I got to the results, I just kind of had a vision of a general purpose, well constructed distributional learning task, and the authors were gonna just kind of see what it showed. But I don't think that's what they're up to here.</w:t>
       </w:r>
-      <w:commentRangeEnd w:id="46"/>
-      <w:r>
-        <w:rPr>
-          <w:rStyle w:val="CommentReference"/>
-        </w:rPr>
-        <w:commentReference w:id="46"/>
+      <w:commentRangeEnd w:id="49"/>
+      <w:r>
+        <w:rPr>
+          <w:rStyle w:val="CommentReference"/>
+        </w:rPr>
+        <w:commentReference w:id="49"/>
       </w:r>
     </w:p>
     <w:p/>
@@ -3106,27 +3142,27 @@
       <w:r>
         <w:t xml:space="preserve">* I never really understood how they are going to test the hypothesis that the prior state of the category system constrains or predicts subsequent adaptation. That seems to be one of their clear goals here. But they only kind of argue that because they had a pre-test they must be doing that . But the </w:t>
       </w:r>
-      <w:commentRangeStart w:id="47"/>
-      <w:commentRangeStart w:id="48"/>
+      <w:commentRangeStart w:id="50"/>
+      <w:commentRangeStart w:id="51"/>
       <w:r>
         <w:rPr>
           <w:highlight w:val="yellow"/>
         </w:rPr>
         <w:t>presumption</w:t>
       </w:r>
-      <w:commentRangeEnd w:id="47"/>
-      <w:r>
-        <w:rPr>
-          <w:rStyle w:val="CommentReference"/>
-        </w:rPr>
-        <w:commentReference w:id="47"/>
-      </w:r>
-      <w:commentRangeEnd w:id="48"/>
-      <w:r>
-        <w:rPr>
-          <w:rStyle w:val="CommentReference"/>
-        </w:rPr>
-        <w:commentReference w:id="48"/>
+      <w:commentRangeEnd w:id="50"/>
+      <w:r>
+        <w:rPr>
+          <w:rStyle w:val="CommentReference"/>
+        </w:rPr>
+        <w:commentReference w:id="50"/>
+      </w:r>
+      <w:commentRangeEnd w:id="51"/>
+      <w:r>
+        <w:rPr>
+          <w:rStyle w:val="CommentReference"/>
+        </w:rPr>
+        <w:commentReference w:id="51"/>
       </w:r>
       <w:r>
         <w:rPr>
@@ -3143,19 +3179,19 @@
         </w:rPr>
         <w:t xml:space="preserve">everyone </w:t>
       </w:r>
-      <w:commentRangeStart w:id="49"/>
+      <w:commentRangeStart w:id="52"/>
       <w:r>
         <w:rPr>
           <w:highlight w:val="yellow"/>
         </w:rPr>
         <w:t>adapts</w:t>
       </w:r>
-      <w:commentRangeEnd w:id="49"/>
-      <w:r>
-        <w:rPr>
-          <w:rStyle w:val="CommentReference"/>
-        </w:rPr>
-        <w:commentReference w:id="49"/>
+      <w:commentRangeEnd w:id="52"/>
+      <w:r>
+        <w:rPr>
+          <w:rStyle w:val="CommentReference"/>
+        </w:rPr>
+        <w:commentReference w:id="52"/>
       </w:r>
       <w:r>
         <w:rPr>
@@ -3193,23 +3229,23 @@
       <w:r>
         <w:t xml:space="preserve">* Figure 1A, B: the long dashes make it really hard to read the figures? </w:t>
       </w:r>
-      <w:commentRangeStart w:id="50"/>
+      <w:commentRangeStart w:id="53"/>
       <w:r>
         <w:t>Maybe dots? Or dash-dots?</w:t>
       </w:r>
-      <w:commentRangeEnd w:id="50"/>
-      <w:r>
-        <w:rPr>
-          <w:rStyle w:val="CommentReference"/>
-        </w:rPr>
-        <w:commentReference w:id="50"/>
+      <w:commentRangeEnd w:id="53"/>
+      <w:r>
+        <w:rPr>
+          <w:rStyle w:val="CommentReference"/>
+        </w:rPr>
+        <w:commentReference w:id="53"/>
       </w:r>
     </w:p>
     <w:p/>
     <w:p>
       <w:pPr>
         <w:rPr>
-          <w:ins w:id="51" w:author="Microsoft Office User" w:date="2024-10-11T16:54:00Z" w16du:dateUtc="2024-10-11T14:54:00Z"/>
+          <w:ins w:id="54" w:author="Microsoft Office User" w:date="2024-10-11T16:54:00Z" w16du:dateUtc="2024-10-11T14:54:00Z"/>
         </w:rPr>
       </w:pPr>
       <w:r>
@@ -3217,27 +3253,27 @@
       </w:r>
     </w:p>
     <w:p>
-      <w:ins w:id="52" w:author="Microsoft Office User" w:date="2024-10-11T16:54:00Z" w16du:dateUtc="2024-10-11T14:54:00Z">
+      <w:ins w:id="55" w:author="Microsoft Office User" w:date="2024-10-11T16:54:00Z" w16du:dateUtc="2024-10-11T14:54:00Z">
         <w:r>
           <w:t xml:space="preserve">We understand the reviewer’s suggestion as the current </w:t>
         </w:r>
       </w:ins>
-      <w:ins w:id="53" w:author="Microsoft Office User" w:date="2024-10-11T16:55:00Z" w16du:dateUtc="2024-10-11T14:55:00Z">
+      <w:ins w:id="56" w:author="Microsoft Office User" w:date="2024-10-11T16:55:00Z" w16du:dateUtc="2024-10-11T14:55:00Z">
         <w:r>
           <w:t xml:space="preserve">plot could disrupt readers by forcing them to reorientate </w:t>
         </w:r>
       </w:ins>
-      <w:ins w:id="54" w:author="Microsoft Office User" w:date="2024-10-25T13:13:00Z" w16du:dateUtc="2024-10-25T11:13:00Z">
+      <w:ins w:id="57" w:author="Microsoft Office User" w:date="2024-10-25T13:13:00Z" w16du:dateUtc="2024-10-25T11:13:00Z">
         <w:r>
           <w:t>to the y-axis</w:t>
         </w:r>
       </w:ins>
-      <w:ins w:id="55" w:author="Microsoft Office User" w:date="2024-10-11T16:54:00Z" w16du:dateUtc="2024-10-11T14:54:00Z">
+      <w:ins w:id="58" w:author="Microsoft Office User" w:date="2024-10-11T16:54:00Z" w16du:dateUtc="2024-10-11T14:54:00Z">
         <w:r>
           <w:t xml:space="preserve"> but given that throughout the pap</w:t>
         </w:r>
       </w:ins>
-      <w:ins w:id="56" w:author="Microsoft Office User" w:date="2024-10-11T16:55:00Z" w16du:dateUtc="2024-10-11T14:55:00Z">
+      <w:ins w:id="59" w:author="Microsoft Office User" w:date="2024-10-11T16:55:00Z" w16du:dateUtc="2024-10-11T14:55:00Z">
         <w:r>
           <w:t xml:space="preserve">er PSEs are plotted on the y-axis we felt we should at least stay consistent throughout. Thank you for pointing this out. </w:t>
         </w:r>
@@ -3253,22 +3289,22 @@
     <w:p>
       <w:pPr>
         <w:rPr>
-          <w:ins w:id="57" w:author="Microsoft Office User" w:date="2024-10-10T15:52:00Z" w16du:dateUtc="2024-10-10T13:52:00Z"/>
+          <w:ins w:id="60" w:author="Microsoft Office User" w:date="2024-10-10T15:52:00Z" w16du:dateUtc="2024-10-10T13:52:00Z"/>
         </w:rPr>
       </w:pPr>
       <w:r>
         <w:t xml:space="preserve">* Line 314: "Each exposure block consisted of 24 /d/ and 24 /t/ trials,…" This didn't make sense to me at first - if it's a continua, how can you be sure what a /d/ or /t/ trial is. Later on it's clear to me that this is </w:t>
       </w:r>
-      <w:commentRangeStart w:id="58"/>
+      <w:commentRangeStart w:id="61"/>
       <w:r>
         <w:t xml:space="preserve">meant in a sort of mixture model way </w:t>
       </w:r>
-      <w:commentRangeEnd w:id="58"/>
-      <w:r>
-        <w:rPr>
-          <w:rStyle w:val="CommentReference"/>
-        </w:rPr>
-        <w:commentReference w:id="58"/>
+      <w:commentRangeEnd w:id="61"/>
+      <w:r>
+        <w:rPr>
+          <w:rStyle w:val="CommentReference"/>
+        </w:rPr>
+        <w:commentReference w:id="61"/>
       </w:r>
       <w:r>
         <w:t>- first select which underlying phoneme it is, and then select (randomly) the observed VOT. But that's not clear yet. Might help to clarify that.</w:t>
@@ -3278,52 +3314,52 @@
       <w:pPr>
         <w:rPr>
           <w:lang w:val="en-GB"/>
-          <w:rPrChange w:id="59" w:author="Microsoft Office User" w:date="2024-10-13T14:16:00Z" w16du:dateUtc="2024-10-13T12:16:00Z">
+          <w:rPrChange w:id="62" w:author="Microsoft Office User" w:date="2024-10-13T14:16:00Z" w16du:dateUtc="2024-10-13T12:16:00Z">
             <w:rPr/>
           </w:rPrChange>
         </w:rPr>
       </w:pPr>
-      <w:ins w:id="60" w:author="Microsoft Office User" w:date="2024-10-13T14:17:00Z" w16du:dateUtc="2024-10-13T12:17:00Z">
+      <w:ins w:id="63" w:author="Microsoft Office User" w:date="2024-10-13T14:17:00Z" w16du:dateUtc="2024-10-13T12:17:00Z">
         <w:r>
           <w:t xml:space="preserve">Thank you for pointing this out. </w:t>
         </w:r>
       </w:ins>
-      <w:ins w:id="61" w:author="Microsoft Office User" w:date="2024-10-13T14:18:00Z" w16du:dateUtc="2024-10-13T12:18:00Z">
+      <w:ins w:id="64" w:author="Microsoft Office User" w:date="2024-10-13T14:18:00Z" w16du:dateUtc="2024-10-13T12:18:00Z">
         <w:r>
           <w:t xml:space="preserve">The </w:t>
         </w:r>
       </w:ins>
-      <w:ins w:id="62" w:author="Microsoft Office User" w:date="2024-10-13T14:19:00Z" w16du:dateUtc="2024-10-13T12:19:00Z">
+      <w:ins w:id="65" w:author="Microsoft Office User" w:date="2024-10-13T14:19:00Z" w16du:dateUtc="2024-10-13T12:19:00Z">
         <w:r>
           <w:t xml:space="preserve">three conditions are meant to </w:t>
         </w:r>
       </w:ins>
-      <w:ins w:id="63" w:author="Microsoft Office User" w:date="2024-10-14T21:28:00Z" w16du:dateUtc="2024-10-14T19:28:00Z">
+      <w:ins w:id="66" w:author="Microsoft Office User" w:date="2024-10-14T21:28:00Z" w16du:dateUtc="2024-10-14T19:28:00Z">
         <w:r>
           <w:t>simulate</w:t>
         </w:r>
       </w:ins>
-      <w:ins w:id="64" w:author="Microsoft Office User" w:date="2024-10-13T14:19:00Z" w16du:dateUtc="2024-10-13T12:19:00Z">
+      <w:ins w:id="67" w:author="Microsoft Office User" w:date="2024-10-13T14:19:00Z" w16du:dateUtc="2024-10-13T12:19:00Z">
         <w:r>
           <w:t xml:space="preserve"> three talkers with their </w:t>
         </w:r>
       </w:ins>
-      <w:ins w:id="65" w:author="Microsoft Office User" w:date="2024-10-13T14:20:00Z" w16du:dateUtc="2024-10-13T12:20:00Z">
+      <w:ins w:id="68" w:author="Microsoft Office User" w:date="2024-10-13T14:20:00Z" w16du:dateUtc="2024-10-13T12:20:00Z">
         <w:r>
           <w:t>different realisation</w:t>
         </w:r>
       </w:ins>
-      <w:ins w:id="66" w:author="Microsoft Office User" w:date="2024-10-14T21:28:00Z" w16du:dateUtc="2024-10-14T19:28:00Z">
+      <w:ins w:id="69" w:author="Microsoft Office User" w:date="2024-10-14T21:28:00Z" w16du:dateUtc="2024-10-14T19:28:00Z">
         <w:r>
           <w:t>s</w:t>
         </w:r>
       </w:ins>
-      <w:ins w:id="67" w:author="Microsoft Office User" w:date="2024-10-13T14:20:00Z" w16du:dateUtc="2024-10-13T12:20:00Z">
+      <w:ins w:id="70" w:author="Microsoft Office User" w:date="2024-10-13T14:20:00Z" w16du:dateUtc="2024-10-13T12:20:00Z">
         <w:r>
           <w:t xml:space="preserve"> of /d/ and /t/, determined by the placement of the phonetic distribution </w:t>
         </w:r>
       </w:ins>
-      <w:ins w:id="68" w:author="Microsoft Office User" w:date="2024-10-10T18:07:00Z" w16du:dateUtc="2024-10-10T16:07:00Z">
+      <w:ins w:id="71" w:author="Microsoft Office User" w:date="2024-10-10T18:07:00Z" w16du:dateUtc="2024-10-10T16:07:00Z">
         <w:r>
           <w:t xml:space="preserve">along the VOT continua. </w:t>
         </w:r>
@@ -3340,27 +3376,27 @@
         </w:rPr>
         <w:t xml:space="preserve">expressed as </w:t>
       </w:r>
-      <w:commentRangeStart w:id="69"/>
-      <w:commentRangeStart w:id="70"/>
+      <w:commentRangeStart w:id="72"/>
+      <w:commentRangeStart w:id="73"/>
       <w:r>
         <w:rPr>
           <w:highlight w:val="yellow"/>
         </w:rPr>
         <w:t>variance</w:t>
       </w:r>
-      <w:commentRangeEnd w:id="69"/>
-      <w:r>
-        <w:rPr>
-          <w:rStyle w:val="CommentReference"/>
-        </w:rPr>
-        <w:commentReference w:id="69"/>
-      </w:r>
-      <w:commentRangeEnd w:id="70"/>
-      <w:r>
-        <w:rPr>
-          <w:rStyle w:val="CommentReference"/>
-        </w:rPr>
-        <w:commentReference w:id="70"/>
+      <w:commentRangeEnd w:id="72"/>
+      <w:r>
+        <w:rPr>
+          <w:rStyle w:val="CommentReference"/>
+        </w:rPr>
+        <w:commentReference w:id="72"/>
+      </w:r>
+      <w:commentRangeEnd w:id="73"/>
+      <w:r>
+        <w:rPr>
+          <w:rStyle w:val="CommentReference"/>
+        </w:rPr>
+        <w:commentReference w:id="73"/>
       </w:r>
       <w:r>
         <w:rPr>
@@ -3379,113 +3415,113 @@
     <w:p>
       <w:pPr>
         <w:rPr>
-          <w:ins w:id="71" w:author="Microsoft Office User" w:date="2024-10-10T15:52:00Z" w16du:dateUtc="2024-10-10T13:52:00Z"/>
-        </w:rPr>
-      </w:pPr>
-      <w:ins w:id="72" w:author="Microsoft Office User" w:date="2024-10-10T15:52:00Z" w16du:dateUtc="2024-10-10T13:52:00Z">
+          <w:ins w:id="74" w:author="Microsoft Office User" w:date="2024-10-10T15:52:00Z" w16du:dateUtc="2024-10-10T13:52:00Z"/>
+        </w:rPr>
+      </w:pPr>
+      <w:ins w:id="75" w:author="Microsoft Office User" w:date="2024-10-10T15:52:00Z" w16du:dateUtc="2024-10-10T13:52:00Z">
         <w:r>
           <w:t>We</w:t>
         </w:r>
       </w:ins>
-      <w:ins w:id="73" w:author="Microsoft Office User" w:date="2024-10-10T16:04:00Z" w16du:dateUtc="2024-10-10T14:04:00Z">
+      <w:ins w:id="76" w:author="Microsoft Office User" w:date="2024-10-10T16:04:00Z" w16du:dateUtc="2024-10-10T14:04:00Z">
         <w:r>
           <w:t xml:space="preserve"> understand R3’s point to sti</w:t>
         </w:r>
       </w:ins>
-      <w:ins w:id="74" w:author="Microsoft Office User" w:date="2024-10-10T16:05:00Z" w16du:dateUtc="2024-10-10T14:05:00Z">
+      <w:ins w:id="77" w:author="Microsoft Office User" w:date="2024-10-10T16:05:00Z" w16du:dateUtc="2024-10-10T14:05:00Z">
         <w:r>
           <w:t>ck to terms and scales familiar to the target audience however in order to maintain congruence with previous studie</w:t>
         </w:r>
       </w:ins>
-      <w:ins w:id="75" w:author="Microsoft Office User" w:date="2024-10-10T16:06:00Z" w16du:dateUtc="2024-10-10T14:06:00Z">
+      <w:ins w:id="78" w:author="Microsoft Office User" w:date="2024-10-10T16:06:00Z" w16du:dateUtc="2024-10-10T14:06:00Z">
         <w:r>
           <w:t>s of this distributional learning paradigm (</w:t>
         </w:r>
       </w:ins>
-      <w:ins w:id="76" w:author="Microsoft Office User" w:date="2024-10-10T16:51:00Z" w16du:dateUtc="2024-10-10T14:51:00Z">
+      <w:ins w:id="79" w:author="Microsoft Office User" w:date="2024-10-10T16:51:00Z" w16du:dateUtc="2024-10-10T14:51:00Z">
         <w:r>
           <w:t>e.g</w:t>
         </w:r>
       </w:ins>
-      <w:ins w:id="77" w:author="Microsoft Office User" w:date="2024-10-10T16:06:00Z" w16du:dateUtc="2024-10-10T14:06:00Z">
+      <w:ins w:id="80" w:author="Microsoft Office User" w:date="2024-10-10T16:06:00Z" w16du:dateUtc="2024-10-10T14:06:00Z">
         <w:r>
           <w:t xml:space="preserve">. Clayards et al., 2008; </w:t>
         </w:r>
       </w:ins>
-      <w:ins w:id="78" w:author="Microsoft Office User" w:date="2024-10-10T16:51:00Z" w16du:dateUtc="2024-10-10T14:51:00Z">
+      <w:ins w:id="81" w:author="Microsoft Office User" w:date="2024-10-10T16:51:00Z" w16du:dateUtc="2024-10-10T14:51:00Z">
         <w:r>
           <w:t xml:space="preserve">K&amp;J2016; </w:t>
         </w:r>
       </w:ins>
-      <w:ins w:id="79" w:author="Microsoft Office User" w:date="2024-10-10T16:06:00Z" w16du:dateUtc="2024-10-10T14:06:00Z">
+      <w:ins w:id="82" w:author="Microsoft Office User" w:date="2024-10-10T16:06:00Z" w16du:dateUtc="2024-10-10T14:06:00Z">
         <w:r>
           <w:t>Theodore &amp; Monto, 2019) we would prefer to keep th</w:t>
         </w:r>
       </w:ins>
-      <w:ins w:id="80" w:author="Microsoft Office User" w:date="2024-10-10T16:07:00Z" w16du:dateUtc="2024-10-10T14:07:00Z">
+      <w:ins w:id="83" w:author="Microsoft Office User" w:date="2024-10-10T16:07:00Z" w16du:dateUtc="2024-10-10T14:07:00Z">
         <w:r>
           <w:t>e description in terms of variance. As a compromise, we have included the SD value</w:t>
         </w:r>
       </w:ins>
-      <w:ins w:id="81" w:author="Microsoft Office User" w:date="2024-10-10T16:08:00Z" w16du:dateUtc="2024-10-10T14:08:00Z">
+      <w:ins w:id="84" w:author="Microsoft Office User" w:date="2024-10-10T16:08:00Z" w16du:dateUtc="2024-10-10T14:08:00Z">
         <w:r>
           <w:t>s</w:t>
         </w:r>
       </w:ins>
-      <w:ins w:id="82" w:author="Microsoft Office User" w:date="2024-10-10T16:07:00Z" w16du:dateUtc="2024-10-10T14:07:00Z">
+      <w:ins w:id="85" w:author="Microsoft Office User" w:date="2024-10-10T16:07:00Z" w16du:dateUtc="2024-10-10T14:07:00Z">
         <w:r>
           <w:t xml:space="preserve"> </w:t>
         </w:r>
       </w:ins>
-      <w:ins w:id="83" w:author="Microsoft Office User" w:date="2024-10-10T16:08:00Z" w16du:dateUtc="2024-10-10T14:08:00Z">
+      <w:ins w:id="86" w:author="Microsoft Office User" w:date="2024-10-10T16:08:00Z" w16du:dateUtc="2024-10-10T14:08:00Z">
         <w:r>
           <w:t>when specifying</w:t>
         </w:r>
       </w:ins>
-      <w:ins w:id="84" w:author="Microsoft Office User" w:date="2024-10-10T16:07:00Z" w16du:dateUtc="2024-10-10T14:07:00Z">
+      <w:ins w:id="87" w:author="Microsoft Office User" w:date="2024-10-10T16:07:00Z" w16du:dateUtc="2024-10-10T14:07:00Z">
         <w:r>
           <w:t xml:space="preserve"> the distribution in lines xxx</w:t>
         </w:r>
       </w:ins>
-      <w:ins w:id="85" w:author="Microsoft Office User" w:date="2024-10-10T15:52:00Z" w16du:dateUtc="2024-10-10T13:52:00Z">
+      <w:ins w:id="88" w:author="Microsoft Office User" w:date="2024-10-10T15:52:00Z" w16du:dateUtc="2024-10-10T13:52:00Z">
         <w:r>
           <w:t xml:space="preserve"> </w:t>
         </w:r>
       </w:ins>
-      <w:ins w:id="86" w:author="Microsoft Office User" w:date="2024-10-10T16:08:00Z" w16du:dateUtc="2024-10-10T14:08:00Z">
+      <w:ins w:id="89" w:author="Microsoft Office User" w:date="2024-10-10T16:08:00Z" w16du:dateUtc="2024-10-10T14:08:00Z">
         <w:r>
           <w:t xml:space="preserve">and </w:t>
         </w:r>
       </w:ins>
-      <w:ins w:id="87" w:author="Microsoft Office User" w:date="2024-10-10T15:52:00Z" w16du:dateUtc="2024-10-10T13:52:00Z">
+      <w:ins w:id="90" w:author="Microsoft Office User" w:date="2024-10-10T15:52:00Z" w16du:dateUtc="2024-10-10T13:52:00Z">
         <w:r>
           <w:t xml:space="preserve">have edited the </w:t>
         </w:r>
-        <w:commentRangeStart w:id="88"/>
+        <w:commentRangeStart w:id="91"/>
         <w:r>
           <w:t xml:space="preserve">labels </w:t>
         </w:r>
       </w:ins>
-      <w:commentRangeEnd w:id="88"/>
-      <w:ins w:id="89" w:author="Microsoft Office User" w:date="2024-10-10T16:46:00Z" w16du:dateUtc="2024-10-10T14:46:00Z">
+      <w:commentRangeEnd w:id="91"/>
+      <w:ins w:id="92" w:author="Microsoft Office User" w:date="2024-10-10T16:46:00Z" w16du:dateUtc="2024-10-10T14:46:00Z">
         <w:r>
           <w:rPr>
             <w:rStyle w:val="CommentReference"/>
           </w:rPr>
-          <w:commentReference w:id="88"/>
-        </w:r>
-      </w:ins>
-      <w:ins w:id="90" w:author="Microsoft Office User" w:date="2024-10-10T15:52:00Z" w16du:dateUtc="2024-10-10T13:52:00Z">
+          <w:commentReference w:id="91"/>
+        </w:r>
+      </w:ins>
+      <w:ins w:id="93" w:author="Microsoft Office User" w:date="2024-10-10T15:52:00Z" w16du:dateUtc="2024-10-10T13:52:00Z">
         <w:r>
           <w:t>in Figure 4 to reflect the SD</w:t>
         </w:r>
       </w:ins>
-      <w:ins w:id="91" w:author="Microsoft Office User" w:date="2024-10-10T16:08:00Z" w16du:dateUtc="2024-10-10T14:08:00Z">
+      <w:ins w:id="94" w:author="Microsoft Office User" w:date="2024-10-10T16:08:00Z" w16du:dateUtc="2024-10-10T14:08:00Z">
         <w:r>
           <w:t xml:space="preserve"> instead</w:t>
         </w:r>
       </w:ins>
-      <w:ins w:id="92" w:author="Microsoft Office User" w:date="2024-10-10T15:53:00Z" w16du:dateUtc="2024-10-10T13:53:00Z">
+      <w:ins w:id="95" w:author="Microsoft Office User" w:date="2024-10-10T15:53:00Z" w16du:dateUtc="2024-10-10T13:53:00Z">
         <w:r>
           <w:t xml:space="preserve">. </w:t>
         </w:r>
@@ -3502,19 +3538,19 @@
         </w:rPr>
         <w:t>almost always refers to *</w:t>
       </w:r>
-      <w:commentRangeStart w:id="93"/>
+      <w:commentRangeStart w:id="96"/>
       <w:r>
         <w:rPr>
           <w:highlight w:val="yellow"/>
         </w:rPr>
         <w:t>unsupervised</w:t>
       </w:r>
-      <w:commentRangeEnd w:id="93"/>
-      <w:r>
-        <w:rPr>
-          <w:rStyle w:val="CommentReference"/>
-        </w:rPr>
-        <w:commentReference w:id="93"/>
+      <w:commentRangeEnd w:id="96"/>
+      <w:r>
+        <w:rPr>
+          <w:rStyle w:val="CommentReference"/>
+        </w:rPr>
+        <w:commentReference w:id="96"/>
       </w:r>
       <w:r>
         <w:rPr>
@@ -3525,32 +3561,32 @@
       <w:r>
         <w:t xml:space="preserve">. But suddenly we get these labeled trials, and it is clear that there is a supervisory signal too. I recognize that semantically, supervised distrubutional learning is quite sensible (you can use the supervisory signal to help learn the supervision). </w:t>
       </w:r>
-      <w:commentRangeStart w:id="94"/>
-      <w:commentRangeStart w:id="95"/>
-      <w:commentRangeStart w:id="96"/>
+      <w:commentRangeStart w:id="97"/>
+      <w:commentRangeStart w:id="98"/>
+      <w:commentRangeStart w:id="99"/>
       <w:r>
         <w:t xml:space="preserve">But this is not what the field is likely to expect from the term. It likely also affects learning in fairly dramatic ways (supervised and unsupervised learning are widely seen to have pretty different properties). </w:t>
       </w:r>
-      <w:commentRangeEnd w:id="94"/>
-      <w:r>
-        <w:rPr>
-          <w:rStyle w:val="CommentReference"/>
-        </w:rPr>
-        <w:commentReference w:id="94"/>
-      </w:r>
-      <w:commentRangeEnd w:id="95"/>
-      <w:r>
-        <w:rPr>
-          <w:rStyle w:val="CommentReference"/>
-        </w:rPr>
-        <w:commentReference w:id="95"/>
-      </w:r>
-      <w:commentRangeEnd w:id="96"/>
-      <w:r>
-        <w:rPr>
-          <w:rStyle w:val="CommentReference"/>
-        </w:rPr>
-        <w:commentReference w:id="96"/>
+      <w:commentRangeEnd w:id="97"/>
+      <w:r>
+        <w:rPr>
+          <w:rStyle w:val="CommentReference"/>
+        </w:rPr>
+        <w:commentReference w:id="97"/>
+      </w:r>
+      <w:commentRangeEnd w:id="98"/>
+      <w:r>
+        <w:rPr>
+          <w:rStyle w:val="CommentReference"/>
+        </w:rPr>
+        <w:commentReference w:id="98"/>
+      </w:r>
+      <w:commentRangeEnd w:id="99"/>
+      <w:r>
+        <w:rPr>
+          <w:rStyle w:val="CommentReference"/>
+        </w:rPr>
+        <w:commentReference w:id="99"/>
       </w:r>
       <w:r>
         <w:rPr>
@@ -3558,19 +3594,19 @@
         </w:rPr>
         <w:t>One of the things I didn't like about the introduction is that all perceptual adaptation paradigms are kind of treated the same</w:t>
       </w:r>
-      <w:commentRangeStart w:id="97"/>
+      <w:commentRangeStart w:id="100"/>
       <w:r>
         <w:rPr>
           <w:highlight w:val="yellow"/>
         </w:rPr>
         <w:t>: lexically guided retuning is the same as distributional learning</w:t>
       </w:r>
-      <w:commentRangeEnd w:id="97"/>
-      <w:r>
-        <w:rPr>
-          <w:rStyle w:val="CommentReference"/>
-        </w:rPr>
-        <w:commentReference w:id="97"/>
+      <w:commentRangeEnd w:id="100"/>
+      <w:r>
+        <w:rPr>
+          <w:rStyle w:val="CommentReference"/>
+        </w:rPr>
+        <w:commentReference w:id="100"/>
       </w:r>
       <w:r>
         <w:t>. But they're not. I mean maybe if you're a fully committed Bayesian, they're all just means to get to the underlying statistics. But that's a strong assumption. And then when we get to this new semi-supervised paradigm here, the importance of the differences among learning paradigms really moves to the forefront. I think the manuscript would be much stronger if a) the introduction actually discussed the different paradigms; and b) this particular hybrid was foreshadowed earlier than in the methods.</w:t>
@@ -3585,135 +3621,135 @@
     <w:p>
       <w:pPr>
         <w:rPr>
-          <w:ins w:id="98" w:author="Microsoft Office User" w:date="2024-10-10T14:37:00Z" w16du:dateUtc="2024-10-10T12:37:00Z"/>
-        </w:rPr>
-      </w:pPr>
-      <w:ins w:id="99" w:author="Microsoft Office User" w:date="2024-10-10T14:19:00Z" w16du:dateUtc="2024-10-10T12:19:00Z">
+          <w:ins w:id="101" w:author="Microsoft Office User" w:date="2024-10-10T14:37:00Z" w16du:dateUtc="2024-10-10T12:37:00Z"/>
+        </w:rPr>
+      </w:pPr>
+      <w:ins w:id="102" w:author="Microsoft Office User" w:date="2024-10-10T14:19:00Z" w16du:dateUtc="2024-10-10T12:19:00Z">
         <w:r>
           <w:t>We agree that the experiment design may be difficult to follow without a close read given</w:t>
         </w:r>
       </w:ins>
-      <w:ins w:id="100" w:author="Microsoft Office User" w:date="2024-10-10T14:20:00Z" w16du:dateUtc="2024-10-10T12:20:00Z">
+      <w:ins w:id="103" w:author="Microsoft Office User" w:date="2024-10-10T14:20:00Z" w16du:dateUtc="2024-10-10T12:20:00Z">
         <w:r>
           <w:t xml:space="preserve"> the between </w:t>
         </w:r>
       </w:ins>
-      <w:ins w:id="101" w:author="Microsoft Office User" w:date="2024-10-14T21:26:00Z" w16du:dateUtc="2024-10-14T19:26:00Z">
+      <w:ins w:id="104" w:author="Microsoft Office User" w:date="2024-10-14T21:26:00Z" w16du:dateUtc="2024-10-14T19:26:00Z">
         <w:r>
           <w:t>and within participants</w:t>
         </w:r>
       </w:ins>
-      <w:ins w:id="102" w:author="Microsoft Office User" w:date="2024-10-13T14:22:00Z" w16du:dateUtc="2024-10-13T12:22:00Z">
+      <w:ins w:id="105" w:author="Microsoft Office User" w:date="2024-10-13T14:22:00Z" w16du:dateUtc="2024-10-13T12:22:00Z">
         <w:r>
           <w:t xml:space="preserve"> </w:t>
         </w:r>
       </w:ins>
-      <w:ins w:id="103" w:author="Microsoft Office User" w:date="2024-10-10T14:20:00Z" w16du:dateUtc="2024-10-10T12:20:00Z">
+      <w:ins w:id="106" w:author="Microsoft Office User" w:date="2024-10-10T14:20:00Z" w16du:dateUtc="2024-10-10T12:20:00Z">
         <w:r>
           <w:t>manipulations</w:t>
         </w:r>
       </w:ins>
-      <w:ins w:id="104" w:author="Microsoft Office User" w:date="2024-10-10T14:21:00Z" w16du:dateUtc="2024-10-10T12:21:00Z">
+      <w:ins w:id="107" w:author="Microsoft Office User" w:date="2024-10-10T14:21:00Z" w16du:dateUtc="2024-10-10T12:21:00Z">
         <w:r>
           <w:t>,</w:t>
         </w:r>
       </w:ins>
-      <w:ins w:id="105" w:author="Microsoft Office User" w:date="2024-10-10T14:20:00Z" w16du:dateUtc="2024-10-10T12:20:00Z">
+      <w:ins w:id="108" w:author="Microsoft Office User" w:date="2024-10-10T14:20:00Z" w16du:dateUtc="2024-10-10T12:20:00Z">
         <w:r>
           <w:t xml:space="preserve"> a</w:t>
         </w:r>
       </w:ins>
-      <w:ins w:id="106" w:author="Microsoft Office User" w:date="2024-10-10T14:21:00Z" w16du:dateUtc="2024-10-10T12:21:00Z">
+      <w:ins w:id="109" w:author="Microsoft Office User" w:date="2024-10-10T14:21:00Z" w16du:dateUtc="2024-10-10T12:21:00Z">
         <w:r>
           <w:t xml:space="preserve">nd presumably the condition names. </w:t>
         </w:r>
       </w:ins>
-      <w:ins w:id="107" w:author="Microsoft Office User" w:date="2024-10-10T14:22:00Z" w16du:dateUtc="2024-10-10T12:22:00Z">
+      <w:ins w:id="110" w:author="Microsoft Office User" w:date="2024-10-10T14:22:00Z" w16du:dateUtc="2024-10-10T12:22:00Z">
         <w:r>
           <w:t xml:space="preserve">We </w:t>
         </w:r>
       </w:ins>
-      <w:ins w:id="108" w:author="Microsoft Office User" w:date="2024-10-10T14:26:00Z" w16du:dateUtc="2024-10-10T12:26:00Z">
+      <w:ins w:id="111" w:author="Microsoft Office User" w:date="2024-10-10T14:26:00Z" w16du:dateUtc="2024-10-10T12:26:00Z">
         <w:r>
           <w:t>tried</w:t>
         </w:r>
       </w:ins>
-      <w:ins w:id="109" w:author="Microsoft Office User" w:date="2024-10-10T14:22:00Z" w16du:dateUtc="2024-10-10T12:22:00Z">
+      <w:ins w:id="112" w:author="Microsoft Office User" w:date="2024-10-10T14:22:00Z" w16du:dateUtc="2024-10-10T12:22:00Z">
         <w:r>
           <w:t xml:space="preserve"> </w:t>
         </w:r>
       </w:ins>
-      <w:ins w:id="110" w:author="Microsoft Office User" w:date="2024-10-10T14:26:00Z" w16du:dateUtc="2024-10-10T12:26:00Z">
+      <w:ins w:id="113" w:author="Microsoft Office User" w:date="2024-10-10T14:26:00Z" w16du:dateUtc="2024-10-10T12:26:00Z">
         <w:r>
           <w:t>to communicate as clearly as possible with</w:t>
         </w:r>
       </w:ins>
-      <w:ins w:id="111" w:author="Microsoft Office User" w:date="2024-10-10T14:22:00Z" w16du:dateUtc="2024-10-10T12:22:00Z">
+      <w:ins w:id="114" w:author="Microsoft Office User" w:date="2024-10-10T14:22:00Z" w16du:dateUtc="2024-10-10T12:22:00Z">
         <w:r>
           <w:t xml:space="preserve"> </w:t>
         </w:r>
       </w:ins>
-      <w:ins w:id="112" w:author="Microsoft Office User" w:date="2024-10-10T14:40:00Z" w16du:dateUtc="2024-10-10T12:40:00Z">
+      <w:ins w:id="115" w:author="Microsoft Office User" w:date="2024-10-10T14:40:00Z" w16du:dateUtc="2024-10-10T12:40:00Z">
         <w:r>
           <w:t>F</w:t>
         </w:r>
       </w:ins>
-      <w:ins w:id="113" w:author="Microsoft Office User" w:date="2024-10-10T14:22:00Z" w16du:dateUtc="2024-10-10T12:22:00Z">
+      <w:ins w:id="116" w:author="Microsoft Office User" w:date="2024-10-10T14:22:00Z" w16du:dateUtc="2024-10-10T12:22:00Z">
         <w:r>
           <w:t xml:space="preserve">igure 2 </w:t>
         </w:r>
       </w:ins>
-      <w:ins w:id="114" w:author="Microsoft Office User" w:date="2024-10-10T14:32:00Z" w16du:dateUtc="2024-10-10T12:32:00Z">
+      <w:ins w:id="117" w:author="Microsoft Office User" w:date="2024-10-10T14:32:00Z" w16du:dateUtc="2024-10-10T12:32:00Z">
         <w:r>
           <w:t>through colour-coding and clear captions as well as when we</w:t>
         </w:r>
       </w:ins>
-      <w:ins w:id="115" w:author="Microsoft Office User" w:date="2024-10-10T14:22:00Z" w16du:dateUtc="2024-10-10T12:22:00Z">
+      <w:ins w:id="118" w:author="Microsoft Office User" w:date="2024-10-10T14:22:00Z" w16du:dateUtc="2024-10-10T12:22:00Z">
         <w:r>
           <w:t xml:space="preserve"> </w:t>
         </w:r>
       </w:ins>
-      <w:ins w:id="116" w:author="Microsoft Office User" w:date="2024-10-10T14:27:00Z" w16du:dateUtc="2024-10-10T12:27:00Z">
+      <w:ins w:id="119" w:author="Microsoft Office User" w:date="2024-10-10T14:27:00Z" w16du:dateUtc="2024-10-10T12:27:00Z">
         <w:r>
           <w:t xml:space="preserve">reference it </w:t>
         </w:r>
       </w:ins>
-      <w:ins w:id="117" w:author="Microsoft Office User" w:date="2024-10-10T14:36:00Z" w16du:dateUtc="2024-10-10T12:36:00Z">
+      <w:ins w:id="120" w:author="Microsoft Office User" w:date="2024-10-10T14:36:00Z" w16du:dateUtc="2024-10-10T12:36:00Z">
         <w:r>
           <w:t>i</w:t>
         </w:r>
       </w:ins>
-      <w:ins w:id="118" w:author="Microsoft Office User" w:date="2024-10-10T14:27:00Z" w16du:dateUtc="2024-10-10T12:27:00Z">
+      <w:ins w:id="121" w:author="Microsoft Office User" w:date="2024-10-10T14:27:00Z" w16du:dateUtc="2024-10-10T12:27:00Z">
         <w:r>
           <w:t>n lines</w:t>
         </w:r>
       </w:ins>
-      <w:ins w:id="119" w:author="Microsoft Office User" w:date="2024-10-10T14:36:00Z" w16du:dateUtc="2024-10-10T12:36:00Z">
+      <w:ins w:id="122" w:author="Microsoft Office User" w:date="2024-10-10T14:36:00Z" w16du:dateUtc="2024-10-10T12:36:00Z">
         <w:r>
           <w:t xml:space="preserve"> 124 -127. </w:t>
         </w:r>
       </w:ins>
-      <w:ins w:id="120" w:author="Microsoft Office User" w:date="2024-10-10T14:37:00Z" w16du:dateUtc="2024-10-10T12:37:00Z">
+      <w:ins w:id="123" w:author="Microsoft Office User" w:date="2024-10-10T14:37:00Z" w16du:dateUtc="2024-10-10T12:37:00Z">
         <w:r>
           <w:t xml:space="preserve">With </w:t>
         </w:r>
       </w:ins>
-      <w:ins w:id="121" w:author="Microsoft Office User" w:date="2024-10-10T14:40:00Z" w16du:dateUtc="2024-10-10T12:40:00Z">
+      <w:ins w:id="124" w:author="Microsoft Office User" w:date="2024-10-10T14:40:00Z" w16du:dateUtc="2024-10-10T12:40:00Z">
         <w:r>
           <w:t>that</w:t>
         </w:r>
       </w:ins>
-      <w:ins w:id="122" w:author="Microsoft Office User" w:date="2024-10-10T14:37:00Z" w16du:dateUtc="2024-10-10T12:37:00Z">
+      <w:ins w:id="125" w:author="Microsoft Office User" w:date="2024-10-10T14:37:00Z" w16du:dateUtc="2024-10-10T12:37:00Z">
         <w:r>
           <w:t xml:space="preserve"> same objective</w:t>
         </w:r>
       </w:ins>
-      <w:ins w:id="123" w:author="Microsoft Office User" w:date="2024-10-10T14:40:00Z" w16du:dateUtc="2024-10-10T12:40:00Z">
+      <w:ins w:id="126" w:author="Microsoft Office User" w:date="2024-10-10T14:40:00Z" w16du:dateUtc="2024-10-10T12:40:00Z">
         <w:r>
           <w:t xml:space="preserve"> in mind</w:t>
         </w:r>
       </w:ins>
-      <w:ins w:id="124" w:author="Microsoft Office User" w:date="2024-10-10T14:37:00Z" w16du:dateUtc="2024-10-10T12:37:00Z">
+      <w:ins w:id="127" w:author="Microsoft Office User" w:date="2024-10-10T14:37:00Z" w16du:dateUtc="2024-10-10T12:37:00Z">
         <w:r>
           <w:t xml:space="preserve"> we had aimed to provide more detailed information about the stimuli between and within each condition through the histograms in figure 4. </w:t>
         </w:r>
@@ -3722,15 +3758,15 @@
     <w:p>
       <w:pPr>
         <w:rPr>
-          <w:ins w:id="125" w:author="Microsoft Office User" w:date="2024-10-10T14:59:00Z" w16du:dateUtc="2024-10-10T12:59:00Z"/>
-        </w:rPr>
-      </w:pPr>
-      <w:ins w:id="126" w:author="Microsoft Office User" w:date="2024-10-10T14:37:00Z" w16du:dateUtc="2024-10-10T12:37:00Z">
+          <w:ins w:id="128" w:author="Microsoft Office User" w:date="2024-10-10T14:59:00Z" w16du:dateUtc="2024-10-10T12:59:00Z"/>
+        </w:rPr>
+      </w:pPr>
+      <w:ins w:id="129" w:author="Microsoft Office User" w:date="2024-10-10T14:37:00Z" w16du:dateUtc="2024-10-10T12:37:00Z">
         <w:r>
           <w:t>After</w:t>
         </w:r>
       </w:ins>
-      <w:ins w:id="127" w:author="Microsoft Office User" w:date="2024-10-10T14:38:00Z" w16du:dateUtc="2024-10-10T12:38:00Z">
+      <w:ins w:id="130" w:author="Microsoft Office User" w:date="2024-10-10T14:38:00Z" w16du:dateUtc="2024-10-10T12:38:00Z">
         <w:r>
           <w:t xml:space="preserve"> considering feedback from R2 and R3, we have added/edited the following:</w:t>
         </w:r>
@@ -3744,55 +3780,55 @@
           <w:numId w:val="6"/>
         </w:numPr>
         <w:rPr>
-          <w:ins w:id="128" w:author="Microsoft Office User" w:date="2024-10-10T15:01:00Z" w16du:dateUtc="2024-10-10T13:01:00Z"/>
-        </w:rPr>
-      </w:pPr>
-      <w:ins w:id="129" w:author="Microsoft Office User" w:date="2024-10-10T15:19:00Z" w16du:dateUtc="2024-10-10T13:19:00Z">
+          <w:ins w:id="131" w:author="Microsoft Office User" w:date="2024-10-10T15:01:00Z" w16du:dateUtc="2024-10-10T13:01:00Z"/>
+        </w:rPr>
+      </w:pPr>
+      <w:ins w:id="132" w:author="Microsoft Office User" w:date="2024-10-10T15:19:00Z" w16du:dateUtc="2024-10-10T13:19:00Z">
         <w:r>
           <w:t>The</w:t>
         </w:r>
       </w:ins>
-      <w:ins w:id="130" w:author="Microsoft Office User" w:date="2024-10-10T15:00:00Z" w16du:dateUtc="2024-10-10T13:00:00Z">
+      <w:ins w:id="133" w:author="Microsoft Office User" w:date="2024-10-10T15:00:00Z" w16du:dateUtc="2024-10-10T13:00:00Z">
         <w:r>
           <w:t xml:space="preserve"> condition</w:t>
         </w:r>
       </w:ins>
-      <w:ins w:id="131" w:author="Microsoft Office User" w:date="2024-10-10T15:19:00Z" w16du:dateUtc="2024-10-10T13:19:00Z">
+      <w:ins w:id="134" w:author="Microsoft Office User" w:date="2024-10-10T15:19:00Z" w16du:dateUtc="2024-10-10T13:19:00Z">
         <w:r>
           <w:t xml:space="preserve"> names</w:t>
         </w:r>
       </w:ins>
-      <w:ins w:id="132" w:author="Microsoft Office User" w:date="2024-10-10T15:00:00Z" w16du:dateUtc="2024-10-10T13:00:00Z">
+      <w:ins w:id="135" w:author="Microsoft Office User" w:date="2024-10-10T15:00:00Z" w16du:dateUtc="2024-10-10T13:00:00Z">
         <w:r>
           <w:t xml:space="preserve"> </w:t>
         </w:r>
       </w:ins>
-      <w:ins w:id="133" w:author="Microsoft Office User" w:date="2024-10-10T15:19:00Z" w16du:dateUtc="2024-10-10T13:19:00Z">
+      <w:ins w:id="136" w:author="Microsoft Office User" w:date="2024-10-10T15:19:00Z" w16du:dateUtc="2024-10-10T13:19:00Z">
         <w:r>
           <w:t>now</w:t>
         </w:r>
       </w:ins>
-      <w:ins w:id="134" w:author="Microsoft Office User" w:date="2024-10-10T15:00:00Z" w16du:dateUtc="2024-10-10T13:00:00Z">
+      <w:ins w:id="137" w:author="Microsoft Office User" w:date="2024-10-10T15:00:00Z" w16du:dateUtc="2024-10-10T13:00:00Z">
         <w:r>
           <w:t xml:space="preserve"> reflect the </w:t>
         </w:r>
-        <w:commentRangeStart w:id="135"/>
+        <w:commentRangeStart w:id="138"/>
         <w:r>
           <w:t>predicted PSE</w:t>
         </w:r>
       </w:ins>
-      <w:ins w:id="136" w:author="Microsoft Office User" w:date="2024-10-10T15:01:00Z" w16du:dateUtc="2024-10-10T13:01:00Z">
+      <w:ins w:id="139" w:author="Microsoft Office User" w:date="2024-10-10T15:01:00Z" w16du:dateUtc="2024-10-10T13:01:00Z">
         <w:r>
           <w:t xml:space="preserve"> of each condition</w:t>
         </w:r>
       </w:ins>
-      <w:commentRangeEnd w:id="135"/>
-      <w:ins w:id="137" w:author="Microsoft Office User" w:date="2024-10-10T15:43:00Z" w16du:dateUtc="2024-10-10T13:43:00Z">
+      <w:commentRangeEnd w:id="138"/>
+      <w:ins w:id="140" w:author="Microsoft Office User" w:date="2024-10-10T15:43:00Z" w16du:dateUtc="2024-10-10T13:43:00Z">
         <w:r>
           <w:rPr>
             <w:rStyle w:val="CommentReference"/>
           </w:rPr>
-          <w:commentReference w:id="135"/>
+          <w:commentReference w:id="138"/>
         </w:r>
       </w:ins>
     </w:p>
@@ -3804,40 +3840,40 @@
           <w:numId w:val="6"/>
         </w:numPr>
         <w:rPr>
-          <w:ins w:id="138" w:author="Microsoft Office User" w:date="2024-10-10T15:40:00Z" w16du:dateUtc="2024-10-10T13:40:00Z"/>
-        </w:rPr>
-      </w:pPr>
-      <w:ins w:id="139" w:author="Microsoft Office User" w:date="2024-10-10T15:19:00Z" w16du:dateUtc="2024-10-10T13:19:00Z">
+          <w:ins w:id="141" w:author="Microsoft Office User" w:date="2024-10-10T15:40:00Z" w16du:dateUtc="2024-10-10T13:40:00Z"/>
+        </w:rPr>
+      </w:pPr>
+      <w:ins w:id="142" w:author="Microsoft Office User" w:date="2024-10-10T15:19:00Z" w16du:dateUtc="2024-10-10T13:19:00Z">
         <w:r>
           <w:t xml:space="preserve">The caption for Figure </w:t>
         </w:r>
       </w:ins>
-      <w:ins w:id="140" w:author="Microsoft Office User" w:date="2024-10-10T15:20:00Z" w16du:dateUtc="2024-10-10T13:20:00Z">
+      <w:ins w:id="143" w:author="Microsoft Office User" w:date="2024-10-10T15:20:00Z" w16du:dateUtc="2024-10-10T13:20:00Z">
         <w:r>
           <w:t xml:space="preserve">2 </w:t>
         </w:r>
       </w:ins>
-      <w:ins w:id="141" w:author="Microsoft Office User" w:date="2024-10-10T15:22:00Z" w16du:dateUtc="2024-10-10T13:22:00Z">
+      <w:ins w:id="144" w:author="Microsoft Office User" w:date="2024-10-10T15:22:00Z" w16du:dateUtc="2024-10-10T13:22:00Z">
         <w:r>
           <w:t xml:space="preserve">now </w:t>
         </w:r>
       </w:ins>
-      <w:ins w:id="142" w:author="Microsoft Office User" w:date="2024-10-10T15:20:00Z" w16du:dateUtc="2024-10-10T13:20:00Z">
+      <w:ins w:id="145" w:author="Microsoft Office User" w:date="2024-10-10T15:20:00Z" w16du:dateUtc="2024-10-10T13:20:00Z">
         <w:r>
           <w:t>reads</w:t>
         </w:r>
       </w:ins>
-      <w:ins w:id="143" w:author="Microsoft Office User" w:date="2024-10-10T15:22:00Z" w16du:dateUtc="2024-10-10T13:22:00Z">
+      <w:ins w:id="146" w:author="Microsoft Office User" w:date="2024-10-10T15:22:00Z" w16du:dateUtc="2024-10-10T13:22:00Z">
         <w:r>
           <w:t>: “The three betw</w:t>
         </w:r>
       </w:ins>
-      <w:ins w:id="144" w:author="Microsoft Office User" w:date="2024-10-10T15:23:00Z" w16du:dateUtc="2024-10-10T13:23:00Z">
+      <w:ins w:id="147" w:author="Microsoft Office User" w:date="2024-10-10T15:23:00Z" w16du:dateUtc="2024-10-10T13:23:00Z">
         <w:r>
           <w:t xml:space="preserve">een-groups exposure conditions (rows) differed in … </w:t>
         </w:r>
       </w:ins>
-      <w:ins w:id="145" w:author="Microsoft Office User" w:date="2024-10-10T15:25:00Z" w16du:dateUtc="2024-10-10T13:25:00Z">
+      <w:ins w:id="148" w:author="Microsoft Office User" w:date="2024-10-10T15:25:00Z" w16du:dateUtc="2024-10-10T13:25:00Z">
         <w:r>
           <w:t>“</w:t>
         </w:r>
@@ -3851,15 +3887,15 @@
           <w:numId w:val="6"/>
         </w:numPr>
         <w:rPr>
-          <w:ins w:id="146" w:author="Microsoft Office User" w:date="2024-10-10T14:38:00Z" w16du:dateUtc="2024-10-10T12:38:00Z"/>
-        </w:rPr>
-      </w:pPr>
-      <w:ins w:id="147" w:author="Microsoft Office User" w:date="2024-10-10T15:40:00Z" w16du:dateUtc="2024-10-10T13:40:00Z">
+          <w:ins w:id="149" w:author="Microsoft Office User" w:date="2024-10-10T14:38:00Z" w16du:dateUtc="2024-10-10T12:38:00Z"/>
+        </w:rPr>
+      </w:pPr>
+      <w:ins w:id="150" w:author="Microsoft Office User" w:date="2024-10-10T15:40:00Z" w16du:dateUtc="2024-10-10T13:40:00Z">
         <w:r>
           <w:t xml:space="preserve">Reference to Figure 2 in l.xxx now reads: </w:t>
         </w:r>
       </w:ins>
-      <w:ins w:id="148" w:author="Microsoft Office User" w:date="2024-10-10T15:41:00Z" w16du:dateUtc="2024-10-10T13:41:00Z">
+      <w:ins w:id="151" w:author="Microsoft Office User" w:date="2024-10-10T15:41:00Z" w16du:dateUtc="2024-10-10T13:41:00Z">
         <w:r>
           <w:t xml:space="preserve">Between groups of participants, we manipulate the </w:t>
         </w:r>
@@ -3874,12 +3910,12 @@
           <w:t xml:space="preserve"> the distributions of phonetic cues in the exposure input. The </w:t>
         </w:r>
       </w:ins>
-      <w:ins w:id="149" w:author="Microsoft Office User" w:date="2024-10-13T14:24:00Z" w16du:dateUtc="2024-10-13T12:24:00Z">
+      <w:ins w:id="152" w:author="Microsoft Office User" w:date="2024-10-13T14:24:00Z" w16du:dateUtc="2024-10-13T12:24:00Z">
         <w:r>
           <w:t xml:space="preserve">number of </w:t>
         </w:r>
       </w:ins>
-      <w:ins w:id="150" w:author="Microsoft Office User" w:date="2024-10-10T15:41:00Z" w16du:dateUtc="2024-10-10T13:41:00Z">
+      <w:ins w:id="153" w:author="Microsoft Office User" w:date="2024-10-10T15:41:00Z" w16du:dateUtc="2024-10-10T13:41:00Z">
         <w:r>
           <w:t>tokens that make up entire distributions within each group were evenly distributed between the</w:t>
         </w:r>
@@ -3890,22 +3926,22 @@
           <w:t xml:space="preserve"> exposure blocks</w:t>
         </w:r>
       </w:ins>
-      <w:ins w:id="151" w:author="Microsoft Office User" w:date="2024-10-13T14:24:00Z" w16du:dateUtc="2024-10-13T12:24:00Z">
+      <w:ins w:id="154" w:author="Microsoft Office User" w:date="2024-10-13T14:24:00Z" w16du:dateUtc="2024-10-13T12:24:00Z">
         <w:r>
           <w:t xml:space="preserve"> (48 tokens per block)</w:t>
         </w:r>
       </w:ins>
-      <w:ins w:id="152" w:author="Microsoft Office User" w:date="2024-10-10T15:41:00Z" w16du:dateUtc="2024-10-10T13:41:00Z">
+      <w:ins w:id="155" w:author="Microsoft Office User" w:date="2024-10-10T15:41:00Z" w16du:dateUtc="2024-10-10T13:41:00Z">
         <w:r>
           <w:t xml:space="preserve">. This set up should be viewed as the exposure distribution being </w:t>
         </w:r>
       </w:ins>
-      <w:ins w:id="153" w:author="Microsoft Office User" w:date="2024-10-10T15:42:00Z" w16du:dateUtc="2024-10-10T13:42:00Z">
+      <w:ins w:id="156" w:author="Microsoft Office User" w:date="2024-10-10T15:42:00Z" w16du:dateUtc="2024-10-10T13:42:00Z">
         <w:r>
           <w:t>fully</w:t>
         </w:r>
       </w:ins>
-      <w:ins w:id="154" w:author="Microsoft Office User" w:date="2024-10-10T15:41:00Z" w16du:dateUtc="2024-10-10T13:41:00Z">
+      <w:ins w:id="157" w:author="Microsoft Office User" w:date="2024-10-10T15:41:00Z" w16du:dateUtc="2024-10-10T13:41:00Z">
         <w:r>
           <w:t xml:space="preserve"> revealed by the end of exposure block 3 (see </w:t>
         </w:r>
@@ -3929,91 +3965,13 @@
         </w:rPr>
         <w:t xml:space="preserve">a </w:t>
       </w:r>
-      <w:commentRangeStart w:id="155"/>
-      <w:commentRangeStart w:id="156"/>
-      <w:r>
-        <w:rPr>
-          <w:highlight w:val="yellow"/>
-        </w:rPr>
-        <w:t>visualization</w:t>
-      </w:r>
-      <w:commentRangeEnd w:id="155"/>
-      <w:r>
-        <w:rPr>
-          <w:rStyle w:val="CommentReference"/>
-        </w:rPr>
-        <w:commentReference w:id="155"/>
-      </w:r>
-      <w:commentRangeEnd w:id="156"/>
-      <w:r>
-        <w:rPr>
-          <w:rStyle w:val="CommentReference"/>
-        </w:rPr>
-        <w:commentReference w:id="156"/>
-      </w:r>
-      <w:r>
-        <w:rPr>
-          <w:highlight w:val="yellow"/>
-        </w:rPr>
-        <w:t xml:space="preserve"> of the flow.</w:t>
-      </w:r>
-    </w:p>
-    <w:p/>
-    <w:p>
-      <w:r>
-        <w:t xml:space="preserve">* Page 17. I really love the use of a model which embraces lapse rates. However, I two minor concerns and a question. Lapse rates capture differences at asymptote, and the authors are right that if you don't capture them you risk getting the boundary wrong. One minor concern is that a lot of readers won't be familiar with the function or the standard parameter names - it would probably be </w:t>
-      </w:r>
-      <w:r>
-        <w:rPr>
-          <w:highlight w:val="yellow"/>
-        </w:rPr>
-        <w:t>a good idea to define the lapse concept more clearly</w:t>
-      </w:r>
-      <w:r>
-        <w:t xml:space="preserve">. But here's the second concern, lapse rate may not be the right term (even though that's the standard term for that variable). The term derives from detection paradigms where you might "miss" a stimulus due to a "lapse" of attention. This miss is expected to be independent of the x axis which is why it affects asymptote. </w:t>
-      </w:r>
-      <w:commentRangeStart w:id="157"/>
-      <w:r>
-        <w:t xml:space="preserve">However, in a categorization paradigm, a difference at asymptote might not be a lapse of attention - it may be that people are overall biased to report one category, affecting the asymptote at one category but not that the other), or that nothing sounds like a good /d/ or /t/ to them (affecting both asymptotes equally). It might be </w:t>
-      </w:r>
-      <w:r>
-        <w:rPr>
-          <w:highlight w:val="yellow"/>
-        </w:rPr>
-        <w:t>helpful to adopt a more neutral term to describe asymptotic differences</w:t>
-      </w:r>
-      <w:r>
-        <w:t xml:space="preserve"> (even as one wants to acknowledge that the traditional term is lapse). </w:t>
-      </w:r>
-      <w:commentRangeEnd w:id="157"/>
-      <w:r>
-        <w:rPr>
-          <w:rStyle w:val="CommentReference"/>
-        </w:rPr>
-        <w:commentReference w:id="157"/>
-      </w:r>
-      <w:r>
-        <w:t>Finally, some psychometric functions would put the lapse rate on only one side of the transition (e.g., for a detection paradigm, people are assumed that they'll always detect the loudest stimuli, but lapses will affect the asymptote for the quiet end). That's obviously It would be helpful to be clear that you used the four-parameter function with lapses on both ends (assuming you did).</w:t>
-      </w:r>
-    </w:p>
-    <w:p/>
-    <w:p>
-      <w:r>
-        <w:t xml:space="preserve">* The Bayesian rather than frequentist analyses are quite appropriate, but still not widespread in the field. </w:t>
-      </w:r>
-      <w:r>
-        <w:rPr>
-          <w:highlight w:val="yellow"/>
-        </w:rPr>
-        <w:t xml:space="preserve">It might be helpful to remind </w:t>
-      </w:r>
       <w:commentRangeStart w:id="158"/>
       <w:commentRangeStart w:id="159"/>
       <w:r>
         <w:rPr>
           <w:highlight w:val="yellow"/>
         </w:rPr>
-        <w:t>the</w:t>
+        <w:t>visualization</w:t>
       </w:r>
       <w:commentRangeEnd w:id="158"/>
       <w:r>
@@ -4033,26 +3991,35 @@
         <w:rPr>
           <w:highlight w:val="yellow"/>
         </w:rPr>
-        <w:t xml:space="preserve"> reader the typical ranges of bayes factor and how to interpret them.</w:t>
+        <w:t xml:space="preserve"> of the flow.</w:t>
       </w:r>
     </w:p>
     <w:p/>
     <w:p>
       <w:r>
-        <w:t xml:space="preserve">* The idealized learner model is really helpful in understanding what the subjects are doing, but it's a bit hard to track because the results are pitched verbally in terms of PSE change and visualized in terms of "accuracy" (which is a less useful construct in this kind of categorization where there is </w:t>
+        <w:t xml:space="preserve">* Page 17. I really love the use of a model which embraces lapse rates. However, I two minor concerns and a question. Lapse rates capture differences at asymptote, and the authors are right that if you don't capture them you risk getting the boundary wrong. One minor concern is that a lot of readers won't be familiar with the function or the standard parameter names - it would probably be </w:t>
       </w:r>
       <w:r>
         <w:rPr>
           <w:highlight w:val="yellow"/>
         </w:rPr>
-        <w:t xml:space="preserve">no ground </w:t>
+        <w:t>a good idea to define the lapse concept more clearly</w:t>
+      </w:r>
+      <w:r>
+        <w:t xml:space="preserve">. But here's the second concern, lapse rate may not be the right term (even though that's the standard term for that variable). The term derives from detection paradigms where you might "miss" a stimulus due to a "lapse" of attention. This miss is expected to be independent of the x axis which is why it affects asymptote. </w:t>
       </w:r>
       <w:commentRangeStart w:id="160"/>
       <w:r>
+        <w:t xml:space="preserve">However, in a categorization paradigm, a difference at asymptote might not be a lapse of attention - it may be that people are overall biased to report one category, affecting the asymptote at one category but not that the other), or that nothing sounds like a good /d/ or /t/ to them (affecting both asymptotes equally). It might be </w:t>
+      </w:r>
+      <w:r>
         <w:rPr>
           <w:highlight w:val="yellow"/>
         </w:rPr>
-        <w:t>truth</w:t>
+        <w:t>helpful to adopt a more neutral term to describe asymptotic differences</w:t>
+      </w:r>
+      <w:r>
+        <w:t xml:space="preserve"> (even as one wants to acknowledge that the traditional term is lapse). </w:t>
       </w:r>
       <w:commentRangeEnd w:id="160"/>
       <w:r>
@@ -4062,49 +4029,118 @@
         <w:commentReference w:id="160"/>
       </w:r>
       <w:r>
-        <w:t>). It seems to me that a visualization more like Figure 6C might be more valuable - to see the boundaries from the listeners alongside the ideal boundary from the model as they unfold over time…. Oh wait…something like this is provided in Figure 8, ten pages later. Might be helpful to make a version of this earlier - it would be cool to compare the versions with the ideal adapter vs. the ideal observer.</w:t>
+        <w:t>Finally, some psychometric functions would put the lapse rate on only one side of the transition (e.g., for a detection paradigm, people are assumed that they'll always detect the loudest stimuli, but lapses will affect the asymptote for the quiet end). That's obviously It would be helpful to be clear that you used the four-parameter function with lapses on both ends (assuming you did).</w:t>
       </w:r>
     </w:p>
     <w:p/>
     <w:p>
       <w:r>
-        <w:t xml:space="preserve">* The authors criticize the use of </w:t>
+        <w:t xml:space="preserve">* The Bayesian rather than frequentist analyses are quite appropriate, but still not widespread in the field. </w:t>
       </w:r>
       <w:r>
         <w:rPr>
           <w:highlight w:val="yellow"/>
         </w:rPr>
-        <w:t xml:space="preserve">synthetic speech in </w:t>
+        <w:t xml:space="preserve">It might be helpful to remind </w:t>
       </w:r>
       <w:commentRangeStart w:id="161"/>
       <w:commentRangeStart w:id="162"/>
+      <w:r>
+        <w:rPr>
+          <w:highlight w:val="yellow"/>
+        </w:rPr>
+        <w:t>the</w:t>
+      </w:r>
+      <w:commentRangeEnd w:id="161"/>
+      <w:r>
+        <w:rPr>
+          <w:rStyle w:val="CommentReference"/>
+        </w:rPr>
+        <w:commentReference w:id="161"/>
+      </w:r>
+      <w:commentRangeEnd w:id="162"/>
+      <w:r>
+        <w:rPr>
+          <w:rStyle w:val="CommentReference"/>
+        </w:rPr>
+        <w:commentReference w:id="162"/>
+      </w:r>
+      <w:r>
+        <w:rPr>
+          <w:highlight w:val="yellow"/>
+        </w:rPr>
+        <w:t xml:space="preserve"> reader the typical ranges of bayes factor and how to interpret them.</w:t>
+      </w:r>
+    </w:p>
+    <w:p/>
+    <w:p>
+      <w:r>
+        <w:t xml:space="preserve">* The idealized learner model is really helpful in understanding what the subjects are doing, but it's a bit hard to track because the results are pitched verbally in terms of PSE change and visualized in terms of "accuracy" (which is a less useful construct in this kind of categorization where there is </w:t>
+      </w:r>
+      <w:r>
+        <w:rPr>
+          <w:highlight w:val="yellow"/>
+        </w:rPr>
+        <w:t xml:space="preserve">no ground </w:t>
+      </w:r>
       <w:commentRangeStart w:id="163"/>
       <w:r>
         <w:rPr>
           <w:highlight w:val="yellow"/>
         </w:rPr>
+        <w:t>truth</w:t>
+      </w:r>
+      <w:commentRangeEnd w:id="163"/>
+      <w:r>
+        <w:rPr>
+          <w:rStyle w:val="CommentReference"/>
+        </w:rPr>
+        <w:commentReference w:id="163"/>
+      </w:r>
+      <w:r>
+        <w:t>). It seems to me that a visualization more like Figure 6C might be more valuable - to see the boundaries from the listeners alongside the ideal boundary from the model as they unfold over time…. Oh wait…something like this is provided in Figure 8, ten pages later. Might be helpful to make a version of this earlier - it would be cool to compare the versions with the ideal adapter vs. the ideal observer.</w:t>
+      </w:r>
+    </w:p>
+    <w:p/>
+    <w:p>
+      <w:r>
+        <w:t xml:space="preserve">* The authors criticize the use of </w:t>
+      </w:r>
+      <w:r>
+        <w:rPr>
+          <w:highlight w:val="yellow"/>
+        </w:rPr>
+        <w:t xml:space="preserve">synthetic speech in </w:t>
+      </w:r>
+      <w:commentRangeStart w:id="164"/>
+      <w:commentRangeStart w:id="165"/>
+      <w:commentRangeStart w:id="166"/>
+      <w:r>
+        <w:rPr>
+          <w:highlight w:val="yellow"/>
+        </w:rPr>
         <w:t>multiple</w:t>
       </w:r>
-      <w:commentRangeEnd w:id="161"/>
-      <w:r>
-        <w:rPr>
-          <w:rStyle w:val="CommentReference"/>
-        </w:rPr>
-        <w:commentReference w:id="161"/>
-      </w:r>
-      <w:commentRangeEnd w:id="162"/>
-      <w:r>
-        <w:rPr>
-          <w:rStyle w:val="CommentReference"/>
-        </w:rPr>
-        <w:commentReference w:id="162"/>
-      </w:r>
-      <w:commentRangeEnd w:id="163"/>
-      <w:r>
-        <w:rPr>
-          <w:rStyle w:val="CommentReference"/>
-        </w:rPr>
-        <w:commentReference w:id="163"/>
+      <w:commentRangeEnd w:id="164"/>
+      <w:r>
+        <w:rPr>
+          <w:rStyle w:val="CommentReference"/>
+        </w:rPr>
+        <w:commentReference w:id="164"/>
+      </w:r>
+      <w:commentRangeEnd w:id="165"/>
+      <w:r>
+        <w:rPr>
+          <w:rStyle w:val="CommentReference"/>
+        </w:rPr>
+        <w:commentReference w:id="165"/>
+      </w:r>
+      <w:commentRangeEnd w:id="166"/>
+      <w:r>
+        <w:rPr>
+          <w:rStyle w:val="CommentReference"/>
+        </w:rPr>
+        <w:commentReference w:id="166"/>
       </w:r>
       <w:r>
         <w:rPr>
@@ -4133,7 +4169,7 @@
       <w:pPr>
         <w:rPr>
           <w:lang w:val="en-GB"/>
-          <w:rPrChange w:id="164" w:author="Microsoft Office User" w:date="2024-10-25T13:06:00Z" w16du:dateUtc="2024-10-25T11:06:00Z">
+          <w:rPrChange w:id="167" w:author="Microsoft Office User" w:date="2024-10-25T13:06:00Z" w16du:dateUtc="2024-10-25T11:06:00Z">
             <w:rPr/>
           </w:rPrChange>
         </w:rPr>
@@ -4143,7 +4179,7 @@
       <w:r>
         <w:t>* The authors use the term PSE (point of subjective equality) as the key DV in a lot of analyses. That seems like the right one, but why use that term? It's a fine term, and it comes out of the psychometrics literature, but everyone in speech would call it the category boundary</w:t>
       </w:r>
-      <w:commentRangeStart w:id="165"/>
+      <w:commentRangeStart w:id="168"/>
       <w:r>
         <w:t xml:space="preserve">? </w:t>
       </w:r>
@@ -4153,29 +4189,29 @@
         </w:rPr>
         <w:t xml:space="preserve">Why make your audience learn a new </w:t>
       </w:r>
-      <w:commentRangeStart w:id="166"/>
+      <w:commentRangeStart w:id="169"/>
       <w:r>
         <w:rPr>
           <w:highlight w:val="yellow"/>
         </w:rPr>
         <w:t>term</w:t>
       </w:r>
-      <w:commentRangeEnd w:id="166"/>
-      <w:r>
-        <w:rPr>
-          <w:rStyle w:val="CommentReference"/>
-        </w:rPr>
-        <w:commentReference w:id="166"/>
+      <w:commentRangeEnd w:id="169"/>
+      <w:r>
+        <w:rPr>
+          <w:rStyle w:val="CommentReference"/>
+        </w:rPr>
+        <w:commentReference w:id="169"/>
       </w:r>
       <w:r>
         <w:t xml:space="preserve">? </w:t>
       </w:r>
-      <w:commentRangeEnd w:id="165"/>
-      <w:r>
-        <w:rPr>
-          <w:rStyle w:val="CommentReference"/>
-        </w:rPr>
-        <w:commentReference w:id="165"/>
+      <w:commentRangeEnd w:id="168"/>
+      <w:r>
+        <w:rPr>
+          <w:rStyle w:val="CommentReference"/>
+        </w:rPr>
+        <w:commentReference w:id="168"/>
       </w:r>
       <w:r>
         <w:t>I don't see the point and it's a bit off putting (or even haughty).</w:t>
@@ -4186,7 +4222,7 @@
       <w:pPr>
         <w:rPr>
           <w:lang w:val="en-GB"/>
-          <w:rPrChange w:id="167" w:author="Microsoft Office User" w:date="2024-10-17T20:09:00Z" w16du:dateUtc="2024-10-17T18:09:00Z">
+          <w:rPrChange w:id="170" w:author="Microsoft Office User" w:date="2024-10-17T20:09:00Z" w16du:dateUtc="2024-10-17T18:09:00Z">
             <w:rPr/>
           </w:rPrChange>
         </w:rPr>
@@ -4200,19 +4236,19 @@
         </w:rPr>
         <w:t xml:space="preserve">like the ideal adaptor models but I found it very hard to understand how it is different than the various other ideal Bayesian models that were </w:t>
       </w:r>
-      <w:commentRangeStart w:id="168"/>
+      <w:commentRangeStart w:id="171"/>
       <w:r>
         <w:rPr>
           <w:highlight w:val="yellow"/>
         </w:rPr>
         <w:t>presented</w:t>
       </w:r>
-      <w:commentRangeEnd w:id="168"/>
-      <w:r>
-        <w:rPr>
-          <w:rStyle w:val="CommentReference"/>
-        </w:rPr>
-        <w:commentReference w:id="168"/>
+      <w:commentRangeEnd w:id="171"/>
+      <w:r>
+        <w:rPr>
+          <w:rStyle w:val="CommentReference"/>
+        </w:rPr>
+        <w:commentReference w:id="171"/>
       </w:r>
       <w:r>
         <w:rPr>
@@ -4254,16 +4290,16 @@
       <w:r>
         <w:t>. That comes out now??? Distributional learning was originally posited by Jessica Maye to be an entirely unsupervised process that infants may use to acquire the early phoneme categories of their language (Maye &amp; Gerken, 2000; Maye et al., 2003). In the history of that approach to learning, the unsupervised nature is the core. There have been tons of computational models of this from connectionist (Gauthier et al., 2007; Guenther &amp; Gjaja, 1996; McMurray, Horst, et al., 2009) and non-connectionist (McMurray, Aslin, et al., 2009; Toscano &amp; McMurray, 2010) approaches. And clear demonstrations that humans can do both phonetic category adaptation (Clayards et al., 2008) and learn new categories (Escudero et al., 2011; Escudero &amp; Williams, 2014; Goudbeek et al., 2008; Goudbeek et al., 2009) without feedback. It feels oddly revisionist to claim here - particularly this late in the paper - -</w:t>
       </w:r>
-      <w:commentRangeStart w:id="169"/>
+      <w:commentRangeStart w:id="172"/>
       <w:r>
         <w:t>that the supervised portion is what's driving the show.</w:t>
       </w:r>
-      <w:commentRangeEnd w:id="169"/>
-      <w:r>
-        <w:rPr>
-          <w:rStyle w:val="CommentReference"/>
-        </w:rPr>
-        <w:commentReference w:id="169"/>
+      <w:commentRangeEnd w:id="172"/>
+      <w:r>
+        <w:rPr>
+          <w:rStyle w:val="CommentReference"/>
+        </w:rPr>
+        <w:commentReference w:id="172"/>
       </w:r>
     </w:p>
     <w:p>
@@ -4288,27 +4324,27 @@
         </w:rPr>
         <w:t xml:space="preserve">(as a secondary analysis) a </w:t>
       </w:r>
-      <w:commentRangeStart w:id="170"/>
-      <w:commentRangeStart w:id="171"/>
+      <w:commentRangeStart w:id="173"/>
+      <w:commentRangeStart w:id="174"/>
       <w:r>
         <w:rPr>
           <w:highlight w:val="yellow"/>
         </w:rPr>
         <w:t>non</w:t>
       </w:r>
-      <w:commentRangeEnd w:id="170"/>
-      <w:r>
-        <w:rPr>
-          <w:rStyle w:val="CommentReference"/>
-        </w:rPr>
-        <w:commentReference w:id="170"/>
-      </w:r>
-      <w:commentRangeEnd w:id="171"/>
-      <w:r>
-        <w:rPr>
-          <w:rStyle w:val="CommentReference"/>
-        </w:rPr>
-        <w:commentReference w:id="171"/>
+      <w:commentRangeEnd w:id="173"/>
+      <w:r>
+        <w:rPr>
+          <w:rStyle w:val="CommentReference"/>
+        </w:rPr>
+        <w:commentReference w:id="173"/>
+      </w:r>
+      <w:commentRangeEnd w:id="174"/>
+      <w:r>
+        <w:rPr>
+          <w:rStyle w:val="CommentReference"/>
+        </w:rPr>
+        <w:commentReference w:id="174"/>
       </w:r>
       <w:r>
         <w:rPr>
@@ -4383,7 +4419,7 @@
         </w:rPr>
         <w:t xml:space="preserve">Critically, one of the Bayesian auxiliary analyses we conduct employed a uniform prior, removing any bias from the estimation of parameters. That analysis replicated all findings we report (see SI </w:t>
       </w:r>
-      <w:commentRangeStart w:id="172"/>
+      <w:commentRangeStart w:id="175"/>
       <w:r>
         <w:rPr>
           <w:b/>
@@ -4393,13 +4429,13 @@
         </w:rPr>
         <w:t>XXX</w:t>
       </w:r>
-      <w:commentRangeEnd w:id="172"/>
-      <w:r>
-        <w:rPr>
-          <w:rStyle w:val="CommentReference"/>
-          <w:color w:val="A8D08D" w:themeColor="accent6" w:themeTint="99"/>
-        </w:rPr>
-        <w:commentReference w:id="172"/>
+      <w:commentRangeEnd w:id="175"/>
+      <w:r>
+        <w:rPr>
+          <w:rStyle w:val="CommentReference"/>
+          <w:color w:val="A8D08D" w:themeColor="accent6" w:themeTint="99"/>
+        </w:rPr>
+        <w:commentReference w:id="175"/>
       </w:r>
       <w:r>
         <w:rPr>
@@ -4442,7 +4478,7 @@
         </w:rPr>
         <w:t xml:space="preserve">Finally, we note that there are random effects, both for subject and </w:t>
       </w:r>
-      <w:commentRangeStart w:id="173"/>
+      <w:commentRangeStart w:id="176"/>
       <w:r>
         <w:rPr>
           <w:color w:val="A8D08D" w:themeColor="accent6" w:themeTint="99"/>
@@ -4450,12 +4486,12 @@
         </w:rPr>
         <w:t>for items.</w:t>
       </w:r>
-      <w:commentRangeEnd w:id="173"/>
-      <w:r>
-        <w:rPr>
-          <w:rStyle w:val="CommentReference"/>
-        </w:rPr>
-        <w:commentReference w:id="173"/>
+      <w:commentRangeEnd w:id="176"/>
+      <w:r>
+        <w:rPr>
+          <w:rStyle w:val="CommentReference"/>
+        </w:rPr>
+        <w:commentReference w:id="176"/>
       </w:r>
       <w:r>
         <w:rPr>
@@ -4525,16 +4561,16 @@
       <w:r>
         <w:t xml:space="preserve">* </w:t>
       </w:r>
-      <w:commentRangeStart w:id="174"/>
+      <w:commentRangeStart w:id="177"/>
       <w:r>
         <w:t xml:space="preserve">Escudero, P., Benders, T., &amp; Wanrooij, K. (2011). </w:t>
       </w:r>
-      <w:commentRangeEnd w:id="174"/>
-      <w:r>
-        <w:rPr>
-          <w:rStyle w:val="CommentReference"/>
-        </w:rPr>
-        <w:commentReference w:id="174"/>
+      <w:commentRangeEnd w:id="177"/>
+      <w:r>
+        <w:rPr>
+          <w:rStyle w:val="CommentReference"/>
+        </w:rPr>
+        <w:commentReference w:id="177"/>
       </w:r>
       <w:r>
         <w:t>Enhanced bimodal distributions facilitate the learning of second language vowels. The Journal of the Acoustical Society of America, 130(4), EL206-EL212. https://doi.org/10.1121/1.3629144</w:t>
@@ -4544,16 +4580,16 @@
       <w:r>
         <w:t xml:space="preserve">* </w:t>
       </w:r>
-      <w:commentRangeStart w:id="175"/>
+      <w:commentRangeStart w:id="178"/>
       <w:r>
         <w:t xml:space="preserve">Escudero, P., &amp; Williams, D. (2014). </w:t>
       </w:r>
-      <w:commentRangeEnd w:id="175"/>
-      <w:r>
-        <w:rPr>
-          <w:rStyle w:val="CommentReference"/>
-        </w:rPr>
-        <w:commentReference w:id="175"/>
+      <w:commentRangeEnd w:id="178"/>
+      <w:r>
+        <w:rPr>
+          <w:rStyle w:val="CommentReference"/>
+        </w:rPr>
+        <w:commentReference w:id="178"/>
       </w:r>
       <w:r>
         <w:t>Distributional learning has immediate and long-lasting effects. Cognition, 133(2), 408-413. https://doi.org/https://doi.org/10.1016/j.cognition.2014.07.002</w:t>
@@ -4960,7 +4996,7 @@
       </w:r>
     </w:p>
   </w:comment>
-  <w:comment w:id="18" w:author="Jaeger, Florian" w:date="2024-09-30T11:15:00Z" w:initials="TJ">
+  <w:comment w:id="20" w:author="Jaeger, Florian" w:date="2024-09-30T11:15:00Z" w:initials="TJ">
     <w:p>
       <w:r>
         <w:rPr>
@@ -4978,7 +5014,26 @@
       </w:r>
     </w:p>
   </w:comment>
-  <w:comment w:id="23" w:author="Jaeger, Florian" w:date="2024-09-30T10:30:00Z" w:initials="TJ">
+  <w:comment w:id="21" w:author="Microsoft Office User" w:date="2024-11-21T17:02:00Z" w:initials="MOU">
+    <w:p>
+      <w:pPr>
+        <w:pStyle w:val="CommentText"/>
+        <w:rPr>
+          <w:lang w:val="en-GB"/>
+        </w:rPr>
+      </w:pPr>
+      <w:r>
+        <w:rPr>
+          <w:rStyle w:val="CommentReference"/>
+        </w:rPr>
+        <w:annotationRef/>
+      </w:r>
+      <w:r>
+        <w:t xml:space="preserve">For example Logan, Lively &amp; Pisoni 1991’s aim was to investigate whether repeatedly hearing r-l min pairs would improve discrimination. This was not an assessment of how their categorisation boundaries changed with increasing exposure. </w:t>
+      </w:r>
+    </w:p>
+  </w:comment>
+  <w:comment w:id="26" w:author="Jaeger, Florian" w:date="2024-09-30T10:30:00Z" w:initials="TJ">
     <w:p>
       <w:r>
         <w:rPr>
@@ -4996,7 +5051,7 @@
       </w:r>
     </w:p>
   </w:comment>
-  <w:comment w:id="24" w:author="Microsoft Office User" w:date="2024-10-08T17:50:00Z" w:initials="MOU">
+  <w:comment w:id="27" w:author="Microsoft Office User" w:date="2024-10-08T17:50:00Z" w:initials="MOU">
     <w:p>
       <w:pPr>
         <w:pStyle w:val="CommentText"/>
@@ -5027,7 +5082,7 @@
       </w:r>
     </w:p>
   </w:comment>
-  <w:comment w:id="26" w:author="Jaeger, Florian" w:date="2024-09-30T11:18:00Z" w:initials="TJ">
+  <w:comment w:id="29" w:author="Jaeger, Florian" w:date="2024-09-30T11:18:00Z" w:initials="TJ">
     <w:p>
       <w:r>
         <w:rPr>
@@ -5045,7 +5100,7 @@
       </w:r>
     </w:p>
   </w:comment>
-  <w:comment w:id="27" w:author="Microsoft Office User" w:date="2024-10-11T16:31:00Z" w:initials="MOU">
+  <w:comment w:id="30" w:author="Microsoft Office User" w:date="2024-10-11T16:31:00Z" w:initials="MOU">
     <w:p>
       <w:pPr>
         <w:pStyle w:val="CommentText"/>
@@ -5061,7 +5116,7 @@
       </w:r>
     </w:p>
   </w:comment>
-  <w:comment w:id="28" w:author="Jaeger, Florian" w:date="2024-09-30T11:26:00Z" w:initials="TJ">
+  <w:comment w:id="31" w:author="Jaeger, Florian" w:date="2024-09-30T11:26:00Z" w:initials="TJ">
     <w:p>
       <w:r>
         <w:rPr>
@@ -5079,7 +5134,7 @@
       </w:r>
     </w:p>
   </w:comment>
-  <w:comment w:id="29" w:author="Jaeger, Florian" w:date="2024-09-30T11:46:00Z" w:initials="TJ">
+  <w:comment w:id="32" w:author="Jaeger, Florian" w:date="2024-09-30T11:46:00Z" w:initials="TJ">
     <w:p>
       <w:r>
         <w:rPr>
@@ -5097,7 +5152,7 @@
       </w:r>
     </w:p>
   </w:comment>
-  <w:comment w:id="30" w:author="Microsoft Office User" w:date="2024-09-30T22:15:00Z" w:initials="MOU">
+  <w:comment w:id="33" w:author="Microsoft Office User" w:date="2024-09-30T22:15:00Z" w:initials="MOU">
     <w:p>
       <w:pPr>
         <w:pStyle w:val="CommentText"/>
@@ -5113,7 +5168,7 @@
       </w:r>
     </w:p>
   </w:comment>
-  <w:comment w:id="31" w:author="Jaeger, Florian" w:date="2024-09-30T11:48:00Z" w:initials="TJ">
+  <w:comment w:id="34" w:author="Jaeger, Florian" w:date="2024-09-30T11:48:00Z" w:initials="TJ">
     <w:p>
       <w:r>
         <w:rPr>
@@ -5131,7 +5186,7 @@
       </w:r>
     </w:p>
   </w:comment>
-  <w:comment w:id="32" w:author="Jaeger, Florian" w:date="2024-09-30T11:50:00Z" w:initials="TJ">
+  <w:comment w:id="35" w:author="Jaeger, Florian" w:date="2024-09-30T11:50:00Z" w:initials="TJ">
     <w:p>
       <w:r>
         <w:rPr>
@@ -5149,7 +5204,7 @@
       </w:r>
     </w:p>
   </w:comment>
-  <w:comment w:id="33" w:author="Microsoft Office User" w:date="2024-10-11T16:37:00Z" w:initials="MOU">
+  <w:comment w:id="36" w:author="Microsoft Office User" w:date="2024-10-11T16:37:00Z" w:initials="MOU">
     <w:p>
       <w:pPr>
         <w:pStyle w:val="CommentText"/>
@@ -5165,7 +5220,7 @@
       </w:r>
     </w:p>
   </w:comment>
-  <w:comment w:id="34" w:author="Jaeger, Florian" w:date="2024-09-30T11:54:00Z" w:initials="TJ">
+  <w:comment w:id="37" w:author="Jaeger, Florian" w:date="2024-09-30T11:54:00Z" w:initials="TJ">
     <w:p>
       <w:r>
         <w:rPr>
@@ -5286,7 +5341,7 @@
       </w:r>
     </w:p>
   </w:comment>
-  <w:comment w:id="35" w:author="Microsoft Office User" w:date="2024-09-30T22:44:00Z" w:initials="MOU">
+  <w:comment w:id="38" w:author="Microsoft Office User" w:date="2024-09-30T22:44:00Z" w:initials="MOU">
     <w:p>
       <w:pPr>
         <w:pStyle w:val="CommentText"/>
@@ -5302,7 +5357,7 @@
       </w:r>
     </w:p>
   </w:comment>
-  <w:comment w:id="36" w:author="Microsoft Office User" w:date="2024-09-30T22:26:00Z" w:initials="MOU">
+  <w:comment w:id="39" w:author="Microsoft Office User" w:date="2024-09-30T22:26:00Z" w:initials="MOU">
     <w:p>
       <w:pPr>
         <w:pStyle w:val="CommentText"/>
@@ -5318,7 +5373,7 @@
       </w:r>
     </w:p>
   </w:comment>
-  <w:comment w:id="37" w:author="Microsoft Office User" w:date="2024-09-30T22:44:00Z" w:initials="MOU">
+  <w:comment w:id="40" w:author="Microsoft Office User" w:date="2024-09-30T22:44:00Z" w:initials="MOU">
     <w:p>
       <w:pPr>
         <w:pStyle w:val="CommentText"/>
@@ -5337,7 +5392,7 @@
       </w:r>
     </w:p>
   </w:comment>
-  <w:comment w:id="38" w:author="Jaeger, Florian" w:date="2024-09-29T17:28:00Z" w:initials="TJ">
+  <w:comment w:id="41" w:author="Jaeger, Florian" w:date="2024-09-29T17:28:00Z" w:initials="TJ">
     <w:p>
       <w:r>
         <w:rPr>
@@ -5355,7 +5410,7 @@
       </w:r>
     </w:p>
   </w:comment>
-  <w:comment w:id="39" w:author="Jaeger, Florian" w:date="2024-09-30T11:59:00Z" w:initials="TJ">
+  <w:comment w:id="42" w:author="Jaeger, Florian" w:date="2024-09-30T11:59:00Z" w:initials="TJ">
     <w:p>
       <w:r>
         <w:rPr>
@@ -5373,7 +5428,7 @@
       </w:r>
     </w:p>
   </w:comment>
-  <w:comment w:id="40" w:author="Jaeger, Florian" w:date="2024-09-30T11:59:00Z" w:initials="TJ">
+  <w:comment w:id="43" w:author="Jaeger, Florian" w:date="2024-09-30T11:59:00Z" w:initials="TJ">
     <w:p>
       <w:r>
         <w:rPr>
@@ -5391,7 +5446,7 @@
       </w:r>
     </w:p>
   </w:comment>
-  <w:comment w:id="41" w:author="Jaeger, Florian" w:date="2024-09-29T17:32:00Z" w:initials="TJ">
+  <w:comment w:id="44" w:author="Jaeger, Florian" w:date="2024-09-29T17:32:00Z" w:initials="TJ">
     <w:p>
       <w:r>
         <w:rPr>
@@ -5409,7 +5464,7 @@
       </w:r>
     </w:p>
   </w:comment>
-  <w:comment w:id="42" w:author="Microsoft Office User" w:date="2024-09-28T12:00:00Z" w:initials="MOU">
+  <w:comment w:id="45" w:author="Microsoft Office User" w:date="2024-09-28T12:00:00Z" w:initials="MOU">
     <w:p>
       <w:pPr>
         <w:pStyle w:val="CommentText"/>
@@ -5425,7 +5480,7 @@
       </w:r>
     </w:p>
   </w:comment>
-  <w:comment w:id="43" w:author="Microsoft Office User" w:date="2024-09-28T11:36:00Z" w:initials="MOU">
+  <w:comment w:id="46" w:author="Microsoft Office User" w:date="2024-09-28T11:36:00Z" w:initials="MOU">
     <w:p>
       <w:pPr>
         <w:pStyle w:val="CommentText"/>
@@ -5441,7 +5496,7 @@
       </w:r>
     </w:p>
   </w:comment>
-  <w:comment w:id="44" w:author="Jaeger, Florian" w:date="2024-09-29T17:33:00Z" w:initials="TJ">
+  <w:comment w:id="47" w:author="Jaeger, Florian" w:date="2024-09-29T17:33:00Z" w:initials="TJ">
     <w:p>
       <w:r>
         <w:rPr>
@@ -5459,7 +5514,7 @@
       </w:r>
     </w:p>
   </w:comment>
-  <w:comment w:id="45" w:author="Jaeger, Florian" w:date="2024-09-29T17:34:00Z" w:initials="TJ">
+  <w:comment w:id="48" w:author="Jaeger, Florian" w:date="2024-09-29T17:34:00Z" w:initials="TJ">
     <w:p>
       <w:r>
         <w:rPr>
@@ -5477,7 +5532,7 @@
       </w:r>
     </w:p>
   </w:comment>
-  <w:comment w:id="46" w:author="Jaeger, Florian" w:date="2024-09-29T17:34:00Z" w:initials="TJ">
+  <w:comment w:id="49" w:author="Jaeger, Florian" w:date="2024-09-29T17:34:00Z" w:initials="TJ">
     <w:p>
       <w:r>
         <w:rPr>
@@ -5495,7 +5550,7 @@
       </w:r>
     </w:p>
   </w:comment>
-  <w:comment w:id="47" w:author="Microsoft Office User" w:date="2024-09-28T11:11:00Z" w:initials="MOU">
+  <w:comment w:id="50" w:author="Microsoft Office User" w:date="2024-09-28T11:11:00Z" w:initials="MOU">
     <w:p>
       <w:pPr>
         <w:pStyle w:val="CommentText"/>
@@ -5511,7 +5566,7 @@
       </w:r>
     </w:p>
   </w:comment>
-  <w:comment w:id="48" w:author="Jaeger, Florian" w:date="2024-09-29T17:36:00Z" w:initials="TJ">
+  <w:comment w:id="51" w:author="Jaeger, Florian" w:date="2024-09-29T17:36:00Z" w:initials="TJ">
     <w:p>
       <w:r>
         <w:rPr>
@@ -5529,7 +5584,7 @@
       </w:r>
     </w:p>
   </w:comment>
-  <w:comment w:id="49" w:author="Microsoft Office User" w:date="2024-09-28T11:12:00Z" w:initials="MOU">
+  <w:comment w:id="52" w:author="Microsoft Office User" w:date="2024-09-28T11:12:00Z" w:initials="MOU">
     <w:p>
       <w:pPr>
         <w:pStyle w:val="CommentText"/>
@@ -5545,7 +5600,7 @@
       </w:r>
     </w:p>
   </w:comment>
-  <w:comment w:id="50" w:author="Microsoft Office User" w:date="2024-10-16T17:24:00Z" w:initials="MOU">
+  <w:comment w:id="53" w:author="Microsoft Office User" w:date="2024-10-16T17:24:00Z" w:initials="MOU">
     <w:p>
       <w:pPr>
         <w:pStyle w:val="CommentText"/>
@@ -5566,7 +5621,7 @@
       </w:pPr>
     </w:p>
   </w:comment>
-  <w:comment w:id="58" w:author="Microsoft Office User" w:date="2024-10-10T15:54:00Z" w:initials="MOU">
+  <w:comment w:id="61" w:author="Microsoft Office User" w:date="2024-10-10T15:54:00Z" w:initials="MOU">
     <w:p>
       <w:pPr>
         <w:pStyle w:val="CommentText"/>
@@ -5582,7 +5637,7 @@
       </w:r>
     </w:p>
   </w:comment>
-  <w:comment w:id="69" w:author="Microsoft Office User" w:date="2024-09-28T11:15:00Z" w:initials="MOU">
+  <w:comment w:id="72" w:author="Microsoft Office User" w:date="2024-09-28T11:15:00Z" w:initials="MOU">
     <w:p>
       <w:pPr>
         <w:pStyle w:val="CommentText"/>
@@ -5598,7 +5653,7 @@
       </w:r>
     </w:p>
   </w:comment>
-  <w:comment w:id="70" w:author="Jaeger, Florian" w:date="2024-09-29T17:37:00Z" w:initials="TJ">
+  <w:comment w:id="73" w:author="Jaeger, Florian" w:date="2024-09-29T17:37:00Z" w:initials="TJ">
     <w:p>
       <w:r>
         <w:rPr>
@@ -5616,7 +5671,7 @@
       </w:r>
     </w:p>
   </w:comment>
-  <w:comment w:id="88" w:author="Microsoft Office User" w:date="2024-10-10T16:46:00Z" w:initials="MOU">
+  <w:comment w:id="91" w:author="Microsoft Office User" w:date="2024-10-10T16:46:00Z" w:initials="MOU">
     <w:p>
       <w:pPr>
         <w:pStyle w:val="CommentText"/>
@@ -5632,7 +5687,7 @@
       </w:r>
     </w:p>
   </w:comment>
-  <w:comment w:id="93" w:author="Microsoft Office User" w:date="2024-09-28T11:16:00Z" w:initials="MOU">
+  <w:comment w:id="96" w:author="Microsoft Office User" w:date="2024-09-28T11:16:00Z" w:initials="MOU">
     <w:p>
       <w:pPr>
         <w:pStyle w:val="CommentText"/>
@@ -5648,7 +5703,7 @@
       </w:r>
     </w:p>
   </w:comment>
-  <w:comment w:id="94" w:author="Jaeger, Florian" w:date="2024-09-29T17:38:00Z" w:initials="TJ">
+  <w:comment w:id="97" w:author="Jaeger, Florian" w:date="2024-09-29T17:38:00Z" w:initials="TJ">
     <w:p>
       <w:r>
         <w:rPr>
@@ -5666,7 +5721,7 @@
       </w:r>
     </w:p>
   </w:comment>
-  <w:comment w:id="95" w:author="Jaeger, Florian" w:date="2024-09-29T17:38:00Z" w:initials="TJ">
+  <w:comment w:id="98" w:author="Jaeger, Florian" w:date="2024-09-29T17:38:00Z" w:initials="TJ">
     <w:p>
       <w:r>
         <w:rPr>
@@ -5684,7 +5739,7 @@
       </w:r>
     </w:p>
   </w:comment>
-  <w:comment w:id="96" w:author="Jaeger, Florian" w:date="2024-09-29T17:39:00Z" w:initials="TJ">
+  <w:comment w:id="99" w:author="Jaeger, Florian" w:date="2024-09-29T17:39:00Z" w:initials="TJ">
     <w:p>
       <w:r>
         <w:rPr>
@@ -5702,7 +5757,7 @@
       </w:r>
     </w:p>
   </w:comment>
-  <w:comment w:id="97" w:author="Jaeger, Florian" w:date="2024-09-29T17:40:00Z" w:initials="TJ">
+  <w:comment w:id="100" w:author="Jaeger, Florian" w:date="2024-09-29T17:40:00Z" w:initials="TJ">
     <w:p>
       <w:r>
         <w:rPr>
@@ -5720,7 +5775,7 @@
       </w:r>
     </w:p>
   </w:comment>
-  <w:comment w:id="135" w:author="Microsoft Office User" w:date="2024-10-10T15:43:00Z" w:initials="MOU">
+  <w:comment w:id="138" w:author="Microsoft Office User" w:date="2024-10-10T15:43:00Z" w:initials="MOU">
     <w:p>
       <w:pPr>
         <w:pStyle w:val="CommentText"/>
@@ -5736,7 +5791,7 @@
       </w:r>
     </w:p>
   </w:comment>
-  <w:comment w:id="155" w:author="Microsoft Office User" w:date="2024-09-28T11:20:00Z" w:initials="MOU">
+  <w:comment w:id="158" w:author="Microsoft Office User" w:date="2024-09-28T11:20:00Z" w:initials="MOU">
     <w:p>
       <w:pPr>
         <w:pStyle w:val="CommentText"/>
@@ -5752,7 +5807,7 @@
       </w:r>
     </w:p>
   </w:comment>
-  <w:comment w:id="156" w:author="Jaeger, Florian" w:date="2024-09-29T17:41:00Z" w:initials="TJ">
+  <w:comment w:id="159" w:author="Jaeger, Florian" w:date="2024-09-29T17:41:00Z" w:initials="TJ">
     <w:p>
       <w:r>
         <w:rPr>
@@ -5770,7 +5825,7 @@
       </w:r>
     </w:p>
   </w:comment>
-  <w:comment w:id="157" w:author="Jaeger, Florian" w:date="2024-09-29T17:42:00Z" w:initials="TJ">
+  <w:comment w:id="160" w:author="Jaeger, Florian" w:date="2024-09-29T17:42:00Z" w:initials="TJ">
     <w:p>
       <w:r>
         <w:rPr>
@@ -5788,7 +5843,7 @@
       </w:r>
     </w:p>
   </w:comment>
-  <w:comment w:id="158" w:author="Microsoft Office User" w:date="2024-09-28T11:23:00Z" w:initials="MOU">
+  <w:comment w:id="161" w:author="Microsoft Office User" w:date="2024-09-28T11:23:00Z" w:initials="MOU">
     <w:p>
       <w:pPr>
         <w:pStyle w:val="CommentText"/>
@@ -5804,7 +5859,7 @@
       </w:r>
     </w:p>
   </w:comment>
-  <w:comment w:id="159" w:author="Jaeger, Florian" w:date="2024-09-29T17:43:00Z" w:initials="TJ">
+  <w:comment w:id="162" w:author="Jaeger, Florian" w:date="2024-09-29T17:43:00Z" w:initials="TJ">
     <w:p>
       <w:r>
         <w:rPr>
@@ -5822,7 +5877,7 @@
       </w:r>
     </w:p>
   </w:comment>
-  <w:comment w:id="160" w:author="Microsoft Office User" w:date="2024-09-28T11:24:00Z" w:initials="MOU">
+  <w:comment w:id="163" w:author="Microsoft Office User" w:date="2024-09-28T11:24:00Z" w:initials="MOU">
     <w:p>
       <w:pPr>
         <w:pStyle w:val="CommentText"/>
@@ -5841,7 +5896,7 @@
       </w:r>
     </w:p>
   </w:comment>
-  <w:comment w:id="161" w:author="Microsoft Office User" w:date="2024-09-28T11:28:00Z" w:initials="MOU">
+  <w:comment w:id="164" w:author="Microsoft Office User" w:date="2024-09-28T11:28:00Z" w:initials="MOU">
     <w:p>
       <w:pPr>
         <w:pStyle w:val="CommentText"/>
@@ -5860,7 +5915,7 @@
       </w:r>
     </w:p>
   </w:comment>
-  <w:comment w:id="162" w:author="Jaeger, Florian" w:date="2024-09-29T17:44:00Z" w:initials="TJ">
+  <w:comment w:id="165" w:author="Jaeger, Florian" w:date="2024-09-29T17:44:00Z" w:initials="TJ">
     <w:p>
       <w:r>
         <w:rPr>
@@ -5878,7 +5933,7 @@
       </w:r>
     </w:p>
   </w:comment>
-  <w:comment w:id="163" w:author="Microsoft Office User" w:date="2024-10-10T20:59:00Z" w:initials="MOU">
+  <w:comment w:id="166" w:author="Microsoft Office User" w:date="2024-10-10T20:59:00Z" w:initials="MOU">
     <w:p>
       <w:pPr>
         <w:pStyle w:val="CommentText"/>
@@ -5897,7 +5952,7 @@
       </w:r>
     </w:p>
   </w:comment>
-  <w:comment w:id="166" w:author="Microsoft Office User" w:date="2024-09-28T11:29:00Z" w:initials="MOU">
+  <w:comment w:id="169" w:author="Microsoft Office User" w:date="2024-09-28T11:29:00Z" w:initials="MOU">
     <w:p>
       <w:pPr>
         <w:pStyle w:val="CommentText"/>
@@ -5913,7 +5968,7 @@
       </w:r>
     </w:p>
   </w:comment>
-  <w:comment w:id="165" w:author="Jaeger, Florian" w:date="2024-09-29T17:46:00Z" w:initials="TJ">
+  <w:comment w:id="168" w:author="Jaeger, Florian" w:date="2024-09-29T17:46:00Z" w:initials="TJ">
     <w:p>
       <w:r>
         <w:rPr>
@@ -5931,7 +5986,7 @@
       </w:r>
     </w:p>
   </w:comment>
-  <w:comment w:id="168" w:author="Microsoft Office User" w:date="2024-09-28T11:30:00Z" w:initials="MOU">
+  <w:comment w:id="171" w:author="Microsoft Office User" w:date="2024-09-28T11:30:00Z" w:initials="MOU">
     <w:p>
       <w:pPr>
         <w:pStyle w:val="CommentText"/>
@@ -5947,7 +6002,7 @@
       </w:r>
     </w:p>
   </w:comment>
-  <w:comment w:id="169" w:author="Microsoft Office User" w:date="2024-10-16T18:11:00Z" w:initials="MOU">
+  <w:comment w:id="172" w:author="Microsoft Office User" w:date="2024-10-16T18:11:00Z" w:initials="MOU">
     <w:p>
       <w:pPr>
         <w:pStyle w:val="CommentText"/>
@@ -5966,7 +6021,7 @@
       </w:r>
     </w:p>
   </w:comment>
-  <w:comment w:id="170" w:author="Microsoft Office User" w:date="2024-09-28T11:58:00Z" w:initials="MOU">
+  <w:comment w:id="173" w:author="Microsoft Office User" w:date="2024-09-28T11:58:00Z" w:initials="MOU">
     <w:p>
       <w:pPr>
         <w:pStyle w:val="CommentText"/>
@@ -5982,7 +6037,7 @@
       </w:r>
     </w:p>
   </w:comment>
-  <w:comment w:id="171" w:author="Jaeger, Florian" w:date="2024-09-29T17:47:00Z" w:initials="TJ">
+  <w:comment w:id="174" w:author="Jaeger, Florian" w:date="2024-09-29T17:47:00Z" w:initials="TJ">
     <w:p>
       <w:r>
         <w:rPr>
@@ -6000,7 +6055,7 @@
       </w:r>
     </w:p>
   </w:comment>
-  <w:comment w:id="172" w:author="Jaeger, Florian" w:date="2024-09-29T17:51:00Z" w:initials="TJ">
+  <w:comment w:id="175" w:author="Jaeger, Florian" w:date="2024-09-29T17:51:00Z" w:initials="TJ">
     <w:p>
       <w:r>
         <w:rPr>
@@ -6018,7 +6073,7 @@
       </w:r>
     </w:p>
   </w:comment>
-  <w:comment w:id="173" w:author="Jaeger, Florian" w:date="2024-09-29T17:53:00Z" w:initials="TJ">
+  <w:comment w:id="176" w:author="Jaeger, Florian" w:date="2024-09-29T17:53:00Z" w:initials="TJ">
     <w:p>
       <w:r>
         <w:rPr>
@@ -6036,7 +6091,7 @@
       </w:r>
     </w:p>
   </w:comment>
-  <w:comment w:id="174" w:author="Microsoft Office User" w:date="2024-10-16T18:29:00Z" w:initials="MOU">
+  <w:comment w:id="177" w:author="Microsoft Office User" w:date="2024-10-16T18:29:00Z" w:initials="MOU">
     <w:p>
       <w:pPr>
         <w:pStyle w:val="CommentText"/>
@@ -6067,7 +6122,7 @@
       </w:r>
     </w:p>
   </w:comment>
-  <w:comment w:id="175" w:author="Microsoft Office User" w:date="2024-10-16T18:48:00Z" w:initials="MOU">
+  <w:comment w:id="178" w:author="Microsoft Office User" w:date="2024-10-16T18:48:00Z" w:initials="MOU">
     <w:p>
       <w:pPr>
         <w:pStyle w:val="CommentText"/>
@@ -6113,6 +6168,7 @@
   <w15:commentEx w15:paraId="1872D51C" w15:done="0"/>
   <w15:commentEx w15:paraId="5B8AD48A" w15:done="0"/>
   <w15:commentEx w15:paraId="6D78E728" w15:done="0"/>
+  <w15:commentEx w15:paraId="65DA6684" w15:done="0"/>
   <w15:commentEx w15:paraId="224C9A3E" w15:done="0"/>
   <w15:commentEx w15:paraId="00D6E214" w15:done="0"/>
   <w15:commentEx w15:paraId="7084444B" w15:done="0"/>
@@ -6193,6 +6249,7 @@
   <w16cex:commentExtensible w16cex:durableId="340412B2" w16cex:dateUtc="2024-09-30T14:00:00Z"/>
   <w16cex:commentExtensible w16cex:durableId="09F83506" w16cex:dateUtc="2024-09-29T21:28:00Z"/>
   <w16cex:commentExtensible w16cex:durableId="5D07820F" w16cex:dateUtc="2024-09-30T15:15:00Z"/>
+  <w16cex:commentExtensible w16cex:durableId="5C46AEB8" w16cex:dateUtc="2024-11-21T16:02:00Z"/>
   <w16cex:commentExtensible w16cex:durableId="40CB6A1C" w16cex:dateUtc="2024-09-30T14:30:00Z"/>
   <w16cex:commentExtensible w16cex:durableId="52638EEF" w16cex:dateUtc="2024-10-08T15:50:00Z"/>
   <w16cex:commentExtensible w16cex:durableId="31FBEB6E" w16cex:dateUtc="2024-09-30T15:18:00Z"/>
@@ -6273,6 +6330,7 @@
   <w16cid:commentId w16cid:paraId="1872D51C" w16cid:durableId="340412B2"/>
   <w16cid:commentId w16cid:paraId="5B8AD48A" w16cid:durableId="09F83506"/>
   <w16cid:commentId w16cid:paraId="6D78E728" w16cid:durableId="5D07820F"/>
+  <w16cid:commentId w16cid:paraId="65DA6684" w16cid:durableId="5C46AEB8"/>
   <w16cid:commentId w16cid:paraId="224C9A3E" w16cid:durableId="40CB6A1C"/>
   <w16cid:commentId w16cid:paraId="00D6E214" w16cid:durableId="52638EEF"/>
   <w16cid:commentId w16cid:paraId="7084444B" w16cid:durableId="31FBEB6E"/>

</xml_diff>

<commit_message>
added new functions, edited code in section 4, renamed models
</commit_message>
<xml_diff>
--- a/output/papers/Cognition-Round2/COGNITION_reviewer_comments.docx
+++ b/output/papers/Cognition-Round2/COGNITION_reviewer_comments.docx
@@ -209,23 +209,7 @@
           <w:color w:val="A8D08D" w:themeColor="accent6" w:themeTint="99"/>
           <w:lang w:val="en-US"/>
         </w:rPr>
-        <w:t xml:space="preserve">We need to make clear that we developed the Ios in parallel while preparing the experiment. It took us about 1 year to implement and test all parts of the Ios (reported in more detail in the SI). Nobody had really deployed such </w:t>
-      </w:r>
-      <w:proofErr w:type="gramStart"/>
-      <w:r>
-        <w:rPr>
-          <w:color w:val="A8D08D" w:themeColor="accent6" w:themeTint="99"/>
-          <w:lang w:val="en-US"/>
-        </w:rPr>
-        <w:t>IOs, and</w:t>
-      </w:r>
-      <w:proofErr w:type="gramEnd"/>
-      <w:r>
-        <w:rPr>
-          <w:color w:val="A8D08D" w:themeColor="accent6" w:themeTint="99"/>
-          <w:lang w:val="en-US"/>
-        </w:rPr>
-        <w:t xml:space="preserve"> evaluated them through norming studies. (use this to clarify the novelty of this aspect).</w:t>
+        <w:t>We need to make clear that we developed the Ios in parallel while preparing the experiment. It took us about 1 year to implement and test all parts of the Ios (reported in more detail in the SI). Nobody had really deployed such IOs, and evaluated them through norming studies. (use this to clarify the novelty of this aspect).</w:t>
       </w:r>
     </w:p>
     <w:p>
@@ -571,23 +555,7 @@
           <w:color w:val="A8D08D" w:themeColor="accent6" w:themeTint="99"/>
           <w:lang w:val="en-US"/>
         </w:rPr>
-        <w:t xml:space="preserve"> This is also something raised by R2. We consider the present paradigm novel in the way that it combines features from existing paradigms, and number of rather subtle aspects that we believe to be important for particularly strong tests of the distributional learning framework (e.g., the way we moved towards the use of natural distributions of phonetic cues while still achieving a very high degree of control across conditions that allowed us to reduce the number of possible confounds). Admittedly though, each of these innovations is an incremental improvement. It is really the combination of the design, stimulus, and analysis approaches---including</w:t>
-      </w:r>
-      <w:proofErr w:type="gramStart"/>
-      <w:r>
-        <w:rPr>
-          <w:color w:val="A8D08D" w:themeColor="accent6" w:themeTint="99"/>
-          <w:lang w:val="en-US"/>
-        </w:rPr>
-        <w:t>, in particular, the</w:t>
-      </w:r>
-      <w:proofErr w:type="gramEnd"/>
-      <w:r>
-        <w:rPr>
-          <w:color w:val="A8D08D" w:themeColor="accent6" w:themeTint="99"/>
-          <w:lang w:val="en-US"/>
-        </w:rPr>
-        <w:t xml:space="preserve"> use of strong baselines from ideal observers and adaptor models---that we think is a noteworthy innovation.</w:t>
+        <w:t xml:space="preserve"> This is also something raised by R2. We consider the present paradigm novel in the way that it combines features from existing paradigms, and number of rather subtle aspects that we believe to be important for particularly strong tests of the distributional learning framework (e.g., the way we moved towards the use of natural distributions of phonetic cues while still achieving a very high degree of control across conditions that allowed us to reduce the number of possible confounds). Admittedly though, each of these innovations is an incremental improvement. It is really the combination of the design, stimulus, and analysis approaches---including, in particular, the use of strong baselines from ideal observers and adaptor models---that we think is a noteworthy innovation.</w:t>
       </w:r>
     </w:p>
     <w:p>
@@ -717,6 +685,7 @@
         <w:t xml:space="preserve">Some of the in-text citations have author initials </w:t>
       </w:r>
       <w:commentRangeStart w:id="7"/>
+      <w:commentRangeStart w:id="8"/>
       <w:r>
         <w:t>(e.g. AA or M.M.)</w:t>
       </w:r>
@@ -726,6 +695,13 @@
           <w:rStyle w:val="CommentReference"/>
         </w:rPr>
         <w:commentReference w:id="7"/>
+      </w:r>
+      <w:commentRangeEnd w:id="8"/>
+      <w:r>
+        <w:rPr>
+          <w:rStyle w:val="CommentReference"/>
+        </w:rPr>
+        <w:commentReference w:id="8"/>
       </w:r>
     </w:p>
     <w:p>
@@ -736,19 +712,12 @@
           <w:numId w:val="1"/>
         </w:numPr>
       </w:pPr>
-      <w:commentRangeStart w:id="8"/>
       <w:commentRangeStart w:id="9"/>
       <w:commentRangeStart w:id="10"/>
+      <w:commentRangeStart w:id="11"/>
       <w:r>
         <w:t>Page 9: "we find little support for prediction (3 - learn to convergence)." It is odd to have the 3 in the parenthetical, no?. Should this be: we find little support for prediction 3 (learn to convergence). Also, on the subsequent pages - it is odd to have the number in the parenthetical.</w:t>
       </w:r>
-      <w:commentRangeEnd w:id="8"/>
-      <w:r>
-        <w:rPr>
-          <w:rStyle w:val="CommentReference"/>
-        </w:rPr>
-        <w:commentReference w:id="8"/>
-      </w:r>
       <w:commentRangeEnd w:id="9"/>
       <w:r>
         <w:rPr>
@@ -762,6 +731,13 @@
           <w:rStyle w:val="CommentReference"/>
         </w:rPr>
         <w:commentReference w:id="10"/>
+      </w:r>
+      <w:commentRangeEnd w:id="11"/>
+      <w:r>
+        <w:rPr>
+          <w:rStyle w:val="CommentReference"/>
+        </w:rPr>
+        <w:commentReference w:id="11"/>
       </w:r>
     </w:p>
     <w:p>
@@ -775,16 +751,16 @@
       <w:r>
         <w:t xml:space="preserve">Figure 6: the labels are </w:t>
       </w:r>
-      <w:commentRangeStart w:id="11"/>
+      <w:commentRangeStart w:id="12"/>
       <w:r>
         <w:t>overlapping</w:t>
       </w:r>
-      <w:commentRangeEnd w:id="11"/>
-      <w:r>
-        <w:rPr>
-          <w:rStyle w:val="CommentReference"/>
-        </w:rPr>
-        <w:commentReference w:id="11"/>
+      <w:commentRangeEnd w:id="12"/>
+      <w:r>
+        <w:rPr>
+          <w:rStyle w:val="CommentReference"/>
+        </w:rPr>
+        <w:commentReference w:id="12"/>
       </w:r>
       <w:r>
         <w:t xml:space="preserve"> in the 3 lower right corner panels - please fix</w:t>
@@ -798,36 +774,20 @@
           <w:lang w:val="en-US"/>
         </w:rPr>
       </w:pPr>
-      <w:commentRangeStart w:id="12"/>
-      <w:r>
-        <w:rPr>
-          <w:color w:val="A8D08D" w:themeColor="accent6" w:themeTint="99"/>
-          <w:lang w:val="en-US"/>
-        </w:rPr>
-        <w:t xml:space="preserve">We fixed </w:t>
-      </w:r>
-      <w:proofErr w:type="gramStart"/>
-      <w:r>
-        <w:rPr>
-          <w:color w:val="A8D08D" w:themeColor="accent6" w:themeTint="99"/>
-          <w:lang w:val="en-US"/>
-        </w:rPr>
-        <w:t>all of</w:t>
-      </w:r>
-      <w:proofErr w:type="gramEnd"/>
-      <w:r>
-        <w:rPr>
-          <w:color w:val="A8D08D" w:themeColor="accent6" w:themeTint="99"/>
-          <w:lang w:val="en-US"/>
-        </w:rPr>
-        <w:t xml:space="preserve"> these points. Thank you for catching these mistakes!</w:t>
-      </w:r>
-      <w:commentRangeEnd w:id="12"/>
-      <w:r>
-        <w:rPr>
-          <w:rStyle w:val="CommentReference"/>
-        </w:rPr>
-        <w:commentReference w:id="12"/>
+      <w:commentRangeStart w:id="13"/>
+      <w:r>
+        <w:rPr>
+          <w:color w:val="A8D08D" w:themeColor="accent6" w:themeTint="99"/>
+          <w:lang w:val="en-US"/>
+        </w:rPr>
+        <w:t>We fixed all of these points. Thank you for catching these mistakes!</w:t>
+      </w:r>
+      <w:commentRangeEnd w:id="13"/>
+      <w:r>
+        <w:rPr>
+          <w:rStyle w:val="CommentReference"/>
+        </w:rPr>
+        <w:commentReference w:id="13"/>
       </w:r>
     </w:p>
     <w:p/>
@@ -843,7 +803,7 @@
           <w:lang w:val="en-US"/>
         </w:rPr>
       </w:pPr>
-      <w:commentRangeStart w:id="13"/>
+      <w:commentRangeStart w:id="14"/>
       <w:r>
         <w:rPr>
           <w:b/>
@@ -851,12 +811,12 @@
         </w:rPr>
         <w:t>Reviewer #2</w:t>
       </w:r>
-      <w:commentRangeEnd w:id="13"/>
-      <w:r>
-        <w:rPr>
-          <w:rStyle w:val="CommentReference"/>
-        </w:rPr>
-        <w:commentReference w:id="13"/>
+      <w:commentRangeEnd w:id="14"/>
+      <w:r>
+        <w:rPr>
+          <w:rStyle w:val="CommentReference"/>
+        </w:rPr>
+        <w:commentReference w:id="14"/>
       </w:r>
     </w:p>
     <w:p>
@@ -882,16 +842,16 @@
       <w:r>
         <w:t>There is a great deal of thought-provoking material in this paper. The argument is complex but ultimately some valuable implications emerge. The analysis uses an appropriate analysis method (Bayesian mixed-effects psychometric models) and does so very thoroughly. There are however weaknesses with respect to the stimuli, the placement of the work in prior literature, and the n</w:t>
       </w:r>
-      <w:commentRangeStart w:id="14"/>
+      <w:commentRangeStart w:id="15"/>
       <w:r>
         <w:t>ovelty of the paradigm.</w:t>
       </w:r>
-      <w:commentRangeEnd w:id="14"/>
-      <w:r>
-        <w:rPr>
-          <w:rStyle w:val="CommentReference"/>
-        </w:rPr>
-        <w:commentReference w:id="14"/>
+      <w:commentRangeEnd w:id="15"/>
+      <w:r>
+        <w:rPr>
+          <w:rStyle w:val="CommentReference"/>
+        </w:rPr>
+        <w:commentReference w:id="15"/>
       </w:r>
     </w:p>
     <w:p/>
@@ -903,7 +863,7 @@
           <w:numId w:val="4"/>
         </w:numPr>
       </w:pPr>
-      <w:commentRangeStart w:id="15"/>
+      <w:commentRangeStart w:id="16"/>
       <w:r>
         <w:t xml:space="preserve">Stimuli. As I was reading the Methods section, I found myself looking for (and failing to find) </w:t>
       </w:r>
@@ -936,27 +896,7 @@
         <w:rPr>
           <w:highlight w:val="yellow"/>
         </w:rPr>
-        <w:t xml:space="preserve">rerun </w:t>
-      </w:r>
-      <w:commentRangeStart w:id="16"/>
-      <w:r>
-        <w:rPr>
-          <w:highlight w:val="yellow"/>
-        </w:rPr>
-        <w:t>the</w:t>
-      </w:r>
-      <w:commentRangeEnd w:id="16"/>
-      <w:r>
-        <w:rPr>
-          <w:rStyle w:val="CommentReference"/>
-        </w:rPr>
-        <w:commentReference w:id="16"/>
-      </w:r>
-      <w:r>
-        <w:rPr>
-          <w:highlight w:val="yellow"/>
-        </w:rPr>
-        <w:t xml:space="preserve"> experiment</w:t>
+        <w:t>rerun the experiment</w:t>
       </w:r>
       <w:r>
         <w:t>, potentially with three conditions: a baseline with means matching the means from the Chodroff and Wilson dataset, and two other conditions, one with a shift to VOTs lower than these baseline means and one with a shift to higher VOTs. Instead of seemingly arbitrary, fixed, and matched absolute shifts (i.e. +10 and +40 ms for both categories), it might be wise to base the shifts on the Chodroff and Wilson data (e.g. +/-1.5 SD, thus ensuring a larger shift for /t/ than for /d/, in line with the greater naturalistic variability in /t/). I predict that such a design would result in larger and clearer effects of prior knowledge and experiment-internal exposure and (hence) also that more subtle effects (how quickly does learning take place, when does it plateau) would be clearer too.</w:t>
@@ -1012,12 +952,12 @@
         <w:lastRenderedPageBreak/>
         <w:t>is built, and that these acknowledgements needed to be made in the Introduction to set the experiment up. First, and more generally, I think there needs to be more discussion of the work that has been done on distributional learning underlying the acquisition of novel sound categories in non-native languages. Although this work is mentioned (e.g. in Footnote 2), this brief discussion does not do sufficient justice to the literature which has explored issues that are addressed in the current work (e.g. Best's PAM addresses the powerful constraints that prior knowledge about the distribution of phonetic cues in L1 can have on learning about L2 categories; see e.g. Escudero et al., 2011, on effects of the experiment-internal distribution). Second, and more specifically, the ways in which the questions addressed in the current study are introduced appear incomplete. In the lexically-guided perceptual learning literature, several studies on the amount of exposure required for learning to take place are not cited (Kraljic &amp; Samuel, 2007; Poellmann et al., 2011). Similarly, earlier work on the effects of prior knowledge in accent learning (e.g., Witteman et al., 2013) and the effects of exposure distributions in learning L1 categories (e.g. Zhang and Holt, 2018) should be acknowledged. The bottom line is that, while the earlier work may have manipulations that may not always be as fine grained as those that are tested here, nor are they exactly the same manipulations, that earlier work should nevertheless be acknowledged as providing motivation and context for the current study.</w:t>
       </w:r>
-      <w:commentRangeEnd w:id="15"/>
-      <w:r>
-        <w:rPr>
-          <w:rStyle w:val="CommentReference"/>
-        </w:rPr>
-        <w:commentReference w:id="15"/>
+      <w:commentRangeEnd w:id="16"/>
+      <w:r>
+        <w:rPr>
+          <w:rStyle w:val="CommentReference"/>
+        </w:rPr>
+        <w:commentReference w:id="16"/>
       </w:r>
     </w:p>
     <w:p>
@@ -1040,23 +980,7 @@
           <w:color w:val="A8D08D" w:themeColor="accent6" w:themeTint="99"/>
           <w:lang w:val="en-US"/>
         </w:rPr>
-        <w:t xml:space="preserve">We were not aware of some of the papers mentioned </w:t>
-      </w:r>
-      <w:proofErr w:type="gramStart"/>
-      <w:r>
-        <w:rPr>
-          <w:color w:val="A8D08D" w:themeColor="accent6" w:themeTint="99"/>
-          <w:lang w:val="en-US"/>
-        </w:rPr>
-        <w:t>above, but</w:t>
-      </w:r>
-      <w:proofErr w:type="gramEnd"/>
-      <w:r>
-        <w:rPr>
-          <w:color w:val="A8D08D" w:themeColor="accent6" w:themeTint="99"/>
-          <w:lang w:val="en-US"/>
-        </w:rPr>
-        <w:t xml:space="preserve"> have now integrated them into the introduction where appropriate. </w:t>
+        <w:t xml:space="preserve">We were not aware of some of the papers mentioned above, but have now integrated them into the introduction where appropriate. </w:t>
       </w:r>
       <w:r>
         <w:rPr>
@@ -1109,23 +1033,7 @@
           <w:color w:val="A8D08D" w:themeColor="accent6" w:themeTint="99"/>
           <w:lang w:val="en-US"/>
         </w:rPr>
-        <w:t xml:space="preserve"> manipulations of prior knowledge and exposure distributions. These are important </w:t>
-      </w:r>
-      <w:proofErr w:type="gramStart"/>
-      <w:r>
-        <w:rPr>
-          <w:color w:val="A8D08D" w:themeColor="accent6" w:themeTint="99"/>
-          <w:lang w:val="en-US"/>
-        </w:rPr>
-        <w:t>studies</w:t>
-      </w:r>
-      <w:proofErr w:type="gramEnd"/>
-      <w:r>
-        <w:rPr>
-          <w:color w:val="A8D08D" w:themeColor="accent6" w:themeTint="99"/>
-          <w:lang w:val="en-US"/>
-        </w:rPr>
-        <w:t xml:space="preserve"> but they differ in important ways from what we aimed to achieve in the present work. As the revised manuscript clarifies there are many findings that are </w:t>
+        <w:t xml:space="preserve"> manipulations of prior knowledge and exposure distributions. These are important studies but they differ in important ways from what we aimed to achieve in the present work. As the revised manuscript clarifies there are many findings that are </w:t>
       </w:r>
       <w:r>
         <w:rPr>
@@ -1141,23 +1049,7 @@
           <w:color w:val="A8D08D" w:themeColor="accent6" w:themeTint="99"/>
           <w:lang w:val="en-US"/>
         </w:rPr>
-        <w:t xml:space="preserve"> with the hypothesis that distributional learning explains the observed effects. However, as has been worked out in detail in recent reviews of the field, there is a considerable difference between such qualitative compatibilities, on the one hand, and paradigms that lend themselves to the quantitative evaluation of distributional learning hypotheses (see Xie et al., 2023; </w:t>
-      </w:r>
-      <w:proofErr w:type="gramStart"/>
-      <w:r>
-        <w:rPr>
-          <w:color w:val="A8D08D" w:themeColor="accent6" w:themeTint="99"/>
-          <w:lang w:val="en-US"/>
-        </w:rPr>
-        <w:t>also</w:t>
-      </w:r>
-      <w:proofErr w:type="gramEnd"/>
-      <w:r>
-        <w:rPr>
-          <w:color w:val="A8D08D" w:themeColor="accent6" w:themeTint="99"/>
-          <w:lang w:val="en-US"/>
-        </w:rPr>
-        <w:t xml:space="preserve"> Guest &amp; Martin, XXXX; Yarkoni &amp; Westfall, 2017). </w:t>
+        <w:t xml:space="preserve"> with the hypothesis that distributional learning explains the observed effects. However, as has been worked out in detail in recent reviews of the field, there is a considerable difference between such qualitative compatibilities, on the one hand, and paradigms that lend themselves to the quantitative evaluation of distributional learning hypotheses (see Xie et al., 2023; also Guest &amp; Martin, XXXX; Yarkoni &amp; Westfall, 2017). </w:t>
       </w:r>
     </w:p>
     <w:p>
@@ -1258,23 +1150,7 @@
           <w:color w:val="A8D08D" w:themeColor="accent6" w:themeTint="99"/>
           <w:lang w:val="en-US"/>
         </w:rPr>
-        <w:t xml:space="preserve">For instance, under a standard way of analyzing our data (incrementally or not), </w:t>
-      </w:r>
-      <w:proofErr w:type="gramStart"/>
-      <w:r>
-        <w:rPr>
-          <w:color w:val="A8D08D" w:themeColor="accent6" w:themeTint="99"/>
-          <w:lang w:val="en-US"/>
-        </w:rPr>
-        <w:t>all of</w:t>
-      </w:r>
-      <w:proofErr w:type="gramEnd"/>
-      <w:r>
-        <w:rPr>
-          <w:color w:val="A8D08D" w:themeColor="accent6" w:themeTint="99"/>
-          <w:lang w:val="en-US"/>
-        </w:rPr>
-        <w:t xml:space="preserve"> our results would have appeared to follow the predictions of distributional learning theories. It is only because of the combination of a) experimental control over the incrementally presented distributional exposure and b) the use of computational analyses (ideal observers </w:t>
+        <w:t xml:space="preserve">For instance, under a standard way of analyzing our data (incrementally or not), all of our results would have appeared to follow the predictions of distributional learning theories. It is only because of the combination of a) experimental control over the incrementally presented distributional exposure and b) the use of computational analyses (ideal observers </w:t>
       </w:r>
       <w:r>
         <w:rPr>
@@ -1652,23 +1528,7 @@
           <w:color w:val="A8D08D" w:themeColor="accent6" w:themeTint="99"/>
           <w:lang w:val="en-US"/>
         </w:rPr>
-        <w:t xml:space="preserve"> We do now, however, realize that our abstract made it sound like we think that the idea of repeatedly testing during exposure is </w:t>
-      </w:r>
-      <w:proofErr w:type="gramStart"/>
-      <w:r>
-        <w:rPr>
-          <w:color w:val="A8D08D" w:themeColor="accent6" w:themeTint="99"/>
-          <w:lang w:val="en-US"/>
-        </w:rPr>
-        <w:t>in itself novel</w:t>
-      </w:r>
-      <w:proofErr w:type="gramEnd"/>
-      <w:r>
-        <w:rPr>
-          <w:color w:val="A8D08D" w:themeColor="accent6" w:themeTint="99"/>
-          <w:lang w:val="en-US"/>
-        </w:rPr>
-        <w:t xml:space="preserve">. </w:t>
+        <w:t xml:space="preserve"> We do now, however, realize that our abstract made it sound like we think that the idea of repeatedly testing during exposure is in itself novel. </w:t>
       </w:r>
       <w:r>
         <w:rPr>
@@ -2054,15 +1914,7 @@
           <w:color w:val="A8D08D" w:themeColor="accent6" w:themeTint="99"/>
           <w:lang w:val="en-US"/>
         </w:rPr>
-        <w:t xml:space="preserve">Like the work by Pisoni et al, these studies very much inspired the present work, which is why we cited many of them in the </w:t>
-      </w:r>
-      <w:proofErr w:type="gramStart"/>
-      <w:r>
-        <w:rPr>
-          <w:color w:val="A8D08D" w:themeColor="accent6" w:themeTint="99"/>
-          <w:lang w:val="en-US"/>
-        </w:rPr>
-        <w:t>introduction</w:t>
+        <w:t>Like the work by Pisoni et al, these studies very much inspired the present work, which is why we cited many of them in the introduction</w:t>
       </w:r>
       <w:r>
         <w:rPr>
@@ -2076,23 +1928,7 @@
           <w:color w:val="A8D08D" w:themeColor="accent6" w:themeTint="99"/>
           <w:lang w:val="en-US"/>
         </w:rPr>
-        <w:t>and</w:t>
-      </w:r>
-      <w:proofErr w:type="gramEnd"/>
-      <w:r>
-        <w:rPr>
-          <w:color w:val="A8D08D" w:themeColor="accent6" w:themeTint="99"/>
-          <w:lang w:val="en-US"/>
-        </w:rPr>
-        <w:t xml:space="preserve"> returned to them in detail in the general discussion. But </w:t>
-      </w:r>
-      <w:proofErr w:type="gramStart"/>
-      <w:r>
-        <w:rPr>
-          <w:color w:val="A8D08D" w:themeColor="accent6" w:themeTint="99"/>
-          <w:lang w:val="en-US"/>
-        </w:rPr>
-        <w:t>a</w:t>
+        <w:t>and returned to them in detail in the general discussion. But a</w:t>
       </w:r>
       <w:r>
         <w:rPr>
@@ -2108,15 +1944,7 @@
           <w:color w:val="A8D08D" w:themeColor="accent6" w:themeTint="99"/>
           <w:lang w:val="en-US"/>
         </w:rPr>
-        <w:t xml:space="preserve"> of</w:t>
-      </w:r>
-      <w:proofErr w:type="gramEnd"/>
-      <w:r>
-        <w:rPr>
-          <w:color w:val="A8D08D" w:themeColor="accent6" w:themeTint="99"/>
-          <w:lang w:val="en-US"/>
-        </w:rPr>
-        <w:t xml:space="preserve"> these studies study the incremental exposure to the </w:t>
+        <w:t xml:space="preserve"> of these studies study the incremental exposure to the </w:t>
       </w:r>
       <w:r>
         <w:rPr>
@@ -2132,23 +1960,7 @@
           <w:color w:val="A8D08D" w:themeColor="accent6" w:themeTint="99"/>
           <w:lang w:val="en-US"/>
         </w:rPr>
-        <w:t xml:space="preserve">labeled stimulus. </w:t>
-      </w:r>
-      <w:proofErr w:type="gramStart"/>
-      <w:r>
-        <w:rPr>
-          <w:color w:val="A8D08D" w:themeColor="accent6" w:themeTint="99"/>
-          <w:lang w:val="en-US"/>
-        </w:rPr>
-        <w:t>Similar to</w:t>
-      </w:r>
-      <w:proofErr w:type="gramEnd"/>
-      <w:r>
-        <w:rPr>
-          <w:color w:val="A8D08D" w:themeColor="accent6" w:themeTint="99"/>
-          <w:lang w:val="en-US"/>
-        </w:rPr>
-        <w:t xml:space="preserve"> our point about L2 acquisition, it is </w:t>
+        <w:t xml:space="preserve">labeled stimulus. Similar to our point about L2 acquisition, it is </w:t>
       </w:r>
       <w:r>
         <w:rPr>
@@ -2241,7 +2053,6 @@
         </w:rPr>
         <w:t xml:space="preserve">(one of us has worked with these stimuli in Kleinschmidt &amp; Jaeger, 2011). We won’t repeat here the criticisms that have been leveled against such paradigms as a window into everyday speech perception (they are reviewed in detail in recent reviews by e.g., M. Baese-Berk). Neither do we mean to claim that our paradigm removes </w:t>
       </w:r>
-      <w:proofErr w:type="gramStart"/>
       <w:r>
         <w:rPr>
           <w:i/>
@@ -2256,31 +2067,7 @@
           <w:color w:val="A8D08D" w:themeColor="accent6" w:themeTint="99"/>
           <w:lang w:val="en-US"/>
         </w:rPr>
-        <w:t xml:space="preserve"> of</w:t>
-      </w:r>
-      <w:proofErr w:type="gramEnd"/>
-      <w:r>
-        <w:rPr>
-          <w:color w:val="A8D08D" w:themeColor="accent6" w:themeTint="99"/>
-          <w:lang w:val="en-US"/>
-        </w:rPr>
-        <w:t xml:space="preserve"> these concerns. We do, however, submit that there is a substantial difference between the approach employed in the present study and early work on visually- or </w:t>
-      </w:r>
-      <w:proofErr w:type="gramStart"/>
-      <w:r>
-        <w:rPr>
-          <w:color w:val="A8D08D" w:themeColor="accent6" w:themeTint="99"/>
-          <w:lang w:val="en-US"/>
-        </w:rPr>
-        <w:t>lexically-guided</w:t>
-      </w:r>
-      <w:proofErr w:type="gramEnd"/>
-      <w:r>
-        <w:rPr>
-          <w:color w:val="A8D08D" w:themeColor="accent6" w:themeTint="99"/>
-          <w:lang w:val="en-US"/>
-        </w:rPr>
-        <w:t xml:space="preserve"> perceptual retuning (as we continue to discuss in detail in our general discussion).</w:t>
+        <w:t xml:space="preserve"> of these concerns. We do, however, submit that there is a substantial difference between the approach employed in the present study and early work on visually- or lexically-guided perceptual retuning (as we continue to discuss in detail in our general discussion).</w:t>
       </w:r>
     </w:p>
     <w:p>
@@ -2319,23 +2106,7 @@
           <w:color w:val="A8D08D" w:themeColor="accent6" w:themeTint="99"/>
           <w:lang w:val="en-US"/>
         </w:rPr>
-        <w:t xml:space="preserve"> employ the same mechanisms is highlighted in several of the recent reviews we mentioned above (see also Cummings &amp; Theodore, 2023 on </w:t>
-      </w:r>
-      <w:proofErr w:type="gramStart"/>
-      <w:r>
-        <w:rPr>
-          <w:color w:val="A8D08D" w:themeColor="accent6" w:themeTint="99"/>
-          <w:lang w:val="en-US"/>
-        </w:rPr>
-        <w:t>lexically-guided</w:t>
-      </w:r>
-      <w:proofErr w:type="gramEnd"/>
-      <w:r>
-        <w:rPr>
-          <w:color w:val="A8D08D" w:themeColor="accent6" w:themeTint="99"/>
-          <w:lang w:val="en-US"/>
-        </w:rPr>
-        <w:t xml:space="preserve"> perceptual recalibration, or reviews by Samuel between 2010 and now, which repeatedly emphasize that point). </w:t>
+        <w:t xml:space="preserve"> employ the same mechanisms is highlighted in several of the recent reviews we mentioned above (see also Cummings &amp; Theodore, 2023 on lexically-guided perceptual recalibration, or reviews by Samuel between 2010 and now, which repeatedly emphasize that point). </w:t>
       </w:r>
     </w:p>
     <w:p>
@@ -2692,21 +2463,12 @@
         </w:rPr>
         <w:t xml:space="preserve">. Anything else would have introduced another task-dimension into the paradigm, as participants would have had to decide what it means that none of the response options matched their perception of the stimulus (even after </w:t>
       </w:r>
-      <w:proofErr w:type="gramStart"/>
-      <w:r>
-        <w:rPr>
-          <w:color w:val="A8D08D" w:themeColor="accent6" w:themeTint="99"/>
-          <w:lang w:val="en-US"/>
-        </w:rPr>
-        <w:t>consider</w:t>
-      </w:r>
-      <w:proofErr w:type="gramEnd"/>
-      <w:r>
-        <w:rPr>
-          <w:color w:val="A8D08D" w:themeColor="accent6" w:themeTint="99"/>
-          <w:lang w:val="en-US"/>
-        </w:rPr>
-        <w:t xml:space="preserve"> perceptual</w:t>
+      <w:r>
+        <w:rPr>
+          <w:color w:val="A8D08D" w:themeColor="accent6" w:themeTint="99"/>
+          <w:lang w:val="en-US"/>
+        </w:rPr>
+        <w:t>consider perceptual</w:t>
       </w:r>
       <w:r>
         <w:rPr>
@@ -3090,23 +2852,7 @@
           <w:color w:val="A8D08D" w:themeColor="accent6" w:themeTint="99"/>
           <w:lang w:val="en-US"/>
         </w:rPr>
-        <w:t xml:space="preserve">Yes, the CIs overlap with the model predictions. That is why the ideal adaptor achieves such a high R2 of 97%! We just meant to point out a qualitative mismatch between the model’s predictions and listeners’ behavior: the model will always predict convergence with sufficient exposure (we confirmed this in separate simulations but it’s also </w:t>
-      </w:r>
-      <w:proofErr w:type="gramStart"/>
-      <w:r>
-        <w:rPr>
-          <w:color w:val="A8D08D" w:themeColor="accent6" w:themeTint="99"/>
-          <w:lang w:val="en-US"/>
-        </w:rPr>
-        <w:t>follows</w:t>
-      </w:r>
-      <w:proofErr w:type="gramEnd"/>
-      <w:r>
-        <w:rPr>
-          <w:color w:val="A8D08D" w:themeColor="accent6" w:themeTint="99"/>
-          <w:lang w:val="en-US"/>
-        </w:rPr>
-        <w:t xml:space="preserve"> mathematically from the way the model works), whereas listeners seem to plateau. </w:t>
+        <w:t xml:space="preserve">Yes, the CIs overlap with the model predictions. That is why the ideal adaptor achieves such a high R2 of 97%! We just meant to point out a qualitative mismatch between the model’s predictions and listeners’ behavior: the model will always predict convergence with sufficient exposure (we confirmed this in separate simulations but it’s also follows mathematically from the way the model works), whereas listeners seem to plateau. </w:t>
       </w:r>
       <w:r>
         <w:rPr>
@@ -3135,27 +2881,7 @@
           <w:color w:val="A8D08D" w:themeColor="accent6" w:themeTint="99"/>
           <w:lang w:val="en-US"/>
         </w:rPr>
-        <w:t xml:space="preserve"> in Figure 8, as the model predicting </w:t>
-      </w:r>
-      <w:proofErr w:type="gramStart"/>
-      <w:r>
-        <w:rPr>
-          <w:b/>
-          <w:bCs/>
-          <w:color w:val="A8D08D" w:themeColor="accent6" w:themeTint="99"/>
-          <w:lang w:val="en-US"/>
-        </w:rPr>
-        <w:t>less</w:t>
-      </w:r>
-      <w:proofErr w:type="gramEnd"/>
-      <w:r>
-        <w:rPr>
-          <w:b/>
-          <w:bCs/>
-          <w:color w:val="A8D08D" w:themeColor="accent6" w:themeTint="99"/>
-          <w:lang w:val="en-US"/>
-        </w:rPr>
-        <w:t xml:space="preserve"> steep changes in the start of the experiment than observed, and predicting more steep changes at the end </w:t>
+        <w:t xml:space="preserve"> in Figure 8, as the model predicting less steep changes in the start of the experiment than observed, and predicting more steep changes at the end </w:t>
       </w:r>
       <w:r>
         <w:rPr>
@@ -3608,73 +3334,59 @@
         </w:rPr>
       </w:pPr>
       <w:r>
-        <w:t xml:space="preserve">* Line 314: "Each exposure block consisted of 24 /d/ and 24 /t/ trials,…" This didn't make sense to me at first - if it's a continua, how can you be sure what a /d/ or /t/ trial is. Later on it's clear to me that this is </w:t>
-      </w:r>
-      <w:commentRangeStart w:id="63"/>
-      <w:r>
-        <w:t xml:space="preserve">meant in a sort of mixture model way </w:t>
-      </w:r>
-      <w:commentRangeEnd w:id="63"/>
-      <w:r>
-        <w:rPr>
-          <w:rStyle w:val="CommentReference"/>
-        </w:rPr>
-        <w:commentReference w:id="63"/>
-      </w:r>
-      <w:r>
-        <w:t>- first select which underlying phoneme it is, and then select (randomly) the observed VOT. But that's not clear yet. Might help to clarify that.</w:t>
+        <w:t>* Line 314: "Each exposure block consisted of 24 /d/ and 24 /t/ trials,…" This didn't make sense to me at first - if it's a continua, how can you be sure what a /d/ or /t/ trial is. Later on it's clear to me that this is meant in a sort of mixture model way - first select which underlying phoneme it is, and then select (randomly) the observed VOT. But that's not clear yet. Might help to clarify that.</w:t>
       </w:r>
     </w:p>
     <w:p>
       <w:pPr>
         <w:rPr>
           <w:lang w:val="en-GB"/>
-          <w:rPrChange w:id="64" w:author="Microsoft Office User" w:date="2024-10-13T14:16:00Z" w16du:dateUtc="2024-10-13T12:16:00Z">
+          <w:rPrChange w:id="63" w:author="Microsoft Office User" w:date="2024-10-13T14:16:00Z" w16du:dateUtc="2024-10-13T12:16:00Z">
             <w:rPr/>
           </w:rPrChange>
         </w:rPr>
       </w:pPr>
-      <w:ins w:id="65" w:author="Microsoft Office User" w:date="2024-10-13T14:17:00Z" w16du:dateUtc="2024-10-13T12:17:00Z">
+      <w:ins w:id="64" w:author="Microsoft Office User" w:date="2024-10-13T14:17:00Z" w16du:dateUtc="2024-10-13T12:17:00Z">
         <w:r>
           <w:t xml:space="preserve">Thank you for pointing this out. </w:t>
         </w:r>
       </w:ins>
-      <w:ins w:id="66" w:author="Microsoft Office User" w:date="2024-10-13T14:18:00Z" w16du:dateUtc="2024-10-13T12:18:00Z">
+      <w:ins w:id="65" w:author="Microsoft Office User" w:date="2024-10-13T14:18:00Z" w16du:dateUtc="2024-10-13T12:18:00Z">
         <w:r>
           <w:t xml:space="preserve">The </w:t>
         </w:r>
       </w:ins>
-      <w:ins w:id="67" w:author="Microsoft Office User" w:date="2024-10-13T14:19:00Z" w16du:dateUtc="2024-10-13T12:19:00Z">
+      <w:ins w:id="66" w:author="Microsoft Office User" w:date="2024-10-13T14:19:00Z" w16du:dateUtc="2024-10-13T12:19:00Z">
         <w:r>
           <w:t xml:space="preserve">three conditions are meant to </w:t>
         </w:r>
       </w:ins>
-      <w:ins w:id="68" w:author="Microsoft Office User" w:date="2024-10-14T21:28:00Z" w16du:dateUtc="2024-10-14T19:28:00Z">
+      <w:ins w:id="67" w:author="Microsoft Office User" w:date="2024-10-14T21:28:00Z" w16du:dateUtc="2024-10-14T19:28:00Z">
         <w:r>
           <w:t>simulate</w:t>
         </w:r>
       </w:ins>
-      <w:ins w:id="69" w:author="Microsoft Office User" w:date="2024-10-13T14:19:00Z" w16du:dateUtc="2024-10-13T12:19:00Z">
+      <w:ins w:id="68" w:author="Microsoft Office User" w:date="2024-10-13T14:19:00Z" w16du:dateUtc="2024-10-13T12:19:00Z">
         <w:r>
           <w:t xml:space="preserve"> three talkers with their </w:t>
         </w:r>
       </w:ins>
-      <w:ins w:id="70" w:author="Microsoft Office User" w:date="2024-10-13T14:20:00Z" w16du:dateUtc="2024-10-13T12:20:00Z">
+      <w:ins w:id="69" w:author="Microsoft Office User" w:date="2024-10-13T14:20:00Z" w16du:dateUtc="2024-10-13T12:20:00Z">
         <w:r>
           <w:t>different realisation</w:t>
         </w:r>
       </w:ins>
-      <w:ins w:id="71" w:author="Microsoft Office User" w:date="2024-10-14T21:28:00Z" w16du:dateUtc="2024-10-14T19:28:00Z">
+      <w:ins w:id="70" w:author="Microsoft Office User" w:date="2024-10-14T21:28:00Z" w16du:dateUtc="2024-10-14T19:28:00Z">
         <w:r>
           <w:t>s</w:t>
         </w:r>
       </w:ins>
-      <w:ins w:id="72" w:author="Microsoft Office User" w:date="2024-10-13T14:20:00Z" w16du:dateUtc="2024-10-13T12:20:00Z">
+      <w:ins w:id="71" w:author="Microsoft Office User" w:date="2024-10-13T14:20:00Z" w16du:dateUtc="2024-10-13T12:20:00Z">
         <w:r>
           <w:t xml:space="preserve"> of /d/ and /t/, determined by the placement of the phonetic distribution </w:t>
         </w:r>
       </w:ins>
-      <w:ins w:id="73" w:author="Microsoft Office User" w:date="2024-10-10T18:07:00Z" w16du:dateUtc="2024-10-10T16:07:00Z">
+      <w:ins w:id="72" w:author="Microsoft Office User" w:date="2024-10-10T18:07:00Z" w16du:dateUtc="2024-10-10T16:07:00Z">
         <w:r>
           <w:t xml:space="preserve">along the VOT continua. </w:t>
         </w:r>
@@ -3692,14 +3404,21 @@
         </w:rPr>
         <w:t xml:space="preserve">expressed as </w:t>
       </w:r>
+      <w:commentRangeStart w:id="73"/>
       <w:commentRangeStart w:id="74"/>
-      <w:commentRangeStart w:id="75"/>
       <w:r>
         <w:rPr>
           <w:highlight w:val="yellow"/>
         </w:rPr>
         <w:t>variance</w:t>
       </w:r>
+      <w:commentRangeEnd w:id="73"/>
+      <w:r>
+        <w:rPr>
+          <w:rStyle w:val="CommentReference"/>
+        </w:rPr>
+        <w:commentReference w:id="73"/>
+      </w:r>
       <w:commentRangeEnd w:id="74"/>
       <w:r>
         <w:rPr>
@@ -3707,13 +3426,6 @@
         </w:rPr>
         <w:commentReference w:id="74"/>
       </w:r>
-      <w:commentRangeEnd w:id="75"/>
-      <w:r>
-        <w:rPr>
-          <w:rStyle w:val="CommentReference"/>
-        </w:rPr>
-        <w:commentReference w:id="75"/>
-      </w:r>
       <w:r>
         <w:rPr>
           <w:highlight w:val="yellow"/>
@@ -3727,113 +3439,113 @@
     <w:p>
       <w:pPr>
         <w:rPr>
-          <w:ins w:id="76" w:author="Microsoft Office User" w:date="2024-10-10T15:52:00Z" w16du:dateUtc="2024-10-10T13:52:00Z"/>
-        </w:rPr>
-      </w:pPr>
-      <w:ins w:id="77" w:author="Microsoft Office User" w:date="2024-10-10T15:52:00Z" w16du:dateUtc="2024-10-10T13:52:00Z">
+          <w:ins w:id="75" w:author="Microsoft Office User" w:date="2024-10-10T15:52:00Z" w16du:dateUtc="2024-10-10T13:52:00Z"/>
+        </w:rPr>
+      </w:pPr>
+      <w:ins w:id="76" w:author="Microsoft Office User" w:date="2024-10-10T15:52:00Z" w16du:dateUtc="2024-10-10T13:52:00Z">
         <w:r>
           <w:t>We</w:t>
         </w:r>
       </w:ins>
-      <w:ins w:id="78" w:author="Microsoft Office User" w:date="2024-10-10T16:04:00Z" w16du:dateUtc="2024-10-10T14:04:00Z">
+      <w:ins w:id="77" w:author="Microsoft Office User" w:date="2024-10-10T16:04:00Z" w16du:dateUtc="2024-10-10T14:04:00Z">
         <w:r>
           <w:t xml:space="preserve"> understand R3’s point to sti</w:t>
         </w:r>
       </w:ins>
-      <w:ins w:id="79" w:author="Microsoft Office User" w:date="2024-10-10T16:05:00Z" w16du:dateUtc="2024-10-10T14:05:00Z">
+      <w:ins w:id="78" w:author="Microsoft Office User" w:date="2024-10-10T16:05:00Z" w16du:dateUtc="2024-10-10T14:05:00Z">
         <w:r>
           <w:t>ck to terms and scales familiar to the target audience however in order to maintain congruence with previous studie</w:t>
         </w:r>
       </w:ins>
-      <w:ins w:id="80" w:author="Microsoft Office User" w:date="2024-10-10T16:06:00Z" w16du:dateUtc="2024-10-10T14:06:00Z">
+      <w:ins w:id="79" w:author="Microsoft Office User" w:date="2024-10-10T16:06:00Z" w16du:dateUtc="2024-10-10T14:06:00Z">
         <w:r>
           <w:t>s of this distributional learning paradigm (</w:t>
         </w:r>
       </w:ins>
-      <w:ins w:id="81" w:author="Microsoft Office User" w:date="2024-10-10T16:51:00Z" w16du:dateUtc="2024-10-10T14:51:00Z">
+      <w:ins w:id="80" w:author="Microsoft Office User" w:date="2024-10-10T16:51:00Z" w16du:dateUtc="2024-10-10T14:51:00Z">
         <w:r>
           <w:t>e.g</w:t>
         </w:r>
       </w:ins>
-      <w:ins w:id="82" w:author="Microsoft Office User" w:date="2024-10-10T16:06:00Z" w16du:dateUtc="2024-10-10T14:06:00Z">
+      <w:ins w:id="81" w:author="Microsoft Office User" w:date="2024-10-10T16:06:00Z" w16du:dateUtc="2024-10-10T14:06:00Z">
         <w:r>
           <w:t xml:space="preserve">. Clayards et al., 2008; </w:t>
         </w:r>
       </w:ins>
-      <w:ins w:id="83" w:author="Microsoft Office User" w:date="2024-10-10T16:51:00Z" w16du:dateUtc="2024-10-10T14:51:00Z">
+      <w:ins w:id="82" w:author="Microsoft Office User" w:date="2024-10-10T16:51:00Z" w16du:dateUtc="2024-10-10T14:51:00Z">
         <w:r>
           <w:t xml:space="preserve">K&amp;J2016; </w:t>
         </w:r>
       </w:ins>
-      <w:ins w:id="84" w:author="Microsoft Office User" w:date="2024-10-10T16:06:00Z" w16du:dateUtc="2024-10-10T14:06:00Z">
+      <w:ins w:id="83" w:author="Microsoft Office User" w:date="2024-10-10T16:06:00Z" w16du:dateUtc="2024-10-10T14:06:00Z">
         <w:r>
           <w:t>Theodore &amp; Monto, 2019) we would prefer to keep th</w:t>
         </w:r>
       </w:ins>
-      <w:ins w:id="85" w:author="Microsoft Office User" w:date="2024-10-10T16:07:00Z" w16du:dateUtc="2024-10-10T14:07:00Z">
+      <w:ins w:id="84" w:author="Microsoft Office User" w:date="2024-10-10T16:07:00Z" w16du:dateUtc="2024-10-10T14:07:00Z">
         <w:r>
           <w:t>e description in terms of variance. As a compromise, we have included the SD value</w:t>
         </w:r>
       </w:ins>
-      <w:ins w:id="86" w:author="Microsoft Office User" w:date="2024-10-10T16:08:00Z" w16du:dateUtc="2024-10-10T14:08:00Z">
+      <w:ins w:id="85" w:author="Microsoft Office User" w:date="2024-10-10T16:08:00Z" w16du:dateUtc="2024-10-10T14:08:00Z">
         <w:r>
           <w:t>s</w:t>
         </w:r>
       </w:ins>
-      <w:ins w:id="87" w:author="Microsoft Office User" w:date="2024-10-10T16:07:00Z" w16du:dateUtc="2024-10-10T14:07:00Z">
+      <w:ins w:id="86" w:author="Microsoft Office User" w:date="2024-10-10T16:07:00Z" w16du:dateUtc="2024-10-10T14:07:00Z">
         <w:r>
           <w:t xml:space="preserve"> </w:t>
         </w:r>
       </w:ins>
-      <w:ins w:id="88" w:author="Microsoft Office User" w:date="2024-10-10T16:08:00Z" w16du:dateUtc="2024-10-10T14:08:00Z">
+      <w:ins w:id="87" w:author="Microsoft Office User" w:date="2024-10-10T16:08:00Z" w16du:dateUtc="2024-10-10T14:08:00Z">
         <w:r>
           <w:t>when specifying</w:t>
         </w:r>
       </w:ins>
-      <w:ins w:id="89" w:author="Microsoft Office User" w:date="2024-10-10T16:07:00Z" w16du:dateUtc="2024-10-10T14:07:00Z">
+      <w:ins w:id="88" w:author="Microsoft Office User" w:date="2024-10-10T16:07:00Z" w16du:dateUtc="2024-10-10T14:07:00Z">
         <w:r>
           <w:t xml:space="preserve"> the distribution in lines xxx</w:t>
         </w:r>
       </w:ins>
-      <w:ins w:id="90" w:author="Microsoft Office User" w:date="2024-10-10T15:52:00Z" w16du:dateUtc="2024-10-10T13:52:00Z">
+      <w:ins w:id="89" w:author="Microsoft Office User" w:date="2024-10-10T15:52:00Z" w16du:dateUtc="2024-10-10T13:52:00Z">
         <w:r>
           <w:t xml:space="preserve"> </w:t>
         </w:r>
       </w:ins>
-      <w:ins w:id="91" w:author="Microsoft Office User" w:date="2024-10-10T16:08:00Z" w16du:dateUtc="2024-10-10T14:08:00Z">
+      <w:ins w:id="90" w:author="Microsoft Office User" w:date="2024-10-10T16:08:00Z" w16du:dateUtc="2024-10-10T14:08:00Z">
         <w:r>
           <w:t xml:space="preserve">and </w:t>
         </w:r>
       </w:ins>
-      <w:ins w:id="92" w:author="Microsoft Office User" w:date="2024-10-10T15:52:00Z" w16du:dateUtc="2024-10-10T13:52:00Z">
+      <w:ins w:id="91" w:author="Microsoft Office User" w:date="2024-10-10T15:52:00Z" w16du:dateUtc="2024-10-10T13:52:00Z">
         <w:r>
           <w:t xml:space="preserve">have edited the </w:t>
         </w:r>
-        <w:commentRangeStart w:id="93"/>
+        <w:commentRangeStart w:id="92"/>
         <w:r>
           <w:t xml:space="preserve">labels </w:t>
         </w:r>
       </w:ins>
-      <w:commentRangeEnd w:id="93"/>
-      <w:ins w:id="94" w:author="Microsoft Office User" w:date="2024-10-10T16:46:00Z" w16du:dateUtc="2024-10-10T14:46:00Z">
+      <w:commentRangeEnd w:id="92"/>
+      <w:ins w:id="93" w:author="Microsoft Office User" w:date="2024-10-10T16:46:00Z" w16du:dateUtc="2024-10-10T14:46:00Z">
         <w:r>
           <w:rPr>
             <w:rStyle w:val="CommentReference"/>
           </w:rPr>
-          <w:commentReference w:id="93"/>
-        </w:r>
-      </w:ins>
-      <w:ins w:id="95" w:author="Microsoft Office User" w:date="2024-10-10T15:52:00Z" w16du:dateUtc="2024-10-10T13:52:00Z">
+          <w:commentReference w:id="92"/>
+        </w:r>
+      </w:ins>
+      <w:ins w:id="94" w:author="Microsoft Office User" w:date="2024-10-10T15:52:00Z" w16du:dateUtc="2024-10-10T13:52:00Z">
         <w:r>
           <w:t>in Figure 4 to reflect the SD</w:t>
         </w:r>
       </w:ins>
-      <w:ins w:id="96" w:author="Microsoft Office User" w:date="2024-10-10T16:08:00Z" w16du:dateUtc="2024-10-10T14:08:00Z">
+      <w:ins w:id="95" w:author="Microsoft Office User" w:date="2024-10-10T16:08:00Z" w16du:dateUtc="2024-10-10T14:08:00Z">
         <w:r>
           <w:t xml:space="preserve"> instead</w:t>
         </w:r>
       </w:ins>
-      <w:ins w:id="97" w:author="Microsoft Office User" w:date="2024-10-10T15:53:00Z" w16du:dateUtc="2024-10-10T13:53:00Z">
+      <w:ins w:id="96" w:author="Microsoft Office User" w:date="2024-10-10T15:53:00Z" w16du:dateUtc="2024-10-10T13:53:00Z">
         <w:r>
           <w:t xml:space="preserve">. </w:t>
         </w:r>
@@ -3850,48 +3562,68 @@
         </w:rPr>
         <w:t>almost always refers to *</w:t>
       </w:r>
+      <w:commentRangeStart w:id="97"/>
+      <w:r>
+        <w:rPr>
+          <w:highlight w:val="yellow"/>
+        </w:rPr>
+        <w:t>unsupervised</w:t>
+      </w:r>
+      <w:commentRangeEnd w:id="97"/>
+      <w:r>
+        <w:rPr>
+          <w:rStyle w:val="CommentReference"/>
+        </w:rPr>
+        <w:commentReference w:id="97"/>
+      </w:r>
+      <w:r>
+        <w:rPr>
+          <w:highlight w:val="yellow"/>
+        </w:rPr>
+        <w:t>* learning</w:t>
+      </w:r>
+      <w:r>
+        <w:t xml:space="preserve">. But suddenly we get these labeled trials, and it is clear that there is a supervisory signal too. I recognize that semantically, supervised distrubutional learning is quite sensible (you can use the supervisory signal to help learn the supervision). </w:t>
+      </w:r>
       <w:commentRangeStart w:id="98"/>
-      <w:r>
-        <w:rPr>
-          <w:highlight w:val="yellow"/>
-        </w:rPr>
-        <w:t>unsupervised</w:t>
-      </w:r>
-      <w:commentRangeEnd w:id="98"/>
-      <w:r>
-        <w:rPr>
-          <w:rStyle w:val="CommentReference"/>
-        </w:rPr>
-        <w:commentReference w:id="98"/>
-      </w:r>
-      <w:r>
-        <w:rPr>
-          <w:highlight w:val="yellow"/>
-        </w:rPr>
-        <w:t>* learning</w:t>
-      </w:r>
-      <w:r>
-        <w:t xml:space="preserve">. But suddenly we get these labeled trials, and it is clear that there is a supervisory signal too. I recognize that semantically, supervised distrubutional learning is quite sensible (you can use the supervisory signal to help learn the supervision). </w:t>
-      </w:r>
       <w:commentRangeStart w:id="99"/>
       <w:commentRangeStart w:id="100"/>
+      <w:r>
+        <w:t xml:space="preserve">But this is not what the field is likely to expect from the term. It likely also affects learning in fairly dramatic ways (supervised and unsupervised learning are widely seen to have pretty different properties). </w:t>
+      </w:r>
+      <w:commentRangeEnd w:id="98"/>
+      <w:r>
+        <w:rPr>
+          <w:rStyle w:val="CommentReference"/>
+        </w:rPr>
+        <w:commentReference w:id="98"/>
+      </w:r>
+      <w:commentRangeEnd w:id="99"/>
+      <w:r>
+        <w:rPr>
+          <w:rStyle w:val="CommentReference"/>
+        </w:rPr>
+        <w:commentReference w:id="99"/>
+      </w:r>
+      <w:commentRangeEnd w:id="100"/>
+      <w:r>
+        <w:rPr>
+          <w:rStyle w:val="CommentReference"/>
+        </w:rPr>
+        <w:commentReference w:id="100"/>
+      </w:r>
+      <w:r>
+        <w:rPr>
+          <w:highlight w:val="yellow"/>
+        </w:rPr>
+        <w:t>One of the things I didn't like about the introduction is that all perceptual adaptation paradigms are kind of treated the same</w:t>
+      </w:r>
       <w:commentRangeStart w:id="101"/>
       <w:r>
-        <w:t xml:space="preserve">But this is not what the field is likely to expect from the term. It likely also affects learning in fairly dramatic ways (supervised and unsupervised learning are widely seen to have pretty different properties). </w:t>
-      </w:r>
-      <w:commentRangeEnd w:id="99"/>
-      <w:r>
-        <w:rPr>
-          <w:rStyle w:val="CommentReference"/>
-        </w:rPr>
-        <w:commentReference w:id="99"/>
-      </w:r>
-      <w:commentRangeEnd w:id="100"/>
-      <w:r>
-        <w:rPr>
-          <w:rStyle w:val="CommentReference"/>
-        </w:rPr>
-        <w:commentReference w:id="100"/>
+        <w:rPr>
+          <w:highlight w:val="yellow"/>
+        </w:rPr>
+        <w:t>: lexically guided retuning is the same as distributional learning</w:t>
       </w:r>
       <w:commentRangeEnd w:id="101"/>
       <w:r>
@@ -3901,26 +3633,6 @@
         <w:commentReference w:id="101"/>
       </w:r>
       <w:r>
-        <w:rPr>
-          <w:highlight w:val="yellow"/>
-        </w:rPr>
-        <w:t>One of the things I didn't like about the introduction is that all perceptual adaptation paradigms are kind of treated the same</w:t>
-      </w:r>
-      <w:commentRangeStart w:id="102"/>
-      <w:r>
-        <w:rPr>
-          <w:highlight w:val="yellow"/>
-        </w:rPr>
-        <w:t>: lexically guided retuning is the same as distributional learning</w:t>
-      </w:r>
-      <w:commentRangeEnd w:id="102"/>
-      <w:r>
-        <w:rPr>
-          <w:rStyle w:val="CommentReference"/>
-        </w:rPr>
-        <w:commentReference w:id="102"/>
-      </w:r>
-      <w:r>
         <w:t>. But they're not. I mean maybe if you're a fully committed Bayesian, they're all just means to get to the underlying statistics. But that's a strong assumption. And then when we get to this new semi-supervised paradigm here, the importance of the differences among learning paradigms really moves to the forefront. I think the manuscript would be much stronger if a) the introduction actually discussed the different paradigms; and b) this particular hybrid was foreshadowed earlier than in the methods.</w:t>
       </w:r>
     </w:p>
@@ -3933,135 +3645,135 @@
     <w:p>
       <w:pPr>
         <w:rPr>
-          <w:ins w:id="103" w:author="Microsoft Office User" w:date="2024-10-10T14:37:00Z" w16du:dateUtc="2024-10-10T12:37:00Z"/>
-        </w:rPr>
-      </w:pPr>
-      <w:ins w:id="104" w:author="Microsoft Office User" w:date="2024-10-10T14:19:00Z" w16du:dateUtc="2024-10-10T12:19:00Z">
+          <w:ins w:id="102" w:author="Microsoft Office User" w:date="2024-10-10T14:37:00Z" w16du:dateUtc="2024-10-10T12:37:00Z"/>
+        </w:rPr>
+      </w:pPr>
+      <w:ins w:id="103" w:author="Microsoft Office User" w:date="2024-10-10T14:19:00Z" w16du:dateUtc="2024-10-10T12:19:00Z">
         <w:r>
           <w:t>We agree that the experiment design may be difficult to follow without a close read given</w:t>
         </w:r>
       </w:ins>
-      <w:ins w:id="105" w:author="Microsoft Office User" w:date="2024-10-10T14:20:00Z" w16du:dateUtc="2024-10-10T12:20:00Z">
+      <w:ins w:id="104" w:author="Microsoft Office User" w:date="2024-10-10T14:20:00Z" w16du:dateUtc="2024-10-10T12:20:00Z">
         <w:r>
           <w:t xml:space="preserve"> the between </w:t>
         </w:r>
       </w:ins>
-      <w:ins w:id="106" w:author="Microsoft Office User" w:date="2024-10-14T21:26:00Z" w16du:dateUtc="2024-10-14T19:26:00Z">
+      <w:ins w:id="105" w:author="Microsoft Office User" w:date="2024-10-14T21:26:00Z" w16du:dateUtc="2024-10-14T19:26:00Z">
         <w:r>
           <w:t>and within participants</w:t>
         </w:r>
       </w:ins>
-      <w:ins w:id="107" w:author="Microsoft Office User" w:date="2024-10-13T14:22:00Z" w16du:dateUtc="2024-10-13T12:22:00Z">
+      <w:ins w:id="106" w:author="Microsoft Office User" w:date="2024-10-13T14:22:00Z" w16du:dateUtc="2024-10-13T12:22:00Z">
         <w:r>
           <w:t xml:space="preserve"> </w:t>
         </w:r>
       </w:ins>
-      <w:ins w:id="108" w:author="Microsoft Office User" w:date="2024-10-10T14:20:00Z" w16du:dateUtc="2024-10-10T12:20:00Z">
+      <w:ins w:id="107" w:author="Microsoft Office User" w:date="2024-10-10T14:20:00Z" w16du:dateUtc="2024-10-10T12:20:00Z">
         <w:r>
           <w:t>manipulations</w:t>
         </w:r>
       </w:ins>
-      <w:ins w:id="109" w:author="Microsoft Office User" w:date="2024-10-10T14:21:00Z" w16du:dateUtc="2024-10-10T12:21:00Z">
+      <w:ins w:id="108" w:author="Microsoft Office User" w:date="2024-10-10T14:21:00Z" w16du:dateUtc="2024-10-10T12:21:00Z">
         <w:r>
           <w:t>,</w:t>
         </w:r>
       </w:ins>
-      <w:ins w:id="110" w:author="Microsoft Office User" w:date="2024-10-10T14:20:00Z" w16du:dateUtc="2024-10-10T12:20:00Z">
+      <w:ins w:id="109" w:author="Microsoft Office User" w:date="2024-10-10T14:20:00Z" w16du:dateUtc="2024-10-10T12:20:00Z">
         <w:r>
           <w:t xml:space="preserve"> a</w:t>
         </w:r>
       </w:ins>
-      <w:ins w:id="111" w:author="Microsoft Office User" w:date="2024-10-10T14:21:00Z" w16du:dateUtc="2024-10-10T12:21:00Z">
+      <w:ins w:id="110" w:author="Microsoft Office User" w:date="2024-10-10T14:21:00Z" w16du:dateUtc="2024-10-10T12:21:00Z">
         <w:r>
           <w:t xml:space="preserve">nd presumably the condition names. </w:t>
         </w:r>
       </w:ins>
-      <w:ins w:id="112" w:author="Microsoft Office User" w:date="2024-10-10T14:22:00Z" w16du:dateUtc="2024-10-10T12:22:00Z">
+      <w:ins w:id="111" w:author="Microsoft Office User" w:date="2024-10-10T14:22:00Z" w16du:dateUtc="2024-10-10T12:22:00Z">
         <w:r>
           <w:t xml:space="preserve">We </w:t>
         </w:r>
       </w:ins>
-      <w:ins w:id="113" w:author="Microsoft Office User" w:date="2024-10-10T14:26:00Z" w16du:dateUtc="2024-10-10T12:26:00Z">
+      <w:ins w:id="112" w:author="Microsoft Office User" w:date="2024-10-10T14:26:00Z" w16du:dateUtc="2024-10-10T12:26:00Z">
         <w:r>
           <w:t>tried</w:t>
         </w:r>
       </w:ins>
-      <w:ins w:id="114" w:author="Microsoft Office User" w:date="2024-10-10T14:22:00Z" w16du:dateUtc="2024-10-10T12:22:00Z">
+      <w:ins w:id="113" w:author="Microsoft Office User" w:date="2024-10-10T14:22:00Z" w16du:dateUtc="2024-10-10T12:22:00Z">
         <w:r>
           <w:t xml:space="preserve"> </w:t>
         </w:r>
       </w:ins>
-      <w:ins w:id="115" w:author="Microsoft Office User" w:date="2024-10-10T14:26:00Z" w16du:dateUtc="2024-10-10T12:26:00Z">
+      <w:ins w:id="114" w:author="Microsoft Office User" w:date="2024-10-10T14:26:00Z" w16du:dateUtc="2024-10-10T12:26:00Z">
         <w:r>
           <w:t>to communicate as clearly as possible with</w:t>
         </w:r>
       </w:ins>
-      <w:ins w:id="116" w:author="Microsoft Office User" w:date="2024-10-10T14:22:00Z" w16du:dateUtc="2024-10-10T12:22:00Z">
+      <w:ins w:id="115" w:author="Microsoft Office User" w:date="2024-10-10T14:22:00Z" w16du:dateUtc="2024-10-10T12:22:00Z">
         <w:r>
           <w:t xml:space="preserve"> </w:t>
         </w:r>
       </w:ins>
-      <w:ins w:id="117" w:author="Microsoft Office User" w:date="2024-10-10T14:40:00Z" w16du:dateUtc="2024-10-10T12:40:00Z">
+      <w:ins w:id="116" w:author="Microsoft Office User" w:date="2024-10-10T14:40:00Z" w16du:dateUtc="2024-10-10T12:40:00Z">
         <w:r>
           <w:t>F</w:t>
         </w:r>
       </w:ins>
-      <w:ins w:id="118" w:author="Microsoft Office User" w:date="2024-10-10T14:22:00Z" w16du:dateUtc="2024-10-10T12:22:00Z">
+      <w:ins w:id="117" w:author="Microsoft Office User" w:date="2024-10-10T14:22:00Z" w16du:dateUtc="2024-10-10T12:22:00Z">
         <w:r>
           <w:t xml:space="preserve">igure 2 </w:t>
         </w:r>
       </w:ins>
-      <w:ins w:id="119" w:author="Microsoft Office User" w:date="2024-10-10T14:32:00Z" w16du:dateUtc="2024-10-10T12:32:00Z">
+      <w:ins w:id="118" w:author="Microsoft Office User" w:date="2024-10-10T14:32:00Z" w16du:dateUtc="2024-10-10T12:32:00Z">
         <w:r>
           <w:t>through colour-coding and clear captions as well as when we</w:t>
         </w:r>
       </w:ins>
-      <w:ins w:id="120" w:author="Microsoft Office User" w:date="2024-10-10T14:22:00Z" w16du:dateUtc="2024-10-10T12:22:00Z">
+      <w:ins w:id="119" w:author="Microsoft Office User" w:date="2024-10-10T14:22:00Z" w16du:dateUtc="2024-10-10T12:22:00Z">
         <w:r>
           <w:t xml:space="preserve"> </w:t>
         </w:r>
       </w:ins>
-      <w:ins w:id="121" w:author="Microsoft Office User" w:date="2024-10-10T14:27:00Z" w16du:dateUtc="2024-10-10T12:27:00Z">
+      <w:ins w:id="120" w:author="Microsoft Office User" w:date="2024-10-10T14:27:00Z" w16du:dateUtc="2024-10-10T12:27:00Z">
         <w:r>
           <w:t xml:space="preserve">reference it </w:t>
         </w:r>
       </w:ins>
-      <w:ins w:id="122" w:author="Microsoft Office User" w:date="2024-10-10T14:36:00Z" w16du:dateUtc="2024-10-10T12:36:00Z">
+      <w:ins w:id="121" w:author="Microsoft Office User" w:date="2024-10-10T14:36:00Z" w16du:dateUtc="2024-10-10T12:36:00Z">
         <w:r>
           <w:t>i</w:t>
         </w:r>
       </w:ins>
-      <w:ins w:id="123" w:author="Microsoft Office User" w:date="2024-10-10T14:27:00Z" w16du:dateUtc="2024-10-10T12:27:00Z">
+      <w:ins w:id="122" w:author="Microsoft Office User" w:date="2024-10-10T14:27:00Z" w16du:dateUtc="2024-10-10T12:27:00Z">
         <w:r>
           <w:t>n lines</w:t>
         </w:r>
       </w:ins>
-      <w:ins w:id="124" w:author="Microsoft Office User" w:date="2024-10-10T14:36:00Z" w16du:dateUtc="2024-10-10T12:36:00Z">
+      <w:ins w:id="123" w:author="Microsoft Office User" w:date="2024-10-10T14:36:00Z" w16du:dateUtc="2024-10-10T12:36:00Z">
         <w:r>
           <w:t xml:space="preserve"> 124 -127. </w:t>
         </w:r>
       </w:ins>
-      <w:ins w:id="125" w:author="Microsoft Office User" w:date="2024-10-10T14:37:00Z" w16du:dateUtc="2024-10-10T12:37:00Z">
+      <w:ins w:id="124" w:author="Microsoft Office User" w:date="2024-10-10T14:37:00Z" w16du:dateUtc="2024-10-10T12:37:00Z">
         <w:r>
           <w:t xml:space="preserve">With </w:t>
         </w:r>
       </w:ins>
-      <w:ins w:id="126" w:author="Microsoft Office User" w:date="2024-10-10T14:40:00Z" w16du:dateUtc="2024-10-10T12:40:00Z">
+      <w:ins w:id="125" w:author="Microsoft Office User" w:date="2024-10-10T14:40:00Z" w16du:dateUtc="2024-10-10T12:40:00Z">
         <w:r>
           <w:t>that</w:t>
         </w:r>
       </w:ins>
-      <w:ins w:id="127" w:author="Microsoft Office User" w:date="2024-10-10T14:37:00Z" w16du:dateUtc="2024-10-10T12:37:00Z">
+      <w:ins w:id="126" w:author="Microsoft Office User" w:date="2024-10-10T14:37:00Z" w16du:dateUtc="2024-10-10T12:37:00Z">
         <w:r>
           <w:t xml:space="preserve"> same objective</w:t>
         </w:r>
       </w:ins>
-      <w:ins w:id="128" w:author="Microsoft Office User" w:date="2024-10-10T14:40:00Z" w16du:dateUtc="2024-10-10T12:40:00Z">
+      <w:ins w:id="127" w:author="Microsoft Office User" w:date="2024-10-10T14:40:00Z" w16du:dateUtc="2024-10-10T12:40:00Z">
         <w:r>
           <w:t xml:space="preserve"> in mind</w:t>
         </w:r>
       </w:ins>
-      <w:ins w:id="129" w:author="Microsoft Office User" w:date="2024-10-10T14:37:00Z" w16du:dateUtc="2024-10-10T12:37:00Z">
+      <w:ins w:id="128" w:author="Microsoft Office User" w:date="2024-10-10T14:37:00Z" w16du:dateUtc="2024-10-10T12:37:00Z">
         <w:r>
           <w:t xml:space="preserve"> we had aimed to provide more detailed information about the stimuli between and within each condition through the histograms in figure 4. </w:t>
         </w:r>
@@ -4070,15 +3782,15 @@
     <w:p>
       <w:pPr>
         <w:rPr>
-          <w:ins w:id="130" w:author="Microsoft Office User" w:date="2024-10-10T14:59:00Z" w16du:dateUtc="2024-10-10T12:59:00Z"/>
-        </w:rPr>
-      </w:pPr>
-      <w:ins w:id="131" w:author="Microsoft Office User" w:date="2024-10-10T14:37:00Z" w16du:dateUtc="2024-10-10T12:37:00Z">
+          <w:ins w:id="129" w:author="Microsoft Office User" w:date="2024-10-10T14:59:00Z" w16du:dateUtc="2024-10-10T12:59:00Z"/>
+        </w:rPr>
+      </w:pPr>
+      <w:ins w:id="130" w:author="Microsoft Office User" w:date="2024-10-10T14:37:00Z" w16du:dateUtc="2024-10-10T12:37:00Z">
         <w:r>
           <w:t>After</w:t>
         </w:r>
       </w:ins>
-      <w:ins w:id="132" w:author="Microsoft Office User" w:date="2024-10-10T14:38:00Z" w16du:dateUtc="2024-10-10T12:38:00Z">
+      <w:ins w:id="131" w:author="Microsoft Office User" w:date="2024-10-10T14:38:00Z" w16du:dateUtc="2024-10-10T12:38:00Z">
         <w:r>
           <w:t xml:space="preserve"> considering feedback from R2 and R3, we have added/edited the following:</w:t>
         </w:r>
@@ -4092,55 +3804,55 @@
           <w:numId w:val="6"/>
         </w:numPr>
         <w:rPr>
-          <w:ins w:id="133" w:author="Microsoft Office User" w:date="2024-10-10T15:01:00Z" w16du:dateUtc="2024-10-10T13:01:00Z"/>
-        </w:rPr>
-      </w:pPr>
-      <w:ins w:id="134" w:author="Microsoft Office User" w:date="2024-10-10T15:19:00Z" w16du:dateUtc="2024-10-10T13:19:00Z">
+          <w:ins w:id="132" w:author="Microsoft Office User" w:date="2024-10-10T15:01:00Z" w16du:dateUtc="2024-10-10T13:01:00Z"/>
+        </w:rPr>
+      </w:pPr>
+      <w:ins w:id="133" w:author="Microsoft Office User" w:date="2024-10-10T15:19:00Z" w16du:dateUtc="2024-10-10T13:19:00Z">
         <w:r>
           <w:t>The</w:t>
         </w:r>
       </w:ins>
-      <w:ins w:id="135" w:author="Microsoft Office User" w:date="2024-10-10T15:00:00Z" w16du:dateUtc="2024-10-10T13:00:00Z">
+      <w:ins w:id="134" w:author="Microsoft Office User" w:date="2024-10-10T15:00:00Z" w16du:dateUtc="2024-10-10T13:00:00Z">
         <w:r>
           <w:t xml:space="preserve"> condition</w:t>
         </w:r>
       </w:ins>
-      <w:ins w:id="136" w:author="Microsoft Office User" w:date="2024-10-10T15:19:00Z" w16du:dateUtc="2024-10-10T13:19:00Z">
+      <w:ins w:id="135" w:author="Microsoft Office User" w:date="2024-10-10T15:19:00Z" w16du:dateUtc="2024-10-10T13:19:00Z">
         <w:r>
           <w:t xml:space="preserve"> names</w:t>
         </w:r>
       </w:ins>
-      <w:ins w:id="137" w:author="Microsoft Office User" w:date="2024-10-10T15:00:00Z" w16du:dateUtc="2024-10-10T13:00:00Z">
+      <w:ins w:id="136" w:author="Microsoft Office User" w:date="2024-10-10T15:00:00Z" w16du:dateUtc="2024-10-10T13:00:00Z">
         <w:r>
           <w:t xml:space="preserve"> </w:t>
         </w:r>
       </w:ins>
-      <w:ins w:id="138" w:author="Microsoft Office User" w:date="2024-10-10T15:19:00Z" w16du:dateUtc="2024-10-10T13:19:00Z">
+      <w:ins w:id="137" w:author="Microsoft Office User" w:date="2024-10-10T15:19:00Z" w16du:dateUtc="2024-10-10T13:19:00Z">
         <w:r>
           <w:t>now</w:t>
         </w:r>
       </w:ins>
-      <w:ins w:id="139" w:author="Microsoft Office User" w:date="2024-10-10T15:00:00Z" w16du:dateUtc="2024-10-10T13:00:00Z">
+      <w:ins w:id="138" w:author="Microsoft Office User" w:date="2024-10-10T15:00:00Z" w16du:dateUtc="2024-10-10T13:00:00Z">
         <w:r>
           <w:t xml:space="preserve"> reflect the </w:t>
         </w:r>
-        <w:commentRangeStart w:id="140"/>
+        <w:commentRangeStart w:id="139"/>
         <w:r>
           <w:t>predicted PSE</w:t>
         </w:r>
       </w:ins>
-      <w:ins w:id="141" w:author="Microsoft Office User" w:date="2024-10-10T15:01:00Z" w16du:dateUtc="2024-10-10T13:01:00Z">
+      <w:ins w:id="140" w:author="Microsoft Office User" w:date="2024-10-10T15:01:00Z" w16du:dateUtc="2024-10-10T13:01:00Z">
         <w:r>
           <w:t xml:space="preserve"> of each condition</w:t>
         </w:r>
       </w:ins>
-      <w:commentRangeEnd w:id="140"/>
-      <w:ins w:id="142" w:author="Microsoft Office User" w:date="2024-10-10T15:43:00Z" w16du:dateUtc="2024-10-10T13:43:00Z">
+      <w:commentRangeEnd w:id="139"/>
+      <w:ins w:id="141" w:author="Microsoft Office User" w:date="2024-10-10T15:43:00Z" w16du:dateUtc="2024-10-10T13:43:00Z">
         <w:r>
           <w:rPr>
             <w:rStyle w:val="CommentReference"/>
           </w:rPr>
-          <w:commentReference w:id="140"/>
+          <w:commentReference w:id="139"/>
         </w:r>
       </w:ins>
     </w:p>
@@ -4152,40 +3864,40 @@
           <w:numId w:val="6"/>
         </w:numPr>
         <w:rPr>
-          <w:ins w:id="143" w:author="Microsoft Office User" w:date="2024-10-10T15:40:00Z" w16du:dateUtc="2024-10-10T13:40:00Z"/>
-        </w:rPr>
-      </w:pPr>
-      <w:ins w:id="144" w:author="Microsoft Office User" w:date="2024-10-10T15:19:00Z" w16du:dateUtc="2024-10-10T13:19:00Z">
+          <w:ins w:id="142" w:author="Microsoft Office User" w:date="2024-10-10T15:40:00Z" w16du:dateUtc="2024-10-10T13:40:00Z"/>
+        </w:rPr>
+      </w:pPr>
+      <w:ins w:id="143" w:author="Microsoft Office User" w:date="2024-10-10T15:19:00Z" w16du:dateUtc="2024-10-10T13:19:00Z">
         <w:r>
           <w:t xml:space="preserve">The caption for Figure </w:t>
         </w:r>
       </w:ins>
-      <w:ins w:id="145" w:author="Microsoft Office User" w:date="2024-10-10T15:20:00Z" w16du:dateUtc="2024-10-10T13:20:00Z">
+      <w:ins w:id="144" w:author="Microsoft Office User" w:date="2024-10-10T15:20:00Z" w16du:dateUtc="2024-10-10T13:20:00Z">
         <w:r>
           <w:t xml:space="preserve">2 </w:t>
         </w:r>
       </w:ins>
-      <w:ins w:id="146" w:author="Microsoft Office User" w:date="2024-10-10T15:22:00Z" w16du:dateUtc="2024-10-10T13:22:00Z">
+      <w:ins w:id="145" w:author="Microsoft Office User" w:date="2024-10-10T15:22:00Z" w16du:dateUtc="2024-10-10T13:22:00Z">
         <w:r>
           <w:t xml:space="preserve">now </w:t>
         </w:r>
       </w:ins>
-      <w:ins w:id="147" w:author="Microsoft Office User" w:date="2024-10-10T15:20:00Z" w16du:dateUtc="2024-10-10T13:20:00Z">
+      <w:ins w:id="146" w:author="Microsoft Office User" w:date="2024-10-10T15:20:00Z" w16du:dateUtc="2024-10-10T13:20:00Z">
         <w:r>
           <w:t>reads</w:t>
         </w:r>
       </w:ins>
-      <w:ins w:id="148" w:author="Microsoft Office User" w:date="2024-10-10T15:22:00Z" w16du:dateUtc="2024-10-10T13:22:00Z">
+      <w:ins w:id="147" w:author="Microsoft Office User" w:date="2024-10-10T15:22:00Z" w16du:dateUtc="2024-10-10T13:22:00Z">
         <w:r>
           <w:t>: “The three betw</w:t>
         </w:r>
       </w:ins>
-      <w:ins w:id="149" w:author="Microsoft Office User" w:date="2024-10-10T15:23:00Z" w16du:dateUtc="2024-10-10T13:23:00Z">
+      <w:ins w:id="148" w:author="Microsoft Office User" w:date="2024-10-10T15:23:00Z" w16du:dateUtc="2024-10-10T13:23:00Z">
         <w:r>
           <w:t xml:space="preserve">een-groups exposure conditions (rows) differed in … </w:t>
         </w:r>
       </w:ins>
-      <w:ins w:id="150" w:author="Microsoft Office User" w:date="2024-10-10T15:25:00Z" w16du:dateUtc="2024-10-10T13:25:00Z">
+      <w:ins w:id="149" w:author="Microsoft Office User" w:date="2024-10-10T15:25:00Z" w16du:dateUtc="2024-10-10T13:25:00Z">
         <w:r>
           <w:t>“</w:t>
         </w:r>
@@ -4199,15 +3911,15 @@
           <w:numId w:val="6"/>
         </w:numPr>
         <w:rPr>
-          <w:ins w:id="151" w:author="Microsoft Office User" w:date="2024-10-10T14:38:00Z" w16du:dateUtc="2024-10-10T12:38:00Z"/>
-        </w:rPr>
-      </w:pPr>
-      <w:ins w:id="152" w:author="Microsoft Office User" w:date="2024-10-10T15:40:00Z" w16du:dateUtc="2024-10-10T13:40:00Z">
+          <w:ins w:id="150" w:author="Microsoft Office User" w:date="2024-10-10T14:38:00Z" w16du:dateUtc="2024-10-10T12:38:00Z"/>
+        </w:rPr>
+      </w:pPr>
+      <w:ins w:id="151" w:author="Microsoft Office User" w:date="2024-10-10T15:40:00Z" w16du:dateUtc="2024-10-10T13:40:00Z">
         <w:r>
           <w:t xml:space="preserve">Reference to Figure 2 in l.xxx now reads: </w:t>
         </w:r>
       </w:ins>
-      <w:ins w:id="153" w:author="Microsoft Office User" w:date="2024-10-10T15:41:00Z" w16du:dateUtc="2024-10-10T13:41:00Z">
+      <w:ins w:id="152" w:author="Microsoft Office User" w:date="2024-10-10T15:41:00Z" w16du:dateUtc="2024-10-10T13:41:00Z">
         <w:r>
           <w:t xml:space="preserve">Between groups of participants, we manipulate the </w:t>
         </w:r>
@@ -4222,12 +3934,12 @@
           <w:t xml:space="preserve"> the distributions of phonetic cues in the exposure input. The </w:t>
         </w:r>
       </w:ins>
-      <w:ins w:id="154" w:author="Microsoft Office User" w:date="2024-10-13T14:24:00Z" w16du:dateUtc="2024-10-13T12:24:00Z">
+      <w:ins w:id="153" w:author="Microsoft Office User" w:date="2024-10-13T14:24:00Z" w16du:dateUtc="2024-10-13T12:24:00Z">
         <w:r>
           <w:t xml:space="preserve">number of </w:t>
         </w:r>
       </w:ins>
-      <w:ins w:id="155" w:author="Microsoft Office User" w:date="2024-10-10T15:41:00Z" w16du:dateUtc="2024-10-10T13:41:00Z">
+      <w:ins w:id="154" w:author="Microsoft Office User" w:date="2024-10-10T15:41:00Z" w16du:dateUtc="2024-10-10T13:41:00Z">
         <w:r>
           <w:t>tokens that make up entire distributions within each group were evenly distributed between the</w:t>
         </w:r>
@@ -4238,22 +3950,22 @@
           <w:t xml:space="preserve"> exposure blocks</w:t>
         </w:r>
       </w:ins>
-      <w:ins w:id="156" w:author="Microsoft Office User" w:date="2024-10-13T14:24:00Z" w16du:dateUtc="2024-10-13T12:24:00Z">
+      <w:ins w:id="155" w:author="Microsoft Office User" w:date="2024-10-13T14:24:00Z" w16du:dateUtc="2024-10-13T12:24:00Z">
         <w:r>
           <w:t xml:space="preserve"> (48 tokens per block)</w:t>
         </w:r>
       </w:ins>
-      <w:ins w:id="157" w:author="Microsoft Office User" w:date="2024-10-10T15:41:00Z" w16du:dateUtc="2024-10-10T13:41:00Z">
+      <w:ins w:id="156" w:author="Microsoft Office User" w:date="2024-10-10T15:41:00Z" w16du:dateUtc="2024-10-10T13:41:00Z">
         <w:r>
           <w:t xml:space="preserve">. This set up should be viewed as the exposure distribution being </w:t>
         </w:r>
       </w:ins>
-      <w:ins w:id="158" w:author="Microsoft Office User" w:date="2024-10-10T15:42:00Z" w16du:dateUtc="2024-10-10T13:42:00Z">
+      <w:ins w:id="157" w:author="Microsoft Office User" w:date="2024-10-10T15:42:00Z" w16du:dateUtc="2024-10-10T13:42:00Z">
         <w:r>
           <w:t>fully</w:t>
         </w:r>
       </w:ins>
-      <w:ins w:id="159" w:author="Microsoft Office User" w:date="2024-10-10T15:41:00Z" w16du:dateUtc="2024-10-10T13:41:00Z">
+      <w:ins w:id="158" w:author="Microsoft Office User" w:date="2024-10-10T15:41:00Z" w16du:dateUtc="2024-10-10T13:41:00Z">
         <w:r>
           <w:t xml:space="preserve"> revealed by the end of exposure block 3 (see </w:t>
         </w:r>
@@ -4276,20 +3988,61 @@
         </w:rPr>
         <w:t xml:space="preserve">a </w:t>
       </w:r>
+      <w:commentRangeStart w:id="159"/>
       <w:commentRangeStart w:id="160"/>
+      <w:r>
+        <w:rPr>
+          <w:highlight w:val="yellow"/>
+        </w:rPr>
+        <w:t>visualization</w:t>
+      </w:r>
+      <w:commentRangeEnd w:id="159"/>
+      <w:r>
+        <w:rPr>
+          <w:rStyle w:val="CommentReference"/>
+        </w:rPr>
+        <w:commentReference w:id="159"/>
+      </w:r>
+      <w:commentRangeEnd w:id="160"/>
+      <w:r>
+        <w:rPr>
+          <w:rStyle w:val="CommentReference"/>
+        </w:rPr>
+        <w:commentReference w:id="160"/>
+      </w:r>
+      <w:r>
+        <w:rPr>
+          <w:highlight w:val="yellow"/>
+        </w:rPr>
+        <w:t xml:space="preserve"> of the flow.</w:t>
+      </w:r>
+    </w:p>
+    <w:p/>
+    <w:p>
+      <w:r>
+        <w:t xml:space="preserve">* Page 17. I really love the use of a model which embraces lapse rates. However, I two minor concerns and a question. Lapse rates capture differences at asymptote, and the authors are right that if you don't capture them you risk getting the boundary wrong. One minor concern is that a lot of readers won't be familiar with the function or the standard parameter names - it would probably be </w:t>
+      </w:r>
+      <w:r>
+        <w:rPr>
+          <w:highlight w:val="yellow"/>
+        </w:rPr>
+        <w:t>a good idea to define the lapse concept more clearly</w:t>
+      </w:r>
+      <w:r>
+        <w:t xml:space="preserve">. But here's the second concern, lapse rate may not be the right term (even though that's the standard term for that variable). The term derives from detection paradigms where you might "miss" a stimulus due to a "lapse" of attention. This miss is expected to be independent of the x axis which is why it affects asymptote. </w:t>
+      </w:r>
       <w:commentRangeStart w:id="161"/>
       <w:r>
+        <w:t xml:space="preserve">However, in a categorization paradigm, a difference at asymptote might not be a lapse of attention - it may be that people are overall biased to report one category, affecting the asymptote at one category but not that the other), or that nothing sounds like a good /d/ or /t/ to them (affecting both asymptotes equally). It might be </w:t>
+      </w:r>
+      <w:r>
         <w:rPr>
           <w:highlight w:val="yellow"/>
         </w:rPr>
-        <w:t>visualization</w:t>
-      </w:r>
-      <w:commentRangeEnd w:id="160"/>
-      <w:r>
-        <w:rPr>
-          <w:rStyle w:val="CommentReference"/>
-        </w:rPr>
-        <w:commentReference w:id="160"/>
+        <w:t>helpful to adopt a more neutral term to describe asymptotic differences</w:t>
+      </w:r>
+      <w:r>
+        <w:t xml:space="preserve"> (even as one wants to acknowledge that the traditional term is lapse). </w:t>
       </w:r>
       <w:commentRangeEnd w:id="161"/>
       <w:r>
@@ -4299,139 +4052,105 @@
         <w:commentReference w:id="161"/>
       </w:r>
       <w:r>
+        <w:t>Finally, some psychometric functions would put the lapse rate on only one side of the transition (e.g., for a detection paradigm, people are assumed that they'll always detect the loudest stimuli, but lapses will affect the asymptote for the quiet end). That's obviously It would be helpful to be clear that you used the four-parameter function with lapses on both ends (assuming you did).</w:t>
+      </w:r>
+    </w:p>
+    <w:p/>
+    <w:p>
+      <w:r>
+        <w:t xml:space="preserve">* The Bayesian rather than frequentist analyses are quite appropriate, but still not widespread in the field. </w:t>
+      </w:r>
+      <w:r>
         <w:rPr>
           <w:highlight w:val="yellow"/>
         </w:rPr>
-        <w:t xml:space="preserve"> of the flow.</w:t>
+        <w:t xml:space="preserve">It might be helpful to remind </w:t>
+      </w:r>
+      <w:commentRangeStart w:id="162"/>
+      <w:commentRangeStart w:id="163"/>
+      <w:r>
+        <w:rPr>
+          <w:highlight w:val="yellow"/>
+        </w:rPr>
+        <w:t>the</w:t>
+      </w:r>
+      <w:commentRangeEnd w:id="162"/>
+      <w:r>
+        <w:rPr>
+          <w:rStyle w:val="CommentReference"/>
+        </w:rPr>
+        <w:commentReference w:id="162"/>
+      </w:r>
+      <w:commentRangeEnd w:id="163"/>
+      <w:r>
+        <w:rPr>
+          <w:rStyle w:val="CommentReference"/>
+        </w:rPr>
+        <w:commentReference w:id="163"/>
+      </w:r>
+      <w:r>
+        <w:rPr>
+          <w:highlight w:val="yellow"/>
+        </w:rPr>
+        <w:t xml:space="preserve"> reader the typical ranges of bayes factor and how to interpret them.</w:t>
       </w:r>
     </w:p>
     <w:p/>
     <w:p>
       <w:r>
-        <w:t xml:space="preserve">* Page 17. I really love the use of a model which embraces lapse rates. However, I two minor concerns and a question. Lapse rates capture differences at asymptote, and the authors are right that if you don't capture them you risk getting the boundary wrong. One minor concern is that a lot of readers won't be familiar with the function or the standard parameter names - it would probably be </w:t>
+        <w:t xml:space="preserve">* The idealized learner model is really helpful in understanding what the subjects are doing, but it's a bit hard to track because the results are pitched verbally in terms of PSE change and visualized in terms of "accuracy" (which is a less useful construct in this kind of categorization where there is </w:t>
       </w:r>
       <w:r>
         <w:rPr>
           <w:highlight w:val="yellow"/>
         </w:rPr>
-        <w:t>a good idea to define the lapse concept more clearly</w:t>
-      </w:r>
-      <w:r>
-        <w:t xml:space="preserve">. But here's the second concern, lapse rate may not be the right term (even though that's the standard term for that variable). The term derives from detection paradigms where you might "miss" a stimulus due to a "lapse" of attention. This miss is expected to be independent of the x axis which is why it affects asymptote. </w:t>
-      </w:r>
-      <w:commentRangeStart w:id="162"/>
-      <w:r>
-        <w:t xml:space="preserve">However, in a categorization paradigm, a difference at asymptote might not be a lapse of attention - it may be that people are overall biased to report one category, affecting the asymptote at one category but not that the other), or that nothing sounds like a good /d/ or /t/ to them (affecting both asymptotes equally). It might be </w:t>
-      </w:r>
+        <w:t xml:space="preserve">no ground </w:t>
+      </w:r>
+      <w:commentRangeStart w:id="164"/>
       <w:r>
         <w:rPr>
           <w:highlight w:val="yellow"/>
         </w:rPr>
-        <w:t>helpful to adopt a more neutral term to describe asymptotic differences</w:t>
-      </w:r>
-      <w:r>
-        <w:t xml:space="preserve"> (even as one wants to acknowledge that the traditional term is lapse). </w:t>
-      </w:r>
-      <w:commentRangeEnd w:id="162"/>
-      <w:r>
-        <w:rPr>
-          <w:rStyle w:val="CommentReference"/>
-        </w:rPr>
-        <w:commentReference w:id="162"/>
-      </w:r>
-      <w:r>
-        <w:t>Finally, some psychometric functions would put the lapse rate on only one side of the transition (e.g., for a detection paradigm, people are assumed that they'll always detect the loudest stimuli, but lapses will affect the asymptote for the quiet end). That's obviously It would be helpful to be clear that you used the four-parameter function with lapses on both ends (assuming you did).</w:t>
+        <w:t>truth</w:t>
+      </w:r>
+      <w:commentRangeEnd w:id="164"/>
+      <w:r>
+        <w:rPr>
+          <w:rStyle w:val="CommentReference"/>
+        </w:rPr>
+        <w:commentReference w:id="164"/>
+      </w:r>
+      <w:r>
+        <w:t>). It seems to me that a visualization more like Figure 6C might be more valuable - to see the boundaries from the listeners alongside the ideal boundary from the model as they unfold over time…. Oh wait…something like this is provided in Figure 8, ten pages later. Might be helpful to make a version of this earlier - it would be cool to compare the versions with the ideal adapter vs. the ideal observer.</w:t>
       </w:r>
     </w:p>
     <w:p/>
     <w:p>
       <w:r>
-        <w:t xml:space="preserve">* The Bayesian rather than frequentist analyses are quite appropriate, but still not widespread in the field. </w:t>
+        <w:t xml:space="preserve">* The authors criticize the use of </w:t>
       </w:r>
       <w:r>
         <w:rPr>
           <w:highlight w:val="yellow"/>
         </w:rPr>
-        <w:t xml:space="preserve">It might be helpful to remind </w:t>
-      </w:r>
-      <w:commentRangeStart w:id="163"/>
-      <w:commentRangeStart w:id="164"/>
-      <w:r>
-        <w:rPr>
-          <w:highlight w:val="yellow"/>
-        </w:rPr>
-        <w:t>the</w:t>
-      </w:r>
-      <w:commentRangeEnd w:id="163"/>
-      <w:r>
-        <w:rPr>
-          <w:rStyle w:val="CommentReference"/>
-        </w:rPr>
-        <w:commentReference w:id="163"/>
-      </w:r>
-      <w:commentRangeEnd w:id="164"/>
-      <w:r>
-        <w:rPr>
-          <w:rStyle w:val="CommentReference"/>
-        </w:rPr>
-        <w:commentReference w:id="164"/>
-      </w:r>
-      <w:r>
-        <w:rPr>
-          <w:highlight w:val="yellow"/>
-        </w:rPr>
-        <w:t xml:space="preserve"> reader the typical ranges of bayes factor and how to interpret them.</w:t>
-      </w:r>
-    </w:p>
-    <w:p/>
-    <w:p>
-      <w:r>
-        <w:t xml:space="preserve">* The idealized learner model is really helpful in understanding what the subjects are doing, but it's a bit hard to track because the results are pitched verbally in terms of PSE change and visualized in terms of "accuracy" (which is a less useful construct in this kind of categorization where there is </w:t>
-      </w:r>
-      <w:r>
-        <w:rPr>
-          <w:highlight w:val="yellow"/>
-        </w:rPr>
-        <w:t xml:space="preserve">no ground </w:t>
+        <w:t xml:space="preserve">synthetic speech in </w:t>
       </w:r>
       <w:commentRangeStart w:id="165"/>
-      <w:r>
-        <w:rPr>
-          <w:highlight w:val="yellow"/>
-        </w:rPr>
-        <w:t>truth</w:t>
-      </w:r>
-      <w:commentRangeEnd w:id="165"/>
-      <w:r>
-        <w:rPr>
-          <w:rStyle w:val="CommentReference"/>
-        </w:rPr>
-        <w:commentReference w:id="165"/>
-      </w:r>
-      <w:r>
-        <w:t>). It seems to me that a visualization more like Figure 6C might be more valuable - to see the boundaries from the listeners alongside the ideal boundary from the model as they unfold over time…. Oh wait…something like this is provided in Figure 8, ten pages later. Might be helpful to make a version of this earlier - it would be cool to compare the versions with the ideal adapter vs. the ideal observer.</w:t>
-      </w:r>
-    </w:p>
-    <w:p/>
-    <w:p>
-      <w:r>
-        <w:t xml:space="preserve">* The authors criticize the use of </w:t>
-      </w:r>
-      <w:r>
-        <w:rPr>
-          <w:highlight w:val="yellow"/>
-        </w:rPr>
-        <w:t xml:space="preserve">synthetic speech in </w:t>
-      </w:r>
       <w:commentRangeStart w:id="166"/>
       <w:commentRangeStart w:id="167"/>
-      <w:commentRangeStart w:id="168"/>
       <w:r>
         <w:rPr>
           <w:highlight w:val="yellow"/>
         </w:rPr>
         <w:t>multiple</w:t>
       </w:r>
+      <w:commentRangeEnd w:id="165"/>
+      <w:r>
+        <w:rPr>
+          <w:rStyle w:val="CommentReference"/>
+        </w:rPr>
+        <w:commentReference w:id="165"/>
+      </w:r>
       <w:commentRangeEnd w:id="166"/>
       <w:r>
         <w:rPr>
@@ -4445,13 +4164,6 @@
           <w:rStyle w:val="CommentReference"/>
         </w:rPr>
         <w:commentReference w:id="167"/>
-      </w:r>
-      <w:commentRangeEnd w:id="168"/>
-      <w:r>
-        <w:rPr>
-          <w:rStyle w:val="CommentReference"/>
-        </w:rPr>
-        <w:commentReference w:id="168"/>
       </w:r>
       <w:r>
         <w:rPr>
@@ -4480,7 +4192,7 @@
       <w:pPr>
         <w:rPr>
           <w:lang w:val="en-GB"/>
-          <w:rPrChange w:id="169" w:author="Microsoft Office User" w:date="2024-10-25T13:06:00Z" w16du:dateUtc="2024-10-25T11:06:00Z">
+          <w:rPrChange w:id="168" w:author="Microsoft Office User" w:date="2024-10-25T13:06:00Z" w16du:dateUtc="2024-10-25T11:06:00Z">
             <w:rPr/>
           </w:rPrChange>
         </w:rPr>
@@ -4490,39 +4202,39 @@
       <w:r>
         <w:t>* The authors use the term PSE (point of subjective equality) as the key DV in a lot of analyses. That seems like the right one, but why use that term? It's a fine term, and it comes out of the psychometrics literature, but everyone in speech would call it the category boundary</w:t>
       </w:r>
+      <w:commentRangeStart w:id="169"/>
+      <w:r>
+        <w:t xml:space="preserve">? </w:t>
+      </w:r>
+      <w:r>
+        <w:rPr>
+          <w:highlight w:val="yellow"/>
+        </w:rPr>
+        <w:t xml:space="preserve">Why make your audience learn a new </w:t>
+      </w:r>
       <w:commentRangeStart w:id="170"/>
       <w:r>
+        <w:rPr>
+          <w:highlight w:val="yellow"/>
+        </w:rPr>
+        <w:t>term</w:t>
+      </w:r>
+      <w:commentRangeEnd w:id="170"/>
+      <w:r>
+        <w:rPr>
+          <w:rStyle w:val="CommentReference"/>
+        </w:rPr>
+        <w:commentReference w:id="170"/>
+      </w:r>
+      <w:r>
         <w:t xml:space="preserve">? </w:t>
       </w:r>
-      <w:r>
-        <w:rPr>
-          <w:highlight w:val="yellow"/>
-        </w:rPr>
-        <w:t xml:space="preserve">Why make your audience learn a new </w:t>
-      </w:r>
-      <w:commentRangeStart w:id="171"/>
-      <w:r>
-        <w:rPr>
-          <w:highlight w:val="yellow"/>
-        </w:rPr>
-        <w:t>term</w:t>
-      </w:r>
-      <w:commentRangeEnd w:id="171"/>
-      <w:r>
-        <w:rPr>
-          <w:rStyle w:val="CommentReference"/>
-        </w:rPr>
-        <w:commentReference w:id="171"/>
-      </w:r>
-      <w:r>
-        <w:t xml:space="preserve">? </w:t>
-      </w:r>
-      <w:commentRangeEnd w:id="170"/>
-      <w:r>
-        <w:rPr>
-          <w:rStyle w:val="CommentReference"/>
-        </w:rPr>
-        <w:commentReference w:id="170"/>
+      <w:commentRangeEnd w:id="169"/>
+      <w:r>
+        <w:rPr>
+          <w:rStyle w:val="CommentReference"/>
+        </w:rPr>
+        <w:commentReference w:id="169"/>
       </w:r>
       <w:r>
         <w:t>I don't see the point and it's a bit off putting (or even haughty).</w:t>
@@ -4533,7 +4245,7 @@
       <w:pPr>
         <w:rPr>
           <w:lang w:val="en-GB"/>
-          <w:rPrChange w:id="172" w:author="Microsoft Office User" w:date="2024-10-17T20:09:00Z" w16du:dateUtc="2024-10-17T18:09:00Z">
+          <w:rPrChange w:id="171" w:author="Microsoft Office User" w:date="2024-10-17T20:09:00Z" w16du:dateUtc="2024-10-17T18:09:00Z">
             <w:rPr/>
           </w:rPrChange>
         </w:rPr>
@@ -4547,120 +4259,120 @@
         </w:rPr>
         <w:t xml:space="preserve">like the ideal adaptor models but I found it very hard to understand how it is different than the various other ideal Bayesian models that were </w:t>
       </w:r>
+      <w:commentRangeStart w:id="172"/>
+      <w:r>
+        <w:rPr>
+          <w:highlight w:val="yellow"/>
+        </w:rPr>
+        <w:t>presented</w:t>
+      </w:r>
+      <w:commentRangeEnd w:id="172"/>
+      <w:r>
+        <w:rPr>
+          <w:rStyle w:val="CommentReference"/>
+        </w:rPr>
+        <w:commentReference w:id="172"/>
+      </w:r>
+      <w:r>
+        <w:rPr>
+          <w:highlight w:val="yellow"/>
+        </w:rPr>
+        <w:t xml:space="preserve"> earlier.</w:t>
+      </w:r>
+      <w:r>
+        <w:t xml:space="preserve"> It would help the reader to have a more explicit compare and contrast - maybe even a diagram.</w:t>
+      </w:r>
+    </w:p>
+    <w:p/>
+    <w:p>
+      <w:r>
+        <w:t>* Section 4.3.3 seems to come too late. It might be more effective to present that before the ideal adaptor model. That is, put the concerns with premature convergence to rest before you present an explanatory model.</w:t>
+      </w:r>
+    </w:p>
+    <w:p/>
+    <w:p>
+      <w:r>
+        <w:t>* Line 1065: "While it is difficult to evaluate this explanation without a specific model of how listener learn from unlabeled tokens, one consideration suggests that it is not sufficient to explain our data…." McMurray, Aslin, et al. (2009) have a mixture of Gaussian's model that does distributional learning from unlabeled exemplars…. That could be a promising avenue for future exploration.</w:t>
+      </w:r>
+    </w:p>
+    <w:p>
+      <w:pPr>
+        <w:rPr>
+          <w:lang w:val="en-US"/>
+        </w:rPr>
+      </w:pPr>
+      <w:r>
+        <w:t xml:space="preserve">* Line 1065. The other thing that struck me about this statement though, is that the authors appear to be </w:t>
+      </w:r>
+      <w:r>
+        <w:rPr>
+          <w:highlight w:val="yellow"/>
+        </w:rPr>
+        <w:t>dramatically minimizing the role of unsupervised learning</w:t>
+      </w:r>
+      <w:r>
+        <w:t>. That comes out now??? Distributional learning was originally posited by Jessica Maye to be an entirely unsupervised process that infants may use to acquire the early phoneme categories of their language (Maye &amp; Gerken, 2000; Maye et al., 2003). In the history of that approach to learning, the unsupervised nature is the core. There have been tons of computational models of this from connectionist (Gauthier et al., 2007; Guenther &amp; Gjaja, 1996; McMurray, Horst, et al., 2009) and non-connectionist (McMurray, Aslin, et al., 2009; Toscano &amp; McMurray, 2010) approaches. And clear demonstrations that humans can do both phonetic category adaptation (Clayards et al., 2008) and learn new categories (Escudero et al., 2011; Escudero &amp; Williams, 2014; Goudbeek et al., 2008; Goudbeek et al., 2009) without feedback. It feels oddly revisionist to claim here - particularly this late in the paper - -</w:t>
+      </w:r>
       <w:commentRangeStart w:id="173"/>
       <w:r>
+        <w:t>that the supervised portion is what's driving the show.</w:t>
+      </w:r>
+      <w:commentRangeEnd w:id="173"/>
+      <w:r>
+        <w:rPr>
+          <w:rStyle w:val="CommentReference"/>
+        </w:rPr>
+        <w:commentReference w:id="173"/>
+      </w:r>
+    </w:p>
+    <w:p>
+      <w:pPr>
+        <w:rPr>
+          <w:lang w:val="en-US"/>
+        </w:rPr>
+      </w:pPr>
+    </w:p>
+    <w:p>
+      <w:pPr>
+        <w:rPr>
+          <w:lang w:val="en-US"/>
+        </w:rPr>
+      </w:pPr>
+      <w:r>
+        <w:t xml:space="preserve">* The authors do a very nice job of evaluating their own statistical models to ensure that the priors aren't creating an effect that isn't there (in particular the premature stopping). But given all this, I wonder if they should consider </w:t>
+      </w:r>
+      <w:r>
         <w:rPr>
           <w:highlight w:val="yellow"/>
         </w:rPr>
-        <w:t>presented</w:t>
-      </w:r>
-      <w:commentRangeEnd w:id="173"/>
-      <w:r>
-        <w:rPr>
-          <w:rStyle w:val="CommentReference"/>
-        </w:rPr>
-        <w:commentReference w:id="173"/>
-      </w:r>
+        <w:t xml:space="preserve">(as a secondary analysis) a </w:t>
+      </w:r>
+      <w:commentRangeStart w:id="174"/>
+      <w:commentRangeStart w:id="175"/>
       <w:r>
         <w:rPr>
           <w:highlight w:val="yellow"/>
         </w:rPr>
-        <w:t xml:space="preserve"> earlier.</w:t>
-      </w:r>
-      <w:r>
-        <w:t xml:space="preserve"> It would help the reader to have a more explicit compare and contrast - maybe even a diagram.</w:t>
-      </w:r>
-    </w:p>
-    <w:p/>
-    <w:p>
-      <w:r>
-        <w:t>* Section 4.3.3 seems to come too late. It might be more effective to present that before the ideal adaptor model. That is, put the concerns with premature convergence to rest before you present an explanatory model.</w:t>
-      </w:r>
-    </w:p>
-    <w:p/>
-    <w:p>
-      <w:r>
-        <w:t>* Line 1065: "While it is difficult to evaluate this explanation without a specific model of how listener learn from unlabeled tokens, one consideration suggests that it is not sufficient to explain our data…." McMurray, Aslin, et al. (2009) have a mixture of Gaussian's model that does distributional learning from unlabeled exemplars…. That could be a promising avenue for future exploration.</w:t>
-      </w:r>
-    </w:p>
-    <w:p>
-      <w:pPr>
-        <w:rPr>
-          <w:lang w:val="en-US"/>
-        </w:rPr>
-      </w:pPr>
-      <w:r>
-        <w:t xml:space="preserve">* Line 1065. The other thing that struck me about this statement though, is that the authors appear to be </w:t>
+        <w:t>non</w:t>
+      </w:r>
+      <w:commentRangeEnd w:id="174"/>
+      <w:r>
+        <w:rPr>
+          <w:rStyle w:val="CommentReference"/>
+        </w:rPr>
+        <w:commentReference w:id="174"/>
+      </w:r>
+      <w:commentRangeEnd w:id="175"/>
+      <w:r>
+        <w:rPr>
+          <w:rStyle w:val="CommentReference"/>
+        </w:rPr>
+        <w:commentReference w:id="175"/>
       </w:r>
       <w:r>
         <w:rPr>
           <w:highlight w:val="yellow"/>
         </w:rPr>
-        <w:t>dramatically minimizing the role of unsupervised learning</w:t>
-      </w:r>
-      <w:r>
-        <w:t>. That comes out now??? Distributional learning was originally posited by Jessica Maye to be an entirely unsupervised process that infants may use to acquire the early phoneme categories of their language (Maye &amp; Gerken, 2000; Maye et al., 2003). In the history of that approach to learning, the unsupervised nature is the core. There have been tons of computational models of this from connectionist (Gauthier et al., 2007; Guenther &amp; Gjaja, 1996; McMurray, Horst, et al., 2009) and non-connectionist (McMurray, Aslin, et al., 2009; Toscano &amp; McMurray, 2010) approaches. And clear demonstrations that humans can do both phonetic category adaptation (Clayards et al., 2008) and learn new categories (Escudero et al., 2011; Escudero &amp; Williams, 2014; Goudbeek et al., 2008; Goudbeek et al., 2009) without feedback. It feels oddly revisionist to claim here - particularly this late in the paper - -</w:t>
-      </w:r>
-      <w:commentRangeStart w:id="174"/>
-      <w:r>
-        <w:t>that the supervised portion is what's driving the show.</w:t>
-      </w:r>
-      <w:commentRangeEnd w:id="174"/>
-      <w:r>
-        <w:rPr>
-          <w:rStyle w:val="CommentReference"/>
-        </w:rPr>
-        <w:commentReference w:id="174"/>
-      </w:r>
-    </w:p>
-    <w:p>
-      <w:pPr>
-        <w:rPr>
-          <w:lang w:val="en-US"/>
-        </w:rPr>
-      </w:pPr>
-    </w:p>
-    <w:p>
-      <w:pPr>
-        <w:rPr>
-          <w:lang w:val="en-US"/>
-        </w:rPr>
-      </w:pPr>
-      <w:r>
-        <w:t xml:space="preserve">* The authors do a very nice job of evaluating their own statistical models to ensure that the priors aren't creating an effect that isn't there (in particular the premature stopping). But given all this, I wonder if they should consider </w:t>
-      </w:r>
-      <w:r>
-        <w:rPr>
-          <w:highlight w:val="yellow"/>
-        </w:rPr>
-        <w:t xml:space="preserve">(as a secondary analysis) a </w:t>
-      </w:r>
-      <w:commentRangeStart w:id="175"/>
-      <w:commentRangeStart w:id="176"/>
-      <w:r>
-        <w:rPr>
-          <w:highlight w:val="yellow"/>
-        </w:rPr>
-        <w:t>non</w:t>
-      </w:r>
-      <w:commentRangeEnd w:id="175"/>
-      <w:r>
-        <w:rPr>
-          <w:rStyle w:val="CommentReference"/>
-        </w:rPr>
-        <w:commentReference w:id="175"/>
-      </w:r>
-      <w:commentRangeEnd w:id="176"/>
-      <w:r>
-        <w:rPr>
-          <w:rStyle w:val="CommentReference"/>
-        </w:rPr>
-        <w:commentReference w:id="176"/>
-      </w:r>
-      <w:r>
-        <w:rPr>
-          <w:highlight w:val="yellow"/>
-        </w:rPr>
         <w:t>-Bayesian approach.</w:t>
       </w:r>
       <w:r>
@@ -4686,39 +4398,7 @@
           <w:color w:val="A8D08D" w:themeColor="accent6" w:themeTint="99"/>
           <w:lang w:val="en-US"/>
         </w:rPr>
-        <w:t xml:space="preserve">We would hesitate the describe the Bayesian approach as an issue here. First, frequentist models would likely not at all converge with the full random effect structure (the ‘dark </w:t>
-      </w:r>
-      <w:proofErr w:type="gramStart"/>
-      <w:r>
-        <w:rPr>
-          <w:color w:val="A8D08D" w:themeColor="accent6" w:themeTint="99"/>
-          <w:lang w:val="en-US"/>
-        </w:rPr>
-        <w:t>secret‘ of</w:t>
-      </w:r>
-      <w:proofErr w:type="gramEnd"/>
-      <w:r>
-        <w:rPr>
-          <w:color w:val="A8D08D" w:themeColor="accent6" w:themeTint="99"/>
-          <w:lang w:val="en-US"/>
-        </w:rPr>
-        <w:t xml:space="preserve"> those models that has prompted dozens of highly cited papers in the psych sciences). Second, while there are some libraries for frequentist psychometric models, they all have limitations </w:t>
-      </w:r>
-      <w:proofErr w:type="gramStart"/>
-      <w:r>
-        <w:rPr>
-          <w:color w:val="A8D08D" w:themeColor="accent6" w:themeTint="99"/>
-          <w:lang w:val="en-US"/>
-        </w:rPr>
-        <w:t>with regard to</w:t>
-      </w:r>
-      <w:proofErr w:type="gramEnd"/>
-      <w:r>
-        <w:rPr>
-          <w:color w:val="A8D08D" w:themeColor="accent6" w:themeTint="99"/>
-          <w:lang w:val="en-US"/>
-        </w:rPr>
-        <w:t xml:space="preserve"> the designs they allow, whereas the </w:t>
+        <w:t xml:space="preserve">We would hesitate the describe the Bayesian approach as an issue here. First, frequentist models would likely not at all converge with the full random effect structure (the ‘dark secret‘ of those models that has prompted dozens of highly cited papers in the psych sciences). Second, while there are some libraries for frequentist psychometric models, they all have limitations with regard to the designs they allow, whereas the </w:t>
       </w:r>
       <w:proofErr w:type="spellStart"/>
       <w:r>
@@ -4734,23 +4414,7 @@
           <w:color w:val="A8D08D" w:themeColor="accent6" w:themeTint="99"/>
           <w:lang w:val="en-US"/>
         </w:rPr>
-        <w:t xml:space="preserve"> library has no such limitations. Third, we employ hypothesis tests that would be hard to transfer into a frequentist model, or at least not without refitting the model in </w:t>
-      </w:r>
-      <w:proofErr w:type="gramStart"/>
-      <w:r>
-        <w:rPr>
-          <w:color w:val="A8D08D" w:themeColor="accent6" w:themeTint="99"/>
-          <w:lang w:val="en-US"/>
-        </w:rPr>
-        <w:t>many different ways</w:t>
-      </w:r>
-      <w:proofErr w:type="gramEnd"/>
-      <w:r>
-        <w:rPr>
-          <w:color w:val="A8D08D" w:themeColor="accent6" w:themeTint="99"/>
-          <w:lang w:val="en-US"/>
-        </w:rPr>
-        <w:t xml:space="preserve">. </w:t>
+        <w:t xml:space="preserve"> library has no such limitations. Third, we employ hypothesis tests that would be hard to transfer into a frequentist model, or at least not without refitting the model in many different ways. </w:t>
       </w:r>
     </w:p>
     <w:p>
@@ -4777,7 +4441,7 @@
         </w:rPr>
         <w:t xml:space="preserve">Critically, one of the Bayesian auxiliary analyses we conduct employed a uniform prior, removing any bias from the estimation of parameters. That analysis replicated all findings we report (see SI </w:t>
       </w:r>
-      <w:commentRangeStart w:id="177"/>
+      <w:commentRangeStart w:id="176"/>
       <w:r>
         <w:rPr>
           <w:b/>
@@ -4787,13 +4451,13 @@
         </w:rPr>
         <w:t>XXX</w:t>
       </w:r>
-      <w:commentRangeEnd w:id="177"/>
-      <w:r>
-        <w:rPr>
-          <w:rStyle w:val="CommentReference"/>
-          <w:color w:val="A8D08D" w:themeColor="accent6" w:themeTint="99"/>
-        </w:rPr>
-        <w:commentReference w:id="177"/>
+      <w:commentRangeEnd w:id="176"/>
+      <w:r>
+        <w:rPr>
+          <w:rStyle w:val="CommentReference"/>
+          <w:color w:val="A8D08D" w:themeColor="accent6" w:themeTint="99"/>
+        </w:rPr>
+        <w:commentReference w:id="176"/>
       </w:r>
       <w:r>
         <w:rPr>
@@ -4836,7 +4500,7 @@
         </w:rPr>
         <w:t xml:space="preserve">Finally, we note that there are random effects, both for subject and </w:t>
       </w:r>
-      <w:commentRangeStart w:id="178"/>
+      <w:commentRangeStart w:id="177"/>
       <w:r>
         <w:rPr>
           <w:color w:val="A8D08D" w:themeColor="accent6" w:themeTint="99"/>
@@ -4844,12 +4508,12 @@
         </w:rPr>
         <w:t>for items.</w:t>
       </w:r>
-      <w:commentRangeEnd w:id="178"/>
-      <w:r>
-        <w:rPr>
-          <w:rStyle w:val="CommentReference"/>
-        </w:rPr>
-        <w:commentReference w:id="178"/>
+      <w:commentRangeEnd w:id="177"/>
+      <w:r>
+        <w:rPr>
+          <w:rStyle w:val="CommentReference"/>
+        </w:rPr>
+        <w:commentReference w:id="177"/>
       </w:r>
       <w:r>
         <w:rPr>
@@ -4917,40 +4581,12 @@
     </w:p>
     <w:p>
       <w:r>
-        <w:t xml:space="preserve">* </w:t>
-      </w:r>
-      <w:commentRangeStart w:id="179"/>
-      <w:r>
-        <w:t xml:space="preserve">Escudero, P., Benders, T., &amp; Wanrooij, K. (2011). </w:t>
-      </w:r>
-      <w:commentRangeEnd w:id="179"/>
-      <w:r>
-        <w:rPr>
-          <w:rStyle w:val="CommentReference"/>
-        </w:rPr>
-        <w:commentReference w:id="179"/>
-      </w:r>
-      <w:r>
-        <w:t>Enhanced bimodal distributions facilitate the learning of second language vowels. The Journal of the Acoustical Society of America, 130(4), EL206-EL212. https://doi.org/10.1121/1.3629144</w:t>
-      </w:r>
-    </w:p>
-    <w:p>
-      <w:r>
-        <w:t xml:space="preserve">* </w:t>
-      </w:r>
-      <w:commentRangeStart w:id="180"/>
-      <w:r>
-        <w:t xml:space="preserve">Escudero, P., &amp; Williams, D. (2014). </w:t>
-      </w:r>
-      <w:commentRangeEnd w:id="180"/>
-      <w:r>
-        <w:rPr>
-          <w:rStyle w:val="CommentReference"/>
-        </w:rPr>
-        <w:commentReference w:id="180"/>
-      </w:r>
-      <w:r>
-        <w:t>Distributional learning has immediate and long-lasting effects. Cognition, 133(2), 408-413. https://doi.org/https://doi.org/10.1016/j.cognition.2014.07.002</w:t>
+        <w:t>* Escudero, P., Benders, T., &amp; Wanrooij, K. (2011). Enhanced bimodal distributions facilitate the learning of second language vowels. The Journal of the Acoustical Society of America, 130(4), EL206-EL212. https://doi.org/10.1121/1.3629144</w:t>
+      </w:r>
+    </w:p>
+    <w:p>
+      <w:r>
+        <w:t>* Escudero, P., &amp; Williams, D. (2014). Distributional learning has immediate and long-lasting effects. Cognition, 133(2), 408-413. https://doi.org/https://doi.org/10.1016/j.cognition.2014.07.002</w:t>
       </w:r>
     </w:p>
     <w:p>
@@ -5140,7 +4776,7 @@
       </w:r>
     </w:p>
   </w:comment>
-  <w:comment w:id="8" w:author="Microsoft Office User" w:date="2024-09-30T14:25:00Z" w:initials="MOU">
+  <w:comment w:id="8" w:author="Microsoft Office User" w:date="2025-01-10T12:46:00Z" w:initials="MOU">
     <w:p>
       <w:pPr>
         <w:pStyle w:val="CommentText"/>
@@ -5151,12 +4787,25 @@
         </w:rPr>
         <w:annotationRef/>
       </w:r>
+    </w:p>
+  </w:comment>
+  <w:comment w:id="9" w:author="Microsoft Office User" w:date="2024-09-30T14:25:00Z" w:initials="MOU">
+    <w:p>
+      <w:pPr>
+        <w:pStyle w:val="CommentText"/>
+      </w:pPr>
+      <w:r>
+        <w:rPr>
+          <w:rStyle w:val="CommentReference"/>
+        </w:rPr>
+        <w:annotationRef/>
+      </w:r>
       <w:r>
         <w:t>edited</w:t>
       </w:r>
     </w:p>
   </w:comment>
-  <w:comment w:id="9" w:author="Jaeger, Florian" w:date="2024-09-30T09:47:00Z" w:initials="TJ">
+  <w:comment w:id="10" w:author="Jaeger, Florian" w:date="2024-09-30T09:47:00Z" w:initials="TJ">
     <w:p>
       <w:r>
         <w:rPr>
@@ -5174,7 +4823,7 @@
       </w:r>
     </w:p>
   </w:comment>
-  <w:comment w:id="10" w:author="Microsoft Office User" w:date="2024-09-30T20:24:00Z" w:initials="MOU">
+  <w:comment w:id="11" w:author="Microsoft Office User" w:date="2024-09-30T20:24:00Z" w:initials="MOU">
     <w:p>
       <w:pPr>
         <w:pStyle w:val="CommentText"/>
@@ -5190,7 +4839,7 @@
       </w:r>
     </w:p>
   </w:comment>
-  <w:comment w:id="11" w:author="Microsoft Office User" w:date="2024-09-30T20:25:00Z" w:initials="MOU">
+  <w:comment w:id="12" w:author="Microsoft Office User" w:date="2024-09-30T20:25:00Z" w:initials="MOU">
     <w:p>
       <w:pPr>
         <w:pStyle w:val="CommentText"/>
@@ -5204,9 +4853,12 @@
       <w:r>
         <w:t>these are overlapping because the means are very close together on that scale.</w:t>
       </w:r>
+      <w:r>
+        <w:t xml:space="preserve"> They are not errors.</w:t>
+      </w:r>
     </w:p>
   </w:comment>
-  <w:comment w:id="12" w:author="Jaeger, Florian" w:date="2024-09-29T17:25:00Z" w:initials="TJ">
+  <w:comment w:id="13" w:author="Jaeger, Florian" w:date="2024-09-29T17:25:00Z" w:initials="TJ">
     <w:p>
       <w:r>
         <w:rPr>
@@ -5224,7 +4876,7 @@
       </w:r>
     </w:p>
   </w:comment>
-  <w:comment w:id="13" w:author="Microsoft Office User" w:date="2024-10-07T17:43:00Z" w:initials="MOU">
+  <w:comment w:id="14" w:author="Microsoft Office User" w:date="2024-10-07T17:43:00Z" w:initials="MOU">
     <w:p>
       <w:pPr>
         <w:pStyle w:val="CommentText"/>
@@ -5237,7 +4889,7 @@
       </w:r>
     </w:p>
   </w:comment>
-  <w:comment w:id="14" w:author="Jaeger, Florian" w:date="2024-09-29T17:27:00Z" w:initials="TJ">
+  <w:comment w:id="15" w:author="Jaeger, Florian" w:date="2024-09-29T17:27:00Z" w:initials="TJ">
     <w:p>
       <w:r>
         <w:rPr>
@@ -5255,23 +4907,7 @@
       </w:r>
     </w:p>
   </w:comment>
-  <w:comment w:id="16" w:author="Microsoft Office User" w:date="2024-09-28T12:03:00Z" w:initials="MOU">
-    <w:p>
-      <w:pPr>
-        <w:pStyle w:val="CommentText"/>
-      </w:pPr>
-      <w:r>
-        <w:rPr>
-          <w:rStyle w:val="CommentReference"/>
-        </w:rPr>
-        <w:annotationRef/>
-      </w:r>
-      <w:r>
-        <w:t>Yes, watch this space.</w:t>
-      </w:r>
-    </w:p>
-  </w:comment>
-  <w:comment w:id="15" w:author="Jaeger, Florian" w:date="2024-09-30T10:00:00Z" w:initials="TJ">
+  <w:comment w:id="16" w:author="Jaeger, Florian" w:date="2024-09-30T10:00:00Z" w:initials="TJ">
     <w:p>
       <w:r>
         <w:rPr>
@@ -5979,7 +5615,7 @@
       </w:pPr>
     </w:p>
   </w:comment>
-  <w:comment w:id="63" w:author="Microsoft Office User" w:date="2024-10-10T15:54:00Z" w:initials="MOU">
+  <w:comment w:id="73" w:author="Microsoft Office User" w:date="2024-09-28T11:15:00Z" w:initials="MOU">
     <w:p>
       <w:pPr>
         <w:pStyle w:val="CommentText"/>
@@ -5991,27 +5627,11 @@
         <w:annotationRef/>
       </w:r>
       <w:r>
-        <w:t xml:space="preserve">I don’t understand what s/he meant by mixture model sort of way. </w:t>
+        <w:t>Reviewer preference.</w:t>
       </w:r>
     </w:p>
   </w:comment>
-  <w:comment w:id="74" w:author="Microsoft Office User" w:date="2024-09-28T11:15:00Z" w:initials="MOU">
-    <w:p>
-      <w:pPr>
-        <w:pStyle w:val="CommentText"/>
-      </w:pPr>
-      <w:r>
-        <w:rPr>
-          <w:rStyle w:val="CommentReference"/>
-        </w:rPr>
-        <w:annotationRef/>
-      </w:r>
-      <w:r>
-        <w:t>Reviewer preference.</w:t>
-      </w:r>
-    </w:p>
-  </w:comment>
-  <w:comment w:id="75" w:author="Jaeger, Florian" w:date="2024-09-29T17:37:00Z" w:initials="TJ">
+  <w:comment w:id="74" w:author="Jaeger, Florian" w:date="2024-09-29T17:37:00Z" w:initials="TJ">
     <w:p>
       <w:r>
         <w:rPr>
@@ -6029,7 +5649,7 @@
       </w:r>
     </w:p>
   </w:comment>
-  <w:comment w:id="93" w:author="Microsoft Office User" w:date="2024-10-10T16:46:00Z" w:initials="MOU">
+  <w:comment w:id="92" w:author="Microsoft Office User" w:date="2024-10-10T16:46:00Z" w:initials="MOU">
     <w:p>
       <w:pPr>
         <w:pStyle w:val="CommentText"/>
@@ -6045,7 +5665,7 @@
       </w:r>
     </w:p>
   </w:comment>
-  <w:comment w:id="98" w:author="Microsoft Office User" w:date="2024-09-28T11:16:00Z" w:initials="MOU">
+  <w:comment w:id="97" w:author="Microsoft Office User" w:date="2024-09-28T11:16:00Z" w:initials="MOU">
     <w:p>
       <w:pPr>
         <w:pStyle w:val="CommentText"/>
@@ -6061,7 +5681,7 @@
       </w:r>
     </w:p>
   </w:comment>
-  <w:comment w:id="99" w:author="Jaeger, Florian" w:date="2024-09-29T17:38:00Z" w:initials="TJ">
+  <w:comment w:id="98" w:author="Jaeger, Florian" w:date="2024-09-29T17:38:00Z" w:initials="TJ">
     <w:p>
       <w:r>
         <w:rPr>
@@ -6079,7 +5699,7 @@
       </w:r>
     </w:p>
   </w:comment>
-  <w:comment w:id="100" w:author="Jaeger, Florian" w:date="2024-09-29T17:38:00Z" w:initials="TJ">
+  <w:comment w:id="99" w:author="Jaeger, Florian" w:date="2024-09-29T17:38:00Z" w:initials="TJ">
     <w:p>
       <w:r>
         <w:rPr>
@@ -6097,7 +5717,7 @@
       </w:r>
     </w:p>
   </w:comment>
-  <w:comment w:id="101" w:author="Jaeger, Florian" w:date="2024-09-29T17:39:00Z" w:initials="TJ">
+  <w:comment w:id="100" w:author="Jaeger, Florian" w:date="2024-09-29T17:39:00Z" w:initials="TJ">
     <w:p>
       <w:r>
         <w:rPr>
@@ -6115,7 +5735,7 @@
       </w:r>
     </w:p>
   </w:comment>
-  <w:comment w:id="102" w:author="Jaeger, Florian" w:date="2024-09-29T17:40:00Z" w:initials="TJ">
+  <w:comment w:id="101" w:author="Jaeger, Florian" w:date="2024-09-29T17:40:00Z" w:initials="TJ">
     <w:p>
       <w:r>
         <w:rPr>
@@ -6133,7 +5753,7 @@
       </w:r>
     </w:p>
   </w:comment>
-  <w:comment w:id="140" w:author="Microsoft Office User" w:date="2024-10-10T15:43:00Z" w:initials="MOU">
+  <w:comment w:id="139" w:author="Microsoft Office User" w:date="2024-10-10T15:43:00Z" w:initials="MOU">
     <w:p>
       <w:pPr>
         <w:pStyle w:val="CommentText"/>
@@ -6149,7 +5769,7 @@
       </w:r>
     </w:p>
   </w:comment>
-  <w:comment w:id="160" w:author="Microsoft Office User" w:date="2024-09-28T11:20:00Z" w:initials="MOU">
+  <w:comment w:id="159" w:author="Microsoft Office User" w:date="2024-09-28T11:20:00Z" w:initials="MOU">
     <w:p>
       <w:pPr>
         <w:pStyle w:val="CommentText"/>
@@ -6165,7 +5785,7 @@
       </w:r>
     </w:p>
   </w:comment>
-  <w:comment w:id="161" w:author="Jaeger, Florian" w:date="2024-09-29T17:41:00Z" w:initials="TJ">
+  <w:comment w:id="160" w:author="Jaeger, Florian" w:date="2024-09-29T17:41:00Z" w:initials="TJ">
     <w:p>
       <w:r>
         <w:rPr>
@@ -6183,7 +5803,7 @@
       </w:r>
     </w:p>
   </w:comment>
-  <w:comment w:id="162" w:author="Jaeger, Florian" w:date="2024-09-29T17:42:00Z" w:initials="TJ">
+  <w:comment w:id="161" w:author="Jaeger, Florian" w:date="2024-09-29T17:42:00Z" w:initials="TJ">
     <w:p>
       <w:r>
         <w:rPr>
@@ -6201,7 +5821,7 @@
       </w:r>
     </w:p>
   </w:comment>
-  <w:comment w:id="163" w:author="Microsoft Office User" w:date="2024-09-28T11:23:00Z" w:initials="MOU">
+  <w:comment w:id="162" w:author="Microsoft Office User" w:date="2024-09-28T11:23:00Z" w:initials="MOU">
     <w:p>
       <w:pPr>
         <w:pStyle w:val="CommentText"/>
@@ -6217,7 +5837,7 @@
       </w:r>
     </w:p>
   </w:comment>
-  <w:comment w:id="164" w:author="Jaeger, Florian" w:date="2024-09-29T17:43:00Z" w:initials="TJ">
+  <w:comment w:id="163" w:author="Jaeger, Florian" w:date="2024-09-29T17:43:00Z" w:initials="TJ">
     <w:p>
       <w:r>
         <w:rPr>
@@ -6235,7 +5855,7 @@
       </w:r>
     </w:p>
   </w:comment>
-  <w:comment w:id="165" w:author="Microsoft Office User" w:date="2024-09-28T11:24:00Z" w:initials="MOU">
+  <w:comment w:id="164" w:author="Microsoft Office User" w:date="2024-09-28T11:24:00Z" w:initials="MOU">
     <w:p>
       <w:pPr>
         <w:pStyle w:val="CommentText"/>
@@ -6254,7 +5874,7 @@
       </w:r>
     </w:p>
   </w:comment>
-  <w:comment w:id="166" w:author="Microsoft Office User" w:date="2024-09-28T11:28:00Z" w:initials="MOU">
+  <w:comment w:id="165" w:author="Microsoft Office User" w:date="2024-09-28T11:28:00Z" w:initials="MOU">
     <w:p>
       <w:pPr>
         <w:pStyle w:val="CommentText"/>
@@ -6273,7 +5893,7 @@
       </w:r>
     </w:p>
   </w:comment>
-  <w:comment w:id="167" w:author="Jaeger, Florian" w:date="2024-09-29T17:44:00Z" w:initials="TJ">
+  <w:comment w:id="166" w:author="Jaeger, Florian" w:date="2024-09-29T17:44:00Z" w:initials="TJ">
     <w:p>
       <w:r>
         <w:rPr>
@@ -6291,7 +5911,7 @@
       </w:r>
     </w:p>
   </w:comment>
-  <w:comment w:id="168" w:author="Microsoft Office User" w:date="2024-10-10T20:59:00Z" w:initials="MOU">
+  <w:comment w:id="167" w:author="Microsoft Office User" w:date="2024-10-10T20:59:00Z" w:initials="MOU">
     <w:p>
       <w:pPr>
         <w:pStyle w:val="CommentText"/>
@@ -6310,7 +5930,7 @@
       </w:r>
     </w:p>
   </w:comment>
-  <w:comment w:id="171" w:author="Microsoft Office User" w:date="2024-09-28T11:29:00Z" w:initials="MOU">
+  <w:comment w:id="170" w:author="Microsoft Office User" w:date="2024-09-28T11:29:00Z" w:initials="MOU">
     <w:p>
       <w:pPr>
         <w:pStyle w:val="CommentText"/>
@@ -6326,7 +5946,7 @@
       </w:r>
     </w:p>
   </w:comment>
-  <w:comment w:id="170" w:author="Jaeger, Florian" w:date="2024-09-29T17:46:00Z" w:initials="TJ">
+  <w:comment w:id="169" w:author="Jaeger, Florian" w:date="2024-09-29T17:46:00Z" w:initials="TJ">
     <w:p>
       <w:r>
         <w:rPr>
@@ -6344,7 +5964,7 @@
       </w:r>
     </w:p>
   </w:comment>
-  <w:comment w:id="173" w:author="Microsoft Office User" w:date="2024-09-28T11:30:00Z" w:initials="MOU">
+  <w:comment w:id="172" w:author="Microsoft Office User" w:date="2024-09-28T11:30:00Z" w:initials="MOU">
     <w:p>
       <w:pPr>
         <w:pStyle w:val="CommentText"/>
@@ -6360,7 +5980,7 @@
       </w:r>
     </w:p>
   </w:comment>
-  <w:comment w:id="174" w:author="Microsoft Office User" w:date="2024-10-16T18:11:00Z" w:initials="MOU">
+  <w:comment w:id="173" w:author="Microsoft Office User" w:date="2024-10-16T18:11:00Z" w:initials="MOU">
     <w:p>
       <w:pPr>
         <w:pStyle w:val="CommentText"/>
@@ -6379,7 +5999,7 @@
       </w:r>
     </w:p>
   </w:comment>
-  <w:comment w:id="175" w:author="Microsoft Office User" w:date="2024-09-28T11:58:00Z" w:initials="MOU">
+  <w:comment w:id="174" w:author="Microsoft Office User" w:date="2024-09-28T11:58:00Z" w:initials="MOU">
     <w:p>
       <w:pPr>
         <w:pStyle w:val="CommentText"/>
@@ -6395,7 +6015,7 @@
       </w:r>
     </w:p>
   </w:comment>
-  <w:comment w:id="176" w:author="Jaeger, Florian" w:date="2024-09-29T17:47:00Z" w:initials="TJ">
+  <w:comment w:id="175" w:author="Jaeger, Florian" w:date="2024-09-29T17:47:00Z" w:initials="TJ">
     <w:p>
       <w:r>
         <w:rPr>
@@ -6413,7 +6033,7 @@
       </w:r>
     </w:p>
   </w:comment>
-  <w:comment w:id="177" w:author="Jaeger, Florian" w:date="2024-09-29T17:51:00Z" w:initials="TJ">
+  <w:comment w:id="176" w:author="Jaeger, Florian" w:date="2024-09-29T17:51:00Z" w:initials="TJ">
     <w:p>
       <w:r>
         <w:rPr>
@@ -6431,7 +6051,7 @@
       </w:r>
     </w:p>
   </w:comment>
-  <w:comment w:id="178" w:author="Jaeger, Florian" w:date="2024-09-29T17:53:00Z" w:initials="TJ">
+  <w:comment w:id="177" w:author="Jaeger, Florian" w:date="2024-09-29T17:53:00Z" w:initials="TJ">
     <w:p>
       <w:r>
         <w:rPr>
@@ -6446,59 +6066,6 @@
           <w:szCs w:val="20"/>
         </w:rPr>
         <w:t>correct?</w:t>
-      </w:r>
-    </w:p>
-  </w:comment>
-  <w:comment w:id="179" w:author="Microsoft Office User" w:date="2024-10-16T18:29:00Z" w:initials="MOU">
-    <w:p>
-      <w:pPr>
-        <w:pStyle w:val="CommentText"/>
-        <w:rPr>
-          <w:lang w:val="en-GB"/>
-        </w:rPr>
-      </w:pPr>
-      <w:r>
-        <w:rPr>
-          <w:rStyle w:val="CommentReference"/>
-        </w:rPr>
-        <w:annotationRef/>
-      </w:r>
-      <w:r>
-        <w:t xml:space="preserve">Pre-test, training, post-test; 40 test trials, 128 training trials, 40 test trials. Traning period was 2 minutes. </w:t>
-      </w:r>
-      <w:r>
-        <w:t xml:space="preserve">Training was with synthetic tokens. Testing was with natural tokens. </w:t>
-      </w:r>
-      <w:r>
-        <w:t>This is a short experiment but difference from ours is that ther</w:t>
-      </w:r>
-      <w:r>
-        <w:t>e</w:t>
-      </w:r>
-      <w:r>
-        <w:t xml:space="preserve"> isn’t testing in between the 128 trials. </w:t>
-      </w:r>
-    </w:p>
-  </w:comment>
-  <w:comment w:id="180" w:author="Microsoft Office User" w:date="2024-10-16T18:48:00Z" w:initials="MOU">
-    <w:p>
-      <w:pPr>
-        <w:pStyle w:val="CommentText"/>
-        <w:rPr>
-          <w:lang w:val="en-GB"/>
-        </w:rPr>
-      </w:pPr>
-      <w:r>
-        <w:rPr>
-          <w:rStyle w:val="CommentReference"/>
-        </w:rPr>
-        <w:annotationRef/>
-      </w:r>
-      <w:r>
-        <w:t xml:space="preserve">This paper reports both ST and LT DL training on L2 learners. It </w:t>
-      </w:r>
-      <w:r>
-        <w:t xml:space="preserve">2x pre-test training, post-test experiments separated by 6 months. Then just a test 6 months after the 2nd experiment. 80 trials during test. 2 minute training (128 trials) in both experiments. </w:t>
       </w:r>
     </w:p>
   </w:comment>
@@ -6512,15 +6079,15 @@
   <w15:commentEx w15:paraId="6EEAD223" w15:done="0"/>
   <w15:commentEx w15:paraId="7ED105E9" w15:done="0"/>
   <w15:commentEx w15:paraId="46C9DCC5" w15:paraIdParent="7ED105E9" w15:done="0"/>
-  <w15:commentEx w15:paraId="72816D06" w15:done="0"/>
-  <w15:commentEx w15:paraId="7700B918" w15:done="0"/>
-  <w15:commentEx w15:paraId="68C91E16" w15:paraIdParent="7700B918" w15:done="0"/>
-  <w15:commentEx w15:paraId="6790DD99" w15:paraIdParent="7700B918" w15:done="0"/>
-  <w15:commentEx w15:paraId="426DFB68" w15:done="0"/>
-  <w15:commentEx w15:paraId="7C8F213D" w15:done="0"/>
+  <w15:commentEx w15:paraId="72816D06" w15:done="1"/>
+  <w15:commentEx w15:paraId="22261FC7" w15:paraIdParent="72816D06" w15:done="1"/>
+  <w15:commentEx w15:paraId="7700B918" w15:done="1"/>
+  <w15:commentEx w15:paraId="68C91E16" w15:paraIdParent="7700B918" w15:done="1"/>
+  <w15:commentEx w15:paraId="6790DD99" w15:paraIdParent="7700B918" w15:done="1"/>
+  <w15:commentEx w15:paraId="426DFB68" w15:done="1"/>
+  <w15:commentEx w15:paraId="7C8F213D" w15:done="1"/>
   <w15:commentEx w15:paraId="5A49B092" w15:done="0"/>
   <w15:commentEx w15:paraId="5C74EA5E" w15:done="0"/>
-  <w15:commentEx w15:paraId="15FA0C37" w15:done="0"/>
   <w15:commentEx w15:paraId="20183549" w15:done="0"/>
   <w15:commentEx w15:paraId="2B0BC03F" w15:done="0"/>
   <w15:commentEx w15:paraId="1872D51C" w15:done="0"/>
@@ -6546,15 +6113,14 @@
   <w15:commentEx w15:paraId="72E163E0" w15:paraIdParent="665FFEF8" w15:done="0"/>
   <w15:commentEx w15:paraId="7D6AAC81" w15:done="0"/>
   <w15:commentEx w15:paraId="6596E97C" w15:done="0"/>
-  <w15:commentEx w15:paraId="4C678501" w15:done="0"/>
-  <w15:commentEx w15:paraId="5DBA3AFB" w15:paraIdParent="4C678501" w15:done="0"/>
+  <w15:commentEx w15:paraId="4C678501" w15:done="1"/>
+  <w15:commentEx w15:paraId="5DBA3AFB" w15:paraIdParent="4C678501" w15:done="1"/>
   <w15:commentEx w15:paraId="09E5D79F" w15:done="0"/>
   <w15:commentEx w15:paraId="7925244C" w15:done="0"/>
   <w15:commentEx w15:paraId="5120B2EF" w15:done="0"/>
   <w15:commentEx w15:paraId="4DCFC58D" w15:paraIdParent="5120B2EF" w15:done="0"/>
   <w15:commentEx w15:paraId="026A434B" w15:done="0"/>
-  <w15:commentEx w15:paraId="3497D2F2" w15:done="0"/>
-  <w15:commentEx w15:paraId="2B668DF1" w15:done="0"/>
+  <w15:commentEx w15:paraId="3497D2F2" w15:done="1"/>
   <w15:commentEx w15:paraId="42B14700" w15:done="0"/>
   <w15:commentEx w15:paraId="1531D9B2" w15:paraIdParent="42B14700" w15:done="0"/>
   <w15:commentEx w15:paraId="26DFAF8A" w15:done="0"/>
@@ -6581,8 +6147,6 @@
   <w15:commentEx w15:paraId="374427DB" w15:paraIdParent="28BD07BD" w15:done="0"/>
   <w15:commentEx w15:paraId="19A6FD60" w15:done="0"/>
   <w15:commentEx w15:paraId="5378364A" w15:done="0"/>
-  <w15:commentEx w15:paraId="65BF487D" w15:done="0"/>
-  <w15:commentEx w15:paraId="42201912" w15:done="0"/>
 </w15:commentsEx>
 </file>
 
@@ -6594,6 +6158,7 @@
   <w16cex:commentExtensible w16cex:durableId="4281A2FA" w16cex:dateUtc="2024-09-28T10:02:00Z"/>
   <w16cex:commentExtensible w16cex:durableId="15CC31ED" w16cex:dateUtc="2024-09-30T13:46:00Z"/>
   <w16cex:commentExtensible w16cex:durableId="53FB3BB9" w16cex:dateUtc="2024-09-30T12:13:00Z"/>
+  <w16cex:commentExtensible w16cex:durableId="7456C8E0" w16cex:dateUtc="2025-01-10T04:46:00Z"/>
   <w16cex:commentExtensible w16cex:durableId="2E026F53" w16cex:dateUtc="2024-09-30T12:25:00Z"/>
   <w16cex:commentExtensible w16cex:durableId="299FC654" w16cex:dateUtc="2024-09-30T13:47:00Z"/>
   <w16cex:commentExtensible w16cex:durableId="32E9FA56" w16cex:dateUtc="2024-09-30T18:24:00Z"/>
@@ -6601,7 +6166,6 @@
   <w16cex:commentExtensible w16cex:durableId="1C22E5F2" w16cex:dateUtc="2024-09-29T21:25:00Z"/>
   <w16cex:commentExtensible w16cex:durableId="0C9C1C3E" w16cex:dateUtc="2024-10-07T15:43:00Z"/>
   <w16cex:commentExtensible w16cex:durableId="64485B48" w16cex:dateUtc="2024-09-29T21:27:00Z"/>
-  <w16cex:commentExtensible w16cex:durableId="6736E668" w16cex:dateUtc="2024-09-28T10:03:00Z"/>
   <w16cex:commentExtensible w16cex:durableId="345C64DA" w16cex:dateUtc="2024-09-30T14:00:00Z"/>
   <w16cex:commentExtensible w16cex:durableId="2D30B281" w16cex:dateUtc="2024-09-30T14:11:00Z"/>
   <w16cex:commentExtensible w16cex:durableId="340412B2" w16cex:dateUtc="2024-09-30T14:00:00Z"/>
@@ -6635,7 +6199,6 @@
   <w16cex:commentExtensible w16cex:durableId="267AF3F0" w16cex:dateUtc="2024-09-29T21:36:00Z"/>
   <w16cex:commentExtensible w16cex:durableId="294C04EE" w16cex:dateUtc="2024-09-28T09:12:00Z"/>
   <w16cex:commentExtensible w16cex:durableId="082C9E75" w16cex:dateUtc="2024-10-16T15:24:00Z"/>
-  <w16cex:commentExtensible w16cex:durableId="15E919DE" w16cex:dateUtc="2024-10-10T13:54:00Z"/>
   <w16cex:commentExtensible w16cex:durableId="3B7C8EC2" w16cex:dateUtc="2024-09-28T09:15:00Z"/>
   <w16cex:commentExtensible w16cex:durableId="73AA8B37" w16cex:dateUtc="2024-09-29T21:37:00Z"/>
   <w16cex:commentExtensible w16cex:durableId="1A8C8CE6" w16cex:dateUtc="2024-10-10T14:46:00Z"/>
@@ -6662,8 +6225,6 @@
   <w16cex:commentExtensible w16cex:durableId="21E2A625" w16cex:dateUtc="2024-09-29T21:47:00Z"/>
   <w16cex:commentExtensible w16cex:durableId="26864F04" w16cex:dateUtc="2024-09-29T21:51:00Z"/>
   <w16cex:commentExtensible w16cex:durableId="377B6487" w16cex:dateUtc="2024-09-29T21:53:00Z"/>
-  <w16cex:commentExtensible w16cex:durableId="0537BA95" w16cex:dateUtc="2024-10-16T16:29:00Z"/>
-  <w16cex:commentExtensible w16cex:durableId="4F006081" w16cex:dateUtc="2024-10-16T16:48:00Z"/>
 </w16cex:commentsExtensible>
 </file>
 
@@ -6675,6 +6236,7 @@
   <w16cid:commentId w16cid:paraId="7ED105E9" w16cid:durableId="4281A2FA"/>
   <w16cid:commentId w16cid:paraId="46C9DCC5" w16cid:durableId="15CC31ED"/>
   <w16cid:commentId w16cid:paraId="72816D06" w16cid:durableId="53FB3BB9"/>
+  <w16cid:commentId w16cid:paraId="22261FC7" w16cid:durableId="7456C8E0"/>
   <w16cid:commentId w16cid:paraId="7700B918" w16cid:durableId="2E026F53"/>
   <w16cid:commentId w16cid:paraId="68C91E16" w16cid:durableId="299FC654"/>
   <w16cid:commentId w16cid:paraId="6790DD99" w16cid:durableId="32E9FA56"/>
@@ -6682,7 +6244,6 @@
   <w16cid:commentId w16cid:paraId="7C8F213D" w16cid:durableId="1C22E5F2"/>
   <w16cid:commentId w16cid:paraId="5A49B092" w16cid:durableId="0C9C1C3E"/>
   <w16cid:commentId w16cid:paraId="5C74EA5E" w16cid:durableId="64485B48"/>
-  <w16cid:commentId w16cid:paraId="15FA0C37" w16cid:durableId="6736E668"/>
   <w16cid:commentId w16cid:paraId="20183549" w16cid:durableId="345C64DA"/>
   <w16cid:commentId w16cid:paraId="2B0BC03F" w16cid:durableId="2D30B281"/>
   <w16cid:commentId w16cid:paraId="1872D51C" w16cid:durableId="340412B2"/>
@@ -6716,7 +6277,6 @@
   <w16cid:commentId w16cid:paraId="4DCFC58D" w16cid:durableId="267AF3F0"/>
   <w16cid:commentId w16cid:paraId="026A434B" w16cid:durableId="294C04EE"/>
   <w16cid:commentId w16cid:paraId="3497D2F2" w16cid:durableId="082C9E75"/>
-  <w16cid:commentId w16cid:paraId="2B668DF1" w16cid:durableId="15E919DE"/>
   <w16cid:commentId w16cid:paraId="42B14700" w16cid:durableId="3B7C8EC2"/>
   <w16cid:commentId w16cid:paraId="1531D9B2" w16cid:durableId="73AA8B37"/>
   <w16cid:commentId w16cid:paraId="26DFAF8A" w16cid:durableId="1A8C8CE6"/>
@@ -6743,8 +6303,6 @@
   <w16cid:commentId w16cid:paraId="374427DB" w16cid:durableId="21E2A625"/>
   <w16cid:commentId w16cid:paraId="19A6FD60" w16cid:durableId="26864F04"/>
   <w16cid:commentId w16cid:paraId="5378364A" w16cid:durableId="377B6487"/>
-  <w16cid:commentId w16cid:paraId="65BF487D" w16cid:durableId="0537BA95"/>
-  <w16cid:commentId w16cid:paraId="42201912" w16cid:durableId="4F006081"/>
 </w16cid:commentsIds>
 </file>
 
@@ -7334,7 +6892,7 @@
         <w:kern w:val="2"/>
         <w:sz w:val="24"/>
         <w:szCs w:val="24"/>
-        <w:lang w:eastAsia="en-US" w:bidi="ar-SA"/>
+        <w:lang w:val="en-SE" w:eastAsia="en-US" w:bidi="ar-SA"/>
         <w14:ligatures w14:val="standardContextual"/>
       </w:rPr>
     </w:rPrDefault>

</xml_diff>

<commit_message>
changed cond names to relative to pre-exp. PSE; resolved comments in reviewer comments doc
</commit_message>
<xml_diff>
--- a/output/papers/Cognition-Round2/COGNITION_reviewer_comments.docx
+++ b/output/papers/Cognition-Round2/COGNITION_reviewer_comments.docx
@@ -154,23 +154,7 @@
           <w:color w:val="A8D08D" w:themeColor="accent6" w:themeTint="99"/>
           <w:lang w:val="en-US"/>
         </w:rPr>
-        <w:t xml:space="preserve">Drive home that our paradigm is much </w:t>
-      </w:r>
-      <w:proofErr w:type="gramStart"/>
-      <w:r>
-        <w:rPr>
-          <w:color w:val="A8D08D" w:themeColor="accent6" w:themeTint="99"/>
-          <w:lang w:val="en-US"/>
-        </w:rPr>
-        <w:t>more fine</w:t>
-      </w:r>
-      <w:proofErr w:type="gramEnd"/>
-      <w:r>
-        <w:rPr>
-          <w:color w:val="A8D08D" w:themeColor="accent6" w:themeTint="99"/>
-          <w:lang w:val="en-US"/>
-        </w:rPr>
-        <w:t xml:space="preserve"> grained --- both in terms of unique stimuli during exposure and test, and the method used to estimate changes in cat function.</w:t>
+        <w:t>Drive home that our paradigm is much more fine grained --- both in terms of unique stimuli during exposure and test, and the method used to estimate changes in cat function.</w:t>
       </w:r>
     </w:p>
     <w:p>
@@ -233,23 +217,7 @@
           <w:color w:val="A8D08D" w:themeColor="accent6" w:themeTint="99"/>
           <w:lang w:val="en-US"/>
         </w:rPr>
-        <w:t xml:space="preserve">We need to make clear that we developed the Ios in parallel while preparing the experiment. It took us about 1 year to implement and test all parts of the Ios (reported in more detail in the SI). Nobody had really deployed such </w:t>
-      </w:r>
-      <w:proofErr w:type="gramStart"/>
-      <w:r>
-        <w:rPr>
-          <w:color w:val="A8D08D" w:themeColor="accent6" w:themeTint="99"/>
-          <w:lang w:val="en-US"/>
-        </w:rPr>
-        <w:t>IOs, and</w:t>
-      </w:r>
-      <w:proofErr w:type="gramEnd"/>
-      <w:r>
-        <w:rPr>
-          <w:color w:val="A8D08D" w:themeColor="accent6" w:themeTint="99"/>
-          <w:lang w:val="en-US"/>
-        </w:rPr>
-        <w:t xml:space="preserve"> evaluated them through norming studies. (use this to clarify the novelty of this aspect).</w:t>
+        <w:t>We need to make clear that we developed the Ios in parallel while preparing the experiment. It took us about 1 year to implement and test all parts of the Ios (reported in more detail in the SI). Nobody had really deployed such IOs, and evaluated them through norming studies. (use this to clarify the novelty of this aspect).</w:t>
       </w:r>
     </w:p>
     <w:p>
@@ -339,6 +307,7 @@
         <w:jc w:val="both"/>
       </w:pPr>
       <w:commentRangeStart w:id="0"/>
+      <w:commentRangeStart w:id="1"/>
       <w:r>
         <w:t>Best, C. T. (1995). A direct realist view of cross-language speech perception. In. W. Strange, Speech perception and linguistic experience: Theoretical and methodological issues in cross-language speech research (pp.167-200).</w:t>
       </w:r>
@@ -415,7 +384,7 @@
         <w:ind w:left="720"/>
         <w:jc w:val="both"/>
         <w:rPr>
-          <w:ins w:id="1" w:author="Jaeger, Florian" w:date="2025-01-26T19:08:00Z" w16du:dateUtc="2025-01-27T00:08:00Z"/>
+          <w:ins w:id="2" w:author="Jaeger, Florian" w:date="2025-01-26T19:08:00Z" w16du:dateUtc="2025-01-27T00:08:00Z"/>
           <w:lang w:val="en-US"/>
         </w:rPr>
       </w:pPr>
@@ -429,13 +398,20 @@
         </w:rPr>
         <w:commentReference w:id="0"/>
       </w:r>
+      <w:commentRangeEnd w:id="1"/>
+      <w:r>
+        <w:rPr>
+          <w:rStyle w:val="CommentReference"/>
+        </w:rPr>
+        <w:commentReference w:id="1"/>
+      </w:r>
     </w:p>
     <w:p>
       <w:pPr>
         <w:ind w:left="720"/>
         <w:jc w:val="both"/>
         <w:rPr>
-          <w:ins w:id="2" w:author="Jaeger, Florian" w:date="2025-01-26T19:08:00Z" w16du:dateUtc="2025-01-27T00:08:00Z"/>
+          <w:ins w:id="3" w:author="Jaeger, Florian" w:date="2025-01-26T19:08:00Z" w16du:dateUtc="2025-01-27T00:08:00Z"/>
           <w:lang w:val="en-US"/>
         </w:rPr>
       </w:pPr>
@@ -460,7 +436,8 @@
         <w:ind w:left="720"/>
         <w:jc w:val="both"/>
       </w:pPr>
-      <w:commentRangeStart w:id="3"/>
+      <w:commentRangeStart w:id="4"/>
+      <w:commentRangeStart w:id="5"/>
       <w:r>
         <w:t>Logan, J. S., Lively, S. E., &amp;Pisoni, D. B. (1991). Training Japanese listeners to identify English /r/ and /l/: A first report. Journal of the Acoustical Society of America, 89, 874-886.</w:t>
       </w:r>
@@ -479,12 +456,19 @@
       <w:r>
         <w:t>Eisner, F., &amp; McQueen, J. M. (2006). Perceptual learning in speech: Stability over time. Journal of the Acoustical Society of America, 119(4), 1950-1953.</w:t>
       </w:r>
-      <w:commentRangeEnd w:id="3"/>
-      <w:r>
-        <w:rPr>
-          <w:rStyle w:val="CommentReference"/>
-        </w:rPr>
-        <w:commentReference w:id="3"/>
+      <w:commentRangeEnd w:id="4"/>
+      <w:r>
+        <w:rPr>
+          <w:rStyle w:val="CommentReference"/>
+        </w:rPr>
+        <w:commentReference w:id="4"/>
+      </w:r>
+      <w:commentRangeEnd w:id="5"/>
+      <w:r>
+        <w:rPr>
+          <w:rStyle w:val="CommentReference"/>
+        </w:rPr>
+        <w:commentReference w:id="5"/>
       </w:r>
     </w:p>
     <w:p>
@@ -498,7 +482,7 @@
         <w:jc w:val="both"/>
         <w:rPr>
           <w:lang w:val="en-US"/>
-          <w:rPrChange w:id="4" w:author="Jaeger, Florian" w:date="2025-01-26T19:08:00Z" w16du:dateUtc="2025-01-27T00:08:00Z">
+          <w:rPrChange w:id="6" w:author="Jaeger, Florian" w:date="2025-01-26T19:08:00Z" w16du:dateUtc="2025-01-27T00:08:00Z">
             <w:rPr/>
           </w:rPrChange>
         </w:rPr>
@@ -550,23 +534,7 @@
           <w:color w:val="A8D08D" w:themeColor="accent6" w:themeTint="99"/>
           <w:lang w:val="en-US"/>
         </w:rPr>
-        <w:t xml:space="preserve"> with the hypothesis that distributional learning explains the observed effects. However, as has been worked out in detail in recent reviews of the field, there is a considerable difference between such qualitative compatibilities, on the one hand, and paradigms that lend themselves to the quantitative evaluation of distributional learning hypotheses (see Xie et al., 2023; </w:t>
-      </w:r>
-      <w:proofErr w:type="gramStart"/>
-      <w:r>
-        <w:rPr>
-          <w:color w:val="A8D08D" w:themeColor="accent6" w:themeTint="99"/>
-          <w:lang w:val="en-US"/>
-        </w:rPr>
-        <w:t>also</w:t>
-      </w:r>
-      <w:proofErr w:type="gramEnd"/>
-      <w:r>
-        <w:rPr>
-          <w:color w:val="A8D08D" w:themeColor="accent6" w:themeTint="99"/>
-          <w:lang w:val="en-US"/>
-        </w:rPr>
-        <w:t xml:space="preserve"> Guest &amp; Martin, XXXX; Yarkoni &amp; Westfall, 2017). </w:t>
+        <w:t xml:space="preserve"> with the hypothesis that distributional learning explains the observed effects. However, as has been worked out in detail in recent reviews of the field, there is a considerable difference between such qualitative compatibilities, on the one hand, and paradigms that lend themselves to the quantitative evaluation of distributional learning hypotheses (see Xie et al., 2023; also Guest &amp; Martin, XXXX; Yarkoni &amp; Westfall, 2017). </w:t>
       </w:r>
     </w:p>
     <w:p>
@@ -664,23 +632,7 @@
           <w:color w:val="A8D08D" w:themeColor="accent6" w:themeTint="99"/>
           <w:lang w:val="en-US"/>
         </w:rPr>
-        <w:t xml:space="preserve">For instance, under a standard way of analyzing our data (incrementally or not), </w:t>
-      </w:r>
-      <w:proofErr w:type="gramStart"/>
-      <w:r>
-        <w:rPr>
-          <w:color w:val="A8D08D" w:themeColor="accent6" w:themeTint="99"/>
-          <w:lang w:val="en-US"/>
-        </w:rPr>
-        <w:t>all of</w:t>
-      </w:r>
-      <w:proofErr w:type="gramEnd"/>
-      <w:r>
-        <w:rPr>
-          <w:color w:val="A8D08D" w:themeColor="accent6" w:themeTint="99"/>
-          <w:lang w:val="en-US"/>
-        </w:rPr>
-        <w:t xml:space="preserve"> our results would have appeared to follow the predictions of distributional learning theories. It is </w:t>
+        <w:t xml:space="preserve">For instance, under a standard way of analyzing our data (incrementally or not), all of our results would have appeared to follow the predictions of distributional learning theories. It is </w:t>
       </w:r>
       <w:r>
         <w:rPr>
@@ -724,7 +676,7 @@
           <w:lang w:val="en-US"/>
         </w:rPr>
       </w:pPr>
-      <w:commentRangeStart w:id="5"/>
+      <w:commentRangeStart w:id="7"/>
       <w:r>
         <w:rPr>
           <w:color w:val="A8D08D" w:themeColor="accent6" w:themeTint="99"/>
@@ -748,13 +700,13 @@
         </w:rPr>
         <w:t xml:space="preserve"> manipulate the amount of exposure independent of talker identity. </w:t>
       </w:r>
-      <w:commentRangeEnd w:id="5"/>
-      <w:r>
-        <w:rPr>
-          <w:rStyle w:val="CommentReference"/>
-          <w:color w:val="A8D08D" w:themeColor="accent6" w:themeTint="99"/>
-        </w:rPr>
-        <w:commentReference w:id="5"/>
+      <w:commentRangeEnd w:id="7"/>
+      <w:r>
+        <w:rPr>
+          <w:rStyle w:val="CommentReference"/>
+          <w:color w:val="A8D08D" w:themeColor="accent6" w:themeTint="99"/>
+        </w:rPr>
+        <w:commentReference w:id="7"/>
       </w:r>
       <w:r>
         <w:rPr>
@@ -961,7 +913,7 @@
         </w:rPr>
         <w:t xml:space="preserve"> section. </w:t>
       </w:r>
-      <w:commentRangeStart w:id="6"/>
+      <w:commentRangeStart w:id="8"/>
       <w:r>
         <w:rPr>
           <w:color w:val="A8D08D" w:themeColor="accent6" w:themeTint="99"/>
@@ -993,13 +945,13 @@
         <w:lastRenderedPageBreak/>
         <w:t>readers (and ourselves) that our findings are observed for a particular set of stimuli and a particular task.</w:t>
       </w:r>
-      <w:commentRangeEnd w:id="6"/>
-      <w:r>
-        <w:rPr>
-          <w:color w:val="A8D08D" w:themeColor="accent6" w:themeTint="99"/>
-          <w:lang w:val="en-US"/>
-        </w:rPr>
-        <w:commentReference w:id="6"/>
+      <w:commentRangeEnd w:id="8"/>
+      <w:r>
+        <w:rPr>
+          <w:color w:val="A8D08D" w:themeColor="accent6" w:themeTint="99"/>
+          <w:lang w:val="en-US"/>
+        </w:rPr>
+        <w:commentReference w:id="8"/>
       </w:r>
     </w:p>
     <w:p>
@@ -1217,7 +1169,7 @@
         </w:rPr>
         <w:t xml:space="preserve"> cite Wade (2022). </w:t>
       </w:r>
-      <w:commentRangeStart w:id="7"/>
+      <w:commentRangeStart w:id="9"/>
       <w:r>
         <w:rPr>
           <w:color w:val="A8D08D" w:themeColor="accent6" w:themeTint="99"/>
@@ -1225,12 +1177,12 @@
         </w:rPr>
         <w:t>In the general discussion, we further elaborate on the link to recent sociolinguistic research that the reviewer kindly made us aware of.</w:t>
       </w:r>
-      <w:commentRangeEnd w:id="7"/>
-      <w:r>
-        <w:rPr>
-          <w:rStyle w:val="CommentReference"/>
-        </w:rPr>
-        <w:commentReference w:id="7"/>
+      <w:commentRangeEnd w:id="9"/>
+      <w:r>
+        <w:rPr>
+          <w:rStyle w:val="CommentReference"/>
+        </w:rPr>
+        <w:commentReference w:id="9"/>
       </w:r>
     </w:p>
     <w:p>
@@ -1253,24 +1205,24 @@
       <w:r>
         <w:t xml:space="preserve">Some of the in-text citations have author initials </w:t>
       </w:r>
-      <w:commentRangeStart w:id="8"/>
-      <w:commentRangeStart w:id="9"/>
+      <w:commentRangeStart w:id="10"/>
+      <w:commentRangeStart w:id="11"/>
       <w:r>
         <w:t>(e.g. AA or M.M.)</w:t>
       </w:r>
-      <w:commentRangeEnd w:id="8"/>
-      <w:r>
-        <w:rPr>
-          <w:rStyle w:val="CommentReference"/>
-        </w:rPr>
-        <w:commentReference w:id="8"/>
-      </w:r>
-      <w:commentRangeEnd w:id="9"/>
-      <w:r>
-        <w:rPr>
-          <w:rStyle w:val="CommentReference"/>
-        </w:rPr>
-        <w:commentReference w:id="9"/>
+      <w:commentRangeEnd w:id="10"/>
+      <w:r>
+        <w:rPr>
+          <w:rStyle w:val="CommentReference"/>
+        </w:rPr>
+        <w:commentReference w:id="10"/>
+      </w:r>
+      <w:commentRangeEnd w:id="11"/>
+      <w:r>
+        <w:rPr>
+          <w:rStyle w:val="CommentReference"/>
+        </w:rPr>
+        <w:commentReference w:id="11"/>
       </w:r>
     </w:p>
     <w:p>
@@ -1282,32 +1234,32 @@
         </w:numPr>
         <w:jc w:val="both"/>
       </w:pPr>
-      <w:commentRangeStart w:id="10"/>
-      <w:commentRangeStart w:id="11"/>
       <w:commentRangeStart w:id="12"/>
+      <w:commentRangeStart w:id="13"/>
+      <w:commentRangeStart w:id="14"/>
       <w:r>
         <w:t>Page 9: "we find little support for prediction (3 - learn to convergence)." It is odd to have the 3 in the parenthetical, no?. Should this be: we find little support for prediction 3 (learn to convergence). Also, on the subsequent pages - it is odd to have the number in the parenthetical.</w:t>
       </w:r>
-      <w:commentRangeEnd w:id="10"/>
-      <w:r>
-        <w:rPr>
-          <w:rStyle w:val="CommentReference"/>
-        </w:rPr>
-        <w:commentReference w:id="10"/>
-      </w:r>
-      <w:commentRangeEnd w:id="11"/>
-      <w:r>
-        <w:rPr>
-          <w:rStyle w:val="CommentReference"/>
-        </w:rPr>
-        <w:commentReference w:id="11"/>
-      </w:r>
       <w:commentRangeEnd w:id="12"/>
       <w:r>
         <w:rPr>
           <w:rStyle w:val="CommentReference"/>
         </w:rPr>
         <w:commentReference w:id="12"/>
+      </w:r>
+      <w:commentRangeEnd w:id="13"/>
+      <w:r>
+        <w:rPr>
+          <w:rStyle w:val="CommentReference"/>
+        </w:rPr>
+        <w:commentReference w:id="13"/>
+      </w:r>
+      <w:commentRangeEnd w:id="14"/>
+      <w:r>
+        <w:rPr>
+          <w:rStyle w:val="CommentReference"/>
+        </w:rPr>
+        <w:commentReference w:id="14"/>
       </w:r>
     </w:p>
     <w:p>
@@ -1322,16 +1274,16 @@
       <w:r>
         <w:t xml:space="preserve">Figure 6: the labels are </w:t>
       </w:r>
-      <w:commentRangeStart w:id="13"/>
+      <w:commentRangeStart w:id="15"/>
       <w:r>
         <w:t>overlapping</w:t>
       </w:r>
-      <w:commentRangeEnd w:id="13"/>
-      <w:r>
-        <w:rPr>
-          <w:rStyle w:val="CommentReference"/>
-        </w:rPr>
-        <w:commentReference w:id="13"/>
+      <w:commentRangeEnd w:id="15"/>
+      <w:r>
+        <w:rPr>
+          <w:rStyle w:val="CommentReference"/>
+        </w:rPr>
+        <w:commentReference w:id="15"/>
       </w:r>
       <w:r>
         <w:t xml:space="preserve"> in the 3 lower right corner panels - please fix</w:t>
@@ -1350,37 +1302,21 @@
           <w:lang w:val="en-US"/>
         </w:rPr>
       </w:pPr>
-      <w:commentRangeStart w:id="14"/>
+      <w:commentRangeStart w:id="16"/>
       <w:r>
         <w:rPr>
           <w:color w:val="A8D08D" w:themeColor="accent6" w:themeTint="99"/>
           <w:lang w:val="en-US"/>
         </w:rPr>
         <w:lastRenderedPageBreak/>
-        <w:t xml:space="preserve">We fixed </w:t>
-      </w:r>
-      <w:proofErr w:type="gramStart"/>
-      <w:r>
-        <w:rPr>
-          <w:color w:val="A8D08D" w:themeColor="accent6" w:themeTint="99"/>
-          <w:lang w:val="en-US"/>
-        </w:rPr>
-        <w:t>all of</w:t>
-      </w:r>
-      <w:proofErr w:type="gramEnd"/>
-      <w:r>
-        <w:rPr>
-          <w:color w:val="A8D08D" w:themeColor="accent6" w:themeTint="99"/>
-          <w:lang w:val="en-US"/>
-        </w:rPr>
-        <w:t xml:space="preserve"> these points. Thank you for catching these mistakes!</w:t>
-      </w:r>
-      <w:commentRangeEnd w:id="14"/>
-      <w:r>
-        <w:rPr>
-          <w:rStyle w:val="CommentReference"/>
-        </w:rPr>
-        <w:commentReference w:id="14"/>
+        <w:t>We fixed all of these points. Thank you for catching these mistakes!</w:t>
+      </w:r>
+      <w:commentRangeEnd w:id="16"/>
+      <w:r>
+        <w:rPr>
+          <w:rStyle w:val="CommentReference"/>
+        </w:rPr>
+        <w:commentReference w:id="16"/>
       </w:r>
     </w:p>
     <w:p>
@@ -1715,45 +1651,7 @@
           <w:color w:val="A8D08D" w:themeColor="accent6" w:themeTint="99"/>
           <w:lang w:val="en-US"/>
         </w:rPr>
-        <w:t>previous work</w:t>
-      </w:r>
-      <w:r>
-        <w:rPr>
-          <w:b/>
-          <w:bCs/>
-          <w:color w:val="A8D08D" w:themeColor="accent6" w:themeTint="99"/>
-          <w:lang w:val="en-US"/>
-        </w:rPr>
-        <w:t xml:space="preserve"> </w:t>
-      </w:r>
-      <w:r>
-        <w:rPr>
-          <w:b/>
-          <w:bCs/>
-          <w:color w:val="A8D08D" w:themeColor="accent6" w:themeTint="99"/>
-          <w:lang w:val="en-US"/>
-        </w:rPr>
-        <w:t xml:space="preserve">leaves completely open whether distributional learning can </w:t>
-      </w:r>
-      <w:proofErr w:type="gramStart"/>
-      <w:r>
-        <w:rPr>
-          <w:b/>
-          <w:bCs/>
-          <w:color w:val="A8D08D" w:themeColor="accent6" w:themeTint="99"/>
-          <w:lang w:val="en-US"/>
-        </w:rPr>
-        <w:t>actually explain</w:t>
-      </w:r>
-      <w:proofErr w:type="gramEnd"/>
-      <w:r>
-        <w:rPr>
-          <w:b/>
-          <w:bCs/>
-          <w:color w:val="A8D08D" w:themeColor="accent6" w:themeTint="99"/>
-          <w:lang w:val="en-US"/>
-        </w:rPr>
-        <w:t xml:space="preserve"> a non-trivial share of the observed changes in listeners’ behavior—as would be expected if distributional learning is the core mechanism underlying rapid adaptation during speech perception</w:t>
+        <w:t>previous work leaves completely open whether distributional learning can actually explain a non-trivial share of the observed changes in listeners’ behavior—as would be expected if distributional learning is the core mechanism underlying rapid adaptation during speech perception</w:t>
       </w:r>
       <w:r>
         <w:rPr>
@@ -2030,14 +1928,7 @@
           <w:color w:val="A8D08D" w:themeColor="accent6" w:themeTint="99"/>
           <w:lang w:val="en-US"/>
         </w:rPr>
-        <w:t>Correct. We apologize for the confusion our wording might have caused</w:t>
-      </w:r>
-      <w:r>
-        <w:rPr>
-          <w:color w:val="A8D08D" w:themeColor="accent6" w:themeTint="99"/>
-          <w:lang w:val="en-US"/>
-        </w:rPr>
-        <w:t xml:space="preserve">. As laid out in the letter to the editor, </w:t>
+        <w:t xml:space="preserve">Correct. We apologize for the confusion our wording might have caused. As laid out in the letter to the editor, </w:t>
       </w:r>
       <w:r>
         <w:rPr>
@@ -2053,14 +1944,7 @@
           <w:color w:val="A8D08D" w:themeColor="accent6" w:themeTint="99"/>
           <w:lang w:val="en-US"/>
         </w:rPr>
-        <w:t xml:space="preserve"> We could have named the conditions A, B, &amp; C.</w:t>
-      </w:r>
-      <w:r>
-        <w:rPr>
-          <w:color w:val="A8D08D" w:themeColor="accent6" w:themeTint="99"/>
-          <w:lang w:val="en-US"/>
-        </w:rPr>
-        <w:t xml:space="preserve"> </w:t>
+        <w:t xml:space="preserve"> We could have named the conditions A, B, &amp; C. </w:t>
       </w:r>
       <w:r>
         <w:rPr>
@@ -2211,17 +2095,8 @@
           <w:color w:val="A8D08D" w:themeColor="accent6" w:themeTint="99"/>
           <w:lang w:val="en-US"/>
         </w:rPr>
-        <w:t xml:space="preserve">, rather than an existing </w:t>
-      </w:r>
-      <w:proofErr w:type="gramStart"/>
-      <w:r>
-        <w:rPr>
-          <w:color w:val="A8D08D" w:themeColor="accent6" w:themeTint="99"/>
-          <w:lang w:val="en-US"/>
-        </w:rPr>
-        <w:t>model?</w:t>
-      </w:r>
-      <w:proofErr w:type="gramEnd"/>
+        <w:t>, rather than an existing model?</w:t>
+      </w:r>
     </w:p>
     <w:p>
       <w:pPr>
@@ -2258,7 +2133,7 @@
       <w:pPr>
         <w:jc w:val="both"/>
         <w:rPr>
-          <w:ins w:id="15" w:author="Jaeger, Florian" w:date="2025-01-26T18:32:00Z" w16du:dateUtc="2025-01-26T23:32:00Z"/>
+          <w:ins w:id="17" w:author="Jaeger, Florian" w:date="2025-01-26T18:32:00Z" w16du:dateUtc="2025-01-26T23:32:00Z"/>
           <w:lang w:val="en-US"/>
         </w:rPr>
       </w:pPr>
@@ -2278,50 +2153,14 @@
           <w:color w:val="A8D08D" w:themeColor="accent6" w:themeTint="99"/>
           <w:lang w:val="en-US"/>
         </w:rPr>
-        <w:t xml:space="preserve">We </w:t>
-      </w:r>
-      <w:proofErr w:type="gramStart"/>
-      <w:r>
-        <w:rPr>
-          <w:b/>
-          <w:bCs/>
-          <w:color w:val="A8D08D" w:themeColor="accent6" w:themeTint="99"/>
-          <w:lang w:val="en-US"/>
-        </w:rPr>
-        <w:t>agree, and</w:t>
-      </w:r>
-      <w:proofErr w:type="gramEnd"/>
-      <w:r>
-        <w:rPr>
-          <w:b/>
-          <w:bCs/>
-          <w:color w:val="A8D08D" w:themeColor="accent6" w:themeTint="99"/>
-          <w:lang w:val="en-US"/>
-        </w:rPr>
-        <w:t xml:space="preserve"> have more or less followed the condition naming suggestion of the reviewer, and hope that it will make the paper more accessible.</w:t>
-      </w:r>
-      <w:r>
-        <w:rPr>
-          <w:color w:val="A8D08D" w:themeColor="accent6" w:themeTint="99"/>
-          <w:lang w:val="en-US"/>
-        </w:rPr>
-        <w:t xml:space="preserve"> (Thank you!) We note that the naming of conditions is based on the predicted PSE relative to prior experience (rather than the means of the /d/ and /t/ category relative to prior experience), since this is the </w:t>
-      </w:r>
-      <w:proofErr w:type="gramStart"/>
-      <w:r>
-        <w:rPr>
-          <w:color w:val="A8D08D" w:themeColor="accent6" w:themeTint="99"/>
-          <w:lang w:val="en-US"/>
-        </w:rPr>
-        <w:t>measure</w:t>
-      </w:r>
-      <w:proofErr w:type="gramEnd"/>
-      <w:r>
-        <w:rPr>
-          <w:color w:val="A8D08D" w:themeColor="accent6" w:themeTint="99"/>
-          <w:lang w:val="en-US"/>
-        </w:rPr>
-        <w:t xml:space="preserve"> we use to compare human behavior against the predictions of distributional learning models.</w:t>
+        <w:t>We agree, and have more or less followed the condition naming suggestion of the reviewer, and hope that it will make the paper more accessible.</w:t>
+      </w:r>
+      <w:r>
+        <w:rPr>
+          <w:color w:val="A8D08D" w:themeColor="accent6" w:themeTint="99"/>
+          <w:lang w:val="en-US"/>
+        </w:rPr>
+        <w:t xml:space="preserve"> (Thank you!) We note that the naming of conditions is based on the predicted PSE relative to prior experience (rather than the means of the /d/ and /t/ category relative to prior experience), since this is the measure we use to compare human behavior against the predictions of distributional learning models.</w:t>
       </w:r>
     </w:p>
     <w:p>
@@ -2347,7 +2186,7 @@
       </w:r>
       <w:r>
         <w:rPr>
-          <w:rPrChange w:id="16" w:author="Jaeger, Florian" w:date="2025-01-26T18:38:00Z" w16du:dateUtc="2025-01-26T23:38:00Z">
+          <w:rPrChange w:id="18" w:author="Jaeger, Florian" w:date="2025-01-26T18:38:00Z" w16du:dateUtc="2025-01-26T23:38:00Z">
             <w:rPr>
               <w:highlight w:val="yellow"/>
             </w:rPr>
@@ -2361,16 +2200,16 @@
       <w:r>
         <w:t xml:space="preserve"> on which the current study is built, and that these acknowledgements needed to be made in the Introduction to set the experiment up. First, and more generally, I think there needs to be more discussion of the work that has been done on distributional learning underlying the acquisition of novel sound categories in non-native languages. Although this work is mentioned (e.g. in Footnote 2), this brief discussion does not do sufficient justice to the literature which has explored issues that are addressed in the current work (e.g. </w:t>
       </w:r>
-      <w:commentRangeStart w:id="17"/>
+      <w:commentRangeStart w:id="19"/>
       <w:r>
         <w:t xml:space="preserve">Best's PAM addresses </w:t>
       </w:r>
-      <w:commentRangeEnd w:id="17"/>
-      <w:r>
-        <w:rPr>
-          <w:rStyle w:val="CommentReference"/>
-        </w:rPr>
-        <w:commentReference w:id="17"/>
+      <w:commentRangeEnd w:id="19"/>
+      <w:r>
+        <w:rPr>
+          <w:rStyle w:val="CommentReference"/>
+        </w:rPr>
+        <w:commentReference w:id="19"/>
       </w:r>
       <w:r>
         <w:t>the powerful constraints that prior knowledge about the distribution of phonetic cues in L1 can have on learning about L2 categories; see e.g. Escudero et al., 2011, on effects of the experiment-internal distribution). Second, and more specifically, the ways in which the questions addressed in the current study are introduced appear incomplete. In the lexically-guided perceptual learning literature, several studies on the amount of exposure required for learning to take place are not cited (Kraljic &amp; Samuel, 2007; Poellmann et al., 2011). Similarly, earlier work on the effects of prior knowledge in accent learning (e.g., Witteman et al., 2013) and the effects of exposure distributions in learning L1 categories (e.g. Zhang and Holt, 2018) should be acknowledged. The bottom line is that, while the earlier work may have manipulations that may not always be as fine grained as those that are tested here, nor are they exactly the same manipulations, that earlier work should nevertheless be acknowledged as providing motivation and context for the current study.</w:t>
@@ -2418,7 +2257,7 @@
           <w:color w:val="A8D08D" w:themeColor="accent6" w:themeTint="99"/>
           <w:lang w:val="en-US"/>
         </w:rPr>
-        <w:t>some of these papers</w:t>
+        <w:t xml:space="preserve">some of these papers </w:t>
       </w:r>
       <w:r>
         <w:rPr>
@@ -2427,15 +2266,6 @@
           <w:color w:val="A8D08D" w:themeColor="accent6" w:themeTint="99"/>
           <w:lang w:val="en-US"/>
         </w:rPr>
-        <w:t xml:space="preserve"> </w:t>
-      </w:r>
-      <w:r>
-        <w:rPr>
-          <w:b/>
-          <w:bCs/>
-          <w:color w:val="A8D08D" w:themeColor="accent6" w:themeTint="99"/>
-          <w:lang w:val="en-US"/>
-        </w:rPr>
         <w:t xml:space="preserve">into the introduction where appropriate. </w:t>
       </w:r>
       <w:r>
@@ -2536,30 +2366,14 @@
           <w:color w:val="A8D08D" w:themeColor="accent6" w:themeTint="99"/>
           <w:lang w:val="en-US"/>
         </w:rPr>
-        <w:t xml:space="preserve">are important </w:t>
-      </w:r>
-      <w:proofErr w:type="gramStart"/>
-      <w:r>
-        <w:rPr>
-          <w:color w:val="A8D08D" w:themeColor="accent6" w:themeTint="99"/>
-          <w:lang w:val="en-US"/>
-        </w:rPr>
-        <w:t xml:space="preserve">studies </w:t>
-      </w:r>
-      <w:r>
-        <w:rPr>
-          <w:color w:val="A8D08D" w:themeColor="accent6" w:themeTint="99"/>
-          <w:lang w:val="en-US"/>
-        </w:rPr>
-        <w:t>in their own right</w:t>
-      </w:r>
-      <w:proofErr w:type="gramEnd"/>
-      <w:r>
-        <w:rPr>
-          <w:color w:val="A8D08D" w:themeColor="accent6" w:themeTint="99"/>
-          <w:lang w:val="en-US"/>
-        </w:rPr>
-        <w:t>. B</w:t>
+        <w:t xml:space="preserve">are important studies </w:t>
+      </w:r>
+      <w:r>
+        <w:rPr>
+          <w:color w:val="A8D08D" w:themeColor="accent6" w:themeTint="99"/>
+          <w:lang w:val="en-US"/>
+        </w:rPr>
+        <w:t>in their own right. B</w:t>
       </w:r>
       <w:r>
         <w:rPr>
@@ -2753,7 +2567,7 @@
           <w:lang w:val="en-US"/>
         </w:rPr>
       </w:pPr>
-      <w:commentRangeStart w:id="18"/>
+      <w:commentRangeStart w:id="20"/>
       <w:r>
         <w:rPr>
           <w:color w:val="A8D08D" w:themeColor="accent6" w:themeTint="99"/>
@@ -2956,15 +2770,7 @@
           <w:color w:val="A8D08D" w:themeColor="accent6" w:themeTint="99"/>
           <w:lang w:val="en-US"/>
         </w:rPr>
-        <w:t xml:space="preserve">Kleinschmidt &amp; Jaeger, 2011, 2012; etc.). Like the work by Pisoni et al, these studies very much inspired the present work, which is why we cited many of them in the </w:t>
-      </w:r>
-      <w:proofErr w:type="gramStart"/>
-      <w:r>
-        <w:rPr>
-          <w:color w:val="A8D08D" w:themeColor="accent6" w:themeTint="99"/>
-          <w:lang w:val="en-US"/>
-        </w:rPr>
-        <w:t>introduction</w:t>
+        <w:t>Kleinschmidt &amp; Jaeger, 2011, 2012; etc.). Like the work by Pisoni et al, these studies very much inspired the present work, which is why we cited many of them in the introduction</w:t>
       </w:r>
       <w:r>
         <w:rPr>
@@ -2978,15 +2784,7 @@
           <w:color w:val="A8D08D" w:themeColor="accent6" w:themeTint="99"/>
           <w:lang w:val="en-US"/>
         </w:rPr>
-        <w:t>and</w:t>
-      </w:r>
-      <w:proofErr w:type="gramEnd"/>
-      <w:r>
-        <w:rPr>
-          <w:color w:val="A8D08D" w:themeColor="accent6" w:themeTint="99"/>
-          <w:lang w:val="en-US"/>
-        </w:rPr>
-        <w:t xml:space="preserve"> returned to them in detail in the general discussion</w:t>
+        <w:t>and returned to them in detail in the general discussion</w:t>
       </w:r>
       <w:r>
         <w:rPr>
@@ -3000,15 +2798,7 @@
           <w:color w:val="A8D08D" w:themeColor="accent6" w:themeTint="99"/>
           <w:lang w:val="en-US"/>
         </w:rPr>
-        <w:t xml:space="preserve">. But </w:t>
-      </w:r>
-      <w:proofErr w:type="gramStart"/>
-      <w:r>
-        <w:rPr>
-          <w:color w:val="A8D08D" w:themeColor="accent6" w:themeTint="99"/>
-          <w:lang w:val="en-US"/>
-        </w:rPr>
-        <w:t>a</w:t>
+        <w:t>. But a</w:t>
       </w:r>
       <w:r>
         <w:rPr>
@@ -3024,15 +2814,7 @@
           <w:color w:val="A8D08D" w:themeColor="accent6" w:themeTint="99"/>
           <w:lang w:val="en-US"/>
         </w:rPr>
-        <w:t xml:space="preserve"> of</w:t>
-      </w:r>
-      <w:proofErr w:type="gramEnd"/>
-      <w:r>
-        <w:rPr>
-          <w:color w:val="A8D08D" w:themeColor="accent6" w:themeTint="99"/>
-          <w:lang w:val="en-US"/>
-        </w:rPr>
-        <w:t xml:space="preserve"> these studies study the incremental exposure to the </w:t>
+        <w:t xml:space="preserve"> of these studies study the incremental exposure to the </w:t>
       </w:r>
       <w:r>
         <w:rPr>
@@ -3055,64 +2837,14 @@
           <w:color w:val="A8D08D" w:themeColor="accent6" w:themeTint="99"/>
           <w:lang w:val="en-US"/>
         </w:rPr>
-        <w:t xml:space="preserve">And none of them </w:t>
-      </w:r>
-      <w:proofErr w:type="gramStart"/>
-      <w:r>
-        <w:rPr>
-          <w:color w:val="A8D08D" w:themeColor="accent6" w:themeTint="99"/>
-          <w:lang w:val="en-US"/>
-        </w:rPr>
-        <w:t>actually investigates</w:t>
-      </w:r>
-      <w:proofErr w:type="gramEnd"/>
-      <w:r>
-        <w:rPr>
-          <w:color w:val="A8D08D" w:themeColor="accent6" w:themeTint="99"/>
-          <w:lang w:val="en-US"/>
-        </w:rPr>
-        <w:t xml:space="preserve"> whether </w:t>
-      </w:r>
-      <w:proofErr w:type="spellStart"/>
-      <w:r>
-        <w:rPr>
-          <w:color w:val="A8D08D" w:themeColor="accent6" w:themeTint="99"/>
-          <w:lang w:val="en-US"/>
-        </w:rPr>
-        <w:t>the</w:t>
-      </w:r>
-      <w:proofErr w:type="spellEnd"/>
-      <w:r>
-        <w:rPr>
-          <w:color w:val="A8D08D" w:themeColor="accent6" w:themeTint="99"/>
-          <w:lang w:val="en-US"/>
-        </w:rPr>
-        <w:t xml:space="preserve"> phonetic properties of this stimulus explain the observed changes in listeners’ behavior. </w:t>
-      </w:r>
-      <w:proofErr w:type="spellStart"/>
-      <w:proofErr w:type="gramStart"/>
-      <w:r>
-        <w:rPr>
-          <w:color w:val="A8D08D" w:themeColor="accent6" w:themeTint="99"/>
-          <w:lang w:val="en-US"/>
-        </w:rPr>
-        <w:t>Similar</w:t>
-      </w:r>
-      <w:proofErr w:type="spellEnd"/>
-      <w:r>
-        <w:rPr>
-          <w:color w:val="A8D08D" w:themeColor="accent6" w:themeTint="99"/>
-          <w:lang w:val="en-US"/>
-        </w:rPr>
-        <w:t xml:space="preserve"> to</w:t>
-      </w:r>
-      <w:proofErr w:type="gramEnd"/>
-      <w:r>
-        <w:rPr>
-          <w:color w:val="A8D08D" w:themeColor="accent6" w:themeTint="99"/>
-          <w:lang w:val="en-US"/>
-        </w:rPr>
-        <w:t xml:space="preserve"> our point about L2 acquisition, it is </w:t>
+        <w:t xml:space="preserve">And none of them actually investigates whether the phonetic properties of this stimulus explain the observed changes in listeners’ behavior. </w:t>
+      </w:r>
+      <w:r>
+        <w:rPr>
+          <w:color w:val="A8D08D" w:themeColor="accent6" w:themeTint="99"/>
+          <w:lang w:val="en-US"/>
+        </w:rPr>
+        <w:t xml:space="preserve">Similar to our point about L2 acquisition, it is </w:t>
       </w:r>
       <w:r>
         <w:rPr>
@@ -3199,7 +2931,7 @@
         </w:rPr>
         <w:t xml:space="preserve">For instance, a common criticism of distributional learning theories is that they raise unaddressed questions about the ability to maintain and integrate exposure information across time (an area where, e.g., exemplar theory and ideal adaptor theory differ in important ways). But these questions do not come up if the stimulus presented on each trial is identical. Additionally, exposure in the studies cited by the reviewer is 100% labeled, and highly </w:t>
       </w:r>
-      <w:commentRangeStart w:id="19"/>
+      <w:commentRangeStart w:id="21"/>
       <w:r>
         <w:rPr>
           <w:color w:val="A8D08D" w:themeColor="accent6" w:themeTint="99"/>
@@ -3207,12 +2939,12 @@
         </w:rPr>
         <w:t xml:space="preserve">artificial sounding </w:t>
       </w:r>
-      <w:commentRangeEnd w:id="19"/>
-      <w:r>
-        <w:rPr>
-          <w:rStyle w:val="CommentReference"/>
-        </w:rPr>
-        <w:commentReference w:id="19"/>
+      <w:commentRangeEnd w:id="21"/>
+      <w:r>
+        <w:rPr>
+          <w:rStyle w:val="CommentReference"/>
+        </w:rPr>
+        <w:commentReference w:id="21"/>
       </w:r>
       <w:r>
         <w:rPr>
@@ -3221,7 +2953,6 @@
         </w:rPr>
         <w:t xml:space="preserve">(one of us has worked with these stimuli in Kleinschmidt &amp; Jaeger, 2011). We won’t repeat here the criticisms that have been leveled against such paradigms as a window into everyday speech perception (they are reviewed in detail in recent reviews by e.g., M. Baese-Berk). Neither do we mean to claim that our paradigm removes </w:t>
       </w:r>
-      <w:proofErr w:type="gramStart"/>
       <w:r>
         <w:rPr>
           <w:i/>
@@ -3236,31 +2967,7 @@
           <w:color w:val="A8D08D" w:themeColor="accent6" w:themeTint="99"/>
           <w:lang w:val="en-US"/>
         </w:rPr>
-        <w:t xml:space="preserve"> of</w:t>
-      </w:r>
-      <w:proofErr w:type="gramEnd"/>
-      <w:r>
-        <w:rPr>
-          <w:color w:val="A8D08D" w:themeColor="accent6" w:themeTint="99"/>
-          <w:lang w:val="en-US"/>
-        </w:rPr>
-        <w:t xml:space="preserve"> these concerns. We do, however, submit that there is a substantial difference between the approach employed in the present study and early work on visually- or </w:t>
-      </w:r>
-      <w:proofErr w:type="gramStart"/>
-      <w:r>
-        <w:rPr>
-          <w:color w:val="A8D08D" w:themeColor="accent6" w:themeTint="99"/>
-          <w:lang w:val="en-US"/>
-        </w:rPr>
-        <w:t>lexically-guided</w:t>
-      </w:r>
-      <w:proofErr w:type="gramEnd"/>
-      <w:r>
-        <w:rPr>
-          <w:color w:val="A8D08D" w:themeColor="accent6" w:themeTint="99"/>
-          <w:lang w:val="en-US"/>
-        </w:rPr>
-        <w:t xml:space="preserve"> perceptual retuning (as we continue to discuss in detail in our general discussion).</w:t>
+        <w:t xml:space="preserve"> of these concerns. We do, however, submit that there is a substantial difference between the approach employed in the present study and early work on visually- or lexically-guided perceptual retuning (as we continue to discuss in detail in our general discussion).</w:t>
       </w:r>
     </w:p>
     <w:p>
@@ -3299,30 +3006,14 @@
           <w:color w:val="A8D08D" w:themeColor="accent6" w:themeTint="99"/>
           <w:lang w:val="en-US"/>
         </w:rPr>
-        <w:t xml:space="preserve"> employ the same mechanisms is highlighted in several of the recent reviews we mentioned above (see also Cummings &amp; Theodore, 2023 on </w:t>
-      </w:r>
-      <w:proofErr w:type="gramStart"/>
-      <w:r>
-        <w:rPr>
-          <w:color w:val="A8D08D" w:themeColor="accent6" w:themeTint="99"/>
-          <w:lang w:val="en-US"/>
-        </w:rPr>
-        <w:t>lexically-guided</w:t>
-      </w:r>
-      <w:proofErr w:type="gramEnd"/>
-      <w:r>
-        <w:rPr>
-          <w:color w:val="A8D08D" w:themeColor="accent6" w:themeTint="99"/>
-          <w:lang w:val="en-US"/>
-        </w:rPr>
-        <w:t xml:space="preserve"> perceptual recalibration, or reviews by Samuel between 2010 and now, which repeatedly emphasize that point). </w:t>
-      </w:r>
-      <w:commentRangeEnd w:id="18"/>
-      <w:r>
-        <w:rPr>
-          <w:rStyle w:val="CommentReference"/>
-        </w:rPr>
-        <w:commentReference w:id="18"/>
+        <w:t xml:space="preserve"> employ the same mechanisms is highlighted in several of the recent reviews we mentioned above (see also Cummings &amp; Theodore, 2023 on lexically-guided perceptual recalibration, or reviews by Samuel between 2010 and now, which repeatedly emphasize that point). </w:t>
+      </w:r>
+      <w:commentRangeEnd w:id="20"/>
+      <w:r>
+        <w:rPr>
+          <w:rStyle w:val="CommentReference"/>
+        </w:rPr>
+        <w:commentReference w:id="20"/>
       </w:r>
     </w:p>
     <w:p>
@@ -3827,16 +3518,16 @@
           <w:lang w:val="en-US"/>
         </w:rPr>
       </w:pPr>
-      <w:commentRangeStart w:id="20"/>
+      <w:commentRangeStart w:id="22"/>
       <w:r>
         <w:t>p. 23, footnote 7: This is confusing. Why use a test and then say it isn't appropriate?</w:t>
       </w:r>
-      <w:commentRangeEnd w:id="20"/>
-      <w:r>
-        <w:rPr>
-          <w:rStyle w:val="CommentReference"/>
-        </w:rPr>
-        <w:commentReference w:id="20"/>
+      <w:commentRangeEnd w:id="22"/>
+      <w:r>
+        <w:rPr>
+          <w:rStyle w:val="CommentReference"/>
+        </w:rPr>
+        <w:commentReference w:id="22"/>
       </w:r>
     </w:p>
     <w:p>
@@ -3849,32 +3540,51 @@
       <w:r>
         <w:t xml:space="preserve">Table 3: Explain in a table note why some rows are italicized. </w:t>
       </w:r>
-      <w:commentRangeStart w:id="21"/>
-      <w:commentRangeStart w:id="22"/>
+      <w:commentRangeStart w:id="23"/>
+      <w:commentRangeStart w:id="24"/>
+      <w:commentRangeStart w:id="25"/>
       <w:r>
         <w:t>This currently has to be inferred from the main text.</w:t>
       </w:r>
-      <w:commentRangeEnd w:id="21"/>
-      <w:r>
-        <w:rPr>
-          <w:rStyle w:val="CommentReference"/>
-        </w:rPr>
-        <w:commentReference w:id="21"/>
-      </w:r>
-      <w:commentRangeEnd w:id="22"/>
-      <w:r>
-        <w:rPr>
-          <w:rStyle w:val="CommentReference"/>
-        </w:rPr>
-        <w:commentReference w:id="22"/>
-      </w:r>
-    </w:p>
-    <w:p>
-      <w:pPr>
-        <w:jc w:val="both"/>
-      </w:pPr>
-      <w:r>
-        <w:t>p. 9, l. 209: Figure 2C -&gt; Figure 2D</w:t>
+      <w:commentRangeEnd w:id="23"/>
+      <w:r>
+        <w:rPr>
+          <w:rStyle w:val="CommentReference"/>
+        </w:rPr>
+        <w:commentReference w:id="23"/>
+      </w:r>
+      <w:commentRangeEnd w:id="24"/>
+      <w:r>
+        <w:rPr>
+          <w:rStyle w:val="CommentReference"/>
+        </w:rPr>
+        <w:commentReference w:id="24"/>
+      </w:r>
+      <w:commentRangeEnd w:id="25"/>
+      <w:r>
+        <w:rPr>
+          <w:rStyle w:val="CommentReference"/>
+        </w:rPr>
+        <w:commentReference w:id="25"/>
+      </w:r>
+    </w:p>
+    <w:p>
+      <w:pPr>
+        <w:jc w:val="both"/>
+      </w:pPr>
+      <w:r>
+        <w:t xml:space="preserve">p. 9, l. 209: </w:t>
+      </w:r>
+      <w:commentRangeStart w:id="26"/>
+      <w:r>
+        <w:t>Figure 2C -&gt; Figure 2D</w:t>
+      </w:r>
+      <w:commentRangeEnd w:id="26"/>
+      <w:r>
+        <w:rPr>
+          <w:rStyle w:val="CommentReference"/>
+        </w:rPr>
+        <w:commentReference w:id="26"/>
       </w:r>
     </w:p>
     <w:p>
@@ -3887,16 +3597,16 @@
       <w:r>
         <w:t xml:space="preserve">p. 29, l. 598 : Panel B -&gt; Panel </w:t>
       </w:r>
-      <w:commentRangeStart w:id="23"/>
+      <w:commentRangeStart w:id="27"/>
       <w:r>
         <w:t>D</w:t>
       </w:r>
-      <w:commentRangeEnd w:id="23"/>
-      <w:r>
-        <w:rPr>
-          <w:rStyle w:val="CommentReference"/>
-        </w:rPr>
-        <w:commentReference w:id="23"/>
+      <w:commentRangeEnd w:id="27"/>
+      <w:r>
+        <w:rPr>
+          <w:rStyle w:val="CommentReference"/>
+        </w:rPr>
+        <w:commentReference w:id="27"/>
       </w:r>
     </w:p>
     <w:p>
@@ -3918,7 +3628,21 @@
         </w:rPr>
       </w:pPr>
       <w:r>
-        <w:t>p. 32: Spell out VG and LG in VGPL and LGPL on first use of these abbreviations.</w:t>
+        <w:t xml:space="preserve">p. 32: </w:t>
+      </w:r>
+      <w:commentRangeStart w:id="28"/>
+      <w:r>
+        <w:t xml:space="preserve">Spell out VG and LG in VGPL and LGPL </w:t>
+      </w:r>
+      <w:commentRangeEnd w:id="28"/>
+      <w:r>
+        <w:rPr>
+          <w:rStyle w:val="CommentReference"/>
+        </w:rPr>
+        <w:commentReference w:id="28"/>
+      </w:r>
+      <w:r>
+        <w:t>on first use of these abbreviations.</w:t>
       </w:r>
     </w:p>
     <w:p>
@@ -3927,7 +3651,18 @@
       </w:pPr>
       <w:r>
         <w:lastRenderedPageBreak/>
-        <w:t>p. 40, l. 887: improve -&gt; approach</w:t>
+        <w:t xml:space="preserve">p. 40, l. 887: improve -&gt; </w:t>
+      </w:r>
+      <w:commentRangeStart w:id="29"/>
+      <w:r>
+        <w:t>approach</w:t>
+      </w:r>
+      <w:commentRangeEnd w:id="29"/>
+      <w:r>
+        <w:rPr>
+          <w:rStyle w:val="CommentReference"/>
+        </w:rPr>
+        <w:commentReference w:id="29"/>
       </w:r>
     </w:p>
     <w:p>
@@ -4010,19 +3745,16 @@
           <w:color w:val="A8D08D" w:themeColor="accent6" w:themeTint="99"/>
           <w:lang w:val="en-US"/>
         </w:rPr>
-        <w:t xml:space="preserve">Given the importance of this analysis, we have now </w:t>
-      </w:r>
-      <w:proofErr w:type="gramStart"/>
+        <w:t>Given the importance of this analysis, we have now describe it before the general discussion. W</w:t>
+      </w:r>
       <w:r>
         <w:rPr>
           <w:b/>
           <w:bCs/>
           <w:color w:val="A8D08D" w:themeColor="accent6" w:themeTint="99"/>
-          <w:lang w:val="en-US"/>
-        </w:rPr>
-        <w:t>describe</w:t>
-      </w:r>
-      <w:proofErr w:type="gramEnd"/>
+        </w:rPr>
+        <w:t xml:space="preserve">e </w:t>
+      </w:r>
       <w:r>
         <w:rPr>
           <w:b/>
@@ -4030,7 +3762,7 @@
           <w:color w:val="A8D08D" w:themeColor="accent6" w:themeTint="99"/>
           <w:lang w:val="en-US"/>
         </w:rPr>
-        <w:t xml:space="preserve"> it before the general discussion. W</w:t>
+        <w:t>also</w:t>
       </w:r>
       <w:r>
         <w:rPr>
@@ -4038,195 +3770,135 @@
           <w:bCs/>
           <w:color w:val="A8D08D" w:themeColor="accent6" w:themeTint="99"/>
         </w:rPr>
-        <w:t xml:space="preserve">e </w:t>
+        <w:t xml:space="preserve"> </w:t>
       </w:r>
       <w:r>
         <w:rPr>
           <w:b/>
           <w:bCs/>
           <w:color w:val="A8D08D" w:themeColor="accent6" w:themeTint="99"/>
-          <w:lang w:val="en-US"/>
-        </w:rPr>
-        <w:t>also</w:t>
+        </w:rPr>
+        <w:t>elaborate on this figure.</w:t>
       </w:r>
       <w:r>
         <w:rPr>
           <w:b/>
           <w:bCs/>
           <w:color w:val="A8D08D" w:themeColor="accent6" w:themeTint="99"/>
+          <w:lang w:val="en-US"/>
         </w:rPr>
         <w:t xml:space="preserve"> </w:t>
+      </w:r>
+      <w:r>
+        <w:rPr>
+          <w:color w:val="A8D08D" w:themeColor="accent6" w:themeTint="99"/>
+          <w:lang w:val="en-US"/>
+        </w:rPr>
+        <w:t>Yes, the CIs overlap with the model predictions</w:t>
+      </w:r>
+      <w:r>
+        <w:rPr>
+          <w:color w:val="A8D08D" w:themeColor="accent6" w:themeTint="99"/>
+          <w:lang w:val="en-US"/>
+        </w:rPr>
+        <w:t xml:space="preserve"> (which is directly related to the fact that </w:t>
+      </w:r>
+      <w:r>
+        <w:rPr>
+          <w:color w:val="A8D08D" w:themeColor="accent6" w:themeTint="99"/>
+          <w:lang w:val="en-US"/>
+        </w:rPr>
+        <w:t xml:space="preserve">the ideal adaptor achieves such a high R2 of </w:t>
+      </w:r>
+      <w:r>
+        <w:rPr>
+          <w:color w:val="A8D08D" w:themeColor="accent6" w:themeTint="99"/>
+          <w:lang w:val="en-US"/>
+        </w:rPr>
+        <w:t>96</w:t>
+      </w:r>
+      <w:r>
+        <w:rPr>
+          <w:color w:val="A8D08D" w:themeColor="accent6" w:themeTint="99"/>
+          <w:lang w:val="en-US"/>
+        </w:rPr>
+        <w:t>%</w:t>
+      </w:r>
+      <w:r>
+        <w:rPr>
+          <w:color w:val="A8D08D" w:themeColor="accent6" w:themeTint="99"/>
+          <w:lang w:val="en-US"/>
+        </w:rPr>
+        <w:t>).</w:t>
+      </w:r>
+      <w:r>
+        <w:rPr>
+          <w:color w:val="A8D08D" w:themeColor="accent6" w:themeTint="99"/>
+          <w:lang w:val="en-US"/>
+        </w:rPr>
+        <w:t xml:space="preserve"> </w:t>
+      </w:r>
+    </w:p>
+    <w:p>
+      <w:pPr>
+        <w:jc w:val="both"/>
+        <w:rPr>
+          <w:color w:val="A8D08D" w:themeColor="accent6" w:themeTint="99"/>
+          <w:lang w:val="en-US"/>
+        </w:rPr>
+      </w:pPr>
+    </w:p>
+    <w:p>
+      <w:pPr>
+        <w:jc w:val="both"/>
+        <w:rPr>
+          <w:color w:val="A8D08D" w:themeColor="accent6" w:themeTint="99"/>
+          <w:lang w:val="en-US"/>
+        </w:rPr>
+      </w:pPr>
+      <w:r>
+        <w:rPr>
+          <w:color w:val="A8D08D" w:themeColor="accent6" w:themeTint="99"/>
+          <w:lang w:val="en-US"/>
+        </w:rPr>
+        <w:t>However, there is a</w:t>
+      </w:r>
+      <w:r>
+        <w:rPr>
+          <w:color w:val="A8D08D" w:themeColor="accent6" w:themeTint="99"/>
+          <w:lang w:val="en-US"/>
+        </w:rPr>
+        <w:t xml:space="preserve"> </w:t>
+      </w:r>
+      <w:r>
+        <w:rPr>
+          <w:color w:val="A8D08D" w:themeColor="accent6" w:themeTint="99"/>
+          <w:lang w:val="en-US"/>
+        </w:rPr>
+        <w:t xml:space="preserve">subtle, </w:t>
+      </w:r>
+      <w:r>
+        <w:rPr>
+          <w:color w:val="A8D08D" w:themeColor="accent6" w:themeTint="99"/>
+          <w:lang w:val="en-US"/>
+        </w:rPr>
+        <w:t xml:space="preserve">qualitative mismatch between the model’s predictions and listeners’ behavior: the model will always predict convergence with sufficient exposure (we confirmed this in separate simulations but it’s also follows mathematically from the way the model works), whereas listeners seem to plateau. </w:t>
+      </w:r>
+      <w:r>
+        <w:rPr>
+          <w:color w:val="A8D08D" w:themeColor="accent6" w:themeTint="99"/>
+          <w:lang w:val="en-US"/>
+        </w:rPr>
+        <w:t xml:space="preserve">Even great models can be partially wrong. </w:t>
       </w:r>
       <w:r>
         <w:rPr>
           <w:b/>
           <w:bCs/>
           <w:color w:val="A8D08D" w:themeColor="accent6" w:themeTint="99"/>
-        </w:rPr>
-        <w:t>elaborate on this figure.</w:t>
-      </w:r>
-      <w:r>
-        <w:rPr>
-          <w:b/>
-          <w:bCs/>
-          <w:color w:val="A8D08D" w:themeColor="accent6" w:themeTint="99"/>
-          <w:lang w:val="en-US"/>
-        </w:rPr>
-        <w:t xml:space="preserve"> </w:t>
-      </w:r>
-      <w:r>
-        <w:rPr>
-          <w:color w:val="A8D08D" w:themeColor="accent6" w:themeTint="99"/>
-          <w:lang w:val="en-US"/>
-        </w:rPr>
-        <w:t>Yes, the CIs overlap with the model predictions</w:t>
-      </w:r>
-      <w:r>
-        <w:rPr>
-          <w:color w:val="A8D08D" w:themeColor="accent6" w:themeTint="99"/>
-          <w:lang w:val="en-US"/>
-        </w:rPr>
-        <w:t xml:space="preserve"> (which is directly related to the fact that </w:t>
-      </w:r>
-      <w:r>
-        <w:rPr>
-          <w:color w:val="A8D08D" w:themeColor="accent6" w:themeTint="99"/>
-          <w:lang w:val="en-US"/>
-        </w:rPr>
-        <w:t xml:space="preserve">the ideal adaptor achieves such a high R2 of </w:t>
-      </w:r>
-      <w:r>
-        <w:rPr>
-          <w:color w:val="A8D08D" w:themeColor="accent6" w:themeTint="99"/>
-          <w:lang w:val="en-US"/>
-        </w:rPr>
-        <w:t>9</w:t>
-      </w:r>
-      <w:r>
-        <w:rPr>
-          <w:color w:val="A8D08D" w:themeColor="accent6" w:themeTint="99"/>
-          <w:lang w:val="en-US"/>
-        </w:rPr>
-        <w:t>6</w:t>
-      </w:r>
-      <w:r>
-        <w:rPr>
-          <w:color w:val="A8D08D" w:themeColor="accent6" w:themeTint="99"/>
-          <w:lang w:val="en-US"/>
-        </w:rPr>
-        <w:t>%</w:t>
-      </w:r>
-      <w:r>
-        <w:rPr>
-          <w:color w:val="A8D08D" w:themeColor="accent6" w:themeTint="99"/>
-          <w:lang w:val="en-US"/>
-        </w:rPr>
-        <w:t>).</w:t>
-      </w:r>
-      <w:r>
-        <w:rPr>
-          <w:color w:val="A8D08D" w:themeColor="accent6" w:themeTint="99"/>
-          <w:lang w:val="en-US"/>
-        </w:rPr>
-        <w:t xml:space="preserve"> </w:t>
-      </w:r>
-    </w:p>
-    <w:p>
-      <w:pPr>
-        <w:jc w:val="both"/>
-        <w:rPr>
-          <w:color w:val="A8D08D" w:themeColor="accent6" w:themeTint="99"/>
-          <w:lang w:val="en-US"/>
-        </w:rPr>
-      </w:pPr>
-    </w:p>
-    <w:p>
-      <w:pPr>
-        <w:jc w:val="both"/>
-        <w:rPr>
-          <w:color w:val="A8D08D" w:themeColor="accent6" w:themeTint="99"/>
-          <w:lang w:val="en-US"/>
-        </w:rPr>
-      </w:pPr>
-      <w:r>
-        <w:rPr>
-          <w:color w:val="A8D08D" w:themeColor="accent6" w:themeTint="99"/>
-          <w:lang w:val="en-US"/>
-        </w:rPr>
-        <w:t>However, there is a</w:t>
-      </w:r>
-      <w:r>
-        <w:rPr>
-          <w:color w:val="A8D08D" w:themeColor="accent6" w:themeTint="99"/>
-          <w:lang w:val="en-US"/>
-        </w:rPr>
-        <w:t xml:space="preserve"> </w:t>
-      </w:r>
-      <w:r>
-        <w:rPr>
-          <w:color w:val="A8D08D" w:themeColor="accent6" w:themeTint="99"/>
-          <w:lang w:val="en-US"/>
-        </w:rPr>
-        <w:t xml:space="preserve">subtle, </w:t>
-      </w:r>
-      <w:r>
-        <w:rPr>
-          <w:color w:val="A8D08D" w:themeColor="accent6" w:themeTint="99"/>
-          <w:lang w:val="en-US"/>
-        </w:rPr>
-        <w:t xml:space="preserve">qualitative mismatch between the model’s predictions and listeners’ behavior: the model will always predict convergence with sufficient exposure (we confirmed this in separate simulations but it’s also </w:t>
-      </w:r>
-      <w:proofErr w:type="gramStart"/>
-      <w:r>
-        <w:rPr>
-          <w:color w:val="A8D08D" w:themeColor="accent6" w:themeTint="99"/>
-          <w:lang w:val="en-US"/>
-        </w:rPr>
-        <w:t>follows</w:t>
-      </w:r>
-      <w:proofErr w:type="gramEnd"/>
-      <w:r>
-        <w:rPr>
-          <w:color w:val="A8D08D" w:themeColor="accent6" w:themeTint="99"/>
-          <w:lang w:val="en-US"/>
-        </w:rPr>
-        <w:t xml:space="preserve"> mathematically from the way the model works), whereas listeners seem to plateau. </w:t>
-      </w:r>
-      <w:r>
-        <w:rPr>
-          <w:color w:val="A8D08D" w:themeColor="accent6" w:themeTint="99"/>
-          <w:lang w:val="en-US"/>
-        </w:rPr>
-        <w:t xml:space="preserve">Even great models can be partially wrong. </w:t>
-      </w:r>
-      <w:r>
-        <w:rPr>
-          <w:b/>
-          <w:bCs/>
-          <w:color w:val="A8D08D" w:themeColor="accent6" w:themeTint="99"/>
-          <w:lang w:val="en-US"/>
-        </w:rPr>
-        <w:t xml:space="preserve">This shows in Figure 8, as the model predicting </w:t>
-      </w:r>
-      <w:proofErr w:type="gramStart"/>
-      <w:r>
-        <w:rPr>
-          <w:b/>
-          <w:bCs/>
-          <w:color w:val="A8D08D" w:themeColor="accent6" w:themeTint="99"/>
-          <w:lang w:val="en-US"/>
-        </w:rPr>
-        <w:t>less</w:t>
-      </w:r>
-      <w:proofErr w:type="gramEnd"/>
-      <w:r>
-        <w:rPr>
-          <w:b/>
-          <w:bCs/>
-          <w:color w:val="A8D08D" w:themeColor="accent6" w:themeTint="99"/>
-          <w:lang w:val="en-US"/>
-        </w:rPr>
-        <w:t xml:space="preserve"> steep changes in the start of the experiment than observed, and predicting more steep changes at the end </w:t>
+          <w:lang w:val="en-US"/>
+        </w:rPr>
+        <w:t xml:space="preserve">This shows in Figure 8, as the model predicting less steep changes in the start of the experiment than observed, and predicting more steep changes at the end </w:t>
       </w:r>
       <w:r>
         <w:rPr>
@@ -4391,7 +4063,7 @@
         </w:rPr>
         <w:t xml:space="preserve">We thank the reviewer for this summary, and the encouragement. MORE </w:t>
       </w:r>
-      <w:commentRangeStart w:id="24"/>
+      <w:commentRangeStart w:id="30"/>
       <w:r>
         <w:rPr>
           <w:color w:val="A8D08D" w:themeColor="accent6" w:themeTint="99"/>
@@ -4399,12 +4071,12 @@
         </w:rPr>
         <w:t>HERE</w:t>
       </w:r>
-      <w:commentRangeEnd w:id="24"/>
-      <w:r>
-        <w:rPr>
-          <w:rStyle w:val="CommentReference"/>
-        </w:rPr>
-        <w:commentReference w:id="24"/>
+      <w:commentRangeEnd w:id="30"/>
+      <w:r>
+        <w:rPr>
+          <w:rStyle w:val="CommentReference"/>
+        </w:rPr>
+        <w:commentReference w:id="30"/>
       </w:r>
       <w:r>
         <w:rPr>
@@ -4444,16 +4116,16 @@
       <w:r>
         <w:t xml:space="preserve">First, the point that learning depends on prior distributions. Well of course it does. This non-controversial. The authors kind of pitch it in a soft Bayesian approach, but all models of adaptation of the L1 </w:t>
       </w:r>
-      <w:commentRangeStart w:id="25"/>
+      <w:commentRangeStart w:id="31"/>
       <w:r>
         <w:t xml:space="preserve">assume </w:t>
       </w:r>
-      <w:commentRangeEnd w:id="25"/>
-      <w:r>
-        <w:rPr>
-          <w:rStyle w:val="CommentReference"/>
-        </w:rPr>
-        <w:commentReference w:id="25"/>
+      <w:commentRangeEnd w:id="31"/>
+      <w:r>
+        <w:rPr>
+          <w:rStyle w:val="CommentReference"/>
+        </w:rPr>
+        <w:commentReference w:id="31"/>
       </w:r>
       <w:r>
         <w:t xml:space="preserve">that what is going on is that learners adapt their existing categories. To that end, the critical empirical novelty is that there's a pretest. But even then (as I detail below) </w:t>
@@ -4593,41 +4265,41 @@
         </w:rPr>
         <w:t xml:space="preserve">part of the study was </w:t>
       </w:r>
-      <w:commentRangeStart w:id="26"/>
-      <w:commentRangeStart w:id="27"/>
+      <w:commentRangeStart w:id="32"/>
+      <w:commentRangeStart w:id="33"/>
       <w:r>
         <w:rPr>
           <w:highlight w:val="yellow"/>
         </w:rPr>
         <w:t>preregistered</w:t>
       </w:r>
-      <w:commentRangeEnd w:id="26"/>
-      <w:r>
-        <w:rPr>
-          <w:rStyle w:val="CommentReference"/>
-        </w:rPr>
-        <w:commentReference w:id="26"/>
-      </w:r>
-      <w:commentRangeEnd w:id="27"/>
-      <w:r>
-        <w:rPr>
-          <w:rStyle w:val="CommentReference"/>
-        </w:rPr>
-        <w:commentReference w:id="27"/>
+      <w:commentRangeEnd w:id="32"/>
+      <w:r>
+        <w:rPr>
+          <w:rStyle w:val="CommentReference"/>
+        </w:rPr>
+        <w:commentReference w:id="32"/>
+      </w:r>
+      <w:commentRangeEnd w:id="33"/>
+      <w:r>
+        <w:rPr>
+          <w:rStyle w:val="CommentReference"/>
+        </w:rPr>
+        <w:commentReference w:id="33"/>
       </w:r>
       <w:r>
         <w:t xml:space="preserve">. I don't think every sample size needs to be justified by a priori power - particularly the first study in a new paradigm where effect sizes can't be known. I'm fine if the argument is just "we ran a lot because we didn't know what to expect". </w:t>
       </w:r>
-      <w:commentRangeStart w:id="28"/>
+      <w:commentRangeStart w:id="34"/>
       <w:r>
         <w:t>But even then it would be very useful to include a sensitivity/minimum detectable effect analysis to help the reader understand what kind of effects could be detected.</w:t>
       </w:r>
-      <w:commentRangeEnd w:id="28"/>
-      <w:r>
-        <w:rPr>
-          <w:rStyle w:val="CommentReference"/>
-        </w:rPr>
-        <w:commentReference w:id="28"/>
+      <w:commentRangeEnd w:id="34"/>
+      <w:r>
+        <w:rPr>
+          <w:rStyle w:val="CommentReference"/>
+        </w:rPr>
+        <w:commentReference w:id="34"/>
       </w:r>
     </w:p>
     <w:p>
@@ -4642,7 +4314,7 @@
       <w:r>
         <w:t xml:space="preserve">* </w:t>
       </w:r>
-      <w:commentRangeStart w:id="29"/>
+      <w:commentRangeStart w:id="35"/>
       <w:r>
         <w:t xml:space="preserve">The other surprising omission. While there is a fairly strong theoretical motivation (despite my first concern), by the time I got to the methods, </w:t>
       </w:r>
@@ -4655,12 +4327,12 @@
       <w:r>
         <w:t xml:space="preserve"> Actually, in retrospect, I'm not entirely sure what the hypothesis were?! (which is odd considering how theoretical the intro was). It would help to have some clear statements of the form: "if perception works this way, then we should see a difference in [something] between [some two conditions]". By the time I got to the results, I just kind of had a vision of a general purpose, well constructed distributional learning task, and the authors were gonna just kind of see what it showed. But I don't think that's what they're up to here.</w:t>
       </w:r>
-      <w:commentRangeEnd w:id="29"/>
-      <w:r>
-        <w:rPr>
-          <w:rStyle w:val="CommentReference"/>
-        </w:rPr>
-        <w:commentReference w:id="29"/>
+      <w:commentRangeEnd w:id="35"/>
+      <w:r>
+        <w:rPr>
+          <w:rStyle w:val="CommentReference"/>
+        </w:rPr>
+        <w:commentReference w:id="35"/>
       </w:r>
     </w:p>
     <w:p>
@@ -4675,27 +4347,27 @@
       <w:r>
         <w:t xml:space="preserve">* I never really understood how they are going to test the hypothesis that the prior state of the category system constrains or predicts subsequent adaptation. That seems to be one of their clear goals here. But they only kind of argue that because they had a pre-test they must be doing that . But the </w:t>
       </w:r>
-      <w:commentRangeStart w:id="30"/>
-      <w:commentRangeStart w:id="31"/>
+      <w:commentRangeStart w:id="36"/>
+      <w:commentRangeStart w:id="37"/>
       <w:r>
         <w:rPr>
           <w:highlight w:val="yellow"/>
         </w:rPr>
         <w:t>presumption</w:t>
       </w:r>
-      <w:commentRangeEnd w:id="30"/>
-      <w:r>
-        <w:rPr>
-          <w:rStyle w:val="CommentReference"/>
-        </w:rPr>
-        <w:commentReference w:id="30"/>
-      </w:r>
-      <w:commentRangeEnd w:id="31"/>
-      <w:r>
-        <w:rPr>
-          <w:rStyle w:val="CommentReference"/>
-        </w:rPr>
-        <w:commentReference w:id="31"/>
+      <w:commentRangeEnd w:id="36"/>
+      <w:r>
+        <w:rPr>
+          <w:rStyle w:val="CommentReference"/>
+        </w:rPr>
+        <w:commentReference w:id="36"/>
+      </w:r>
+      <w:commentRangeEnd w:id="37"/>
+      <w:r>
+        <w:rPr>
+          <w:rStyle w:val="CommentReference"/>
+        </w:rPr>
+        <w:commentReference w:id="37"/>
       </w:r>
       <w:r>
         <w:rPr>
@@ -4712,19 +4384,19 @@
         </w:rPr>
         <w:t xml:space="preserve">everyone </w:t>
       </w:r>
-      <w:commentRangeStart w:id="32"/>
+      <w:commentRangeStart w:id="38"/>
       <w:r>
         <w:rPr>
           <w:highlight w:val="yellow"/>
         </w:rPr>
         <w:t>adapts</w:t>
       </w:r>
-      <w:commentRangeEnd w:id="32"/>
-      <w:r>
-        <w:rPr>
-          <w:rStyle w:val="CommentReference"/>
-        </w:rPr>
-        <w:commentReference w:id="32"/>
+      <w:commentRangeEnd w:id="38"/>
+      <w:r>
+        <w:rPr>
+          <w:rStyle w:val="CommentReference"/>
+        </w:rPr>
+        <w:commentReference w:id="38"/>
       </w:r>
       <w:r>
         <w:rPr>
@@ -4783,16 +4455,16 @@
       <w:r>
         <w:t xml:space="preserve">* Figure 1A, B: the long dashes make it really hard to read the figures? </w:t>
       </w:r>
-      <w:commentRangeStart w:id="33"/>
+      <w:commentRangeStart w:id="39"/>
       <w:r>
         <w:t>Maybe dots? Or dash-dots?</w:t>
       </w:r>
-      <w:commentRangeEnd w:id="33"/>
-      <w:r>
-        <w:rPr>
-          <w:rStyle w:val="CommentReference"/>
-        </w:rPr>
-        <w:commentReference w:id="33"/>
+      <w:commentRangeEnd w:id="39"/>
+      <w:r>
+        <w:rPr>
+          <w:rStyle w:val="CommentReference"/>
+        </w:rPr>
+        <w:commentReference w:id="39"/>
       </w:r>
     </w:p>
     <w:p>
@@ -4815,19 +4487,19 @@
       <w:pPr>
         <w:jc w:val="both"/>
         <w:rPr>
-          <w:ins w:id="34" w:author="Microsoft Office User" w:date="2024-10-11T16:54:00Z" w16du:dateUtc="2024-10-11T14:54:00Z"/>
-          <w:lang w:val="en-US"/>
-        </w:rPr>
-      </w:pPr>
-    </w:p>
-    <w:p>
-      <w:pPr>
-        <w:jc w:val="both"/>
-        <w:rPr>
-          <w:color w:val="A8D08D" w:themeColor="accent6" w:themeTint="99"/>
-        </w:rPr>
-      </w:pPr>
-      <w:ins w:id="35" w:author="Microsoft Office User" w:date="2024-10-11T16:54:00Z" w16du:dateUtc="2024-10-11T14:54:00Z">
+          <w:ins w:id="40" w:author="Microsoft Office User" w:date="2024-10-11T16:54:00Z" w16du:dateUtc="2024-10-11T14:54:00Z"/>
+          <w:lang w:val="en-US"/>
+        </w:rPr>
+      </w:pPr>
+    </w:p>
+    <w:p>
+      <w:pPr>
+        <w:jc w:val="both"/>
+        <w:rPr>
+          <w:color w:val="A8D08D" w:themeColor="accent6" w:themeTint="99"/>
+        </w:rPr>
+      </w:pPr>
+      <w:ins w:id="41" w:author="Microsoft Office User" w:date="2024-10-11T16:54:00Z" w16du:dateUtc="2024-10-11T14:54:00Z">
         <w:r>
           <w:rPr>
             <w:color w:val="A8D08D" w:themeColor="accent6" w:themeTint="99"/>
@@ -4842,7 +4514,7 @@
         </w:rPr>
         <w:t>appreciate</w:t>
       </w:r>
-      <w:ins w:id="36" w:author="Microsoft Office User" w:date="2024-10-11T16:54:00Z" w16du:dateUtc="2024-10-11T14:54:00Z">
+      <w:ins w:id="42" w:author="Microsoft Office User" w:date="2024-10-11T16:54:00Z" w16du:dateUtc="2024-10-11T14:54:00Z">
         <w:r>
           <w:rPr>
             <w:color w:val="A8D08D" w:themeColor="accent6" w:themeTint="99"/>
@@ -4857,7 +4529,7 @@
         </w:rPr>
         <w:t xml:space="preserve">. However, </w:t>
       </w:r>
-      <w:ins w:id="37" w:author="Microsoft Office User" w:date="2024-10-11T16:54:00Z" w16du:dateUtc="2024-10-11T14:54:00Z">
+      <w:ins w:id="43" w:author="Microsoft Office User" w:date="2024-10-11T16:54:00Z" w16du:dateUtc="2024-10-11T14:54:00Z">
         <w:r>
           <w:rPr>
             <w:color w:val="A8D08D" w:themeColor="accent6" w:themeTint="99"/>
@@ -4872,7 +4544,7 @@
         </w:rPr>
         <w:t xml:space="preserve"> remainder of the</w:t>
       </w:r>
-      <w:ins w:id="38" w:author="Microsoft Office User" w:date="2024-10-11T16:54:00Z" w16du:dateUtc="2024-10-11T14:54:00Z">
+      <w:ins w:id="44" w:author="Microsoft Office User" w:date="2024-10-11T16:54:00Z" w16du:dateUtc="2024-10-11T14:54:00Z">
         <w:r>
           <w:rPr>
             <w:color w:val="A8D08D" w:themeColor="accent6" w:themeTint="99"/>
@@ -4880,7 +4552,7 @@
           <w:t xml:space="preserve"> pap</w:t>
         </w:r>
       </w:ins>
-      <w:ins w:id="39" w:author="Microsoft Office User" w:date="2024-10-11T16:55:00Z" w16du:dateUtc="2024-10-11T14:55:00Z">
+      <w:ins w:id="45" w:author="Microsoft Office User" w:date="2024-10-11T16:55:00Z" w16du:dateUtc="2024-10-11T14:55:00Z">
         <w:r>
           <w:rPr>
             <w:color w:val="A8D08D" w:themeColor="accent6" w:themeTint="99"/>
@@ -4895,7 +4567,7 @@
         </w:rPr>
         <w:t xml:space="preserve">plots </w:t>
       </w:r>
-      <w:ins w:id="40" w:author="Microsoft Office User" w:date="2024-10-11T16:55:00Z" w16du:dateUtc="2024-10-11T14:55:00Z">
+      <w:ins w:id="46" w:author="Microsoft Office User" w:date="2024-10-11T16:55:00Z" w16du:dateUtc="2024-10-11T14:55:00Z">
         <w:r>
           <w:rPr>
             <w:color w:val="A8D08D" w:themeColor="accent6" w:themeTint="99"/>
@@ -4910,7 +4582,7 @@
         </w:rPr>
         <w:t xml:space="preserve">on the </w:t>
       </w:r>
-      <w:ins w:id="41" w:author="Microsoft Office User" w:date="2024-10-11T16:55:00Z" w16du:dateUtc="2024-10-11T14:55:00Z">
+      <w:ins w:id="47" w:author="Microsoft Office User" w:date="2024-10-11T16:55:00Z" w16du:dateUtc="2024-10-11T14:55:00Z">
         <w:r>
           <w:rPr>
             <w:color w:val="A8D08D" w:themeColor="accent6" w:themeTint="99"/>
@@ -4966,7 +4638,7 @@
       <w:pPr>
         <w:jc w:val="both"/>
         <w:rPr>
-          <w:ins w:id="42" w:author="Microsoft Office User" w:date="2024-10-10T15:52:00Z" w16du:dateUtc="2024-10-10T13:52:00Z"/>
+          <w:ins w:id="48" w:author="Microsoft Office User" w:date="2024-10-10T15:52:00Z" w16du:dateUtc="2024-10-10T13:52:00Z"/>
           <w:lang w:val="en-US"/>
         </w:rPr>
       </w:pPr>
@@ -4976,52 +4648,52 @@
         <w:jc w:val="both"/>
         <w:rPr>
           <w:lang w:val="en-GB"/>
-          <w:rPrChange w:id="43" w:author="Microsoft Office User" w:date="2024-10-13T14:16:00Z" w16du:dateUtc="2024-10-13T12:16:00Z">
+          <w:rPrChange w:id="49" w:author="Microsoft Office User" w:date="2024-10-13T14:16:00Z" w16du:dateUtc="2024-10-13T12:16:00Z">
             <w:rPr/>
           </w:rPrChange>
         </w:rPr>
       </w:pPr>
-      <w:ins w:id="44" w:author="Microsoft Office User" w:date="2024-10-13T14:17:00Z" w16du:dateUtc="2024-10-13T12:17:00Z">
+      <w:ins w:id="50" w:author="Microsoft Office User" w:date="2024-10-13T14:17:00Z" w16du:dateUtc="2024-10-13T12:17:00Z">
         <w:r>
           <w:t xml:space="preserve">Thank you for pointing this out. </w:t>
         </w:r>
       </w:ins>
-      <w:ins w:id="45" w:author="Microsoft Office User" w:date="2024-10-13T14:18:00Z" w16du:dateUtc="2024-10-13T12:18:00Z">
+      <w:ins w:id="51" w:author="Microsoft Office User" w:date="2024-10-13T14:18:00Z" w16du:dateUtc="2024-10-13T12:18:00Z">
         <w:r>
           <w:t xml:space="preserve">The </w:t>
         </w:r>
       </w:ins>
-      <w:ins w:id="46" w:author="Microsoft Office User" w:date="2024-10-13T14:19:00Z" w16du:dateUtc="2024-10-13T12:19:00Z">
+      <w:ins w:id="52" w:author="Microsoft Office User" w:date="2024-10-13T14:19:00Z" w16du:dateUtc="2024-10-13T12:19:00Z">
         <w:r>
           <w:t xml:space="preserve">three conditions are meant to </w:t>
         </w:r>
       </w:ins>
-      <w:ins w:id="47" w:author="Microsoft Office User" w:date="2024-10-14T21:28:00Z" w16du:dateUtc="2024-10-14T19:28:00Z">
+      <w:ins w:id="53" w:author="Microsoft Office User" w:date="2024-10-14T21:28:00Z" w16du:dateUtc="2024-10-14T19:28:00Z">
         <w:r>
           <w:t>simulate</w:t>
         </w:r>
       </w:ins>
-      <w:ins w:id="48" w:author="Microsoft Office User" w:date="2024-10-13T14:19:00Z" w16du:dateUtc="2024-10-13T12:19:00Z">
+      <w:ins w:id="54" w:author="Microsoft Office User" w:date="2024-10-13T14:19:00Z" w16du:dateUtc="2024-10-13T12:19:00Z">
         <w:r>
           <w:t xml:space="preserve"> three talkers with their </w:t>
         </w:r>
       </w:ins>
-      <w:ins w:id="49" w:author="Microsoft Office User" w:date="2024-10-13T14:20:00Z" w16du:dateUtc="2024-10-13T12:20:00Z">
+      <w:ins w:id="55" w:author="Microsoft Office User" w:date="2024-10-13T14:20:00Z" w16du:dateUtc="2024-10-13T12:20:00Z">
         <w:r>
           <w:t>different realisation</w:t>
         </w:r>
       </w:ins>
-      <w:ins w:id="50" w:author="Microsoft Office User" w:date="2024-10-14T21:28:00Z" w16du:dateUtc="2024-10-14T19:28:00Z">
+      <w:ins w:id="56" w:author="Microsoft Office User" w:date="2024-10-14T21:28:00Z" w16du:dateUtc="2024-10-14T19:28:00Z">
         <w:r>
           <w:t>s</w:t>
         </w:r>
       </w:ins>
-      <w:ins w:id="51" w:author="Microsoft Office User" w:date="2024-10-13T14:20:00Z" w16du:dateUtc="2024-10-13T12:20:00Z">
+      <w:ins w:id="57" w:author="Microsoft Office User" w:date="2024-10-13T14:20:00Z" w16du:dateUtc="2024-10-13T12:20:00Z">
         <w:r>
           <w:t xml:space="preserve"> of /d/ and /t/, determined by the placement of the phonetic distribution </w:t>
         </w:r>
       </w:ins>
-      <w:ins w:id="52" w:author="Microsoft Office User" w:date="2024-10-10T18:07:00Z" w16du:dateUtc="2024-10-10T16:07:00Z">
+      <w:ins w:id="58" w:author="Microsoft Office User" w:date="2024-10-10T18:07:00Z" w16du:dateUtc="2024-10-10T16:07:00Z">
         <w:r>
           <w:t xml:space="preserve">along the VOT continua. </w:t>
         </w:r>
@@ -5048,27 +4720,27 @@
         </w:rPr>
         <w:t xml:space="preserve">expressed as </w:t>
       </w:r>
-      <w:commentRangeStart w:id="53"/>
-      <w:commentRangeStart w:id="54"/>
+      <w:commentRangeStart w:id="59"/>
+      <w:commentRangeStart w:id="60"/>
       <w:r>
         <w:rPr>
           <w:highlight w:val="yellow"/>
         </w:rPr>
         <w:t>variance</w:t>
       </w:r>
-      <w:commentRangeEnd w:id="53"/>
-      <w:r>
-        <w:rPr>
-          <w:rStyle w:val="CommentReference"/>
-        </w:rPr>
-        <w:commentReference w:id="53"/>
-      </w:r>
-      <w:commentRangeEnd w:id="54"/>
-      <w:r>
-        <w:rPr>
-          <w:rStyle w:val="CommentReference"/>
-        </w:rPr>
-        <w:commentReference w:id="54"/>
+      <w:commentRangeEnd w:id="59"/>
+      <w:r>
+        <w:rPr>
+          <w:rStyle w:val="CommentReference"/>
+        </w:rPr>
+        <w:commentReference w:id="59"/>
+      </w:r>
+      <w:commentRangeEnd w:id="60"/>
+      <w:r>
+        <w:rPr>
+          <w:rStyle w:val="CommentReference"/>
+        </w:rPr>
+        <w:commentReference w:id="60"/>
       </w:r>
       <w:r>
         <w:rPr>
@@ -5092,117 +4764,99 @@
       <w:pPr>
         <w:jc w:val="both"/>
         <w:rPr>
-          <w:ins w:id="55" w:author="Microsoft Office User" w:date="2024-10-10T15:52:00Z" w16du:dateUtc="2024-10-10T13:52:00Z"/>
-        </w:rPr>
-      </w:pPr>
-      <w:ins w:id="56" w:author="Microsoft Office User" w:date="2024-10-10T15:52:00Z" w16du:dateUtc="2024-10-10T13:52:00Z">
+          <w:ins w:id="61" w:author="Microsoft Office User" w:date="2024-10-10T15:52:00Z" w16du:dateUtc="2024-10-10T13:52:00Z"/>
+        </w:rPr>
+      </w:pPr>
+      <w:ins w:id="62" w:author="Microsoft Office User" w:date="2024-10-10T15:52:00Z" w16du:dateUtc="2024-10-10T13:52:00Z">
         <w:r>
           <w:t>We</w:t>
         </w:r>
       </w:ins>
-      <w:ins w:id="57" w:author="Microsoft Office User" w:date="2024-10-10T16:04:00Z" w16du:dateUtc="2024-10-10T14:04:00Z">
+      <w:ins w:id="63" w:author="Microsoft Office User" w:date="2024-10-10T16:04:00Z" w16du:dateUtc="2024-10-10T14:04:00Z">
         <w:r>
           <w:t xml:space="preserve"> understand R3’s point to sti</w:t>
         </w:r>
       </w:ins>
-      <w:ins w:id="58" w:author="Microsoft Office User" w:date="2024-10-10T16:05:00Z" w16du:dateUtc="2024-10-10T14:05:00Z">
+      <w:ins w:id="64" w:author="Microsoft Office User" w:date="2024-10-10T16:05:00Z" w16du:dateUtc="2024-10-10T14:05:00Z">
         <w:r>
           <w:t>ck to terms and scales familiar to the target audience however in order to maintain congruence with previous studie</w:t>
         </w:r>
       </w:ins>
-      <w:ins w:id="59" w:author="Microsoft Office User" w:date="2024-10-10T16:06:00Z" w16du:dateUtc="2024-10-10T14:06:00Z">
+      <w:ins w:id="65" w:author="Microsoft Office User" w:date="2024-10-10T16:06:00Z" w16du:dateUtc="2024-10-10T14:06:00Z">
         <w:r>
           <w:t>s of this distributional learning paradigm (</w:t>
         </w:r>
       </w:ins>
-      <w:ins w:id="60" w:author="Microsoft Office User" w:date="2024-10-10T16:51:00Z" w16du:dateUtc="2024-10-10T14:51:00Z">
+      <w:ins w:id="66" w:author="Microsoft Office User" w:date="2024-10-10T16:51:00Z" w16du:dateUtc="2024-10-10T14:51:00Z">
         <w:r>
           <w:t>e.g</w:t>
         </w:r>
       </w:ins>
-      <w:ins w:id="61" w:author="Microsoft Office User" w:date="2024-10-10T16:06:00Z" w16du:dateUtc="2024-10-10T14:06:00Z">
+      <w:ins w:id="67" w:author="Microsoft Office User" w:date="2024-10-10T16:06:00Z" w16du:dateUtc="2024-10-10T14:06:00Z">
         <w:r>
           <w:t xml:space="preserve">. Clayards et al., 2008; </w:t>
         </w:r>
       </w:ins>
-      <w:ins w:id="62" w:author="Microsoft Office User" w:date="2024-10-10T16:51:00Z" w16du:dateUtc="2024-10-10T14:51:00Z">
+      <w:ins w:id="68" w:author="Microsoft Office User" w:date="2024-10-10T16:51:00Z" w16du:dateUtc="2024-10-10T14:51:00Z">
         <w:r>
           <w:t xml:space="preserve">K&amp;J2016; </w:t>
         </w:r>
       </w:ins>
-      <w:ins w:id="63" w:author="Microsoft Office User" w:date="2024-10-10T16:06:00Z" w16du:dateUtc="2024-10-10T14:06:00Z">
+      <w:ins w:id="69" w:author="Microsoft Office User" w:date="2024-10-10T16:06:00Z" w16du:dateUtc="2024-10-10T14:06:00Z">
         <w:r>
           <w:t>Theodore &amp; Monto, 2019) we would prefer to keep th</w:t>
         </w:r>
       </w:ins>
-      <w:ins w:id="64" w:author="Microsoft Office User" w:date="2024-10-10T16:07:00Z" w16du:dateUtc="2024-10-10T14:07:00Z">
+      <w:ins w:id="70" w:author="Microsoft Office User" w:date="2024-10-10T16:07:00Z" w16du:dateUtc="2024-10-10T14:07:00Z">
         <w:r>
           <w:t>e description in terms of variance. As a compromise, we have included the SD value</w:t>
         </w:r>
       </w:ins>
-      <w:ins w:id="65" w:author="Microsoft Office User" w:date="2024-10-10T16:08:00Z" w16du:dateUtc="2024-10-10T14:08:00Z">
+      <w:ins w:id="71" w:author="Microsoft Office User" w:date="2024-10-10T16:08:00Z" w16du:dateUtc="2024-10-10T14:08:00Z">
         <w:r>
           <w:t>s</w:t>
         </w:r>
       </w:ins>
-      <w:ins w:id="66" w:author="Microsoft Office User" w:date="2024-10-10T16:07:00Z" w16du:dateUtc="2024-10-10T14:07:00Z">
+      <w:ins w:id="72" w:author="Microsoft Office User" w:date="2024-10-10T16:07:00Z" w16du:dateUtc="2024-10-10T14:07:00Z">
         <w:r>
           <w:t xml:space="preserve"> </w:t>
         </w:r>
       </w:ins>
-      <w:ins w:id="67" w:author="Microsoft Office User" w:date="2024-10-10T16:08:00Z" w16du:dateUtc="2024-10-10T14:08:00Z">
+      <w:ins w:id="73" w:author="Microsoft Office User" w:date="2024-10-10T16:08:00Z" w16du:dateUtc="2024-10-10T14:08:00Z">
         <w:r>
           <w:t>when specifying</w:t>
         </w:r>
       </w:ins>
-      <w:ins w:id="68" w:author="Microsoft Office User" w:date="2024-10-10T16:07:00Z" w16du:dateUtc="2024-10-10T14:07:00Z">
+      <w:ins w:id="74" w:author="Microsoft Office User" w:date="2024-10-10T16:07:00Z" w16du:dateUtc="2024-10-10T14:07:00Z">
         <w:r>
           <w:t xml:space="preserve"> the distribution in lines xxx</w:t>
         </w:r>
       </w:ins>
-      <w:ins w:id="69" w:author="Microsoft Office User" w:date="2024-10-10T15:52:00Z" w16du:dateUtc="2024-10-10T13:52:00Z">
+      <w:ins w:id="75" w:author="Microsoft Office User" w:date="2024-10-10T15:52:00Z" w16du:dateUtc="2024-10-10T13:52:00Z">
         <w:r>
           <w:t xml:space="preserve"> </w:t>
         </w:r>
       </w:ins>
-      <w:ins w:id="70" w:author="Microsoft Office User" w:date="2024-10-10T16:08:00Z" w16du:dateUtc="2024-10-10T14:08:00Z">
+      <w:ins w:id="76" w:author="Microsoft Office User" w:date="2024-10-10T16:08:00Z" w16du:dateUtc="2024-10-10T14:08:00Z">
         <w:r>
           <w:t xml:space="preserve">and </w:t>
         </w:r>
       </w:ins>
-      <w:ins w:id="71" w:author="Microsoft Office User" w:date="2024-10-10T15:52:00Z" w16du:dateUtc="2024-10-10T13:52:00Z">
-        <w:r>
-          <w:t xml:space="preserve">have edited the </w:t>
-        </w:r>
-        <w:commentRangeStart w:id="72"/>
-        <w:r>
-          <w:t xml:space="preserve">labels </w:t>
+      <w:ins w:id="77" w:author="Microsoft Office User" w:date="2024-10-10T15:52:00Z" w16du:dateUtc="2024-10-10T13:52:00Z">
+        <w:r>
+          <w:t>have edited the labels in Figure 4 to reflect the SD</w:t>
         </w:r>
       </w:ins>
-      <w:commentRangeEnd w:id="72"/>
-      <w:ins w:id="73" w:author="Microsoft Office User" w:date="2024-10-10T16:46:00Z" w16du:dateUtc="2024-10-10T14:46:00Z">
-        <w:r>
-          <w:rPr>
-            <w:rStyle w:val="CommentReference"/>
-          </w:rPr>
-          <w:commentReference w:id="72"/>
+      <w:ins w:id="78" w:author="Microsoft Office User" w:date="2024-10-10T16:08:00Z" w16du:dateUtc="2024-10-10T14:08:00Z">
+        <w:r>
+          <w:t xml:space="preserve"> instead</w:t>
         </w:r>
       </w:ins>
-      <w:ins w:id="74" w:author="Microsoft Office User" w:date="2024-10-10T15:52:00Z" w16du:dateUtc="2024-10-10T13:52:00Z">
-        <w:r>
-          <w:t>in Figure 4 to reflect the SD</w:t>
+      <w:ins w:id="79" w:author="Microsoft Office User" w:date="2024-10-10T15:53:00Z" w16du:dateUtc="2024-10-10T13:53:00Z">
+        <w:r>
+          <w:t xml:space="preserve">. </w:t>
         </w:r>
       </w:ins>
-      <w:ins w:id="75" w:author="Microsoft Office User" w:date="2024-10-10T16:08:00Z" w16du:dateUtc="2024-10-10T14:08:00Z">
-        <w:r>
-          <w:t xml:space="preserve"> instead</w:t>
-        </w:r>
-      </w:ins>
-      <w:ins w:id="76" w:author="Microsoft Office User" w:date="2024-10-10T15:53:00Z" w16du:dateUtc="2024-10-10T13:53:00Z">
-        <w:r>
-          <w:t xml:space="preserve">. </w:t>
-        </w:r>
-      </w:ins>
     </w:p>
     <w:p>
       <w:pPr>
@@ -5222,19 +4876,19 @@
         </w:rPr>
         <w:t>almost always refers to *</w:t>
       </w:r>
-      <w:commentRangeStart w:id="77"/>
+      <w:commentRangeStart w:id="80"/>
       <w:r>
         <w:rPr>
           <w:highlight w:val="yellow"/>
         </w:rPr>
         <w:t>unsupervised</w:t>
       </w:r>
-      <w:commentRangeEnd w:id="77"/>
-      <w:r>
-        <w:rPr>
-          <w:rStyle w:val="CommentReference"/>
-        </w:rPr>
-        <w:commentReference w:id="77"/>
+      <w:commentRangeEnd w:id="80"/>
+      <w:r>
+        <w:rPr>
+          <w:rStyle w:val="CommentReference"/>
+        </w:rPr>
+        <w:commentReference w:id="80"/>
       </w:r>
       <w:r>
         <w:rPr>
@@ -5245,32 +4899,32 @@
       <w:r>
         <w:t xml:space="preserve">. But suddenly we get these labeled trials, and it is clear that there is a supervisory signal too. I recognize that semantically, supervised distrubutional learning is quite sensible (you can use the supervisory signal to help learn the supervision). </w:t>
       </w:r>
-      <w:commentRangeStart w:id="78"/>
-      <w:commentRangeStart w:id="79"/>
-      <w:commentRangeStart w:id="80"/>
+      <w:commentRangeStart w:id="81"/>
+      <w:commentRangeStart w:id="82"/>
+      <w:commentRangeStart w:id="83"/>
       <w:r>
         <w:t xml:space="preserve">But this is not what the field is likely to expect from the term. It likely also affects learning in fairly dramatic ways (supervised and unsupervised learning are widely seen to have pretty different properties). </w:t>
       </w:r>
-      <w:commentRangeEnd w:id="78"/>
-      <w:r>
-        <w:rPr>
-          <w:rStyle w:val="CommentReference"/>
-        </w:rPr>
-        <w:commentReference w:id="78"/>
-      </w:r>
-      <w:commentRangeEnd w:id="79"/>
-      <w:r>
-        <w:rPr>
-          <w:rStyle w:val="CommentReference"/>
-        </w:rPr>
-        <w:commentReference w:id="79"/>
-      </w:r>
-      <w:commentRangeEnd w:id="80"/>
-      <w:r>
-        <w:rPr>
-          <w:rStyle w:val="CommentReference"/>
-        </w:rPr>
-        <w:commentReference w:id="80"/>
+      <w:commentRangeEnd w:id="81"/>
+      <w:r>
+        <w:rPr>
+          <w:rStyle w:val="CommentReference"/>
+        </w:rPr>
+        <w:commentReference w:id="81"/>
+      </w:r>
+      <w:commentRangeEnd w:id="82"/>
+      <w:r>
+        <w:rPr>
+          <w:rStyle w:val="CommentReference"/>
+        </w:rPr>
+        <w:commentReference w:id="82"/>
+      </w:r>
+      <w:commentRangeEnd w:id="83"/>
+      <w:r>
+        <w:rPr>
+          <w:rStyle w:val="CommentReference"/>
+        </w:rPr>
+        <w:commentReference w:id="83"/>
       </w:r>
       <w:r>
         <w:rPr>
@@ -5278,19 +4932,19 @@
         </w:rPr>
         <w:t>One of the things I didn't like about the introduction is that all perceptual adaptation paradigms are kind of treated the same</w:t>
       </w:r>
-      <w:commentRangeStart w:id="81"/>
+      <w:commentRangeStart w:id="84"/>
       <w:r>
         <w:rPr>
           <w:highlight w:val="yellow"/>
         </w:rPr>
         <w:t>: lexically guided retuning is the same as distributional learning</w:t>
       </w:r>
-      <w:commentRangeEnd w:id="81"/>
-      <w:r>
-        <w:rPr>
-          <w:rStyle w:val="CommentReference"/>
-        </w:rPr>
-        <w:commentReference w:id="81"/>
+      <w:commentRangeEnd w:id="84"/>
+      <w:r>
+        <w:rPr>
+          <w:rStyle w:val="CommentReference"/>
+        </w:rPr>
+        <w:commentReference w:id="84"/>
       </w:r>
       <w:r>
         <w:t>. But they're not. I mean maybe if you're a fully committed Bayesian, they're all just means to get to the underlying statistics. But that's a strong assumption. And then when we get to this new semi-supervised paradigm here, the importance of the differences among learning paradigms really moves to the forefront. I think the manuscript would be much stronger if a) the introduction actually discussed the different paradigms; and b) this particular hybrid was foreshadowed earlier than in the methods.</w:t>
@@ -5324,135 +4978,135 @@
       <w:pPr>
         <w:jc w:val="both"/>
         <w:rPr>
-          <w:ins w:id="82" w:author="Microsoft Office User" w:date="2024-10-10T14:37:00Z" w16du:dateUtc="2024-10-10T12:37:00Z"/>
-        </w:rPr>
-      </w:pPr>
-      <w:ins w:id="83" w:author="Microsoft Office User" w:date="2024-10-10T14:19:00Z" w16du:dateUtc="2024-10-10T12:19:00Z">
+          <w:ins w:id="85" w:author="Microsoft Office User" w:date="2024-10-10T14:37:00Z" w16du:dateUtc="2024-10-10T12:37:00Z"/>
+        </w:rPr>
+      </w:pPr>
+      <w:ins w:id="86" w:author="Microsoft Office User" w:date="2024-10-10T14:19:00Z" w16du:dateUtc="2024-10-10T12:19:00Z">
         <w:r>
           <w:t>We agree that the experiment design may be difficult to follow without a close read given</w:t>
-        </w:r>
-      </w:ins>
-      <w:ins w:id="84" w:author="Microsoft Office User" w:date="2024-10-10T14:20:00Z" w16du:dateUtc="2024-10-10T12:20:00Z">
-        <w:r>
-          <w:t xml:space="preserve"> the between </w:t>
-        </w:r>
-      </w:ins>
-      <w:ins w:id="85" w:author="Microsoft Office User" w:date="2024-10-14T21:26:00Z" w16du:dateUtc="2024-10-14T19:26:00Z">
-        <w:r>
-          <w:t>and within participants</w:t>
-        </w:r>
-      </w:ins>
-      <w:ins w:id="86" w:author="Microsoft Office User" w:date="2024-10-13T14:22:00Z" w16du:dateUtc="2024-10-13T12:22:00Z">
-        <w:r>
-          <w:t xml:space="preserve"> </w:t>
         </w:r>
       </w:ins>
       <w:ins w:id="87" w:author="Microsoft Office User" w:date="2024-10-10T14:20:00Z" w16du:dateUtc="2024-10-10T12:20:00Z">
         <w:r>
+          <w:t xml:space="preserve"> the between </w:t>
+        </w:r>
+      </w:ins>
+      <w:ins w:id="88" w:author="Microsoft Office User" w:date="2024-10-14T21:26:00Z" w16du:dateUtc="2024-10-14T19:26:00Z">
+        <w:r>
+          <w:t>and within participants</w:t>
+        </w:r>
+      </w:ins>
+      <w:ins w:id="89" w:author="Microsoft Office User" w:date="2024-10-13T14:22:00Z" w16du:dateUtc="2024-10-13T12:22:00Z">
+        <w:r>
+          <w:t xml:space="preserve"> </w:t>
+        </w:r>
+      </w:ins>
+      <w:ins w:id="90" w:author="Microsoft Office User" w:date="2024-10-10T14:20:00Z" w16du:dateUtc="2024-10-10T12:20:00Z">
+        <w:r>
           <w:t>manipulations</w:t>
         </w:r>
       </w:ins>
-      <w:ins w:id="88" w:author="Microsoft Office User" w:date="2024-10-10T14:21:00Z" w16du:dateUtc="2024-10-10T12:21:00Z">
+      <w:ins w:id="91" w:author="Microsoft Office User" w:date="2024-10-10T14:21:00Z" w16du:dateUtc="2024-10-10T12:21:00Z">
         <w:r>
           <w:t>,</w:t>
         </w:r>
       </w:ins>
-      <w:ins w:id="89" w:author="Microsoft Office User" w:date="2024-10-10T14:20:00Z" w16du:dateUtc="2024-10-10T12:20:00Z">
+      <w:ins w:id="92" w:author="Microsoft Office User" w:date="2024-10-10T14:20:00Z" w16du:dateUtc="2024-10-10T12:20:00Z">
         <w:r>
           <w:t xml:space="preserve"> a</w:t>
         </w:r>
       </w:ins>
-      <w:ins w:id="90" w:author="Microsoft Office User" w:date="2024-10-10T14:21:00Z" w16du:dateUtc="2024-10-10T12:21:00Z">
+      <w:ins w:id="93" w:author="Microsoft Office User" w:date="2024-10-10T14:21:00Z" w16du:dateUtc="2024-10-10T12:21:00Z">
         <w:r>
           <w:t xml:space="preserve">nd presumably the condition names. </w:t>
         </w:r>
       </w:ins>
-      <w:ins w:id="91" w:author="Microsoft Office User" w:date="2024-10-10T14:22:00Z" w16du:dateUtc="2024-10-10T12:22:00Z">
+      <w:ins w:id="94" w:author="Microsoft Office User" w:date="2024-10-10T14:22:00Z" w16du:dateUtc="2024-10-10T12:22:00Z">
         <w:r>
           <w:t xml:space="preserve">We </w:t>
         </w:r>
       </w:ins>
-      <w:ins w:id="92" w:author="Microsoft Office User" w:date="2024-10-10T14:26:00Z" w16du:dateUtc="2024-10-10T12:26:00Z">
+      <w:ins w:id="95" w:author="Microsoft Office User" w:date="2024-10-10T14:26:00Z" w16du:dateUtc="2024-10-10T12:26:00Z">
         <w:r>
           <w:t>tried</w:t>
         </w:r>
       </w:ins>
-      <w:ins w:id="93" w:author="Microsoft Office User" w:date="2024-10-10T14:22:00Z" w16du:dateUtc="2024-10-10T12:22:00Z">
+      <w:ins w:id="96" w:author="Microsoft Office User" w:date="2024-10-10T14:22:00Z" w16du:dateUtc="2024-10-10T12:22:00Z">
         <w:r>
           <w:t xml:space="preserve"> </w:t>
         </w:r>
       </w:ins>
-      <w:ins w:id="94" w:author="Microsoft Office User" w:date="2024-10-10T14:26:00Z" w16du:dateUtc="2024-10-10T12:26:00Z">
+      <w:ins w:id="97" w:author="Microsoft Office User" w:date="2024-10-10T14:26:00Z" w16du:dateUtc="2024-10-10T12:26:00Z">
         <w:r>
           <w:t>to communicate as clearly as possible with</w:t>
         </w:r>
       </w:ins>
-      <w:ins w:id="95" w:author="Microsoft Office User" w:date="2024-10-10T14:22:00Z" w16du:dateUtc="2024-10-10T12:22:00Z">
+      <w:ins w:id="98" w:author="Microsoft Office User" w:date="2024-10-10T14:22:00Z" w16du:dateUtc="2024-10-10T12:22:00Z">
         <w:r>
           <w:t xml:space="preserve"> </w:t>
         </w:r>
       </w:ins>
-      <w:ins w:id="96" w:author="Microsoft Office User" w:date="2024-10-10T14:40:00Z" w16du:dateUtc="2024-10-10T12:40:00Z">
+      <w:ins w:id="99" w:author="Microsoft Office User" w:date="2024-10-10T14:40:00Z" w16du:dateUtc="2024-10-10T12:40:00Z">
         <w:r>
           <w:t>F</w:t>
         </w:r>
       </w:ins>
-      <w:ins w:id="97" w:author="Microsoft Office User" w:date="2024-10-10T14:22:00Z" w16du:dateUtc="2024-10-10T12:22:00Z">
+      <w:ins w:id="100" w:author="Microsoft Office User" w:date="2024-10-10T14:22:00Z" w16du:dateUtc="2024-10-10T12:22:00Z">
         <w:r>
           <w:t xml:space="preserve">igure 2 </w:t>
         </w:r>
       </w:ins>
-      <w:ins w:id="98" w:author="Microsoft Office User" w:date="2024-10-10T14:32:00Z" w16du:dateUtc="2024-10-10T12:32:00Z">
+      <w:ins w:id="101" w:author="Microsoft Office User" w:date="2024-10-10T14:32:00Z" w16du:dateUtc="2024-10-10T12:32:00Z">
         <w:r>
           <w:t>through colour-coding and clear captions as well as when we</w:t>
         </w:r>
       </w:ins>
-      <w:ins w:id="99" w:author="Microsoft Office User" w:date="2024-10-10T14:22:00Z" w16du:dateUtc="2024-10-10T12:22:00Z">
+      <w:ins w:id="102" w:author="Microsoft Office User" w:date="2024-10-10T14:22:00Z" w16du:dateUtc="2024-10-10T12:22:00Z">
         <w:r>
           <w:t xml:space="preserve"> </w:t>
         </w:r>
       </w:ins>
-      <w:ins w:id="100" w:author="Microsoft Office User" w:date="2024-10-10T14:27:00Z" w16du:dateUtc="2024-10-10T12:27:00Z">
+      <w:ins w:id="103" w:author="Microsoft Office User" w:date="2024-10-10T14:27:00Z" w16du:dateUtc="2024-10-10T12:27:00Z">
         <w:r>
           <w:t xml:space="preserve">reference it </w:t>
         </w:r>
       </w:ins>
-      <w:ins w:id="101" w:author="Microsoft Office User" w:date="2024-10-10T14:36:00Z" w16du:dateUtc="2024-10-10T12:36:00Z">
+      <w:ins w:id="104" w:author="Microsoft Office User" w:date="2024-10-10T14:36:00Z" w16du:dateUtc="2024-10-10T12:36:00Z">
         <w:r>
           <w:t>i</w:t>
         </w:r>
       </w:ins>
-      <w:ins w:id="102" w:author="Microsoft Office User" w:date="2024-10-10T14:27:00Z" w16du:dateUtc="2024-10-10T12:27:00Z">
+      <w:ins w:id="105" w:author="Microsoft Office User" w:date="2024-10-10T14:27:00Z" w16du:dateUtc="2024-10-10T12:27:00Z">
         <w:r>
           <w:t>n lines</w:t>
         </w:r>
       </w:ins>
-      <w:ins w:id="103" w:author="Microsoft Office User" w:date="2024-10-10T14:36:00Z" w16du:dateUtc="2024-10-10T12:36:00Z">
+      <w:ins w:id="106" w:author="Microsoft Office User" w:date="2024-10-10T14:36:00Z" w16du:dateUtc="2024-10-10T12:36:00Z">
         <w:r>
           <w:t xml:space="preserve"> 124 -127. </w:t>
         </w:r>
       </w:ins>
-      <w:ins w:id="104" w:author="Microsoft Office User" w:date="2024-10-10T14:37:00Z" w16du:dateUtc="2024-10-10T12:37:00Z">
+      <w:ins w:id="107" w:author="Microsoft Office User" w:date="2024-10-10T14:37:00Z" w16du:dateUtc="2024-10-10T12:37:00Z">
         <w:r>
           <w:t xml:space="preserve">With </w:t>
         </w:r>
       </w:ins>
-      <w:ins w:id="105" w:author="Microsoft Office User" w:date="2024-10-10T14:40:00Z" w16du:dateUtc="2024-10-10T12:40:00Z">
+      <w:ins w:id="108" w:author="Microsoft Office User" w:date="2024-10-10T14:40:00Z" w16du:dateUtc="2024-10-10T12:40:00Z">
         <w:r>
           <w:t>that</w:t>
         </w:r>
       </w:ins>
-      <w:ins w:id="106" w:author="Microsoft Office User" w:date="2024-10-10T14:37:00Z" w16du:dateUtc="2024-10-10T12:37:00Z">
+      <w:ins w:id="109" w:author="Microsoft Office User" w:date="2024-10-10T14:37:00Z" w16du:dateUtc="2024-10-10T12:37:00Z">
         <w:r>
           <w:t xml:space="preserve"> same objective</w:t>
         </w:r>
       </w:ins>
-      <w:ins w:id="107" w:author="Microsoft Office User" w:date="2024-10-10T14:40:00Z" w16du:dateUtc="2024-10-10T12:40:00Z">
+      <w:ins w:id="110" w:author="Microsoft Office User" w:date="2024-10-10T14:40:00Z" w16du:dateUtc="2024-10-10T12:40:00Z">
         <w:r>
           <w:t xml:space="preserve"> in mind</w:t>
         </w:r>
       </w:ins>
-      <w:ins w:id="108" w:author="Microsoft Office User" w:date="2024-10-10T14:37:00Z" w16du:dateUtc="2024-10-10T12:37:00Z">
+      <w:ins w:id="111" w:author="Microsoft Office User" w:date="2024-10-10T14:37:00Z" w16du:dateUtc="2024-10-10T12:37:00Z">
         <w:r>
           <w:t xml:space="preserve"> we had aimed to provide more detailed information about the stimuli between and within each condition through the histograms in figure 4. </w:t>
         </w:r>
@@ -5462,15 +5116,15 @@
       <w:pPr>
         <w:jc w:val="both"/>
         <w:rPr>
-          <w:ins w:id="109" w:author="Microsoft Office User" w:date="2024-10-10T14:59:00Z" w16du:dateUtc="2024-10-10T12:59:00Z"/>
-        </w:rPr>
-      </w:pPr>
-      <w:ins w:id="110" w:author="Microsoft Office User" w:date="2024-10-10T14:37:00Z" w16du:dateUtc="2024-10-10T12:37:00Z">
+          <w:ins w:id="112" w:author="Microsoft Office User" w:date="2024-10-10T14:59:00Z" w16du:dateUtc="2024-10-10T12:59:00Z"/>
+        </w:rPr>
+      </w:pPr>
+      <w:ins w:id="113" w:author="Microsoft Office User" w:date="2024-10-10T14:37:00Z" w16du:dateUtc="2024-10-10T12:37:00Z">
         <w:r>
           <w:t>After</w:t>
         </w:r>
       </w:ins>
-      <w:ins w:id="111" w:author="Microsoft Office User" w:date="2024-10-10T14:38:00Z" w16du:dateUtc="2024-10-10T12:38:00Z">
+      <w:ins w:id="114" w:author="Microsoft Office User" w:date="2024-10-10T14:38:00Z" w16du:dateUtc="2024-10-10T12:38:00Z">
         <w:r>
           <w:t xml:space="preserve"> considering feedback from R2 and R3, we have added/edited the following:</w:t>
         </w:r>
@@ -5485,55 +5139,55 @@
         </w:numPr>
         <w:jc w:val="both"/>
         <w:rPr>
-          <w:ins w:id="112" w:author="Microsoft Office User" w:date="2024-10-10T15:01:00Z" w16du:dateUtc="2024-10-10T13:01:00Z"/>
-        </w:rPr>
-      </w:pPr>
-      <w:ins w:id="113" w:author="Microsoft Office User" w:date="2024-10-10T15:19:00Z" w16du:dateUtc="2024-10-10T13:19:00Z">
+          <w:ins w:id="115" w:author="Microsoft Office User" w:date="2024-10-10T15:01:00Z" w16du:dateUtc="2024-10-10T13:01:00Z"/>
+        </w:rPr>
+      </w:pPr>
+      <w:ins w:id="116" w:author="Microsoft Office User" w:date="2024-10-10T15:19:00Z" w16du:dateUtc="2024-10-10T13:19:00Z">
         <w:r>
           <w:t>The</w:t>
         </w:r>
       </w:ins>
-      <w:ins w:id="114" w:author="Microsoft Office User" w:date="2024-10-10T15:00:00Z" w16du:dateUtc="2024-10-10T13:00:00Z">
+      <w:ins w:id="117" w:author="Microsoft Office User" w:date="2024-10-10T15:00:00Z" w16du:dateUtc="2024-10-10T13:00:00Z">
         <w:r>
           <w:t xml:space="preserve"> condition</w:t>
         </w:r>
       </w:ins>
-      <w:ins w:id="115" w:author="Microsoft Office User" w:date="2024-10-10T15:19:00Z" w16du:dateUtc="2024-10-10T13:19:00Z">
+      <w:ins w:id="118" w:author="Microsoft Office User" w:date="2024-10-10T15:19:00Z" w16du:dateUtc="2024-10-10T13:19:00Z">
         <w:r>
           <w:t xml:space="preserve"> names</w:t>
         </w:r>
       </w:ins>
-      <w:ins w:id="116" w:author="Microsoft Office User" w:date="2024-10-10T15:00:00Z" w16du:dateUtc="2024-10-10T13:00:00Z">
+      <w:ins w:id="119" w:author="Microsoft Office User" w:date="2024-10-10T15:00:00Z" w16du:dateUtc="2024-10-10T13:00:00Z">
         <w:r>
           <w:t xml:space="preserve"> </w:t>
         </w:r>
       </w:ins>
-      <w:ins w:id="117" w:author="Microsoft Office User" w:date="2024-10-10T15:19:00Z" w16du:dateUtc="2024-10-10T13:19:00Z">
+      <w:ins w:id="120" w:author="Microsoft Office User" w:date="2024-10-10T15:19:00Z" w16du:dateUtc="2024-10-10T13:19:00Z">
         <w:r>
           <w:t>now</w:t>
         </w:r>
       </w:ins>
-      <w:ins w:id="118" w:author="Microsoft Office User" w:date="2024-10-10T15:00:00Z" w16du:dateUtc="2024-10-10T13:00:00Z">
+      <w:ins w:id="121" w:author="Microsoft Office User" w:date="2024-10-10T15:00:00Z" w16du:dateUtc="2024-10-10T13:00:00Z">
         <w:r>
           <w:t xml:space="preserve"> reflect the </w:t>
         </w:r>
-        <w:commentRangeStart w:id="119"/>
+        <w:commentRangeStart w:id="122"/>
         <w:r>
           <w:t>predicted PSE</w:t>
         </w:r>
       </w:ins>
-      <w:ins w:id="120" w:author="Microsoft Office User" w:date="2024-10-10T15:01:00Z" w16du:dateUtc="2024-10-10T13:01:00Z">
+      <w:ins w:id="123" w:author="Microsoft Office User" w:date="2024-10-10T15:01:00Z" w16du:dateUtc="2024-10-10T13:01:00Z">
         <w:r>
           <w:t xml:space="preserve"> of each condition</w:t>
         </w:r>
       </w:ins>
-      <w:commentRangeEnd w:id="119"/>
-      <w:ins w:id="121" w:author="Microsoft Office User" w:date="2024-10-10T15:43:00Z" w16du:dateUtc="2024-10-10T13:43:00Z">
+      <w:commentRangeEnd w:id="122"/>
+      <w:ins w:id="124" w:author="Microsoft Office User" w:date="2024-10-10T15:43:00Z" w16du:dateUtc="2024-10-10T13:43:00Z">
         <w:r>
           <w:rPr>
             <w:rStyle w:val="CommentReference"/>
           </w:rPr>
-          <w:commentReference w:id="119"/>
+          <w:commentReference w:id="122"/>
         </w:r>
       </w:ins>
     </w:p>
@@ -5546,40 +5200,40 @@
         </w:numPr>
         <w:jc w:val="both"/>
         <w:rPr>
-          <w:ins w:id="122" w:author="Microsoft Office User" w:date="2024-10-10T15:40:00Z" w16du:dateUtc="2024-10-10T13:40:00Z"/>
-        </w:rPr>
-      </w:pPr>
-      <w:ins w:id="123" w:author="Microsoft Office User" w:date="2024-10-10T15:19:00Z" w16du:dateUtc="2024-10-10T13:19:00Z">
+          <w:ins w:id="125" w:author="Microsoft Office User" w:date="2024-10-10T15:40:00Z" w16du:dateUtc="2024-10-10T13:40:00Z"/>
+        </w:rPr>
+      </w:pPr>
+      <w:ins w:id="126" w:author="Microsoft Office User" w:date="2024-10-10T15:19:00Z" w16du:dateUtc="2024-10-10T13:19:00Z">
         <w:r>
           <w:t xml:space="preserve">The caption for Figure </w:t>
         </w:r>
       </w:ins>
-      <w:ins w:id="124" w:author="Microsoft Office User" w:date="2024-10-10T15:20:00Z" w16du:dateUtc="2024-10-10T13:20:00Z">
+      <w:ins w:id="127" w:author="Microsoft Office User" w:date="2024-10-10T15:20:00Z" w16du:dateUtc="2024-10-10T13:20:00Z">
         <w:r>
           <w:t xml:space="preserve">2 </w:t>
         </w:r>
       </w:ins>
-      <w:ins w:id="125" w:author="Microsoft Office User" w:date="2024-10-10T15:22:00Z" w16du:dateUtc="2024-10-10T13:22:00Z">
+      <w:ins w:id="128" w:author="Microsoft Office User" w:date="2024-10-10T15:22:00Z" w16du:dateUtc="2024-10-10T13:22:00Z">
         <w:r>
           <w:t xml:space="preserve">now </w:t>
         </w:r>
       </w:ins>
-      <w:ins w:id="126" w:author="Microsoft Office User" w:date="2024-10-10T15:20:00Z" w16du:dateUtc="2024-10-10T13:20:00Z">
+      <w:ins w:id="129" w:author="Microsoft Office User" w:date="2024-10-10T15:20:00Z" w16du:dateUtc="2024-10-10T13:20:00Z">
         <w:r>
           <w:t>reads</w:t>
         </w:r>
       </w:ins>
-      <w:ins w:id="127" w:author="Microsoft Office User" w:date="2024-10-10T15:22:00Z" w16du:dateUtc="2024-10-10T13:22:00Z">
+      <w:ins w:id="130" w:author="Microsoft Office User" w:date="2024-10-10T15:22:00Z" w16du:dateUtc="2024-10-10T13:22:00Z">
         <w:r>
           <w:t>: “The three betw</w:t>
         </w:r>
       </w:ins>
-      <w:ins w:id="128" w:author="Microsoft Office User" w:date="2024-10-10T15:23:00Z" w16du:dateUtc="2024-10-10T13:23:00Z">
+      <w:ins w:id="131" w:author="Microsoft Office User" w:date="2024-10-10T15:23:00Z" w16du:dateUtc="2024-10-10T13:23:00Z">
         <w:r>
           <w:t xml:space="preserve">een-groups exposure conditions (rows) differed in … </w:t>
         </w:r>
       </w:ins>
-      <w:ins w:id="129" w:author="Microsoft Office User" w:date="2024-10-10T15:25:00Z" w16du:dateUtc="2024-10-10T13:25:00Z">
+      <w:ins w:id="132" w:author="Microsoft Office User" w:date="2024-10-10T15:25:00Z" w16du:dateUtc="2024-10-10T13:25:00Z">
         <w:r>
           <w:t>“</w:t>
         </w:r>
@@ -5594,16 +5248,16 @@
         </w:numPr>
         <w:jc w:val="both"/>
         <w:rPr>
-          <w:ins w:id="130" w:author="Microsoft Office User" w:date="2024-10-10T14:38:00Z" w16du:dateUtc="2024-10-10T12:38:00Z"/>
-        </w:rPr>
-      </w:pPr>
-      <w:ins w:id="131" w:author="Microsoft Office User" w:date="2024-10-10T15:40:00Z" w16du:dateUtc="2024-10-10T13:40:00Z">
+          <w:ins w:id="133" w:author="Microsoft Office User" w:date="2024-10-10T14:38:00Z" w16du:dateUtc="2024-10-10T12:38:00Z"/>
+        </w:rPr>
+      </w:pPr>
+      <w:ins w:id="134" w:author="Microsoft Office User" w:date="2024-10-10T15:40:00Z" w16du:dateUtc="2024-10-10T13:40:00Z">
         <w:r>
           <w:lastRenderedPageBreak/>
           <w:t xml:space="preserve">Reference to Figure 2 in l.xxx now reads: </w:t>
         </w:r>
       </w:ins>
-      <w:ins w:id="132" w:author="Microsoft Office User" w:date="2024-10-10T15:41:00Z" w16du:dateUtc="2024-10-10T13:41:00Z">
+      <w:ins w:id="135" w:author="Microsoft Office User" w:date="2024-10-10T15:41:00Z" w16du:dateUtc="2024-10-10T13:41:00Z">
         <w:r>
           <w:t xml:space="preserve">Between groups of participants, we manipulate the </w:t>
         </w:r>
@@ -5618,12 +5272,12 @@
           <w:t xml:space="preserve"> the distributions of phonetic cues in the exposure input. The </w:t>
         </w:r>
       </w:ins>
-      <w:ins w:id="133" w:author="Microsoft Office User" w:date="2024-10-13T14:24:00Z" w16du:dateUtc="2024-10-13T12:24:00Z">
+      <w:ins w:id="136" w:author="Microsoft Office User" w:date="2024-10-13T14:24:00Z" w16du:dateUtc="2024-10-13T12:24:00Z">
         <w:r>
           <w:t xml:space="preserve">number of </w:t>
         </w:r>
       </w:ins>
-      <w:ins w:id="134" w:author="Microsoft Office User" w:date="2024-10-10T15:41:00Z" w16du:dateUtc="2024-10-10T13:41:00Z">
+      <w:ins w:id="137" w:author="Microsoft Office User" w:date="2024-10-10T15:41:00Z" w16du:dateUtc="2024-10-10T13:41:00Z">
         <w:r>
           <w:t>tokens that make up entire distributions within each group were evenly distributed between the</w:t>
         </w:r>
@@ -5634,22 +5288,22 @@
           <w:t xml:space="preserve"> exposure blocks</w:t>
         </w:r>
       </w:ins>
-      <w:ins w:id="135" w:author="Microsoft Office User" w:date="2024-10-13T14:24:00Z" w16du:dateUtc="2024-10-13T12:24:00Z">
+      <w:ins w:id="138" w:author="Microsoft Office User" w:date="2024-10-13T14:24:00Z" w16du:dateUtc="2024-10-13T12:24:00Z">
         <w:r>
           <w:t xml:space="preserve"> (48 tokens per block)</w:t>
         </w:r>
       </w:ins>
-      <w:ins w:id="136" w:author="Microsoft Office User" w:date="2024-10-10T15:41:00Z" w16du:dateUtc="2024-10-10T13:41:00Z">
+      <w:ins w:id="139" w:author="Microsoft Office User" w:date="2024-10-10T15:41:00Z" w16du:dateUtc="2024-10-10T13:41:00Z">
         <w:r>
           <w:t xml:space="preserve">. This set up should be viewed as the exposure distribution being </w:t>
         </w:r>
       </w:ins>
-      <w:ins w:id="137" w:author="Microsoft Office User" w:date="2024-10-10T15:42:00Z" w16du:dateUtc="2024-10-10T13:42:00Z">
+      <w:ins w:id="140" w:author="Microsoft Office User" w:date="2024-10-10T15:42:00Z" w16du:dateUtc="2024-10-10T13:42:00Z">
         <w:r>
           <w:t>fully</w:t>
         </w:r>
       </w:ins>
-      <w:ins w:id="138" w:author="Microsoft Office User" w:date="2024-10-10T15:41:00Z" w16du:dateUtc="2024-10-10T13:41:00Z">
+      <w:ins w:id="141" w:author="Microsoft Office User" w:date="2024-10-10T15:41:00Z" w16du:dateUtc="2024-10-10T13:41:00Z">
         <w:r>
           <w:t xml:space="preserve"> revealed by the end of exposure block 3 (see </w:t>
         </w:r>
@@ -5678,98 +5332,6 @@
           <w:highlight w:val="yellow"/>
         </w:rPr>
         <w:t xml:space="preserve">a </w:t>
-      </w:r>
-      <w:commentRangeStart w:id="139"/>
-      <w:commentRangeStart w:id="140"/>
-      <w:r>
-        <w:rPr>
-          <w:highlight w:val="yellow"/>
-        </w:rPr>
-        <w:t>visualization</w:t>
-      </w:r>
-      <w:commentRangeEnd w:id="139"/>
-      <w:r>
-        <w:rPr>
-          <w:rStyle w:val="CommentReference"/>
-        </w:rPr>
-        <w:commentReference w:id="139"/>
-      </w:r>
-      <w:commentRangeEnd w:id="140"/>
-      <w:r>
-        <w:rPr>
-          <w:rStyle w:val="CommentReference"/>
-        </w:rPr>
-        <w:commentReference w:id="140"/>
-      </w:r>
-      <w:r>
-        <w:rPr>
-          <w:highlight w:val="yellow"/>
-        </w:rPr>
-        <w:t xml:space="preserve"> of the flow.</w:t>
-      </w:r>
-    </w:p>
-    <w:p>
-      <w:pPr>
-        <w:jc w:val="both"/>
-      </w:pPr>
-    </w:p>
-    <w:p>
-      <w:pPr>
-        <w:jc w:val="both"/>
-      </w:pPr>
-      <w:r>
-        <w:t xml:space="preserve">* Page 17. I really love the use of a model which embraces lapse rates. However, I two minor concerns and a question. Lapse rates capture differences at asymptote, and the authors are right that if you don't capture them you risk getting the boundary wrong. One minor concern is that a lot of readers won't be familiar with the function or the standard parameter names - it would probably be </w:t>
-      </w:r>
-      <w:r>
-        <w:rPr>
-          <w:highlight w:val="yellow"/>
-        </w:rPr>
-        <w:t>a good idea to define the lapse concept more clearly</w:t>
-      </w:r>
-      <w:r>
-        <w:t xml:space="preserve">. But here's the second concern, lapse rate may not be the right term (even though that's the standard term for that variable). The term derives from detection paradigms where you might "miss" a stimulus due to a "lapse" of attention. This miss is expected to be independent of the x axis which is why it affects asymptote. </w:t>
-      </w:r>
-      <w:commentRangeStart w:id="141"/>
-      <w:r>
-        <w:t xml:space="preserve">However, in a categorization paradigm, a difference at asymptote might not be a lapse of attention - it may be that people are overall biased to report one category, affecting the asymptote at one category but not that the other), or that nothing sounds like a good /d/ or /t/ to them (affecting both asymptotes equally). It might be </w:t>
-      </w:r>
-      <w:r>
-        <w:rPr>
-          <w:highlight w:val="yellow"/>
-        </w:rPr>
-        <w:t>helpful to adopt a more neutral term to describe asymptotic differences</w:t>
-      </w:r>
-      <w:r>
-        <w:t xml:space="preserve"> (even as one wants to acknowledge that the traditional term is lapse). </w:t>
-      </w:r>
-      <w:commentRangeEnd w:id="141"/>
-      <w:r>
-        <w:rPr>
-          <w:rStyle w:val="CommentReference"/>
-        </w:rPr>
-        <w:commentReference w:id="141"/>
-      </w:r>
-      <w:r>
-        <w:t>Finally, some psychometric functions would put the lapse rate on only one side of the transition (e.g., for a detection paradigm, people are assumed that they'll always detect the loudest stimuli, but lapses will affect the asymptote for the quiet end). That's obviously It would be helpful to be clear that you used the four-parameter function with lapses on both ends (assuming you did).</w:t>
-      </w:r>
-    </w:p>
-    <w:p>
-      <w:pPr>
-        <w:jc w:val="both"/>
-      </w:pPr>
-    </w:p>
-    <w:p>
-      <w:pPr>
-        <w:jc w:val="both"/>
-      </w:pPr>
-      <w:r>
-        <w:t xml:space="preserve">* The Bayesian rather than frequentist analyses are quite appropriate, but still not widespread in the field. </w:t>
-      </w:r>
-      <w:r>
-        <w:rPr>
-          <w:highlight w:val="yellow"/>
-        </w:rPr>
-        <w:t xml:space="preserve">It might be helpful to remind </w:t>
       </w:r>
       <w:commentRangeStart w:id="142"/>
       <w:commentRangeStart w:id="143"/>
@@ -5777,21 +5339,113 @@
         <w:rPr>
           <w:highlight w:val="yellow"/>
         </w:rPr>
+        <w:t>visualization</w:t>
+      </w:r>
+      <w:commentRangeEnd w:id="142"/>
+      <w:r>
+        <w:rPr>
+          <w:rStyle w:val="CommentReference"/>
+        </w:rPr>
+        <w:commentReference w:id="142"/>
+      </w:r>
+      <w:commentRangeEnd w:id="143"/>
+      <w:r>
+        <w:rPr>
+          <w:rStyle w:val="CommentReference"/>
+        </w:rPr>
+        <w:commentReference w:id="143"/>
+      </w:r>
+      <w:r>
+        <w:rPr>
+          <w:highlight w:val="yellow"/>
+        </w:rPr>
+        <w:t xml:space="preserve"> of the flow.</w:t>
+      </w:r>
+    </w:p>
+    <w:p>
+      <w:pPr>
+        <w:jc w:val="both"/>
+      </w:pPr>
+    </w:p>
+    <w:p>
+      <w:pPr>
+        <w:jc w:val="both"/>
+      </w:pPr>
+      <w:r>
+        <w:t xml:space="preserve">* Page 17. I really love the use of a model which embraces lapse rates. However, I two minor concerns and a question. Lapse rates capture differences at asymptote, and the authors are right that if you don't capture them you risk getting the boundary wrong. One minor concern is that a lot of readers won't be familiar with the function or the standard parameter names - it would probably be </w:t>
+      </w:r>
+      <w:r>
+        <w:rPr>
+          <w:highlight w:val="yellow"/>
+        </w:rPr>
+        <w:t>a good idea to define the lapse concept more clearly</w:t>
+      </w:r>
+      <w:r>
+        <w:t xml:space="preserve">. But here's the second concern, lapse rate may not be the right term (even though that's the standard term for that variable). The term derives from detection paradigms where you might "miss" a stimulus due to a "lapse" of attention. This miss is expected to be independent of the x axis which is why it affects asymptote. </w:t>
+      </w:r>
+      <w:commentRangeStart w:id="144"/>
+      <w:r>
+        <w:t xml:space="preserve">However, in a categorization paradigm, a difference at asymptote might not be a lapse of attention - it may be that people are overall biased to report one category, affecting the asymptote at one category but not that the other), or that nothing sounds like a good /d/ or /t/ to them (affecting both asymptotes equally). It might be </w:t>
+      </w:r>
+      <w:r>
+        <w:rPr>
+          <w:highlight w:val="yellow"/>
+        </w:rPr>
+        <w:t>helpful to adopt a more neutral term to describe asymptotic differences</w:t>
+      </w:r>
+      <w:r>
+        <w:t xml:space="preserve"> (even as one wants to acknowledge that the traditional term is lapse). </w:t>
+      </w:r>
+      <w:commentRangeEnd w:id="144"/>
+      <w:r>
+        <w:rPr>
+          <w:rStyle w:val="CommentReference"/>
+        </w:rPr>
+        <w:commentReference w:id="144"/>
+      </w:r>
+      <w:r>
+        <w:t>Finally, some psychometric functions would put the lapse rate on only one side of the transition (e.g., for a detection paradigm, people are assumed that they'll always detect the loudest stimuli, but lapses will affect the asymptote for the quiet end). That's obviously It would be helpful to be clear that you used the four-parameter function with lapses on both ends (assuming you did).</w:t>
+      </w:r>
+    </w:p>
+    <w:p>
+      <w:pPr>
+        <w:jc w:val="both"/>
+      </w:pPr>
+    </w:p>
+    <w:p>
+      <w:pPr>
+        <w:jc w:val="both"/>
+      </w:pPr>
+      <w:r>
+        <w:t xml:space="preserve">* The Bayesian rather than frequentist analyses are quite appropriate, but still not widespread in the field. </w:t>
+      </w:r>
+      <w:r>
+        <w:rPr>
+          <w:highlight w:val="yellow"/>
+        </w:rPr>
+        <w:t xml:space="preserve">It might be helpful to remind </w:t>
+      </w:r>
+      <w:commentRangeStart w:id="145"/>
+      <w:commentRangeStart w:id="146"/>
+      <w:r>
+        <w:rPr>
+          <w:highlight w:val="yellow"/>
+        </w:rPr>
         <w:t>the</w:t>
       </w:r>
-      <w:commentRangeEnd w:id="142"/>
-      <w:r>
-        <w:rPr>
-          <w:rStyle w:val="CommentReference"/>
-        </w:rPr>
-        <w:commentReference w:id="142"/>
-      </w:r>
-      <w:commentRangeEnd w:id="143"/>
-      <w:r>
-        <w:rPr>
-          <w:rStyle w:val="CommentReference"/>
-        </w:rPr>
-        <w:commentReference w:id="143"/>
+      <w:commentRangeEnd w:id="145"/>
+      <w:r>
+        <w:rPr>
+          <w:rStyle w:val="CommentReference"/>
+        </w:rPr>
+        <w:commentReference w:id="145"/>
+      </w:r>
+      <w:commentRangeEnd w:id="146"/>
+      <w:r>
+        <w:rPr>
+          <w:rStyle w:val="CommentReference"/>
+        </w:rPr>
+        <w:commentReference w:id="146"/>
       </w:r>
       <w:r>
         <w:rPr>
@@ -5818,19 +5472,19 @@
         </w:rPr>
         <w:t xml:space="preserve">no ground </w:t>
       </w:r>
-      <w:commentRangeStart w:id="144"/>
+      <w:commentRangeStart w:id="147"/>
       <w:r>
         <w:rPr>
           <w:highlight w:val="yellow"/>
         </w:rPr>
         <w:t>truth</w:t>
       </w:r>
-      <w:commentRangeEnd w:id="144"/>
-      <w:r>
-        <w:rPr>
-          <w:rStyle w:val="CommentReference"/>
-        </w:rPr>
-        <w:commentReference w:id="144"/>
+      <w:commentRangeEnd w:id="147"/>
+      <w:r>
+        <w:rPr>
+          <w:rStyle w:val="CommentReference"/>
+        </w:rPr>
+        <w:commentReference w:id="147"/>
       </w:r>
       <w:r>
         <w:t>). It seems to me that a visualization more like Figure 6C might be more valuable - to see the boundaries from the listeners alongside the ideal boundary from the model as they unfold over time…. Oh wait…something like this is provided in Figure 8, ten pages later. Might be helpful to make a version of this earlier - it would be cool to compare the versions with the ideal adapter vs. the ideal observer.</w:t>
@@ -5855,35 +5509,35 @@
         </w:rPr>
         <w:t xml:space="preserve">synthetic speech in </w:t>
       </w:r>
-      <w:commentRangeStart w:id="145"/>
-      <w:commentRangeStart w:id="146"/>
-      <w:commentRangeStart w:id="147"/>
+      <w:commentRangeStart w:id="148"/>
+      <w:commentRangeStart w:id="149"/>
+      <w:commentRangeStart w:id="150"/>
       <w:r>
         <w:rPr>
           <w:highlight w:val="yellow"/>
         </w:rPr>
         <w:t>multiple</w:t>
       </w:r>
-      <w:commentRangeEnd w:id="145"/>
-      <w:r>
-        <w:rPr>
-          <w:rStyle w:val="CommentReference"/>
-        </w:rPr>
-        <w:commentReference w:id="145"/>
-      </w:r>
-      <w:commentRangeEnd w:id="146"/>
-      <w:r>
-        <w:rPr>
-          <w:rStyle w:val="CommentReference"/>
-        </w:rPr>
-        <w:commentReference w:id="146"/>
-      </w:r>
-      <w:commentRangeEnd w:id="147"/>
-      <w:r>
-        <w:rPr>
-          <w:rStyle w:val="CommentReference"/>
-        </w:rPr>
-        <w:commentReference w:id="147"/>
+      <w:commentRangeEnd w:id="148"/>
+      <w:r>
+        <w:rPr>
+          <w:rStyle w:val="CommentReference"/>
+        </w:rPr>
+        <w:commentReference w:id="148"/>
+      </w:r>
+      <w:commentRangeEnd w:id="149"/>
+      <w:r>
+        <w:rPr>
+          <w:rStyle w:val="CommentReference"/>
+        </w:rPr>
+        <w:commentReference w:id="149"/>
+      </w:r>
+      <w:commentRangeEnd w:id="150"/>
+      <w:r>
+        <w:rPr>
+          <w:rStyle w:val="CommentReference"/>
+        </w:rPr>
+        <w:commentReference w:id="150"/>
       </w:r>
       <w:r>
         <w:rPr>
@@ -5909,7 +5563,7 @@
         <w:jc w:val="both"/>
         <w:rPr>
           <w:lang w:val="en-GB"/>
-          <w:rPrChange w:id="148" w:author="Microsoft Office User" w:date="2024-10-25T13:06:00Z" w16du:dateUtc="2024-10-25T11:06:00Z">
+          <w:rPrChange w:id="151" w:author="Microsoft Office User" w:date="2024-10-25T13:06:00Z" w16du:dateUtc="2024-10-25T11:06:00Z">
             <w:rPr/>
           </w:rPrChange>
         </w:rPr>
@@ -5922,7 +5576,7 @@
       <w:r>
         <w:t>* The authors use the term PSE (point of subjective equality) as the key DV in a lot of analyses. That seems like the right one, but why use that term? It's a fine term, and it comes out of the psychometrics literature, but everyone in speech would call it the category boundary</w:t>
       </w:r>
-      <w:commentRangeStart w:id="149"/>
+      <w:commentRangeStart w:id="152"/>
       <w:r>
         <w:t xml:space="preserve">? </w:t>
       </w:r>
@@ -5932,29 +5586,29 @@
         </w:rPr>
         <w:t xml:space="preserve">Why make your audience learn a new </w:t>
       </w:r>
-      <w:commentRangeStart w:id="150"/>
+      <w:commentRangeStart w:id="153"/>
       <w:r>
         <w:rPr>
           <w:highlight w:val="yellow"/>
         </w:rPr>
         <w:t>term</w:t>
       </w:r>
-      <w:commentRangeEnd w:id="150"/>
-      <w:r>
-        <w:rPr>
-          <w:rStyle w:val="CommentReference"/>
-        </w:rPr>
-        <w:commentReference w:id="150"/>
+      <w:commentRangeEnd w:id="153"/>
+      <w:r>
+        <w:rPr>
+          <w:rStyle w:val="CommentReference"/>
+        </w:rPr>
+        <w:commentReference w:id="153"/>
       </w:r>
       <w:r>
         <w:t xml:space="preserve">? </w:t>
       </w:r>
-      <w:commentRangeEnd w:id="149"/>
-      <w:r>
-        <w:rPr>
-          <w:rStyle w:val="CommentReference"/>
-        </w:rPr>
-        <w:commentReference w:id="149"/>
+      <w:commentRangeEnd w:id="152"/>
+      <w:r>
+        <w:rPr>
+          <w:rStyle w:val="CommentReference"/>
+        </w:rPr>
+        <w:commentReference w:id="152"/>
       </w:r>
       <w:r>
         <w:t>I don't see the point and it's a bit off putting (or even haughty).</w:t>
@@ -5970,7 +5624,7 @@
         <w:jc w:val="both"/>
         <w:rPr>
           <w:lang w:val="en-GB"/>
-          <w:rPrChange w:id="151" w:author="Microsoft Office User" w:date="2024-10-17T20:09:00Z" w16du:dateUtc="2024-10-17T18:09:00Z">
+          <w:rPrChange w:id="154" w:author="Microsoft Office User" w:date="2024-10-17T20:09:00Z" w16du:dateUtc="2024-10-17T18:09:00Z">
             <w:rPr/>
           </w:rPrChange>
         </w:rPr>
@@ -5984,19 +5638,19 @@
         </w:rPr>
         <w:t xml:space="preserve">like the ideal adaptor models but I found it very hard to understand how it is different than the various other ideal Bayesian models that were </w:t>
       </w:r>
-      <w:commentRangeStart w:id="152"/>
+      <w:commentRangeStart w:id="155"/>
       <w:r>
         <w:rPr>
           <w:highlight w:val="yellow"/>
         </w:rPr>
         <w:t>presented</w:t>
       </w:r>
-      <w:commentRangeEnd w:id="152"/>
-      <w:r>
-        <w:rPr>
-          <w:rStyle w:val="CommentReference"/>
-        </w:rPr>
-        <w:commentReference w:id="152"/>
+      <w:commentRangeEnd w:id="155"/>
+      <w:r>
+        <w:rPr>
+          <w:rStyle w:val="CommentReference"/>
+        </w:rPr>
+        <w:commentReference w:id="155"/>
       </w:r>
       <w:r>
         <w:rPr>
@@ -6064,16 +5718,16 @@
       <w:r>
         <w:t>. That comes out now??? Distributional learning was originally posited by Jessica Maye to be an entirely unsupervised process that infants may use to acquire the early phoneme categories of their language (Maye &amp; Gerken, 2000; Maye et al., 2003). In the history of that approach to learning, the unsupervised nature is the core. There have been tons of computational models of this from connectionist (Gauthier et al., 2007; Guenther &amp; Gjaja, 1996; McMurray, Horst, et al., 2009) and non-connectionist (McMurray, Aslin, et al., 2009; Toscano &amp; McMurray, 2010) approaches. And clear demonstrations that humans can do both phonetic category adaptation (Clayards et al., 2008) and learn new categories (Escudero et al., 2011; Escudero &amp; Williams, 2014; Goudbeek et al., 2008; Goudbeek et al., 2009) without feedback. It feels oddly revisionist to claim here - particularly this late in the paper - -</w:t>
       </w:r>
-      <w:commentRangeStart w:id="153"/>
+      <w:commentRangeStart w:id="156"/>
       <w:r>
         <w:t>that the supervised portion is what's driving the show.</w:t>
       </w:r>
-      <w:commentRangeEnd w:id="153"/>
-      <w:r>
-        <w:rPr>
-          <w:rStyle w:val="CommentReference"/>
-        </w:rPr>
-        <w:commentReference w:id="153"/>
+      <w:commentRangeEnd w:id="156"/>
+      <w:r>
+        <w:rPr>
+          <w:rStyle w:val="CommentReference"/>
+        </w:rPr>
+        <w:commentReference w:id="156"/>
       </w:r>
     </w:p>
     <w:p>
@@ -6139,7 +5793,7 @@
         </w:rPr>
         <w:t xml:space="preserve">ne of the Bayesian auxiliary analyses we conduct employed a uniform prior, removing any bias from the estimation of parameters. That analysis replicated all findings we report (see SI </w:t>
       </w:r>
-      <w:commentRangeStart w:id="154"/>
+      <w:commentRangeStart w:id="157"/>
       <w:r>
         <w:rPr>
           <w:b/>
@@ -6149,13 +5803,13 @@
         </w:rPr>
         <w:t>XXX</w:t>
       </w:r>
-      <w:commentRangeEnd w:id="154"/>
-      <w:r>
-        <w:rPr>
-          <w:rStyle w:val="CommentReference"/>
-          <w:color w:val="A8D08D" w:themeColor="accent6" w:themeTint="99"/>
-        </w:rPr>
-        <w:commentReference w:id="154"/>
+      <w:commentRangeEnd w:id="157"/>
+      <w:r>
+        <w:rPr>
+          <w:rStyle w:val="CommentReference"/>
+          <w:color w:val="A8D08D" w:themeColor="accent6" w:themeTint="99"/>
+        </w:rPr>
+        <w:commentReference w:id="157"/>
       </w:r>
       <w:r>
         <w:rPr>
@@ -6231,23 +5885,7 @@
           <w:color w:val="A8D08D" w:themeColor="accent6" w:themeTint="99"/>
           <w:lang w:val="en-US"/>
         </w:rPr>
-        <w:t xml:space="preserve"> of those models that has prompted dozens of highly cited papers in the psych sciences). Second, while there are some libraries for frequentist psychometric models, they all have limitations </w:t>
-      </w:r>
-      <w:proofErr w:type="gramStart"/>
-      <w:r>
-        <w:rPr>
-          <w:color w:val="A8D08D" w:themeColor="accent6" w:themeTint="99"/>
-          <w:lang w:val="en-US"/>
-        </w:rPr>
-        <w:t>with regard to</w:t>
-      </w:r>
-      <w:proofErr w:type="gramEnd"/>
-      <w:r>
-        <w:rPr>
-          <w:color w:val="A8D08D" w:themeColor="accent6" w:themeTint="99"/>
-          <w:lang w:val="en-US"/>
-        </w:rPr>
-        <w:t xml:space="preserve"> the designs they allow, whereas the </w:t>
+        <w:t xml:space="preserve"> of those models that has prompted dozens of highly cited papers in the psych sciences). Second, while there are some libraries for frequentist psychometric models, they all have limitations with regard to the designs they allow, whereas the </w:t>
       </w:r>
       <w:proofErr w:type="spellStart"/>
       <w:r>
@@ -6277,23 +5915,7 @@
           <w:color w:val="A8D08D" w:themeColor="accent6" w:themeTint="99"/>
           <w:lang w:val="en-US"/>
         </w:rPr>
-        <w:t xml:space="preserve">. Third, we employ hypothesis tests that would be hard to transfer into a frequentist model without refitting the model in </w:t>
-      </w:r>
-      <w:proofErr w:type="gramStart"/>
-      <w:r>
-        <w:rPr>
-          <w:color w:val="A8D08D" w:themeColor="accent6" w:themeTint="99"/>
-          <w:lang w:val="en-US"/>
-        </w:rPr>
-        <w:t>many different ways</w:t>
-      </w:r>
-      <w:proofErr w:type="gramEnd"/>
-      <w:r>
-        <w:rPr>
-          <w:color w:val="A8D08D" w:themeColor="accent6" w:themeTint="99"/>
-          <w:lang w:val="en-US"/>
-        </w:rPr>
-        <w:t xml:space="preserve">. </w:t>
+        <w:t xml:space="preserve">. Third, we employ hypothesis tests that would be hard to transfer into a frequentist model without refitting the model in many different ways. </w:t>
       </w:r>
       <w:r>
         <w:rPr>
@@ -6302,7 +5924,8 @@
         </w:rPr>
         <w:t xml:space="preserve">Finally, we note that there are random effects, both for subject and </w:t>
       </w:r>
-      <w:commentRangeStart w:id="155"/>
+      <w:commentRangeStart w:id="158"/>
+      <w:commentRangeStart w:id="159"/>
       <w:r>
         <w:rPr>
           <w:color w:val="A8D08D" w:themeColor="accent6" w:themeTint="99"/>
@@ -6310,12 +5933,19 @@
         </w:rPr>
         <w:t>for items.</w:t>
       </w:r>
-      <w:commentRangeEnd w:id="155"/>
-      <w:r>
-        <w:rPr>
-          <w:rStyle w:val="CommentReference"/>
-        </w:rPr>
-        <w:commentReference w:id="155"/>
+      <w:commentRangeEnd w:id="158"/>
+      <w:r>
+        <w:rPr>
+          <w:rStyle w:val="CommentReference"/>
+        </w:rPr>
+        <w:commentReference w:id="158"/>
+      </w:r>
+      <w:commentRangeEnd w:id="159"/>
+      <w:r>
+        <w:rPr>
+          <w:rStyle w:val="CommentReference"/>
+        </w:rPr>
+        <w:commentReference w:id="159"/>
       </w:r>
       <w:r>
         <w:rPr>
@@ -6545,24 +6175,13 @@
 <w:comments xmlns:wpc="http://schemas.microsoft.com/office/word/2010/wordprocessingCanvas" xmlns:cx="http://schemas.microsoft.com/office/drawing/2014/chartex" xmlns:cx1="http://schemas.microsoft.com/office/drawing/2015/9/8/chartex" xmlns:cx2="http://schemas.microsoft.com/office/drawing/2015/10/21/chartex" xmlns:cx3="http://schemas.microsoft.com/office/drawing/2016/5/9/chartex" xmlns:cx4="http://schemas.microsoft.com/office/drawing/2016/5/10/chartex" xmlns:cx5="http://schemas.microsoft.com/office/drawing/2016/5/11/chartex" xmlns:cx6="http://schemas.microsoft.com/office/drawing/2016/5/12/chartex" xmlns:cx7="http://schemas.microsoft.com/office/drawing/2016/5/13/chartex" xmlns:cx8="http://schemas.microsoft.com/office/drawing/2016/5/14/chartex" xmlns:mc="http://schemas.openxmlformats.org/markup-compatibility/2006" xmlns:aink="http://schemas.microsoft.com/office/drawing/2016/ink" xmlns:am3d="http://schemas.microsoft.com/office/drawing/2017/model3d" xmlns:o="urn:schemas-microsoft-com:office:office" xmlns:oel="http://schemas.microsoft.com/office/2019/extlst" xmlns:r="http://schemas.openxmlformats.org/officeDocument/2006/relationships" xmlns:m="http://schemas.openxmlformats.org/officeDocument/2006/math" xmlns:v="urn:schemas-microsoft-com:vml" xmlns:wp14="http://schemas.microsoft.com/office/word/2010/wordprocessingDrawing" xmlns:wp="http://schemas.openxmlformats.org/drawingml/2006/wordprocessingDrawing" xmlns:w10="urn:schemas-microsoft-com:office:word" xmlns:w="http://schemas.openxmlformats.org/wordprocessingml/2006/main" xmlns:w14="http://schemas.microsoft.com/office/word/2010/wordml" xmlns:w15="http://schemas.microsoft.com/office/word/2012/wordml" xmlns:w16cex="http://schemas.microsoft.com/office/word/2018/wordml/cex" xmlns:w16cid="http://schemas.microsoft.com/office/word/2016/wordml/cid" xmlns:w16="http://schemas.microsoft.com/office/word/2018/wordml" xmlns:w16du="http://schemas.microsoft.com/office/word/2023/wordml/word16du" xmlns:w16sdtdh="http://schemas.microsoft.com/office/word/2020/wordml/sdtdatahash" xmlns:w16sdtfl="http://schemas.microsoft.com/office/word/2024/wordml/sdtformatlock" xmlns:w16se="http://schemas.microsoft.com/office/word/2015/wordml/symex" xmlns:wpg="http://schemas.microsoft.com/office/word/2010/wordprocessingGroup" xmlns:wpi="http://schemas.microsoft.com/office/word/2010/wordprocessingInk" xmlns:wne="http://schemas.microsoft.com/office/word/2006/wordml" xmlns:wps="http://schemas.microsoft.com/office/word/2010/wordprocessingShape" mc:Ignorable="w14 w15 w16se w16cid w16 w16cex w16sdtdh w16sdtfl w16du wp14">
   <w:comment w:id="0" w:author="Jaeger, Florian" w:date="2024-09-29T17:28:00Z" w:initials="TJ">
     <w:p>
-      <w:r>
-        <w:rPr>
-          <w:rStyle w:val="CommentReference"/>
-        </w:rPr>
-        <w:annotationRef/>
-      </w:r>
-      <w:r>
+      <w:pPr>
         <w:rPr>
           <w:color w:val="000000"/>
           <w:sz w:val="20"/>
           <w:szCs w:val="20"/>
         </w:rPr>
-        <w:t>remove after integration and thank reviewer for providing references at very end of review.</w:t>
-      </w:r>
-    </w:p>
-  </w:comment>
-  <w:comment w:id="3" w:author="Jaeger, Florian" w:date="2024-09-30T11:18:00Z" w:initials="TJ">
-    <w:p>
+      </w:pPr>
       <w:r>
         <w:rPr>
           <w:rStyle w:val="CommentReference"/>
@@ -6575,11 +6194,28 @@
           <w:sz w:val="20"/>
           <w:szCs w:val="20"/>
         </w:rPr>
-        <w:t>integrate. but not bertelson.</w:t>
-      </w:r>
-    </w:p>
+        <w:t>remove after integration and thank reviewer for providing references at very end of review.</w:t>
+      </w:r>
+    </w:p>
+    <w:p/>
   </w:comment>
-  <w:comment w:id="5" w:author="Jaeger, Florian" w:date="2024-09-30T10:00:00Z" w:initials="TJ">
+  <w:comment w:id="1" w:author="Microsoft Office User" w:date="2025-01-27T12:56:00Z" w:initials="MOU">
+    <w:p>
+      <w:pPr>
+        <w:pStyle w:val="CommentText"/>
+      </w:pPr>
+      <w:r>
+        <w:rPr>
+          <w:rStyle w:val="CommentReference"/>
+        </w:rPr>
+        <w:annotationRef/>
+      </w:r>
+      <w:r>
+        <w:t>Included in refs.</w:t>
+      </w:r>
+    </w:p>
+  </w:comment>
+  <w:comment w:id="4" w:author="Jaeger, Florian" w:date="2024-09-30T11:18:00Z" w:initials="TJ">
     <w:p>
       <w:r>
         <w:rPr>
@@ -6593,11 +6229,27 @@
           <w:sz w:val="20"/>
           <w:szCs w:val="20"/>
         </w:rPr>
-        <w:t>check.</w:t>
+        <w:t>integrate. but not bertelson.</w:t>
       </w:r>
     </w:p>
   </w:comment>
-  <w:comment w:id="6" w:author="Jaeger, Florian" w:date="2024-09-29T17:18:00Z" w:initials="TJ">
+  <w:comment w:id="5" w:author="Microsoft Office User" w:date="2025-01-27T12:56:00Z" w:initials="MOU">
+    <w:p>
+      <w:pPr>
+        <w:pStyle w:val="CommentText"/>
+      </w:pPr>
+      <w:r>
+        <w:rPr>
+          <w:rStyle w:val="CommentReference"/>
+        </w:rPr>
+        <w:annotationRef/>
+      </w:r>
+      <w:r>
+        <w:t>These have been included</w:t>
+      </w:r>
+    </w:p>
+  </w:comment>
+  <w:comment w:id="7" w:author="Jaeger, Florian" w:date="2024-09-30T10:00:00Z" w:initials="TJ">
     <w:p>
       <w:r>
         <w:rPr>
@@ -6611,11 +6263,11 @@
           <w:sz w:val="20"/>
           <w:szCs w:val="20"/>
         </w:rPr>
-        <w:t>to do</w:t>
+        <w:t>check.</w:t>
       </w:r>
     </w:p>
   </w:comment>
-  <w:comment w:id="7" w:author="Jaeger, Florian" w:date="2025-01-26T17:38:00Z" w:initials="TJ">
+  <w:comment w:id="8" w:author="Jaeger, Florian" w:date="2024-09-29T17:18:00Z" w:initials="TJ">
     <w:p>
       <w:r>
         <w:rPr>
@@ -6629,56 +6281,11 @@
           <w:sz w:val="20"/>
           <w:szCs w:val="20"/>
         </w:rPr>
-        <w:t>To do.</w:t>
+        <w:t>to do</w:t>
       </w:r>
     </w:p>
   </w:comment>
-  <w:comment w:id="8" w:author="Microsoft Office User" w:date="2024-09-30T14:13:00Z" w:initials="MOU">
-    <w:p>
-      <w:pPr>
-        <w:pStyle w:val="CommentText"/>
-      </w:pPr>
-      <w:r>
-        <w:rPr>
-          <w:rStyle w:val="CommentReference"/>
-        </w:rPr>
-        <w:annotationRef/>
-      </w:r>
-      <w:r>
-        <w:t>Done.</w:t>
-      </w:r>
-    </w:p>
-  </w:comment>
-  <w:comment w:id="9" w:author="Microsoft Office User" w:date="2025-01-10T12:46:00Z" w:initials="MOU">
-    <w:p>
-      <w:pPr>
-        <w:pStyle w:val="CommentText"/>
-      </w:pPr>
-      <w:r>
-        <w:rPr>
-          <w:rStyle w:val="CommentReference"/>
-        </w:rPr>
-        <w:annotationRef/>
-      </w:r>
-    </w:p>
-  </w:comment>
-  <w:comment w:id="10" w:author="Microsoft Office User" w:date="2024-09-30T14:25:00Z" w:initials="MOU">
-    <w:p>
-      <w:pPr>
-        <w:pStyle w:val="CommentText"/>
-      </w:pPr>
-      <w:r>
-        <w:rPr>
-          <w:rStyle w:val="CommentReference"/>
-        </w:rPr>
-        <w:annotationRef/>
-      </w:r>
-      <w:r>
-        <w:t>edited</w:t>
-      </w:r>
-    </w:p>
-  </w:comment>
-  <w:comment w:id="11" w:author="Jaeger, Florian" w:date="2024-09-30T09:47:00Z" w:initials="TJ">
+  <w:comment w:id="9" w:author="Jaeger, Florian" w:date="2025-01-26T17:38:00Z" w:initials="TJ">
     <w:p>
       <w:r>
         <w:rPr>
@@ -6692,11 +6299,11 @@
           <w:sz w:val="20"/>
           <w:szCs w:val="20"/>
         </w:rPr>
-        <w:t>everywhere?</w:t>
+        <w:t>To do.</w:t>
       </w:r>
     </w:p>
   </w:comment>
-  <w:comment w:id="12" w:author="Microsoft Office User" w:date="2024-09-30T20:24:00Z" w:initials="MOU">
+  <w:comment w:id="10" w:author="Microsoft Office User" w:date="2024-09-30T14:13:00Z" w:initials="MOU">
     <w:p>
       <w:pPr>
         <w:pStyle w:val="CommentText"/>
@@ -6708,11 +6315,11 @@
         <w:annotationRef/>
       </w:r>
       <w:r>
-        <w:t>yes</w:t>
+        <w:t>Done.</w:t>
       </w:r>
     </w:p>
   </w:comment>
-  <w:comment w:id="13" w:author="Microsoft Office User" w:date="2024-09-30T20:25:00Z" w:initials="MOU">
+  <w:comment w:id="11" w:author="Microsoft Office User" w:date="2025-01-10T12:46:00Z" w:initials="MOU">
     <w:p>
       <w:pPr>
         <w:pStyle w:val="CommentText"/>
@@ -6723,15 +6330,25 @@
         </w:rPr>
         <w:annotationRef/>
       </w:r>
-      <w:r>
-        <w:t>these are overlapping because the means are very close together on that scale.</w:t>
-      </w:r>
-      <w:r>
-        <w:t xml:space="preserve"> They are not errors.</w:t>
-      </w:r>
     </w:p>
   </w:comment>
-  <w:comment w:id="14" w:author="Jaeger, Florian" w:date="2024-09-29T17:25:00Z" w:initials="TJ">
+  <w:comment w:id="12" w:author="Microsoft Office User" w:date="2024-09-30T14:25:00Z" w:initials="MOU">
+    <w:p>
+      <w:pPr>
+        <w:pStyle w:val="CommentText"/>
+      </w:pPr>
+      <w:r>
+        <w:rPr>
+          <w:rStyle w:val="CommentReference"/>
+        </w:rPr>
+        <w:annotationRef/>
+      </w:r>
+      <w:r>
+        <w:t>edited</w:t>
+      </w:r>
+    </w:p>
+  </w:comment>
+  <w:comment w:id="13" w:author="Jaeger, Florian" w:date="2024-09-30T09:47:00Z" w:initials="TJ">
     <w:p>
       <w:r>
         <w:rPr>
@@ -6745,11 +6362,46 @@
           <w:sz w:val="20"/>
           <w:szCs w:val="20"/>
         </w:rPr>
-        <w:t>to do.</w:t>
+        <w:t>everywhere?</w:t>
       </w:r>
     </w:p>
   </w:comment>
-  <w:comment w:id="17" w:author="Jaeger, Florian" w:date="2025-01-26T18:39:00Z" w:initials="TJ">
+  <w:comment w:id="14" w:author="Microsoft Office User" w:date="2024-09-30T20:24:00Z" w:initials="MOU">
+    <w:p>
+      <w:pPr>
+        <w:pStyle w:val="CommentText"/>
+      </w:pPr>
+      <w:r>
+        <w:rPr>
+          <w:rStyle w:val="CommentReference"/>
+        </w:rPr>
+        <w:annotationRef/>
+      </w:r>
+      <w:r>
+        <w:t>yes</w:t>
+      </w:r>
+    </w:p>
+  </w:comment>
+  <w:comment w:id="15" w:author="Microsoft Office User" w:date="2024-09-30T20:25:00Z" w:initials="MOU">
+    <w:p>
+      <w:pPr>
+        <w:pStyle w:val="CommentText"/>
+      </w:pPr>
+      <w:r>
+        <w:rPr>
+          <w:rStyle w:val="CommentReference"/>
+        </w:rPr>
+        <w:annotationRef/>
+      </w:r>
+      <w:r>
+        <w:t>these are overlapping because the means are very close together on that scale.</w:t>
+      </w:r>
+      <w:r>
+        <w:t xml:space="preserve"> They are not errors.</w:t>
+      </w:r>
+    </w:p>
+  </w:comment>
+  <w:comment w:id="16" w:author="Jaeger, Florian" w:date="2024-09-29T17:25:00Z" w:initials="TJ">
     <w:p>
       <w:r>
         <w:rPr>
@@ -6763,42 +6415,11 @@
           <w:sz w:val="20"/>
           <w:szCs w:val="20"/>
         </w:rPr>
-        <w:t>include reference to that paper, and ideally a recent modeling paper using it!</w:t>
+        <w:t>to do.</w:t>
       </w:r>
     </w:p>
   </w:comment>
-  <w:comment w:id="19" w:author="Microsoft Office User" w:date="2024-10-08T17:50:00Z" w:initials="MOU">
-    <w:p>
-      <w:pPr>
-        <w:pStyle w:val="CommentText"/>
-      </w:pPr>
-      <w:r>
-        <w:rPr>
-          <w:rStyle w:val="CommentReference"/>
-        </w:rPr>
-        <w:annotationRef/>
-      </w:r>
-      <w:r>
-        <w:t xml:space="preserve">Just </w:t>
-      </w:r>
-      <w:r>
-        <w:t xml:space="preserve">making </w:t>
-      </w:r>
-      <w:r>
-        <w:t xml:space="preserve">a note that </w:t>
-      </w:r>
-      <w:r>
-        <w:t>the DL</w:t>
-      </w:r>
-      <w:r>
-        <w:t xml:space="preserve"> synthetic stimuli were handed down from McMurray et al 2002, to Clayards 2008 and then K&amp;J2016</w:t>
-      </w:r>
-      <w:r>
-        <w:t>. I don’t know if the stimuli from Maye, Werker &amp; Gerken or Logan et al are also synthetic sounding</w:t>
-      </w:r>
-    </w:p>
-  </w:comment>
-  <w:comment w:id="18" w:author="Jaeger, Florian" w:date="2025-01-26T19:07:00Z" w:initials="TJ">
+  <w:comment w:id="19" w:author="Jaeger, Florian" w:date="2025-01-26T18:39:00Z" w:initials="TJ">
     <w:p>
       <w:r>
         <w:rPr>
@@ -6812,11 +6433,42 @@
           <w:sz w:val="20"/>
           <w:szCs w:val="20"/>
         </w:rPr>
-        <w:t>most of this should probably be moved up into the main letter.</w:t>
+        <w:t>include reference to that paper, and ideally a recent modeling paper using it!</w:t>
       </w:r>
     </w:p>
   </w:comment>
-  <w:comment w:id="20" w:author="Jaeger, Florian" w:date="2024-09-30T11:48:00Z" w:initials="TJ">
+  <w:comment w:id="21" w:author="Microsoft Office User" w:date="2024-10-08T17:50:00Z" w:initials="MOU">
+    <w:p>
+      <w:pPr>
+        <w:pStyle w:val="CommentText"/>
+      </w:pPr>
+      <w:r>
+        <w:rPr>
+          <w:rStyle w:val="CommentReference"/>
+        </w:rPr>
+        <w:annotationRef/>
+      </w:r>
+      <w:r>
+        <w:t xml:space="preserve">Just </w:t>
+      </w:r>
+      <w:r>
+        <w:t xml:space="preserve">making </w:t>
+      </w:r>
+      <w:r>
+        <w:t xml:space="preserve">a note that </w:t>
+      </w:r>
+      <w:r>
+        <w:t>the DL</w:t>
+      </w:r>
+      <w:r>
+        <w:t xml:space="preserve"> synthetic stimuli were handed down from McMurray et al 2002, to Clayards 2008 and then K&amp;J2016</w:t>
+      </w:r>
+      <w:r>
+        <w:t>. I don’t know if the stimuli from Maye, Werker &amp; Gerken or Logan et al are also synthetic sounding</w:t>
+      </w:r>
+    </w:p>
+  </w:comment>
+  <w:comment w:id="20" w:author="Jaeger, Florian" w:date="2025-01-26T19:07:00Z" w:initials="TJ">
     <w:p>
       <w:r>
         <w:rPr>
@@ -6830,11 +6482,11 @@
           <w:sz w:val="20"/>
           <w:szCs w:val="20"/>
         </w:rPr>
-        <w:t>yeah, I kinda feel the same. perhaps we can come up with a reasonable prior refit and then just report that? Let’s talk about it.</w:t>
+        <w:t>most of this should probably be moved up into the main letter.</w:t>
       </w:r>
     </w:p>
   </w:comment>
-  <w:comment w:id="21" w:author="Jaeger, Florian" w:date="2024-09-30T11:50:00Z" w:initials="TJ">
+  <w:comment w:id="22" w:author="Jaeger, Florian" w:date="2024-09-30T11:48:00Z" w:initials="TJ">
     <w:p>
       <w:r>
         <w:rPr>
@@ -6848,11 +6500,11 @@
           <w:sz w:val="20"/>
           <w:szCs w:val="20"/>
         </w:rPr>
-        <w:t>good point. Right before the “Note that …” sentence let’s add “Italicized rows assess incremental changes across multiple block, increasing the sensitivity to detect effects.”</w:t>
+        <w:t>yeah, I kinda feel the same. perhaps we can come up with a reasonable prior refit and then just report that? Let’s talk about it.</w:t>
       </w:r>
     </w:p>
   </w:comment>
-  <w:comment w:id="22" w:author="Jaeger, Florian" w:date="2025-01-26T19:15:00Z" w:initials="TJ">
+  <w:comment w:id="23" w:author="Jaeger, Florian" w:date="2024-09-30T11:50:00Z" w:initials="TJ">
     <w:p>
       <w:r>
         <w:rPr>
@@ -6866,27 +6518,11 @@
           <w:sz w:val="20"/>
           <w:szCs w:val="20"/>
         </w:rPr>
-        <w:t>@Maryann, has this not yet been done? Can we please resolve comments once they have been addresseD?</w:t>
+        <w:t>good point. Right before the “Note that …” sentence let’s add “Italicized rows assess incremental changes across multiple block, increasing the sensitivity to detect effects.”</w:t>
       </w:r>
     </w:p>
   </w:comment>
-  <w:comment w:id="23" w:author="Microsoft Office User" w:date="2024-10-11T16:37:00Z" w:initials="MOU">
-    <w:p>
-      <w:pPr>
-        <w:pStyle w:val="CommentText"/>
-      </w:pPr>
-      <w:r>
-        <w:rPr>
-          <w:rStyle w:val="CommentReference"/>
-        </w:rPr>
-        <w:annotationRef/>
-      </w:r>
-      <w:r>
-        <w:t>Done.</w:t>
-      </w:r>
-    </w:p>
-  </w:comment>
-  <w:comment w:id="24" w:author="Jaeger, Florian" w:date="2024-09-29T17:32:00Z" w:initials="TJ">
+  <w:comment w:id="24" w:author="Jaeger, Florian" w:date="2025-01-26T19:15:00Z" w:initials="TJ">
     <w:p>
       <w:r>
         <w:rPr>
@@ -6900,15 +6536,54 @@
           <w:sz w:val="20"/>
           <w:szCs w:val="20"/>
         </w:rPr>
-        <w:t>justify why we kept it basic (no need to defend but good to be clear, as it answers some of the other concerns: it’s one thing to feel that things generally work and another to show that all of the effects emerge the way one would expect under the leading theories, and to do so in a paradigm that lends itself to quantize tests [which we are presenting some initial steps for in the general discussion])</w:t>
+        <w:t>@Maryann, has this not yet been done? Can we please resolve comments once they have been addresseD?</w:t>
       </w:r>
     </w:p>
   </w:comment>
-  <w:comment w:id="25" w:author="Microsoft Office User" w:date="2024-09-28T12:00:00Z" w:initials="MOU">
+  <w:comment w:id="25" w:author="Microsoft Office User" w:date="2025-01-27T12:49:00Z" w:initials="MOU">
+    <w:p>
+      <w:pPr>
+        <w:shd w:val="clear" w:color="auto" w:fill="FFFFFF"/>
+        <w:rPr>
+          <w:rFonts w:ascii="Times New Roman" w:eastAsia="Times New Roman" w:hAnsi="Times New Roman" w:cs="Times New Roman"/>
+          <w:kern w:val="0"/>
+          <w:sz w:val="27"/>
+          <w:szCs w:val="27"/>
+          <w:lang w:eastAsia="en-GB"/>
+          <w14:ligatures w14:val="none"/>
+        </w:rPr>
+      </w:pPr>
+      <w:r>
+        <w:rPr>
+          <w:rStyle w:val="CommentReference"/>
+        </w:rPr>
+        <w:annotationRef/>
+      </w:r>
+    </w:p>
+    <w:p>
+      <w:pPr>
+        <w:shd w:val="clear" w:color="auto" w:fill="FFFFFF"/>
+        <w:rPr>
+          <w:rFonts w:ascii="Times New Roman" w:eastAsia="Times New Roman" w:hAnsi="Times New Roman" w:cs="Times New Roman"/>
+          <w:kern w:val="0"/>
+          <w:sz w:val="27"/>
+          <w:szCs w:val="27"/>
+          <w:lang w:eastAsia="en-GB"/>
+          <w14:ligatures w14:val="none"/>
+        </w:rPr>
+      </w:pPr>
+    </w:p>
     <w:p>
       <w:pPr>
         <w:pStyle w:val="CommentText"/>
       </w:pPr>
+    </w:p>
+  </w:comment>
+  <w:comment w:id="26" w:author="Microsoft Office User" w:date="2025-01-27T12:28:00Z" w:initials="MOU">
+    <w:p>
+      <w:pPr>
+        <w:pStyle w:val="CommentText"/>
+      </w:pPr>
       <w:r>
         <w:rPr>
           <w:rStyle w:val="CommentReference"/>
@@ -6916,11 +6591,11 @@
         <w:annotationRef/>
       </w:r>
       <w:r>
-        <w:t>Implicitly without testing/modelling.</w:t>
+        <w:t xml:space="preserve">This is correctly referenced. </w:t>
       </w:r>
     </w:p>
   </w:comment>
-  <w:comment w:id="26" w:author="Microsoft Office User" w:date="2024-09-28T11:36:00Z" w:initials="MOU">
+  <w:comment w:id="27" w:author="Microsoft Office User" w:date="2024-10-11T16:37:00Z" w:initials="MOU">
     <w:p>
       <w:pPr>
         <w:pStyle w:val="CommentText"/>
@@ -6932,11 +6607,48 @@
         <w:annotationRef/>
       </w:r>
       <w:r>
-        <w:t xml:space="preserve">We didn’t preregister anything. </w:t>
+        <w:t>Done.</w:t>
       </w:r>
     </w:p>
   </w:comment>
-  <w:comment w:id="27" w:author="Jaeger, Florian" w:date="2024-09-29T17:33:00Z" w:initials="TJ">
+  <w:comment w:id="28" w:author="Microsoft Office User" w:date="2025-01-27T12:03:00Z" w:initials="MOU">
+    <w:p>
+      <w:pPr>
+        <w:pStyle w:val="CommentText"/>
+      </w:pPr>
+      <w:r>
+        <w:rPr>
+          <w:rStyle w:val="CommentReference"/>
+        </w:rPr>
+        <w:annotationRef/>
+      </w:r>
+      <w:r>
+        <w:t>Done. But this might change depending on how the text is edited.</w:t>
+      </w:r>
+    </w:p>
+  </w:comment>
+  <w:comment w:id="29" w:author="Microsoft Office User" w:date="2025-01-27T12:48:00Z" w:initials="MOU">
+    <w:p>
+      <w:pPr>
+        <w:pStyle w:val="CommentText"/>
+      </w:pPr>
+      <w:r>
+        <w:rPr>
+          <w:rStyle w:val="CommentReference"/>
+        </w:rPr>
+        <w:annotationRef/>
+      </w:r>
+      <w:r>
+        <w:t>Done.</w:t>
+      </w:r>
+    </w:p>
+    <w:p>
+      <w:pPr>
+        <w:pStyle w:val="CommentText"/>
+      </w:pPr>
+    </w:p>
+  </w:comment>
+  <w:comment w:id="30" w:author="Jaeger, Florian" w:date="2024-09-29T17:32:00Z" w:initials="TJ">
     <w:p>
       <w:r>
         <w:rPr>
@@ -6950,11 +6662,43 @@
           <w:sz w:val="20"/>
           <w:szCs w:val="20"/>
         </w:rPr>
-        <w:t>we did preregister the design in the class. and it says that, I think.</w:t>
+        <w:t>justify why we kept it basic (no need to defend but good to be clear, as it answers some of the other concerns: it’s one thing to feel that things generally work and another to show that all of the effects emerge the way one would expect under the leading theories, and to do so in a paradigm that lends itself to quantize tests [which we are presenting some initial steps for in the general discussion])</w:t>
       </w:r>
     </w:p>
   </w:comment>
-  <w:comment w:id="28" w:author="Jaeger, Florian" w:date="2024-09-29T17:34:00Z" w:initials="TJ">
+  <w:comment w:id="31" w:author="Microsoft Office User" w:date="2024-09-28T12:00:00Z" w:initials="MOU">
+    <w:p>
+      <w:pPr>
+        <w:pStyle w:val="CommentText"/>
+      </w:pPr>
+      <w:r>
+        <w:rPr>
+          <w:rStyle w:val="CommentReference"/>
+        </w:rPr>
+        <w:annotationRef/>
+      </w:r>
+      <w:r>
+        <w:t>Implicitly without testing/modelling.</w:t>
+      </w:r>
+    </w:p>
+  </w:comment>
+  <w:comment w:id="32" w:author="Microsoft Office User" w:date="2024-09-28T11:36:00Z" w:initials="MOU">
+    <w:p>
+      <w:pPr>
+        <w:pStyle w:val="CommentText"/>
+      </w:pPr>
+      <w:r>
+        <w:rPr>
+          <w:rStyle w:val="CommentReference"/>
+        </w:rPr>
+        <w:annotationRef/>
+      </w:r>
+      <w:r>
+        <w:t xml:space="preserve">We didn’t preregister anything. </w:t>
+      </w:r>
+    </w:p>
+  </w:comment>
+  <w:comment w:id="33" w:author="Jaeger, Florian" w:date="2024-09-29T17:33:00Z" w:initials="TJ">
     <w:p>
       <w:r>
         <w:rPr>
@@ -6968,11 +6712,11 @@
           <w:sz w:val="20"/>
           <w:szCs w:val="20"/>
         </w:rPr>
-        <w:t>we can add this to the SI, at least for the general ability to detect differences between conditions.</w:t>
+        <w:t>we did preregister the design in the class. and it says that, I think.</w:t>
       </w:r>
     </w:p>
   </w:comment>
-  <w:comment w:id="29" w:author="Jaeger, Florian" w:date="2024-09-29T17:34:00Z" w:initials="TJ">
+  <w:comment w:id="34" w:author="Jaeger, Florian" w:date="2024-09-29T17:34:00Z" w:initials="TJ">
     <w:p>
       <w:r>
         <w:rPr>
@@ -6986,27 +6730,11 @@
           <w:sz w:val="20"/>
           <w:szCs w:val="20"/>
         </w:rPr>
-        <w:t>here we can be very responsive</w:t>
+        <w:t>we can add this to the SI, at least for the general ability to detect differences between conditions.</w:t>
       </w:r>
     </w:p>
   </w:comment>
-  <w:comment w:id="30" w:author="Microsoft Office User" w:date="2024-09-28T11:11:00Z" w:initials="MOU">
-    <w:p>
-      <w:pPr>
-        <w:pStyle w:val="CommentText"/>
-      </w:pPr>
-      <w:r>
-        <w:rPr>
-          <w:rStyle w:val="CommentReference"/>
-        </w:rPr>
-        <w:annotationRef/>
-      </w:r>
-      <w:r>
-        <w:t>It’s not a presumption when we estimated the function for all groups and found them to be the same. If it was presumed then why have a pre-test?</w:t>
-      </w:r>
-    </w:p>
-  </w:comment>
-  <w:comment w:id="31" w:author="Jaeger, Florian" w:date="2024-09-29T17:36:00Z" w:initials="TJ">
+  <w:comment w:id="35" w:author="Jaeger, Florian" w:date="2024-09-29T17:34:00Z" w:initials="TJ">
     <w:p>
       <w:r>
         <w:rPr>
@@ -7020,11 +6748,11 @@
           <w:sz w:val="20"/>
           <w:szCs w:val="20"/>
         </w:rPr>
-        <w:t>I think we need to be clearer that we’re comparing against production. the pre-test makes this possible but the key is the comparison to the IOs. Sure, lots of theories *predict* this but it’s rarely tested, least of all in the same paradigm that then also assesses the adaptive changes.</w:t>
+        <w:t>here we can be very responsive</w:t>
       </w:r>
     </w:p>
   </w:comment>
-  <w:comment w:id="32" w:author="Microsoft Office User" w:date="2024-09-28T11:12:00Z" w:initials="MOU">
+  <w:comment w:id="36" w:author="Microsoft Office User" w:date="2024-09-28T11:11:00Z" w:initials="MOU">
     <w:p>
       <w:pPr>
         <w:pStyle w:val="CommentText"/>
@@ -7036,48 +6764,11 @@
         <w:annotationRef/>
       </w:r>
       <w:r>
-        <w:t>Not everyone adapts the same. It was a between groups manipulation. The adaptation depended on the degree of shift and the direction (up or down)</w:t>
+        <w:t>It’s not a presumption when we estimated the function for all groups and found them to be the same. If it was presumed then why have a pre-test?</w:t>
       </w:r>
     </w:p>
   </w:comment>
-  <w:comment w:id="33" w:author="Microsoft Office User" w:date="2024-10-16T17:24:00Z" w:initials="MOU">
-    <w:p>
-      <w:pPr>
-        <w:pStyle w:val="CommentText"/>
-      </w:pPr>
-      <w:r>
-        <w:rPr>
-          <w:rStyle w:val="CommentReference"/>
-        </w:rPr>
-        <w:annotationRef/>
-      </w:r>
-      <w:r>
-        <w:t>Changed</w:t>
-      </w:r>
-    </w:p>
-    <w:p>
-      <w:pPr>
-        <w:pStyle w:val="CommentText"/>
-      </w:pPr>
-    </w:p>
-  </w:comment>
-  <w:comment w:id="53" w:author="Microsoft Office User" w:date="2024-09-28T11:15:00Z" w:initials="MOU">
-    <w:p>
-      <w:pPr>
-        <w:pStyle w:val="CommentText"/>
-      </w:pPr>
-      <w:r>
-        <w:rPr>
-          <w:rStyle w:val="CommentReference"/>
-        </w:rPr>
-        <w:annotationRef/>
-      </w:r>
-      <w:r>
-        <w:t>Reviewer preference.</w:t>
-      </w:r>
-    </w:p>
-  </w:comment>
-  <w:comment w:id="54" w:author="Jaeger, Florian" w:date="2024-09-29T17:37:00Z" w:initials="TJ">
+  <w:comment w:id="37" w:author="Jaeger, Florian" w:date="2024-09-29T17:36:00Z" w:initials="TJ">
     <w:p>
       <w:r>
         <w:rPr>
@@ -7091,11 +6782,11 @@
           <w:sz w:val="20"/>
           <w:szCs w:val="20"/>
         </w:rPr>
-        <w:t>Yes, but those are easy fixes where we can give in, so that we can push back in other, more important places.</w:t>
+        <w:t>I think we need to be clearer that we’re comparing against production. the pre-test makes this possible but the key is the comparison to the IOs. Sure, lots of theories *predict* this but it’s rarely tested, least of all in the same paradigm that then also assesses the adaptive changes.</w:t>
       </w:r>
     </w:p>
   </w:comment>
-  <w:comment w:id="72" w:author="Microsoft Office User" w:date="2024-10-10T16:46:00Z" w:initials="MOU">
+  <w:comment w:id="38" w:author="Microsoft Office User" w:date="2024-09-28T11:12:00Z" w:initials="MOU">
     <w:p>
       <w:pPr>
         <w:pStyle w:val="CommentText"/>
@@ -7107,11 +6798,11 @@
         <w:annotationRef/>
       </w:r>
       <w:r>
-        <w:t>Maybe the labels should still be variance but what do you think?</w:t>
+        <w:t>Not everyone adapts the same. It was a between groups manipulation. The adaptation depended on the degree of shift and the direction (up or down)</w:t>
       </w:r>
     </w:p>
   </w:comment>
-  <w:comment w:id="77" w:author="Microsoft Office User" w:date="2024-09-28T11:16:00Z" w:initials="MOU">
+  <w:comment w:id="39" w:author="Microsoft Office User" w:date="2024-10-16T17:24:00Z" w:initials="MOU">
     <w:p>
       <w:pPr>
         <w:pStyle w:val="CommentText"/>
@@ -7123,11 +6814,32 @@
         <w:annotationRef/>
       </w:r>
       <w:r>
-        <w:t>Not sure all would agree. Is this because of DL as used in Maye et al.?</w:t>
-      </w:r>
+        <w:t>Changed</w:t>
+      </w:r>
+    </w:p>
+    <w:p>
+      <w:pPr>
+        <w:pStyle w:val="CommentText"/>
+      </w:pPr>
     </w:p>
   </w:comment>
-  <w:comment w:id="78" w:author="Jaeger, Florian" w:date="2024-09-29T17:38:00Z" w:initials="TJ">
+  <w:comment w:id="59" w:author="Microsoft Office User" w:date="2024-09-28T11:15:00Z" w:initials="MOU">
+    <w:p>
+      <w:pPr>
+        <w:pStyle w:val="CommentText"/>
+      </w:pPr>
+      <w:r>
+        <w:rPr>
+          <w:rStyle w:val="CommentReference"/>
+        </w:rPr>
+        <w:annotationRef/>
+      </w:r>
+      <w:r>
+        <w:t>Reviewer preference.</w:t>
+      </w:r>
+    </w:p>
+  </w:comment>
+  <w:comment w:id="60" w:author="Jaeger, Florian" w:date="2024-09-29T17:37:00Z" w:initials="TJ">
     <w:p>
       <w:r>
         <w:rPr>
@@ -7141,11 +6853,27 @@
           <w:sz w:val="20"/>
           <w:szCs w:val="20"/>
         </w:rPr>
-        <w:t>well, no, not in this type of paradigm (K et al 15; KJ16)</w:t>
+        <w:t>Yes, but those are easy fixes where we can give in, so that we can push back in other, more important places.</w:t>
       </w:r>
     </w:p>
   </w:comment>
-  <w:comment w:id="79" w:author="Jaeger, Florian" w:date="2024-09-29T17:38:00Z" w:initials="TJ">
+  <w:comment w:id="80" w:author="Microsoft Office User" w:date="2024-09-28T11:16:00Z" w:initials="MOU">
+    <w:p>
+      <w:pPr>
+        <w:pStyle w:val="CommentText"/>
+      </w:pPr>
+      <w:r>
+        <w:rPr>
+          <w:rStyle w:val="CommentReference"/>
+        </w:rPr>
+        <w:annotationRef/>
+      </w:r>
+      <w:r>
+        <w:t>Not sure all would agree. Is this because of DL as used in Maye et al.?</w:t>
+      </w:r>
+    </w:p>
+  </w:comment>
+  <w:comment w:id="81" w:author="Jaeger, Florian" w:date="2024-09-29T17:38:00Z" w:initials="TJ">
     <w:p>
       <w:r>
         <w:rPr>
@@ -7159,11 +6887,11 @@
           <w:sz w:val="20"/>
           <w:szCs w:val="20"/>
         </w:rPr>
-        <w:t>I also disagree that everyone thinks that DL is unsupervised. Both have been used, but it’s true that it’s often unsupervised.</w:t>
+        <w:t>well, no, not in this type of paradigm (K et al 15; KJ16)</w:t>
       </w:r>
     </w:p>
   </w:comment>
-  <w:comment w:id="80" w:author="Jaeger, Florian" w:date="2024-09-29T17:39:00Z" w:initials="TJ">
+  <w:comment w:id="82" w:author="Jaeger, Florian" w:date="2024-09-29T17:38:00Z" w:initials="TJ">
     <w:p>
       <w:r>
         <w:rPr>
@@ -7177,11 +6905,11 @@
           <w:sz w:val="20"/>
           <w:szCs w:val="20"/>
         </w:rPr>
-        <w:t>(and that this is most often what fascinates researchers about it; so we need to revise a bit here)</w:t>
+        <w:t>I also disagree that everyone thinks that DL is unsupervised. Both have been used, but it’s true that it’s often unsupervised.</w:t>
       </w:r>
     </w:p>
   </w:comment>
-  <w:comment w:id="81" w:author="Jaeger, Florian" w:date="2024-09-29T17:40:00Z" w:initials="TJ">
+  <w:comment w:id="83" w:author="Jaeger, Florian" w:date="2024-09-29T17:39:00Z" w:initials="TJ">
     <w:p>
       <w:r>
         <w:rPr>
@@ -7195,43 +6923,11 @@
           <w:sz w:val="20"/>
           <w:szCs w:val="20"/>
         </w:rPr>
-        <w:t>we definitely don’t believe that! not as a paradigm at least. I think over all I agree with the reviewers recommendation at the end of this para.</w:t>
+        <w:t>(and that this is most often what fascinates researchers about it; so we need to revise a bit here)</w:t>
       </w:r>
     </w:p>
   </w:comment>
-  <w:comment w:id="119" w:author="Microsoft Office User" w:date="2024-10-10T15:43:00Z" w:initials="MOU">
-    <w:p>
-      <w:pPr>
-        <w:pStyle w:val="CommentText"/>
-      </w:pPr>
-      <w:r>
-        <w:rPr>
-          <w:rStyle w:val="CommentReference"/>
-        </w:rPr>
-        <w:annotationRef/>
-      </w:r>
-      <w:r>
-        <w:t>To be finalised in next meeting how we will change the condition names. This is just an idea</w:t>
-      </w:r>
-    </w:p>
-  </w:comment>
-  <w:comment w:id="139" w:author="Microsoft Office User" w:date="2024-09-28T11:20:00Z" w:initials="MOU">
-    <w:p>
-      <w:pPr>
-        <w:pStyle w:val="CommentText"/>
-      </w:pPr>
-      <w:r>
-        <w:rPr>
-          <w:rStyle w:val="CommentReference"/>
-        </w:rPr>
-        <w:annotationRef/>
-      </w:r>
-      <w:r>
-        <w:t xml:space="preserve">Either s/he did not bother to look at the design figure or just can’t understand it. </w:t>
-      </w:r>
-    </w:p>
-  </w:comment>
-  <w:comment w:id="140" w:author="Jaeger, Florian" w:date="2024-09-29T17:41:00Z" w:initials="TJ">
+  <w:comment w:id="84" w:author="Jaeger, Florian" w:date="2024-09-29T17:40:00Z" w:initials="TJ">
     <w:p>
       <w:r>
         <w:rPr>
@@ -7245,11 +6941,43 @@
           <w:sz w:val="20"/>
           <w:szCs w:val="20"/>
         </w:rPr>
-        <w:t xml:space="preserve">Yeah, there is a LOT to unpack here. seems like the reviewer perhaps didn’t understand some pretty important parts. </w:t>
+        <w:t>we definitely don’t believe that! not as a paradigm at least. I think over all I agree with the reviewers recommendation at the end of this para.</w:t>
       </w:r>
     </w:p>
   </w:comment>
-  <w:comment w:id="141" w:author="Jaeger, Florian" w:date="2024-09-29T17:42:00Z" w:initials="TJ">
+  <w:comment w:id="122" w:author="Microsoft Office User" w:date="2024-10-10T15:43:00Z" w:initials="MOU">
+    <w:p>
+      <w:pPr>
+        <w:pStyle w:val="CommentText"/>
+      </w:pPr>
+      <w:r>
+        <w:rPr>
+          <w:rStyle w:val="CommentReference"/>
+        </w:rPr>
+        <w:annotationRef/>
+      </w:r>
+      <w:r>
+        <w:t>To be finalised in next meeting how we will change the condition names. This is just an idea</w:t>
+      </w:r>
+    </w:p>
+  </w:comment>
+  <w:comment w:id="142" w:author="Microsoft Office User" w:date="2024-09-28T11:20:00Z" w:initials="MOU">
+    <w:p>
+      <w:pPr>
+        <w:pStyle w:val="CommentText"/>
+      </w:pPr>
+      <w:r>
+        <w:rPr>
+          <w:rStyle w:val="CommentReference"/>
+        </w:rPr>
+        <w:annotationRef/>
+      </w:r>
+      <w:r>
+        <w:t xml:space="preserve">Either s/he did not bother to look at the design figure or just can’t understand it. </w:t>
+      </w:r>
+    </w:p>
+  </w:comment>
+  <w:comment w:id="143" w:author="Jaeger, Florian" w:date="2024-09-29T17:41:00Z" w:initials="TJ">
     <w:p>
       <w:r>
         <w:rPr>
@@ -7263,27 +6991,11 @@
           <w:sz w:val="20"/>
           <w:szCs w:val="20"/>
         </w:rPr>
-        <w:t>we just need to be clear that we also fitted responses biases in some models. So, we can and did distinguish between these two points.</w:t>
+        <w:t xml:space="preserve">Yeah, there is a LOT to unpack here. seems like the reviewer perhaps didn’t understand some pretty important parts. </w:t>
       </w:r>
     </w:p>
   </w:comment>
-  <w:comment w:id="142" w:author="Microsoft Office User" w:date="2024-09-28T11:23:00Z" w:initials="MOU">
-    <w:p>
-      <w:pPr>
-        <w:pStyle w:val="CommentText"/>
-      </w:pPr>
-      <w:r>
-        <w:rPr>
-          <w:rStyle w:val="CommentReference"/>
-        </w:rPr>
-        <w:annotationRef/>
-      </w:r>
-      <w:r>
-        <w:t>We have a foot note about BF</w:t>
-      </w:r>
-    </w:p>
-  </w:comment>
-  <w:comment w:id="143" w:author="Jaeger, Florian" w:date="2024-09-29T17:43:00Z" w:initials="TJ">
+  <w:comment w:id="144" w:author="Jaeger, Florian" w:date="2024-09-29T17:42:00Z" w:initials="TJ">
     <w:p>
       <w:r>
         <w:rPr>
@@ -7297,11 +7009,11 @@
           <w:sz w:val="20"/>
           <w:szCs w:val="20"/>
         </w:rPr>
-        <w:t>we can copy over some text from Bicknell et al 2024.</w:t>
+        <w:t>we just need to be clear that we also fitted responses biases in some models. So, we can and did distinguish between these two points.</w:t>
       </w:r>
     </w:p>
   </w:comment>
-  <w:comment w:id="144" w:author="Microsoft Office User" w:date="2024-09-28T11:24:00Z" w:initials="MOU">
+  <w:comment w:id="145" w:author="Microsoft Office User" w:date="2024-09-28T11:23:00Z" w:initials="MOU">
     <w:p>
       <w:pPr>
         <w:pStyle w:val="CommentText"/>
@@ -7313,33 +7025,11 @@
         <w:annotationRef/>
       </w:r>
       <w:r>
-        <w:t>Talker’s intended category</w:t>
-      </w:r>
-      <w:r>
-        <w:t xml:space="preserve"> was treated as ground truth?</w:t>
+        <w:t>We have a foot note about BF</w:t>
       </w:r>
     </w:p>
   </w:comment>
-  <w:comment w:id="145" w:author="Microsoft Office User" w:date="2024-09-28T11:28:00Z" w:initials="MOU">
-    <w:p>
-      <w:pPr>
-        <w:pStyle w:val="CommentText"/>
-      </w:pPr>
-      <w:r>
-        <w:rPr>
-          <w:rStyle w:val="CommentReference"/>
-        </w:rPr>
-        <w:annotationRef/>
-      </w:r>
-      <w:r>
-        <w:t>Used in DL paradigms. Not LGPL</w:t>
-      </w:r>
-      <w:r>
-        <w:t>. Maybe not clear</w:t>
-      </w:r>
-    </w:p>
-  </w:comment>
-  <w:comment w:id="146" w:author="Jaeger, Florian" w:date="2024-09-29T17:44:00Z" w:initials="TJ">
+  <w:comment w:id="146" w:author="Jaeger, Florian" w:date="2024-09-29T17:43:00Z" w:initials="TJ">
     <w:p>
       <w:r>
         <w:rPr>
@@ -7353,17 +7043,14 @@
           <w:sz w:val="20"/>
           <w:szCs w:val="20"/>
         </w:rPr>
-        <w:t>correct, and we need to clarify that in the paper and here.</w:t>
+        <w:t>we can copy over some text from Bicknell et al 2024.</w:t>
       </w:r>
     </w:p>
   </w:comment>
-  <w:comment w:id="147" w:author="Microsoft Office User" w:date="2024-10-10T20:59:00Z" w:initials="MOU">
+  <w:comment w:id="147" w:author="Microsoft Office User" w:date="2024-09-28T11:24:00Z" w:initials="MOU">
     <w:p>
       <w:pPr>
         <w:pStyle w:val="CommentText"/>
-        <w:rPr>
-          <w:lang w:val="en-GB"/>
-        </w:rPr>
       </w:pPr>
       <w:r>
         <w:rPr>
@@ -7372,11 +7059,14 @@
         <w:annotationRef/>
       </w:r>
       <w:r>
-        <w:t>I think if the reviewer is thinking about the bimodal vs unimodal type of DL paradigms they may say those are not synthetic but usually they are just vowels or syllables. Colby et al. 2018 used recorded voices but I’m not sure what they were doing with their DL</w:t>
+        <w:t>Talker’s intended category</w:t>
+      </w:r>
+      <w:r>
+        <w:t xml:space="preserve"> was treated as ground truth?</w:t>
       </w:r>
     </w:p>
   </w:comment>
-  <w:comment w:id="150" w:author="Microsoft Office User" w:date="2024-09-28T11:29:00Z" w:initials="MOU">
+  <w:comment w:id="148" w:author="Microsoft Office User" w:date="2024-09-28T11:28:00Z" w:initials="MOU">
     <w:p>
       <w:pPr>
         <w:pStyle w:val="CommentText"/>
@@ -7388,11 +7078,14 @@
         <w:annotationRef/>
       </w:r>
       <w:r>
-        <w:t xml:space="preserve">But asymptote is ok when lapse is easier to understand. </w:t>
+        <w:t>Used in DL paradigms. Not LGPL</w:t>
+      </w:r>
+      <w:r>
+        <w:t>. Maybe not clear</w:t>
       </w:r>
     </w:p>
   </w:comment>
-  <w:comment w:id="149" w:author="Jaeger, Florian" w:date="2024-09-29T17:46:00Z" w:initials="TJ">
+  <w:comment w:id="149" w:author="Jaeger, Florian" w:date="2024-09-29T17:44:00Z" w:initials="TJ">
     <w:p>
       <w:r>
         <w:rPr>
@@ -7406,14 +7099,17 @@
           <w:sz w:val="20"/>
           <w:szCs w:val="20"/>
         </w:rPr>
-        <w:t>I guess we could change that. I don’t care much about it. I mean “category boundary” is ambiguous, as it can also refer to a property of the distributions. I guess we cn push back on this one.</w:t>
+        <w:t>correct, and we need to clarify that in the paper and here.</w:t>
       </w:r>
     </w:p>
   </w:comment>
-  <w:comment w:id="152" w:author="Microsoft Office User" w:date="2024-09-28T11:30:00Z" w:initials="MOU">
+  <w:comment w:id="150" w:author="Microsoft Office User" w:date="2024-10-10T20:59:00Z" w:initials="MOU">
     <w:p>
       <w:pPr>
         <w:pStyle w:val="CommentText"/>
+        <w:rPr>
+          <w:lang w:val="en-GB"/>
+        </w:rPr>
       </w:pPr>
       <w:r>
         <w:rPr>
@@ -7422,11 +7118,11 @@
         <w:annotationRef/>
       </w:r>
       <w:r>
-        <w:t>Remind readers that IO assumes 100% learning, uniform prior. IA is constrained by prior and strength in prior beliefs.</w:t>
+        <w:t>I think if the reviewer is thinking about the bimodal vs unimodal type of DL paradigms they may say those are not synthetic but usually they are just vowels or syllables. Colby et al. 2018 used recorded voices but I’m not sure what they were doing with their DL</w:t>
       </w:r>
     </w:p>
   </w:comment>
-  <w:comment w:id="153" w:author="Microsoft Office User" w:date="2024-10-16T18:11:00Z" w:initials="MOU">
+  <w:comment w:id="153" w:author="Microsoft Office User" w:date="2024-09-28T11:29:00Z" w:initials="MOU">
     <w:p>
       <w:pPr>
         <w:pStyle w:val="CommentText"/>
@@ -7438,14 +7134,11 @@
         <w:annotationRef/>
       </w:r>
       <w:r>
-        <w:t>the reviewer is affected by statements like “learning from unlabeled test tokens”</w:t>
-      </w:r>
-      <w:r>
-        <w:t xml:space="preserve"> and left with the impression that we think learning was successful only because of supervision</w:t>
+        <w:t xml:space="preserve">But asymptote is ok when lapse is easier to understand. </w:t>
       </w:r>
     </w:p>
   </w:comment>
-  <w:comment w:id="154" w:author="Jaeger, Florian" w:date="2024-09-29T17:51:00Z" w:initials="TJ">
+  <w:comment w:id="152" w:author="Jaeger, Florian" w:date="2024-09-29T17:46:00Z" w:initials="TJ">
     <w:p>
       <w:r>
         <w:rPr>
@@ -7459,11 +7152,46 @@
           <w:sz w:val="20"/>
           <w:szCs w:val="20"/>
         </w:rPr>
-        <w:t>fill in.</w:t>
+        <w:t>I guess we could change that. I don’t care much about it. I mean “category boundary” is ambiguous, as it can also refer to a property of the distributions. I guess we cn push back on this one.</w:t>
       </w:r>
     </w:p>
   </w:comment>
-  <w:comment w:id="155" w:author="Jaeger, Florian" w:date="2024-09-29T17:53:00Z" w:initials="TJ">
+  <w:comment w:id="155" w:author="Microsoft Office User" w:date="2024-09-28T11:30:00Z" w:initials="MOU">
+    <w:p>
+      <w:pPr>
+        <w:pStyle w:val="CommentText"/>
+      </w:pPr>
+      <w:r>
+        <w:rPr>
+          <w:rStyle w:val="CommentReference"/>
+        </w:rPr>
+        <w:annotationRef/>
+      </w:r>
+      <w:r>
+        <w:t>Remind readers that IO assumes 100% learning, uniform prior. IA is constrained by prior and strength in prior beliefs.</w:t>
+      </w:r>
+    </w:p>
+  </w:comment>
+  <w:comment w:id="156" w:author="Microsoft Office User" w:date="2024-10-16T18:11:00Z" w:initials="MOU">
+    <w:p>
+      <w:pPr>
+        <w:pStyle w:val="CommentText"/>
+      </w:pPr>
+      <w:r>
+        <w:rPr>
+          <w:rStyle w:val="CommentReference"/>
+        </w:rPr>
+        <w:annotationRef/>
+      </w:r>
+      <w:r>
+        <w:t>the reviewer is affected by statements like “learning from unlabeled test tokens”</w:t>
+      </w:r>
+      <w:r>
+        <w:t xml:space="preserve"> and left with the impression that we think learning was successful only because of supervision</w:t>
+      </w:r>
+    </w:p>
+  </w:comment>
+  <w:comment w:id="157" w:author="Jaeger, Florian" w:date="2024-09-29T17:51:00Z" w:initials="TJ">
     <w:p>
       <w:r>
         <w:rPr>
@@ -7477,7 +7205,41 @@
           <w:sz w:val="20"/>
           <w:szCs w:val="20"/>
         </w:rPr>
+        <w:t>fill in.</w:t>
+      </w:r>
+    </w:p>
+  </w:comment>
+  <w:comment w:id="158" w:author="Jaeger, Florian" w:date="2024-09-29T17:53:00Z" w:initials="TJ">
+    <w:p>
+      <w:r>
+        <w:rPr>
+          <w:rStyle w:val="CommentReference"/>
+        </w:rPr>
+        <w:annotationRef/>
+      </w:r>
+      <w:r>
+        <w:rPr>
+          <w:color w:val="000000"/>
+          <w:sz w:val="20"/>
+          <w:szCs w:val="20"/>
+        </w:rPr>
         <w:t>correct?</w:t>
+      </w:r>
+    </w:p>
+  </w:comment>
+  <w:comment w:id="159" w:author="Microsoft Office User" w:date="2025-01-27T10:11:00Z" w:initials="MOU">
+    <w:p>
+      <w:pPr>
+        <w:pStyle w:val="CommentText"/>
+      </w:pPr>
+      <w:r>
+        <w:rPr>
+          <w:rStyle w:val="CommentReference"/>
+        </w:rPr>
+        <w:annotationRef/>
+      </w:r>
+      <w:r>
+        <w:t>Yes</w:t>
       </w:r>
     </w:p>
   </w:comment>
@@ -7486,8 +7248,10 @@
 
 <file path=word/commentsExtended.xml><?xml version="1.0" encoding="utf-8"?>
 <w15:commentsEx xmlns:wpc="http://schemas.microsoft.com/office/word/2010/wordprocessingCanvas" xmlns:cx="http://schemas.microsoft.com/office/drawing/2014/chartex" xmlns:cx1="http://schemas.microsoft.com/office/drawing/2015/9/8/chartex" xmlns:cx2="http://schemas.microsoft.com/office/drawing/2015/10/21/chartex" xmlns:cx3="http://schemas.microsoft.com/office/drawing/2016/5/9/chartex" xmlns:cx4="http://schemas.microsoft.com/office/drawing/2016/5/10/chartex" xmlns:cx5="http://schemas.microsoft.com/office/drawing/2016/5/11/chartex" xmlns:cx6="http://schemas.microsoft.com/office/drawing/2016/5/12/chartex" xmlns:cx7="http://schemas.microsoft.com/office/drawing/2016/5/13/chartex" xmlns:cx8="http://schemas.microsoft.com/office/drawing/2016/5/14/chartex" xmlns:mc="http://schemas.openxmlformats.org/markup-compatibility/2006" xmlns:aink="http://schemas.microsoft.com/office/drawing/2016/ink" xmlns:am3d="http://schemas.microsoft.com/office/drawing/2017/model3d" xmlns:o="urn:schemas-microsoft-com:office:office" xmlns:oel="http://schemas.microsoft.com/office/2019/extlst" xmlns:r="http://schemas.openxmlformats.org/officeDocument/2006/relationships" xmlns:m="http://schemas.openxmlformats.org/officeDocument/2006/math" xmlns:v="urn:schemas-microsoft-com:vml" xmlns:wp14="http://schemas.microsoft.com/office/word/2010/wordprocessingDrawing" xmlns:wp="http://schemas.openxmlformats.org/drawingml/2006/wordprocessingDrawing" xmlns:w10="urn:schemas-microsoft-com:office:word" xmlns:w="http://schemas.openxmlformats.org/wordprocessingml/2006/main" xmlns:w14="http://schemas.microsoft.com/office/word/2010/wordml" xmlns:w15="http://schemas.microsoft.com/office/word/2012/wordml" xmlns:w16cex="http://schemas.microsoft.com/office/word/2018/wordml/cex" xmlns:w16cid="http://schemas.microsoft.com/office/word/2016/wordml/cid" xmlns:w16="http://schemas.microsoft.com/office/word/2018/wordml" xmlns:w16du="http://schemas.microsoft.com/office/word/2023/wordml/word16du" xmlns:w16sdtdh="http://schemas.microsoft.com/office/word/2020/wordml/sdtdatahash" xmlns:w16sdtfl="http://schemas.microsoft.com/office/word/2024/wordml/sdtformatlock" xmlns:w16se="http://schemas.microsoft.com/office/word/2015/wordml/symex" xmlns:wpg="http://schemas.microsoft.com/office/word/2010/wordprocessingGroup" xmlns:wpi="http://schemas.microsoft.com/office/word/2010/wordprocessingInk" xmlns:wne="http://schemas.microsoft.com/office/word/2006/wordml" xmlns:wps="http://schemas.microsoft.com/office/word/2010/wordprocessingShape" mc:Ignorable="w14 w15 w16se w16cid w16 w16cex w16sdtdh w16sdtfl w16du wp14">
-  <w15:commentEx w15:paraId="6FC6C284" w15:done="0"/>
-  <w15:commentEx w15:paraId="6B9BBD4E" w15:done="0"/>
+  <w15:commentEx w15:paraId="6FC6C284" w15:done="1"/>
+  <w15:commentEx w15:paraId="579E34A3" w15:paraIdParent="6FC6C284" w15:done="1"/>
+  <w15:commentEx w15:paraId="6B9BBD4E" w15:done="1"/>
+  <w15:commentEx w15:paraId="0E1EBB4A" w15:paraIdParent="6B9BBD4E" w15:done="1"/>
   <w15:commentEx w15:paraId="7DBB3412" w15:done="0"/>
   <w15:commentEx w15:paraId="6EEAD223" w15:done="0"/>
   <w15:commentEx w15:paraId="350D376B" w15:done="0"/>
@@ -7502,9 +7266,13 @@
   <w15:commentEx w15:paraId="00D6E214" w15:done="0"/>
   <w15:commentEx w15:paraId="5280E032" w15:done="0"/>
   <w15:commentEx w15:paraId="773E630E" w15:done="0"/>
-  <w15:commentEx w15:paraId="4E7B8B70" w15:done="0"/>
-  <w15:commentEx w15:paraId="3CA1CE83" w15:paraIdParent="4E7B8B70" w15:done="0"/>
-  <w15:commentEx w15:paraId="287F91B8" w15:done="0"/>
+  <w15:commentEx w15:paraId="4E7B8B70" w15:done="1"/>
+  <w15:commentEx w15:paraId="3CA1CE83" w15:paraIdParent="4E7B8B70" w15:done="1"/>
+  <w15:commentEx w15:paraId="355FF4D3" w15:paraIdParent="4E7B8B70" w15:done="1"/>
+  <w15:commentEx w15:paraId="1259B4D7" w15:done="1"/>
+  <w15:commentEx w15:paraId="287F91B8" w15:done="1"/>
+  <w15:commentEx w15:paraId="163B22E0" w15:done="0"/>
+  <w15:commentEx w15:paraId="3EF9FC10" w15:done="1"/>
   <w15:commentEx w15:paraId="7D6AAC81" w15:done="0"/>
   <w15:commentEx w15:paraId="6596E97C" w15:done="0"/>
   <w15:commentEx w15:paraId="4C678501" w15:done="1"/>
@@ -7517,7 +7285,6 @@
   <w15:commentEx w15:paraId="3497D2F2" w15:done="1"/>
   <w15:commentEx w15:paraId="42B14700" w15:done="0"/>
   <w15:commentEx w15:paraId="1531D9B2" w15:paraIdParent="42B14700" w15:done="0"/>
-  <w15:commentEx w15:paraId="26DFAF8A" w15:done="0"/>
   <w15:commentEx w15:paraId="40F5F9F6" w15:done="0"/>
   <w15:commentEx w15:paraId="62BB7910" w15:done="0"/>
   <w15:commentEx w15:paraId="51BDEAC2" w15:paraIdParent="62BB7910" w15:done="0"/>
@@ -7539,13 +7306,16 @@
   <w15:commentEx w15:paraId="7AF7950B" w15:done="0"/>
   <w15:commentEx w15:paraId="71A05552" w15:done="0"/>
   <w15:commentEx w15:paraId="5378364A" w15:done="0"/>
+  <w15:commentEx w15:paraId="41DF96E3" w15:paraIdParent="5378364A" w15:done="0"/>
 </w15:commentsEx>
 </file>
 
 <file path=word/commentsExtensible.xml><?xml version="1.0" encoding="utf-8"?>
 <w16cex:commentsExtensible xmlns:wpc="http://schemas.microsoft.com/office/word/2010/wordprocessingCanvas" xmlns:cx="http://schemas.microsoft.com/office/drawing/2014/chartex" xmlns:cx1="http://schemas.microsoft.com/office/drawing/2015/9/8/chartex" xmlns:cx2="http://schemas.microsoft.com/office/drawing/2015/10/21/chartex" xmlns:cx3="http://schemas.microsoft.com/office/drawing/2016/5/9/chartex" xmlns:cx4="http://schemas.microsoft.com/office/drawing/2016/5/10/chartex" xmlns:cx5="http://schemas.microsoft.com/office/drawing/2016/5/11/chartex" xmlns:cx6="http://schemas.microsoft.com/office/drawing/2016/5/12/chartex" xmlns:cx7="http://schemas.microsoft.com/office/drawing/2016/5/13/chartex" xmlns:cx8="http://schemas.microsoft.com/office/drawing/2016/5/14/chartex" xmlns:cr="http://schemas.microsoft.com/office/comments/2020/reactions" xmlns:mc="http://schemas.openxmlformats.org/markup-compatibility/2006" xmlns:aink="http://schemas.microsoft.com/office/drawing/2016/ink" xmlns:am3d="http://schemas.microsoft.com/office/drawing/2017/model3d" xmlns:o="urn:schemas-microsoft-com:office:office" xmlns:oel="http://schemas.microsoft.com/office/2019/extlst" xmlns:r="http://schemas.openxmlformats.org/officeDocument/2006/relationships" xmlns:m="http://schemas.openxmlformats.org/officeDocument/2006/math" xmlns:v="urn:schemas-microsoft-com:vml" xmlns:wp14="http://schemas.microsoft.com/office/word/2010/wordprocessingDrawing" xmlns:wp="http://schemas.openxmlformats.org/drawingml/2006/wordprocessingDrawing" xmlns:w10="urn:schemas-microsoft-com:office:word" xmlns:w="http://schemas.openxmlformats.org/wordprocessingml/2006/main" xmlns:w14="http://schemas.microsoft.com/office/word/2010/wordml" xmlns:w15="http://schemas.microsoft.com/office/word/2012/wordml" xmlns:w16cex="http://schemas.microsoft.com/office/word/2018/wordml/cex" xmlns:w16cid="http://schemas.microsoft.com/office/word/2016/wordml/cid" xmlns:w16="http://schemas.microsoft.com/office/word/2018/wordml" xmlns:w16du="http://schemas.microsoft.com/office/word/2023/wordml/word16du" xmlns:w16sdtdh="http://schemas.microsoft.com/office/word/2020/wordml/sdtdatahash" xmlns:w16sdtfl="http://schemas.microsoft.com/office/word/2024/wordml/sdtformatlock" xmlns:w16se="http://schemas.microsoft.com/office/word/2015/wordml/symex" xmlns:wpg="http://schemas.microsoft.com/office/word/2010/wordprocessingGroup" xmlns:wpi="http://schemas.microsoft.com/office/word/2010/wordprocessingInk" xmlns:wne="http://schemas.microsoft.com/office/word/2006/wordml" xmlns:wps="http://schemas.microsoft.com/office/word/2010/wordprocessingShape" mc:Ignorable="w14 w15 w16se w16cid w16 w16cex w16sdtdh w16sdtfl cr w16du wp14">
   <w16cex:commentExtensible w16cex:durableId="01B43D65" w16cex:dateUtc="2024-09-29T21:28:00Z"/>
+  <w16cex:commentExtensible w16cex:durableId="297267FA" w16cex:dateUtc="2025-01-27T11:56:00Z"/>
   <w16cex:commentExtensible w16cex:durableId="33E3C371" w16cex:dateUtc="2024-09-30T15:18:00Z"/>
+  <w16cex:commentExtensible w16cex:durableId="05FDCE35" w16cex:dateUtc="2025-01-27T11:56:00Z"/>
   <w16cex:commentExtensible w16cex:durableId="223EEE5F" w16cex:dateUtc="2024-09-30T14:00:00Z"/>
   <w16cex:commentExtensible w16cex:durableId="5107FC32" w16cex:dateUtc="2024-09-29T21:18:00Z"/>
   <w16cex:commentExtensible w16cex:durableId="1F5BFCE7" w16cex:dateUtc="2025-01-26T22:38:00Z"/>
@@ -7562,7 +7332,11 @@
   <w16cex:commentExtensible w16cex:durableId="1A2114E4" w16cex:dateUtc="2024-09-30T15:48:00Z"/>
   <w16cex:commentExtensible w16cex:durableId="52BAC1D1" w16cex:dateUtc="2024-09-30T15:50:00Z"/>
   <w16cex:commentExtensible w16cex:durableId="0F6CABBC" w16cex:dateUtc="2025-01-27T00:15:00Z"/>
+  <w16cex:commentExtensible w16cex:durableId="47C797BC" w16cex:dateUtc="2025-01-27T11:49:00Z"/>
+  <w16cex:commentExtensible w16cex:durableId="2C58AFCE" w16cex:dateUtc="2025-01-27T11:28:00Z"/>
   <w16cex:commentExtensible w16cex:durableId="2478F144" w16cex:dateUtc="2024-10-11T14:37:00Z"/>
+  <w16cex:commentExtensible w16cex:durableId="195D65A6" w16cex:dateUtc="2025-01-27T11:03:00Z"/>
+  <w16cex:commentExtensible w16cex:durableId="04C721B4" w16cex:dateUtc="2025-01-27T11:48:00Z"/>
   <w16cex:commentExtensible w16cex:durableId="585D49EB" w16cex:dateUtc="2024-09-29T21:32:00Z"/>
   <w16cex:commentExtensible w16cex:durableId="36C20C1E" w16cex:dateUtc="2024-09-28T10:00:00Z"/>
   <w16cex:commentExtensible w16cex:durableId="5DF7A498" w16cex:dateUtc="2024-09-28T09:36:00Z"/>
@@ -7575,7 +7349,6 @@
   <w16cex:commentExtensible w16cex:durableId="082C9E75" w16cex:dateUtc="2024-10-16T15:24:00Z"/>
   <w16cex:commentExtensible w16cex:durableId="3B7C8EC2" w16cex:dateUtc="2024-09-28T09:15:00Z"/>
   <w16cex:commentExtensible w16cex:durableId="73AA8B37" w16cex:dateUtc="2024-09-29T21:37:00Z"/>
-  <w16cex:commentExtensible w16cex:durableId="1A8C8CE6" w16cex:dateUtc="2024-10-10T14:46:00Z"/>
   <w16cex:commentExtensible w16cex:durableId="421D896A" w16cex:dateUtc="2024-09-28T09:16:00Z"/>
   <w16cex:commentExtensible w16cex:durableId="2A8EE343" w16cex:dateUtc="2024-09-29T21:38:00Z"/>
   <w16cex:commentExtensible w16cex:durableId="21BA2E30" w16cex:dateUtc="2024-09-29T21:38:00Z"/>
@@ -7597,13 +7370,16 @@
   <w16cex:commentExtensible w16cex:durableId="7942FDE6" w16cex:dateUtc="2024-10-16T16:11:00Z"/>
   <w16cex:commentExtensible w16cex:durableId="26864F04" w16cex:dateUtc="2024-09-29T21:51:00Z"/>
   <w16cex:commentExtensible w16cex:durableId="377B6487" w16cex:dateUtc="2024-09-29T21:53:00Z"/>
+  <w16cex:commentExtensible w16cex:durableId="60AC2EDD" w16cex:dateUtc="2025-01-27T09:11:00Z"/>
 </w16cex:commentsExtensible>
 </file>
 
 <file path=word/commentsIds.xml><?xml version="1.0" encoding="utf-8"?>
 <w16cid:commentsIds xmlns:wpc="http://schemas.microsoft.com/office/word/2010/wordprocessingCanvas" xmlns:cx="http://schemas.microsoft.com/office/drawing/2014/chartex" xmlns:cx1="http://schemas.microsoft.com/office/drawing/2015/9/8/chartex" xmlns:cx2="http://schemas.microsoft.com/office/drawing/2015/10/21/chartex" xmlns:cx3="http://schemas.microsoft.com/office/drawing/2016/5/9/chartex" xmlns:cx4="http://schemas.microsoft.com/office/drawing/2016/5/10/chartex" xmlns:cx5="http://schemas.microsoft.com/office/drawing/2016/5/11/chartex" xmlns:cx6="http://schemas.microsoft.com/office/drawing/2016/5/12/chartex" xmlns:cx7="http://schemas.microsoft.com/office/drawing/2016/5/13/chartex" xmlns:cx8="http://schemas.microsoft.com/office/drawing/2016/5/14/chartex" xmlns:mc="http://schemas.openxmlformats.org/markup-compatibility/2006" xmlns:aink="http://schemas.microsoft.com/office/drawing/2016/ink" xmlns:am3d="http://schemas.microsoft.com/office/drawing/2017/model3d" xmlns:o="urn:schemas-microsoft-com:office:office" xmlns:oel="http://schemas.microsoft.com/office/2019/extlst" xmlns:r="http://schemas.openxmlformats.org/officeDocument/2006/relationships" xmlns:m="http://schemas.openxmlformats.org/officeDocument/2006/math" xmlns:v="urn:schemas-microsoft-com:vml" xmlns:wp14="http://schemas.microsoft.com/office/word/2010/wordprocessingDrawing" xmlns:wp="http://schemas.openxmlformats.org/drawingml/2006/wordprocessingDrawing" xmlns:w10="urn:schemas-microsoft-com:office:word" xmlns:w="http://schemas.openxmlformats.org/wordprocessingml/2006/main" xmlns:w14="http://schemas.microsoft.com/office/word/2010/wordml" xmlns:w15="http://schemas.microsoft.com/office/word/2012/wordml" xmlns:w16cex="http://schemas.microsoft.com/office/word/2018/wordml/cex" xmlns:w16cid="http://schemas.microsoft.com/office/word/2016/wordml/cid" xmlns:w16="http://schemas.microsoft.com/office/word/2018/wordml" xmlns:w16du="http://schemas.microsoft.com/office/word/2023/wordml/word16du" xmlns:w16sdtdh="http://schemas.microsoft.com/office/word/2020/wordml/sdtdatahash" xmlns:w16sdtfl="http://schemas.microsoft.com/office/word/2024/wordml/sdtformatlock" xmlns:w16se="http://schemas.microsoft.com/office/word/2015/wordml/symex" xmlns:wpg="http://schemas.microsoft.com/office/word/2010/wordprocessingGroup" xmlns:wpi="http://schemas.microsoft.com/office/word/2010/wordprocessingInk" xmlns:wne="http://schemas.microsoft.com/office/word/2006/wordml" xmlns:wps="http://schemas.microsoft.com/office/word/2010/wordprocessingShape" mc:Ignorable="w14 w15 w16se w16cid w16 w16cex w16sdtdh w16sdtfl w16du wp14">
   <w16cid:commentId w16cid:paraId="6FC6C284" w16cid:durableId="01B43D65"/>
+  <w16cid:commentId w16cid:paraId="579E34A3" w16cid:durableId="297267FA"/>
   <w16cid:commentId w16cid:paraId="6B9BBD4E" w16cid:durableId="33E3C371"/>
+  <w16cid:commentId w16cid:paraId="0E1EBB4A" w16cid:durableId="05FDCE35"/>
   <w16cid:commentId w16cid:paraId="7DBB3412" w16cid:durableId="223EEE5F"/>
   <w16cid:commentId w16cid:paraId="6EEAD223" w16cid:durableId="5107FC32"/>
   <w16cid:commentId w16cid:paraId="350D376B" w16cid:durableId="1F5BFCE7"/>
@@ -7620,7 +7396,11 @@
   <w16cid:commentId w16cid:paraId="773E630E" w16cid:durableId="1A2114E4"/>
   <w16cid:commentId w16cid:paraId="4E7B8B70" w16cid:durableId="52BAC1D1"/>
   <w16cid:commentId w16cid:paraId="3CA1CE83" w16cid:durableId="0F6CABBC"/>
+  <w16cid:commentId w16cid:paraId="355FF4D3" w16cid:durableId="47C797BC"/>
+  <w16cid:commentId w16cid:paraId="1259B4D7" w16cid:durableId="2C58AFCE"/>
   <w16cid:commentId w16cid:paraId="287F91B8" w16cid:durableId="2478F144"/>
+  <w16cid:commentId w16cid:paraId="163B22E0" w16cid:durableId="195D65A6"/>
+  <w16cid:commentId w16cid:paraId="3EF9FC10" w16cid:durableId="04C721B4"/>
   <w16cid:commentId w16cid:paraId="7D6AAC81" w16cid:durableId="585D49EB"/>
   <w16cid:commentId w16cid:paraId="6596E97C" w16cid:durableId="36C20C1E"/>
   <w16cid:commentId w16cid:paraId="4C678501" w16cid:durableId="5DF7A498"/>
@@ -7633,7 +7413,6 @@
   <w16cid:commentId w16cid:paraId="3497D2F2" w16cid:durableId="082C9E75"/>
   <w16cid:commentId w16cid:paraId="42B14700" w16cid:durableId="3B7C8EC2"/>
   <w16cid:commentId w16cid:paraId="1531D9B2" w16cid:durableId="73AA8B37"/>
-  <w16cid:commentId w16cid:paraId="26DFAF8A" w16cid:durableId="1A8C8CE6"/>
   <w16cid:commentId w16cid:paraId="40F5F9F6" w16cid:durableId="421D896A"/>
   <w16cid:commentId w16cid:paraId="62BB7910" w16cid:durableId="2A8EE343"/>
   <w16cid:commentId w16cid:paraId="51BDEAC2" w16cid:durableId="21BA2E30"/>
@@ -7655,6 +7434,7 @@
   <w16cid:commentId w16cid:paraId="7AF7950B" w16cid:durableId="7942FDE6"/>
   <w16cid:commentId w16cid:paraId="71A05552" w16cid:durableId="26864F04"/>
   <w16cid:commentId w16cid:paraId="5378364A" w16cid:durableId="377B6487"/>
+  <w16cid:commentId w16cid:paraId="41DF96E3" w16cid:durableId="60AC2EDD"/>
 </w16cid:commentsIds>
 </file>
 
@@ -8336,7 +8116,7 @@
         <w:kern w:val="2"/>
         <w:sz w:val="24"/>
         <w:szCs w:val="24"/>
-        <w:lang w:eastAsia="en-US" w:bidi="ar-SA"/>
+        <w:lang w:val="en-SE" w:eastAsia="en-US" w:bidi="ar-SA"/>
         <w14:ligatures w14:val="standardContextual"/>
       </w:rPr>
     </w:rPrDefault>

</xml_diff>

<commit_message>
updates to letter based on meeting
</commit_message>
<xml_diff>
--- a/output/papers/Cognition-Round2/COGNITION_reviewer_comments.docx
+++ b/output/papers/Cognition-Round2/COGNITION_reviewer_comments.docx
@@ -154,7 +154,23 @@
           <w:color w:val="A8D08D" w:themeColor="accent6" w:themeTint="99"/>
           <w:lang w:val="en-US"/>
         </w:rPr>
-        <w:t>Drive home that our paradigm is much more fine grained --- both in terms of unique stimuli during exposure and test, and the method used to estimate changes in cat function.</w:t>
+        <w:t xml:space="preserve">Drive home that our paradigm is much </w:t>
+      </w:r>
+      <w:proofErr w:type="gramStart"/>
+      <w:r>
+        <w:rPr>
+          <w:color w:val="A8D08D" w:themeColor="accent6" w:themeTint="99"/>
+          <w:lang w:val="en-US"/>
+        </w:rPr>
+        <w:t>more fine</w:t>
+      </w:r>
+      <w:proofErr w:type="gramEnd"/>
+      <w:r>
+        <w:rPr>
+          <w:color w:val="A8D08D" w:themeColor="accent6" w:themeTint="99"/>
+          <w:lang w:val="en-US"/>
+        </w:rPr>
+        <w:t xml:space="preserve"> grained --- both in terms of unique stimuli during exposure and test, and the method used to estimate changes in cat function.</w:t>
       </w:r>
     </w:p>
     <w:p>
@@ -217,7 +233,23 @@
           <w:color w:val="A8D08D" w:themeColor="accent6" w:themeTint="99"/>
           <w:lang w:val="en-US"/>
         </w:rPr>
-        <w:t>We need to make clear that we developed the Ios in parallel while preparing the experiment. It took us about 1 year to implement and test all parts of the Ios (reported in more detail in the SI). Nobody had really deployed such IOs, and evaluated them through norming studies. (use this to clarify the novelty of this aspect).</w:t>
+        <w:t xml:space="preserve">We need to make clear that we developed the Ios in parallel while preparing the experiment. It took us about 1 year to implement and test all parts of the Ios (reported in more detail in the SI). Nobody had really deployed such </w:t>
+      </w:r>
+      <w:proofErr w:type="gramStart"/>
+      <w:r>
+        <w:rPr>
+          <w:color w:val="A8D08D" w:themeColor="accent6" w:themeTint="99"/>
+          <w:lang w:val="en-US"/>
+        </w:rPr>
+        <w:t>IOs, and</w:t>
+      </w:r>
+      <w:proofErr w:type="gramEnd"/>
+      <w:r>
+        <w:rPr>
+          <w:color w:val="A8D08D" w:themeColor="accent6" w:themeTint="99"/>
+          <w:lang w:val="en-US"/>
+        </w:rPr>
+        <w:t xml:space="preserve"> evaluated them through norming studies. (use this to clarify the novelty of this aspect).</w:t>
       </w:r>
     </w:p>
     <w:p>
@@ -384,7 +416,6 @@
         <w:ind w:left="720"/>
         <w:jc w:val="both"/>
         <w:rPr>
-          <w:ins w:id="2" w:author="Jaeger, Florian" w:date="2025-01-26T19:08:00Z" w16du:dateUtc="2025-01-27T00:08:00Z"/>
           <w:lang w:val="en-US"/>
         </w:rPr>
       </w:pPr>
@@ -411,7 +442,6 @@
         <w:ind w:left="720"/>
         <w:jc w:val="both"/>
         <w:rPr>
-          <w:ins w:id="3" w:author="Jaeger, Florian" w:date="2025-01-26T19:08:00Z" w16du:dateUtc="2025-01-27T00:08:00Z"/>
           <w:lang w:val="en-US"/>
         </w:rPr>
       </w:pPr>
@@ -436,8 +466,8 @@
         <w:ind w:left="720"/>
         <w:jc w:val="both"/>
       </w:pPr>
-      <w:commentRangeStart w:id="4"/>
-      <w:commentRangeStart w:id="5"/>
+      <w:commentRangeStart w:id="2"/>
+      <w:commentRangeStart w:id="3"/>
       <w:r>
         <w:t>Logan, J. S., Lively, S. E., &amp;Pisoni, D. B. (1991). Training Japanese listeners to identify English /r/ and /l/: A first report. Journal of the Acoustical Society of America, 89, 874-886.</w:t>
       </w:r>
@@ -456,19 +486,19 @@
       <w:r>
         <w:t>Eisner, F., &amp; McQueen, J. M. (2006). Perceptual learning in speech: Stability over time. Journal of the Acoustical Society of America, 119(4), 1950-1953.</w:t>
       </w:r>
-      <w:commentRangeEnd w:id="4"/>
-      <w:r>
-        <w:rPr>
-          <w:rStyle w:val="CommentReference"/>
-        </w:rPr>
-        <w:commentReference w:id="4"/>
-      </w:r>
-      <w:commentRangeEnd w:id="5"/>
-      <w:r>
-        <w:rPr>
-          <w:rStyle w:val="CommentReference"/>
-        </w:rPr>
-        <w:commentReference w:id="5"/>
+      <w:commentRangeEnd w:id="2"/>
+      <w:r>
+        <w:rPr>
+          <w:rStyle w:val="CommentReference"/>
+        </w:rPr>
+        <w:commentReference w:id="2"/>
+      </w:r>
+      <w:commentRangeEnd w:id="3"/>
+      <w:r>
+        <w:rPr>
+          <w:rStyle w:val="CommentReference"/>
+        </w:rPr>
+        <w:commentReference w:id="3"/>
       </w:r>
     </w:p>
     <w:p>
@@ -482,9 +512,6 @@
         <w:jc w:val="both"/>
         <w:rPr>
           <w:lang w:val="en-US"/>
-          <w:rPrChange w:id="6" w:author="Jaeger, Florian" w:date="2025-01-26T19:08:00Z" w16du:dateUtc="2025-01-27T00:08:00Z">
-            <w:rPr/>
-          </w:rPrChange>
         </w:rPr>
       </w:pPr>
     </w:p>
@@ -534,7 +561,23 @@
           <w:color w:val="A8D08D" w:themeColor="accent6" w:themeTint="99"/>
           <w:lang w:val="en-US"/>
         </w:rPr>
-        <w:t xml:space="preserve"> with the hypothesis that distributional learning explains the observed effects. However, as has been worked out in detail in recent reviews of the field, there is a considerable difference between such qualitative compatibilities, on the one hand, and paradigms that lend themselves to the quantitative evaluation of distributional learning hypotheses (see Xie et al., 2023; also Guest &amp; Martin, XXXX; Yarkoni &amp; Westfall, 2017). </w:t>
+        <w:t xml:space="preserve"> with the hypothesis that distributional learning explains the observed effects. However, as has been worked out in detail in recent reviews of the field, there is a considerable difference between such qualitative compatibilities, on the one hand, and paradigms that lend themselves to the quantitative evaluation of distributional learning hypotheses (see Xie et al., 2023; </w:t>
+      </w:r>
+      <w:proofErr w:type="gramStart"/>
+      <w:r>
+        <w:rPr>
+          <w:color w:val="A8D08D" w:themeColor="accent6" w:themeTint="99"/>
+          <w:lang w:val="en-US"/>
+        </w:rPr>
+        <w:t>also</w:t>
+      </w:r>
+      <w:proofErr w:type="gramEnd"/>
+      <w:r>
+        <w:rPr>
+          <w:color w:val="A8D08D" w:themeColor="accent6" w:themeTint="99"/>
+          <w:lang w:val="en-US"/>
+        </w:rPr>
+        <w:t xml:space="preserve"> Guest &amp; Martin, XXXX; Yarkoni &amp; Westfall, 2017). </w:t>
       </w:r>
     </w:p>
     <w:p>
@@ -632,7 +675,23 @@
           <w:color w:val="A8D08D" w:themeColor="accent6" w:themeTint="99"/>
           <w:lang w:val="en-US"/>
         </w:rPr>
-        <w:t xml:space="preserve">For instance, under a standard way of analyzing our data (incrementally or not), all of our results would have appeared to follow the predictions of distributional learning theories. It is </w:t>
+        <w:t xml:space="preserve">For instance, under a standard way of analyzing our data (incrementally or not), </w:t>
+      </w:r>
+      <w:proofErr w:type="gramStart"/>
+      <w:r>
+        <w:rPr>
+          <w:color w:val="A8D08D" w:themeColor="accent6" w:themeTint="99"/>
+          <w:lang w:val="en-US"/>
+        </w:rPr>
+        <w:t>all of</w:t>
+      </w:r>
+      <w:proofErr w:type="gramEnd"/>
+      <w:r>
+        <w:rPr>
+          <w:color w:val="A8D08D" w:themeColor="accent6" w:themeTint="99"/>
+          <w:lang w:val="en-US"/>
+        </w:rPr>
+        <w:t xml:space="preserve"> our results would have appeared to follow the predictions of distributional learning theories. It is </w:t>
       </w:r>
       <w:r>
         <w:rPr>
@@ -676,7 +735,7 @@
           <w:lang w:val="en-US"/>
         </w:rPr>
       </w:pPr>
-      <w:commentRangeStart w:id="7"/>
+      <w:commentRangeStart w:id="4"/>
       <w:r>
         <w:rPr>
           <w:color w:val="A8D08D" w:themeColor="accent6" w:themeTint="99"/>
@@ -700,13 +759,13 @@
         </w:rPr>
         <w:t xml:space="preserve"> manipulate the amount of exposure independent of talker identity. </w:t>
       </w:r>
-      <w:commentRangeEnd w:id="7"/>
-      <w:r>
-        <w:rPr>
-          <w:rStyle w:val="CommentReference"/>
-          <w:color w:val="A8D08D" w:themeColor="accent6" w:themeTint="99"/>
-        </w:rPr>
-        <w:commentReference w:id="7"/>
+      <w:commentRangeEnd w:id="4"/>
+      <w:r>
+        <w:rPr>
+          <w:rStyle w:val="CommentReference"/>
+          <w:color w:val="A8D08D" w:themeColor="accent6" w:themeTint="99"/>
+        </w:rPr>
+        <w:commentReference w:id="4"/>
       </w:r>
       <w:r>
         <w:rPr>
@@ -913,7 +972,7 @@
         </w:rPr>
         <w:t xml:space="preserve"> section. </w:t>
       </w:r>
-      <w:commentRangeStart w:id="8"/>
+      <w:commentRangeStart w:id="5"/>
       <w:r>
         <w:rPr>
           <w:color w:val="A8D08D" w:themeColor="accent6" w:themeTint="99"/>
@@ -945,13 +1004,13 @@
         <w:lastRenderedPageBreak/>
         <w:t>readers (and ourselves) that our findings are observed for a particular set of stimuli and a particular task.</w:t>
       </w:r>
-      <w:commentRangeEnd w:id="8"/>
-      <w:r>
-        <w:rPr>
-          <w:color w:val="A8D08D" w:themeColor="accent6" w:themeTint="99"/>
-          <w:lang w:val="en-US"/>
-        </w:rPr>
-        <w:commentReference w:id="8"/>
+      <w:commentRangeEnd w:id="5"/>
+      <w:r>
+        <w:rPr>
+          <w:color w:val="A8D08D" w:themeColor="accent6" w:themeTint="99"/>
+          <w:lang w:val="en-US"/>
+        </w:rPr>
+        <w:commentReference w:id="5"/>
       </w:r>
     </w:p>
     <w:p>
@@ -1169,7 +1228,7 @@
         </w:rPr>
         <w:t xml:space="preserve"> cite Wade (2022). </w:t>
       </w:r>
-      <w:commentRangeStart w:id="9"/>
+      <w:commentRangeStart w:id="6"/>
       <w:r>
         <w:rPr>
           <w:color w:val="A8D08D" w:themeColor="accent6" w:themeTint="99"/>
@@ -1177,12 +1236,12 @@
         </w:rPr>
         <w:t>In the general discussion, we further elaborate on the link to recent sociolinguistic research that the reviewer kindly made us aware of.</w:t>
       </w:r>
-      <w:commentRangeEnd w:id="9"/>
-      <w:r>
-        <w:rPr>
-          <w:rStyle w:val="CommentReference"/>
-        </w:rPr>
-        <w:commentReference w:id="9"/>
+      <w:commentRangeEnd w:id="6"/>
+      <w:r>
+        <w:rPr>
+          <w:rStyle w:val="CommentReference"/>
+        </w:rPr>
+        <w:commentReference w:id="6"/>
       </w:r>
     </w:p>
     <w:p>
@@ -1205,24 +1264,24 @@
       <w:r>
         <w:t xml:space="preserve">Some of the in-text citations have author initials </w:t>
       </w:r>
-      <w:commentRangeStart w:id="10"/>
-      <w:commentRangeStart w:id="11"/>
+      <w:commentRangeStart w:id="7"/>
+      <w:commentRangeStart w:id="8"/>
       <w:r>
         <w:t>(e.g. AA or M.M.)</w:t>
       </w:r>
-      <w:commentRangeEnd w:id="10"/>
-      <w:r>
-        <w:rPr>
-          <w:rStyle w:val="CommentReference"/>
-        </w:rPr>
-        <w:commentReference w:id="10"/>
-      </w:r>
-      <w:commentRangeEnd w:id="11"/>
-      <w:r>
-        <w:rPr>
-          <w:rStyle w:val="CommentReference"/>
-        </w:rPr>
-        <w:commentReference w:id="11"/>
+      <w:commentRangeEnd w:id="7"/>
+      <w:r>
+        <w:rPr>
+          <w:rStyle w:val="CommentReference"/>
+        </w:rPr>
+        <w:commentReference w:id="7"/>
+      </w:r>
+      <w:commentRangeEnd w:id="8"/>
+      <w:r>
+        <w:rPr>
+          <w:rStyle w:val="CommentReference"/>
+        </w:rPr>
+        <w:commentReference w:id="8"/>
       </w:r>
     </w:p>
     <w:p>
@@ -1234,32 +1293,32 @@
         </w:numPr>
         <w:jc w:val="both"/>
       </w:pPr>
-      <w:commentRangeStart w:id="12"/>
-      <w:commentRangeStart w:id="13"/>
-      <w:commentRangeStart w:id="14"/>
+      <w:commentRangeStart w:id="9"/>
+      <w:commentRangeStart w:id="10"/>
+      <w:commentRangeStart w:id="11"/>
       <w:r>
         <w:t>Page 9: "we find little support for prediction (3 - learn to convergence)." It is odd to have the 3 in the parenthetical, no?. Should this be: we find little support for prediction 3 (learn to convergence). Also, on the subsequent pages - it is odd to have the number in the parenthetical.</w:t>
       </w:r>
-      <w:commentRangeEnd w:id="12"/>
-      <w:r>
-        <w:rPr>
-          <w:rStyle w:val="CommentReference"/>
-        </w:rPr>
-        <w:commentReference w:id="12"/>
-      </w:r>
-      <w:commentRangeEnd w:id="13"/>
-      <w:r>
-        <w:rPr>
-          <w:rStyle w:val="CommentReference"/>
-        </w:rPr>
-        <w:commentReference w:id="13"/>
-      </w:r>
-      <w:commentRangeEnd w:id="14"/>
-      <w:r>
-        <w:rPr>
-          <w:rStyle w:val="CommentReference"/>
-        </w:rPr>
-        <w:commentReference w:id="14"/>
+      <w:commentRangeEnd w:id="9"/>
+      <w:r>
+        <w:rPr>
+          <w:rStyle w:val="CommentReference"/>
+        </w:rPr>
+        <w:commentReference w:id="9"/>
+      </w:r>
+      <w:commentRangeEnd w:id="10"/>
+      <w:r>
+        <w:rPr>
+          <w:rStyle w:val="CommentReference"/>
+        </w:rPr>
+        <w:commentReference w:id="10"/>
+      </w:r>
+      <w:commentRangeEnd w:id="11"/>
+      <w:r>
+        <w:rPr>
+          <w:rStyle w:val="CommentReference"/>
+        </w:rPr>
+        <w:commentReference w:id="11"/>
       </w:r>
     </w:p>
     <w:p>
@@ -1274,16 +1333,16 @@
       <w:r>
         <w:t xml:space="preserve">Figure 6: the labels are </w:t>
       </w:r>
-      <w:commentRangeStart w:id="15"/>
+      <w:commentRangeStart w:id="12"/>
       <w:r>
         <w:t>overlapping</w:t>
       </w:r>
-      <w:commentRangeEnd w:id="15"/>
-      <w:r>
-        <w:rPr>
-          <w:rStyle w:val="CommentReference"/>
-        </w:rPr>
-        <w:commentReference w:id="15"/>
+      <w:commentRangeEnd w:id="12"/>
+      <w:r>
+        <w:rPr>
+          <w:rStyle w:val="CommentReference"/>
+        </w:rPr>
+        <w:commentReference w:id="12"/>
       </w:r>
       <w:r>
         <w:t xml:space="preserve"> in the 3 lower right corner panels - please fix</w:t>
@@ -1302,21 +1361,37 @@
           <w:lang w:val="en-US"/>
         </w:rPr>
       </w:pPr>
-      <w:commentRangeStart w:id="16"/>
+      <w:commentRangeStart w:id="13"/>
       <w:r>
         <w:rPr>
           <w:color w:val="A8D08D" w:themeColor="accent6" w:themeTint="99"/>
           <w:lang w:val="en-US"/>
         </w:rPr>
         <w:lastRenderedPageBreak/>
-        <w:t>We fixed all of these points. Thank you for catching these mistakes!</w:t>
-      </w:r>
-      <w:commentRangeEnd w:id="16"/>
-      <w:r>
-        <w:rPr>
-          <w:rStyle w:val="CommentReference"/>
-        </w:rPr>
-        <w:commentReference w:id="16"/>
+        <w:t xml:space="preserve">We fixed </w:t>
+      </w:r>
+      <w:proofErr w:type="gramStart"/>
+      <w:r>
+        <w:rPr>
+          <w:color w:val="A8D08D" w:themeColor="accent6" w:themeTint="99"/>
+          <w:lang w:val="en-US"/>
+        </w:rPr>
+        <w:t>all of</w:t>
+      </w:r>
+      <w:proofErr w:type="gramEnd"/>
+      <w:r>
+        <w:rPr>
+          <w:color w:val="A8D08D" w:themeColor="accent6" w:themeTint="99"/>
+          <w:lang w:val="en-US"/>
+        </w:rPr>
+        <w:t xml:space="preserve"> these points. Thank you for catching these mistakes!</w:t>
+      </w:r>
+      <w:commentRangeEnd w:id="13"/>
+      <w:r>
+        <w:rPr>
+          <w:rStyle w:val="CommentReference"/>
+        </w:rPr>
+        <w:commentReference w:id="13"/>
       </w:r>
     </w:p>
     <w:p>
@@ -1651,7 +1726,27 @@
           <w:color w:val="A8D08D" w:themeColor="accent6" w:themeTint="99"/>
           <w:lang w:val="en-US"/>
         </w:rPr>
-        <w:t>previous work leaves completely open whether distributional learning can actually explain a non-trivial share of the observed changes in listeners’ behavior—as would be expected if distributional learning is the core mechanism underlying rapid adaptation during speech perception</w:t>
+        <w:t xml:space="preserve">previous work leaves completely open whether distributional learning can </w:t>
+      </w:r>
+      <w:proofErr w:type="gramStart"/>
+      <w:r>
+        <w:rPr>
+          <w:b/>
+          <w:bCs/>
+          <w:color w:val="A8D08D" w:themeColor="accent6" w:themeTint="99"/>
+          <w:lang w:val="en-US"/>
+        </w:rPr>
+        <w:t>actually explain</w:t>
+      </w:r>
+      <w:proofErr w:type="gramEnd"/>
+      <w:r>
+        <w:rPr>
+          <w:b/>
+          <w:bCs/>
+          <w:color w:val="A8D08D" w:themeColor="accent6" w:themeTint="99"/>
+          <w:lang w:val="en-US"/>
+        </w:rPr>
+        <w:t xml:space="preserve"> a non-trivial share of the observed changes in listeners’ behavior—as would be expected if distributional learning is the core mechanism underlying rapid adaptation during speech perception</w:t>
       </w:r>
       <w:r>
         <w:rPr>
@@ -2095,8 +2190,17 @@
           <w:color w:val="A8D08D" w:themeColor="accent6" w:themeTint="99"/>
           <w:lang w:val="en-US"/>
         </w:rPr>
-        <w:t>, rather than an existing model?</w:t>
-      </w:r>
+        <w:t xml:space="preserve">, rather than an existing </w:t>
+      </w:r>
+      <w:proofErr w:type="gramStart"/>
+      <w:r>
+        <w:rPr>
+          <w:color w:val="A8D08D" w:themeColor="accent6" w:themeTint="99"/>
+          <w:lang w:val="en-US"/>
+        </w:rPr>
+        <w:t>model?</w:t>
+      </w:r>
+      <w:proofErr w:type="gramEnd"/>
     </w:p>
     <w:p>
       <w:pPr>
@@ -2133,7 +2237,6 @@
       <w:pPr>
         <w:jc w:val="both"/>
         <w:rPr>
-          <w:ins w:id="17" w:author="Jaeger, Florian" w:date="2025-01-26T18:32:00Z" w16du:dateUtc="2025-01-26T23:32:00Z"/>
           <w:lang w:val="en-US"/>
         </w:rPr>
       </w:pPr>
@@ -2153,14 +2256,50 @@
           <w:color w:val="A8D08D" w:themeColor="accent6" w:themeTint="99"/>
           <w:lang w:val="en-US"/>
         </w:rPr>
-        <w:t>We agree, and have more or less followed the condition naming suggestion of the reviewer, and hope that it will make the paper more accessible.</w:t>
-      </w:r>
-      <w:r>
-        <w:rPr>
-          <w:color w:val="A8D08D" w:themeColor="accent6" w:themeTint="99"/>
-          <w:lang w:val="en-US"/>
-        </w:rPr>
-        <w:t xml:space="preserve"> (Thank you!) We note that the naming of conditions is based on the predicted PSE relative to prior experience (rather than the means of the /d/ and /t/ category relative to prior experience), since this is the measure we use to compare human behavior against the predictions of distributional learning models.</w:t>
+        <w:t xml:space="preserve">We </w:t>
+      </w:r>
+      <w:proofErr w:type="gramStart"/>
+      <w:r>
+        <w:rPr>
+          <w:b/>
+          <w:bCs/>
+          <w:color w:val="A8D08D" w:themeColor="accent6" w:themeTint="99"/>
+          <w:lang w:val="en-US"/>
+        </w:rPr>
+        <w:t>agree, and</w:t>
+      </w:r>
+      <w:proofErr w:type="gramEnd"/>
+      <w:r>
+        <w:rPr>
+          <w:b/>
+          <w:bCs/>
+          <w:color w:val="A8D08D" w:themeColor="accent6" w:themeTint="99"/>
+          <w:lang w:val="en-US"/>
+        </w:rPr>
+        <w:t xml:space="preserve"> have more or less followed the condition naming suggestion of the reviewer, and hope that it will make the paper more accessible.</w:t>
+      </w:r>
+      <w:r>
+        <w:rPr>
+          <w:color w:val="A8D08D" w:themeColor="accent6" w:themeTint="99"/>
+          <w:lang w:val="en-US"/>
+        </w:rPr>
+        <w:t xml:space="preserve"> (Thank you!) We note that the naming of conditions is based on the predicted PSE relative to prior experience (rather than the means of the /d/ and /t/ category relative to prior experience), since this is the </w:t>
+      </w:r>
+      <w:proofErr w:type="gramStart"/>
+      <w:r>
+        <w:rPr>
+          <w:color w:val="A8D08D" w:themeColor="accent6" w:themeTint="99"/>
+          <w:lang w:val="en-US"/>
+        </w:rPr>
+        <w:t>measure</w:t>
+      </w:r>
+      <w:proofErr w:type="gramEnd"/>
+      <w:r>
+        <w:rPr>
+          <w:color w:val="A8D08D" w:themeColor="accent6" w:themeTint="99"/>
+          <w:lang w:val="en-US"/>
+        </w:rPr>
+        <w:t xml:space="preserve"> we use to compare human behavior against the predictions of distributional learning models.</w:t>
       </w:r>
     </w:p>
     <w:p>
@@ -2185,13 +2324,6 @@
         <w:t xml:space="preserve">Prior literature. Even though a broad array of prior studies is discussed, I felt that there was </w:t>
       </w:r>
       <w:r>
-        <w:rPr>
-          <w:rPrChange w:id="18" w:author="Jaeger, Florian" w:date="2025-01-26T18:38:00Z" w16du:dateUtc="2025-01-26T23:38:00Z">
-            <w:rPr>
-              <w:highlight w:val="yellow"/>
-            </w:rPr>
-          </w:rPrChange>
-        </w:rPr>
         <w:t xml:space="preserve">insufficient acknowledgement </w:t>
       </w:r>
       <w:r>
@@ -2200,16 +2332,32 @@
       <w:r>
         <w:t xml:space="preserve"> on which the current study is built, and that these acknowledgements needed to be made in the Introduction to set the experiment up. First, and more generally, I think there needs to be more discussion of the work that has been done on distributional learning underlying the acquisition of novel sound categories in non-native languages. Although this work is mentioned (e.g. in Footnote 2), this brief discussion does not do sufficient justice to the literature which has explored issues that are addressed in the current work (e.g. </w:t>
       </w:r>
-      <w:commentRangeStart w:id="19"/>
+      <w:commentRangeStart w:id="14"/>
+      <w:commentRangeStart w:id="15"/>
+      <w:commentRangeStart w:id="16"/>
       <w:r>
         <w:t xml:space="preserve">Best's PAM addresses </w:t>
       </w:r>
-      <w:commentRangeEnd w:id="19"/>
-      <w:r>
-        <w:rPr>
-          <w:rStyle w:val="CommentReference"/>
-        </w:rPr>
-        <w:commentReference w:id="19"/>
+      <w:commentRangeEnd w:id="14"/>
+      <w:r>
+        <w:rPr>
+          <w:rStyle w:val="CommentReference"/>
+        </w:rPr>
+        <w:commentReference w:id="14"/>
+      </w:r>
+      <w:commentRangeEnd w:id="15"/>
+      <w:r>
+        <w:rPr>
+          <w:rStyle w:val="CommentReference"/>
+        </w:rPr>
+        <w:commentReference w:id="15"/>
+      </w:r>
+      <w:commentRangeEnd w:id="16"/>
+      <w:r>
+        <w:rPr>
+          <w:rStyle w:val="CommentReference"/>
+        </w:rPr>
+        <w:commentReference w:id="16"/>
       </w:r>
       <w:r>
         <w:t>the powerful constraints that prior knowledge about the distribution of phonetic cues in L1 can have on learning about L2 categories; see e.g. Escudero et al., 2011, on effects of the experiment-internal distribution). Second, and more specifically, the ways in which the questions addressed in the current study are introduced appear incomplete. In the lexically-guided perceptual learning literature, several studies on the amount of exposure required for learning to take place are not cited (Kraljic &amp; Samuel, 2007; Poellmann et al., 2011). Similarly, earlier work on the effects of prior knowledge in accent learning (e.g., Witteman et al., 2013) and the effects of exposure distributions in learning L1 categories (e.g. Zhang and Holt, 2018) should be acknowledged. The bottom line is that, while the earlier work may have manipulations that may not always be as fine grained as those that are tested here, nor are they exactly the same manipulations, that earlier work should nevertheless be acknowledged as providing motivation and context for the current study.</w:t>
@@ -2366,14 +2514,30 @@
           <w:color w:val="A8D08D" w:themeColor="accent6" w:themeTint="99"/>
           <w:lang w:val="en-US"/>
         </w:rPr>
-        <w:t xml:space="preserve">are important studies </w:t>
-      </w:r>
-      <w:r>
-        <w:rPr>
-          <w:color w:val="A8D08D" w:themeColor="accent6" w:themeTint="99"/>
-          <w:lang w:val="en-US"/>
-        </w:rPr>
-        <w:t>in their own right. B</w:t>
+        <w:t xml:space="preserve">are important </w:t>
+      </w:r>
+      <w:proofErr w:type="gramStart"/>
+      <w:r>
+        <w:rPr>
+          <w:color w:val="A8D08D" w:themeColor="accent6" w:themeTint="99"/>
+          <w:lang w:val="en-US"/>
+        </w:rPr>
+        <w:t xml:space="preserve">studies </w:t>
+      </w:r>
+      <w:r>
+        <w:rPr>
+          <w:color w:val="A8D08D" w:themeColor="accent6" w:themeTint="99"/>
+          <w:lang w:val="en-US"/>
+        </w:rPr>
+        <w:t>in their own right</w:t>
+      </w:r>
+      <w:proofErr w:type="gramEnd"/>
+      <w:r>
+        <w:rPr>
+          <w:color w:val="A8D08D" w:themeColor="accent6" w:themeTint="99"/>
+          <w:lang w:val="en-US"/>
+        </w:rPr>
+        <w:t>. B</w:t>
       </w:r>
       <w:r>
         <w:rPr>
@@ -2567,7 +2731,7 @@
           <w:lang w:val="en-US"/>
         </w:rPr>
       </w:pPr>
-      <w:commentRangeStart w:id="20"/>
+      <w:commentRangeStart w:id="17"/>
       <w:r>
         <w:rPr>
           <w:color w:val="A8D08D" w:themeColor="accent6" w:themeTint="99"/>
@@ -2770,7 +2934,15 @@
           <w:color w:val="A8D08D" w:themeColor="accent6" w:themeTint="99"/>
           <w:lang w:val="en-US"/>
         </w:rPr>
-        <w:t>Kleinschmidt &amp; Jaeger, 2011, 2012; etc.). Like the work by Pisoni et al, these studies very much inspired the present work, which is why we cited many of them in the introduction</w:t>
+        <w:t xml:space="preserve">Kleinschmidt &amp; Jaeger, 2011, 2012; etc.). Like the work by Pisoni et al, these studies very much inspired the present work, which is why we cited many of them in the </w:t>
+      </w:r>
+      <w:proofErr w:type="gramStart"/>
+      <w:r>
+        <w:rPr>
+          <w:color w:val="A8D08D" w:themeColor="accent6" w:themeTint="99"/>
+          <w:lang w:val="en-US"/>
+        </w:rPr>
+        <w:t>introduction</w:t>
       </w:r>
       <w:r>
         <w:rPr>
@@ -2784,7 +2956,15 @@
           <w:color w:val="A8D08D" w:themeColor="accent6" w:themeTint="99"/>
           <w:lang w:val="en-US"/>
         </w:rPr>
-        <w:t>and returned to them in detail in the general discussion</w:t>
+        <w:t>and</w:t>
+      </w:r>
+      <w:proofErr w:type="gramEnd"/>
+      <w:r>
+        <w:rPr>
+          <w:color w:val="A8D08D" w:themeColor="accent6" w:themeTint="99"/>
+          <w:lang w:val="en-US"/>
+        </w:rPr>
+        <w:t xml:space="preserve"> returned to them in detail in the general discussion</w:t>
       </w:r>
       <w:r>
         <w:rPr>
@@ -2798,7 +2978,15 @@
           <w:color w:val="A8D08D" w:themeColor="accent6" w:themeTint="99"/>
           <w:lang w:val="en-US"/>
         </w:rPr>
-        <w:t>. But a</w:t>
+        <w:t xml:space="preserve">. But </w:t>
+      </w:r>
+      <w:proofErr w:type="gramStart"/>
+      <w:r>
+        <w:rPr>
+          <w:color w:val="A8D08D" w:themeColor="accent6" w:themeTint="99"/>
+          <w:lang w:val="en-US"/>
+        </w:rPr>
+        <w:t>a</w:t>
       </w:r>
       <w:r>
         <w:rPr>
@@ -2814,7 +3002,15 @@
           <w:color w:val="A8D08D" w:themeColor="accent6" w:themeTint="99"/>
           <w:lang w:val="en-US"/>
         </w:rPr>
-        <w:t xml:space="preserve"> of these studies study the incremental exposure to the </w:t>
+        <w:t xml:space="preserve"> of</w:t>
+      </w:r>
+      <w:proofErr w:type="gramEnd"/>
+      <w:r>
+        <w:rPr>
+          <w:color w:val="A8D08D" w:themeColor="accent6" w:themeTint="99"/>
+          <w:lang w:val="en-US"/>
+        </w:rPr>
+        <w:t xml:space="preserve"> these studies study the incremental exposure to the </w:t>
       </w:r>
       <w:r>
         <w:rPr>
@@ -2837,14 +3033,39 @@
           <w:color w:val="A8D08D" w:themeColor="accent6" w:themeTint="99"/>
           <w:lang w:val="en-US"/>
         </w:rPr>
-        <w:t xml:space="preserve">And none of them actually investigates whether the phonetic properties of this stimulus explain the observed changes in listeners’ behavior. </w:t>
-      </w:r>
-      <w:r>
-        <w:rPr>
-          <w:color w:val="A8D08D" w:themeColor="accent6" w:themeTint="99"/>
-          <w:lang w:val="en-US"/>
-        </w:rPr>
-        <w:t xml:space="preserve">Similar to our point about L2 acquisition, it is </w:t>
+        <w:t xml:space="preserve">And none of them </w:t>
+      </w:r>
+      <w:proofErr w:type="gramStart"/>
+      <w:r>
+        <w:rPr>
+          <w:color w:val="A8D08D" w:themeColor="accent6" w:themeTint="99"/>
+          <w:lang w:val="en-US"/>
+        </w:rPr>
+        <w:t>actually investigates</w:t>
+      </w:r>
+      <w:proofErr w:type="gramEnd"/>
+      <w:r>
+        <w:rPr>
+          <w:color w:val="A8D08D" w:themeColor="accent6" w:themeTint="99"/>
+          <w:lang w:val="en-US"/>
+        </w:rPr>
+        <w:t xml:space="preserve"> whether the phonetic properties of this stimulus explain the observed changes in listeners’ behavior. </w:t>
+      </w:r>
+      <w:proofErr w:type="gramStart"/>
+      <w:r>
+        <w:rPr>
+          <w:color w:val="A8D08D" w:themeColor="accent6" w:themeTint="99"/>
+          <w:lang w:val="en-US"/>
+        </w:rPr>
+        <w:t>Similar to</w:t>
+      </w:r>
+      <w:proofErr w:type="gramEnd"/>
+      <w:r>
+        <w:rPr>
+          <w:color w:val="A8D08D" w:themeColor="accent6" w:themeTint="99"/>
+          <w:lang w:val="en-US"/>
+        </w:rPr>
+        <w:t xml:space="preserve"> our point about L2 acquisition, it is </w:t>
       </w:r>
       <w:r>
         <w:rPr>
@@ -2931,7 +3152,7 @@
         </w:rPr>
         <w:t xml:space="preserve">For instance, a common criticism of distributional learning theories is that they raise unaddressed questions about the ability to maintain and integrate exposure information across time (an area where, e.g., exemplar theory and ideal adaptor theory differ in important ways). But these questions do not come up if the stimulus presented on each trial is identical. Additionally, exposure in the studies cited by the reviewer is 100% labeled, and highly </w:t>
       </w:r>
-      <w:commentRangeStart w:id="21"/>
+      <w:commentRangeStart w:id="18"/>
       <w:r>
         <w:rPr>
           <w:color w:val="A8D08D" w:themeColor="accent6" w:themeTint="99"/>
@@ -2939,12 +3160,12 @@
         </w:rPr>
         <w:t xml:space="preserve">artificial sounding </w:t>
       </w:r>
-      <w:commentRangeEnd w:id="21"/>
-      <w:r>
-        <w:rPr>
-          <w:rStyle w:val="CommentReference"/>
-        </w:rPr>
-        <w:commentReference w:id="21"/>
+      <w:commentRangeEnd w:id="18"/>
+      <w:r>
+        <w:rPr>
+          <w:rStyle w:val="CommentReference"/>
+        </w:rPr>
+        <w:commentReference w:id="18"/>
       </w:r>
       <w:r>
         <w:rPr>
@@ -2953,6 +3174,7 @@
         </w:rPr>
         <w:t xml:space="preserve">(one of us has worked with these stimuli in Kleinschmidt &amp; Jaeger, 2011). We won’t repeat here the criticisms that have been leveled against such paradigms as a window into everyday speech perception (they are reviewed in detail in recent reviews by e.g., M. Baese-Berk). Neither do we mean to claim that our paradigm removes </w:t>
       </w:r>
+      <w:proofErr w:type="gramStart"/>
       <w:r>
         <w:rPr>
           <w:i/>
@@ -2967,7 +3189,31 @@
           <w:color w:val="A8D08D" w:themeColor="accent6" w:themeTint="99"/>
           <w:lang w:val="en-US"/>
         </w:rPr>
-        <w:t xml:space="preserve"> of these concerns. We do, however, submit that there is a substantial difference between the approach employed in the present study and early work on visually- or lexically-guided perceptual retuning (as we continue to discuss in detail in our general discussion).</w:t>
+        <w:t xml:space="preserve"> of</w:t>
+      </w:r>
+      <w:proofErr w:type="gramEnd"/>
+      <w:r>
+        <w:rPr>
+          <w:color w:val="A8D08D" w:themeColor="accent6" w:themeTint="99"/>
+          <w:lang w:val="en-US"/>
+        </w:rPr>
+        <w:t xml:space="preserve"> these concerns. We do, however, submit that there is a substantial difference between the approach employed in the present study and early work on visually- or </w:t>
+      </w:r>
+      <w:proofErr w:type="gramStart"/>
+      <w:r>
+        <w:rPr>
+          <w:color w:val="A8D08D" w:themeColor="accent6" w:themeTint="99"/>
+          <w:lang w:val="en-US"/>
+        </w:rPr>
+        <w:t>lexically-guided</w:t>
+      </w:r>
+      <w:proofErr w:type="gramEnd"/>
+      <w:r>
+        <w:rPr>
+          <w:color w:val="A8D08D" w:themeColor="accent6" w:themeTint="99"/>
+          <w:lang w:val="en-US"/>
+        </w:rPr>
+        <w:t xml:space="preserve"> perceptual retuning (as we continue to discuss in detail in our general discussion).</w:t>
       </w:r>
     </w:p>
     <w:p>
@@ -3006,14 +3252,30 @@
           <w:color w:val="A8D08D" w:themeColor="accent6" w:themeTint="99"/>
           <w:lang w:val="en-US"/>
         </w:rPr>
-        <w:t xml:space="preserve"> employ the same mechanisms is highlighted in several of the recent reviews we mentioned above (see also Cummings &amp; Theodore, 2023 on lexically-guided perceptual recalibration, or reviews by Samuel between 2010 and now, which repeatedly emphasize that point). </w:t>
-      </w:r>
-      <w:commentRangeEnd w:id="20"/>
-      <w:r>
-        <w:rPr>
-          <w:rStyle w:val="CommentReference"/>
-        </w:rPr>
-        <w:commentReference w:id="20"/>
+        <w:t xml:space="preserve"> employ the same mechanisms is highlighted in several of the recent reviews we mentioned above (see also Cummings &amp; Theodore, 2023 on </w:t>
+      </w:r>
+      <w:proofErr w:type="gramStart"/>
+      <w:r>
+        <w:rPr>
+          <w:color w:val="A8D08D" w:themeColor="accent6" w:themeTint="99"/>
+          <w:lang w:val="en-US"/>
+        </w:rPr>
+        <w:t>lexically-guided</w:t>
+      </w:r>
+      <w:proofErr w:type="gramEnd"/>
+      <w:r>
+        <w:rPr>
+          <w:color w:val="A8D08D" w:themeColor="accent6" w:themeTint="99"/>
+          <w:lang w:val="en-US"/>
+        </w:rPr>
+        <w:t xml:space="preserve"> perceptual recalibration, or reviews by Samuel between 2010 and now, which repeatedly emphasize that point). </w:t>
+      </w:r>
+      <w:commentRangeEnd w:id="17"/>
+      <w:r>
+        <w:rPr>
+          <w:rStyle w:val="CommentReference"/>
+        </w:rPr>
+        <w:commentReference w:id="17"/>
       </w:r>
     </w:p>
     <w:p>
@@ -3518,95 +3780,46 @@
           <w:lang w:val="en-US"/>
         </w:rPr>
       </w:pPr>
-      <w:commentRangeStart w:id="22"/>
+      <w:commentRangeStart w:id="19"/>
       <w:r>
         <w:t>p. 23, footnote 7: This is confusing. Why use a test and then say it isn't appropriate?</w:t>
       </w:r>
-      <w:commentRangeEnd w:id="22"/>
-      <w:r>
-        <w:rPr>
-          <w:rStyle w:val="CommentReference"/>
-        </w:rPr>
-        <w:commentReference w:id="22"/>
-      </w:r>
-    </w:p>
-    <w:p>
-      <w:pPr>
-        <w:jc w:val="both"/>
-        <w:rPr>
-          <w:lang w:val="en-US"/>
-        </w:rPr>
-      </w:pPr>
-      <w:r>
-        <w:t xml:space="preserve">Table 3: Explain in a table note why some rows are italicized. </w:t>
-      </w:r>
-      <w:commentRangeStart w:id="23"/>
-      <w:commentRangeStart w:id="24"/>
-      <w:commentRangeStart w:id="25"/>
-      <w:r>
-        <w:t>This currently has to be inferred from the main text.</w:t>
-      </w:r>
-      <w:commentRangeEnd w:id="23"/>
-      <w:r>
-        <w:rPr>
-          <w:rStyle w:val="CommentReference"/>
-        </w:rPr>
-        <w:commentReference w:id="23"/>
-      </w:r>
-      <w:commentRangeEnd w:id="24"/>
-      <w:r>
-        <w:rPr>
-          <w:rStyle w:val="CommentReference"/>
-        </w:rPr>
-        <w:commentReference w:id="24"/>
-      </w:r>
-      <w:commentRangeEnd w:id="25"/>
-      <w:r>
-        <w:rPr>
-          <w:rStyle w:val="CommentReference"/>
-        </w:rPr>
-        <w:commentReference w:id="25"/>
-      </w:r>
-    </w:p>
-    <w:p>
-      <w:pPr>
-        <w:jc w:val="both"/>
-      </w:pPr>
-      <w:r>
-        <w:t xml:space="preserve">p. 9, l. 209: </w:t>
-      </w:r>
-      <w:commentRangeStart w:id="26"/>
-      <w:r>
-        <w:t>Figure 2C -&gt; Figure 2D</w:t>
-      </w:r>
-      <w:commentRangeEnd w:id="26"/>
-      <w:r>
-        <w:rPr>
-          <w:rStyle w:val="CommentReference"/>
-        </w:rPr>
-        <w:commentReference w:id="26"/>
-      </w:r>
-    </w:p>
-    <w:p>
-      <w:pPr>
-        <w:jc w:val="both"/>
-        <w:rPr>
-          <w:lang w:val="en-US"/>
-        </w:rPr>
-      </w:pPr>
-      <w:r>
-        <w:t xml:space="preserve">p. 29, l. 598 : Panel B -&gt; Panel </w:t>
-      </w:r>
-      <w:commentRangeStart w:id="27"/>
-      <w:r>
-        <w:t>D</w:t>
-      </w:r>
-      <w:commentRangeEnd w:id="27"/>
-      <w:r>
-        <w:rPr>
-          <w:rStyle w:val="CommentReference"/>
-        </w:rPr>
-        <w:commentReference w:id="27"/>
+      <w:commentRangeEnd w:id="19"/>
+      <w:r>
+        <w:rPr>
+          <w:rStyle w:val="CommentReference"/>
+        </w:rPr>
+        <w:commentReference w:id="19"/>
+      </w:r>
+    </w:p>
+    <w:p>
+      <w:pPr>
+        <w:jc w:val="both"/>
+        <w:rPr>
+          <w:lang w:val="en-US"/>
+        </w:rPr>
+      </w:pPr>
+      <w:r>
+        <w:t>Table 3: Explain in a table note why some rows are italicized. This currently has to be inferred from the main text.</w:t>
+      </w:r>
+    </w:p>
+    <w:p>
+      <w:pPr>
+        <w:jc w:val="both"/>
+      </w:pPr>
+      <w:r>
+        <w:t>p. 9, l. 209: Figure 2C -&gt; Figure 2D</w:t>
+      </w:r>
+    </w:p>
+    <w:p>
+      <w:pPr>
+        <w:jc w:val="both"/>
+        <w:rPr>
+          <w:lang w:val="en-US"/>
+        </w:rPr>
+      </w:pPr>
+      <w:r>
+        <w:t>p. 29, l. 598 : Panel B -&gt; Panel D</w:t>
       </w:r>
     </w:p>
     <w:p>
@@ -3628,21 +3841,7 @@
         </w:rPr>
       </w:pPr>
       <w:r>
-        <w:t xml:space="preserve">p. 32: </w:t>
-      </w:r>
-      <w:commentRangeStart w:id="28"/>
-      <w:r>
-        <w:t xml:space="preserve">Spell out VG and LG in VGPL and LGPL </w:t>
-      </w:r>
-      <w:commentRangeEnd w:id="28"/>
-      <w:r>
-        <w:rPr>
-          <w:rStyle w:val="CommentReference"/>
-        </w:rPr>
-        <w:commentReference w:id="28"/>
-      </w:r>
-      <w:r>
-        <w:t>on first use of these abbreviations.</w:t>
+        <w:t>p. 32: Spell out VG and LG in VGPL and LGPL on first use of these abbreviations.</w:t>
       </w:r>
     </w:p>
     <w:p>
@@ -3651,18 +3850,7 @@
       </w:pPr>
       <w:r>
         <w:lastRenderedPageBreak/>
-        <w:t xml:space="preserve">p. 40, l. 887: improve -&gt; </w:t>
-      </w:r>
-      <w:commentRangeStart w:id="29"/>
-      <w:r>
-        <w:t>approach</w:t>
-      </w:r>
-      <w:commentRangeEnd w:id="29"/>
-      <w:r>
-        <w:rPr>
-          <w:rStyle w:val="CommentReference"/>
-        </w:rPr>
-        <w:commentReference w:id="29"/>
+        <w:t>p. 40, l. 887: improve -&gt; approach</w:t>
       </w:r>
     </w:p>
     <w:p>
@@ -3745,16 +3933,19 @@
           <w:color w:val="A8D08D" w:themeColor="accent6" w:themeTint="99"/>
           <w:lang w:val="en-US"/>
         </w:rPr>
-        <w:t>Given the importance of this analysis, we have now describe it before the general discussion. W</w:t>
-      </w:r>
+        <w:t xml:space="preserve">Given the importance of this analysis, we have now </w:t>
+      </w:r>
+      <w:proofErr w:type="gramStart"/>
       <w:r>
         <w:rPr>
           <w:b/>
           <w:bCs/>
           <w:color w:val="A8D08D" w:themeColor="accent6" w:themeTint="99"/>
-        </w:rPr>
-        <w:t xml:space="preserve">e </w:t>
-      </w:r>
+          <w:lang w:val="en-US"/>
+        </w:rPr>
+        <w:t>describe</w:t>
+      </w:r>
+      <w:proofErr w:type="gramEnd"/>
       <w:r>
         <w:rPr>
           <w:b/>
@@ -3762,7 +3953,7 @@
           <w:color w:val="A8D08D" w:themeColor="accent6" w:themeTint="99"/>
           <w:lang w:val="en-US"/>
         </w:rPr>
-        <w:t>also</w:t>
+        <w:t xml:space="preserve"> it before the general discussion. W</w:t>
       </w:r>
       <w:r>
         <w:rPr>
@@ -3770,135 +3961,188 @@
           <w:bCs/>
           <w:color w:val="A8D08D" w:themeColor="accent6" w:themeTint="99"/>
         </w:rPr>
-        <w:t xml:space="preserve"> </w:t>
+        <w:t xml:space="preserve">e </w:t>
       </w:r>
       <w:r>
         <w:rPr>
           <w:b/>
           <w:bCs/>
           <w:color w:val="A8D08D" w:themeColor="accent6" w:themeTint="99"/>
-        </w:rPr>
-        <w:t>elaborate on this figure.</w:t>
+          <w:lang w:val="en-US"/>
+        </w:rPr>
+        <w:t>also</w:t>
       </w:r>
       <w:r>
         <w:rPr>
           <w:b/>
           <w:bCs/>
           <w:color w:val="A8D08D" w:themeColor="accent6" w:themeTint="99"/>
-          <w:lang w:val="en-US"/>
         </w:rPr>
         <w:t xml:space="preserve"> </w:t>
-      </w:r>
-      <w:r>
-        <w:rPr>
-          <w:color w:val="A8D08D" w:themeColor="accent6" w:themeTint="99"/>
-          <w:lang w:val="en-US"/>
-        </w:rPr>
-        <w:t>Yes, the CIs overlap with the model predictions</w:t>
-      </w:r>
-      <w:r>
-        <w:rPr>
-          <w:color w:val="A8D08D" w:themeColor="accent6" w:themeTint="99"/>
-          <w:lang w:val="en-US"/>
-        </w:rPr>
-        <w:t xml:space="preserve"> (which is directly related to the fact that </w:t>
-      </w:r>
-      <w:r>
-        <w:rPr>
-          <w:color w:val="A8D08D" w:themeColor="accent6" w:themeTint="99"/>
-          <w:lang w:val="en-US"/>
-        </w:rPr>
-        <w:t xml:space="preserve">the ideal adaptor achieves such a high R2 of </w:t>
-      </w:r>
-      <w:r>
-        <w:rPr>
-          <w:color w:val="A8D08D" w:themeColor="accent6" w:themeTint="99"/>
-          <w:lang w:val="en-US"/>
-        </w:rPr>
-        <w:t>96</w:t>
-      </w:r>
-      <w:r>
-        <w:rPr>
-          <w:color w:val="A8D08D" w:themeColor="accent6" w:themeTint="99"/>
-          <w:lang w:val="en-US"/>
-        </w:rPr>
-        <w:t>%</w:t>
-      </w:r>
-      <w:r>
-        <w:rPr>
-          <w:color w:val="A8D08D" w:themeColor="accent6" w:themeTint="99"/>
-          <w:lang w:val="en-US"/>
-        </w:rPr>
-        <w:t>).</w:t>
-      </w:r>
-      <w:r>
-        <w:rPr>
-          <w:color w:val="A8D08D" w:themeColor="accent6" w:themeTint="99"/>
-          <w:lang w:val="en-US"/>
-        </w:rPr>
-        <w:t xml:space="preserve"> </w:t>
-      </w:r>
-    </w:p>
-    <w:p>
-      <w:pPr>
-        <w:jc w:val="both"/>
-        <w:rPr>
-          <w:color w:val="A8D08D" w:themeColor="accent6" w:themeTint="99"/>
-          <w:lang w:val="en-US"/>
-        </w:rPr>
-      </w:pPr>
-    </w:p>
-    <w:p>
-      <w:pPr>
-        <w:jc w:val="both"/>
-        <w:rPr>
-          <w:color w:val="A8D08D" w:themeColor="accent6" w:themeTint="99"/>
-          <w:lang w:val="en-US"/>
-        </w:rPr>
-      </w:pPr>
-      <w:r>
-        <w:rPr>
-          <w:color w:val="A8D08D" w:themeColor="accent6" w:themeTint="99"/>
-          <w:lang w:val="en-US"/>
-        </w:rPr>
-        <w:t>However, there is a</w:t>
-      </w:r>
-      <w:r>
-        <w:rPr>
-          <w:color w:val="A8D08D" w:themeColor="accent6" w:themeTint="99"/>
-          <w:lang w:val="en-US"/>
-        </w:rPr>
-        <w:t xml:space="preserve"> </w:t>
-      </w:r>
-      <w:r>
-        <w:rPr>
-          <w:color w:val="A8D08D" w:themeColor="accent6" w:themeTint="99"/>
-          <w:lang w:val="en-US"/>
-        </w:rPr>
-        <w:t xml:space="preserve">subtle, </w:t>
-      </w:r>
-      <w:r>
-        <w:rPr>
-          <w:color w:val="A8D08D" w:themeColor="accent6" w:themeTint="99"/>
-          <w:lang w:val="en-US"/>
-        </w:rPr>
-        <w:t xml:space="preserve">qualitative mismatch between the model’s predictions and listeners’ behavior: the model will always predict convergence with sufficient exposure (we confirmed this in separate simulations but it’s also follows mathematically from the way the model works), whereas listeners seem to plateau. </w:t>
-      </w:r>
-      <w:r>
-        <w:rPr>
-          <w:color w:val="A8D08D" w:themeColor="accent6" w:themeTint="99"/>
-          <w:lang w:val="en-US"/>
-        </w:rPr>
-        <w:t xml:space="preserve">Even great models can be partially wrong. </w:t>
       </w:r>
       <w:r>
         <w:rPr>
           <w:b/>
           <w:bCs/>
           <w:color w:val="A8D08D" w:themeColor="accent6" w:themeTint="99"/>
-          <w:lang w:val="en-US"/>
-        </w:rPr>
-        <w:t xml:space="preserve">This shows in Figure 8, as the model predicting less steep changes in the start of the experiment than observed, and predicting more steep changes at the end </w:t>
+        </w:rPr>
+        <w:t>elaborate on this figure.</w:t>
+      </w:r>
+      <w:r>
+        <w:rPr>
+          <w:b/>
+          <w:bCs/>
+          <w:color w:val="A8D08D" w:themeColor="accent6" w:themeTint="99"/>
+          <w:lang w:val="en-US"/>
+        </w:rPr>
+        <w:t xml:space="preserve"> </w:t>
+      </w:r>
+      <w:r>
+        <w:rPr>
+          <w:color w:val="A8D08D" w:themeColor="accent6" w:themeTint="99"/>
+          <w:lang w:val="en-US"/>
+        </w:rPr>
+        <w:t>Yes, the CIs overlap with the model predictions</w:t>
+      </w:r>
+      <w:r>
+        <w:rPr>
+          <w:color w:val="A8D08D" w:themeColor="accent6" w:themeTint="99"/>
+          <w:lang w:val="en-US"/>
+        </w:rPr>
+        <w:t xml:space="preserve"> (which is directly related to the fact that </w:t>
+      </w:r>
+      <w:r>
+        <w:rPr>
+          <w:color w:val="A8D08D" w:themeColor="accent6" w:themeTint="99"/>
+          <w:lang w:val="en-US"/>
+        </w:rPr>
+        <w:t xml:space="preserve">the ideal adaptor achieves such a high R2 of </w:t>
+      </w:r>
+      <w:r>
+        <w:rPr>
+          <w:color w:val="A8D08D" w:themeColor="accent6" w:themeTint="99"/>
+          <w:lang w:val="en-US"/>
+        </w:rPr>
+        <w:t>96</w:t>
+      </w:r>
+      <w:r>
+        <w:rPr>
+          <w:color w:val="A8D08D" w:themeColor="accent6" w:themeTint="99"/>
+          <w:lang w:val="en-US"/>
+        </w:rPr>
+        <w:t>%</w:t>
+      </w:r>
+      <w:r>
+        <w:rPr>
+          <w:color w:val="A8D08D" w:themeColor="accent6" w:themeTint="99"/>
+          <w:lang w:val="en-US"/>
+        </w:rPr>
+        <w:t>).</w:t>
+      </w:r>
+      <w:r>
+        <w:rPr>
+          <w:color w:val="A8D08D" w:themeColor="accent6" w:themeTint="99"/>
+          <w:lang w:val="en-US"/>
+        </w:rPr>
+        <w:t xml:space="preserve"> </w:t>
+      </w:r>
+    </w:p>
+    <w:p>
+      <w:pPr>
+        <w:jc w:val="both"/>
+        <w:rPr>
+          <w:color w:val="A8D08D" w:themeColor="accent6" w:themeTint="99"/>
+          <w:lang w:val="en-US"/>
+        </w:rPr>
+      </w:pPr>
+    </w:p>
+    <w:p>
+      <w:pPr>
+        <w:jc w:val="both"/>
+        <w:rPr>
+          <w:color w:val="A8D08D" w:themeColor="accent6" w:themeTint="99"/>
+          <w:lang w:val="en-US"/>
+        </w:rPr>
+      </w:pPr>
+      <w:r>
+        <w:rPr>
+          <w:color w:val="A8D08D" w:themeColor="accent6" w:themeTint="99"/>
+          <w:lang w:val="en-US"/>
+        </w:rPr>
+        <w:t>However, there is a</w:t>
+      </w:r>
+      <w:r>
+        <w:rPr>
+          <w:color w:val="A8D08D" w:themeColor="accent6" w:themeTint="99"/>
+          <w:lang w:val="en-US"/>
+        </w:rPr>
+        <w:t xml:space="preserve"> </w:t>
+      </w:r>
+      <w:r>
+        <w:rPr>
+          <w:color w:val="A8D08D" w:themeColor="accent6" w:themeTint="99"/>
+          <w:lang w:val="en-US"/>
+        </w:rPr>
+        <w:t xml:space="preserve">subtle, </w:t>
+      </w:r>
+      <w:r>
+        <w:rPr>
+          <w:color w:val="A8D08D" w:themeColor="accent6" w:themeTint="99"/>
+          <w:lang w:val="en-US"/>
+        </w:rPr>
+        <w:t xml:space="preserve">qualitative mismatch between the model’s predictions and listeners’ behavior: the model will always predict convergence with sufficient exposure (we confirmed this in separate simulations but it’s also </w:t>
+      </w:r>
+      <w:proofErr w:type="gramStart"/>
+      <w:r>
+        <w:rPr>
+          <w:color w:val="A8D08D" w:themeColor="accent6" w:themeTint="99"/>
+          <w:lang w:val="en-US"/>
+        </w:rPr>
+        <w:t>follows</w:t>
+      </w:r>
+      <w:proofErr w:type="gramEnd"/>
+      <w:r>
+        <w:rPr>
+          <w:color w:val="A8D08D" w:themeColor="accent6" w:themeTint="99"/>
+          <w:lang w:val="en-US"/>
+        </w:rPr>
+        <w:t xml:space="preserve"> mathematically from the way the model works), whereas listeners seem to plateau. </w:t>
+      </w:r>
+      <w:r>
+        <w:rPr>
+          <w:color w:val="A8D08D" w:themeColor="accent6" w:themeTint="99"/>
+          <w:lang w:val="en-US"/>
+        </w:rPr>
+        <w:t xml:space="preserve">Even great models can be partially wrong. </w:t>
+      </w:r>
+      <w:r>
+        <w:rPr>
+          <w:b/>
+          <w:bCs/>
+          <w:color w:val="A8D08D" w:themeColor="accent6" w:themeTint="99"/>
+          <w:lang w:val="en-US"/>
+        </w:rPr>
+        <w:t xml:space="preserve">This shows in Figure 8, as the model predicting </w:t>
+      </w:r>
+      <w:proofErr w:type="gramStart"/>
+      <w:r>
+        <w:rPr>
+          <w:b/>
+          <w:bCs/>
+          <w:color w:val="A8D08D" w:themeColor="accent6" w:themeTint="99"/>
+          <w:lang w:val="en-US"/>
+        </w:rPr>
+        <w:t>less</w:t>
+      </w:r>
+      <w:proofErr w:type="gramEnd"/>
+      <w:r>
+        <w:rPr>
+          <w:b/>
+          <w:bCs/>
+          <w:color w:val="A8D08D" w:themeColor="accent6" w:themeTint="99"/>
+          <w:lang w:val="en-US"/>
+        </w:rPr>
+        <w:t xml:space="preserve"> steep changes in the start of the experiment than observed, and predicting more steep changes at the end </w:t>
       </w:r>
       <w:r>
         <w:rPr>
@@ -4063,7 +4307,7 @@
         </w:rPr>
         <w:t xml:space="preserve">We thank the reviewer for this summary, and the encouragement. MORE </w:t>
       </w:r>
-      <w:commentRangeStart w:id="30"/>
+      <w:commentRangeStart w:id="20"/>
       <w:r>
         <w:rPr>
           <w:color w:val="A8D08D" w:themeColor="accent6" w:themeTint="99"/>
@@ -4071,12 +4315,12 @@
         </w:rPr>
         <w:t>HERE</w:t>
       </w:r>
-      <w:commentRangeEnd w:id="30"/>
-      <w:r>
-        <w:rPr>
-          <w:rStyle w:val="CommentReference"/>
-        </w:rPr>
-        <w:commentReference w:id="30"/>
+      <w:commentRangeEnd w:id="20"/>
+      <w:r>
+        <w:rPr>
+          <w:rStyle w:val="CommentReference"/>
+        </w:rPr>
+        <w:commentReference w:id="20"/>
       </w:r>
       <w:r>
         <w:rPr>
@@ -4116,16 +4360,16 @@
       <w:r>
         <w:t xml:space="preserve">First, the point that learning depends on prior distributions. Well of course it does. This non-controversial. The authors kind of pitch it in a soft Bayesian approach, but all models of adaptation of the L1 </w:t>
       </w:r>
-      <w:commentRangeStart w:id="31"/>
+      <w:commentRangeStart w:id="21"/>
       <w:r>
         <w:t xml:space="preserve">assume </w:t>
       </w:r>
-      <w:commentRangeEnd w:id="31"/>
-      <w:r>
-        <w:rPr>
-          <w:rStyle w:val="CommentReference"/>
-        </w:rPr>
-        <w:commentReference w:id="31"/>
+      <w:commentRangeEnd w:id="21"/>
+      <w:r>
+        <w:rPr>
+          <w:rStyle w:val="CommentReference"/>
+        </w:rPr>
+        <w:commentReference w:id="21"/>
       </w:r>
       <w:r>
         <w:t xml:space="preserve">that what is going on is that learners adapt their existing categories. To that end, the critical empirical novelty is that there's a pretest. But even then (as I detail below) </w:t>
@@ -4161,6 +4405,9 @@
     <w:p>
       <w:pPr>
         <w:jc w:val="both"/>
+        <w:rPr>
+          <w:lang w:val="en-US"/>
+        </w:rPr>
       </w:pPr>
       <w:r>
         <w:t>Third, the authors point to the idea of diminishing returns - that learning will slow with more practice. However, this is also known as the power law of learning and has been shown in every domain of learning since the 1980s at least (Anderson, 1982; Logan, 1988; Newell &amp; Rosenbloom, 1981) They point to this as a critical prediction of error minimization learning or prediction error, but this really falls out of a million forms of learning . For example, they write on line 905 "…this would raise questions as to whether similar predictions follow from other distributional learning accounts (e.g., C-CuRE normalization, McMurray &amp; Jongman, 2011; exemplar models, Johnson, 1997; DNNs, Magnuson et al., 2020)…" I can't speak for C-Cure which assumes that distributional learning has happened, but doesn't posit a mechanism for that. But certainly exemplar models would show this - the classic work on the power law of learning was pitched in terms of instance- or exemplar-models (Logan, 1988; Palmeri, 1997) and both Palmeri and Logan offer a lovely mathematical treatment of how the power law is almost an unavoidable consequence of these architecture. Similarly, DNN's like Magnuson's are explicitly based on back-propagation of error, which in turn is based on minimization of prediction error (using essentially the delta rule or the Rescorla-wagner rule). So both of those frameworks would almost certainly show the same effects. The point is that I'm not sure that demonstrating that perceptual learning in speech also shows this effect is all that unexpected.</w:t>
@@ -4169,13 +4416,116 @@
     <w:p>
       <w:pPr>
         <w:jc w:val="both"/>
-      </w:pPr>
-    </w:p>
-    <w:p>
-      <w:pPr>
-        <w:jc w:val="both"/>
-      </w:pPr>
-      <w:r>
+        <w:rPr>
+          <w:lang w:val="en-US"/>
+        </w:rPr>
+      </w:pPr>
+    </w:p>
+    <w:p>
+      <w:pPr>
+        <w:jc w:val="both"/>
+        <w:rPr>
+          <w:color w:val="A8D08D" w:themeColor="accent6" w:themeTint="99"/>
+          <w:lang w:val="en-US"/>
+        </w:rPr>
+      </w:pPr>
+      <w:r>
+        <w:rPr>
+          <w:color w:val="A8D08D" w:themeColor="accent6" w:themeTint="99"/>
+          <w:lang w:val="en-US"/>
+        </w:rPr>
+        <w:t>We agree</w:t>
+      </w:r>
+      <w:r>
+        <w:rPr>
+          <w:color w:val="A8D08D" w:themeColor="accent6" w:themeTint="99"/>
+          <w:lang w:val="en-US"/>
+        </w:rPr>
+        <w:t xml:space="preserve">. </w:t>
+      </w:r>
+      <w:r>
+        <w:rPr>
+          <w:color w:val="A8D08D" w:themeColor="accent6" w:themeTint="99"/>
+          <w:lang w:val="en-US"/>
+        </w:rPr>
+        <w:t xml:space="preserve">The revised introduction now </w:t>
+      </w:r>
+      <w:r>
+        <w:rPr>
+          <w:color w:val="A8D08D" w:themeColor="accent6" w:themeTint="99"/>
+          <w:lang w:val="en-US"/>
+        </w:rPr>
+        <w:t>clarifies</w:t>
+      </w:r>
+      <w:r>
+        <w:rPr>
+          <w:color w:val="A8D08D" w:themeColor="accent6" w:themeTint="99"/>
+          <w:lang w:val="en-US"/>
+        </w:rPr>
+        <w:t xml:space="preserve"> that </w:t>
+      </w:r>
+      <w:r>
+        <w:rPr>
+          <w:color w:val="A8D08D" w:themeColor="accent6" w:themeTint="99"/>
+          <w:lang w:val="en-US"/>
+        </w:rPr>
+        <w:t>diminishing returns are predicted by many theories and have</w:t>
+      </w:r>
+      <w:r>
+        <w:rPr>
+          <w:color w:val="A8D08D" w:themeColor="accent6" w:themeTint="99"/>
+          <w:lang w:val="en-US"/>
+        </w:rPr>
+        <w:t xml:space="preserve"> been found for many learning phenomena (citing</w:t>
+      </w:r>
+      <w:r>
+        <w:rPr>
+          <w:color w:val="A8D08D" w:themeColor="accent6" w:themeTint="99"/>
+          <w:lang w:val="en-US"/>
+        </w:rPr>
+        <w:t xml:space="preserve"> many of the papers the reviewer kindly provided here and below</w:t>
+      </w:r>
+      <w:r>
+        <w:rPr>
+          <w:color w:val="A8D08D" w:themeColor="accent6" w:themeTint="99"/>
+          <w:lang w:val="en-US"/>
+        </w:rPr>
+        <w:t>). This does not, however, mean that we should take it for granted for rapid adaptation in speech perception. As we now clarify, one question about rapid adaptation is precisely whether it involves learning</w:t>
+      </w:r>
+      <w:r>
+        <w:rPr>
+          <w:color w:val="A8D08D" w:themeColor="accent6" w:themeTint="99"/>
+          <w:lang w:val="en-US"/>
+        </w:rPr>
+        <w:t xml:space="preserve"> (as opposed to e.g., changes in decision-making)</w:t>
+      </w:r>
+      <w:r>
+        <w:rPr>
+          <w:color w:val="A8D08D" w:themeColor="accent6" w:themeTint="99"/>
+          <w:lang w:val="en-US"/>
+        </w:rPr>
+        <w:t xml:space="preserve">. </w:t>
+      </w:r>
+    </w:p>
+    <w:p>
+      <w:pPr>
+        <w:jc w:val="both"/>
+        <w:rPr>
+          <w:lang w:val="en-US"/>
+        </w:rPr>
+      </w:pPr>
+    </w:p>
+    <w:p>
+      <w:pPr>
+        <w:jc w:val="both"/>
+      </w:pPr>
+    </w:p>
+    <w:p>
+      <w:pPr>
+        <w:jc w:val="both"/>
+      </w:pPr>
+      <w:r>
+        <w:lastRenderedPageBreak/>
         <w:t xml:space="preserve">Now, the one place that is </w:t>
       </w:r>
       <w:r>
@@ -4203,205 +4553,208 @@
         <w:jc w:val="both"/>
       </w:pPr>
       <w:r>
+        <w:t>Major Concerns</w:t>
+      </w:r>
+    </w:p>
+    <w:p>
+      <w:pPr>
+        <w:jc w:val="both"/>
+      </w:pPr>
+    </w:p>
+    <w:p>
+      <w:pPr>
+        <w:jc w:val="both"/>
+      </w:pPr>
+      <w:r>
+        <w:t xml:space="preserve">* To some extent it feels like the authors are sort of setting up the easy predictions to test. They do a nice job of laying out relevant principles like the effect of exposure amount, the role of prior expectations and so forth. But in exploring the permutations of these things they come to some fairly simplistic possibilities. For example, the prediction of </w:t>
+      </w:r>
+      <w:r>
+        <w:rPr>
+          <w:highlight w:val="yellow"/>
+        </w:rPr>
+        <w:t>diminishing returns</w:t>
+      </w:r>
+      <w:r>
+        <w:t xml:space="preserve"> is held up as a pretty important one that any model of learning needs to be able to show. That's kind of true. But </w:t>
+      </w:r>
+      <w:r>
+        <w:rPr>
+          <w:highlight w:val="yellow"/>
+        </w:rPr>
+        <w:t>this is a property of virtually all learning</w:t>
+      </w:r>
+      <w:r>
+        <w:t xml:space="preserve"> - in fact, its been termed a "law" (the power law of learning). Almost any kind of learning device will show it confronted with almost any learning problem. Similarly figure 1 proposes linear learning as a possibility? Really? People just increase incrementally and then suddenly stop when they hit the target? I don't think any model has ever posited that - there's always a slow down (back to diminishing returns?). And one -shot learning? That's been posited in areas like word object mapping where there's a ground truth in the world to refer to (unlike speech perception where there's a ground truth that is only known by the talker), but I don't see any plausible theories of speech perception that would posit this (particularly given the inherent noise in productions. I appreciate the rigor of the analysis here, but it risks setting up trivial predictions that do not really distinguish models.</w:t>
+      </w:r>
+    </w:p>
+    <w:p>
+      <w:pPr>
+        <w:jc w:val="both"/>
+      </w:pPr>
+    </w:p>
+    <w:p>
+      <w:pPr>
+        <w:jc w:val="both"/>
+      </w:pPr>
+      <w:r>
+        <w:t xml:space="preserve">* I was surprised that </w:t>
+      </w:r>
+      <w:r>
+        <w:rPr>
+          <w:highlight w:val="yellow"/>
+        </w:rPr>
+        <w:t>no power analysis or justification was given</w:t>
+      </w:r>
+      <w:r>
+        <w:t xml:space="preserve"> - particularly given that </w:t>
+      </w:r>
+      <w:r>
+        <w:rPr>
+          <w:highlight w:val="yellow"/>
+        </w:rPr>
+        <w:t xml:space="preserve">part of the study was </w:t>
+      </w:r>
+      <w:commentRangeStart w:id="22"/>
+      <w:commentRangeStart w:id="23"/>
+      <w:r>
+        <w:rPr>
+          <w:highlight w:val="yellow"/>
+        </w:rPr>
+        <w:t>preregistered</w:t>
+      </w:r>
+      <w:commentRangeEnd w:id="22"/>
+      <w:r>
+        <w:rPr>
+          <w:rStyle w:val="CommentReference"/>
+        </w:rPr>
+        <w:commentReference w:id="22"/>
+      </w:r>
+      <w:commentRangeEnd w:id="23"/>
+      <w:r>
+        <w:rPr>
+          <w:rStyle w:val="CommentReference"/>
+        </w:rPr>
+        <w:commentReference w:id="23"/>
+      </w:r>
+      <w:r>
+        <w:t xml:space="preserve">. I don't think every sample size needs to be justified by a priori power - particularly the first study in a new paradigm where effect sizes can't be known. I'm fine if the argument is just "we ran a lot because we didn't know what to expect". </w:t>
+      </w:r>
+      <w:commentRangeStart w:id="24"/>
+      <w:r>
+        <w:t>But even then it would be very useful to include a sensitivity/minimum detectable effect analysis to help the reader understand what kind of effects could be detected.</w:t>
+      </w:r>
+      <w:commentRangeEnd w:id="24"/>
+      <w:r>
+        <w:rPr>
+          <w:rStyle w:val="CommentReference"/>
+        </w:rPr>
+        <w:commentReference w:id="24"/>
+      </w:r>
+    </w:p>
+    <w:p>
+      <w:pPr>
+        <w:jc w:val="both"/>
+      </w:pPr>
+    </w:p>
+    <w:p>
+      <w:pPr>
+        <w:jc w:val="both"/>
+      </w:pPr>
+      <w:r>
+        <w:t xml:space="preserve">* </w:t>
+      </w:r>
+      <w:commentRangeStart w:id="25"/>
+      <w:r>
+        <w:t xml:space="preserve">The other surprising omission. While there is a fairly strong theoretical motivation (despite my first concern), by the time I got to the methods, </w:t>
+      </w:r>
+      <w:r>
+        <w:rPr>
+          <w:highlight w:val="yellow"/>
+        </w:rPr>
+        <w:t>I really didn't know how the hypotheses mapped on to the experimental contrasts and/or conditions?</w:t>
+      </w:r>
+      <w:r>
+        <w:t xml:space="preserve"> Actually, in retrospect, I'm not entirely sure what the hypothesis were?! (which is odd considering how theoretical the intro was). It would help to have some clear statements of the form: "if perception works this way, then we should see a difference in [something] between [some two conditions]". By the time I got to the results, I just kind of had a vision of a general purpose, well constructed distributional learning task, and the authors were gonna just kind of see what it showed. But I don't think that's what they're up to here.</w:t>
+      </w:r>
+      <w:commentRangeEnd w:id="25"/>
+      <w:r>
+        <w:rPr>
+          <w:rStyle w:val="CommentReference"/>
+        </w:rPr>
+        <w:commentReference w:id="25"/>
+      </w:r>
+    </w:p>
+    <w:p>
+      <w:pPr>
+        <w:jc w:val="both"/>
+      </w:pPr>
+    </w:p>
+    <w:p>
+      <w:pPr>
+        <w:jc w:val="both"/>
+      </w:pPr>
+      <w:r>
+        <w:t xml:space="preserve">* I never really understood how they are going to test the hypothesis that the prior state of the category system constrains or predicts subsequent adaptation. That seems to be one of </w:t>
+      </w:r>
+      <w:r>
         <w:lastRenderedPageBreak/>
-        <w:t>Major Concerns</w:t>
-      </w:r>
-    </w:p>
-    <w:p>
-      <w:pPr>
-        <w:jc w:val="both"/>
-      </w:pPr>
-    </w:p>
-    <w:p>
-      <w:pPr>
-        <w:jc w:val="both"/>
-      </w:pPr>
-      <w:r>
-        <w:t xml:space="preserve">* To some extent it feels like the authors are sort of setting up the easy predictions to test. They do a nice job of laying out relevant principles like the effect of exposure amount, the role of prior expectations and so forth. But in exploring the permutations of these things they come to some fairly simplistic possibilities. For example, the prediction of </w:t>
-      </w:r>
+        <w:t xml:space="preserve">their clear goals here. But they only kind of argue that because they had a pre-test they must be doing that . But the </w:t>
+      </w:r>
+      <w:commentRangeStart w:id="26"/>
+      <w:commentRangeStart w:id="27"/>
       <w:r>
         <w:rPr>
           <w:highlight w:val="yellow"/>
         </w:rPr>
-        <w:t>diminishing returns</w:t>
-      </w:r>
-      <w:r>
-        <w:t xml:space="preserve"> is held up as a pretty important one that any model of learning needs to be able to show. That's kind of true. But </w:t>
+        <w:t>presumption</w:t>
+      </w:r>
+      <w:commentRangeEnd w:id="26"/>
+      <w:r>
+        <w:rPr>
+          <w:rStyle w:val="CommentReference"/>
+        </w:rPr>
+        <w:commentReference w:id="26"/>
+      </w:r>
+      <w:commentRangeEnd w:id="27"/>
+      <w:r>
+        <w:rPr>
+          <w:rStyle w:val="CommentReference"/>
+        </w:rPr>
+        <w:commentReference w:id="27"/>
       </w:r>
       <w:r>
         <w:rPr>
           <w:highlight w:val="yellow"/>
         </w:rPr>
-        <w:t>this is a property of virtually all learning</w:t>
-      </w:r>
-      <w:r>
-        <w:t xml:space="preserve"> - in fact, its been termed a "law" (the power law of learning). Almost any kind of learning device will show it confronted with almost any learning problem. Similarly figure 1 proposes linear learning as a possibility? Really? People just increase incrementally and then suddenly stop when they hit the target? I don't think any model has ever posited that - there's always a slow down (back to diminishing returns?). And one -shot learning? That's been posited in areas like word object mapping where there's a ground truth in the world to refer to (unlike speech perception where there's a ground truth that is only known by the talker), but I don't see any plausible theories of speech perception that would posit this (particularly given the inherent noise in productions. I appreciate the rigor of the analysis here, but it risks setting up trivial predictions that do not really distinguish models.</w:t>
-      </w:r>
-    </w:p>
-    <w:p>
-      <w:pPr>
-        <w:jc w:val="both"/>
-      </w:pPr>
-    </w:p>
-    <w:p>
-      <w:pPr>
-        <w:jc w:val="both"/>
-      </w:pPr>
-      <w:r>
-        <w:t xml:space="preserve">* I was surprised that </w:t>
+        <w:t xml:space="preserve"> seems to be here that everyone had the same prior state.</w:t>
+      </w:r>
+      <w:r>
+        <w:t xml:space="preserve"> And if everyone is the same to start, and </w:t>
       </w:r>
       <w:r>
         <w:rPr>
           <w:highlight w:val="yellow"/>
         </w:rPr>
-        <w:t>no power analysis or justification was given</w:t>
-      </w:r>
-      <w:r>
-        <w:t xml:space="preserve"> - particularly given that </w:t>
-      </w:r>
+        <w:t xml:space="preserve">everyone </w:t>
+      </w:r>
+      <w:commentRangeStart w:id="28"/>
       <w:r>
         <w:rPr>
           <w:highlight w:val="yellow"/>
         </w:rPr>
-        <w:t xml:space="preserve">part of the study was </w:t>
-      </w:r>
-      <w:commentRangeStart w:id="32"/>
-      <w:commentRangeStart w:id="33"/>
+        <w:t>adapts</w:t>
+      </w:r>
+      <w:commentRangeEnd w:id="28"/>
+      <w:r>
+        <w:rPr>
+          <w:rStyle w:val="CommentReference"/>
+        </w:rPr>
+        <w:commentReference w:id="28"/>
+      </w:r>
       <w:r>
         <w:rPr>
           <w:highlight w:val="yellow"/>
         </w:rPr>
-        <w:t>preregistered</w:t>
-      </w:r>
-      <w:commentRangeEnd w:id="32"/>
-      <w:r>
-        <w:rPr>
-          <w:rStyle w:val="CommentReference"/>
-        </w:rPr>
-        <w:commentReference w:id="32"/>
-      </w:r>
-      <w:commentRangeEnd w:id="33"/>
-      <w:r>
-        <w:rPr>
-          <w:rStyle w:val="CommentReference"/>
-        </w:rPr>
-        <w:commentReference w:id="33"/>
-      </w:r>
-      <w:r>
-        <w:t xml:space="preserve">. I don't think every sample size needs to be justified by a priori power - particularly the first study in a new paradigm where effect sizes can't be known. I'm fine if the argument is just "we ran a lot because we didn't know what to expect". </w:t>
-      </w:r>
-      <w:commentRangeStart w:id="34"/>
-      <w:r>
-        <w:t>But even then it would be very useful to include a sensitivity/minimum detectable effect analysis to help the reader understand what kind of effects could be detected.</w:t>
-      </w:r>
-      <w:commentRangeEnd w:id="34"/>
-      <w:r>
-        <w:rPr>
-          <w:rStyle w:val="CommentReference"/>
-        </w:rPr>
-        <w:commentReference w:id="34"/>
-      </w:r>
-    </w:p>
-    <w:p>
-      <w:pPr>
-        <w:jc w:val="both"/>
-      </w:pPr>
-    </w:p>
-    <w:p>
-      <w:pPr>
-        <w:jc w:val="both"/>
-      </w:pPr>
-      <w:r>
-        <w:t xml:space="preserve">* </w:t>
-      </w:r>
-      <w:commentRangeStart w:id="35"/>
-      <w:r>
-        <w:t xml:space="preserve">The other surprising omission. While there is a fairly strong theoretical motivation (despite my first concern), by the time I got to the methods, </w:t>
-      </w:r>
-      <w:r>
-        <w:rPr>
-          <w:highlight w:val="yellow"/>
-        </w:rPr>
-        <w:t>I really didn't know how the hypotheses mapped on to the experimental contrasts and/or conditions?</w:t>
-      </w:r>
-      <w:r>
-        <w:t xml:space="preserve"> Actually, in retrospect, I'm not entirely sure what the hypothesis were?! (which is odd considering how theoretical the intro was). It would help to have some clear statements of the form: "if perception works this way, then we should see a difference in [something] between [some two conditions]". By the time I got to the results, I just kind of had a vision of a general purpose, well constructed distributional learning task, and the authors were gonna just kind of see what it showed. But I don't think that's what they're up to here.</w:t>
-      </w:r>
-      <w:commentRangeEnd w:id="35"/>
-      <w:r>
-        <w:rPr>
-          <w:rStyle w:val="CommentReference"/>
-        </w:rPr>
-        <w:commentReference w:id="35"/>
-      </w:r>
-    </w:p>
-    <w:p>
-      <w:pPr>
-        <w:jc w:val="both"/>
-      </w:pPr>
-    </w:p>
-    <w:p>
-      <w:pPr>
-        <w:jc w:val="both"/>
-      </w:pPr>
-      <w:r>
-        <w:t xml:space="preserve">* I never really understood how they are going to test the hypothesis that the prior state of the category system constrains or predicts subsequent adaptation. That seems to be one of their clear goals here. But they only kind of argue that because they had a pre-test they must be doing that . But the </w:t>
-      </w:r>
-      <w:commentRangeStart w:id="36"/>
-      <w:commentRangeStart w:id="37"/>
-      <w:r>
-        <w:rPr>
-          <w:highlight w:val="yellow"/>
-        </w:rPr>
-        <w:t>presumption</w:t>
-      </w:r>
-      <w:commentRangeEnd w:id="36"/>
-      <w:r>
-        <w:rPr>
-          <w:rStyle w:val="CommentReference"/>
-        </w:rPr>
-        <w:commentReference w:id="36"/>
-      </w:r>
-      <w:commentRangeEnd w:id="37"/>
-      <w:r>
-        <w:rPr>
-          <w:rStyle w:val="CommentReference"/>
-        </w:rPr>
-        <w:commentReference w:id="37"/>
-      </w:r>
-      <w:r>
-        <w:rPr>
-          <w:highlight w:val="yellow"/>
-        </w:rPr>
-        <w:t xml:space="preserve"> seems to be here that everyone had the same prior state.</w:t>
-      </w:r>
-      <w:r>
-        <w:t xml:space="preserve"> And if everyone is the same to start, and </w:t>
-      </w:r>
-      <w:r>
-        <w:rPr>
-          <w:highlight w:val="yellow"/>
-        </w:rPr>
-        <w:t xml:space="preserve">everyone </w:t>
-      </w:r>
-      <w:commentRangeStart w:id="38"/>
-      <w:r>
-        <w:rPr>
-          <w:highlight w:val="yellow"/>
-        </w:rPr>
-        <w:t>adapts</w:t>
-      </w:r>
-      <w:commentRangeEnd w:id="38"/>
-      <w:r>
-        <w:rPr>
-          <w:rStyle w:val="CommentReference"/>
-        </w:rPr>
-        <w:commentReference w:id="38"/>
-      </w:r>
-      <w:r>
-        <w:rPr>
-          <w:highlight w:val="yellow"/>
-        </w:rPr>
         <w:t xml:space="preserve"> the same</w:t>
       </w:r>
       <w:r>
@@ -4426,201 +4779,245 @@
         <w:jc w:val="both"/>
       </w:pPr>
       <w:r>
+        <w:t>(For the most part these are not issues that drove my overall evaluation of the paper, but I bring them up as helpful suggestions</w:t>
+      </w:r>
+    </w:p>
+    <w:p>
+      <w:pPr>
+        <w:jc w:val="both"/>
+      </w:pPr>
+    </w:p>
+    <w:p>
+      <w:pPr>
+        <w:jc w:val="both"/>
+      </w:pPr>
+      <w:r>
+        <w:t>* Line 29-32: The intro starts talk about how challenging speech perception is, but then ends with "Yet, listeners typically recognize speech quickly and accurately across a wide range of talkers and acoustic conditions…". This is a fairly standard way to introduce a cognitive science paper: explain how hard the problem and then present the mystery of how most people solve it. I've used it myself maybe 20 times or more! But I don't really buy it anymore. Something like 10-20% of people have developmental language disorder or dyslexia (both of which impact hearing loss). Speech perception doesn't fully develop until you are 20 (so that rules out most kids), and it starts declining in your 60s maybe (ruling out many adults), and then there is hearing loss. And bilinguals? Bilinguals perceive and adapt to speech differently in both the L1 and the L2. That's like 60% of the population. I know this whole paragraph is a kind of throwaway line to pique the readers' interest, but the fact is, that many of not most people probably don't solve this problem effortlessly. Its true that a slice of people can, but by framing it this way, it seems to artificially restrict the domain of cognitive science to just these perfect highly literate monolingual young adults.</w:t>
+      </w:r>
+    </w:p>
+    <w:p>
+      <w:pPr>
+        <w:jc w:val="both"/>
+      </w:pPr>
+    </w:p>
+    <w:p>
+      <w:pPr>
+        <w:jc w:val="both"/>
+        <w:rPr>
+          <w:lang w:val="en-US"/>
+        </w:rPr>
+      </w:pPr>
+      <w:r>
+        <w:t>* Figure 1A, B: the long dashes make it really hard to read the figures? Maybe dots? Or dash-dots?</w:t>
+      </w:r>
+    </w:p>
+    <w:p>
+      <w:pPr>
+        <w:jc w:val="both"/>
+        <w:rPr>
+          <w:lang w:val="en-US"/>
+        </w:rPr>
+      </w:pPr>
+    </w:p>
+    <w:p>
+      <w:pPr>
+        <w:jc w:val="both"/>
+        <w:rPr>
+          <w:color w:val="A8D08D" w:themeColor="accent6" w:themeTint="99"/>
+          <w:lang w:val="en-US"/>
+        </w:rPr>
+      </w:pPr>
+      <w:r>
+        <w:rPr>
+          <w:color w:val="A8D08D" w:themeColor="accent6" w:themeTint="99"/>
+          <w:lang w:val="en-US"/>
+        </w:rPr>
+        <w:t>Thanks. We have followed the reviewer’s suggestion.</w:t>
+      </w:r>
+    </w:p>
+    <w:p>
+      <w:pPr>
+        <w:jc w:val="both"/>
+      </w:pPr>
+    </w:p>
+    <w:p>
+      <w:pPr>
+        <w:jc w:val="both"/>
+        <w:rPr>
+          <w:lang w:val="en-US"/>
+        </w:rPr>
+      </w:pPr>
+      <w:r>
+        <w:t>* Figure 1D: Given that VOT is on the X axis of the top panels, would these work better transposed with VOT on the X axis? One less mental rotation for the reader.</w:t>
+      </w:r>
+    </w:p>
+    <w:p>
+      <w:pPr>
+        <w:jc w:val="both"/>
+        <w:rPr>
+          <w:lang w:val="en-US"/>
+        </w:rPr>
+      </w:pPr>
+    </w:p>
+    <w:p>
+      <w:pPr>
+        <w:jc w:val="both"/>
+        <w:rPr>
+          <w:color w:val="A8D08D" w:themeColor="accent6" w:themeTint="99"/>
+        </w:rPr>
+      </w:pPr>
+      <w:r>
+        <w:rPr>
+          <w:color w:val="A8D08D" w:themeColor="accent6" w:themeTint="99"/>
+        </w:rPr>
+        <w:t xml:space="preserve">We </w:t>
+      </w:r>
+      <w:r>
+        <w:rPr>
+          <w:color w:val="A8D08D" w:themeColor="accent6" w:themeTint="99"/>
+          <w:lang w:val="en-US"/>
+        </w:rPr>
+        <w:t>appreciate</w:t>
+      </w:r>
+      <w:r>
+        <w:rPr>
+          <w:color w:val="A8D08D" w:themeColor="accent6" w:themeTint="99"/>
+        </w:rPr>
+        <w:t xml:space="preserve"> the reviewer’s suggestion</w:t>
+      </w:r>
+      <w:r>
+        <w:rPr>
+          <w:color w:val="A8D08D" w:themeColor="accent6" w:themeTint="99"/>
+          <w:lang w:val="en-US"/>
+        </w:rPr>
+        <w:t xml:space="preserve">. However, </w:t>
+      </w:r>
+      <w:r>
+        <w:rPr>
+          <w:color w:val="A8D08D" w:themeColor="accent6" w:themeTint="99"/>
+        </w:rPr>
+        <w:t>the</w:t>
+      </w:r>
+      <w:r>
+        <w:rPr>
+          <w:color w:val="A8D08D" w:themeColor="accent6" w:themeTint="99"/>
+          <w:lang w:val="en-US"/>
+        </w:rPr>
+        <w:t xml:space="preserve"> remainder of the</w:t>
+      </w:r>
+      <w:r>
+        <w:rPr>
+          <w:color w:val="A8D08D" w:themeColor="accent6" w:themeTint="99"/>
+        </w:rPr>
+        <w:t xml:space="preserve"> paper </w:t>
+      </w:r>
+      <w:r>
+        <w:rPr>
+          <w:color w:val="A8D08D" w:themeColor="accent6" w:themeTint="99"/>
+          <w:lang w:val="en-US"/>
+        </w:rPr>
+        <w:t xml:space="preserve">plots </w:t>
+      </w:r>
+      <w:r>
+        <w:rPr>
+          <w:color w:val="A8D08D" w:themeColor="accent6" w:themeTint="99"/>
+        </w:rPr>
+        <w:t xml:space="preserve">PSEs </w:t>
+      </w:r>
+      <w:r>
+        <w:rPr>
+          <w:color w:val="A8D08D" w:themeColor="accent6" w:themeTint="99"/>
+          <w:lang w:val="en-US"/>
+        </w:rPr>
+        <w:t xml:space="preserve">on the </w:t>
+      </w:r>
+      <w:r>
+        <w:rPr>
+          <w:color w:val="A8D08D" w:themeColor="accent6" w:themeTint="99"/>
+        </w:rPr>
+        <w:t xml:space="preserve">y-axis </w:t>
+      </w:r>
+      <w:r>
+        <w:rPr>
+          <w:color w:val="A8D08D" w:themeColor="accent6" w:themeTint="99"/>
+          <w:lang w:val="en-US"/>
+        </w:rPr>
+        <w:t>(anything else would force us to plot blocks along the y-axis, which would feel even less intuitive</w:t>
+      </w:r>
+      <w:r>
+        <w:rPr>
+          <w:color w:val="A8D08D" w:themeColor="accent6" w:themeTint="99"/>
+          <w:lang w:val="en-US"/>
+        </w:rPr>
+        <w:t>). For what it is worth, this is also a common way of plotting data in other papers that have measured incremental changes in categorization (e.g., Vroomen et al., 2007; Kleinschmidt &amp; Jaeger, 2015; Kleinschmidt, 2020; Cummings &amp; Theodore, 2023).</w:t>
+      </w:r>
+    </w:p>
+    <w:p>
+      <w:pPr>
+        <w:jc w:val="both"/>
+      </w:pPr>
+    </w:p>
+    <w:p>
+      <w:pPr>
+        <w:jc w:val="both"/>
+        <w:rPr>
+          <w:lang w:val="en-US"/>
+        </w:rPr>
+      </w:pPr>
+      <w:r>
+        <w:t xml:space="preserve">* Line 94: "both error-driven theories (Harmon et al., 2019; Olejarczuk et al., 2018; Sohoglu &amp; Davis, 2016) and theories of ideal information integration (Kleinschmidt, 2020b; Kleinschmidt &amp; Jaeger, 2015) predict that adaptation initially proceeds quickly and then slows down as the listener approaches the correct mapping from the acoustic signal to phonetic categories (prediction 4 - diminishing returns)." This is not just a property of models of speech perception - "diminishing returns" is a central feature of the power law of learning (Anderson, 1982; </w:t>
+      </w:r>
+      <w:r>
         <w:lastRenderedPageBreak/>
-        <w:t>(For the most part these are not issues that drove my overall evaluation of the paper, but I bring them up as helpful suggestions</w:t>
-      </w:r>
-    </w:p>
-    <w:p>
-      <w:pPr>
-        <w:jc w:val="both"/>
-      </w:pPr>
-    </w:p>
-    <w:p>
-      <w:pPr>
-        <w:jc w:val="both"/>
-      </w:pPr>
-      <w:r>
-        <w:t>* Line 29-32: The intro starts talk about how challenging speech perception is, but then ends with "Yet, listeners typically recognize speech quickly and accurately across a wide range of talkers and acoustic conditions…". This is a fairly standard way to introduce a cognitive science paper: explain how hard the problem and then present the mystery of how most people solve it. I've used it myself maybe 20 times or more! But I don't really buy it anymore. Something like 10-20% of people have developmental language disorder or dyslexia (both of which impact hearing loss). Speech perception doesn't fully develop until you are 20 (so that rules out most kids), and it starts declining in your 60s maybe (ruling out many adults), and then there is hearing loss. And bilinguals? Bilinguals perceive and adapt to speech differently in both the L1 and the L2. That's like 60% of the population. I know this whole paragraph is a kind of throwaway line to pique the readers' interest, but the fact is, that many of not most people probably don't solve this problem effortlessly. Its true that a slice of people can, but by framing it this way, it seems to artificially restrict the domain of cognitive science to just these perfect highly literate monolingual young adults.</w:t>
-      </w:r>
-    </w:p>
-    <w:p>
-      <w:pPr>
-        <w:jc w:val="both"/>
-      </w:pPr>
-    </w:p>
-    <w:p>
-      <w:pPr>
-        <w:jc w:val="both"/>
-      </w:pPr>
-      <w:r>
-        <w:t xml:space="preserve">* Figure 1A, B: the long dashes make it really hard to read the figures? </w:t>
-      </w:r>
-      <w:commentRangeStart w:id="39"/>
-      <w:r>
-        <w:t>Maybe dots? Or dash-dots?</w:t>
-      </w:r>
-      <w:commentRangeEnd w:id="39"/>
-      <w:r>
-        <w:rPr>
-          <w:rStyle w:val="CommentReference"/>
-        </w:rPr>
-        <w:commentReference w:id="39"/>
-      </w:r>
-    </w:p>
-    <w:p>
-      <w:pPr>
-        <w:jc w:val="both"/>
-      </w:pPr>
-    </w:p>
-    <w:p>
-      <w:pPr>
-        <w:jc w:val="both"/>
-        <w:rPr>
-          <w:lang w:val="en-US"/>
-        </w:rPr>
-      </w:pPr>
-      <w:r>
-        <w:t>* Figure 1D: Given that VOT is on the X axis of the top panels, would these work better transposed with VOT on the X axis? One less mental rotation for the reader.</w:t>
-      </w:r>
-    </w:p>
-    <w:p>
-      <w:pPr>
-        <w:jc w:val="both"/>
-        <w:rPr>
-          <w:ins w:id="40" w:author="Microsoft Office User" w:date="2024-10-11T16:54:00Z" w16du:dateUtc="2024-10-11T14:54:00Z"/>
-          <w:lang w:val="en-US"/>
-        </w:rPr>
-      </w:pPr>
-    </w:p>
-    <w:p>
-      <w:pPr>
-        <w:jc w:val="both"/>
-        <w:rPr>
-          <w:color w:val="A8D08D" w:themeColor="accent6" w:themeTint="99"/>
-        </w:rPr>
-      </w:pPr>
-      <w:ins w:id="41" w:author="Microsoft Office User" w:date="2024-10-11T16:54:00Z" w16du:dateUtc="2024-10-11T14:54:00Z">
-        <w:r>
-          <w:rPr>
-            <w:color w:val="A8D08D" w:themeColor="accent6" w:themeTint="99"/>
-          </w:rPr>
-          <w:t xml:space="preserve">We </w:t>
-        </w:r>
-      </w:ins>
-      <w:r>
-        <w:rPr>
-          <w:color w:val="A8D08D" w:themeColor="accent6" w:themeTint="99"/>
-          <w:lang w:val="en-US"/>
-        </w:rPr>
-        <w:t>appreciate</w:t>
-      </w:r>
-      <w:ins w:id="42" w:author="Microsoft Office User" w:date="2024-10-11T16:54:00Z" w16du:dateUtc="2024-10-11T14:54:00Z">
-        <w:r>
-          <w:rPr>
-            <w:color w:val="A8D08D" w:themeColor="accent6" w:themeTint="99"/>
-          </w:rPr>
-          <w:t xml:space="preserve"> the reviewer’s suggestion</w:t>
-        </w:r>
-      </w:ins>
-      <w:r>
-        <w:rPr>
-          <w:color w:val="A8D08D" w:themeColor="accent6" w:themeTint="99"/>
-          <w:lang w:val="en-US"/>
-        </w:rPr>
-        <w:t xml:space="preserve">. However, </w:t>
-      </w:r>
-      <w:ins w:id="43" w:author="Microsoft Office User" w:date="2024-10-11T16:54:00Z" w16du:dateUtc="2024-10-11T14:54:00Z">
-        <w:r>
-          <w:rPr>
-            <w:color w:val="A8D08D" w:themeColor="accent6" w:themeTint="99"/>
-          </w:rPr>
-          <w:t>the</w:t>
-        </w:r>
-      </w:ins>
-      <w:r>
-        <w:rPr>
-          <w:color w:val="A8D08D" w:themeColor="accent6" w:themeTint="99"/>
-          <w:lang w:val="en-US"/>
-        </w:rPr>
-        <w:t xml:space="preserve"> remainder of the</w:t>
-      </w:r>
-      <w:ins w:id="44" w:author="Microsoft Office User" w:date="2024-10-11T16:54:00Z" w16du:dateUtc="2024-10-11T14:54:00Z">
-        <w:r>
-          <w:rPr>
-            <w:color w:val="A8D08D" w:themeColor="accent6" w:themeTint="99"/>
-          </w:rPr>
-          <w:t xml:space="preserve"> pap</w:t>
-        </w:r>
-      </w:ins>
-      <w:ins w:id="45" w:author="Microsoft Office User" w:date="2024-10-11T16:55:00Z" w16du:dateUtc="2024-10-11T14:55:00Z">
-        <w:r>
-          <w:rPr>
-            <w:color w:val="A8D08D" w:themeColor="accent6" w:themeTint="99"/>
-          </w:rPr>
-          <w:t xml:space="preserve">er </w:t>
-        </w:r>
-      </w:ins>
-      <w:r>
-        <w:rPr>
-          <w:color w:val="A8D08D" w:themeColor="accent6" w:themeTint="99"/>
-          <w:lang w:val="en-US"/>
-        </w:rPr>
-        <w:t xml:space="preserve">plots </w:t>
-      </w:r>
-      <w:ins w:id="46" w:author="Microsoft Office User" w:date="2024-10-11T16:55:00Z" w16du:dateUtc="2024-10-11T14:55:00Z">
-        <w:r>
-          <w:rPr>
-            <w:color w:val="A8D08D" w:themeColor="accent6" w:themeTint="99"/>
-          </w:rPr>
-          <w:t xml:space="preserve">PSEs </w:t>
-        </w:r>
-      </w:ins>
-      <w:r>
-        <w:rPr>
-          <w:color w:val="A8D08D" w:themeColor="accent6" w:themeTint="99"/>
-          <w:lang w:val="en-US"/>
-        </w:rPr>
-        <w:t xml:space="preserve">on the </w:t>
-      </w:r>
-      <w:ins w:id="47" w:author="Microsoft Office User" w:date="2024-10-11T16:55:00Z" w16du:dateUtc="2024-10-11T14:55:00Z">
-        <w:r>
-          <w:rPr>
-            <w:color w:val="A8D08D" w:themeColor="accent6" w:themeTint="99"/>
-          </w:rPr>
-          <w:t xml:space="preserve">y-axis </w:t>
-        </w:r>
-      </w:ins>
-      <w:r>
-        <w:rPr>
-          <w:color w:val="A8D08D" w:themeColor="accent6" w:themeTint="99"/>
-          <w:lang w:val="en-US"/>
-        </w:rPr>
-        <w:t>(anything else would force us to plot blocks along the y-axis, which would feel even less intuitive</w:t>
-      </w:r>
-      <w:r>
-        <w:rPr>
-          <w:color w:val="A8D08D" w:themeColor="accent6" w:themeTint="99"/>
-          <w:lang w:val="en-US"/>
-        </w:rPr>
-        <w:t>). For what it is worth, this is also a common way of plotting data in other papers that have measured incremental changes in categorization (e.g., Vroomen et al., 2007; Kleinschmidt &amp; Jaeger, 2015; Kleinschmidt, 2020; Cummings &amp; Theodore, 2023).</w:t>
-      </w:r>
-    </w:p>
-    <w:p>
-      <w:pPr>
-        <w:jc w:val="both"/>
-      </w:pPr>
-    </w:p>
-    <w:p>
-      <w:pPr>
-        <w:jc w:val="both"/>
-      </w:pPr>
-      <w:r>
-        <w:t>* Line 94: "both error-driven theories (Harmon et al., 2019; Olejarczuk et al., 2018; Sohoglu &amp; Davis, 2016) and theories of ideal information integration (Kleinschmidt, 2020b; Kleinschmidt &amp; Jaeger, 2015) predict that adaptation initially proceeds quickly and then slows down as the listener approaches the correct mapping from the acoustic signal to phonetic categories (prediction 4 - diminishing returns)." This is not just a property of models of speech perception - "diminishing returns" is a central feature of the power law of learning (Anderson, 1982; Heathcote et al., 2000), and almost all associative theories of learning (e.g., from the animal learning literature) (Rescorla, 1988). This is not a huge problem, but given the ubiquity of diminishing returns in virtually all of learning, it begs the question as to whether this particular aspect of perceptual learning of speech really requires us to test it empirically, and if it needs an explanation,</w:t>
-      </w:r>
-    </w:p>
-    <w:p>
-      <w:pPr>
-        <w:jc w:val="both"/>
+        <w:t>Heathcote et al., 2000), and almost all associative theories of learning (e.g., from the animal learning literature) (Rescorla, 1988). This is not a huge problem, but given the ubiquity of diminishing returns in virtually all of learning, it begs the question as to whether this particular aspect of perceptual learning of speech really requires us to test it empirically, and if it needs an explanation,</w:t>
+      </w:r>
+    </w:p>
+    <w:p>
+      <w:pPr>
+        <w:jc w:val="both"/>
+        <w:rPr>
+          <w:lang w:val="en-US"/>
+        </w:rPr>
+      </w:pPr>
+    </w:p>
+    <w:p>
+      <w:pPr>
+        <w:jc w:val="both"/>
+        <w:rPr>
+          <w:color w:val="A8D08D" w:themeColor="accent6" w:themeTint="99"/>
+          <w:lang w:val="en-US"/>
+        </w:rPr>
+      </w:pPr>
+      <w:r>
+        <w:rPr>
+          <w:color w:val="A8D08D" w:themeColor="accent6" w:themeTint="99"/>
+          <w:lang w:val="en-US"/>
+        </w:rPr>
+        <w:t xml:space="preserve">Thank you for the reference. We have </w:t>
+      </w:r>
+      <w:proofErr w:type="gramStart"/>
+      <w:r>
+        <w:rPr>
+          <w:color w:val="A8D08D" w:themeColor="accent6" w:themeTint="99"/>
+          <w:lang w:val="en-US"/>
+        </w:rPr>
+        <w:t>address</w:t>
+      </w:r>
+      <w:proofErr w:type="gramEnd"/>
+      <w:r>
+        <w:rPr>
+          <w:color w:val="A8D08D" w:themeColor="accent6" w:themeTint="99"/>
+          <w:lang w:val="en-US"/>
+        </w:rPr>
+        <w:t xml:space="preserve"> this point above, and revised the introduction accordingly.</w:t>
+      </w:r>
+    </w:p>
+    <w:p>
+      <w:pPr>
+        <w:jc w:val="both"/>
+        <w:rPr>
+          <w:lang w:val="en-US"/>
+        </w:rPr>
       </w:pPr>
     </w:p>
     <w:p>
@@ -4638,7 +5035,7 @@
       <w:pPr>
         <w:jc w:val="both"/>
         <w:rPr>
-          <w:ins w:id="48" w:author="Microsoft Office User" w:date="2024-10-10T15:52:00Z" w16du:dateUtc="2024-10-10T13:52:00Z"/>
+          <w:ins w:id="29" w:author="Microsoft Office User" w:date="2024-10-10T15:52:00Z" w16du:dateUtc="2024-10-10T13:52:00Z"/>
           <w:lang w:val="en-US"/>
         </w:rPr>
       </w:pPr>
@@ -4648,52 +5045,52 @@
         <w:jc w:val="both"/>
         <w:rPr>
           <w:lang w:val="en-GB"/>
-          <w:rPrChange w:id="49" w:author="Microsoft Office User" w:date="2024-10-13T14:16:00Z" w16du:dateUtc="2024-10-13T12:16:00Z">
+          <w:rPrChange w:id="30" w:author="Microsoft Office User" w:date="2024-10-13T14:16:00Z" w16du:dateUtc="2024-10-13T12:16:00Z">
             <w:rPr/>
           </w:rPrChange>
         </w:rPr>
       </w:pPr>
-      <w:ins w:id="50" w:author="Microsoft Office User" w:date="2024-10-13T14:17:00Z" w16du:dateUtc="2024-10-13T12:17:00Z">
+      <w:ins w:id="31" w:author="Microsoft Office User" w:date="2024-10-13T14:17:00Z" w16du:dateUtc="2024-10-13T12:17:00Z">
         <w:r>
           <w:t xml:space="preserve">Thank you for pointing this out. </w:t>
         </w:r>
       </w:ins>
-      <w:ins w:id="51" w:author="Microsoft Office User" w:date="2024-10-13T14:18:00Z" w16du:dateUtc="2024-10-13T12:18:00Z">
+      <w:ins w:id="32" w:author="Microsoft Office User" w:date="2024-10-13T14:18:00Z" w16du:dateUtc="2024-10-13T12:18:00Z">
         <w:r>
           <w:t xml:space="preserve">The </w:t>
         </w:r>
       </w:ins>
-      <w:ins w:id="52" w:author="Microsoft Office User" w:date="2024-10-13T14:19:00Z" w16du:dateUtc="2024-10-13T12:19:00Z">
+      <w:ins w:id="33" w:author="Microsoft Office User" w:date="2024-10-13T14:19:00Z" w16du:dateUtc="2024-10-13T12:19:00Z">
         <w:r>
           <w:t xml:space="preserve">three conditions are meant to </w:t>
         </w:r>
       </w:ins>
-      <w:ins w:id="53" w:author="Microsoft Office User" w:date="2024-10-14T21:28:00Z" w16du:dateUtc="2024-10-14T19:28:00Z">
+      <w:ins w:id="34" w:author="Microsoft Office User" w:date="2024-10-14T21:28:00Z" w16du:dateUtc="2024-10-14T19:28:00Z">
         <w:r>
           <w:t>simulate</w:t>
         </w:r>
       </w:ins>
-      <w:ins w:id="54" w:author="Microsoft Office User" w:date="2024-10-13T14:19:00Z" w16du:dateUtc="2024-10-13T12:19:00Z">
+      <w:ins w:id="35" w:author="Microsoft Office User" w:date="2024-10-13T14:19:00Z" w16du:dateUtc="2024-10-13T12:19:00Z">
         <w:r>
           <w:t xml:space="preserve"> three talkers with their </w:t>
         </w:r>
       </w:ins>
-      <w:ins w:id="55" w:author="Microsoft Office User" w:date="2024-10-13T14:20:00Z" w16du:dateUtc="2024-10-13T12:20:00Z">
+      <w:ins w:id="36" w:author="Microsoft Office User" w:date="2024-10-13T14:20:00Z" w16du:dateUtc="2024-10-13T12:20:00Z">
         <w:r>
           <w:t>different realisation</w:t>
         </w:r>
       </w:ins>
-      <w:ins w:id="56" w:author="Microsoft Office User" w:date="2024-10-14T21:28:00Z" w16du:dateUtc="2024-10-14T19:28:00Z">
+      <w:ins w:id="37" w:author="Microsoft Office User" w:date="2024-10-14T21:28:00Z" w16du:dateUtc="2024-10-14T19:28:00Z">
         <w:r>
           <w:t>s</w:t>
         </w:r>
       </w:ins>
-      <w:ins w:id="57" w:author="Microsoft Office User" w:date="2024-10-13T14:20:00Z" w16du:dateUtc="2024-10-13T12:20:00Z">
+      <w:ins w:id="38" w:author="Microsoft Office User" w:date="2024-10-13T14:20:00Z" w16du:dateUtc="2024-10-13T12:20:00Z">
         <w:r>
           <w:t xml:space="preserve"> of /d/ and /t/, determined by the placement of the phonetic distribution </w:t>
         </w:r>
       </w:ins>
-      <w:ins w:id="58" w:author="Microsoft Office User" w:date="2024-10-10T18:07:00Z" w16du:dateUtc="2024-10-10T16:07:00Z">
+      <w:ins w:id="39" w:author="Microsoft Office User" w:date="2024-10-10T18:07:00Z" w16du:dateUtc="2024-10-10T16:07:00Z">
         <w:r>
           <w:t xml:space="preserve">along the VOT continua. </w:t>
         </w:r>
@@ -4720,27 +5117,27 @@
         </w:rPr>
         <w:t xml:space="preserve">expressed as </w:t>
       </w:r>
-      <w:commentRangeStart w:id="59"/>
-      <w:commentRangeStart w:id="60"/>
+      <w:commentRangeStart w:id="40"/>
+      <w:commentRangeStart w:id="41"/>
       <w:r>
         <w:rPr>
           <w:highlight w:val="yellow"/>
         </w:rPr>
         <w:t>variance</w:t>
       </w:r>
-      <w:commentRangeEnd w:id="59"/>
-      <w:r>
-        <w:rPr>
-          <w:rStyle w:val="CommentReference"/>
-        </w:rPr>
-        <w:commentReference w:id="59"/>
-      </w:r>
-      <w:commentRangeEnd w:id="60"/>
-      <w:r>
-        <w:rPr>
-          <w:rStyle w:val="CommentReference"/>
-        </w:rPr>
-        <w:commentReference w:id="60"/>
+      <w:commentRangeEnd w:id="40"/>
+      <w:r>
+        <w:rPr>
+          <w:rStyle w:val="CommentReference"/>
+        </w:rPr>
+        <w:commentReference w:id="40"/>
+      </w:r>
+      <w:commentRangeEnd w:id="41"/>
+      <w:r>
+        <w:rPr>
+          <w:rStyle w:val="CommentReference"/>
+        </w:rPr>
+        <w:commentReference w:id="41"/>
       </w:r>
       <w:r>
         <w:rPr>
@@ -4764,95 +5161,95 @@
       <w:pPr>
         <w:jc w:val="both"/>
         <w:rPr>
-          <w:ins w:id="61" w:author="Microsoft Office User" w:date="2024-10-10T15:52:00Z" w16du:dateUtc="2024-10-10T13:52:00Z"/>
-        </w:rPr>
-      </w:pPr>
-      <w:ins w:id="62" w:author="Microsoft Office User" w:date="2024-10-10T15:52:00Z" w16du:dateUtc="2024-10-10T13:52:00Z">
+          <w:ins w:id="42" w:author="Microsoft Office User" w:date="2024-10-10T15:52:00Z" w16du:dateUtc="2024-10-10T13:52:00Z"/>
+        </w:rPr>
+      </w:pPr>
+      <w:ins w:id="43" w:author="Microsoft Office User" w:date="2024-10-10T15:52:00Z" w16du:dateUtc="2024-10-10T13:52:00Z">
         <w:r>
           <w:t>We</w:t>
         </w:r>
       </w:ins>
-      <w:ins w:id="63" w:author="Microsoft Office User" w:date="2024-10-10T16:04:00Z" w16du:dateUtc="2024-10-10T14:04:00Z">
+      <w:ins w:id="44" w:author="Microsoft Office User" w:date="2024-10-10T16:04:00Z" w16du:dateUtc="2024-10-10T14:04:00Z">
         <w:r>
           <w:t xml:space="preserve"> understand R3’s point to sti</w:t>
         </w:r>
       </w:ins>
-      <w:ins w:id="64" w:author="Microsoft Office User" w:date="2024-10-10T16:05:00Z" w16du:dateUtc="2024-10-10T14:05:00Z">
+      <w:ins w:id="45" w:author="Microsoft Office User" w:date="2024-10-10T16:05:00Z" w16du:dateUtc="2024-10-10T14:05:00Z">
         <w:r>
           <w:t>ck to terms and scales familiar to the target audience however in order to maintain congruence with previous studie</w:t>
         </w:r>
       </w:ins>
-      <w:ins w:id="65" w:author="Microsoft Office User" w:date="2024-10-10T16:06:00Z" w16du:dateUtc="2024-10-10T14:06:00Z">
+      <w:ins w:id="46" w:author="Microsoft Office User" w:date="2024-10-10T16:06:00Z" w16du:dateUtc="2024-10-10T14:06:00Z">
         <w:r>
           <w:t>s of this distributional learning paradigm (</w:t>
         </w:r>
       </w:ins>
-      <w:ins w:id="66" w:author="Microsoft Office User" w:date="2024-10-10T16:51:00Z" w16du:dateUtc="2024-10-10T14:51:00Z">
+      <w:ins w:id="47" w:author="Microsoft Office User" w:date="2024-10-10T16:51:00Z" w16du:dateUtc="2024-10-10T14:51:00Z">
         <w:r>
           <w:t>e.g</w:t>
         </w:r>
       </w:ins>
-      <w:ins w:id="67" w:author="Microsoft Office User" w:date="2024-10-10T16:06:00Z" w16du:dateUtc="2024-10-10T14:06:00Z">
+      <w:ins w:id="48" w:author="Microsoft Office User" w:date="2024-10-10T16:06:00Z" w16du:dateUtc="2024-10-10T14:06:00Z">
         <w:r>
           <w:t xml:space="preserve">. Clayards et al., 2008; </w:t>
         </w:r>
       </w:ins>
-      <w:ins w:id="68" w:author="Microsoft Office User" w:date="2024-10-10T16:51:00Z" w16du:dateUtc="2024-10-10T14:51:00Z">
+      <w:ins w:id="49" w:author="Microsoft Office User" w:date="2024-10-10T16:51:00Z" w16du:dateUtc="2024-10-10T14:51:00Z">
         <w:r>
           <w:t xml:space="preserve">K&amp;J2016; </w:t>
         </w:r>
       </w:ins>
-      <w:ins w:id="69" w:author="Microsoft Office User" w:date="2024-10-10T16:06:00Z" w16du:dateUtc="2024-10-10T14:06:00Z">
+      <w:ins w:id="50" w:author="Microsoft Office User" w:date="2024-10-10T16:06:00Z" w16du:dateUtc="2024-10-10T14:06:00Z">
         <w:r>
           <w:t>Theodore &amp; Monto, 2019) we would prefer to keep th</w:t>
         </w:r>
       </w:ins>
-      <w:ins w:id="70" w:author="Microsoft Office User" w:date="2024-10-10T16:07:00Z" w16du:dateUtc="2024-10-10T14:07:00Z">
+      <w:ins w:id="51" w:author="Microsoft Office User" w:date="2024-10-10T16:07:00Z" w16du:dateUtc="2024-10-10T14:07:00Z">
         <w:r>
           <w:t>e description in terms of variance. As a compromise, we have included the SD value</w:t>
         </w:r>
       </w:ins>
-      <w:ins w:id="71" w:author="Microsoft Office User" w:date="2024-10-10T16:08:00Z" w16du:dateUtc="2024-10-10T14:08:00Z">
+      <w:ins w:id="52" w:author="Microsoft Office User" w:date="2024-10-10T16:08:00Z" w16du:dateUtc="2024-10-10T14:08:00Z">
         <w:r>
           <w:t>s</w:t>
         </w:r>
       </w:ins>
-      <w:ins w:id="72" w:author="Microsoft Office User" w:date="2024-10-10T16:07:00Z" w16du:dateUtc="2024-10-10T14:07:00Z">
+      <w:ins w:id="53" w:author="Microsoft Office User" w:date="2024-10-10T16:07:00Z" w16du:dateUtc="2024-10-10T14:07:00Z">
         <w:r>
           <w:t xml:space="preserve"> </w:t>
         </w:r>
       </w:ins>
-      <w:ins w:id="73" w:author="Microsoft Office User" w:date="2024-10-10T16:08:00Z" w16du:dateUtc="2024-10-10T14:08:00Z">
+      <w:ins w:id="54" w:author="Microsoft Office User" w:date="2024-10-10T16:08:00Z" w16du:dateUtc="2024-10-10T14:08:00Z">
         <w:r>
           <w:t>when specifying</w:t>
         </w:r>
       </w:ins>
-      <w:ins w:id="74" w:author="Microsoft Office User" w:date="2024-10-10T16:07:00Z" w16du:dateUtc="2024-10-10T14:07:00Z">
+      <w:ins w:id="55" w:author="Microsoft Office User" w:date="2024-10-10T16:07:00Z" w16du:dateUtc="2024-10-10T14:07:00Z">
         <w:r>
           <w:t xml:space="preserve"> the distribution in lines xxx</w:t>
         </w:r>
       </w:ins>
-      <w:ins w:id="75" w:author="Microsoft Office User" w:date="2024-10-10T15:52:00Z" w16du:dateUtc="2024-10-10T13:52:00Z">
+      <w:ins w:id="56" w:author="Microsoft Office User" w:date="2024-10-10T15:52:00Z" w16du:dateUtc="2024-10-10T13:52:00Z">
         <w:r>
           <w:t xml:space="preserve"> </w:t>
         </w:r>
       </w:ins>
-      <w:ins w:id="76" w:author="Microsoft Office User" w:date="2024-10-10T16:08:00Z" w16du:dateUtc="2024-10-10T14:08:00Z">
+      <w:ins w:id="57" w:author="Microsoft Office User" w:date="2024-10-10T16:08:00Z" w16du:dateUtc="2024-10-10T14:08:00Z">
         <w:r>
           <w:t xml:space="preserve">and </w:t>
         </w:r>
       </w:ins>
-      <w:ins w:id="77" w:author="Microsoft Office User" w:date="2024-10-10T15:52:00Z" w16du:dateUtc="2024-10-10T13:52:00Z">
+      <w:ins w:id="58" w:author="Microsoft Office User" w:date="2024-10-10T15:52:00Z" w16du:dateUtc="2024-10-10T13:52:00Z">
         <w:r>
           <w:t>have edited the labels in Figure 4 to reflect the SD</w:t>
         </w:r>
       </w:ins>
-      <w:ins w:id="78" w:author="Microsoft Office User" w:date="2024-10-10T16:08:00Z" w16du:dateUtc="2024-10-10T14:08:00Z">
+      <w:ins w:id="59" w:author="Microsoft Office User" w:date="2024-10-10T16:08:00Z" w16du:dateUtc="2024-10-10T14:08:00Z">
         <w:r>
           <w:t xml:space="preserve"> instead</w:t>
         </w:r>
       </w:ins>
-      <w:ins w:id="79" w:author="Microsoft Office User" w:date="2024-10-10T15:53:00Z" w16du:dateUtc="2024-10-10T13:53:00Z">
+      <w:ins w:id="60" w:author="Microsoft Office User" w:date="2024-10-10T15:53:00Z" w16du:dateUtc="2024-10-10T13:53:00Z">
         <w:r>
           <w:t xml:space="preserve">. </w:t>
         </w:r>
@@ -4876,19 +5273,19 @@
         </w:rPr>
         <w:t>almost always refers to *</w:t>
       </w:r>
-      <w:commentRangeStart w:id="80"/>
+      <w:commentRangeStart w:id="61"/>
       <w:r>
         <w:rPr>
           <w:highlight w:val="yellow"/>
         </w:rPr>
         <w:t>unsupervised</w:t>
       </w:r>
-      <w:commentRangeEnd w:id="80"/>
-      <w:r>
-        <w:rPr>
-          <w:rStyle w:val="CommentReference"/>
-        </w:rPr>
-        <w:commentReference w:id="80"/>
+      <w:commentRangeEnd w:id="61"/>
+      <w:r>
+        <w:rPr>
+          <w:rStyle w:val="CommentReference"/>
+        </w:rPr>
+        <w:commentReference w:id="61"/>
       </w:r>
       <w:r>
         <w:rPr>
@@ -4899,32 +5296,32 @@
       <w:r>
         <w:t xml:space="preserve">. But suddenly we get these labeled trials, and it is clear that there is a supervisory signal too. I recognize that semantically, supervised distrubutional learning is quite sensible (you can use the supervisory signal to help learn the supervision). </w:t>
       </w:r>
-      <w:commentRangeStart w:id="81"/>
-      <w:commentRangeStart w:id="82"/>
-      <w:commentRangeStart w:id="83"/>
+      <w:commentRangeStart w:id="62"/>
+      <w:commentRangeStart w:id="63"/>
+      <w:commentRangeStart w:id="64"/>
       <w:r>
         <w:t xml:space="preserve">But this is not what the field is likely to expect from the term. It likely also affects learning in fairly dramatic ways (supervised and unsupervised learning are widely seen to have pretty different properties). </w:t>
       </w:r>
-      <w:commentRangeEnd w:id="81"/>
-      <w:r>
-        <w:rPr>
-          <w:rStyle w:val="CommentReference"/>
-        </w:rPr>
-        <w:commentReference w:id="81"/>
-      </w:r>
-      <w:commentRangeEnd w:id="82"/>
-      <w:r>
-        <w:rPr>
-          <w:rStyle w:val="CommentReference"/>
-        </w:rPr>
-        <w:commentReference w:id="82"/>
-      </w:r>
-      <w:commentRangeEnd w:id="83"/>
-      <w:r>
-        <w:rPr>
-          <w:rStyle w:val="CommentReference"/>
-        </w:rPr>
-        <w:commentReference w:id="83"/>
+      <w:commentRangeEnd w:id="62"/>
+      <w:r>
+        <w:rPr>
+          <w:rStyle w:val="CommentReference"/>
+        </w:rPr>
+        <w:commentReference w:id="62"/>
+      </w:r>
+      <w:commentRangeEnd w:id="63"/>
+      <w:r>
+        <w:rPr>
+          <w:rStyle w:val="CommentReference"/>
+        </w:rPr>
+        <w:commentReference w:id="63"/>
+      </w:r>
+      <w:commentRangeEnd w:id="64"/>
+      <w:r>
+        <w:rPr>
+          <w:rStyle w:val="CommentReference"/>
+        </w:rPr>
+        <w:commentReference w:id="64"/>
       </w:r>
       <w:r>
         <w:rPr>
@@ -4932,19 +5329,19 @@
         </w:rPr>
         <w:t>One of the things I didn't like about the introduction is that all perceptual adaptation paradigms are kind of treated the same</w:t>
       </w:r>
-      <w:commentRangeStart w:id="84"/>
+      <w:commentRangeStart w:id="65"/>
       <w:r>
         <w:rPr>
           <w:highlight w:val="yellow"/>
         </w:rPr>
         <w:t>: lexically guided retuning is the same as distributional learning</w:t>
       </w:r>
-      <w:commentRangeEnd w:id="84"/>
-      <w:r>
-        <w:rPr>
-          <w:rStyle w:val="CommentReference"/>
-        </w:rPr>
-        <w:commentReference w:id="84"/>
+      <w:commentRangeEnd w:id="65"/>
+      <w:r>
+        <w:rPr>
+          <w:rStyle w:val="CommentReference"/>
+        </w:rPr>
+        <w:commentReference w:id="65"/>
       </w:r>
       <w:r>
         <w:t>. But they're not. I mean maybe if you're a fully committed Bayesian, they're all just means to get to the underlying statistics. But that's a strong assumption. And then when we get to this new semi-supervised paradigm here, the importance of the differences among learning paradigms really moves to the forefront. I think the manuscript would be much stronger if a) the introduction actually discussed the different paradigms; and b) this particular hybrid was foreshadowed earlier than in the methods.</w:t>
@@ -4963,6 +5360,7 @@
         </w:rPr>
       </w:pPr>
       <w:r>
+        <w:lastRenderedPageBreak/>
         <w:t xml:space="preserve">* Line 344: I really had a hard time following the design here. Were all participant exposed to both the +10 shifted and +40 shifted blocks or was that between subject? What is this block order factor? Did everyone get baseline then one of the shifts? Or did people just get a single thing (baseline, +10 or +40)? </w:t>
       </w:r>
     </w:p>
@@ -4978,135 +5376,135 @@
       <w:pPr>
         <w:jc w:val="both"/>
         <w:rPr>
-          <w:ins w:id="85" w:author="Microsoft Office User" w:date="2024-10-10T14:37:00Z" w16du:dateUtc="2024-10-10T12:37:00Z"/>
-        </w:rPr>
-      </w:pPr>
-      <w:ins w:id="86" w:author="Microsoft Office User" w:date="2024-10-10T14:19:00Z" w16du:dateUtc="2024-10-10T12:19:00Z">
+          <w:ins w:id="66" w:author="Microsoft Office User" w:date="2024-10-10T14:37:00Z" w16du:dateUtc="2024-10-10T12:37:00Z"/>
+        </w:rPr>
+      </w:pPr>
+      <w:ins w:id="67" w:author="Microsoft Office User" w:date="2024-10-10T14:19:00Z" w16du:dateUtc="2024-10-10T12:19:00Z">
         <w:r>
           <w:t>We agree that the experiment design may be difficult to follow without a close read given</w:t>
         </w:r>
       </w:ins>
-      <w:ins w:id="87" w:author="Microsoft Office User" w:date="2024-10-10T14:20:00Z" w16du:dateUtc="2024-10-10T12:20:00Z">
+      <w:ins w:id="68" w:author="Microsoft Office User" w:date="2024-10-10T14:20:00Z" w16du:dateUtc="2024-10-10T12:20:00Z">
         <w:r>
           <w:t xml:space="preserve"> the between </w:t>
         </w:r>
       </w:ins>
-      <w:ins w:id="88" w:author="Microsoft Office User" w:date="2024-10-14T21:26:00Z" w16du:dateUtc="2024-10-14T19:26:00Z">
+      <w:ins w:id="69" w:author="Microsoft Office User" w:date="2024-10-14T21:26:00Z" w16du:dateUtc="2024-10-14T19:26:00Z">
         <w:r>
           <w:t>and within participants</w:t>
         </w:r>
       </w:ins>
-      <w:ins w:id="89" w:author="Microsoft Office User" w:date="2024-10-13T14:22:00Z" w16du:dateUtc="2024-10-13T12:22:00Z">
+      <w:ins w:id="70" w:author="Microsoft Office User" w:date="2024-10-13T14:22:00Z" w16du:dateUtc="2024-10-13T12:22:00Z">
         <w:r>
           <w:t xml:space="preserve"> </w:t>
         </w:r>
       </w:ins>
-      <w:ins w:id="90" w:author="Microsoft Office User" w:date="2024-10-10T14:20:00Z" w16du:dateUtc="2024-10-10T12:20:00Z">
+      <w:ins w:id="71" w:author="Microsoft Office User" w:date="2024-10-10T14:20:00Z" w16du:dateUtc="2024-10-10T12:20:00Z">
         <w:r>
           <w:t>manipulations</w:t>
         </w:r>
       </w:ins>
-      <w:ins w:id="91" w:author="Microsoft Office User" w:date="2024-10-10T14:21:00Z" w16du:dateUtc="2024-10-10T12:21:00Z">
+      <w:ins w:id="72" w:author="Microsoft Office User" w:date="2024-10-10T14:21:00Z" w16du:dateUtc="2024-10-10T12:21:00Z">
         <w:r>
           <w:t>,</w:t>
         </w:r>
       </w:ins>
-      <w:ins w:id="92" w:author="Microsoft Office User" w:date="2024-10-10T14:20:00Z" w16du:dateUtc="2024-10-10T12:20:00Z">
+      <w:ins w:id="73" w:author="Microsoft Office User" w:date="2024-10-10T14:20:00Z" w16du:dateUtc="2024-10-10T12:20:00Z">
         <w:r>
           <w:t xml:space="preserve"> a</w:t>
         </w:r>
       </w:ins>
-      <w:ins w:id="93" w:author="Microsoft Office User" w:date="2024-10-10T14:21:00Z" w16du:dateUtc="2024-10-10T12:21:00Z">
+      <w:ins w:id="74" w:author="Microsoft Office User" w:date="2024-10-10T14:21:00Z" w16du:dateUtc="2024-10-10T12:21:00Z">
         <w:r>
           <w:t xml:space="preserve">nd presumably the condition names. </w:t>
         </w:r>
       </w:ins>
-      <w:ins w:id="94" w:author="Microsoft Office User" w:date="2024-10-10T14:22:00Z" w16du:dateUtc="2024-10-10T12:22:00Z">
+      <w:ins w:id="75" w:author="Microsoft Office User" w:date="2024-10-10T14:22:00Z" w16du:dateUtc="2024-10-10T12:22:00Z">
         <w:r>
           <w:t xml:space="preserve">We </w:t>
         </w:r>
       </w:ins>
-      <w:ins w:id="95" w:author="Microsoft Office User" w:date="2024-10-10T14:26:00Z" w16du:dateUtc="2024-10-10T12:26:00Z">
+      <w:ins w:id="76" w:author="Microsoft Office User" w:date="2024-10-10T14:26:00Z" w16du:dateUtc="2024-10-10T12:26:00Z">
         <w:r>
           <w:t>tried</w:t>
         </w:r>
       </w:ins>
-      <w:ins w:id="96" w:author="Microsoft Office User" w:date="2024-10-10T14:22:00Z" w16du:dateUtc="2024-10-10T12:22:00Z">
+      <w:ins w:id="77" w:author="Microsoft Office User" w:date="2024-10-10T14:22:00Z" w16du:dateUtc="2024-10-10T12:22:00Z">
         <w:r>
           <w:t xml:space="preserve"> </w:t>
         </w:r>
       </w:ins>
-      <w:ins w:id="97" w:author="Microsoft Office User" w:date="2024-10-10T14:26:00Z" w16du:dateUtc="2024-10-10T12:26:00Z">
+      <w:ins w:id="78" w:author="Microsoft Office User" w:date="2024-10-10T14:26:00Z" w16du:dateUtc="2024-10-10T12:26:00Z">
         <w:r>
           <w:t>to communicate as clearly as possible with</w:t>
         </w:r>
       </w:ins>
-      <w:ins w:id="98" w:author="Microsoft Office User" w:date="2024-10-10T14:22:00Z" w16du:dateUtc="2024-10-10T12:22:00Z">
+      <w:ins w:id="79" w:author="Microsoft Office User" w:date="2024-10-10T14:22:00Z" w16du:dateUtc="2024-10-10T12:22:00Z">
         <w:r>
           <w:t xml:space="preserve"> </w:t>
         </w:r>
       </w:ins>
-      <w:ins w:id="99" w:author="Microsoft Office User" w:date="2024-10-10T14:40:00Z" w16du:dateUtc="2024-10-10T12:40:00Z">
+      <w:ins w:id="80" w:author="Microsoft Office User" w:date="2024-10-10T14:40:00Z" w16du:dateUtc="2024-10-10T12:40:00Z">
         <w:r>
           <w:t>F</w:t>
         </w:r>
       </w:ins>
-      <w:ins w:id="100" w:author="Microsoft Office User" w:date="2024-10-10T14:22:00Z" w16du:dateUtc="2024-10-10T12:22:00Z">
+      <w:ins w:id="81" w:author="Microsoft Office User" w:date="2024-10-10T14:22:00Z" w16du:dateUtc="2024-10-10T12:22:00Z">
         <w:r>
           <w:t xml:space="preserve">igure 2 </w:t>
         </w:r>
       </w:ins>
-      <w:ins w:id="101" w:author="Microsoft Office User" w:date="2024-10-10T14:32:00Z" w16du:dateUtc="2024-10-10T12:32:00Z">
+      <w:ins w:id="82" w:author="Microsoft Office User" w:date="2024-10-10T14:32:00Z" w16du:dateUtc="2024-10-10T12:32:00Z">
         <w:r>
           <w:t>through colour-coding and clear captions as well as when we</w:t>
         </w:r>
       </w:ins>
-      <w:ins w:id="102" w:author="Microsoft Office User" w:date="2024-10-10T14:22:00Z" w16du:dateUtc="2024-10-10T12:22:00Z">
+      <w:ins w:id="83" w:author="Microsoft Office User" w:date="2024-10-10T14:22:00Z" w16du:dateUtc="2024-10-10T12:22:00Z">
         <w:r>
           <w:t xml:space="preserve"> </w:t>
         </w:r>
       </w:ins>
-      <w:ins w:id="103" w:author="Microsoft Office User" w:date="2024-10-10T14:27:00Z" w16du:dateUtc="2024-10-10T12:27:00Z">
+      <w:ins w:id="84" w:author="Microsoft Office User" w:date="2024-10-10T14:27:00Z" w16du:dateUtc="2024-10-10T12:27:00Z">
         <w:r>
           <w:t xml:space="preserve">reference it </w:t>
         </w:r>
       </w:ins>
-      <w:ins w:id="104" w:author="Microsoft Office User" w:date="2024-10-10T14:36:00Z" w16du:dateUtc="2024-10-10T12:36:00Z">
+      <w:ins w:id="85" w:author="Microsoft Office User" w:date="2024-10-10T14:36:00Z" w16du:dateUtc="2024-10-10T12:36:00Z">
         <w:r>
           <w:t>i</w:t>
         </w:r>
       </w:ins>
-      <w:ins w:id="105" w:author="Microsoft Office User" w:date="2024-10-10T14:27:00Z" w16du:dateUtc="2024-10-10T12:27:00Z">
+      <w:ins w:id="86" w:author="Microsoft Office User" w:date="2024-10-10T14:27:00Z" w16du:dateUtc="2024-10-10T12:27:00Z">
         <w:r>
           <w:t>n lines</w:t>
         </w:r>
       </w:ins>
-      <w:ins w:id="106" w:author="Microsoft Office User" w:date="2024-10-10T14:36:00Z" w16du:dateUtc="2024-10-10T12:36:00Z">
+      <w:ins w:id="87" w:author="Microsoft Office User" w:date="2024-10-10T14:36:00Z" w16du:dateUtc="2024-10-10T12:36:00Z">
         <w:r>
           <w:t xml:space="preserve"> 124 -127. </w:t>
         </w:r>
       </w:ins>
-      <w:ins w:id="107" w:author="Microsoft Office User" w:date="2024-10-10T14:37:00Z" w16du:dateUtc="2024-10-10T12:37:00Z">
+      <w:ins w:id="88" w:author="Microsoft Office User" w:date="2024-10-10T14:37:00Z" w16du:dateUtc="2024-10-10T12:37:00Z">
         <w:r>
           <w:t xml:space="preserve">With </w:t>
         </w:r>
       </w:ins>
-      <w:ins w:id="108" w:author="Microsoft Office User" w:date="2024-10-10T14:40:00Z" w16du:dateUtc="2024-10-10T12:40:00Z">
+      <w:ins w:id="89" w:author="Microsoft Office User" w:date="2024-10-10T14:40:00Z" w16du:dateUtc="2024-10-10T12:40:00Z">
         <w:r>
           <w:t>that</w:t>
         </w:r>
       </w:ins>
-      <w:ins w:id="109" w:author="Microsoft Office User" w:date="2024-10-10T14:37:00Z" w16du:dateUtc="2024-10-10T12:37:00Z">
+      <w:ins w:id="90" w:author="Microsoft Office User" w:date="2024-10-10T14:37:00Z" w16du:dateUtc="2024-10-10T12:37:00Z">
         <w:r>
           <w:t xml:space="preserve"> same objective</w:t>
         </w:r>
       </w:ins>
-      <w:ins w:id="110" w:author="Microsoft Office User" w:date="2024-10-10T14:40:00Z" w16du:dateUtc="2024-10-10T12:40:00Z">
+      <w:ins w:id="91" w:author="Microsoft Office User" w:date="2024-10-10T14:40:00Z" w16du:dateUtc="2024-10-10T12:40:00Z">
         <w:r>
           <w:t xml:space="preserve"> in mind</w:t>
         </w:r>
       </w:ins>
-      <w:ins w:id="111" w:author="Microsoft Office User" w:date="2024-10-10T14:37:00Z" w16du:dateUtc="2024-10-10T12:37:00Z">
+      <w:ins w:id="92" w:author="Microsoft Office User" w:date="2024-10-10T14:37:00Z" w16du:dateUtc="2024-10-10T12:37:00Z">
         <w:r>
           <w:t xml:space="preserve"> we had aimed to provide more detailed information about the stimuli between and within each condition through the histograms in figure 4. </w:t>
         </w:r>
@@ -5116,15 +5514,15 @@
       <w:pPr>
         <w:jc w:val="both"/>
         <w:rPr>
-          <w:ins w:id="112" w:author="Microsoft Office User" w:date="2024-10-10T14:59:00Z" w16du:dateUtc="2024-10-10T12:59:00Z"/>
-        </w:rPr>
-      </w:pPr>
-      <w:ins w:id="113" w:author="Microsoft Office User" w:date="2024-10-10T14:37:00Z" w16du:dateUtc="2024-10-10T12:37:00Z">
+          <w:ins w:id="93" w:author="Microsoft Office User" w:date="2024-10-10T14:59:00Z" w16du:dateUtc="2024-10-10T12:59:00Z"/>
+        </w:rPr>
+      </w:pPr>
+      <w:ins w:id="94" w:author="Microsoft Office User" w:date="2024-10-10T14:37:00Z" w16du:dateUtc="2024-10-10T12:37:00Z">
         <w:r>
           <w:t>After</w:t>
         </w:r>
       </w:ins>
-      <w:ins w:id="114" w:author="Microsoft Office User" w:date="2024-10-10T14:38:00Z" w16du:dateUtc="2024-10-10T12:38:00Z">
+      <w:ins w:id="95" w:author="Microsoft Office User" w:date="2024-10-10T14:38:00Z" w16du:dateUtc="2024-10-10T12:38:00Z">
         <w:r>
           <w:t xml:space="preserve"> considering feedback from R2 and R3, we have added/edited the following:</w:t>
         </w:r>
@@ -5139,55 +5537,55 @@
         </w:numPr>
         <w:jc w:val="both"/>
         <w:rPr>
-          <w:ins w:id="115" w:author="Microsoft Office User" w:date="2024-10-10T15:01:00Z" w16du:dateUtc="2024-10-10T13:01:00Z"/>
-        </w:rPr>
-      </w:pPr>
-      <w:ins w:id="116" w:author="Microsoft Office User" w:date="2024-10-10T15:19:00Z" w16du:dateUtc="2024-10-10T13:19:00Z">
+          <w:ins w:id="96" w:author="Microsoft Office User" w:date="2024-10-10T15:01:00Z" w16du:dateUtc="2024-10-10T13:01:00Z"/>
+        </w:rPr>
+      </w:pPr>
+      <w:ins w:id="97" w:author="Microsoft Office User" w:date="2024-10-10T15:19:00Z" w16du:dateUtc="2024-10-10T13:19:00Z">
         <w:r>
           <w:t>The</w:t>
         </w:r>
       </w:ins>
-      <w:ins w:id="117" w:author="Microsoft Office User" w:date="2024-10-10T15:00:00Z" w16du:dateUtc="2024-10-10T13:00:00Z">
+      <w:ins w:id="98" w:author="Microsoft Office User" w:date="2024-10-10T15:00:00Z" w16du:dateUtc="2024-10-10T13:00:00Z">
         <w:r>
           <w:t xml:space="preserve"> condition</w:t>
         </w:r>
       </w:ins>
-      <w:ins w:id="118" w:author="Microsoft Office User" w:date="2024-10-10T15:19:00Z" w16du:dateUtc="2024-10-10T13:19:00Z">
+      <w:ins w:id="99" w:author="Microsoft Office User" w:date="2024-10-10T15:19:00Z" w16du:dateUtc="2024-10-10T13:19:00Z">
         <w:r>
           <w:t xml:space="preserve"> names</w:t>
         </w:r>
       </w:ins>
-      <w:ins w:id="119" w:author="Microsoft Office User" w:date="2024-10-10T15:00:00Z" w16du:dateUtc="2024-10-10T13:00:00Z">
+      <w:ins w:id="100" w:author="Microsoft Office User" w:date="2024-10-10T15:00:00Z" w16du:dateUtc="2024-10-10T13:00:00Z">
         <w:r>
           <w:t xml:space="preserve"> </w:t>
         </w:r>
       </w:ins>
-      <w:ins w:id="120" w:author="Microsoft Office User" w:date="2024-10-10T15:19:00Z" w16du:dateUtc="2024-10-10T13:19:00Z">
+      <w:ins w:id="101" w:author="Microsoft Office User" w:date="2024-10-10T15:19:00Z" w16du:dateUtc="2024-10-10T13:19:00Z">
         <w:r>
           <w:t>now</w:t>
         </w:r>
       </w:ins>
-      <w:ins w:id="121" w:author="Microsoft Office User" w:date="2024-10-10T15:00:00Z" w16du:dateUtc="2024-10-10T13:00:00Z">
+      <w:ins w:id="102" w:author="Microsoft Office User" w:date="2024-10-10T15:00:00Z" w16du:dateUtc="2024-10-10T13:00:00Z">
         <w:r>
           <w:t xml:space="preserve"> reflect the </w:t>
         </w:r>
-        <w:commentRangeStart w:id="122"/>
+        <w:commentRangeStart w:id="103"/>
         <w:r>
           <w:t>predicted PSE</w:t>
         </w:r>
       </w:ins>
-      <w:ins w:id="123" w:author="Microsoft Office User" w:date="2024-10-10T15:01:00Z" w16du:dateUtc="2024-10-10T13:01:00Z">
+      <w:ins w:id="104" w:author="Microsoft Office User" w:date="2024-10-10T15:01:00Z" w16du:dateUtc="2024-10-10T13:01:00Z">
         <w:r>
           <w:t xml:space="preserve"> of each condition</w:t>
         </w:r>
       </w:ins>
-      <w:commentRangeEnd w:id="122"/>
-      <w:ins w:id="124" w:author="Microsoft Office User" w:date="2024-10-10T15:43:00Z" w16du:dateUtc="2024-10-10T13:43:00Z">
+      <w:commentRangeEnd w:id="103"/>
+      <w:ins w:id="105" w:author="Microsoft Office User" w:date="2024-10-10T15:43:00Z" w16du:dateUtc="2024-10-10T13:43:00Z">
         <w:r>
           <w:rPr>
             <w:rStyle w:val="CommentReference"/>
           </w:rPr>
-          <w:commentReference w:id="122"/>
+          <w:commentReference w:id="103"/>
         </w:r>
       </w:ins>
     </w:p>
@@ -5200,40 +5598,40 @@
         </w:numPr>
         <w:jc w:val="both"/>
         <w:rPr>
-          <w:ins w:id="125" w:author="Microsoft Office User" w:date="2024-10-10T15:40:00Z" w16du:dateUtc="2024-10-10T13:40:00Z"/>
-        </w:rPr>
-      </w:pPr>
-      <w:ins w:id="126" w:author="Microsoft Office User" w:date="2024-10-10T15:19:00Z" w16du:dateUtc="2024-10-10T13:19:00Z">
+          <w:ins w:id="106" w:author="Microsoft Office User" w:date="2024-10-10T15:40:00Z" w16du:dateUtc="2024-10-10T13:40:00Z"/>
+        </w:rPr>
+      </w:pPr>
+      <w:ins w:id="107" w:author="Microsoft Office User" w:date="2024-10-10T15:19:00Z" w16du:dateUtc="2024-10-10T13:19:00Z">
         <w:r>
           <w:t xml:space="preserve">The caption for Figure </w:t>
         </w:r>
       </w:ins>
-      <w:ins w:id="127" w:author="Microsoft Office User" w:date="2024-10-10T15:20:00Z" w16du:dateUtc="2024-10-10T13:20:00Z">
+      <w:ins w:id="108" w:author="Microsoft Office User" w:date="2024-10-10T15:20:00Z" w16du:dateUtc="2024-10-10T13:20:00Z">
         <w:r>
           <w:t xml:space="preserve">2 </w:t>
         </w:r>
       </w:ins>
-      <w:ins w:id="128" w:author="Microsoft Office User" w:date="2024-10-10T15:22:00Z" w16du:dateUtc="2024-10-10T13:22:00Z">
+      <w:ins w:id="109" w:author="Microsoft Office User" w:date="2024-10-10T15:22:00Z" w16du:dateUtc="2024-10-10T13:22:00Z">
         <w:r>
           <w:t xml:space="preserve">now </w:t>
         </w:r>
       </w:ins>
-      <w:ins w:id="129" w:author="Microsoft Office User" w:date="2024-10-10T15:20:00Z" w16du:dateUtc="2024-10-10T13:20:00Z">
+      <w:ins w:id="110" w:author="Microsoft Office User" w:date="2024-10-10T15:20:00Z" w16du:dateUtc="2024-10-10T13:20:00Z">
         <w:r>
           <w:t>reads</w:t>
         </w:r>
       </w:ins>
-      <w:ins w:id="130" w:author="Microsoft Office User" w:date="2024-10-10T15:22:00Z" w16du:dateUtc="2024-10-10T13:22:00Z">
+      <w:ins w:id="111" w:author="Microsoft Office User" w:date="2024-10-10T15:22:00Z" w16du:dateUtc="2024-10-10T13:22:00Z">
         <w:r>
           <w:t>: “The three betw</w:t>
         </w:r>
       </w:ins>
-      <w:ins w:id="131" w:author="Microsoft Office User" w:date="2024-10-10T15:23:00Z" w16du:dateUtc="2024-10-10T13:23:00Z">
+      <w:ins w:id="112" w:author="Microsoft Office User" w:date="2024-10-10T15:23:00Z" w16du:dateUtc="2024-10-10T13:23:00Z">
         <w:r>
           <w:t xml:space="preserve">een-groups exposure conditions (rows) differed in … </w:t>
         </w:r>
       </w:ins>
-      <w:ins w:id="132" w:author="Microsoft Office User" w:date="2024-10-10T15:25:00Z" w16du:dateUtc="2024-10-10T13:25:00Z">
+      <w:ins w:id="113" w:author="Microsoft Office User" w:date="2024-10-10T15:25:00Z" w16du:dateUtc="2024-10-10T13:25:00Z">
         <w:r>
           <w:t>“</w:t>
         </w:r>
@@ -5248,16 +5646,15 @@
         </w:numPr>
         <w:jc w:val="both"/>
         <w:rPr>
-          <w:ins w:id="133" w:author="Microsoft Office User" w:date="2024-10-10T14:38:00Z" w16du:dateUtc="2024-10-10T12:38:00Z"/>
-        </w:rPr>
-      </w:pPr>
-      <w:ins w:id="134" w:author="Microsoft Office User" w:date="2024-10-10T15:40:00Z" w16du:dateUtc="2024-10-10T13:40:00Z">
+          <w:ins w:id="114" w:author="Microsoft Office User" w:date="2024-10-10T14:38:00Z" w16du:dateUtc="2024-10-10T12:38:00Z"/>
+        </w:rPr>
+      </w:pPr>
+      <w:ins w:id="115" w:author="Microsoft Office User" w:date="2024-10-10T15:40:00Z" w16du:dateUtc="2024-10-10T13:40:00Z">
         <w:r>
-          <w:lastRenderedPageBreak/>
           <w:t xml:space="preserve">Reference to Figure 2 in l.xxx now reads: </w:t>
         </w:r>
       </w:ins>
-      <w:ins w:id="135" w:author="Microsoft Office User" w:date="2024-10-10T15:41:00Z" w16du:dateUtc="2024-10-10T13:41:00Z">
+      <w:ins w:id="116" w:author="Microsoft Office User" w:date="2024-10-10T15:41:00Z" w16du:dateUtc="2024-10-10T13:41:00Z">
         <w:r>
           <w:t xml:space="preserve">Between groups of participants, we manipulate the </w:t>
         </w:r>
@@ -5272,12 +5669,12 @@
           <w:t xml:space="preserve"> the distributions of phonetic cues in the exposure input. The </w:t>
         </w:r>
       </w:ins>
-      <w:ins w:id="136" w:author="Microsoft Office User" w:date="2024-10-13T14:24:00Z" w16du:dateUtc="2024-10-13T12:24:00Z">
+      <w:ins w:id="117" w:author="Microsoft Office User" w:date="2024-10-13T14:24:00Z" w16du:dateUtc="2024-10-13T12:24:00Z">
         <w:r>
           <w:t xml:space="preserve">number of </w:t>
         </w:r>
       </w:ins>
-      <w:ins w:id="137" w:author="Microsoft Office User" w:date="2024-10-10T15:41:00Z" w16du:dateUtc="2024-10-10T13:41:00Z">
+      <w:ins w:id="118" w:author="Microsoft Office User" w:date="2024-10-10T15:41:00Z" w16du:dateUtc="2024-10-10T13:41:00Z">
         <w:r>
           <w:t>tokens that make up entire distributions within each group were evenly distributed between the</w:t>
         </w:r>
@@ -5288,22 +5685,22 @@
           <w:t xml:space="preserve"> exposure blocks</w:t>
         </w:r>
       </w:ins>
-      <w:ins w:id="138" w:author="Microsoft Office User" w:date="2024-10-13T14:24:00Z" w16du:dateUtc="2024-10-13T12:24:00Z">
+      <w:ins w:id="119" w:author="Microsoft Office User" w:date="2024-10-13T14:24:00Z" w16du:dateUtc="2024-10-13T12:24:00Z">
         <w:r>
           <w:t xml:space="preserve"> (48 tokens per block)</w:t>
         </w:r>
       </w:ins>
-      <w:ins w:id="139" w:author="Microsoft Office User" w:date="2024-10-10T15:41:00Z" w16du:dateUtc="2024-10-10T13:41:00Z">
+      <w:ins w:id="120" w:author="Microsoft Office User" w:date="2024-10-10T15:41:00Z" w16du:dateUtc="2024-10-10T13:41:00Z">
         <w:r>
           <w:t xml:space="preserve">. This set up should be viewed as the exposure distribution being </w:t>
         </w:r>
       </w:ins>
-      <w:ins w:id="140" w:author="Microsoft Office User" w:date="2024-10-10T15:42:00Z" w16du:dateUtc="2024-10-10T13:42:00Z">
+      <w:ins w:id="121" w:author="Microsoft Office User" w:date="2024-10-10T15:42:00Z" w16du:dateUtc="2024-10-10T13:42:00Z">
         <w:r>
           <w:t>fully</w:t>
         </w:r>
       </w:ins>
-      <w:ins w:id="141" w:author="Microsoft Office User" w:date="2024-10-10T15:41:00Z" w16du:dateUtc="2024-10-10T13:41:00Z">
+      <w:ins w:id="122" w:author="Microsoft Office User" w:date="2024-10-10T15:41:00Z" w16du:dateUtc="2024-10-10T13:41:00Z">
         <w:r>
           <w:t xml:space="preserve"> revealed by the end of exposure block 3 (see </w:t>
         </w:r>
@@ -5333,27 +5730,27 @@
         </w:rPr>
         <w:t xml:space="preserve">a </w:t>
       </w:r>
-      <w:commentRangeStart w:id="142"/>
-      <w:commentRangeStart w:id="143"/>
+      <w:commentRangeStart w:id="123"/>
+      <w:commentRangeStart w:id="124"/>
       <w:r>
         <w:rPr>
           <w:highlight w:val="yellow"/>
         </w:rPr>
         <w:t>visualization</w:t>
       </w:r>
-      <w:commentRangeEnd w:id="142"/>
-      <w:r>
-        <w:rPr>
-          <w:rStyle w:val="CommentReference"/>
-        </w:rPr>
-        <w:commentReference w:id="142"/>
-      </w:r>
-      <w:commentRangeEnd w:id="143"/>
-      <w:r>
-        <w:rPr>
-          <w:rStyle w:val="CommentReference"/>
-        </w:rPr>
-        <w:commentReference w:id="143"/>
+      <w:commentRangeEnd w:id="123"/>
+      <w:r>
+        <w:rPr>
+          <w:rStyle w:val="CommentReference"/>
+        </w:rPr>
+        <w:commentReference w:id="123"/>
+      </w:r>
+      <w:commentRangeEnd w:id="124"/>
+      <w:r>
+        <w:rPr>
+          <w:rStyle w:val="CommentReference"/>
+        </w:rPr>
+        <w:commentReference w:id="124"/>
       </w:r>
       <w:r>
         <w:rPr>
@@ -5383,7 +5780,7 @@
       <w:r>
         <w:t xml:space="preserve">. But here's the second concern, lapse rate may not be the right term (even though that's the standard term for that variable). The term derives from detection paradigms where you might "miss" a stimulus due to a "lapse" of attention. This miss is expected to be independent of the x axis which is why it affects asymptote. </w:t>
       </w:r>
-      <w:commentRangeStart w:id="144"/>
+      <w:commentRangeStart w:id="125"/>
       <w:r>
         <w:t xml:space="preserve">However, in a categorization paradigm, a difference at asymptote might not be a lapse of attention - it may be that people are overall biased to report one category, affecting the asymptote at one category but not that the other), or that nothing sounds like a good /d/ or /t/ to them (affecting both asymptotes equally). It might be </w:t>
       </w:r>
@@ -5396,15 +5793,19 @@
       <w:r>
         <w:t xml:space="preserve"> (even as one wants to acknowledge that the traditional term is lapse). </w:t>
       </w:r>
-      <w:commentRangeEnd w:id="144"/>
-      <w:r>
-        <w:rPr>
-          <w:rStyle w:val="CommentReference"/>
-        </w:rPr>
-        <w:commentReference w:id="144"/>
-      </w:r>
-      <w:r>
-        <w:t>Finally, some psychometric functions would put the lapse rate on only one side of the transition (e.g., for a detection paradigm, people are assumed that they'll always detect the loudest stimuli, but lapses will affect the asymptote for the quiet end). That's obviously It would be helpful to be clear that you used the four-parameter function with lapses on both ends (assuming you did).</w:t>
+      <w:commentRangeEnd w:id="125"/>
+      <w:r>
+        <w:rPr>
+          <w:rStyle w:val="CommentReference"/>
+        </w:rPr>
+        <w:commentReference w:id="125"/>
+      </w:r>
+      <w:r>
+        <w:t xml:space="preserve">Finally, some psychometric functions would put the lapse rate on only one side of the transition (e.g., for a detection paradigm, people are assumed that they'll always detect the loudest stimuli, but lapses will affect the asymptote for </w:t>
+      </w:r>
+      <w:r>
+        <w:lastRenderedPageBreak/>
+        <w:t>the quiet end). That's obviously It would be helpful to be clear that you used the four-parameter function with lapses on both ends (assuming you did).</w:t>
       </w:r>
     </w:p>
     <w:p>
@@ -5425,27 +5826,27 @@
         </w:rPr>
         <w:t xml:space="preserve">It might be helpful to remind </w:t>
       </w:r>
-      <w:commentRangeStart w:id="145"/>
-      <w:commentRangeStart w:id="146"/>
+      <w:commentRangeStart w:id="126"/>
+      <w:commentRangeStart w:id="127"/>
       <w:r>
         <w:rPr>
           <w:highlight w:val="yellow"/>
         </w:rPr>
         <w:t>the</w:t>
       </w:r>
-      <w:commentRangeEnd w:id="145"/>
-      <w:r>
-        <w:rPr>
-          <w:rStyle w:val="CommentReference"/>
-        </w:rPr>
-        <w:commentReference w:id="145"/>
-      </w:r>
-      <w:commentRangeEnd w:id="146"/>
-      <w:r>
-        <w:rPr>
-          <w:rStyle w:val="CommentReference"/>
-        </w:rPr>
-        <w:commentReference w:id="146"/>
+      <w:commentRangeEnd w:id="126"/>
+      <w:r>
+        <w:rPr>
+          <w:rStyle w:val="CommentReference"/>
+        </w:rPr>
+        <w:commentReference w:id="126"/>
+      </w:r>
+      <w:commentRangeEnd w:id="127"/>
+      <w:r>
+        <w:rPr>
+          <w:rStyle w:val="CommentReference"/>
+        </w:rPr>
+        <w:commentReference w:id="127"/>
       </w:r>
       <w:r>
         <w:rPr>
@@ -5472,19 +5873,19 @@
         </w:rPr>
         <w:t xml:space="preserve">no ground </w:t>
       </w:r>
-      <w:commentRangeStart w:id="147"/>
+      <w:commentRangeStart w:id="128"/>
       <w:r>
         <w:rPr>
           <w:highlight w:val="yellow"/>
         </w:rPr>
         <w:t>truth</w:t>
       </w:r>
-      <w:commentRangeEnd w:id="147"/>
-      <w:r>
-        <w:rPr>
-          <w:rStyle w:val="CommentReference"/>
-        </w:rPr>
-        <w:commentReference w:id="147"/>
+      <w:commentRangeEnd w:id="128"/>
+      <w:r>
+        <w:rPr>
+          <w:rStyle w:val="CommentReference"/>
+        </w:rPr>
+        <w:commentReference w:id="128"/>
       </w:r>
       <w:r>
         <w:t>). It seems to me that a visualization more like Figure 6C might be more valuable - to see the boundaries from the listeners alongside the ideal boundary from the model as they unfold over time…. Oh wait…something like this is provided in Figure 8, ten pages later. Might be helpful to make a version of this earlier - it would be cool to compare the versions with the ideal adapter vs. the ideal observer.</w:t>
@@ -5500,7 +5901,6 @@
         <w:jc w:val="both"/>
       </w:pPr>
       <w:r>
-        <w:lastRenderedPageBreak/>
         <w:t xml:space="preserve">* The authors criticize the use of </w:t>
       </w:r>
       <w:r>
@@ -5509,35 +5909,35 @@
         </w:rPr>
         <w:t xml:space="preserve">synthetic speech in </w:t>
       </w:r>
-      <w:commentRangeStart w:id="148"/>
-      <w:commentRangeStart w:id="149"/>
-      <w:commentRangeStart w:id="150"/>
+      <w:commentRangeStart w:id="129"/>
+      <w:commentRangeStart w:id="130"/>
+      <w:commentRangeStart w:id="131"/>
       <w:r>
         <w:rPr>
           <w:highlight w:val="yellow"/>
         </w:rPr>
         <w:t>multiple</w:t>
       </w:r>
-      <w:commentRangeEnd w:id="148"/>
-      <w:r>
-        <w:rPr>
-          <w:rStyle w:val="CommentReference"/>
-        </w:rPr>
-        <w:commentReference w:id="148"/>
-      </w:r>
-      <w:commentRangeEnd w:id="149"/>
-      <w:r>
-        <w:rPr>
-          <w:rStyle w:val="CommentReference"/>
-        </w:rPr>
-        <w:commentReference w:id="149"/>
-      </w:r>
-      <w:commentRangeEnd w:id="150"/>
-      <w:r>
-        <w:rPr>
-          <w:rStyle w:val="CommentReference"/>
-        </w:rPr>
-        <w:commentReference w:id="150"/>
+      <w:commentRangeEnd w:id="129"/>
+      <w:r>
+        <w:rPr>
+          <w:rStyle w:val="CommentReference"/>
+        </w:rPr>
+        <w:commentReference w:id="129"/>
+      </w:r>
+      <w:commentRangeEnd w:id="130"/>
+      <w:r>
+        <w:rPr>
+          <w:rStyle w:val="CommentReference"/>
+        </w:rPr>
+        <w:commentReference w:id="130"/>
+      </w:r>
+      <w:commentRangeEnd w:id="131"/>
+      <w:r>
+        <w:rPr>
+          <w:rStyle w:val="CommentReference"/>
+        </w:rPr>
+        <w:commentReference w:id="131"/>
       </w:r>
       <w:r>
         <w:rPr>
@@ -5563,7 +5963,7 @@
         <w:jc w:val="both"/>
         <w:rPr>
           <w:lang w:val="en-GB"/>
-          <w:rPrChange w:id="151" w:author="Microsoft Office User" w:date="2024-10-25T13:06:00Z" w16du:dateUtc="2024-10-25T11:06:00Z">
+          <w:rPrChange w:id="132" w:author="Microsoft Office User" w:date="2024-10-25T13:06:00Z" w16du:dateUtc="2024-10-25T11:06:00Z">
             <w:rPr/>
           </w:rPrChange>
         </w:rPr>
@@ -5576,7 +5976,7 @@
       <w:r>
         <w:t>* The authors use the term PSE (point of subjective equality) as the key DV in a lot of analyses. That seems like the right one, but why use that term? It's a fine term, and it comes out of the psychometrics literature, but everyone in speech would call it the category boundary</w:t>
       </w:r>
-      <w:commentRangeStart w:id="152"/>
+      <w:commentRangeStart w:id="133"/>
       <w:r>
         <w:t xml:space="preserve">? </w:t>
       </w:r>
@@ -5586,29 +5986,29 @@
         </w:rPr>
         <w:t xml:space="preserve">Why make your audience learn a new </w:t>
       </w:r>
-      <w:commentRangeStart w:id="153"/>
+      <w:commentRangeStart w:id="134"/>
       <w:r>
         <w:rPr>
           <w:highlight w:val="yellow"/>
         </w:rPr>
         <w:t>term</w:t>
       </w:r>
-      <w:commentRangeEnd w:id="153"/>
-      <w:r>
-        <w:rPr>
-          <w:rStyle w:val="CommentReference"/>
-        </w:rPr>
-        <w:commentReference w:id="153"/>
+      <w:commentRangeEnd w:id="134"/>
+      <w:r>
+        <w:rPr>
+          <w:rStyle w:val="CommentReference"/>
+        </w:rPr>
+        <w:commentReference w:id="134"/>
       </w:r>
       <w:r>
         <w:t xml:space="preserve">? </w:t>
       </w:r>
-      <w:commentRangeEnd w:id="152"/>
-      <w:r>
-        <w:rPr>
-          <w:rStyle w:val="CommentReference"/>
-        </w:rPr>
-        <w:commentReference w:id="152"/>
+      <w:commentRangeEnd w:id="133"/>
+      <w:r>
+        <w:rPr>
+          <w:rStyle w:val="CommentReference"/>
+        </w:rPr>
+        <w:commentReference w:id="133"/>
       </w:r>
       <w:r>
         <w:t>I don't see the point and it's a bit off putting (or even haughty).</w:t>
@@ -5624,7 +6024,7 @@
         <w:jc w:val="both"/>
         <w:rPr>
           <w:lang w:val="en-GB"/>
-          <w:rPrChange w:id="154" w:author="Microsoft Office User" w:date="2024-10-17T20:09:00Z" w16du:dateUtc="2024-10-17T18:09:00Z">
+          <w:rPrChange w:id="135" w:author="Microsoft Office User" w:date="2024-10-17T20:09:00Z" w16du:dateUtc="2024-10-17T18:09:00Z">
             <w:rPr/>
           </w:rPrChange>
         </w:rPr>
@@ -5638,19 +6038,19 @@
         </w:rPr>
         <w:t xml:space="preserve">like the ideal adaptor models but I found it very hard to understand how it is different than the various other ideal Bayesian models that were </w:t>
       </w:r>
-      <w:commentRangeStart w:id="155"/>
+      <w:commentRangeStart w:id="136"/>
       <w:r>
         <w:rPr>
           <w:highlight w:val="yellow"/>
         </w:rPr>
         <w:t>presented</w:t>
       </w:r>
-      <w:commentRangeEnd w:id="155"/>
-      <w:r>
-        <w:rPr>
-          <w:rStyle w:val="CommentReference"/>
-        </w:rPr>
-        <w:commentReference w:id="155"/>
+      <w:commentRangeEnd w:id="136"/>
+      <w:r>
+        <w:rPr>
+          <w:rStyle w:val="CommentReference"/>
+        </w:rPr>
+        <w:commentReference w:id="136"/>
       </w:r>
       <w:r>
         <w:rPr>
@@ -5707,6 +6107,7 @@
         </w:rPr>
       </w:pPr>
       <w:r>
+        <w:lastRenderedPageBreak/>
         <w:t xml:space="preserve">* Line 1065. The other thing that struck me about this statement though, is that the authors appear to be </w:t>
       </w:r>
       <w:r>
@@ -5718,39 +6119,35 @@
       <w:r>
         <w:t>. That comes out now??? Distributional learning was originally posited by Jessica Maye to be an entirely unsupervised process that infants may use to acquire the early phoneme categories of their language (Maye &amp; Gerken, 2000; Maye et al., 2003). In the history of that approach to learning, the unsupervised nature is the core. There have been tons of computational models of this from connectionist (Gauthier et al., 2007; Guenther &amp; Gjaja, 1996; McMurray, Horst, et al., 2009) and non-connectionist (McMurray, Aslin, et al., 2009; Toscano &amp; McMurray, 2010) approaches. And clear demonstrations that humans can do both phonetic category adaptation (Clayards et al., 2008) and learn new categories (Escudero et al., 2011; Escudero &amp; Williams, 2014; Goudbeek et al., 2008; Goudbeek et al., 2009) without feedback. It feels oddly revisionist to claim here - particularly this late in the paper - -</w:t>
       </w:r>
-      <w:commentRangeStart w:id="156"/>
+      <w:commentRangeStart w:id="137"/>
       <w:r>
         <w:t>that the supervised portion is what's driving the show.</w:t>
       </w:r>
-      <w:commentRangeEnd w:id="156"/>
-      <w:r>
-        <w:rPr>
-          <w:rStyle w:val="CommentReference"/>
-        </w:rPr>
-        <w:commentReference w:id="156"/>
-      </w:r>
-    </w:p>
-    <w:p>
-      <w:pPr>
-        <w:jc w:val="both"/>
-        <w:rPr>
-          <w:lang w:val="en-US"/>
-        </w:rPr>
-      </w:pPr>
-    </w:p>
-    <w:p>
-      <w:pPr>
-        <w:jc w:val="both"/>
-        <w:rPr>
-          <w:lang w:val="en-US"/>
-        </w:rPr>
-      </w:pPr>
-      <w:r>
-        <w:t xml:space="preserve">* The authors do a very nice job of evaluating their own statistical models to ensure that the priors aren't creating an effect that isn't there (in particular the premature stopping). But given </w:t>
-      </w:r>
-      <w:r>
-        <w:lastRenderedPageBreak/>
-        <w:t xml:space="preserve">all this, I wonder if they should consider </w:t>
+      <w:commentRangeEnd w:id="137"/>
+      <w:r>
+        <w:rPr>
+          <w:rStyle w:val="CommentReference"/>
+        </w:rPr>
+        <w:commentReference w:id="137"/>
+      </w:r>
+    </w:p>
+    <w:p>
+      <w:pPr>
+        <w:jc w:val="both"/>
+        <w:rPr>
+          <w:lang w:val="en-US"/>
+        </w:rPr>
+      </w:pPr>
+    </w:p>
+    <w:p>
+      <w:pPr>
+        <w:jc w:val="both"/>
+        <w:rPr>
+          <w:lang w:val="en-US"/>
+        </w:rPr>
+      </w:pPr>
+      <w:r>
+        <w:t xml:space="preserve">* The authors do a very nice job of evaluating their own statistical models to ensure that the priors aren't creating an effect that isn't there (in particular the premature stopping). But given all this, I wonder if they should consider </w:t>
       </w:r>
       <w:r>
         <w:t>(as a secondary analysis) a non-Bayesian approach.</w:t>
@@ -5793,7 +6190,7 @@
         </w:rPr>
         <w:t xml:space="preserve">ne of the Bayesian auxiliary analyses we conduct employed a uniform prior, removing any bias from the estimation of parameters. That analysis replicated all findings we report (see SI </w:t>
       </w:r>
-      <w:commentRangeStart w:id="157"/>
+      <w:commentRangeStart w:id="138"/>
       <w:r>
         <w:rPr>
           <w:b/>
@@ -5803,13 +6200,13 @@
         </w:rPr>
         <w:t>XXX</w:t>
       </w:r>
-      <w:commentRangeEnd w:id="157"/>
-      <w:r>
-        <w:rPr>
-          <w:rStyle w:val="CommentReference"/>
-          <w:color w:val="A8D08D" w:themeColor="accent6" w:themeTint="99"/>
-        </w:rPr>
-        <w:commentReference w:id="157"/>
+      <w:commentRangeEnd w:id="138"/>
+      <w:r>
+        <w:rPr>
+          <w:rStyle w:val="CommentReference"/>
+          <w:color w:val="A8D08D" w:themeColor="accent6" w:themeTint="99"/>
+        </w:rPr>
+        <w:commentReference w:id="138"/>
       </w:r>
       <w:r>
         <w:rPr>
@@ -5885,7 +6282,23 @@
           <w:color w:val="A8D08D" w:themeColor="accent6" w:themeTint="99"/>
           <w:lang w:val="en-US"/>
         </w:rPr>
-        <w:t xml:space="preserve"> of those models that has prompted dozens of highly cited papers in the psych sciences). Second, while there are some libraries for frequentist psychometric models, they all have limitations with regard to the designs they allow, whereas the </w:t>
+        <w:t xml:space="preserve"> of those models that has prompted dozens of highly cited papers in the psych sciences). Second, while there are some libraries for frequentist psychometric models, they all have limitations </w:t>
+      </w:r>
+      <w:proofErr w:type="gramStart"/>
+      <w:r>
+        <w:rPr>
+          <w:color w:val="A8D08D" w:themeColor="accent6" w:themeTint="99"/>
+          <w:lang w:val="en-US"/>
+        </w:rPr>
+        <w:t>with regard to</w:t>
+      </w:r>
+      <w:proofErr w:type="gramEnd"/>
+      <w:r>
+        <w:rPr>
+          <w:color w:val="A8D08D" w:themeColor="accent6" w:themeTint="99"/>
+          <w:lang w:val="en-US"/>
+        </w:rPr>
+        <w:t xml:space="preserve"> the designs they allow, whereas the </w:t>
       </w:r>
       <w:proofErr w:type="spellStart"/>
       <w:r>
@@ -5915,7 +6328,23 @@
           <w:color w:val="A8D08D" w:themeColor="accent6" w:themeTint="99"/>
           <w:lang w:val="en-US"/>
         </w:rPr>
-        <w:t xml:space="preserve">. Third, we employ hypothesis tests that would be hard to transfer into a frequentist model without refitting the model in many different ways. </w:t>
+        <w:t xml:space="preserve">. Third, we employ hypothesis tests that would be hard to transfer into a frequentist model without refitting the model in </w:t>
+      </w:r>
+      <w:proofErr w:type="gramStart"/>
+      <w:r>
+        <w:rPr>
+          <w:color w:val="A8D08D" w:themeColor="accent6" w:themeTint="99"/>
+          <w:lang w:val="en-US"/>
+        </w:rPr>
+        <w:t>many different ways</w:t>
+      </w:r>
+      <w:proofErr w:type="gramEnd"/>
+      <w:r>
+        <w:rPr>
+          <w:color w:val="A8D08D" w:themeColor="accent6" w:themeTint="99"/>
+          <w:lang w:val="en-US"/>
+        </w:rPr>
+        <w:t xml:space="preserve">. </w:t>
       </w:r>
       <w:r>
         <w:rPr>
@@ -5924,8 +6353,8 @@
         </w:rPr>
         <w:t xml:space="preserve">Finally, we note that there are random effects, both for subject and </w:t>
       </w:r>
-      <w:commentRangeStart w:id="158"/>
-      <w:commentRangeStart w:id="159"/>
+      <w:commentRangeStart w:id="139"/>
+      <w:commentRangeStart w:id="140"/>
       <w:r>
         <w:rPr>
           <w:color w:val="A8D08D" w:themeColor="accent6" w:themeTint="99"/>
@@ -5933,19 +6362,19 @@
         </w:rPr>
         <w:t>for items.</w:t>
       </w:r>
-      <w:commentRangeEnd w:id="158"/>
-      <w:r>
-        <w:rPr>
-          <w:rStyle w:val="CommentReference"/>
-        </w:rPr>
-        <w:commentReference w:id="158"/>
-      </w:r>
-      <w:commentRangeEnd w:id="159"/>
-      <w:r>
-        <w:rPr>
-          <w:rStyle w:val="CommentReference"/>
-        </w:rPr>
-        <w:commentReference w:id="159"/>
+      <w:commentRangeEnd w:id="139"/>
+      <w:r>
+        <w:rPr>
+          <w:rStyle w:val="CommentReference"/>
+        </w:rPr>
+        <w:commentReference w:id="139"/>
+      </w:r>
+      <w:commentRangeEnd w:id="140"/>
+      <w:r>
+        <w:rPr>
+          <w:rStyle w:val="CommentReference"/>
+        </w:rPr>
+        <w:commentReference w:id="140"/>
       </w:r>
       <w:r>
         <w:rPr>
@@ -6037,6 +6466,7 @@
         <w:jc w:val="both"/>
       </w:pPr>
       <w:r>
+        <w:lastRenderedPageBreak/>
         <w:t>* Escudero, P., Benders, T., &amp; Wanrooij, K. (2011). Enhanced bimodal distributions facilitate the learning of second language vowels. The Journal of the Acoustical Society of America, 130(4), EL206-EL212. https://doi.org/10.1121/1.3629144</w:t>
       </w:r>
     </w:p>
@@ -6085,7 +6515,6 @@
         <w:jc w:val="both"/>
       </w:pPr>
       <w:r>
-        <w:lastRenderedPageBreak/>
         <w:t>* Heathcote, A., Brown, S., &amp; Mewhort, D. J. K. (2000). The power law repealed: The case for an exponential law of practice. Psychonomic Bulletin &amp; Review, 7, 185-207.</w:t>
       </w:r>
     </w:p>
@@ -6215,7 +6644,7 @@
       </w:r>
     </w:p>
   </w:comment>
-  <w:comment w:id="4" w:author="Jaeger, Florian" w:date="2024-09-30T11:18:00Z" w:initials="TJ">
+  <w:comment w:id="2" w:author="Jaeger, Florian" w:date="2024-09-30T11:18:00Z" w:initials="TJ">
     <w:p>
       <w:r>
         <w:rPr>
@@ -6233,7 +6662,7 @@
       </w:r>
     </w:p>
   </w:comment>
-  <w:comment w:id="5" w:author="Microsoft Office User" w:date="2025-01-27T12:56:00Z" w:initials="MOU">
+  <w:comment w:id="3" w:author="Microsoft Office User" w:date="2025-01-27T12:56:00Z" w:initials="MOU">
     <w:p>
       <w:pPr>
         <w:pStyle w:val="CommentText"/>
@@ -6249,7 +6678,7 @@
       </w:r>
     </w:p>
   </w:comment>
-  <w:comment w:id="7" w:author="Jaeger, Florian" w:date="2024-09-30T10:00:00Z" w:initials="TJ">
+  <w:comment w:id="4" w:author="Jaeger, Florian" w:date="2024-09-30T10:00:00Z" w:initials="TJ">
     <w:p>
       <w:r>
         <w:rPr>
@@ -6267,7 +6696,7 @@
       </w:r>
     </w:p>
   </w:comment>
-  <w:comment w:id="8" w:author="Jaeger, Florian" w:date="2024-09-29T17:18:00Z" w:initials="TJ">
+  <w:comment w:id="5" w:author="Jaeger, Florian" w:date="2024-09-29T17:18:00Z" w:initials="TJ">
     <w:p>
       <w:r>
         <w:rPr>
@@ -6285,7 +6714,7 @@
       </w:r>
     </w:p>
   </w:comment>
-  <w:comment w:id="9" w:author="Jaeger, Florian" w:date="2025-01-26T17:38:00Z" w:initials="TJ">
+  <w:comment w:id="6" w:author="Jaeger, Florian" w:date="2025-01-26T17:38:00Z" w:initials="TJ">
     <w:p>
       <w:r>
         <w:rPr>
@@ -6303,7 +6732,7 @@
       </w:r>
     </w:p>
   </w:comment>
-  <w:comment w:id="10" w:author="Microsoft Office User" w:date="2024-09-30T14:13:00Z" w:initials="MOU">
+  <w:comment w:id="7" w:author="Microsoft Office User" w:date="2024-09-30T14:13:00Z" w:initials="MOU">
     <w:p>
       <w:pPr>
         <w:pStyle w:val="CommentText"/>
@@ -6319,7 +6748,7 @@
       </w:r>
     </w:p>
   </w:comment>
-  <w:comment w:id="11" w:author="Microsoft Office User" w:date="2025-01-10T12:46:00Z" w:initials="MOU">
+  <w:comment w:id="8" w:author="Microsoft Office User" w:date="2025-01-10T12:46:00Z" w:initials="MOU">
     <w:p>
       <w:pPr>
         <w:pStyle w:val="CommentText"/>
@@ -6332,7 +6761,7 @@
       </w:r>
     </w:p>
   </w:comment>
-  <w:comment w:id="12" w:author="Microsoft Office User" w:date="2024-09-30T14:25:00Z" w:initials="MOU">
+  <w:comment w:id="9" w:author="Microsoft Office User" w:date="2024-09-30T14:25:00Z" w:initials="MOU">
     <w:p>
       <w:pPr>
         <w:pStyle w:val="CommentText"/>
@@ -6348,7 +6777,7 @@
       </w:r>
     </w:p>
   </w:comment>
-  <w:comment w:id="13" w:author="Jaeger, Florian" w:date="2024-09-30T09:47:00Z" w:initials="TJ">
+  <w:comment w:id="10" w:author="Jaeger, Florian" w:date="2024-09-30T09:47:00Z" w:initials="TJ">
     <w:p>
       <w:r>
         <w:rPr>
@@ -6366,7 +6795,7 @@
       </w:r>
     </w:p>
   </w:comment>
-  <w:comment w:id="14" w:author="Microsoft Office User" w:date="2024-09-30T20:24:00Z" w:initials="MOU">
+  <w:comment w:id="11" w:author="Microsoft Office User" w:date="2024-09-30T20:24:00Z" w:initials="MOU">
     <w:p>
       <w:pPr>
         <w:pStyle w:val="CommentText"/>
@@ -6382,7 +6811,7 @@
       </w:r>
     </w:p>
   </w:comment>
-  <w:comment w:id="15" w:author="Microsoft Office User" w:date="2024-09-30T20:25:00Z" w:initials="MOU">
+  <w:comment w:id="12" w:author="Microsoft Office User" w:date="2024-09-30T20:25:00Z" w:initials="MOU">
     <w:p>
       <w:pPr>
         <w:pStyle w:val="CommentText"/>
@@ -6401,7 +6830,7 @@
       </w:r>
     </w:p>
   </w:comment>
-  <w:comment w:id="16" w:author="Jaeger, Florian" w:date="2024-09-29T17:25:00Z" w:initials="TJ">
+  <w:comment w:id="13" w:author="Jaeger, Florian" w:date="2024-09-29T17:25:00Z" w:initials="TJ">
     <w:p>
       <w:r>
         <w:rPr>
@@ -6419,7 +6848,7 @@
       </w:r>
     </w:p>
   </w:comment>
-  <w:comment w:id="19" w:author="Jaeger, Florian" w:date="2025-01-26T18:39:00Z" w:initials="TJ">
+  <w:comment w:id="14" w:author="Jaeger, Florian" w:date="2025-01-26T18:39:00Z" w:initials="TJ">
     <w:p>
       <w:r>
         <w:rPr>
@@ -6437,38 +6866,7 @@
       </w:r>
     </w:p>
   </w:comment>
-  <w:comment w:id="21" w:author="Microsoft Office User" w:date="2024-10-08T17:50:00Z" w:initials="MOU">
-    <w:p>
-      <w:pPr>
-        <w:pStyle w:val="CommentText"/>
-      </w:pPr>
-      <w:r>
-        <w:rPr>
-          <w:rStyle w:val="CommentReference"/>
-        </w:rPr>
-        <w:annotationRef/>
-      </w:r>
-      <w:r>
-        <w:t xml:space="preserve">Just </w:t>
-      </w:r>
-      <w:r>
-        <w:t xml:space="preserve">making </w:t>
-      </w:r>
-      <w:r>
-        <w:t xml:space="preserve">a note that </w:t>
-      </w:r>
-      <w:r>
-        <w:t>the DL</w:t>
-      </w:r>
-      <w:r>
-        <w:t xml:space="preserve"> synthetic stimuli were handed down from McMurray et al 2002, to Clayards 2008 and then K&amp;J2016</w:t>
-      </w:r>
-      <w:r>
-        <w:t>. I don’t know if the stimuli from Maye, Werker &amp; Gerken or Logan et al are also synthetic sounding</w:t>
-      </w:r>
-    </w:p>
-  </w:comment>
-  <w:comment w:id="20" w:author="Jaeger, Florian" w:date="2025-01-26T19:07:00Z" w:initials="TJ">
+  <w:comment w:id="15" w:author="Jaeger, Florian" w:date="2025-01-27T10:15:00Z" w:initials="TJ">
     <w:p>
       <w:r>
         <w:rPr>
@@ -6482,11 +6880,11 @@
           <w:sz w:val="20"/>
           <w:szCs w:val="20"/>
         </w:rPr>
-        <w:t>most of this should probably be moved up into the main letter.</w:t>
+        <w:t>Consider anticipating two aspects in the intro: 1) that L2 theories also predict DL and many of its effects, 2) some of the same issues we identify about rapid adaptation research also apply to L2 work (absence of actual DL models; though perhaps Shaw [w/ Best] / Escudero / MacWhinney would be exceptions?), 3) some of our analysis approaches might be of interest to L2 work.</w:t>
       </w:r>
     </w:p>
   </w:comment>
-  <w:comment w:id="22" w:author="Jaeger, Florian" w:date="2024-09-30T11:48:00Z" w:initials="TJ">
+  <w:comment w:id="16" w:author="Jaeger, Florian" w:date="2025-01-27T10:15:00Z" w:initials="TJ">
     <w:p>
       <w:r>
         <w:rPr>
@@ -6500,11 +6898,43 @@
           <w:sz w:val="20"/>
           <w:szCs w:val="20"/>
         </w:rPr>
-        <w:t>yeah, I kinda feel the same. perhaps we can come up with a reasonable prior refit and then just report that? Let’s talk about it.</w:t>
-      </w:r>
-    </w:p>
+        <w:t>alternatively or additionally, discuss this in the GD.</w:t>
+      </w:r>
+    </w:p>
+    <w:p/>
   </w:comment>
-  <w:comment w:id="23" w:author="Jaeger, Florian" w:date="2024-09-30T11:50:00Z" w:initials="TJ">
+  <w:comment w:id="18" w:author="Microsoft Office User" w:date="2024-10-08T17:50:00Z" w:initials="MOU">
+    <w:p>
+      <w:pPr>
+        <w:pStyle w:val="CommentText"/>
+      </w:pPr>
+      <w:r>
+        <w:rPr>
+          <w:rStyle w:val="CommentReference"/>
+        </w:rPr>
+        <w:annotationRef/>
+      </w:r>
+      <w:r>
+        <w:t xml:space="preserve">Just </w:t>
+      </w:r>
+      <w:r>
+        <w:t xml:space="preserve">making </w:t>
+      </w:r>
+      <w:r>
+        <w:t xml:space="preserve">a note that </w:t>
+      </w:r>
+      <w:r>
+        <w:t>the DL</w:t>
+      </w:r>
+      <w:r>
+        <w:t xml:space="preserve"> synthetic stimuli were handed down from McMurray et al 2002, to Clayards 2008 and then K&amp;J2016</w:t>
+      </w:r>
+      <w:r>
+        <w:t>. I don’t know if the stimuli from Maye, Werker &amp; Gerken or Logan et al are also synthetic sounding</w:t>
+      </w:r>
+    </w:p>
+  </w:comment>
+  <w:comment w:id="17" w:author="Jaeger, Florian" w:date="2025-01-26T19:07:00Z" w:initials="TJ">
     <w:p>
       <w:r>
         <w:rPr>
@@ -6518,11 +6948,11 @@
           <w:sz w:val="20"/>
           <w:szCs w:val="20"/>
         </w:rPr>
-        <w:t>good point. Right before the “Note that …” sentence let’s add “Italicized rows assess incremental changes across multiple block, increasing the sensitivity to detect effects.”</w:t>
+        <w:t>most of this should probably be moved up into the main letter.</w:t>
       </w:r>
     </w:p>
   </w:comment>
-  <w:comment w:id="24" w:author="Jaeger, Florian" w:date="2025-01-26T19:15:00Z" w:initials="TJ">
+  <w:comment w:id="19" w:author="Jaeger, Florian" w:date="2024-09-30T11:48:00Z" w:initials="TJ">
     <w:p>
       <w:r>
         <w:rPr>
@@ -6536,119 +6966,11 @@
           <w:sz w:val="20"/>
           <w:szCs w:val="20"/>
         </w:rPr>
-        <w:t>@Maryann, has this not yet been done? Can we please resolve comments once they have been addresseD?</w:t>
+        <w:t>yeah, I kinda feel the same. perhaps we can come up with a reasonable prior refit and then just report that? Let’s talk about it.</w:t>
       </w:r>
     </w:p>
   </w:comment>
-  <w:comment w:id="25" w:author="Microsoft Office User" w:date="2025-01-27T12:49:00Z" w:initials="MOU">
-    <w:p>
-      <w:pPr>
-        <w:shd w:val="clear" w:color="auto" w:fill="FFFFFF"/>
-        <w:rPr>
-          <w:rFonts w:ascii="Times New Roman" w:eastAsia="Times New Roman" w:hAnsi="Times New Roman" w:cs="Times New Roman"/>
-          <w:kern w:val="0"/>
-          <w:sz w:val="27"/>
-          <w:szCs w:val="27"/>
-          <w:lang w:eastAsia="en-GB"/>
-          <w14:ligatures w14:val="none"/>
-        </w:rPr>
-      </w:pPr>
-      <w:r>
-        <w:rPr>
-          <w:rStyle w:val="CommentReference"/>
-        </w:rPr>
-        <w:annotationRef/>
-      </w:r>
-    </w:p>
-    <w:p>
-      <w:pPr>
-        <w:shd w:val="clear" w:color="auto" w:fill="FFFFFF"/>
-        <w:rPr>
-          <w:rFonts w:ascii="Times New Roman" w:eastAsia="Times New Roman" w:hAnsi="Times New Roman" w:cs="Times New Roman"/>
-          <w:kern w:val="0"/>
-          <w:sz w:val="27"/>
-          <w:szCs w:val="27"/>
-          <w:lang w:eastAsia="en-GB"/>
-          <w14:ligatures w14:val="none"/>
-        </w:rPr>
-      </w:pPr>
-    </w:p>
-    <w:p>
-      <w:pPr>
-        <w:pStyle w:val="CommentText"/>
-      </w:pPr>
-    </w:p>
-  </w:comment>
-  <w:comment w:id="26" w:author="Microsoft Office User" w:date="2025-01-27T12:28:00Z" w:initials="MOU">
-    <w:p>
-      <w:pPr>
-        <w:pStyle w:val="CommentText"/>
-      </w:pPr>
-      <w:r>
-        <w:rPr>
-          <w:rStyle w:val="CommentReference"/>
-        </w:rPr>
-        <w:annotationRef/>
-      </w:r>
-      <w:r>
-        <w:t xml:space="preserve">This is correctly referenced. </w:t>
-      </w:r>
-    </w:p>
-  </w:comment>
-  <w:comment w:id="27" w:author="Microsoft Office User" w:date="2024-10-11T16:37:00Z" w:initials="MOU">
-    <w:p>
-      <w:pPr>
-        <w:pStyle w:val="CommentText"/>
-      </w:pPr>
-      <w:r>
-        <w:rPr>
-          <w:rStyle w:val="CommentReference"/>
-        </w:rPr>
-        <w:annotationRef/>
-      </w:r>
-      <w:r>
-        <w:t>Done.</w:t>
-      </w:r>
-    </w:p>
-  </w:comment>
-  <w:comment w:id="28" w:author="Microsoft Office User" w:date="2025-01-27T12:03:00Z" w:initials="MOU">
-    <w:p>
-      <w:pPr>
-        <w:pStyle w:val="CommentText"/>
-      </w:pPr>
-      <w:r>
-        <w:rPr>
-          <w:rStyle w:val="CommentReference"/>
-        </w:rPr>
-        <w:annotationRef/>
-      </w:r>
-      <w:r>
-        <w:t>Done. But this might change depending on how the text is edited.</w:t>
-      </w:r>
-    </w:p>
-  </w:comment>
-  <w:comment w:id="29" w:author="Microsoft Office User" w:date="2025-01-27T12:48:00Z" w:initials="MOU">
-    <w:p>
-      <w:pPr>
-        <w:pStyle w:val="CommentText"/>
-      </w:pPr>
-      <w:r>
-        <w:rPr>
-          <w:rStyle w:val="CommentReference"/>
-        </w:rPr>
-        <w:annotationRef/>
-      </w:r>
-      <w:r>
-        <w:t>Done.</w:t>
-      </w:r>
-    </w:p>
-    <w:p>
-      <w:pPr>
-        <w:pStyle w:val="CommentText"/>
-      </w:pPr>
-    </w:p>
-  </w:comment>
-  <w:comment w:id="30" w:author="Jaeger, Florian" w:date="2024-09-29T17:32:00Z" w:initials="TJ">
+  <w:comment w:id="20" w:author="Jaeger, Florian" w:date="2024-09-29T17:32:00Z" w:initials="TJ">
     <w:p>
       <w:r>
         <w:rPr>
@@ -6666,7 +6988,7 @@
       </w:r>
     </w:p>
   </w:comment>
-  <w:comment w:id="31" w:author="Microsoft Office User" w:date="2024-09-28T12:00:00Z" w:initials="MOU">
+  <w:comment w:id="21" w:author="Microsoft Office User" w:date="2024-09-28T12:00:00Z" w:initials="MOU">
     <w:p>
       <w:pPr>
         <w:pStyle w:val="CommentText"/>
@@ -6682,7 +7004,7 @@
       </w:r>
     </w:p>
   </w:comment>
-  <w:comment w:id="32" w:author="Microsoft Office User" w:date="2024-09-28T11:36:00Z" w:initials="MOU">
+  <w:comment w:id="22" w:author="Microsoft Office User" w:date="2024-09-28T11:36:00Z" w:initials="MOU">
     <w:p>
       <w:pPr>
         <w:pStyle w:val="CommentText"/>
@@ -6698,7 +7020,7 @@
       </w:r>
     </w:p>
   </w:comment>
-  <w:comment w:id="33" w:author="Jaeger, Florian" w:date="2024-09-29T17:33:00Z" w:initials="TJ">
+  <w:comment w:id="23" w:author="Jaeger, Florian" w:date="2024-09-29T17:33:00Z" w:initials="TJ">
     <w:p>
       <w:r>
         <w:rPr>
@@ -6716,7 +7038,7 @@
       </w:r>
     </w:p>
   </w:comment>
-  <w:comment w:id="34" w:author="Jaeger, Florian" w:date="2024-09-29T17:34:00Z" w:initials="TJ">
+  <w:comment w:id="24" w:author="Jaeger, Florian" w:date="2024-09-29T17:34:00Z" w:initials="TJ">
     <w:p>
       <w:r>
         <w:rPr>
@@ -6734,7 +7056,7 @@
       </w:r>
     </w:p>
   </w:comment>
-  <w:comment w:id="35" w:author="Jaeger, Florian" w:date="2024-09-29T17:34:00Z" w:initials="TJ">
+  <w:comment w:id="25" w:author="Jaeger, Florian" w:date="2024-09-29T17:34:00Z" w:initials="TJ">
     <w:p>
       <w:r>
         <w:rPr>
@@ -6752,7 +7074,7 @@
       </w:r>
     </w:p>
   </w:comment>
-  <w:comment w:id="36" w:author="Microsoft Office User" w:date="2024-09-28T11:11:00Z" w:initials="MOU">
+  <w:comment w:id="26" w:author="Microsoft Office User" w:date="2024-09-28T11:11:00Z" w:initials="MOU">
     <w:p>
       <w:pPr>
         <w:pStyle w:val="CommentText"/>
@@ -6768,7 +7090,7 @@
       </w:r>
     </w:p>
   </w:comment>
-  <w:comment w:id="37" w:author="Jaeger, Florian" w:date="2024-09-29T17:36:00Z" w:initials="TJ">
+  <w:comment w:id="27" w:author="Jaeger, Florian" w:date="2024-09-29T17:36:00Z" w:initials="TJ">
     <w:p>
       <w:r>
         <w:rPr>
@@ -6786,7 +7108,7 @@
       </w:r>
     </w:p>
   </w:comment>
-  <w:comment w:id="38" w:author="Microsoft Office User" w:date="2024-09-28T11:12:00Z" w:initials="MOU">
+  <w:comment w:id="28" w:author="Microsoft Office User" w:date="2024-09-28T11:12:00Z" w:initials="MOU">
     <w:p>
       <w:pPr>
         <w:pStyle w:val="CommentText"/>
@@ -6802,7 +7124,7 @@
       </w:r>
     </w:p>
   </w:comment>
-  <w:comment w:id="39" w:author="Microsoft Office User" w:date="2024-10-16T17:24:00Z" w:initials="MOU">
+  <w:comment w:id="40" w:author="Microsoft Office User" w:date="2024-09-28T11:15:00Z" w:initials="MOU">
     <w:p>
       <w:pPr>
         <w:pStyle w:val="CommentText"/>
@@ -6814,32 +7136,11 @@
         <w:annotationRef/>
       </w:r>
       <w:r>
-        <w:t>Changed</w:t>
-      </w:r>
-    </w:p>
-    <w:p>
-      <w:pPr>
-        <w:pStyle w:val="CommentText"/>
-      </w:pPr>
+        <w:t>Reviewer preference.</w:t>
+      </w:r>
     </w:p>
   </w:comment>
-  <w:comment w:id="59" w:author="Microsoft Office User" w:date="2024-09-28T11:15:00Z" w:initials="MOU">
-    <w:p>
-      <w:pPr>
-        <w:pStyle w:val="CommentText"/>
-      </w:pPr>
-      <w:r>
-        <w:rPr>
-          <w:rStyle w:val="CommentReference"/>
-        </w:rPr>
-        <w:annotationRef/>
-      </w:r>
-      <w:r>
-        <w:t>Reviewer preference.</w:t>
-      </w:r>
-    </w:p>
-  </w:comment>
-  <w:comment w:id="60" w:author="Jaeger, Florian" w:date="2024-09-29T17:37:00Z" w:initials="TJ">
+  <w:comment w:id="41" w:author="Jaeger, Florian" w:date="2024-09-29T17:37:00Z" w:initials="TJ">
     <w:p>
       <w:r>
         <w:rPr>
@@ -6857,7 +7158,7 @@
       </w:r>
     </w:p>
   </w:comment>
-  <w:comment w:id="80" w:author="Microsoft Office User" w:date="2024-09-28T11:16:00Z" w:initials="MOU">
+  <w:comment w:id="61" w:author="Microsoft Office User" w:date="2024-09-28T11:16:00Z" w:initials="MOU">
     <w:p>
       <w:pPr>
         <w:pStyle w:val="CommentText"/>
@@ -6873,7 +7174,7 @@
       </w:r>
     </w:p>
   </w:comment>
-  <w:comment w:id="81" w:author="Jaeger, Florian" w:date="2024-09-29T17:38:00Z" w:initials="TJ">
+  <w:comment w:id="62" w:author="Jaeger, Florian" w:date="2024-09-29T17:38:00Z" w:initials="TJ">
     <w:p>
       <w:r>
         <w:rPr>
@@ -6891,7 +7192,7 @@
       </w:r>
     </w:p>
   </w:comment>
-  <w:comment w:id="82" w:author="Jaeger, Florian" w:date="2024-09-29T17:38:00Z" w:initials="TJ">
+  <w:comment w:id="63" w:author="Jaeger, Florian" w:date="2024-09-29T17:38:00Z" w:initials="TJ">
     <w:p>
       <w:r>
         <w:rPr>
@@ -6909,7 +7210,7 @@
       </w:r>
     </w:p>
   </w:comment>
-  <w:comment w:id="83" w:author="Jaeger, Florian" w:date="2024-09-29T17:39:00Z" w:initials="TJ">
+  <w:comment w:id="64" w:author="Jaeger, Florian" w:date="2024-09-29T17:39:00Z" w:initials="TJ">
     <w:p>
       <w:r>
         <w:rPr>
@@ -6927,7 +7228,7 @@
       </w:r>
     </w:p>
   </w:comment>
-  <w:comment w:id="84" w:author="Jaeger, Florian" w:date="2024-09-29T17:40:00Z" w:initials="TJ">
+  <w:comment w:id="65" w:author="Jaeger, Florian" w:date="2024-09-29T17:40:00Z" w:initials="TJ">
     <w:p>
       <w:r>
         <w:rPr>
@@ -6945,7 +7246,7 @@
       </w:r>
     </w:p>
   </w:comment>
-  <w:comment w:id="122" w:author="Microsoft Office User" w:date="2024-10-10T15:43:00Z" w:initials="MOU">
+  <w:comment w:id="103" w:author="Microsoft Office User" w:date="2024-10-10T15:43:00Z" w:initials="MOU">
     <w:p>
       <w:pPr>
         <w:pStyle w:val="CommentText"/>
@@ -6961,7 +7262,7 @@
       </w:r>
     </w:p>
   </w:comment>
-  <w:comment w:id="142" w:author="Microsoft Office User" w:date="2024-09-28T11:20:00Z" w:initials="MOU">
+  <w:comment w:id="123" w:author="Microsoft Office User" w:date="2024-09-28T11:20:00Z" w:initials="MOU">
     <w:p>
       <w:pPr>
         <w:pStyle w:val="CommentText"/>
@@ -6977,7 +7278,7 @@
       </w:r>
     </w:p>
   </w:comment>
-  <w:comment w:id="143" w:author="Jaeger, Florian" w:date="2024-09-29T17:41:00Z" w:initials="TJ">
+  <w:comment w:id="124" w:author="Jaeger, Florian" w:date="2024-09-29T17:41:00Z" w:initials="TJ">
     <w:p>
       <w:r>
         <w:rPr>
@@ -6995,7 +7296,7 @@
       </w:r>
     </w:p>
   </w:comment>
-  <w:comment w:id="144" w:author="Jaeger, Florian" w:date="2024-09-29T17:42:00Z" w:initials="TJ">
+  <w:comment w:id="125" w:author="Jaeger, Florian" w:date="2024-09-29T17:42:00Z" w:initials="TJ">
     <w:p>
       <w:r>
         <w:rPr>
@@ -7013,7 +7314,7 @@
       </w:r>
     </w:p>
   </w:comment>
-  <w:comment w:id="145" w:author="Microsoft Office User" w:date="2024-09-28T11:23:00Z" w:initials="MOU">
+  <w:comment w:id="126" w:author="Microsoft Office User" w:date="2024-09-28T11:23:00Z" w:initials="MOU">
     <w:p>
       <w:pPr>
         <w:pStyle w:val="CommentText"/>
@@ -7029,7 +7330,7 @@
       </w:r>
     </w:p>
   </w:comment>
-  <w:comment w:id="146" w:author="Jaeger, Florian" w:date="2024-09-29T17:43:00Z" w:initials="TJ">
+  <w:comment w:id="127" w:author="Jaeger, Florian" w:date="2024-09-29T17:43:00Z" w:initials="TJ">
     <w:p>
       <w:r>
         <w:rPr>
@@ -7047,7 +7348,7 @@
       </w:r>
     </w:p>
   </w:comment>
-  <w:comment w:id="147" w:author="Microsoft Office User" w:date="2024-09-28T11:24:00Z" w:initials="MOU">
+  <w:comment w:id="128" w:author="Microsoft Office User" w:date="2024-09-28T11:24:00Z" w:initials="MOU">
     <w:p>
       <w:pPr>
         <w:pStyle w:val="CommentText"/>
@@ -7066,7 +7367,7 @@
       </w:r>
     </w:p>
   </w:comment>
-  <w:comment w:id="148" w:author="Microsoft Office User" w:date="2024-09-28T11:28:00Z" w:initials="MOU">
+  <w:comment w:id="129" w:author="Microsoft Office User" w:date="2024-09-28T11:28:00Z" w:initials="MOU">
     <w:p>
       <w:pPr>
         <w:pStyle w:val="CommentText"/>
@@ -7085,7 +7386,7 @@
       </w:r>
     </w:p>
   </w:comment>
-  <w:comment w:id="149" w:author="Jaeger, Florian" w:date="2024-09-29T17:44:00Z" w:initials="TJ">
+  <w:comment w:id="130" w:author="Jaeger, Florian" w:date="2024-09-29T17:44:00Z" w:initials="TJ">
     <w:p>
       <w:r>
         <w:rPr>
@@ -7103,7 +7404,7 @@
       </w:r>
     </w:p>
   </w:comment>
-  <w:comment w:id="150" w:author="Microsoft Office User" w:date="2024-10-10T20:59:00Z" w:initials="MOU">
+  <w:comment w:id="131" w:author="Microsoft Office User" w:date="2024-10-10T20:59:00Z" w:initials="MOU">
     <w:p>
       <w:pPr>
         <w:pStyle w:val="CommentText"/>
@@ -7122,7 +7423,7 @@
       </w:r>
     </w:p>
   </w:comment>
-  <w:comment w:id="153" w:author="Microsoft Office User" w:date="2024-09-28T11:29:00Z" w:initials="MOU">
+  <w:comment w:id="134" w:author="Microsoft Office User" w:date="2024-09-28T11:29:00Z" w:initials="MOU">
     <w:p>
       <w:pPr>
         <w:pStyle w:val="CommentText"/>
@@ -7138,7 +7439,7 @@
       </w:r>
     </w:p>
   </w:comment>
-  <w:comment w:id="152" w:author="Jaeger, Florian" w:date="2024-09-29T17:46:00Z" w:initials="TJ">
+  <w:comment w:id="133" w:author="Jaeger, Florian" w:date="2024-09-29T17:46:00Z" w:initials="TJ">
     <w:p>
       <w:r>
         <w:rPr>
@@ -7156,7 +7457,7 @@
       </w:r>
     </w:p>
   </w:comment>
-  <w:comment w:id="155" w:author="Microsoft Office User" w:date="2024-09-28T11:30:00Z" w:initials="MOU">
+  <w:comment w:id="136" w:author="Microsoft Office User" w:date="2024-09-28T11:30:00Z" w:initials="MOU">
     <w:p>
       <w:pPr>
         <w:pStyle w:val="CommentText"/>
@@ -7172,7 +7473,7 @@
       </w:r>
     </w:p>
   </w:comment>
-  <w:comment w:id="156" w:author="Microsoft Office User" w:date="2024-10-16T18:11:00Z" w:initials="MOU">
+  <w:comment w:id="137" w:author="Microsoft Office User" w:date="2024-10-16T18:11:00Z" w:initials="MOU">
     <w:p>
       <w:pPr>
         <w:pStyle w:val="CommentText"/>
@@ -7191,7 +7492,7 @@
       </w:r>
     </w:p>
   </w:comment>
-  <w:comment w:id="157" w:author="Jaeger, Florian" w:date="2024-09-29T17:51:00Z" w:initials="TJ">
+  <w:comment w:id="138" w:author="Jaeger, Florian" w:date="2024-09-29T17:51:00Z" w:initials="TJ">
     <w:p>
       <w:r>
         <w:rPr>
@@ -7209,7 +7510,7 @@
       </w:r>
     </w:p>
   </w:comment>
-  <w:comment w:id="158" w:author="Jaeger, Florian" w:date="2024-09-29T17:53:00Z" w:initials="TJ">
+  <w:comment w:id="139" w:author="Jaeger, Florian" w:date="2024-09-29T17:53:00Z" w:initials="TJ">
     <w:p>
       <w:r>
         <w:rPr>
@@ -7227,7 +7528,7 @@
       </w:r>
     </w:p>
   </w:comment>
-  <w:comment w:id="159" w:author="Microsoft Office User" w:date="2025-01-27T10:11:00Z" w:initials="MOU">
+  <w:comment w:id="140" w:author="Microsoft Office User" w:date="2025-01-27T10:11:00Z" w:initials="MOU">
     <w:p>
       <w:pPr>
         <w:pStyle w:val="CommentText"/>
@@ -7263,16 +7564,11 @@
   <w15:commentEx w15:paraId="426DFB68" w15:done="1"/>
   <w15:commentEx w15:paraId="7C8F213D" w15:done="1"/>
   <w15:commentEx w15:paraId="2A57D068" w15:done="0"/>
+  <w15:commentEx w15:paraId="72A87331" w15:paraIdParent="2A57D068" w15:done="0"/>
+  <w15:commentEx w15:paraId="1632D60F" w15:paraIdParent="2A57D068" w15:done="0"/>
   <w15:commentEx w15:paraId="00D6E214" w15:done="0"/>
   <w15:commentEx w15:paraId="5280E032" w15:done="0"/>
   <w15:commentEx w15:paraId="773E630E" w15:done="0"/>
-  <w15:commentEx w15:paraId="4E7B8B70" w15:done="1"/>
-  <w15:commentEx w15:paraId="3CA1CE83" w15:paraIdParent="4E7B8B70" w15:done="1"/>
-  <w15:commentEx w15:paraId="355FF4D3" w15:paraIdParent="4E7B8B70" w15:done="1"/>
-  <w15:commentEx w15:paraId="1259B4D7" w15:done="1"/>
-  <w15:commentEx w15:paraId="287F91B8" w15:done="1"/>
-  <w15:commentEx w15:paraId="163B22E0" w15:done="0"/>
-  <w15:commentEx w15:paraId="3EF9FC10" w15:done="1"/>
   <w15:commentEx w15:paraId="7D6AAC81" w15:done="0"/>
   <w15:commentEx w15:paraId="6596E97C" w15:done="0"/>
   <w15:commentEx w15:paraId="4C678501" w15:done="1"/>
@@ -7282,7 +7578,6 @@
   <w15:commentEx w15:paraId="5120B2EF" w15:done="0"/>
   <w15:commentEx w15:paraId="4DCFC58D" w15:paraIdParent="5120B2EF" w15:done="0"/>
   <w15:commentEx w15:paraId="026A434B" w15:done="0"/>
-  <w15:commentEx w15:paraId="3497D2F2" w15:done="1"/>
   <w15:commentEx w15:paraId="42B14700" w15:done="0"/>
   <w15:commentEx w15:paraId="1531D9B2" w15:paraIdParent="42B14700" w15:done="0"/>
   <w15:commentEx w15:paraId="40F5F9F6" w15:done="0"/>
@@ -7327,16 +7622,11 @@
   <w16cex:commentExtensible w16cex:durableId="3781641D" w16cex:dateUtc="2024-09-30T18:25:00Z"/>
   <w16cex:commentExtensible w16cex:durableId="1C22E5F2" w16cex:dateUtc="2024-09-29T21:25:00Z"/>
   <w16cex:commentExtensible w16cex:durableId="774DAD87" w16cex:dateUtc="2025-01-26T23:39:00Z"/>
+  <w16cex:commentExtensible w16cex:durableId="31581D44" w16cex:dateUtc="2025-01-27T15:15:00Z"/>
+  <w16cex:commentExtensible w16cex:durableId="02AB0622" w16cex:dateUtc="2025-01-27T15:15:00Z"/>
   <w16cex:commentExtensible w16cex:durableId="52638EEF" w16cex:dateUtc="2024-10-08T15:50:00Z"/>
   <w16cex:commentExtensible w16cex:durableId="45062FDE" w16cex:dateUtc="2025-01-27T00:07:00Z"/>
   <w16cex:commentExtensible w16cex:durableId="1A2114E4" w16cex:dateUtc="2024-09-30T15:48:00Z"/>
-  <w16cex:commentExtensible w16cex:durableId="52BAC1D1" w16cex:dateUtc="2024-09-30T15:50:00Z"/>
-  <w16cex:commentExtensible w16cex:durableId="0F6CABBC" w16cex:dateUtc="2025-01-27T00:15:00Z"/>
-  <w16cex:commentExtensible w16cex:durableId="47C797BC" w16cex:dateUtc="2025-01-27T11:49:00Z"/>
-  <w16cex:commentExtensible w16cex:durableId="2C58AFCE" w16cex:dateUtc="2025-01-27T11:28:00Z"/>
-  <w16cex:commentExtensible w16cex:durableId="2478F144" w16cex:dateUtc="2024-10-11T14:37:00Z"/>
-  <w16cex:commentExtensible w16cex:durableId="195D65A6" w16cex:dateUtc="2025-01-27T11:03:00Z"/>
-  <w16cex:commentExtensible w16cex:durableId="04C721B4" w16cex:dateUtc="2025-01-27T11:48:00Z"/>
   <w16cex:commentExtensible w16cex:durableId="585D49EB" w16cex:dateUtc="2024-09-29T21:32:00Z"/>
   <w16cex:commentExtensible w16cex:durableId="36C20C1E" w16cex:dateUtc="2024-09-28T10:00:00Z"/>
   <w16cex:commentExtensible w16cex:durableId="5DF7A498" w16cex:dateUtc="2024-09-28T09:36:00Z"/>
@@ -7346,7 +7636,6 @@
   <w16cex:commentExtensible w16cex:durableId="1AB0296F" w16cex:dateUtc="2024-09-28T09:11:00Z"/>
   <w16cex:commentExtensible w16cex:durableId="267AF3F0" w16cex:dateUtc="2024-09-29T21:36:00Z"/>
   <w16cex:commentExtensible w16cex:durableId="294C04EE" w16cex:dateUtc="2024-09-28T09:12:00Z"/>
-  <w16cex:commentExtensible w16cex:durableId="082C9E75" w16cex:dateUtc="2024-10-16T15:24:00Z"/>
   <w16cex:commentExtensible w16cex:durableId="3B7C8EC2" w16cex:dateUtc="2024-09-28T09:15:00Z"/>
   <w16cex:commentExtensible w16cex:durableId="73AA8B37" w16cex:dateUtc="2024-09-29T21:37:00Z"/>
   <w16cex:commentExtensible w16cex:durableId="421D896A" w16cex:dateUtc="2024-09-28T09:16:00Z"/>
@@ -7391,16 +7680,11 @@
   <w16cid:commentId w16cid:paraId="426DFB68" w16cid:durableId="3781641D"/>
   <w16cid:commentId w16cid:paraId="7C8F213D" w16cid:durableId="1C22E5F2"/>
   <w16cid:commentId w16cid:paraId="2A57D068" w16cid:durableId="774DAD87"/>
+  <w16cid:commentId w16cid:paraId="72A87331" w16cid:durableId="31581D44"/>
+  <w16cid:commentId w16cid:paraId="1632D60F" w16cid:durableId="02AB0622"/>
   <w16cid:commentId w16cid:paraId="00D6E214" w16cid:durableId="52638EEF"/>
   <w16cid:commentId w16cid:paraId="5280E032" w16cid:durableId="45062FDE"/>
   <w16cid:commentId w16cid:paraId="773E630E" w16cid:durableId="1A2114E4"/>
-  <w16cid:commentId w16cid:paraId="4E7B8B70" w16cid:durableId="52BAC1D1"/>
-  <w16cid:commentId w16cid:paraId="3CA1CE83" w16cid:durableId="0F6CABBC"/>
-  <w16cid:commentId w16cid:paraId="355FF4D3" w16cid:durableId="47C797BC"/>
-  <w16cid:commentId w16cid:paraId="1259B4D7" w16cid:durableId="2C58AFCE"/>
-  <w16cid:commentId w16cid:paraId="287F91B8" w16cid:durableId="2478F144"/>
-  <w16cid:commentId w16cid:paraId="163B22E0" w16cid:durableId="195D65A6"/>
-  <w16cid:commentId w16cid:paraId="3EF9FC10" w16cid:durableId="04C721B4"/>
   <w16cid:commentId w16cid:paraId="7D6AAC81" w16cid:durableId="585D49EB"/>
   <w16cid:commentId w16cid:paraId="6596E97C" w16cid:durableId="36C20C1E"/>
   <w16cid:commentId w16cid:paraId="4C678501" w16cid:durableId="5DF7A498"/>
@@ -7410,7 +7694,6 @@
   <w16cid:commentId w16cid:paraId="5120B2EF" w16cid:durableId="1AB0296F"/>
   <w16cid:commentId w16cid:paraId="4DCFC58D" w16cid:durableId="267AF3F0"/>
   <w16cid:commentId w16cid:paraId="026A434B" w16cid:durableId="294C04EE"/>
-  <w16cid:commentId w16cid:paraId="3497D2F2" w16cid:durableId="082C9E75"/>
   <w16cid:commentId w16cid:paraId="42B14700" w16cid:durableId="3B7C8EC2"/>
   <w16cid:commentId w16cid:paraId="1531D9B2" w16cid:durableId="73AA8B37"/>
   <w16cid:commentId w16cid:paraId="40F5F9F6" w16cid:durableId="421D896A"/>
@@ -8116,7 +8399,7 @@
         <w:kern w:val="2"/>
         <w:sz w:val="24"/>
         <w:szCs w:val="24"/>
-        <w:lang w:val="en-SE" w:eastAsia="en-US" w:bidi="ar-SA"/>
+        <w:lang w:eastAsia="en-US" w:bidi="ar-SA"/>
         <w14:ligatures w14:val="standardContextual"/>
       </w:rPr>
     </w:rPrDefault>

</xml_diff>

<commit_message>
reinstating edits mistakenly rolled back
</commit_message>
<xml_diff>
--- a/output/papers/Cognition-Round2/COGNITION_reviewer_comments.docx
+++ b/output/papers/Cognition-Round2/COGNITION_reviewer_comments.docx
@@ -154,23 +154,7 @@
           <w:color w:val="A8D08D" w:themeColor="accent6" w:themeTint="99"/>
           <w:lang w:val="en-US"/>
         </w:rPr>
-        <w:t xml:space="preserve">Drive home that our paradigm is much </w:t>
-      </w:r>
-      <w:proofErr w:type="gramStart"/>
-      <w:r>
-        <w:rPr>
-          <w:color w:val="A8D08D" w:themeColor="accent6" w:themeTint="99"/>
-          <w:lang w:val="en-US"/>
-        </w:rPr>
-        <w:t>more fine</w:t>
-      </w:r>
-      <w:proofErr w:type="gramEnd"/>
-      <w:r>
-        <w:rPr>
-          <w:color w:val="A8D08D" w:themeColor="accent6" w:themeTint="99"/>
-          <w:lang w:val="en-US"/>
-        </w:rPr>
-        <w:t xml:space="preserve"> grained --- both in terms of unique stimuli during exposure and test, and the method used to estimate changes in cat function.</w:t>
+        <w:t>Drive home that our paradigm is much more fine grained --- both in terms of unique stimuli during exposure and test, and the method used to estimate changes in cat function.</w:t>
       </w:r>
     </w:p>
     <w:p>
@@ -233,23 +217,7 @@
           <w:color w:val="A8D08D" w:themeColor="accent6" w:themeTint="99"/>
           <w:lang w:val="en-US"/>
         </w:rPr>
-        <w:t xml:space="preserve">We need to make clear that we developed the Ios in parallel while preparing the experiment. It took us about 1 year to implement and test all parts of the Ios (reported in more detail in the SI). Nobody had really deployed such </w:t>
-      </w:r>
-      <w:proofErr w:type="gramStart"/>
-      <w:r>
-        <w:rPr>
-          <w:color w:val="A8D08D" w:themeColor="accent6" w:themeTint="99"/>
-          <w:lang w:val="en-US"/>
-        </w:rPr>
-        <w:t>IOs, and</w:t>
-      </w:r>
-      <w:proofErr w:type="gramEnd"/>
-      <w:r>
-        <w:rPr>
-          <w:color w:val="A8D08D" w:themeColor="accent6" w:themeTint="99"/>
-          <w:lang w:val="en-US"/>
-        </w:rPr>
-        <w:t xml:space="preserve"> evaluated them through norming studies. (use this to clarify the novelty of this aspect).</w:t>
+        <w:t>We need to make clear that we developed the Ios in parallel while preparing the experiment. It took us about 1 year to implement and test all parts of the Ios (reported in more detail in the SI). Nobody had really deployed such IOs, and evaluated them through norming studies. (use this to clarify the novelty of this aspect).</w:t>
       </w:r>
     </w:p>
     <w:p>
@@ -561,23 +529,7 @@
           <w:color w:val="A8D08D" w:themeColor="accent6" w:themeTint="99"/>
           <w:lang w:val="en-US"/>
         </w:rPr>
-        <w:t xml:space="preserve"> with the hypothesis that distributional learning explains the observed effects. However, as has been worked out in detail in recent reviews of the field, there is a considerable difference between such qualitative compatibilities, on the one hand, and paradigms that lend themselves to the quantitative evaluation of distributional learning hypotheses (see Xie et al., 2023; </w:t>
-      </w:r>
-      <w:proofErr w:type="gramStart"/>
-      <w:r>
-        <w:rPr>
-          <w:color w:val="A8D08D" w:themeColor="accent6" w:themeTint="99"/>
-          <w:lang w:val="en-US"/>
-        </w:rPr>
-        <w:t>also</w:t>
-      </w:r>
-      <w:proofErr w:type="gramEnd"/>
-      <w:r>
-        <w:rPr>
-          <w:color w:val="A8D08D" w:themeColor="accent6" w:themeTint="99"/>
-          <w:lang w:val="en-US"/>
-        </w:rPr>
-        <w:t xml:space="preserve"> Guest &amp; Martin, XXXX; Yarkoni &amp; Westfall, 2017). </w:t>
+        <w:t xml:space="preserve"> with the hypothesis that distributional learning explains the observed effects. However, as has been worked out in detail in recent reviews of the field, there is a considerable difference between such qualitative compatibilities, on the one hand, and paradigms that lend themselves to the quantitative evaluation of distributional learning hypotheses (see Xie et al., 2023; also Guest &amp; Martin, XXXX; Yarkoni &amp; Westfall, 2017). </w:t>
       </w:r>
     </w:p>
     <w:p>
@@ -675,23 +627,7 @@
           <w:color w:val="A8D08D" w:themeColor="accent6" w:themeTint="99"/>
           <w:lang w:val="en-US"/>
         </w:rPr>
-        <w:t xml:space="preserve">For instance, under a standard way of analyzing our data (incrementally or not), </w:t>
-      </w:r>
-      <w:proofErr w:type="gramStart"/>
-      <w:r>
-        <w:rPr>
-          <w:color w:val="A8D08D" w:themeColor="accent6" w:themeTint="99"/>
-          <w:lang w:val="en-US"/>
-        </w:rPr>
-        <w:t>all of</w:t>
-      </w:r>
-      <w:proofErr w:type="gramEnd"/>
-      <w:r>
-        <w:rPr>
-          <w:color w:val="A8D08D" w:themeColor="accent6" w:themeTint="99"/>
-          <w:lang w:val="en-US"/>
-        </w:rPr>
-        <w:t xml:space="preserve"> our results would have appeared to follow the predictions of distributional learning theories. It is </w:t>
+        <w:t xml:space="preserve">For instance, under a standard way of analyzing our data (incrementally or not), all of our results would have appeared to follow the predictions of distributional learning theories. It is </w:t>
       </w:r>
       <w:r>
         <w:rPr>
@@ -1368,23 +1304,7 @@
           <w:lang w:val="en-US"/>
         </w:rPr>
         <w:lastRenderedPageBreak/>
-        <w:t xml:space="preserve">We fixed </w:t>
-      </w:r>
-      <w:proofErr w:type="gramStart"/>
-      <w:r>
-        <w:rPr>
-          <w:color w:val="A8D08D" w:themeColor="accent6" w:themeTint="99"/>
-          <w:lang w:val="en-US"/>
-        </w:rPr>
-        <w:t>all of</w:t>
-      </w:r>
-      <w:proofErr w:type="gramEnd"/>
-      <w:r>
-        <w:rPr>
-          <w:color w:val="A8D08D" w:themeColor="accent6" w:themeTint="99"/>
-          <w:lang w:val="en-US"/>
-        </w:rPr>
-        <w:t xml:space="preserve"> these points. Thank you for catching these mistakes!</w:t>
+        <w:t>We fixed all of these points. Thank you for catching these mistakes!</w:t>
       </w:r>
       <w:commentRangeEnd w:id="13"/>
       <w:r>
@@ -1726,27 +1646,7 @@
           <w:color w:val="A8D08D" w:themeColor="accent6" w:themeTint="99"/>
           <w:lang w:val="en-US"/>
         </w:rPr>
-        <w:t xml:space="preserve">previous work leaves completely open whether distributional learning can </w:t>
-      </w:r>
-      <w:proofErr w:type="gramStart"/>
-      <w:r>
-        <w:rPr>
-          <w:b/>
-          <w:bCs/>
-          <w:color w:val="A8D08D" w:themeColor="accent6" w:themeTint="99"/>
-          <w:lang w:val="en-US"/>
-        </w:rPr>
-        <w:t>actually explain</w:t>
-      </w:r>
-      <w:proofErr w:type="gramEnd"/>
-      <w:r>
-        <w:rPr>
-          <w:b/>
-          <w:bCs/>
-          <w:color w:val="A8D08D" w:themeColor="accent6" w:themeTint="99"/>
-          <w:lang w:val="en-US"/>
-        </w:rPr>
-        <w:t xml:space="preserve"> a non-trivial share of the observed changes in listeners’ behavior—as would be expected if distributional learning is the core mechanism underlying rapid adaptation during speech perception</w:t>
+        <w:t>previous work leaves completely open whether distributional learning can actually explain a non-trivial share of the observed changes in listeners’ behavior—as would be expected if distributional learning is the core mechanism underlying rapid adaptation during speech perception</w:t>
       </w:r>
       <w:r>
         <w:rPr>
@@ -2190,17 +2090,8 @@
           <w:color w:val="A8D08D" w:themeColor="accent6" w:themeTint="99"/>
           <w:lang w:val="en-US"/>
         </w:rPr>
-        <w:t xml:space="preserve">, rather than an existing </w:t>
-      </w:r>
-      <w:proofErr w:type="gramStart"/>
-      <w:r>
-        <w:rPr>
-          <w:color w:val="A8D08D" w:themeColor="accent6" w:themeTint="99"/>
-          <w:lang w:val="en-US"/>
-        </w:rPr>
-        <w:t>model?</w:t>
-      </w:r>
-      <w:proofErr w:type="gramEnd"/>
+        <w:t>, rather than an existing model?</w:t>
+      </w:r>
     </w:p>
     <w:p>
       <w:pPr>
@@ -2256,50 +2147,14 @@
           <w:color w:val="A8D08D" w:themeColor="accent6" w:themeTint="99"/>
           <w:lang w:val="en-US"/>
         </w:rPr>
-        <w:t xml:space="preserve">We </w:t>
-      </w:r>
-      <w:proofErr w:type="gramStart"/>
-      <w:r>
-        <w:rPr>
-          <w:b/>
-          <w:bCs/>
-          <w:color w:val="A8D08D" w:themeColor="accent6" w:themeTint="99"/>
-          <w:lang w:val="en-US"/>
-        </w:rPr>
-        <w:t>agree, and</w:t>
-      </w:r>
-      <w:proofErr w:type="gramEnd"/>
-      <w:r>
-        <w:rPr>
-          <w:b/>
-          <w:bCs/>
-          <w:color w:val="A8D08D" w:themeColor="accent6" w:themeTint="99"/>
-          <w:lang w:val="en-US"/>
-        </w:rPr>
-        <w:t xml:space="preserve"> have more or less followed the condition naming suggestion of the reviewer, and hope that it will make the paper more accessible.</w:t>
-      </w:r>
-      <w:r>
-        <w:rPr>
-          <w:color w:val="A8D08D" w:themeColor="accent6" w:themeTint="99"/>
-          <w:lang w:val="en-US"/>
-        </w:rPr>
-        <w:t xml:space="preserve"> (Thank you!) We note that the naming of conditions is based on the predicted PSE relative to prior experience (rather than the means of the /d/ and /t/ category relative to prior experience), since this is the </w:t>
-      </w:r>
-      <w:proofErr w:type="gramStart"/>
-      <w:r>
-        <w:rPr>
-          <w:color w:val="A8D08D" w:themeColor="accent6" w:themeTint="99"/>
-          <w:lang w:val="en-US"/>
-        </w:rPr>
-        <w:t>measure</w:t>
-      </w:r>
-      <w:proofErr w:type="gramEnd"/>
-      <w:r>
-        <w:rPr>
-          <w:color w:val="A8D08D" w:themeColor="accent6" w:themeTint="99"/>
-          <w:lang w:val="en-US"/>
-        </w:rPr>
-        <w:t xml:space="preserve"> we use to compare human behavior against the predictions of distributional learning models.</w:t>
+        <w:t>We agree, and have more or less followed the condition naming suggestion of the reviewer, and hope that it will make the paper more accessible.</w:t>
+      </w:r>
+      <w:r>
+        <w:rPr>
+          <w:color w:val="A8D08D" w:themeColor="accent6" w:themeTint="99"/>
+          <w:lang w:val="en-US"/>
+        </w:rPr>
+        <w:t xml:space="preserve"> (Thank you!) We note that the naming of conditions is based on the predicted PSE relative to prior experience (rather than the means of the /d/ and /t/ category relative to prior experience), since this is the measure we use to compare human behavior against the predictions of distributional learning models.</w:t>
       </w:r>
     </w:p>
     <w:p>
@@ -2514,30 +2369,14 @@
           <w:color w:val="A8D08D" w:themeColor="accent6" w:themeTint="99"/>
           <w:lang w:val="en-US"/>
         </w:rPr>
-        <w:t xml:space="preserve">are important </w:t>
-      </w:r>
-      <w:proofErr w:type="gramStart"/>
-      <w:r>
-        <w:rPr>
-          <w:color w:val="A8D08D" w:themeColor="accent6" w:themeTint="99"/>
-          <w:lang w:val="en-US"/>
-        </w:rPr>
-        <w:t xml:space="preserve">studies </w:t>
-      </w:r>
-      <w:r>
-        <w:rPr>
-          <w:color w:val="A8D08D" w:themeColor="accent6" w:themeTint="99"/>
-          <w:lang w:val="en-US"/>
-        </w:rPr>
-        <w:t>in their own right</w:t>
-      </w:r>
-      <w:proofErr w:type="gramEnd"/>
-      <w:r>
-        <w:rPr>
-          <w:color w:val="A8D08D" w:themeColor="accent6" w:themeTint="99"/>
-          <w:lang w:val="en-US"/>
-        </w:rPr>
-        <w:t>. B</w:t>
+        <w:t xml:space="preserve">are important studies </w:t>
+      </w:r>
+      <w:r>
+        <w:rPr>
+          <w:color w:val="A8D08D" w:themeColor="accent6" w:themeTint="99"/>
+          <w:lang w:val="en-US"/>
+        </w:rPr>
+        <w:t>in their own right. B</w:t>
       </w:r>
       <w:r>
         <w:rPr>
@@ -2934,15 +2773,7 @@
           <w:color w:val="A8D08D" w:themeColor="accent6" w:themeTint="99"/>
           <w:lang w:val="en-US"/>
         </w:rPr>
-        <w:t xml:space="preserve">Kleinschmidt &amp; Jaeger, 2011, 2012; etc.). Like the work by Pisoni et al, these studies very much inspired the present work, which is why we cited many of them in the </w:t>
-      </w:r>
-      <w:proofErr w:type="gramStart"/>
-      <w:r>
-        <w:rPr>
-          <w:color w:val="A8D08D" w:themeColor="accent6" w:themeTint="99"/>
-          <w:lang w:val="en-US"/>
-        </w:rPr>
-        <w:t>introduction</w:t>
+        <w:t>Kleinschmidt &amp; Jaeger, 2011, 2012; etc.). Like the work by Pisoni et al, these studies very much inspired the present work, which is why we cited many of them in the introduction</w:t>
       </w:r>
       <w:r>
         <w:rPr>
@@ -2956,15 +2787,7 @@
           <w:color w:val="A8D08D" w:themeColor="accent6" w:themeTint="99"/>
           <w:lang w:val="en-US"/>
         </w:rPr>
-        <w:t>and</w:t>
-      </w:r>
-      <w:proofErr w:type="gramEnd"/>
-      <w:r>
-        <w:rPr>
-          <w:color w:val="A8D08D" w:themeColor="accent6" w:themeTint="99"/>
-          <w:lang w:val="en-US"/>
-        </w:rPr>
-        <w:t xml:space="preserve"> returned to them in detail in the general discussion</w:t>
+        <w:t>and returned to them in detail in the general discussion</w:t>
       </w:r>
       <w:r>
         <w:rPr>
@@ -2978,15 +2801,7 @@
           <w:color w:val="A8D08D" w:themeColor="accent6" w:themeTint="99"/>
           <w:lang w:val="en-US"/>
         </w:rPr>
-        <w:t xml:space="preserve">. But </w:t>
-      </w:r>
-      <w:proofErr w:type="gramStart"/>
-      <w:r>
-        <w:rPr>
-          <w:color w:val="A8D08D" w:themeColor="accent6" w:themeTint="99"/>
-          <w:lang w:val="en-US"/>
-        </w:rPr>
-        <w:t>a</w:t>
+        <w:t>. But a</w:t>
       </w:r>
       <w:r>
         <w:rPr>
@@ -3002,15 +2817,7 @@
           <w:color w:val="A8D08D" w:themeColor="accent6" w:themeTint="99"/>
           <w:lang w:val="en-US"/>
         </w:rPr>
-        <w:t xml:space="preserve"> of</w:t>
-      </w:r>
-      <w:proofErr w:type="gramEnd"/>
-      <w:r>
-        <w:rPr>
-          <w:color w:val="A8D08D" w:themeColor="accent6" w:themeTint="99"/>
-          <w:lang w:val="en-US"/>
-        </w:rPr>
-        <w:t xml:space="preserve"> these studies study the incremental exposure to the </w:t>
+        <w:t xml:space="preserve"> of these studies study the incremental exposure to the </w:t>
       </w:r>
       <w:r>
         <w:rPr>
@@ -3033,39 +2840,14 @@
           <w:color w:val="A8D08D" w:themeColor="accent6" w:themeTint="99"/>
           <w:lang w:val="en-US"/>
         </w:rPr>
-        <w:t xml:space="preserve">And none of them </w:t>
-      </w:r>
-      <w:proofErr w:type="gramStart"/>
-      <w:r>
-        <w:rPr>
-          <w:color w:val="A8D08D" w:themeColor="accent6" w:themeTint="99"/>
-          <w:lang w:val="en-US"/>
-        </w:rPr>
-        <w:t>actually investigates</w:t>
-      </w:r>
-      <w:proofErr w:type="gramEnd"/>
-      <w:r>
-        <w:rPr>
-          <w:color w:val="A8D08D" w:themeColor="accent6" w:themeTint="99"/>
-          <w:lang w:val="en-US"/>
-        </w:rPr>
-        <w:t xml:space="preserve"> whether the phonetic properties of this stimulus explain the observed changes in listeners’ behavior. </w:t>
-      </w:r>
-      <w:proofErr w:type="gramStart"/>
-      <w:r>
-        <w:rPr>
-          <w:color w:val="A8D08D" w:themeColor="accent6" w:themeTint="99"/>
-          <w:lang w:val="en-US"/>
-        </w:rPr>
-        <w:t>Similar to</w:t>
-      </w:r>
-      <w:proofErr w:type="gramEnd"/>
-      <w:r>
-        <w:rPr>
-          <w:color w:val="A8D08D" w:themeColor="accent6" w:themeTint="99"/>
-          <w:lang w:val="en-US"/>
-        </w:rPr>
-        <w:t xml:space="preserve"> our point about L2 acquisition, it is </w:t>
+        <w:t xml:space="preserve">And none of them actually investigates whether the phonetic properties of this stimulus explain the observed changes in listeners’ behavior. </w:t>
+      </w:r>
+      <w:r>
+        <w:rPr>
+          <w:color w:val="A8D08D" w:themeColor="accent6" w:themeTint="99"/>
+          <w:lang w:val="en-US"/>
+        </w:rPr>
+        <w:t xml:space="preserve">Similar to our point about L2 acquisition, it is </w:t>
       </w:r>
       <w:r>
         <w:rPr>
@@ -3174,7 +2956,6 @@
         </w:rPr>
         <w:t xml:space="preserve">(one of us has worked with these stimuli in Kleinschmidt &amp; Jaeger, 2011). We won’t repeat here the criticisms that have been leveled against such paradigms as a window into everyday speech perception (they are reviewed in detail in recent reviews by e.g., M. Baese-Berk). Neither do we mean to claim that our paradigm removes </w:t>
       </w:r>
-      <w:proofErr w:type="gramStart"/>
       <w:r>
         <w:rPr>
           <w:i/>
@@ -3189,31 +2970,7 @@
           <w:color w:val="A8D08D" w:themeColor="accent6" w:themeTint="99"/>
           <w:lang w:val="en-US"/>
         </w:rPr>
-        <w:t xml:space="preserve"> of</w:t>
-      </w:r>
-      <w:proofErr w:type="gramEnd"/>
-      <w:r>
-        <w:rPr>
-          <w:color w:val="A8D08D" w:themeColor="accent6" w:themeTint="99"/>
-          <w:lang w:val="en-US"/>
-        </w:rPr>
-        <w:t xml:space="preserve"> these concerns. We do, however, submit that there is a substantial difference between the approach employed in the present study and early work on visually- or </w:t>
-      </w:r>
-      <w:proofErr w:type="gramStart"/>
-      <w:r>
-        <w:rPr>
-          <w:color w:val="A8D08D" w:themeColor="accent6" w:themeTint="99"/>
-          <w:lang w:val="en-US"/>
-        </w:rPr>
-        <w:t>lexically-guided</w:t>
-      </w:r>
-      <w:proofErr w:type="gramEnd"/>
-      <w:r>
-        <w:rPr>
-          <w:color w:val="A8D08D" w:themeColor="accent6" w:themeTint="99"/>
-          <w:lang w:val="en-US"/>
-        </w:rPr>
-        <w:t xml:space="preserve"> perceptual retuning (as we continue to discuss in detail in our general discussion).</w:t>
+        <w:t xml:space="preserve"> of these concerns. We do, however, submit that there is a substantial difference between the approach employed in the present study and early work on visually- or lexically-guided perceptual retuning (as we continue to discuss in detail in our general discussion).</w:t>
       </w:r>
     </w:p>
     <w:p>
@@ -3252,23 +3009,7 @@
           <w:color w:val="A8D08D" w:themeColor="accent6" w:themeTint="99"/>
           <w:lang w:val="en-US"/>
         </w:rPr>
-        <w:t xml:space="preserve"> employ the same mechanisms is highlighted in several of the recent reviews we mentioned above (see also Cummings &amp; Theodore, 2023 on </w:t>
-      </w:r>
-      <w:proofErr w:type="gramStart"/>
-      <w:r>
-        <w:rPr>
-          <w:color w:val="A8D08D" w:themeColor="accent6" w:themeTint="99"/>
-          <w:lang w:val="en-US"/>
-        </w:rPr>
-        <w:t>lexically-guided</w:t>
-      </w:r>
-      <w:proofErr w:type="gramEnd"/>
-      <w:r>
-        <w:rPr>
-          <w:color w:val="A8D08D" w:themeColor="accent6" w:themeTint="99"/>
-          <w:lang w:val="en-US"/>
-        </w:rPr>
-        <w:t xml:space="preserve"> perceptual recalibration, or reviews by Samuel between 2010 and now, which repeatedly emphasize that point). </w:t>
+        <w:t xml:space="preserve"> employ the same mechanisms is highlighted in several of the recent reviews we mentioned above (see also Cummings &amp; Theodore, 2023 on lexically-guided perceptual recalibration, or reviews by Samuel between 2010 and now, which repeatedly emphasize that point). </w:t>
       </w:r>
       <w:commentRangeEnd w:id="17"/>
       <w:r>
@@ -3933,19 +3674,16 @@
           <w:color w:val="A8D08D" w:themeColor="accent6" w:themeTint="99"/>
           <w:lang w:val="en-US"/>
         </w:rPr>
-        <w:t xml:space="preserve">Given the importance of this analysis, we have now </w:t>
-      </w:r>
-      <w:proofErr w:type="gramStart"/>
+        <w:t>Given the importance of this analysis, we have now describe it before the general discussion. W</w:t>
+      </w:r>
       <w:r>
         <w:rPr>
           <w:b/>
           <w:bCs/>
           <w:color w:val="A8D08D" w:themeColor="accent6" w:themeTint="99"/>
-          <w:lang w:val="en-US"/>
-        </w:rPr>
-        <w:t>describe</w:t>
-      </w:r>
-      <w:proofErr w:type="gramEnd"/>
+        </w:rPr>
+        <w:t xml:space="preserve">e </w:t>
+      </w:r>
       <w:r>
         <w:rPr>
           <w:b/>
@@ -3953,7 +3691,7 @@
           <w:color w:val="A8D08D" w:themeColor="accent6" w:themeTint="99"/>
           <w:lang w:val="en-US"/>
         </w:rPr>
-        <w:t xml:space="preserve"> it before the general discussion. W</w:t>
+        <w:t>also</w:t>
       </w:r>
       <w:r>
         <w:rPr>
@@ -3961,188 +3699,135 @@
           <w:bCs/>
           <w:color w:val="A8D08D" w:themeColor="accent6" w:themeTint="99"/>
         </w:rPr>
-        <w:t xml:space="preserve">e </w:t>
+        <w:t xml:space="preserve"> </w:t>
       </w:r>
       <w:r>
         <w:rPr>
           <w:b/>
           <w:bCs/>
           <w:color w:val="A8D08D" w:themeColor="accent6" w:themeTint="99"/>
-          <w:lang w:val="en-US"/>
-        </w:rPr>
-        <w:t>also</w:t>
+        </w:rPr>
+        <w:t>elaborate on this figure.</w:t>
       </w:r>
       <w:r>
         <w:rPr>
           <w:b/>
           <w:bCs/>
           <w:color w:val="A8D08D" w:themeColor="accent6" w:themeTint="99"/>
+          <w:lang w:val="en-US"/>
         </w:rPr>
         <w:t xml:space="preserve"> </w:t>
+      </w:r>
+      <w:r>
+        <w:rPr>
+          <w:color w:val="A8D08D" w:themeColor="accent6" w:themeTint="99"/>
+          <w:lang w:val="en-US"/>
+        </w:rPr>
+        <w:t>Yes, the CIs overlap with the model predictions</w:t>
+      </w:r>
+      <w:r>
+        <w:rPr>
+          <w:color w:val="A8D08D" w:themeColor="accent6" w:themeTint="99"/>
+          <w:lang w:val="en-US"/>
+        </w:rPr>
+        <w:t xml:space="preserve"> (which is directly related to the fact that </w:t>
+      </w:r>
+      <w:r>
+        <w:rPr>
+          <w:color w:val="A8D08D" w:themeColor="accent6" w:themeTint="99"/>
+          <w:lang w:val="en-US"/>
+        </w:rPr>
+        <w:t xml:space="preserve">the ideal adaptor achieves such a high R2 of </w:t>
+      </w:r>
+      <w:r>
+        <w:rPr>
+          <w:color w:val="A8D08D" w:themeColor="accent6" w:themeTint="99"/>
+          <w:lang w:val="en-US"/>
+        </w:rPr>
+        <w:t>96</w:t>
+      </w:r>
+      <w:r>
+        <w:rPr>
+          <w:color w:val="A8D08D" w:themeColor="accent6" w:themeTint="99"/>
+          <w:lang w:val="en-US"/>
+        </w:rPr>
+        <w:t>%</w:t>
+      </w:r>
+      <w:r>
+        <w:rPr>
+          <w:color w:val="A8D08D" w:themeColor="accent6" w:themeTint="99"/>
+          <w:lang w:val="en-US"/>
+        </w:rPr>
+        <w:t>).</w:t>
+      </w:r>
+      <w:r>
+        <w:rPr>
+          <w:color w:val="A8D08D" w:themeColor="accent6" w:themeTint="99"/>
+          <w:lang w:val="en-US"/>
+        </w:rPr>
+        <w:t xml:space="preserve"> </w:t>
+      </w:r>
+    </w:p>
+    <w:p>
+      <w:pPr>
+        <w:jc w:val="both"/>
+        <w:rPr>
+          <w:color w:val="A8D08D" w:themeColor="accent6" w:themeTint="99"/>
+          <w:lang w:val="en-US"/>
+        </w:rPr>
+      </w:pPr>
+    </w:p>
+    <w:p>
+      <w:pPr>
+        <w:jc w:val="both"/>
+        <w:rPr>
+          <w:color w:val="A8D08D" w:themeColor="accent6" w:themeTint="99"/>
+          <w:lang w:val="en-US"/>
+        </w:rPr>
+      </w:pPr>
+      <w:r>
+        <w:rPr>
+          <w:color w:val="A8D08D" w:themeColor="accent6" w:themeTint="99"/>
+          <w:lang w:val="en-US"/>
+        </w:rPr>
+        <w:t>However, there is a</w:t>
+      </w:r>
+      <w:r>
+        <w:rPr>
+          <w:color w:val="A8D08D" w:themeColor="accent6" w:themeTint="99"/>
+          <w:lang w:val="en-US"/>
+        </w:rPr>
+        <w:t xml:space="preserve"> </w:t>
+      </w:r>
+      <w:r>
+        <w:rPr>
+          <w:color w:val="A8D08D" w:themeColor="accent6" w:themeTint="99"/>
+          <w:lang w:val="en-US"/>
+        </w:rPr>
+        <w:t xml:space="preserve">subtle, </w:t>
+      </w:r>
+      <w:r>
+        <w:rPr>
+          <w:color w:val="A8D08D" w:themeColor="accent6" w:themeTint="99"/>
+          <w:lang w:val="en-US"/>
+        </w:rPr>
+        <w:t xml:space="preserve">qualitative mismatch between the model’s predictions and listeners’ behavior: the model will always predict convergence with sufficient exposure (we confirmed this in separate simulations but it’s also follows mathematically from the way the model works), whereas listeners seem to plateau. </w:t>
+      </w:r>
+      <w:r>
+        <w:rPr>
+          <w:color w:val="A8D08D" w:themeColor="accent6" w:themeTint="99"/>
+          <w:lang w:val="en-US"/>
+        </w:rPr>
+        <w:t xml:space="preserve">Even great models can be partially wrong. </w:t>
       </w:r>
       <w:r>
         <w:rPr>
           <w:b/>
           <w:bCs/>
           <w:color w:val="A8D08D" w:themeColor="accent6" w:themeTint="99"/>
-        </w:rPr>
-        <w:t>elaborate on this figure.</w:t>
-      </w:r>
-      <w:r>
-        <w:rPr>
-          <w:b/>
-          <w:bCs/>
-          <w:color w:val="A8D08D" w:themeColor="accent6" w:themeTint="99"/>
-          <w:lang w:val="en-US"/>
-        </w:rPr>
-        <w:t xml:space="preserve"> </w:t>
-      </w:r>
-      <w:r>
-        <w:rPr>
-          <w:color w:val="A8D08D" w:themeColor="accent6" w:themeTint="99"/>
-          <w:lang w:val="en-US"/>
-        </w:rPr>
-        <w:t>Yes, the CIs overlap with the model predictions</w:t>
-      </w:r>
-      <w:r>
-        <w:rPr>
-          <w:color w:val="A8D08D" w:themeColor="accent6" w:themeTint="99"/>
-          <w:lang w:val="en-US"/>
-        </w:rPr>
-        <w:t xml:space="preserve"> (which is directly related to the fact that </w:t>
-      </w:r>
-      <w:r>
-        <w:rPr>
-          <w:color w:val="A8D08D" w:themeColor="accent6" w:themeTint="99"/>
-          <w:lang w:val="en-US"/>
-        </w:rPr>
-        <w:t xml:space="preserve">the ideal adaptor achieves such a high R2 of </w:t>
-      </w:r>
-      <w:r>
-        <w:rPr>
-          <w:color w:val="A8D08D" w:themeColor="accent6" w:themeTint="99"/>
-          <w:lang w:val="en-US"/>
-        </w:rPr>
-        <w:t>96</w:t>
-      </w:r>
-      <w:r>
-        <w:rPr>
-          <w:color w:val="A8D08D" w:themeColor="accent6" w:themeTint="99"/>
-          <w:lang w:val="en-US"/>
-        </w:rPr>
-        <w:t>%</w:t>
-      </w:r>
-      <w:r>
-        <w:rPr>
-          <w:color w:val="A8D08D" w:themeColor="accent6" w:themeTint="99"/>
-          <w:lang w:val="en-US"/>
-        </w:rPr>
-        <w:t>).</w:t>
-      </w:r>
-      <w:r>
-        <w:rPr>
-          <w:color w:val="A8D08D" w:themeColor="accent6" w:themeTint="99"/>
-          <w:lang w:val="en-US"/>
-        </w:rPr>
-        <w:t xml:space="preserve"> </w:t>
-      </w:r>
-    </w:p>
-    <w:p>
-      <w:pPr>
-        <w:jc w:val="both"/>
-        <w:rPr>
-          <w:color w:val="A8D08D" w:themeColor="accent6" w:themeTint="99"/>
-          <w:lang w:val="en-US"/>
-        </w:rPr>
-      </w:pPr>
-    </w:p>
-    <w:p>
-      <w:pPr>
-        <w:jc w:val="both"/>
-        <w:rPr>
-          <w:color w:val="A8D08D" w:themeColor="accent6" w:themeTint="99"/>
-          <w:lang w:val="en-US"/>
-        </w:rPr>
-      </w:pPr>
-      <w:r>
-        <w:rPr>
-          <w:color w:val="A8D08D" w:themeColor="accent6" w:themeTint="99"/>
-          <w:lang w:val="en-US"/>
-        </w:rPr>
-        <w:t>However, there is a</w:t>
-      </w:r>
-      <w:r>
-        <w:rPr>
-          <w:color w:val="A8D08D" w:themeColor="accent6" w:themeTint="99"/>
-          <w:lang w:val="en-US"/>
-        </w:rPr>
-        <w:t xml:space="preserve"> </w:t>
-      </w:r>
-      <w:r>
-        <w:rPr>
-          <w:color w:val="A8D08D" w:themeColor="accent6" w:themeTint="99"/>
-          <w:lang w:val="en-US"/>
-        </w:rPr>
-        <w:t xml:space="preserve">subtle, </w:t>
-      </w:r>
-      <w:r>
-        <w:rPr>
-          <w:color w:val="A8D08D" w:themeColor="accent6" w:themeTint="99"/>
-          <w:lang w:val="en-US"/>
-        </w:rPr>
-        <w:t xml:space="preserve">qualitative mismatch between the model’s predictions and listeners’ behavior: the model will always predict convergence with sufficient exposure (we confirmed this in separate simulations but it’s also </w:t>
-      </w:r>
-      <w:proofErr w:type="gramStart"/>
-      <w:r>
-        <w:rPr>
-          <w:color w:val="A8D08D" w:themeColor="accent6" w:themeTint="99"/>
-          <w:lang w:val="en-US"/>
-        </w:rPr>
-        <w:t>follows</w:t>
-      </w:r>
-      <w:proofErr w:type="gramEnd"/>
-      <w:r>
-        <w:rPr>
-          <w:color w:val="A8D08D" w:themeColor="accent6" w:themeTint="99"/>
-          <w:lang w:val="en-US"/>
-        </w:rPr>
-        <w:t xml:space="preserve"> mathematically from the way the model works), whereas listeners seem to plateau. </w:t>
-      </w:r>
-      <w:r>
-        <w:rPr>
-          <w:color w:val="A8D08D" w:themeColor="accent6" w:themeTint="99"/>
-          <w:lang w:val="en-US"/>
-        </w:rPr>
-        <w:t xml:space="preserve">Even great models can be partially wrong. </w:t>
-      </w:r>
-      <w:r>
-        <w:rPr>
-          <w:b/>
-          <w:bCs/>
-          <w:color w:val="A8D08D" w:themeColor="accent6" w:themeTint="99"/>
-          <w:lang w:val="en-US"/>
-        </w:rPr>
-        <w:t xml:space="preserve">This shows in Figure 8, as the model predicting </w:t>
-      </w:r>
-      <w:proofErr w:type="gramStart"/>
-      <w:r>
-        <w:rPr>
-          <w:b/>
-          <w:bCs/>
-          <w:color w:val="A8D08D" w:themeColor="accent6" w:themeTint="99"/>
-          <w:lang w:val="en-US"/>
-        </w:rPr>
-        <w:t>less</w:t>
-      </w:r>
-      <w:proofErr w:type="gramEnd"/>
-      <w:r>
-        <w:rPr>
-          <w:b/>
-          <w:bCs/>
-          <w:color w:val="A8D08D" w:themeColor="accent6" w:themeTint="99"/>
-          <w:lang w:val="en-US"/>
-        </w:rPr>
-        <w:t xml:space="preserve"> steep changes in the start of the experiment than observed, and predicting more steep changes at the end </w:t>
+          <w:lang w:val="en-US"/>
+        </w:rPr>
+        <w:t xml:space="preserve">This shows in Figure 8, as the model predicting less steep changes in the start of the experiment than observed, and predicting more steep changes at the end </w:t>
       </w:r>
       <w:r>
         <w:rPr>
@@ -4434,14 +4119,7 @@
           <w:color w:val="A8D08D" w:themeColor="accent6" w:themeTint="99"/>
           <w:lang w:val="en-US"/>
         </w:rPr>
-        <w:t>We agree</w:t>
-      </w:r>
-      <w:r>
-        <w:rPr>
-          <w:color w:val="A8D08D" w:themeColor="accent6" w:themeTint="99"/>
-          <w:lang w:val="en-US"/>
-        </w:rPr>
-        <w:t xml:space="preserve">. </w:t>
+        <w:t xml:space="preserve">We agree. </w:t>
       </w:r>
       <w:r>
         <w:rPr>
@@ -4993,23 +4671,7 @@
           <w:color w:val="A8D08D" w:themeColor="accent6" w:themeTint="99"/>
           <w:lang w:val="en-US"/>
         </w:rPr>
-        <w:t xml:space="preserve">Thank you for the reference. We have </w:t>
-      </w:r>
-      <w:proofErr w:type="gramStart"/>
-      <w:r>
-        <w:rPr>
-          <w:color w:val="A8D08D" w:themeColor="accent6" w:themeTint="99"/>
-          <w:lang w:val="en-US"/>
-        </w:rPr>
-        <w:t>address</w:t>
-      </w:r>
-      <w:proofErr w:type="gramEnd"/>
-      <w:r>
-        <w:rPr>
-          <w:color w:val="A8D08D" w:themeColor="accent6" w:themeTint="99"/>
-          <w:lang w:val="en-US"/>
-        </w:rPr>
-        <w:t xml:space="preserve"> this point above, and revised the introduction accordingly.</w:t>
+        <w:t>Thank you for the reference. We have address this point above, and revised the introduction accordingly.</w:t>
       </w:r>
     </w:p>
     <w:p>
@@ -5464,9 +5126,12 @@
           <w:t xml:space="preserve"> </w:t>
         </w:r>
       </w:ins>
+      <w:r>
+        <w:t>refer to</w:t>
+      </w:r>
       <w:ins w:id="84" w:author="Microsoft Office User" w:date="2024-10-10T14:27:00Z" w16du:dateUtc="2024-10-10T12:27:00Z">
         <w:r>
-          <w:t xml:space="preserve">reference it </w:t>
+          <w:t xml:space="preserve"> it </w:t>
         </w:r>
       </w:ins>
       <w:ins w:id="85" w:author="Microsoft Office User" w:date="2024-10-10T14:36:00Z" w16du:dateUtc="2024-10-10T12:36:00Z">
@@ -5769,7 +5434,16 @@
         <w:jc w:val="both"/>
       </w:pPr>
       <w:r>
-        <w:t xml:space="preserve">* Page 17. I really love the use of a model which embraces lapse rates. However, I two minor concerns and a question. Lapse rates capture differences at asymptote, and the authors are right that if you don't capture them you risk getting the boundary wrong. One minor concern is that a lot of readers won't be familiar with the function or the standard parameter names - it would probably be </w:t>
+        <w:t xml:space="preserve">* Page 17. I really love the use of a model which embraces lapse rates. However, I two minor concerns and a question. Lapse rates capture differences at asymptote, and the authors are right that if you don't capture them you risk getting the boundary wrong. </w:t>
+      </w:r>
+      <w:r>
+        <w:rPr>
+          <w:highlight w:val="yellow"/>
+        </w:rPr>
+        <w:t>One minor concern</w:t>
+      </w:r>
+      <w:r>
+        <w:t xml:space="preserve"> is that a lot of readers won't be familiar with the function or the standard parameter names - it would probably be </w:t>
       </w:r>
       <w:r>
         <w:rPr>
@@ -6282,23 +5956,7 @@
           <w:color w:val="A8D08D" w:themeColor="accent6" w:themeTint="99"/>
           <w:lang w:val="en-US"/>
         </w:rPr>
-        <w:t xml:space="preserve"> of those models that has prompted dozens of highly cited papers in the psych sciences). Second, while there are some libraries for frequentist psychometric models, they all have limitations </w:t>
-      </w:r>
-      <w:proofErr w:type="gramStart"/>
-      <w:r>
-        <w:rPr>
-          <w:color w:val="A8D08D" w:themeColor="accent6" w:themeTint="99"/>
-          <w:lang w:val="en-US"/>
-        </w:rPr>
-        <w:t>with regard to</w:t>
-      </w:r>
-      <w:proofErr w:type="gramEnd"/>
-      <w:r>
-        <w:rPr>
-          <w:color w:val="A8D08D" w:themeColor="accent6" w:themeTint="99"/>
-          <w:lang w:val="en-US"/>
-        </w:rPr>
-        <w:t xml:space="preserve"> the designs they allow, whereas the </w:t>
+        <w:t xml:space="preserve"> of those models that has prompted dozens of highly cited papers in the psych sciences). Second, while there are some libraries for frequentist psychometric models, they all have limitations with regard to the designs they allow, whereas the </w:t>
       </w:r>
       <w:proofErr w:type="spellStart"/>
       <w:r>
@@ -6321,30 +5979,14 @@
           <w:color w:val="A8D08D" w:themeColor="accent6" w:themeTint="99"/>
           <w:lang w:val="en-US"/>
         </w:rPr>
-        <w:t xml:space="preserve"> (and switching to ordinary logistic regression seems like a step back, risking that readers will miss that that this would just be ok because we found very low lapse rates)</w:t>
-      </w:r>
-      <w:r>
-        <w:rPr>
-          <w:color w:val="A8D08D" w:themeColor="accent6" w:themeTint="99"/>
-          <w:lang w:val="en-US"/>
-        </w:rPr>
-        <w:t xml:space="preserve">. Third, we employ hypothesis tests that would be hard to transfer into a frequentist model without refitting the model in </w:t>
-      </w:r>
-      <w:proofErr w:type="gramStart"/>
-      <w:r>
-        <w:rPr>
-          <w:color w:val="A8D08D" w:themeColor="accent6" w:themeTint="99"/>
-          <w:lang w:val="en-US"/>
-        </w:rPr>
-        <w:t>many different ways</w:t>
-      </w:r>
-      <w:proofErr w:type="gramEnd"/>
-      <w:r>
-        <w:rPr>
-          <w:color w:val="A8D08D" w:themeColor="accent6" w:themeTint="99"/>
-          <w:lang w:val="en-US"/>
-        </w:rPr>
-        <w:t xml:space="preserve">. </w:t>
+        <w:t xml:space="preserve"> (and switching to ordinary logistic regression seems like a step back, risking that readers will miss that this would just be ok because we found very low lapse rates)</w:t>
+      </w:r>
+      <w:r>
+        <w:rPr>
+          <w:color w:val="A8D08D" w:themeColor="accent6" w:themeTint="99"/>
+          <w:lang w:val="en-US"/>
+        </w:rPr>
+        <w:t xml:space="preserve">. Third, we employ hypothesis tests that would be hard to transfer into a frequentist model without refitting the model in many different ways. </w:t>
       </w:r>
       <w:r>
         <w:rPr>
@@ -7512,6 +7154,11 @@
   </w:comment>
   <w:comment w:id="139" w:author="Jaeger, Florian" w:date="2024-09-29T17:53:00Z" w:initials="TJ">
     <w:p>
+      <w:pPr>
+        <w:rPr>
+          <w:lang w:val="en-GB"/>
+        </w:rPr>
+      </w:pPr>
       <w:r>
         <w:rPr>
           <w:rStyle w:val="CommentReference"/>
@@ -7578,8 +7225,8 @@
   <w15:commentEx w15:paraId="5120B2EF" w15:done="0"/>
   <w15:commentEx w15:paraId="4DCFC58D" w15:paraIdParent="5120B2EF" w15:done="0"/>
   <w15:commentEx w15:paraId="026A434B" w15:done="0"/>
-  <w15:commentEx w15:paraId="42B14700" w15:done="0"/>
-  <w15:commentEx w15:paraId="1531D9B2" w15:paraIdParent="42B14700" w15:done="0"/>
+  <w15:commentEx w15:paraId="42B14700" w15:done="1"/>
+  <w15:commentEx w15:paraId="1531D9B2" w15:paraIdParent="42B14700" w15:done="1"/>
   <w15:commentEx w15:paraId="40F5F9F6" w15:done="0"/>
   <w15:commentEx w15:paraId="62BB7910" w15:done="0"/>
   <w15:commentEx w15:paraId="51BDEAC2" w15:paraIdParent="62BB7910" w15:done="0"/>
@@ -7600,8 +7247,8 @@
   <w15:commentEx w15:paraId="55554896" w15:done="0"/>
   <w15:commentEx w15:paraId="7AF7950B" w15:done="0"/>
   <w15:commentEx w15:paraId="71A05552" w15:done="0"/>
-  <w15:commentEx w15:paraId="5378364A" w15:done="0"/>
-  <w15:commentEx w15:paraId="41DF96E3" w15:paraIdParent="5378364A" w15:done="0"/>
+  <w15:commentEx w15:paraId="5378364A" w15:done="1"/>
+  <w15:commentEx w15:paraId="41DF96E3" w15:paraIdParent="5378364A" w15:done="1"/>
 </w15:commentsEx>
 </file>
 
@@ -8399,7 +8046,7 @@
         <w:kern w:val="2"/>
         <w:sz w:val="24"/>
         <w:szCs w:val="24"/>
-        <w:lang w:eastAsia="en-US" w:bidi="ar-SA"/>
+        <w:lang w:val="en-SE" w:eastAsia="en-US" w:bidi="ar-SA"/>
         <w14:ligatures w14:val="standardContextual"/>
       </w:rPr>
     </w:rPrDefault>

</xml_diff>

<commit_message>
changes to table 2; edits to hypothesis function
</commit_message>
<xml_diff>
--- a/output/papers/Cognition-Round2/COGNITION_reviewer_comments.docx
+++ b/output/papers/Cognition-Round2/COGNITION_reviewer_comments.docx
@@ -3517,9 +3517,6 @@
     <w:p>
       <w:pPr>
         <w:jc w:val="both"/>
-        <w:rPr>
-          <w:lang w:val="en-US"/>
-        </w:rPr>
       </w:pPr>
       <w:commentRangeStart w:id="19"/>
       <w:r>
@@ -3537,6 +3534,230 @@
       <w:pPr>
         <w:jc w:val="both"/>
         <w:rPr>
+          <w:del w:id="20" w:author="Microsoft Office User" w:date="2025-02-03T16:35:00Z" w16du:dateUtc="2025-02-03T15:35:00Z"/>
+        </w:rPr>
+        <w:pPrChange w:id="21" w:author="Microsoft Office User" w:date="2025-02-03T16:57:00Z" w16du:dateUtc="2025-02-03T15:57:00Z">
+          <w:pPr>
+            <w:jc w:val="both"/>
+          </w:pPr>
+        </w:pPrChange>
+      </w:pPr>
+      <w:ins w:id="22" w:author="Microsoft Office User" w:date="2025-02-03T16:06:00Z" w16du:dateUtc="2025-02-03T15:06:00Z">
+        <w:r>
+          <w:t xml:space="preserve">Thank you for noting </w:t>
+        </w:r>
+      </w:ins>
+      <w:ins w:id="23" w:author="Microsoft Office User" w:date="2025-02-03T16:08:00Z" w16du:dateUtc="2025-02-03T15:08:00Z">
+        <w:r>
+          <w:t xml:space="preserve">how this may confuse readers. </w:t>
+        </w:r>
+      </w:ins>
+      <w:ins w:id="24" w:author="Microsoft Office User" w:date="2025-02-03T17:02:00Z" w16du:dateUtc="2025-02-03T16:02:00Z">
+        <w:r>
+          <w:t>We have added further explanation within the caption that for null tests</w:t>
+        </w:r>
+      </w:ins>
+      <w:ins w:id="25" w:author="Microsoft Office User" w:date="2025-02-03T17:03:00Z" w16du:dateUtc="2025-02-03T16:03:00Z">
+        <w:r>
+          <w:t xml:space="preserve"> BFs of &gt; 1 indicate</w:t>
+        </w:r>
+        <w:r>
+          <w:t xml:space="preserve"> increased support for the null. </w:t>
+        </w:r>
+      </w:ins>
+      <w:ins w:id="26" w:author="Microsoft Office User" w:date="2025-02-03T16:08:00Z" w16du:dateUtc="2025-02-03T15:08:00Z">
+        <w:r>
+          <w:t xml:space="preserve">We have </w:t>
+        </w:r>
+      </w:ins>
+      <w:ins w:id="27" w:author="Microsoft Office User" w:date="2025-02-03T17:03:00Z" w16du:dateUtc="2025-02-03T16:03:00Z">
+        <w:r>
+          <w:t>also</w:t>
+        </w:r>
+      </w:ins>
+      <w:ins w:id="28" w:author="Microsoft Office User" w:date="2025-02-03T16:08:00Z" w16du:dateUtc="2025-02-03T15:08:00Z">
+        <w:r>
+          <w:t xml:space="preserve"> included </w:t>
+        </w:r>
+      </w:ins>
+      <w:ins w:id="29" w:author="Microsoft Office User" w:date="2025-02-03T16:09:00Z" w16du:dateUtc="2025-02-03T15:09:00Z">
+        <w:r>
+          <w:t xml:space="preserve">the </w:t>
+        </w:r>
+        <w:r>
+          <w:rPr>
+            <w:i/>
+            <w:iCs/>
+            <w:rPrChange w:id="30" w:author="Microsoft Office User" w:date="2025-02-03T16:11:00Z" w16du:dateUtc="2025-02-03T15:11:00Z">
+              <w:rPr/>
+            </w:rPrChange>
+          </w:rPr>
+          <w:t xml:space="preserve">Probability </w:t>
+        </w:r>
+      </w:ins>
+      <w:ins w:id="31" w:author="Microsoft Office User" w:date="2025-02-03T16:10:00Z" w16du:dateUtc="2025-02-03T15:10:00Z">
+        <w:r>
+          <w:rPr>
+            <w:i/>
+            <w:iCs/>
+            <w:rPrChange w:id="32" w:author="Microsoft Office User" w:date="2025-02-03T16:11:00Z" w16du:dateUtc="2025-02-03T15:11:00Z">
+              <w:rPr/>
+            </w:rPrChange>
+          </w:rPr>
+          <w:t xml:space="preserve">of </w:t>
+        </w:r>
+      </w:ins>
+      <w:ins w:id="33" w:author="Microsoft Office User" w:date="2025-02-03T16:11:00Z" w16du:dateUtc="2025-02-03T15:11:00Z">
+        <w:r>
+          <w:rPr>
+            <w:i/>
+            <w:iCs/>
+            <w:rPrChange w:id="34" w:author="Microsoft Office User" w:date="2025-02-03T16:11:00Z" w16du:dateUtc="2025-02-03T15:11:00Z">
+              <w:rPr/>
+            </w:rPrChange>
+          </w:rPr>
+          <w:t>D</w:t>
+        </w:r>
+      </w:ins>
+      <w:ins w:id="35" w:author="Microsoft Office User" w:date="2025-02-03T16:10:00Z" w16du:dateUtc="2025-02-03T15:10:00Z">
+        <w:r>
+          <w:rPr>
+            <w:i/>
+            <w:iCs/>
+            <w:rPrChange w:id="36" w:author="Microsoft Office User" w:date="2025-02-03T16:11:00Z" w16du:dateUtc="2025-02-03T15:11:00Z">
+              <w:rPr/>
+            </w:rPrChange>
+          </w:rPr>
+          <w:t>irection</w:t>
+        </w:r>
+      </w:ins>
+      <w:ins w:id="37" w:author="Microsoft Office User" w:date="2025-02-03T16:12:00Z" w16du:dateUtc="2025-02-03T15:12:00Z">
+        <w:r>
+          <w:rPr>
+            <w:i/>
+            <w:iCs/>
+          </w:rPr>
+          <w:t xml:space="preserve"> </w:t>
+        </w:r>
+        <w:r>
+          <w:rPr>
+            <w:rPrChange w:id="38" w:author="Microsoft Office User" w:date="2025-02-03T16:12:00Z" w16du:dateUtc="2025-02-03T15:12:00Z">
+              <w:rPr>
+                <w:i/>
+                <w:iCs/>
+              </w:rPr>
+            </w:rPrChange>
+          </w:rPr>
+          <w:t>(pd)</w:t>
+        </w:r>
+      </w:ins>
+      <w:ins w:id="39" w:author="Microsoft Office User" w:date="2025-02-03T16:10:00Z" w16du:dateUtc="2025-02-03T15:10:00Z">
+        <w:r>
+          <w:t xml:space="preserve"> as </w:t>
+        </w:r>
+      </w:ins>
+      <w:ins w:id="40" w:author="Microsoft Office User" w:date="2025-02-03T16:08:00Z" w16du:dateUtc="2025-02-03T15:08:00Z">
+        <w:r>
+          <w:t>an additional index for</w:t>
+        </w:r>
+      </w:ins>
+      <w:ins w:id="41" w:author="Microsoft Office User" w:date="2025-02-03T16:09:00Z" w16du:dateUtc="2025-02-03T15:09:00Z">
+        <w:r>
+          <w:t xml:space="preserve"> assessing the </w:t>
+        </w:r>
+      </w:ins>
+      <w:ins w:id="42" w:author="Microsoft Office User" w:date="2025-02-03T16:11:00Z" w16du:dateUtc="2025-02-03T15:11:00Z">
+        <w:r>
+          <w:t xml:space="preserve">evidence for an effect. </w:t>
+        </w:r>
+      </w:ins>
+      <w:ins w:id="43" w:author="Microsoft Office User" w:date="2025-02-03T16:12:00Z" w16du:dateUtc="2025-02-03T15:12:00Z">
+        <w:r>
+          <w:t xml:space="preserve">The pd </w:t>
+        </w:r>
+      </w:ins>
+      <w:ins w:id="44" w:author="Microsoft Office User" w:date="2025-02-03T16:13:00Z" w16du:dateUtc="2025-02-03T15:13:00Z">
+        <w:r>
+          <w:t>indicates the certainty of the estimated direction of an effect</w:t>
+        </w:r>
+      </w:ins>
+      <w:ins w:id="45" w:author="Microsoft Office User" w:date="2025-02-03T16:14:00Z" w16du:dateUtc="2025-02-03T15:14:00Z">
+        <w:r>
+          <w:t xml:space="preserve">. The pd is calculated </w:t>
+        </w:r>
+      </w:ins>
+      <w:ins w:id="46" w:author="Microsoft Office User" w:date="2025-02-03T16:33:00Z" w16du:dateUtc="2025-02-03T15:33:00Z">
+        <w:r>
+          <w:t xml:space="preserve">as the proportion of </w:t>
+        </w:r>
+      </w:ins>
+      <w:ins w:id="47" w:author="Microsoft Office User" w:date="2025-02-03T16:35:00Z" w16du:dateUtc="2025-02-03T15:35:00Z">
+        <w:r>
+          <w:t xml:space="preserve">the posterior that </w:t>
+        </w:r>
+      </w:ins>
+      <w:ins w:id="48" w:author="Microsoft Office User" w:date="2025-02-03T16:36:00Z" w16du:dateUtc="2025-02-03T15:36:00Z">
+        <w:r>
+          <w:t xml:space="preserve">falls within the sign of the </w:t>
+        </w:r>
+      </w:ins>
+      <w:ins w:id="49" w:author="Microsoft Office User" w:date="2025-02-03T16:43:00Z" w16du:dateUtc="2025-02-03T15:43:00Z">
+        <w:r>
+          <w:t xml:space="preserve">measure of central </w:t>
+        </w:r>
+        <w:r>
+          <w:lastRenderedPageBreak/>
+          <w:t>tendency</w:t>
+        </w:r>
+      </w:ins>
+      <w:ins w:id="50" w:author="Microsoft Office User" w:date="2025-02-03T16:36:00Z" w16du:dateUtc="2025-02-03T15:36:00Z">
+        <w:r>
+          <w:t xml:space="preserve">. </w:t>
+        </w:r>
+      </w:ins>
+      <w:ins w:id="51" w:author="Microsoft Office User" w:date="2025-02-03T16:47:00Z" w16du:dateUtc="2025-02-03T15:47:00Z">
+        <w:r>
+          <w:t>In a null h</w:t>
+        </w:r>
+      </w:ins>
+      <w:ins w:id="52" w:author="Microsoft Office User" w:date="2025-02-03T16:48:00Z" w16du:dateUtc="2025-02-03T15:48:00Z">
+        <w:r>
+          <w:t>ypothesis test one would expect the pd to be roughly 50% -- half of the posterior falling within either side of 0</w:t>
+        </w:r>
+      </w:ins>
+      <w:ins w:id="53" w:author="Microsoft Office User" w:date="2025-02-03T17:01:00Z" w16du:dateUtc="2025-02-03T16:01:00Z">
+        <w:r>
+          <w:t>, indicating sup</w:t>
+        </w:r>
+      </w:ins>
+      <w:ins w:id="54" w:author="Microsoft Office User" w:date="2025-02-03T17:02:00Z" w16du:dateUtc="2025-02-03T16:02:00Z">
+        <w:r>
+          <w:t>port for the null.</w:t>
+        </w:r>
+      </w:ins>
+      <w:ins w:id="55" w:author="Microsoft Office User" w:date="2025-02-03T16:57:00Z" w16du:dateUtc="2025-02-03T15:57:00Z">
+        <w:r>
+          <w:t xml:space="preserve"> </w:t>
+        </w:r>
+      </w:ins>
+    </w:p>
+    <w:p>
+      <w:pPr>
+        <w:jc w:val="both"/>
+      </w:pPr>
+    </w:p>
+    <w:p>
+      <w:pPr>
+        <w:jc w:val="both"/>
+        <w:rPr>
+          <w:lang w:val="en-US"/>
+        </w:rPr>
+      </w:pPr>
+    </w:p>
+    <w:p>
+      <w:pPr>
+        <w:jc w:val="both"/>
+        <w:rPr>
           <w:lang w:val="en-US"/>
         </w:rPr>
       </w:pPr>
@@ -3590,7 +3811,6 @@
         <w:jc w:val="both"/>
       </w:pPr>
       <w:r>
-        <w:lastRenderedPageBreak/>
         <w:t>p. 40, l. 887: improve -&gt; approach</w:t>
       </w:r>
     </w:p>
@@ -3966,7 +4186,11 @@
         <w:jc w:val="both"/>
       </w:pPr>
       <w:r>
-        <w:t>The work is sophisticated and methodologically well done. There are several strong methodological innovations including the use of multiple testing points, the psychometric analysis is novel (and wholly appropriate) and the ideal observer models are very helpful. The basic learning paradigm - while borrowing heavily from others - is also interesting in its mix of unsupervised and softly-supervised trials. There's little to critique on methodological grounds. In some ways, this is the most comprehensive evaluation of a basic distributional learning paradigm that I have seen (I say basic because it doesn't look at any of the more interesting recent variants such as learning multiple talkers, comparing supervised vs. unsupervised, etc).</w:t>
+        <w:t xml:space="preserve">The work is sophisticated and methodologically well done. There are several strong methodological innovations including the use of multiple testing points, the psychometric </w:t>
+      </w:r>
+      <w:r>
+        <w:lastRenderedPageBreak/>
+        <w:t>analysis is novel (and wholly appropriate) and the ideal observer models are very helpful. The basic learning paradigm - while borrowing heavily from others - is also interesting in its mix of unsupervised and softly-supervised trials. There's little to critique on methodological grounds. In some ways, this is the most comprehensive evaluation of a basic distributional learning paradigm that I have seen (I say basic because it doesn't look at any of the more interesting recent variants such as learning multiple talkers, comparing supervised vs. unsupervised, etc).</w:t>
       </w:r>
     </w:p>
     <w:p>
@@ -3992,7 +4216,7 @@
         </w:rPr>
         <w:t xml:space="preserve">We thank the reviewer for this summary, and the encouragement. MORE </w:t>
       </w:r>
-      <w:commentRangeStart w:id="20"/>
+      <w:commentRangeStart w:id="56"/>
       <w:r>
         <w:rPr>
           <w:color w:val="A8D08D" w:themeColor="accent6" w:themeTint="99"/>
@@ -4000,12 +4224,12 @@
         </w:rPr>
         <w:t>HERE</w:t>
       </w:r>
-      <w:commentRangeEnd w:id="20"/>
-      <w:r>
-        <w:rPr>
-          <w:rStyle w:val="CommentReference"/>
-        </w:rPr>
-        <w:commentReference w:id="20"/>
+      <w:commentRangeEnd w:id="56"/>
+      <w:r>
+        <w:rPr>
+          <w:rStyle w:val="CommentReference"/>
+        </w:rPr>
+        <w:commentReference w:id="56"/>
       </w:r>
       <w:r>
         <w:rPr>
@@ -4020,634 +4244,637 @@
         <w:jc w:val="both"/>
       </w:pPr>
       <w:r>
+        <w:t xml:space="preserve">At the same time, I was </w:t>
+      </w:r>
+      <w:r>
+        <w:rPr>
+          <w:highlight w:val="yellow"/>
+        </w:rPr>
+        <w:t>left with an unclear sense of what the basic contribution is</w:t>
+      </w:r>
+      <w:r>
+        <w:t>. The authors start with several key questions: whether learning depends on prior distributions, whether it depend on the amount of exposure, whether there are diminishing returns, and whether learning fully includes the new "distributions" or stops prematuring. Of these, the first four seem fairly non-controversial. Just to briefly describe what I mean…</w:t>
+      </w:r>
+    </w:p>
+    <w:p>
+      <w:pPr>
+        <w:jc w:val="both"/>
+      </w:pPr>
+    </w:p>
+    <w:p>
+      <w:pPr>
+        <w:jc w:val="both"/>
+      </w:pPr>
+      <w:r>
+        <w:t xml:space="preserve">First, the point that learning depends on prior distributions. Well of course it does. This non-controversial. The authors kind of pitch it in a soft Bayesian approach, but all models of adaptation of the L1 </w:t>
+      </w:r>
+      <w:commentRangeStart w:id="57"/>
+      <w:r>
+        <w:t xml:space="preserve">assume </w:t>
+      </w:r>
+      <w:commentRangeEnd w:id="57"/>
+      <w:r>
+        <w:rPr>
+          <w:rStyle w:val="CommentReference"/>
+        </w:rPr>
+        <w:commentReference w:id="57"/>
+      </w:r>
+      <w:r>
+        <w:t xml:space="preserve">that what is going on is that learners adapt their existing categories. To that end, the critical empirical novelty is that there's a pretest. But even then (as I detail below) </w:t>
+      </w:r>
+      <w:r>
+        <w:rPr>
+          <w:highlight w:val="yellow"/>
+        </w:rPr>
+        <w:t>it is not clear that the pretest really tests this hypothesis</w:t>
+      </w:r>
+      <w:r>
+        <w:t>.</w:t>
+      </w:r>
+    </w:p>
+    <w:p>
+      <w:pPr>
+        <w:jc w:val="both"/>
+      </w:pPr>
+    </w:p>
+    <w:p>
+      <w:pPr>
+        <w:jc w:val="both"/>
+      </w:pPr>
+      <w:r>
+        <w:t>Second, that learning depends on the amount of exposure. The authors are right, this is not typically tested in perceptual adaptation in speech (though there are at least a few where it is). But I don't see any models that really predict anything differently. Isn't this just a version of Thorndike's law of exercise or law of practice? Similarly, they argue that adaptation depends on the distribution being learned. OK, but isn't that the definition of distributional learning? And that learning is rapid. That's actually pretty interesting, but as the authors acknowledge (page 38-39) a lot of prior studies show that too.</w:t>
+      </w:r>
+    </w:p>
+    <w:p>
+      <w:pPr>
+        <w:jc w:val="both"/>
+      </w:pPr>
+    </w:p>
+    <w:p>
+      <w:pPr>
+        <w:jc w:val="both"/>
+        <w:rPr>
+          <w:lang w:val="en-US"/>
+        </w:rPr>
+      </w:pPr>
+      <w:r>
+        <w:t>Third, the authors point to the idea of diminishing returns - that learning will slow with more practice. However, this is also known as the power law of learning and has been shown in every domain of learning since the 1980s at least (Anderson, 1982; Logan, 1988; Newell &amp; Rosenbloom, 1981) They point to this as a critical prediction of error minimization learning or prediction error, but this really falls out of a million forms of learning . For example, they write on line 905 "…this would raise questions as to whether similar predictions follow from other distributional learning accounts (e.g., C-CuRE normalization, McMurray &amp; Jongman, 2011; exemplar models, Johnson, 1997; DNNs, Magnuson et al., 2020)…" I can't speak for C-Cure which assumes that distributional learning has happened, but doesn't posit a mechanism for that. But certainly exemplar models would show this - the classic work on the power law of learning was pitched in terms of instance- or exemplar-models (Logan, 1988; Palmeri, 1997) and both Palmeri and Logan offer a lovely mathematical treatment of how the power law is almost an unavoidable consequence of these architecture. Similarly, DNN's like Magnuson's are explicitly based on back-propagation of error, which in turn is based on minimization of prediction error (using essentially the delta rule or the Rescorla-wagner rule). So both of those frameworks would almost certainly show the same effects. The point is that I'm not sure that demonstrating that perceptual learning in speech also shows this effect is all that unexpected.</w:t>
+      </w:r>
+    </w:p>
+    <w:p>
+      <w:pPr>
+        <w:jc w:val="both"/>
+        <w:rPr>
+          <w:lang w:val="en-US"/>
+        </w:rPr>
+      </w:pPr>
+    </w:p>
+    <w:p>
+      <w:pPr>
+        <w:jc w:val="both"/>
+        <w:rPr>
+          <w:color w:val="A8D08D" w:themeColor="accent6" w:themeTint="99"/>
+          <w:lang w:val="en-US"/>
+        </w:rPr>
+      </w:pPr>
+      <w:r>
+        <w:rPr>
+          <w:color w:val="A8D08D" w:themeColor="accent6" w:themeTint="99"/>
+          <w:lang w:val="en-US"/>
+        </w:rPr>
         <w:lastRenderedPageBreak/>
-        <w:t xml:space="preserve">At the same time, I was </w:t>
+        <w:t xml:space="preserve">We agree. </w:t>
+      </w:r>
+      <w:r>
+        <w:rPr>
+          <w:color w:val="A8D08D" w:themeColor="accent6" w:themeTint="99"/>
+          <w:lang w:val="en-US"/>
+        </w:rPr>
+        <w:t xml:space="preserve">The revised introduction now </w:t>
+      </w:r>
+      <w:r>
+        <w:rPr>
+          <w:color w:val="A8D08D" w:themeColor="accent6" w:themeTint="99"/>
+          <w:lang w:val="en-US"/>
+        </w:rPr>
+        <w:t>clarifies</w:t>
+      </w:r>
+      <w:r>
+        <w:rPr>
+          <w:color w:val="A8D08D" w:themeColor="accent6" w:themeTint="99"/>
+          <w:lang w:val="en-US"/>
+        </w:rPr>
+        <w:t xml:space="preserve"> that </w:t>
+      </w:r>
+      <w:r>
+        <w:rPr>
+          <w:color w:val="A8D08D" w:themeColor="accent6" w:themeTint="99"/>
+          <w:lang w:val="en-US"/>
+        </w:rPr>
+        <w:t>diminishing returns are predicted by many theories and have</w:t>
+      </w:r>
+      <w:r>
+        <w:rPr>
+          <w:color w:val="A8D08D" w:themeColor="accent6" w:themeTint="99"/>
+          <w:lang w:val="en-US"/>
+        </w:rPr>
+        <w:t xml:space="preserve"> been found for many learning phenomena (citing</w:t>
+      </w:r>
+      <w:r>
+        <w:rPr>
+          <w:color w:val="A8D08D" w:themeColor="accent6" w:themeTint="99"/>
+          <w:lang w:val="en-US"/>
+        </w:rPr>
+        <w:t xml:space="preserve"> many of the papers the reviewer kindly provided here and below</w:t>
+      </w:r>
+      <w:r>
+        <w:rPr>
+          <w:color w:val="A8D08D" w:themeColor="accent6" w:themeTint="99"/>
+          <w:lang w:val="en-US"/>
+        </w:rPr>
+        <w:t>). This does not, however, mean that we should take it for granted for rapid adaptation in speech perception. As we now clarify, one question about rapid adaptation is precisely whether it involves learning</w:t>
+      </w:r>
+      <w:r>
+        <w:rPr>
+          <w:color w:val="A8D08D" w:themeColor="accent6" w:themeTint="99"/>
+          <w:lang w:val="en-US"/>
+        </w:rPr>
+        <w:t xml:space="preserve"> (as opposed to e.g., changes in decision-making)</w:t>
+      </w:r>
+      <w:r>
+        <w:rPr>
+          <w:color w:val="A8D08D" w:themeColor="accent6" w:themeTint="99"/>
+          <w:lang w:val="en-US"/>
+        </w:rPr>
+        <w:t xml:space="preserve">. </w:t>
+      </w:r>
+    </w:p>
+    <w:p>
+      <w:pPr>
+        <w:jc w:val="both"/>
+        <w:rPr>
+          <w:lang w:val="en-US"/>
+        </w:rPr>
+      </w:pPr>
+    </w:p>
+    <w:p>
+      <w:pPr>
+        <w:jc w:val="both"/>
+      </w:pPr>
+    </w:p>
+    <w:p>
+      <w:pPr>
+        <w:jc w:val="both"/>
+      </w:pPr>
+      <w:r>
+        <w:t xml:space="preserve">Now, the one place that is </w:t>
       </w:r>
       <w:r>
         <w:rPr>
           <w:highlight w:val="yellow"/>
         </w:rPr>
-        <w:t>left with an unclear sense of what the basic contribution is</w:t>
-      </w:r>
-      <w:r>
-        <w:t>. The authors start with several key questions: whether learning depends on prior distributions, whether it depend on the amount of exposure, whether there are diminishing returns, and whether learning fully includes the new "distributions" or stops prematuring. Of these, the first four seem fairly non-controversial. Just to briefly describe what I mean…</w:t>
-      </w:r>
-    </w:p>
-    <w:p>
-      <w:pPr>
-        <w:jc w:val="both"/>
-      </w:pPr>
-    </w:p>
-    <w:p>
-      <w:pPr>
-        <w:jc w:val="both"/>
-      </w:pPr>
-      <w:r>
-        <w:t xml:space="preserve">First, the point that learning depends on prior distributions. Well of course it does. This non-controversial. The authors kind of pitch it in a soft Bayesian approach, but all models of adaptation of the L1 </w:t>
-      </w:r>
-      <w:commentRangeStart w:id="21"/>
-      <w:r>
-        <w:t xml:space="preserve">assume </w:t>
-      </w:r>
-      <w:commentRangeEnd w:id="21"/>
-      <w:r>
-        <w:rPr>
-          <w:rStyle w:val="CommentReference"/>
-        </w:rPr>
-        <w:commentReference w:id="21"/>
-      </w:r>
-      <w:r>
-        <w:t xml:space="preserve">that what is going on is that learners adapt their existing categories. To that end, the critical empirical novelty is that there's a pretest. But even then (as I detail below) </w:t>
+        <w:t>super novel and super interesting is the fact that the learners do not appear to fully learn the new shifted categories</w:t>
+      </w:r>
+      <w:r>
+        <w:t xml:space="preserve"> - they seem to stop before they get all the way there. That's novel and hasn't really been shown. And frankly the sophistication of the ideal observer models trained on the same data as the subjects are makes it starkly clear that the subjects are doing this by providing a very clear view of what the subjects "should" be doing. That's probably the most compelling aspect of the paper. But to get there you have to wade through</w:t>
+      </w:r>
+    </w:p>
+    <w:p>
+      <w:pPr>
+        <w:jc w:val="both"/>
+      </w:pPr>
+    </w:p>
+    <w:p>
+      <w:pPr>
+        <w:jc w:val="both"/>
+      </w:pPr>
+    </w:p>
+    <w:p>
+      <w:pPr>
+        <w:jc w:val="both"/>
+      </w:pPr>
+      <w:r>
+        <w:t>Major Concerns</w:t>
+      </w:r>
+    </w:p>
+    <w:p>
+      <w:pPr>
+        <w:jc w:val="both"/>
+      </w:pPr>
+    </w:p>
+    <w:p>
+      <w:pPr>
+        <w:jc w:val="both"/>
+      </w:pPr>
+      <w:r>
+        <w:t xml:space="preserve">* To some extent it feels like the authors are sort of setting up the easy predictions to test. They do a nice job of laying out relevant principles like the effect of exposure amount, the role of prior expectations and so forth. But in exploring the permutations of these things they come to some fairly simplistic possibilities. For example, the prediction of </w:t>
       </w:r>
       <w:r>
         <w:rPr>
           <w:highlight w:val="yellow"/>
         </w:rPr>
-        <w:t>it is not clear that the pretest really tests this hypothesis</w:t>
-      </w:r>
-      <w:r>
-        <w:t>.</w:t>
-      </w:r>
-    </w:p>
-    <w:p>
-      <w:pPr>
-        <w:jc w:val="both"/>
-      </w:pPr>
-    </w:p>
-    <w:p>
-      <w:pPr>
-        <w:jc w:val="both"/>
-      </w:pPr>
-      <w:r>
-        <w:t>Second, that learning depends on the amount of exposure. The authors are right, this is not typically tested in perceptual adaptation in speech (though there are at least a few where it is). But I don't see any models that really predict anything differently. Isn't this just a version of Thorndike's law of exercise or law of practice? Similarly, they argue that adaptation depends on the distribution being learned. OK, but isn't that the definition of distributional learning? And that learning is rapid. That's actually pretty interesting, but as the authors acknowledge (page 38-39) a lot of prior studies show that too.</w:t>
-      </w:r>
-    </w:p>
-    <w:p>
-      <w:pPr>
-        <w:jc w:val="both"/>
-      </w:pPr>
-    </w:p>
-    <w:p>
-      <w:pPr>
-        <w:jc w:val="both"/>
-        <w:rPr>
-          <w:lang w:val="en-US"/>
-        </w:rPr>
-      </w:pPr>
-      <w:r>
-        <w:t>Third, the authors point to the idea of diminishing returns - that learning will slow with more practice. However, this is also known as the power law of learning and has been shown in every domain of learning since the 1980s at least (Anderson, 1982; Logan, 1988; Newell &amp; Rosenbloom, 1981) They point to this as a critical prediction of error minimization learning or prediction error, but this really falls out of a million forms of learning . For example, they write on line 905 "…this would raise questions as to whether similar predictions follow from other distributional learning accounts (e.g., C-CuRE normalization, McMurray &amp; Jongman, 2011; exemplar models, Johnson, 1997; DNNs, Magnuson et al., 2020)…" I can't speak for C-Cure which assumes that distributional learning has happened, but doesn't posit a mechanism for that. But certainly exemplar models would show this - the classic work on the power law of learning was pitched in terms of instance- or exemplar-models (Logan, 1988; Palmeri, 1997) and both Palmeri and Logan offer a lovely mathematical treatment of how the power law is almost an unavoidable consequence of these architecture. Similarly, DNN's like Magnuson's are explicitly based on back-propagation of error, which in turn is based on minimization of prediction error (using essentially the delta rule or the Rescorla-wagner rule). So both of those frameworks would almost certainly show the same effects. The point is that I'm not sure that demonstrating that perceptual learning in speech also shows this effect is all that unexpected.</w:t>
-      </w:r>
-    </w:p>
-    <w:p>
-      <w:pPr>
-        <w:jc w:val="both"/>
-        <w:rPr>
-          <w:lang w:val="en-US"/>
-        </w:rPr>
-      </w:pPr>
-    </w:p>
-    <w:p>
-      <w:pPr>
-        <w:jc w:val="both"/>
-        <w:rPr>
-          <w:color w:val="A8D08D" w:themeColor="accent6" w:themeTint="99"/>
-          <w:lang w:val="en-US"/>
-        </w:rPr>
-      </w:pPr>
-      <w:r>
-        <w:rPr>
-          <w:color w:val="A8D08D" w:themeColor="accent6" w:themeTint="99"/>
-          <w:lang w:val="en-US"/>
-        </w:rPr>
-        <w:t xml:space="preserve">We agree. </w:t>
-      </w:r>
-      <w:r>
-        <w:rPr>
-          <w:color w:val="A8D08D" w:themeColor="accent6" w:themeTint="99"/>
-          <w:lang w:val="en-US"/>
-        </w:rPr>
-        <w:t xml:space="preserve">The revised introduction now </w:t>
-      </w:r>
-      <w:r>
-        <w:rPr>
-          <w:color w:val="A8D08D" w:themeColor="accent6" w:themeTint="99"/>
-          <w:lang w:val="en-US"/>
-        </w:rPr>
-        <w:t>clarifies</w:t>
-      </w:r>
-      <w:r>
-        <w:rPr>
-          <w:color w:val="A8D08D" w:themeColor="accent6" w:themeTint="99"/>
-          <w:lang w:val="en-US"/>
-        </w:rPr>
-        <w:t xml:space="preserve"> that </w:t>
-      </w:r>
-      <w:r>
-        <w:rPr>
-          <w:color w:val="A8D08D" w:themeColor="accent6" w:themeTint="99"/>
-          <w:lang w:val="en-US"/>
-        </w:rPr>
-        <w:t>diminishing returns are predicted by many theories and have</w:t>
-      </w:r>
-      <w:r>
-        <w:rPr>
-          <w:color w:val="A8D08D" w:themeColor="accent6" w:themeTint="99"/>
-          <w:lang w:val="en-US"/>
-        </w:rPr>
-        <w:t xml:space="preserve"> been found for many learning phenomena (citing</w:t>
-      </w:r>
-      <w:r>
-        <w:rPr>
-          <w:color w:val="A8D08D" w:themeColor="accent6" w:themeTint="99"/>
-          <w:lang w:val="en-US"/>
-        </w:rPr>
-        <w:t xml:space="preserve"> many of the papers the reviewer kindly provided here and below</w:t>
-      </w:r>
-      <w:r>
-        <w:rPr>
-          <w:color w:val="A8D08D" w:themeColor="accent6" w:themeTint="99"/>
-          <w:lang w:val="en-US"/>
-        </w:rPr>
-        <w:t>). This does not, however, mean that we should take it for granted for rapid adaptation in speech perception. As we now clarify, one question about rapid adaptation is precisely whether it involves learning</w:t>
-      </w:r>
-      <w:r>
-        <w:rPr>
-          <w:color w:val="A8D08D" w:themeColor="accent6" w:themeTint="99"/>
-          <w:lang w:val="en-US"/>
-        </w:rPr>
-        <w:t xml:space="preserve"> (as opposed to e.g., changes in decision-making)</w:t>
-      </w:r>
-      <w:r>
-        <w:rPr>
-          <w:color w:val="A8D08D" w:themeColor="accent6" w:themeTint="99"/>
-          <w:lang w:val="en-US"/>
-        </w:rPr>
-        <w:t xml:space="preserve">. </w:t>
-      </w:r>
-    </w:p>
-    <w:p>
-      <w:pPr>
-        <w:jc w:val="both"/>
-        <w:rPr>
-          <w:lang w:val="en-US"/>
-        </w:rPr>
-      </w:pPr>
-    </w:p>
-    <w:p>
-      <w:pPr>
-        <w:jc w:val="both"/>
-      </w:pPr>
-    </w:p>
-    <w:p>
-      <w:pPr>
-        <w:jc w:val="both"/>
-      </w:pPr>
+        <w:t>diminishing returns</w:t>
+      </w:r>
+      <w:r>
+        <w:t xml:space="preserve"> is held up as a pretty important one that any model of learning needs to be able to show. That's kind of true. But </w:t>
+      </w:r>
+      <w:r>
+        <w:rPr>
+          <w:highlight w:val="yellow"/>
+        </w:rPr>
+        <w:t>this is a property of virtually all learning</w:t>
+      </w:r>
+      <w:r>
+        <w:t xml:space="preserve"> - in fact, its been termed a "law" (the power law of learning). Almost any kind of learning device will show it confronted with almost any learning problem. Similarly figure 1 proposes linear learning as a possibility? Really? People just increase incrementally and then suddenly stop when they hit the target? I don't think any model has ever posited that - there's always a slow down (back to diminishing returns?). And one -shot learning? That's been posited in areas like word object mapping where there's a ground truth in the world to refer to (unlike speech perception where there's a ground truth that is only known by the talker), but I don't see any plausible theories of speech perception that would posit this (particularly given the inherent noise in productions. I appreciate the rigor of the analysis here, but it risks setting up trivial predictions that do not really distinguish models.</w:t>
+      </w:r>
+    </w:p>
+    <w:p>
+      <w:pPr>
+        <w:jc w:val="both"/>
+      </w:pPr>
+    </w:p>
+    <w:p>
+      <w:pPr>
+        <w:jc w:val="both"/>
+      </w:pPr>
+      <w:r>
+        <w:t xml:space="preserve">* I was surprised that </w:t>
+      </w:r>
+      <w:r>
+        <w:rPr>
+          <w:highlight w:val="yellow"/>
+        </w:rPr>
+        <w:t>no power analysis or justification was given</w:t>
+      </w:r>
+      <w:r>
+        <w:t xml:space="preserve"> - particularly given that </w:t>
+      </w:r>
+      <w:r>
+        <w:rPr>
+          <w:highlight w:val="yellow"/>
+        </w:rPr>
+        <w:t xml:space="preserve">part of the study was </w:t>
+      </w:r>
+      <w:commentRangeStart w:id="58"/>
+      <w:commentRangeStart w:id="59"/>
+      <w:r>
+        <w:rPr>
+          <w:highlight w:val="yellow"/>
+        </w:rPr>
+        <w:t>preregistered</w:t>
+      </w:r>
+      <w:commentRangeEnd w:id="58"/>
+      <w:r>
+        <w:rPr>
+          <w:rStyle w:val="CommentReference"/>
+        </w:rPr>
+        <w:commentReference w:id="58"/>
+      </w:r>
+      <w:commentRangeEnd w:id="59"/>
+      <w:r>
+        <w:rPr>
+          <w:rStyle w:val="CommentReference"/>
+        </w:rPr>
+        <w:commentReference w:id="59"/>
+      </w:r>
+      <w:r>
+        <w:t xml:space="preserve">. I don't think every sample size needs to be justified by a priori power - particularly the first study in a new paradigm where effect sizes can't be known. I'm fine if the argument is just "we ran a lot because we didn't know what to expect". </w:t>
+      </w:r>
+      <w:commentRangeStart w:id="60"/>
+      <w:r>
+        <w:t>But even then it would be very useful to include a sensitivity/minimum detectable effect analysis to help the reader understand what kind of effects could be detected.</w:t>
+      </w:r>
+      <w:commentRangeEnd w:id="60"/>
+      <w:r>
+        <w:rPr>
+          <w:rStyle w:val="CommentReference"/>
+        </w:rPr>
+        <w:commentReference w:id="60"/>
+      </w:r>
+    </w:p>
+    <w:p>
+      <w:pPr>
+        <w:jc w:val="both"/>
+      </w:pPr>
+    </w:p>
+    <w:p>
+      <w:pPr>
+        <w:jc w:val="both"/>
+      </w:pPr>
+      <w:r>
+        <w:t xml:space="preserve">* </w:t>
+      </w:r>
+      <w:commentRangeStart w:id="61"/>
+      <w:r>
+        <w:t xml:space="preserve">The other surprising omission. While there is a fairly strong theoretical motivation (despite my first concern), by the time I got to the methods, </w:t>
+      </w:r>
+      <w:r>
+        <w:rPr>
+          <w:highlight w:val="yellow"/>
+        </w:rPr>
+        <w:t>I really didn't know how the hypotheses mapped on to the experimental contrasts and/or conditions?</w:t>
+      </w:r>
+      <w:r>
+        <w:t xml:space="preserve"> Actually, in retrospect, I'm not entirely sure what the hypothesis were?! (which is odd considering how theoretical the intro </w:t>
+      </w:r>
       <w:r>
         <w:lastRenderedPageBreak/>
-        <w:t xml:space="preserve">Now, the one place that is </w:t>
-      </w:r>
+        <w:t>was). It would help to have some clear statements of the form: "if perception works this way, then we should see a difference in [something] between [some two conditions]". By the time I got to the results, I just kind of had a vision of a general purpose, well constructed distributional learning task, and the authors were gonna just kind of see what it showed. But I don't think that's what they're up to here.</w:t>
+      </w:r>
+      <w:commentRangeEnd w:id="61"/>
+      <w:r>
+        <w:rPr>
+          <w:rStyle w:val="CommentReference"/>
+        </w:rPr>
+        <w:commentReference w:id="61"/>
+      </w:r>
+    </w:p>
+    <w:p>
+      <w:pPr>
+        <w:jc w:val="both"/>
+      </w:pPr>
+    </w:p>
+    <w:p>
+      <w:pPr>
+        <w:jc w:val="both"/>
+      </w:pPr>
+      <w:r>
+        <w:t xml:space="preserve">* I never really understood how they are going to test the hypothesis that the prior state of the category system constrains or predicts subsequent adaptation. That seems to be one of their clear goals here. But they only kind of argue that because they had a pre-test they must be doing that . But the </w:t>
+      </w:r>
+      <w:commentRangeStart w:id="62"/>
+      <w:commentRangeStart w:id="63"/>
       <w:r>
         <w:rPr>
           <w:highlight w:val="yellow"/>
         </w:rPr>
-        <w:t>super novel and super interesting is the fact that the learners do not appear to fully learn the new shifted categories</w:t>
-      </w:r>
-      <w:r>
-        <w:t xml:space="preserve"> - they seem to stop before they get all the way there. That's novel and hasn't really been shown. And frankly the sophistication of the ideal observer models trained on the same data as the subjects are makes it starkly clear that the subjects are doing this by providing a very clear view of what the subjects "should" be doing. That's probably the most compelling aspect of the paper. But to get there you have to wade through</w:t>
-      </w:r>
-    </w:p>
-    <w:p>
-      <w:pPr>
-        <w:jc w:val="both"/>
-      </w:pPr>
-    </w:p>
-    <w:p>
-      <w:pPr>
-        <w:jc w:val="both"/>
-      </w:pPr>
-    </w:p>
-    <w:p>
-      <w:pPr>
-        <w:jc w:val="both"/>
-      </w:pPr>
-      <w:r>
-        <w:t>Major Concerns</w:t>
-      </w:r>
-    </w:p>
-    <w:p>
-      <w:pPr>
-        <w:jc w:val="both"/>
-      </w:pPr>
-    </w:p>
-    <w:p>
-      <w:pPr>
-        <w:jc w:val="both"/>
-      </w:pPr>
-      <w:r>
-        <w:t xml:space="preserve">* To some extent it feels like the authors are sort of setting up the easy predictions to test. They do a nice job of laying out relevant principles like the effect of exposure amount, the role of prior expectations and so forth. But in exploring the permutations of these things they come to some fairly simplistic possibilities. For example, the prediction of </w:t>
+        <w:t>presumption</w:t>
+      </w:r>
+      <w:commentRangeEnd w:id="62"/>
+      <w:r>
+        <w:rPr>
+          <w:rStyle w:val="CommentReference"/>
+        </w:rPr>
+        <w:commentReference w:id="62"/>
+      </w:r>
+      <w:commentRangeEnd w:id="63"/>
+      <w:r>
+        <w:rPr>
+          <w:rStyle w:val="CommentReference"/>
+        </w:rPr>
+        <w:commentReference w:id="63"/>
       </w:r>
       <w:r>
         <w:rPr>
           <w:highlight w:val="yellow"/>
         </w:rPr>
-        <w:t>diminishing returns</w:t>
-      </w:r>
-      <w:r>
-        <w:t xml:space="preserve"> is held up as a pretty important one that any model of learning needs to be able to show. That's kind of true. But </w:t>
+        <w:t xml:space="preserve"> seems to be here that everyone had the same prior state.</w:t>
+      </w:r>
+      <w:r>
+        <w:t xml:space="preserve"> And if everyone is the same to start, and </w:t>
       </w:r>
       <w:r>
         <w:rPr>
           <w:highlight w:val="yellow"/>
         </w:rPr>
-        <w:t>this is a property of virtually all learning</w:t>
-      </w:r>
-      <w:r>
-        <w:t xml:space="preserve"> - in fact, its been termed a "law" (the power law of learning). Almost any kind of learning device will show it confronted with almost any learning problem. Similarly figure 1 proposes linear learning as a possibility? Really? People just increase incrementally and then suddenly stop when they hit the target? I don't think any model has ever posited that - there's always a slow down (back to diminishing returns?). And one -shot learning? That's been posited in areas like word object mapping where there's a ground truth in the world to refer to (unlike speech perception where there's a ground truth that is only known by the talker), but I don't see any plausible theories of speech perception that would posit this (particularly given the inherent noise in productions. I appreciate the rigor of the analysis here, but it risks setting up trivial predictions that do not really distinguish models.</w:t>
-      </w:r>
-    </w:p>
-    <w:p>
-      <w:pPr>
-        <w:jc w:val="both"/>
-      </w:pPr>
-    </w:p>
-    <w:p>
-      <w:pPr>
-        <w:jc w:val="both"/>
-      </w:pPr>
-      <w:r>
-        <w:t xml:space="preserve">* I was surprised that </w:t>
-      </w:r>
+        <w:t xml:space="preserve">everyone </w:t>
+      </w:r>
+      <w:commentRangeStart w:id="64"/>
       <w:r>
         <w:rPr>
           <w:highlight w:val="yellow"/>
         </w:rPr>
-        <w:t>no power analysis or justification was given</w:t>
-      </w:r>
-      <w:r>
-        <w:t xml:space="preserve"> - particularly given that </w:t>
+        <w:t>adapts</w:t>
+      </w:r>
+      <w:commentRangeEnd w:id="64"/>
+      <w:r>
+        <w:rPr>
+          <w:rStyle w:val="CommentReference"/>
+        </w:rPr>
+        <w:commentReference w:id="64"/>
       </w:r>
       <w:r>
         <w:rPr>
           <w:highlight w:val="yellow"/>
         </w:rPr>
-        <w:t xml:space="preserve">part of the study was </w:t>
-      </w:r>
-      <w:commentRangeStart w:id="22"/>
-      <w:commentRangeStart w:id="23"/>
-      <w:r>
-        <w:rPr>
-          <w:highlight w:val="yellow"/>
-        </w:rPr>
-        <w:t>preregistered</w:t>
-      </w:r>
-      <w:commentRangeEnd w:id="22"/>
-      <w:r>
-        <w:rPr>
-          <w:rStyle w:val="CommentReference"/>
-        </w:rPr>
-        <w:commentReference w:id="22"/>
-      </w:r>
-      <w:commentRangeEnd w:id="23"/>
-      <w:r>
-        <w:rPr>
-          <w:rStyle w:val="CommentReference"/>
-        </w:rPr>
-        <w:commentReference w:id="23"/>
-      </w:r>
-      <w:r>
-        <w:t xml:space="preserve">. I don't think every sample size needs to be justified by a priori power - particularly the first study in a new paradigm where effect sizes can't be known. I'm fine if the argument is just "we ran a lot because we didn't know what to expect". </w:t>
-      </w:r>
-      <w:commentRangeStart w:id="24"/>
-      <w:r>
-        <w:t>But even then it would be very useful to include a sensitivity/minimum detectable effect analysis to help the reader understand what kind of effects could be detected.</w:t>
-      </w:r>
-      <w:commentRangeEnd w:id="24"/>
-      <w:r>
-        <w:rPr>
-          <w:rStyle w:val="CommentReference"/>
-        </w:rPr>
-        <w:commentReference w:id="24"/>
-      </w:r>
-    </w:p>
-    <w:p>
-      <w:pPr>
-        <w:jc w:val="both"/>
-      </w:pPr>
-    </w:p>
-    <w:p>
-      <w:pPr>
-        <w:jc w:val="both"/>
-      </w:pPr>
-      <w:r>
-        <w:t xml:space="preserve">* </w:t>
-      </w:r>
-      <w:commentRangeStart w:id="25"/>
-      <w:r>
-        <w:t xml:space="preserve">The other surprising omission. While there is a fairly strong theoretical motivation (despite my first concern), by the time I got to the methods, </w:t>
-      </w:r>
-      <w:r>
-        <w:rPr>
-          <w:highlight w:val="yellow"/>
-        </w:rPr>
-        <w:t>I really didn't know how the hypotheses mapped on to the experimental contrasts and/or conditions?</w:t>
-      </w:r>
-      <w:r>
-        <w:t xml:space="preserve"> Actually, in retrospect, I'm not entirely sure what the hypothesis were?! (which is odd considering how theoretical the intro was). It would help to have some clear statements of the form: "if perception works this way, then we should see a difference in [something] between [some two conditions]". By the time I got to the results, I just kind of had a vision of a general purpose, well constructed distributional learning task, and the authors were gonna just kind of see what it showed. But I don't think that's what they're up to here.</w:t>
-      </w:r>
-      <w:commentRangeEnd w:id="25"/>
-      <w:r>
-        <w:rPr>
-          <w:rStyle w:val="CommentReference"/>
-        </w:rPr>
-        <w:commentReference w:id="25"/>
-      </w:r>
-    </w:p>
-    <w:p>
-      <w:pPr>
-        <w:jc w:val="both"/>
-      </w:pPr>
-    </w:p>
-    <w:p>
-      <w:pPr>
-        <w:jc w:val="both"/>
-      </w:pPr>
-      <w:r>
-        <w:t xml:space="preserve">* I never really understood how they are going to test the hypothesis that the prior state of the category system constrains or predicts subsequent adaptation. That seems to be one of </w:t>
-      </w:r>
-      <w:r>
+        <w:t xml:space="preserve"> the same</w:t>
+      </w:r>
+      <w:r>
+        <w:t>, how does this test the hypothesis? To test this, it would seem like you'd need to manipulate the prior state and showed that this influenced the course of later learning? Maybe this could be done in an individual differences framework (e.g., compare the course of learning for people who's pretest boundary was a little lower to those with a slightly higher boundary).</w:t>
+      </w:r>
+    </w:p>
+    <w:p>
+      <w:pPr>
+        <w:jc w:val="both"/>
+      </w:pPr>
+    </w:p>
+    <w:p>
+      <w:pPr>
+        <w:jc w:val="both"/>
+      </w:pPr>
+      <w:r>
+        <w:t>Minor Concerns</w:t>
+      </w:r>
+    </w:p>
+    <w:p>
+      <w:pPr>
+        <w:jc w:val="both"/>
+      </w:pPr>
+      <w:r>
+        <w:t>(For the most part these are not issues that drove my overall evaluation of the paper, but I bring them up as helpful suggestions</w:t>
+      </w:r>
+    </w:p>
+    <w:p>
+      <w:pPr>
+        <w:jc w:val="both"/>
+      </w:pPr>
+    </w:p>
+    <w:p>
+      <w:pPr>
+        <w:jc w:val="both"/>
+      </w:pPr>
+      <w:r>
+        <w:t>* Line 29-32: The intro starts talk about how challenging speech perception is, but then ends with "Yet, listeners typically recognize speech quickly and accurately across a wide range of talkers and acoustic conditions…". This is a fairly standard way to introduce a cognitive science paper: explain how hard the problem and then present the mystery of how most people solve it. I've used it myself maybe 20 times or more! But I don't really buy it anymore. Something like 10-20% of people have developmental language disorder or dyslexia (both of which impact hearing loss). Speech perception doesn't fully develop until you are 20 (so that rules out most kids), and it starts declining in your 60s maybe (ruling out many adults), and then there is hearing loss. And bilinguals? Bilinguals perceive and adapt to speech differently in both the L1 and the L2. That's like 60% of the population. I know this whole paragraph is a kind of throwaway line to pique the readers' interest, but the fact is, that many of not most people probably don't solve this problem effortlessly. Its true that a slice of people can, but by framing it this way, it seems to artificially restrict the domain of cognitive science to just these perfect highly literate monolingual young adults.</w:t>
+      </w:r>
+    </w:p>
+    <w:p>
+      <w:pPr>
+        <w:jc w:val="both"/>
+      </w:pPr>
+    </w:p>
+    <w:p>
+      <w:pPr>
+        <w:jc w:val="both"/>
+        <w:rPr>
+          <w:lang w:val="en-US"/>
+        </w:rPr>
+      </w:pPr>
+      <w:r>
+        <w:t>* Figure 1A, B: the long dashes make it really hard to read the figures? Maybe dots? Or dash-dots?</w:t>
+      </w:r>
+    </w:p>
+    <w:p>
+      <w:pPr>
+        <w:jc w:val="both"/>
+        <w:rPr>
+          <w:lang w:val="en-US"/>
+        </w:rPr>
+      </w:pPr>
+    </w:p>
+    <w:p>
+      <w:pPr>
+        <w:jc w:val="both"/>
+        <w:rPr>
+          <w:color w:val="A8D08D" w:themeColor="accent6" w:themeTint="99"/>
+          <w:lang w:val="en-US"/>
+        </w:rPr>
+      </w:pPr>
+      <w:r>
+        <w:rPr>
+          <w:color w:val="A8D08D" w:themeColor="accent6" w:themeTint="99"/>
+          <w:lang w:val="en-US"/>
+        </w:rPr>
+        <w:t>Thanks. We have followed the reviewer’s suggestion.</w:t>
+      </w:r>
+    </w:p>
+    <w:p>
+      <w:pPr>
+        <w:jc w:val="both"/>
+      </w:pPr>
+    </w:p>
+    <w:p>
+      <w:pPr>
+        <w:jc w:val="both"/>
+        <w:rPr>
+          <w:lang w:val="en-US"/>
+        </w:rPr>
+      </w:pPr>
+      <w:r>
+        <w:t>* Figure 1D: Given that VOT is on the X axis of the top panels, would these work better transposed with VOT on the X axis? One less mental rotation for the reader.</w:t>
+      </w:r>
+    </w:p>
+    <w:p>
+      <w:pPr>
+        <w:jc w:val="both"/>
+        <w:rPr>
+          <w:lang w:val="en-US"/>
+        </w:rPr>
+      </w:pPr>
+    </w:p>
+    <w:p>
+      <w:pPr>
+        <w:jc w:val="both"/>
+        <w:rPr>
+          <w:color w:val="A8D08D" w:themeColor="accent6" w:themeTint="99"/>
+        </w:rPr>
+      </w:pPr>
+      <w:r>
+        <w:rPr>
+          <w:color w:val="A8D08D" w:themeColor="accent6" w:themeTint="99"/>
+        </w:rPr>
+        <w:t xml:space="preserve">We </w:t>
+      </w:r>
+      <w:r>
+        <w:rPr>
+          <w:color w:val="A8D08D" w:themeColor="accent6" w:themeTint="99"/>
+          <w:lang w:val="en-US"/>
+        </w:rPr>
+        <w:t>appreciate</w:t>
+      </w:r>
+      <w:r>
+        <w:rPr>
+          <w:color w:val="A8D08D" w:themeColor="accent6" w:themeTint="99"/>
+        </w:rPr>
+        <w:t xml:space="preserve"> the reviewer’s suggestion</w:t>
+      </w:r>
+      <w:r>
+        <w:rPr>
+          <w:color w:val="A8D08D" w:themeColor="accent6" w:themeTint="99"/>
+          <w:lang w:val="en-US"/>
+        </w:rPr>
+        <w:t xml:space="preserve">. However, </w:t>
+      </w:r>
+      <w:r>
+        <w:rPr>
+          <w:color w:val="A8D08D" w:themeColor="accent6" w:themeTint="99"/>
+        </w:rPr>
+        <w:t>the</w:t>
+      </w:r>
+      <w:r>
+        <w:rPr>
+          <w:color w:val="A8D08D" w:themeColor="accent6" w:themeTint="99"/>
+          <w:lang w:val="en-US"/>
+        </w:rPr>
+        <w:t xml:space="preserve"> remainder of the</w:t>
+      </w:r>
+      <w:r>
+        <w:rPr>
+          <w:color w:val="A8D08D" w:themeColor="accent6" w:themeTint="99"/>
+        </w:rPr>
+        <w:t xml:space="preserve"> paper </w:t>
+      </w:r>
+      <w:r>
+        <w:rPr>
+          <w:color w:val="A8D08D" w:themeColor="accent6" w:themeTint="99"/>
+          <w:lang w:val="en-US"/>
+        </w:rPr>
+        <w:t xml:space="preserve">plots </w:t>
+      </w:r>
+      <w:r>
+        <w:rPr>
+          <w:color w:val="A8D08D" w:themeColor="accent6" w:themeTint="99"/>
+        </w:rPr>
+        <w:t xml:space="preserve">PSEs </w:t>
+      </w:r>
+      <w:r>
+        <w:rPr>
+          <w:color w:val="A8D08D" w:themeColor="accent6" w:themeTint="99"/>
+          <w:lang w:val="en-US"/>
+        </w:rPr>
+        <w:t xml:space="preserve">on the </w:t>
+      </w:r>
+      <w:r>
+        <w:rPr>
+          <w:color w:val="A8D08D" w:themeColor="accent6" w:themeTint="99"/>
+        </w:rPr>
+        <w:t xml:space="preserve">y-axis </w:t>
+      </w:r>
+      <w:r>
+        <w:rPr>
+          <w:color w:val="A8D08D" w:themeColor="accent6" w:themeTint="99"/>
+          <w:lang w:val="en-US"/>
+        </w:rPr>
+        <w:t>(anything else would force us to plot blocks along the y-axis, which would feel even less intuitive</w:t>
+      </w:r>
+      <w:r>
+        <w:rPr>
+          <w:color w:val="A8D08D" w:themeColor="accent6" w:themeTint="99"/>
+          <w:lang w:val="en-US"/>
+        </w:rPr>
+        <w:t xml:space="preserve">). For what it is worth, this is also a common way of plotting data in other papers </w:t>
+      </w:r>
+      <w:r>
+        <w:rPr>
+          <w:color w:val="A8D08D" w:themeColor="accent6" w:themeTint="99"/>
+          <w:lang w:val="en-US"/>
+        </w:rPr>
         <w:lastRenderedPageBreak/>
-        <w:t xml:space="preserve">their clear goals here. But they only kind of argue that because they had a pre-test they must be doing that . But the </w:t>
-      </w:r>
-      <w:commentRangeStart w:id="26"/>
-      <w:commentRangeStart w:id="27"/>
-      <w:r>
-        <w:rPr>
-          <w:highlight w:val="yellow"/>
-        </w:rPr>
-        <w:t>presumption</w:t>
-      </w:r>
-      <w:commentRangeEnd w:id="26"/>
-      <w:r>
-        <w:rPr>
-          <w:rStyle w:val="CommentReference"/>
-        </w:rPr>
-        <w:commentReference w:id="26"/>
-      </w:r>
-      <w:commentRangeEnd w:id="27"/>
-      <w:r>
-        <w:rPr>
-          <w:rStyle w:val="CommentReference"/>
-        </w:rPr>
-        <w:commentReference w:id="27"/>
-      </w:r>
-      <w:r>
-        <w:rPr>
-          <w:highlight w:val="yellow"/>
-        </w:rPr>
-        <w:t xml:space="preserve"> seems to be here that everyone had the same prior state.</w:t>
-      </w:r>
-      <w:r>
-        <w:t xml:space="preserve"> And if everyone is the same to start, and </w:t>
-      </w:r>
-      <w:r>
-        <w:rPr>
-          <w:highlight w:val="yellow"/>
-        </w:rPr>
-        <w:t xml:space="preserve">everyone </w:t>
-      </w:r>
-      <w:commentRangeStart w:id="28"/>
-      <w:r>
-        <w:rPr>
-          <w:highlight w:val="yellow"/>
-        </w:rPr>
-        <w:t>adapts</w:t>
-      </w:r>
-      <w:commentRangeEnd w:id="28"/>
-      <w:r>
-        <w:rPr>
-          <w:rStyle w:val="CommentReference"/>
-        </w:rPr>
-        <w:commentReference w:id="28"/>
-      </w:r>
-      <w:r>
-        <w:rPr>
-          <w:highlight w:val="yellow"/>
-        </w:rPr>
-        <w:t xml:space="preserve"> the same</w:t>
-      </w:r>
-      <w:r>
-        <w:t>, how does this test the hypothesis? To test this, it would seem like you'd need to manipulate the prior state and showed that this influenced the course of later learning? Maybe this could be done in an individual differences framework (e.g., compare the course of learning for people who's pretest boundary was a little lower to those with a slightly higher boundary).</w:t>
-      </w:r>
-    </w:p>
-    <w:p>
-      <w:pPr>
-        <w:jc w:val="both"/>
-      </w:pPr>
-    </w:p>
-    <w:p>
-      <w:pPr>
-        <w:jc w:val="both"/>
-      </w:pPr>
-      <w:r>
-        <w:t>Minor Concerns</w:t>
-      </w:r>
-    </w:p>
-    <w:p>
-      <w:pPr>
-        <w:jc w:val="both"/>
-      </w:pPr>
-      <w:r>
-        <w:t>(For the most part these are not issues that drove my overall evaluation of the paper, but I bring them up as helpful suggestions</w:t>
-      </w:r>
-    </w:p>
-    <w:p>
-      <w:pPr>
-        <w:jc w:val="both"/>
-      </w:pPr>
-    </w:p>
-    <w:p>
-      <w:pPr>
-        <w:jc w:val="both"/>
-      </w:pPr>
-      <w:r>
-        <w:t>* Line 29-32: The intro starts talk about how challenging speech perception is, but then ends with "Yet, listeners typically recognize speech quickly and accurately across a wide range of talkers and acoustic conditions…". This is a fairly standard way to introduce a cognitive science paper: explain how hard the problem and then present the mystery of how most people solve it. I've used it myself maybe 20 times or more! But I don't really buy it anymore. Something like 10-20% of people have developmental language disorder or dyslexia (both of which impact hearing loss). Speech perception doesn't fully develop until you are 20 (so that rules out most kids), and it starts declining in your 60s maybe (ruling out many adults), and then there is hearing loss. And bilinguals? Bilinguals perceive and adapt to speech differently in both the L1 and the L2. That's like 60% of the population. I know this whole paragraph is a kind of throwaway line to pique the readers' interest, but the fact is, that many of not most people probably don't solve this problem effortlessly. Its true that a slice of people can, but by framing it this way, it seems to artificially restrict the domain of cognitive science to just these perfect highly literate monolingual young adults.</w:t>
-      </w:r>
-    </w:p>
-    <w:p>
-      <w:pPr>
-        <w:jc w:val="both"/>
-      </w:pPr>
-    </w:p>
-    <w:p>
-      <w:pPr>
-        <w:jc w:val="both"/>
-        <w:rPr>
-          <w:lang w:val="en-US"/>
-        </w:rPr>
-      </w:pPr>
-      <w:r>
-        <w:t>* Figure 1A, B: the long dashes make it really hard to read the figures? Maybe dots? Or dash-dots?</w:t>
-      </w:r>
-    </w:p>
-    <w:p>
-      <w:pPr>
-        <w:jc w:val="both"/>
-        <w:rPr>
-          <w:lang w:val="en-US"/>
-        </w:rPr>
-      </w:pPr>
-    </w:p>
-    <w:p>
-      <w:pPr>
-        <w:jc w:val="both"/>
-        <w:rPr>
-          <w:color w:val="A8D08D" w:themeColor="accent6" w:themeTint="99"/>
-          <w:lang w:val="en-US"/>
-        </w:rPr>
-      </w:pPr>
-      <w:r>
-        <w:rPr>
-          <w:color w:val="A8D08D" w:themeColor="accent6" w:themeTint="99"/>
-          <w:lang w:val="en-US"/>
-        </w:rPr>
-        <w:t>Thanks. We have followed the reviewer’s suggestion.</w:t>
-      </w:r>
-    </w:p>
-    <w:p>
-      <w:pPr>
-        <w:jc w:val="both"/>
-      </w:pPr>
-    </w:p>
-    <w:p>
-      <w:pPr>
-        <w:jc w:val="both"/>
-        <w:rPr>
-          <w:lang w:val="en-US"/>
-        </w:rPr>
-      </w:pPr>
-      <w:r>
-        <w:t>* Figure 1D: Given that VOT is on the X axis of the top panels, would these work better transposed with VOT on the X axis? One less mental rotation for the reader.</w:t>
-      </w:r>
-    </w:p>
-    <w:p>
-      <w:pPr>
-        <w:jc w:val="both"/>
-        <w:rPr>
-          <w:lang w:val="en-US"/>
-        </w:rPr>
-      </w:pPr>
-    </w:p>
-    <w:p>
-      <w:pPr>
-        <w:jc w:val="both"/>
-        <w:rPr>
-          <w:color w:val="A8D08D" w:themeColor="accent6" w:themeTint="99"/>
-        </w:rPr>
-      </w:pPr>
-      <w:r>
-        <w:rPr>
-          <w:color w:val="A8D08D" w:themeColor="accent6" w:themeTint="99"/>
-        </w:rPr>
-        <w:t xml:space="preserve">We </w:t>
-      </w:r>
-      <w:r>
-        <w:rPr>
-          <w:color w:val="A8D08D" w:themeColor="accent6" w:themeTint="99"/>
-          <w:lang w:val="en-US"/>
-        </w:rPr>
-        <w:t>appreciate</w:t>
-      </w:r>
-      <w:r>
-        <w:rPr>
-          <w:color w:val="A8D08D" w:themeColor="accent6" w:themeTint="99"/>
-        </w:rPr>
-        <w:t xml:space="preserve"> the reviewer’s suggestion</w:t>
-      </w:r>
-      <w:r>
-        <w:rPr>
-          <w:color w:val="A8D08D" w:themeColor="accent6" w:themeTint="99"/>
-          <w:lang w:val="en-US"/>
-        </w:rPr>
-        <w:t xml:space="preserve">. However, </w:t>
-      </w:r>
-      <w:r>
-        <w:rPr>
-          <w:color w:val="A8D08D" w:themeColor="accent6" w:themeTint="99"/>
-        </w:rPr>
-        <w:t>the</w:t>
-      </w:r>
-      <w:r>
-        <w:rPr>
-          <w:color w:val="A8D08D" w:themeColor="accent6" w:themeTint="99"/>
-          <w:lang w:val="en-US"/>
-        </w:rPr>
-        <w:t xml:space="preserve"> remainder of the</w:t>
-      </w:r>
-      <w:r>
-        <w:rPr>
-          <w:color w:val="A8D08D" w:themeColor="accent6" w:themeTint="99"/>
-        </w:rPr>
-        <w:t xml:space="preserve"> paper </w:t>
-      </w:r>
-      <w:r>
-        <w:rPr>
-          <w:color w:val="A8D08D" w:themeColor="accent6" w:themeTint="99"/>
-          <w:lang w:val="en-US"/>
-        </w:rPr>
-        <w:t xml:space="preserve">plots </w:t>
-      </w:r>
-      <w:r>
-        <w:rPr>
-          <w:color w:val="A8D08D" w:themeColor="accent6" w:themeTint="99"/>
-        </w:rPr>
-        <w:t xml:space="preserve">PSEs </w:t>
-      </w:r>
-      <w:r>
-        <w:rPr>
-          <w:color w:val="A8D08D" w:themeColor="accent6" w:themeTint="99"/>
-          <w:lang w:val="en-US"/>
-        </w:rPr>
-        <w:t xml:space="preserve">on the </w:t>
-      </w:r>
-      <w:r>
-        <w:rPr>
-          <w:color w:val="A8D08D" w:themeColor="accent6" w:themeTint="99"/>
-        </w:rPr>
-        <w:t xml:space="preserve">y-axis </w:t>
-      </w:r>
-      <w:r>
-        <w:rPr>
-          <w:color w:val="A8D08D" w:themeColor="accent6" w:themeTint="99"/>
-          <w:lang w:val="en-US"/>
-        </w:rPr>
-        <w:t>(anything else would force us to plot blocks along the y-axis, which would feel even less intuitive</w:t>
-      </w:r>
-      <w:r>
-        <w:rPr>
-          <w:color w:val="A8D08D" w:themeColor="accent6" w:themeTint="99"/>
-          <w:lang w:val="en-US"/>
-        </w:rPr>
-        <w:t>). For what it is worth, this is also a common way of plotting data in other papers that have measured incremental changes in categorization (e.g., Vroomen et al., 2007; Kleinschmidt &amp; Jaeger, 2015; Kleinschmidt, 2020; Cummings &amp; Theodore, 2023).</w:t>
-      </w:r>
-    </w:p>
-    <w:p>
-      <w:pPr>
-        <w:jc w:val="both"/>
-      </w:pPr>
-    </w:p>
-    <w:p>
-      <w:pPr>
-        <w:jc w:val="both"/>
-        <w:rPr>
-          <w:lang w:val="en-US"/>
-        </w:rPr>
-      </w:pPr>
-      <w:r>
-        <w:t xml:space="preserve">* Line 94: "both error-driven theories (Harmon et al., 2019; Olejarczuk et al., 2018; Sohoglu &amp; Davis, 2016) and theories of ideal information integration (Kleinschmidt, 2020b; Kleinschmidt &amp; Jaeger, 2015) predict that adaptation initially proceeds quickly and then slows down as the listener approaches the correct mapping from the acoustic signal to phonetic categories (prediction 4 - diminishing returns)." This is not just a property of models of speech perception - "diminishing returns" is a central feature of the power law of learning (Anderson, 1982; </w:t>
-      </w:r>
-      <w:r>
-        <w:lastRenderedPageBreak/>
-        <w:t>Heathcote et al., 2000), and almost all associative theories of learning (e.g., from the animal learning literature) (Rescorla, 1988). This is not a huge problem, but given the ubiquity of diminishing returns in virtually all of learning, it begs the question as to whether this particular aspect of perceptual learning of speech really requires us to test it empirically, and if it needs an explanation,</w:t>
+        <w:t>that have measured incremental changes in categorization (e.g., Vroomen et al., 2007; Kleinschmidt &amp; Jaeger, 2015; Kleinschmidt, 2020; Cummings &amp; Theodore, 2023).</w:t>
+      </w:r>
+    </w:p>
+    <w:p>
+      <w:pPr>
+        <w:jc w:val="both"/>
+      </w:pPr>
+    </w:p>
+    <w:p>
+      <w:pPr>
+        <w:jc w:val="both"/>
+        <w:rPr>
+          <w:lang w:val="en-US"/>
+        </w:rPr>
+      </w:pPr>
+      <w:r>
+        <w:t>* Line 94: "both error-driven theories (Harmon et al., 2019; Olejarczuk et al., 2018; Sohoglu &amp; Davis, 2016) and theories of ideal information integration (Kleinschmidt, 2020b; Kleinschmidt &amp; Jaeger, 2015) predict that adaptation initially proceeds quickly and then slows down as the listener approaches the correct mapping from the acoustic signal to phonetic categories (prediction 4 - diminishing returns)." This is not just a property of models of speech perception - "diminishing returns" is a central feature of the power law of learning (Anderson, 1982; Heathcote et al., 2000), and almost all associative theories of learning (e.g., from the animal learning literature) (Rescorla, 1988). This is not a huge problem, but given the ubiquity of diminishing returns in virtually all of learning, it begs the question as to whether this particular aspect of perceptual learning of speech really requires us to test it empirically, and if it needs an explanation,</w:t>
       </w:r>
     </w:p>
     <w:p>
@@ -4697,7 +4924,7 @@
       <w:pPr>
         <w:jc w:val="both"/>
         <w:rPr>
-          <w:ins w:id="29" w:author="Microsoft Office User" w:date="2024-10-10T15:52:00Z" w16du:dateUtc="2024-10-10T13:52:00Z"/>
+          <w:ins w:id="65" w:author="Microsoft Office User" w:date="2024-10-10T15:52:00Z" w16du:dateUtc="2024-10-10T13:52:00Z"/>
           <w:lang w:val="en-US"/>
         </w:rPr>
       </w:pPr>
@@ -4707,52 +4934,52 @@
         <w:jc w:val="both"/>
         <w:rPr>
           <w:lang w:val="en-GB"/>
-          <w:rPrChange w:id="30" w:author="Microsoft Office User" w:date="2024-10-13T14:16:00Z" w16du:dateUtc="2024-10-13T12:16:00Z">
+          <w:rPrChange w:id="66" w:author="Microsoft Office User" w:date="2024-10-13T14:16:00Z" w16du:dateUtc="2024-10-13T12:16:00Z">
             <w:rPr/>
           </w:rPrChange>
         </w:rPr>
       </w:pPr>
-      <w:ins w:id="31" w:author="Microsoft Office User" w:date="2024-10-13T14:17:00Z" w16du:dateUtc="2024-10-13T12:17:00Z">
+      <w:ins w:id="67" w:author="Microsoft Office User" w:date="2024-10-13T14:17:00Z" w16du:dateUtc="2024-10-13T12:17:00Z">
         <w:r>
           <w:t xml:space="preserve">Thank you for pointing this out. </w:t>
         </w:r>
       </w:ins>
-      <w:ins w:id="32" w:author="Microsoft Office User" w:date="2024-10-13T14:18:00Z" w16du:dateUtc="2024-10-13T12:18:00Z">
+      <w:ins w:id="68" w:author="Microsoft Office User" w:date="2024-10-13T14:18:00Z" w16du:dateUtc="2024-10-13T12:18:00Z">
         <w:r>
           <w:t xml:space="preserve">The </w:t>
         </w:r>
       </w:ins>
-      <w:ins w:id="33" w:author="Microsoft Office User" w:date="2024-10-13T14:19:00Z" w16du:dateUtc="2024-10-13T12:19:00Z">
+      <w:ins w:id="69" w:author="Microsoft Office User" w:date="2024-10-13T14:19:00Z" w16du:dateUtc="2024-10-13T12:19:00Z">
         <w:r>
           <w:t xml:space="preserve">three conditions are meant to </w:t>
         </w:r>
       </w:ins>
-      <w:ins w:id="34" w:author="Microsoft Office User" w:date="2024-10-14T21:28:00Z" w16du:dateUtc="2024-10-14T19:28:00Z">
+      <w:ins w:id="70" w:author="Microsoft Office User" w:date="2024-10-14T21:28:00Z" w16du:dateUtc="2024-10-14T19:28:00Z">
         <w:r>
           <w:t>simulate</w:t>
         </w:r>
       </w:ins>
-      <w:ins w:id="35" w:author="Microsoft Office User" w:date="2024-10-13T14:19:00Z" w16du:dateUtc="2024-10-13T12:19:00Z">
+      <w:ins w:id="71" w:author="Microsoft Office User" w:date="2024-10-13T14:19:00Z" w16du:dateUtc="2024-10-13T12:19:00Z">
         <w:r>
           <w:t xml:space="preserve"> three talkers with their </w:t>
         </w:r>
       </w:ins>
-      <w:ins w:id="36" w:author="Microsoft Office User" w:date="2024-10-13T14:20:00Z" w16du:dateUtc="2024-10-13T12:20:00Z">
+      <w:ins w:id="72" w:author="Microsoft Office User" w:date="2024-10-13T14:20:00Z" w16du:dateUtc="2024-10-13T12:20:00Z">
         <w:r>
           <w:t>different realisation</w:t>
         </w:r>
       </w:ins>
-      <w:ins w:id="37" w:author="Microsoft Office User" w:date="2024-10-14T21:28:00Z" w16du:dateUtc="2024-10-14T19:28:00Z">
+      <w:ins w:id="73" w:author="Microsoft Office User" w:date="2024-10-14T21:28:00Z" w16du:dateUtc="2024-10-14T19:28:00Z">
         <w:r>
           <w:t>s</w:t>
         </w:r>
       </w:ins>
-      <w:ins w:id="38" w:author="Microsoft Office User" w:date="2024-10-13T14:20:00Z" w16du:dateUtc="2024-10-13T12:20:00Z">
+      <w:ins w:id="74" w:author="Microsoft Office User" w:date="2024-10-13T14:20:00Z" w16du:dateUtc="2024-10-13T12:20:00Z">
         <w:r>
           <w:t xml:space="preserve"> of /d/ and /t/, determined by the placement of the phonetic distribution </w:t>
         </w:r>
       </w:ins>
-      <w:ins w:id="39" w:author="Microsoft Office User" w:date="2024-10-10T18:07:00Z" w16du:dateUtc="2024-10-10T16:07:00Z">
+      <w:ins w:id="75" w:author="Microsoft Office User" w:date="2024-10-10T18:07:00Z" w16du:dateUtc="2024-10-10T16:07:00Z">
         <w:r>
           <w:t xml:space="preserve">along the VOT continua. </w:t>
         </w:r>
@@ -4779,27 +5006,27 @@
         </w:rPr>
         <w:t xml:space="preserve">expressed as </w:t>
       </w:r>
-      <w:commentRangeStart w:id="40"/>
-      <w:commentRangeStart w:id="41"/>
+      <w:commentRangeStart w:id="76"/>
+      <w:commentRangeStart w:id="77"/>
       <w:r>
         <w:rPr>
           <w:highlight w:val="yellow"/>
         </w:rPr>
         <w:t>variance</w:t>
       </w:r>
-      <w:commentRangeEnd w:id="40"/>
-      <w:r>
-        <w:rPr>
-          <w:rStyle w:val="CommentReference"/>
-        </w:rPr>
-        <w:commentReference w:id="40"/>
-      </w:r>
-      <w:commentRangeEnd w:id="41"/>
-      <w:r>
-        <w:rPr>
-          <w:rStyle w:val="CommentReference"/>
-        </w:rPr>
-        <w:commentReference w:id="41"/>
+      <w:commentRangeEnd w:id="76"/>
+      <w:r>
+        <w:rPr>
+          <w:rStyle w:val="CommentReference"/>
+        </w:rPr>
+        <w:commentReference w:id="76"/>
+      </w:r>
+      <w:commentRangeEnd w:id="77"/>
+      <w:r>
+        <w:rPr>
+          <w:rStyle w:val="CommentReference"/>
+        </w:rPr>
+        <w:commentReference w:id="77"/>
       </w:r>
       <w:r>
         <w:rPr>
@@ -4823,95 +5050,95 @@
       <w:pPr>
         <w:jc w:val="both"/>
         <w:rPr>
-          <w:ins w:id="42" w:author="Microsoft Office User" w:date="2024-10-10T15:52:00Z" w16du:dateUtc="2024-10-10T13:52:00Z"/>
-        </w:rPr>
-      </w:pPr>
-      <w:ins w:id="43" w:author="Microsoft Office User" w:date="2024-10-10T15:52:00Z" w16du:dateUtc="2024-10-10T13:52:00Z">
+          <w:ins w:id="78" w:author="Microsoft Office User" w:date="2024-10-10T15:52:00Z" w16du:dateUtc="2024-10-10T13:52:00Z"/>
+        </w:rPr>
+      </w:pPr>
+      <w:ins w:id="79" w:author="Microsoft Office User" w:date="2024-10-10T15:52:00Z" w16du:dateUtc="2024-10-10T13:52:00Z">
         <w:r>
           <w:t>We</w:t>
         </w:r>
       </w:ins>
-      <w:ins w:id="44" w:author="Microsoft Office User" w:date="2024-10-10T16:04:00Z" w16du:dateUtc="2024-10-10T14:04:00Z">
+      <w:ins w:id="80" w:author="Microsoft Office User" w:date="2024-10-10T16:04:00Z" w16du:dateUtc="2024-10-10T14:04:00Z">
         <w:r>
           <w:t xml:space="preserve"> understand R3’s point to sti</w:t>
         </w:r>
       </w:ins>
-      <w:ins w:id="45" w:author="Microsoft Office User" w:date="2024-10-10T16:05:00Z" w16du:dateUtc="2024-10-10T14:05:00Z">
+      <w:ins w:id="81" w:author="Microsoft Office User" w:date="2024-10-10T16:05:00Z" w16du:dateUtc="2024-10-10T14:05:00Z">
         <w:r>
           <w:t>ck to terms and scales familiar to the target audience however in order to maintain congruence with previous studie</w:t>
         </w:r>
       </w:ins>
-      <w:ins w:id="46" w:author="Microsoft Office User" w:date="2024-10-10T16:06:00Z" w16du:dateUtc="2024-10-10T14:06:00Z">
+      <w:ins w:id="82" w:author="Microsoft Office User" w:date="2024-10-10T16:06:00Z" w16du:dateUtc="2024-10-10T14:06:00Z">
         <w:r>
           <w:t>s of this distributional learning paradigm (</w:t>
         </w:r>
       </w:ins>
-      <w:ins w:id="47" w:author="Microsoft Office User" w:date="2024-10-10T16:51:00Z" w16du:dateUtc="2024-10-10T14:51:00Z">
+      <w:ins w:id="83" w:author="Microsoft Office User" w:date="2024-10-10T16:51:00Z" w16du:dateUtc="2024-10-10T14:51:00Z">
         <w:r>
           <w:t>e.g</w:t>
         </w:r>
       </w:ins>
-      <w:ins w:id="48" w:author="Microsoft Office User" w:date="2024-10-10T16:06:00Z" w16du:dateUtc="2024-10-10T14:06:00Z">
+      <w:ins w:id="84" w:author="Microsoft Office User" w:date="2024-10-10T16:06:00Z" w16du:dateUtc="2024-10-10T14:06:00Z">
         <w:r>
           <w:t xml:space="preserve">. Clayards et al., 2008; </w:t>
         </w:r>
       </w:ins>
-      <w:ins w:id="49" w:author="Microsoft Office User" w:date="2024-10-10T16:51:00Z" w16du:dateUtc="2024-10-10T14:51:00Z">
+      <w:ins w:id="85" w:author="Microsoft Office User" w:date="2024-10-10T16:51:00Z" w16du:dateUtc="2024-10-10T14:51:00Z">
         <w:r>
           <w:t xml:space="preserve">K&amp;J2016; </w:t>
         </w:r>
       </w:ins>
-      <w:ins w:id="50" w:author="Microsoft Office User" w:date="2024-10-10T16:06:00Z" w16du:dateUtc="2024-10-10T14:06:00Z">
+      <w:ins w:id="86" w:author="Microsoft Office User" w:date="2024-10-10T16:06:00Z" w16du:dateUtc="2024-10-10T14:06:00Z">
         <w:r>
           <w:t>Theodore &amp; Monto, 2019) we would prefer to keep th</w:t>
         </w:r>
       </w:ins>
-      <w:ins w:id="51" w:author="Microsoft Office User" w:date="2024-10-10T16:07:00Z" w16du:dateUtc="2024-10-10T14:07:00Z">
+      <w:ins w:id="87" w:author="Microsoft Office User" w:date="2024-10-10T16:07:00Z" w16du:dateUtc="2024-10-10T14:07:00Z">
         <w:r>
           <w:t>e description in terms of variance. As a compromise, we have included the SD value</w:t>
         </w:r>
       </w:ins>
-      <w:ins w:id="52" w:author="Microsoft Office User" w:date="2024-10-10T16:08:00Z" w16du:dateUtc="2024-10-10T14:08:00Z">
+      <w:ins w:id="88" w:author="Microsoft Office User" w:date="2024-10-10T16:08:00Z" w16du:dateUtc="2024-10-10T14:08:00Z">
         <w:r>
           <w:t>s</w:t>
         </w:r>
       </w:ins>
-      <w:ins w:id="53" w:author="Microsoft Office User" w:date="2024-10-10T16:07:00Z" w16du:dateUtc="2024-10-10T14:07:00Z">
+      <w:ins w:id="89" w:author="Microsoft Office User" w:date="2024-10-10T16:07:00Z" w16du:dateUtc="2024-10-10T14:07:00Z">
         <w:r>
           <w:t xml:space="preserve"> </w:t>
         </w:r>
       </w:ins>
-      <w:ins w:id="54" w:author="Microsoft Office User" w:date="2024-10-10T16:08:00Z" w16du:dateUtc="2024-10-10T14:08:00Z">
+      <w:ins w:id="90" w:author="Microsoft Office User" w:date="2024-10-10T16:08:00Z" w16du:dateUtc="2024-10-10T14:08:00Z">
         <w:r>
           <w:t>when specifying</w:t>
         </w:r>
       </w:ins>
-      <w:ins w:id="55" w:author="Microsoft Office User" w:date="2024-10-10T16:07:00Z" w16du:dateUtc="2024-10-10T14:07:00Z">
+      <w:ins w:id="91" w:author="Microsoft Office User" w:date="2024-10-10T16:07:00Z" w16du:dateUtc="2024-10-10T14:07:00Z">
         <w:r>
           <w:t xml:space="preserve"> the distribution in lines xxx</w:t>
         </w:r>
       </w:ins>
-      <w:ins w:id="56" w:author="Microsoft Office User" w:date="2024-10-10T15:52:00Z" w16du:dateUtc="2024-10-10T13:52:00Z">
+      <w:ins w:id="92" w:author="Microsoft Office User" w:date="2024-10-10T15:52:00Z" w16du:dateUtc="2024-10-10T13:52:00Z">
         <w:r>
           <w:t xml:space="preserve"> </w:t>
         </w:r>
       </w:ins>
-      <w:ins w:id="57" w:author="Microsoft Office User" w:date="2024-10-10T16:08:00Z" w16du:dateUtc="2024-10-10T14:08:00Z">
+      <w:ins w:id="93" w:author="Microsoft Office User" w:date="2024-10-10T16:08:00Z" w16du:dateUtc="2024-10-10T14:08:00Z">
         <w:r>
           <w:t xml:space="preserve">and </w:t>
         </w:r>
       </w:ins>
-      <w:ins w:id="58" w:author="Microsoft Office User" w:date="2024-10-10T15:52:00Z" w16du:dateUtc="2024-10-10T13:52:00Z">
+      <w:ins w:id="94" w:author="Microsoft Office User" w:date="2024-10-10T15:52:00Z" w16du:dateUtc="2024-10-10T13:52:00Z">
         <w:r>
           <w:t>have edited the labels in Figure 4 to reflect the SD</w:t>
         </w:r>
       </w:ins>
-      <w:ins w:id="59" w:author="Microsoft Office User" w:date="2024-10-10T16:08:00Z" w16du:dateUtc="2024-10-10T14:08:00Z">
+      <w:ins w:id="95" w:author="Microsoft Office User" w:date="2024-10-10T16:08:00Z" w16du:dateUtc="2024-10-10T14:08:00Z">
         <w:r>
           <w:t xml:space="preserve"> instead</w:t>
         </w:r>
       </w:ins>
-      <w:ins w:id="60" w:author="Microsoft Office User" w:date="2024-10-10T15:53:00Z" w16du:dateUtc="2024-10-10T13:53:00Z">
+      <w:ins w:id="96" w:author="Microsoft Office User" w:date="2024-10-10T15:53:00Z" w16du:dateUtc="2024-10-10T13:53:00Z">
         <w:r>
           <w:t xml:space="preserve">. </w:t>
         </w:r>
@@ -4935,19 +5162,19 @@
         </w:rPr>
         <w:t>almost always refers to *</w:t>
       </w:r>
-      <w:commentRangeStart w:id="61"/>
+      <w:commentRangeStart w:id="97"/>
       <w:r>
         <w:rPr>
           <w:highlight w:val="yellow"/>
         </w:rPr>
         <w:t>unsupervised</w:t>
       </w:r>
-      <w:commentRangeEnd w:id="61"/>
-      <w:r>
-        <w:rPr>
-          <w:rStyle w:val="CommentReference"/>
-        </w:rPr>
-        <w:commentReference w:id="61"/>
+      <w:commentRangeEnd w:id="97"/>
+      <w:r>
+        <w:rPr>
+          <w:rStyle w:val="CommentReference"/>
+        </w:rPr>
+        <w:commentReference w:id="97"/>
       </w:r>
       <w:r>
         <w:rPr>
@@ -4958,52 +5185,59 @@
       <w:r>
         <w:t xml:space="preserve">. But suddenly we get these labeled trials, and it is clear that there is a supervisory signal too. I recognize that semantically, supervised distrubutional learning is quite sensible (you can use the supervisory signal to help learn the supervision). </w:t>
       </w:r>
-      <w:commentRangeStart w:id="62"/>
-      <w:commentRangeStart w:id="63"/>
-      <w:commentRangeStart w:id="64"/>
+      <w:commentRangeStart w:id="98"/>
+      <w:commentRangeStart w:id="99"/>
+      <w:commentRangeStart w:id="100"/>
       <w:r>
         <w:t xml:space="preserve">But this is not what the field is likely to expect from the term. It likely also affects learning in fairly dramatic ways (supervised and unsupervised learning are widely seen to have pretty different properties). </w:t>
       </w:r>
-      <w:commentRangeEnd w:id="62"/>
-      <w:r>
-        <w:rPr>
-          <w:rStyle w:val="CommentReference"/>
-        </w:rPr>
-        <w:commentReference w:id="62"/>
-      </w:r>
-      <w:commentRangeEnd w:id="63"/>
-      <w:r>
-        <w:rPr>
-          <w:rStyle w:val="CommentReference"/>
-        </w:rPr>
-        <w:commentReference w:id="63"/>
-      </w:r>
-      <w:commentRangeEnd w:id="64"/>
-      <w:r>
-        <w:rPr>
-          <w:rStyle w:val="CommentReference"/>
-        </w:rPr>
-        <w:commentReference w:id="64"/>
+      <w:commentRangeEnd w:id="98"/>
+      <w:r>
+        <w:rPr>
+          <w:rStyle w:val="CommentReference"/>
+        </w:rPr>
+        <w:commentReference w:id="98"/>
+      </w:r>
+      <w:commentRangeEnd w:id="99"/>
+      <w:r>
+        <w:rPr>
+          <w:rStyle w:val="CommentReference"/>
+        </w:rPr>
+        <w:commentReference w:id="99"/>
+      </w:r>
+      <w:commentRangeEnd w:id="100"/>
+      <w:r>
+        <w:rPr>
+          <w:rStyle w:val="CommentReference"/>
+        </w:rPr>
+        <w:commentReference w:id="100"/>
       </w:r>
       <w:r>
         <w:rPr>
           <w:highlight w:val="yellow"/>
         </w:rPr>
-        <w:t>One of the things I didn't like about the introduction is that all perceptual adaptation paradigms are kind of treated the same</w:t>
-      </w:r>
-      <w:commentRangeStart w:id="65"/>
+        <w:t xml:space="preserve">One of the things I didn't like about the introduction </w:t>
+      </w:r>
       <w:r>
         <w:rPr>
           <w:highlight w:val="yellow"/>
         </w:rPr>
+        <w:lastRenderedPageBreak/>
+        <w:t>is that all perceptual adaptation paradigms are kind of treated the same</w:t>
+      </w:r>
+      <w:commentRangeStart w:id="101"/>
+      <w:r>
+        <w:rPr>
+          <w:highlight w:val="yellow"/>
+        </w:rPr>
         <w:t>: lexically guided retuning is the same as distributional learning</w:t>
       </w:r>
-      <w:commentRangeEnd w:id="65"/>
-      <w:r>
-        <w:rPr>
-          <w:rStyle w:val="CommentReference"/>
-        </w:rPr>
-        <w:commentReference w:id="65"/>
+      <w:commentRangeEnd w:id="101"/>
+      <w:r>
+        <w:rPr>
+          <w:rStyle w:val="CommentReference"/>
+        </w:rPr>
+        <w:commentReference w:id="101"/>
       </w:r>
       <w:r>
         <w:t>. But they're not. I mean maybe if you're a fully committed Bayesian, they're all just means to get to the underlying statistics. But that's a strong assumption. And then when we get to this new semi-supervised paradigm here, the importance of the differences among learning paradigms really moves to the forefront. I think the manuscript would be much stronger if a) the introduction actually discussed the different paradigms; and b) this particular hybrid was foreshadowed earlier than in the methods.</w:t>
@@ -5022,7 +5256,6 @@
         </w:rPr>
       </w:pPr>
       <w:r>
-        <w:lastRenderedPageBreak/>
         <w:t xml:space="preserve">* Line 344: I really had a hard time following the design here. Were all participant exposed to both the +10 shifted and +40 shifted blocks or was that between subject? What is this block order factor? Did everyone get baseline then one of the shifts? Or did people just get a single thing (baseline, +10 or +40)? </w:t>
       </w:r>
     </w:p>
@@ -5038,90 +5271,90 @@
       <w:pPr>
         <w:jc w:val="both"/>
         <w:rPr>
-          <w:ins w:id="66" w:author="Microsoft Office User" w:date="2024-10-10T14:37:00Z" w16du:dateUtc="2024-10-10T12:37:00Z"/>
-        </w:rPr>
-      </w:pPr>
-      <w:ins w:id="67" w:author="Microsoft Office User" w:date="2024-10-10T14:19:00Z" w16du:dateUtc="2024-10-10T12:19:00Z">
+          <w:ins w:id="102" w:author="Microsoft Office User" w:date="2024-10-10T14:37:00Z" w16du:dateUtc="2024-10-10T12:37:00Z"/>
+        </w:rPr>
+      </w:pPr>
+      <w:ins w:id="103" w:author="Microsoft Office User" w:date="2024-10-10T14:19:00Z" w16du:dateUtc="2024-10-10T12:19:00Z">
         <w:r>
           <w:t>We agree that the experiment design may be difficult to follow without a close read given</w:t>
         </w:r>
       </w:ins>
-      <w:ins w:id="68" w:author="Microsoft Office User" w:date="2024-10-10T14:20:00Z" w16du:dateUtc="2024-10-10T12:20:00Z">
+      <w:ins w:id="104" w:author="Microsoft Office User" w:date="2024-10-10T14:20:00Z" w16du:dateUtc="2024-10-10T12:20:00Z">
         <w:r>
           <w:t xml:space="preserve"> the between </w:t>
         </w:r>
       </w:ins>
-      <w:ins w:id="69" w:author="Microsoft Office User" w:date="2024-10-14T21:26:00Z" w16du:dateUtc="2024-10-14T19:26:00Z">
+      <w:ins w:id="105" w:author="Microsoft Office User" w:date="2024-10-14T21:26:00Z" w16du:dateUtc="2024-10-14T19:26:00Z">
         <w:r>
           <w:t>and within participants</w:t>
         </w:r>
       </w:ins>
-      <w:ins w:id="70" w:author="Microsoft Office User" w:date="2024-10-13T14:22:00Z" w16du:dateUtc="2024-10-13T12:22:00Z">
+      <w:ins w:id="106" w:author="Microsoft Office User" w:date="2024-10-13T14:22:00Z" w16du:dateUtc="2024-10-13T12:22:00Z">
         <w:r>
           <w:t xml:space="preserve"> </w:t>
         </w:r>
       </w:ins>
-      <w:ins w:id="71" w:author="Microsoft Office User" w:date="2024-10-10T14:20:00Z" w16du:dateUtc="2024-10-10T12:20:00Z">
+      <w:ins w:id="107" w:author="Microsoft Office User" w:date="2024-10-10T14:20:00Z" w16du:dateUtc="2024-10-10T12:20:00Z">
         <w:r>
           <w:t>manipulations</w:t>
         </w:r>
       </w:ins>
-      <w:ins w:id="72" w:author="Microsoft Office User" w:date="2024-10-10T14:21:00Z" w16du:dateUtc="2024-10-10T12:21:00Z">
+      <w:ins w:id="108" w:author="Microsoft Office User" w:date="2024-10-10T14:21:00Z" w16du:dateUtc="2024-10-10T12:21:00Z">
         <w:r>
           <w:t>,</w:t>
         </w:r>
       </w:ins>
-      <w:ins w:id="73" w:author="Microsoft Office User" w:date="2024-10-10T14:20:00Z" w16du:dateUtc="2024-10-10T12:20:00Z">
+      <w:ins w:id="109" w:author="Microsoft Office User" w:date="2024-10-10T14:20:00Z" w16du:dateUtc="2024-10-10T12:20:00Z">
         <w:r>
           <w:t xml:space="preserve"> a</w:t>
         </w:r>
       </w:ins>
-      <w:ins w:id="74" w:author="Microsoft Office User" w:date="2024-10-10T14:21:00Z" w16du:dateUtc="2024-10-10T12:21:00Z">
+      <w:ins w:id="110" w:author="Microsoft Office User" w:date="2024-10-10T14:21:00Z" w16du:dateUtc="2024-10-10T12:21:00Z">
         <w:r>
           <w:t xml:space="preserve">nd presumably the condition names. </w:t>
         </w:r>
       </w:ins>
-      <w:ins w:id="75" w:author="Microsoft Office User" w:date="2024-10-10T14:22:00Z" w16du:dateUtc="2024-10-10T12:22:00Z">
+      <w:ins w:id="111" w:author="Microsoft Office User" w:date="2024-10-10T14:22:00Z" w16du:dateUtc="2024-10-10T12:22:00Z">
         <w:r>
           <w:t xml:space="preserve">We </w:t>
         </w:r>
       </w:ins>
-      <w:ins w:id="76" w:author="Microsoft Office User" w:date="2024-10-10T14:26:00Z" w16du:dateUtc="2024-10-10T12:26:00Z">
+      <w:ins w:id="112" w:author="Microsoft Office User" w:date="2024-10-10T14:26:00Z" w16du:dateUtc="2024-10-10T12:26:00Z">
         <w:r>
           <w:t>tried</w:t>
         </w:r>
       </w:ins>
-      <w:ins w:id="77" w:author="Microsoft Office User" w:date="2024-10-10T14:22:00Z" w16du:dateUtc="2024-10-10T12:22:00Z">
+      <w:ins w:id="113" w:author="Microsoft Office User" w:date="2024-10-10T14:22:00Z" w16du:dateUtc="2024-10-10T12:22:00Z">
         <w:r>
           <w:t xml:space="preserve"> </w:t>
         </w:r>
       </w:ins>
-      <w:ins w:id="78" w:author="Microsoft Office User" w:date="2024-10-10T14:26:00Z" w16du:dateUtc="2024-10-10T12:26:00Z">
+      <w:ins w:id="114" w:author="Microsoft Office User" w:date="2024-10-10T14:26:00Z" w16du:dateUtc="2024-10-10T12:26:00Z">
         <w:r>
           <w:t>to communicate as clearly as possible with</w:t>
         </w:r>
       </w:ins>
-      <w:ins w:id="79" w:author="Microsoft Office User" w:date="2024-10-10T14:22:00Z" w16du:dateUtc="2024-10-10T12:22:00Z">
+      <w:ins w:id="115" w:author="Microsoft Office User" w:date="2024-10-10T14:22:00Z" w16du:dateUtc="2024-10-10T12:22:00Z">
         <w:r>
           <w:t xml:space="preserve"> </w:t>
         </w:r>
       </w:ins>
-      <w:ins w:id="80" w:author="Microsoft Office User" w:date="2024-10-10T14:40:00Z" w16du:dateUtc="2024-10-10T12:40:00Z">
+      <w:ins w:id="116" w:author="Microsoft Office User" w:date="2024-10-10T14:40:00Z" w16du:dateUtc="2024-10-10T12:40:00Z">
         <w:r>
           <w:t>F</w:t>
         </w:r>
       </w:ins>
-      <w:ins w:id="81" w:author="Microsoft Office User" w:date="2024-10-10T14:22:00Z" w16du:dateUtc="2024-10-10T12:22:00Z">
+      <w:ins w:id="117" w:author="Microsoft Office User" w:date="2024-10-10T14:22:00Z" w16du:dateUtc="2024-10-10T12:22:00Z">
         <w:r>
           <w:t xml:space="preserve">igure 2 </w:t>
         </w:r>
       </w:ins>
-      <w:ins w:id="82" w:author="Microsoft Office User" w:date="2024-10-10T14:32:00Z" w16du:dateUtc="2024-10-10T12:32:00Z">
+      <w:ins w:id="118" w:author="Microsoft Office User" w:date="2024-10-10T14:32:00Z" w16du:dateUtc="2024-10-10T12:32:00Z">
         <w:r>
           <w:t>through colour-coding and clear captions as well as when we</w:t>
         </w:r>
       </w:ins>
-      <w:ins w:id="83" w:author="Microsoft Office User" w:date="2024-10-10T14:22:00Z" w16du:dateUtc="2024-10-10T12:22:00Z">
+      <w:ins w:id="119" w:author="Microsoft Office User" w:date="2024-10-10T14:22:00Z" w16du:dateUtc="2024-10-10T12:22:00Z">
         <w:r>
           <w:t xml:space="preserve"> </w:t>
         </w:r>
@@ -5129,47 +5362,47 @@
       <w:r>
         <w:t>refer to</w:t>
       </w:r>
-      <w:ins w:id="84" w:author="Microsoft Office User" w:date="2024-10-10T14:27:00Z" w16du:dateUtc="2024-10-10T12:27:00Z">
+      <w:ins w:id="120" w:author="Microsoft Office User" w:date="2024-10-10T14:27:00Z" w16du:dateUtc="2024-10-10T12:27:00Z">
         <w:r>
           <w:t xml:space="preserve"> it </w:t>
         </w:r>
       </w:ins>
-      <w:ins w:id="85" w:author="Microsoft Office User" w:date="2024-10-10T14:36:00Z" w16du:dateUtc="2024-10-10T12:36:00Z">
+      <w:ins w:id="121" w:author="Microsoft Office User" w:date="2024-10-10T14:36:00Z" w16du:dateUtc="2024-10-10T12:36:00Z">
         <w:r>
           <w:t>i</w:t>
         </w:r>
       </w:ins>
-      <w:ins w:id="86" w:author="Microsoft Office User" w:date="2024-10-10T14:27:00Z" w16du:dateUtc="2024-10-10T12:27:00Z">
+      <w:ins w:id="122" w:author="Microsoft Office User" w:date="2024-10-10T14:27:00Z" w16du:dateUtc="2024-10-10T12:27:00Z">
         <w:r>
           <w:t>n lines</w:t>
         </w:r>
       </w:ins>
-      <w:ins w:id="87" w:author="Microsoft Office User" w:date="2024-10-10T14:36:00Z" w16du:dateUtc="2024-10-10T12:36:00Z">
+      <w:ins w:id="123" w:author="Microsoft Office User" w:date="2024-10-10T14:36:00Z" w16du:dateUtc="2024-10-10T12:36:00Z">
         <w:r>
           <w:t xml:space="preserve"> 124 -127. </w:t>
         </w:r>
       </w:ins>
-      <w:ins w:id="88" w:author="Microsoft Office User" w:date="2024-10-10T14:37:00Z" w16du:dateUtc="2024-10-10T12:37:00Z">
+      <w:ins w:id="124" w:author="Microsoft Office User" w:date="2024-10-10T14:37:00Z" w16du:dateUtc="2024-10-10T12:37:00Z">
         <w:r>
           <w:t xml:space="preserve">With </w:t>
         </w:r>
       </w:ins>
-      <w:ins w:id="89" w:author="Microsoft Office User" w:date="2024-10-10T14:40:00Z" w16du:dateUtc="2024-10-10T12:40:00Z">
+      <w:ins w:id="125" w:author="Microsoft Office User" w:date="2024-10-10T14:40:00Z" w16du:dateUtc="2024-10-10T12:40:00Z">
         <w:r>
           <w:t>that</w:t>
         </w:r>
       </w:ins>
-      <w:ins w:id="90" w:author="Microsoft Office User" w:date="2024-10-10T14:37:00Z" w16du:dateUtc="2024-10-10T12:37:00Z">
+      <w:ins w:id="126" w:author="Microsoft Office User" w:date="2024-10-10T14:37:00Z" w16du:dateUtc="2024-10-10T12:37:00Z">
         <w:r>
           <w:t xml:space="preserve"> same objective</w:t>
         </w:r>
       </w:ins>
-      <w:ins w:id="91" w:author="Microsoft Office User" w:date="2024-10-10T14:40:00Z" w16du:dateUtc="2024-10-10T12:40:00Z">
+      <w:ins w:id="127" w:author="Microsoft Office User" w:date="2024-10-10T14:40:00Z" w16du:dateUtc="2024-10-10T12:40:00Z">
         <w:r>
           <w:t xml:space="preserve"> in mind</w:t>
         </w:r>
       </w:ins>
-      <w:ins w:id="92" w:author="Microsoft Office User" w:date="2024-10-10T14:37:00Z" w16du:dateUtc="2024-10-10T12:37:00Z">
+      <w:ins w:id="128" w:author="Microsoft Office User" w:date="2024-10-10T14:37:00Z" w16du:dateUtc="2024-10-10T12:37:00Z">
         <w:r>
           <w:t xml:space="preserve"> we had aimed to provide more detailed information about the stimuli between and within each condition through the histograms in figure 4. </w:t>
         </w:r>
@@ -5179,15 +5412,15 @@
       <w:pPr>
         <w:jc w:val="both"/>
         <w:rPr>
-          <w:ins w:id="93" w:author="Microsoft Office User" w:date="2024-10-10T14:59:00Z" w16du:dateUtc="2024-10-10T12:59:00Z"/>
-        </w:rPr>
-      </w:pPr>
-      <w:ins w:id="94" w:author="Microsoft Office User" w:date="2024-10-10T14:37:00Z" w16du:dateUtc="2024-10-10T12:37:00Z">
+          <w:ins w:id="129" w:author="Microsoft Office User" w:date="2024-10-10T14:59:00Z" w16du:dateUtc="2024-10-10T12:59:00Z"/>
+        </w:rPr>
+      </w:pPr>
+      <w:ins w:id="130" w:author="Microsoft Office User" w:date="2024-10-10T14:37:00Z" w16du:dateUtc="2024-10-10T12:37:00Z">
         <w:r>
           <w:t>After</w:t>
         </w:r>
       </w:ins>
-      <w:ins w:id="95" w:author="Microsoft Office User" w:date="2024-10-10T14:38:00Z" w16du:dateUtc="2024-10-10T12:38:00Z">
+      <w:ins w:id="131" w:author="Microsoft Office User" w:date="2024-10-10T14:38:00Z" w16du:dateUtc="2024-10-10T12:38:00Z">
         <w:r>
           <w:t xml:space="preserve"> considering feedback from R2 and R3, we have added/edited the following:</w:t>
         </w:r>
@@ -5202,55 +5435,55 @@
         </w:numPr>
         <w:jc w:val="both"/>
         <w:rPr>
-          <w:ins w:id="96" w:author="Microsoft Office User" w:date="2024-10-10T15:01:00Z" w16du:dateUtc="2024-10-10T13:01:00Z"/>
-        </w:rPr>
-      </w:pPr>
-      <w:ins w:id="97" w:author="Microsoft Office User" w:date="2024-10-10T15:19:00Z" w16du:dateUtc="2024-10-10T13:19:00Z">
+          <w:ins w:id="132" w:author="Microsoft Office User" w:date="2024-10-10T15:01:00Z" w16du:dateUtc="2024-10-10T13:01:00Z"/>
+        </w:rPr>
+      </w:pPr>
+      <w:ins w:id="133" w:author="Microsoft Office User" w:date="2024-10-10T15:19:00Z" w16du:dateUtc="2024-10-10T13:19:00Z">
         <w:r>
           <w:t>The</w:t>
         </w:r>
       </w:ins>
-      <w:ins w:id="98" w:author="Microsoft Office User" w:date="2024-10-10T15:00:00Z" w16du:dateUtc="2024-10-10T13:00:00Z">
+      <w:ins w:id="134" w:author="Microsoft Office User" w:date="2024-10-10T15:00:00Z" w16du:dateUtc="2024-10-10T13:00:00Z">
         <w:r>
           <w:t xml:space="preserve"> condition</w:t>
         </w:r>
       </w:ins>
-      <w:ins w:id="99" w:author="Microsoft Office User" w:date="2024-10-10T15:19:00Z" w16du:dateUtc="2024-10-10T13:19:00Z">
+      <w:ins w:id="135" w:author="Microsoft Office User" w:date="2024-10-10T15:19:00Z" w16du:dateUtc="2024-10-10T13:19:00Z">
         <w:r>
           <w:t xml:space="preserve"> names</w:t>
         </w:r>
       </w:ins>
-      <w:ins w:id="100" w:author="Microsoft Office User" w:date="2024-10-10T15:00:00Z" w16du:dateUtc="2024-10-10T13:00:00Z">
+      <w:ins w:id="136" w:author="Microsoft Office User" w:date="2024-10-10T15:00:00Z" w16du:dateUtc="2024-10-10T13:00:00Z">
         <w:r>
           <w:t xml:space="preserve"> </w:t>
         </w:r>
       </w:ins>
-      <w:ins w:id="101" w:author="Microsoft Office User" w:date="2024-10-10T15:19:00Z" w16du:dateUtc="2024-10-10T13:19:00Z">
+      <w:ins w:id="137" w:author="Microsoft Office User" w:date="2024-10-10T15:19:00Z" w16du:dateUtc="2024-10-10T13:19:00Z">
         <w:r>
           <w:t>now</w:t>
         </w:r>
       </w:ins>
-      <w:ins w:id="102" w:author="Microsoft Office User" w:date="2024-10-10T15:00:00Z" w16du:dateUtc="2024-10-10T13:00:00Z">
+      <w:ins w:id="138" w:author="Microsoft Office User" w:date="2024-10-10T15:00:00Z" w16du:dateUtc="2024-10-10T13:00:00Z">
         <w:r>
           <w:t xml:space="preserve"> reflect the </w:t>
         </w:r>
-        <w:commentRangeStart w:id="103"/>
+        <w:commentRangeStart w:id="139"/>
         <w:r>
           <w:t>predicted PSE</w:t>
         </w:r>
       </w:ins>
-      <w:ins w:id="104" w:author="Microsoft Office User" w:date="2024-10-10T15:01:00Z" w16du:dateUtc="2024-10-10T13:01:00Z">
+      <w:ins w:id="140" w:author="Microsoft Office User" w:date="2024-10-10T15:01:00Z" w16du:dateUtc="2024-10-10T13:01:00Z">
         <w:r>
           <w:t xml:space="preserve"> of each condition</w:t>
         </w:r>
       </w:ins>
-      <w:commentRangeEnd w:id="103"/>
-      <w:ins w:id="105" w:author="Microsoft Office User" w:date="2024-10-10T15:43:00Z" w16du:dateUtc="2024-10-10T13:43:00Z">
+      <w:commentRangeEnd w:id="139"/>
+      <w:ins w:id="141" w:author="Microsoft Office User" w:date="2024-10-10T15:43:00Z" w16du:dateUtc="2024-10-10T13:43:00Z">
         <w:r>
           <w:rPr>
             <w:rStyle w:val="CommentReference"/>
           </w:rPr>
-          <w:commentReference w:id="103"/>
+          <w:commentReference w:id="139"/>
         </w:r>
       </w:ins>
     </w:p>
@@ -5263,40 +5496,40 @@
         </w:numPr>
         <w:jc w:val="both"/>
         <w:rPr>
-          <w:ins w:id="106" w:author="Microsoft Office User" w:date="2024-10-10T15:40:00Z" w16du:dateUtc="2024-10-10T13:40:00Z"/>
-        </w:rPr>
-      </w:pPr>
-      <w:ins w:id="107" w:author="Microsoft Office User" w:date="2024-10-10T15:19:00Z" w16du:dateUtc="2024-10-10T13:19:00Z">
+          <w:ins w:id="142" w:author="Microsoft Office User" w:date="2024-10-10T15:40:00Z" w16du:dateUtc="2024-10-10T13:40:00Z"/>
+        </w:rPr>
+      </w:pPr>
+      <w:ins w:id="143" w:author="Microsoft Office User" w:date="2024-10-10T15:19:00Z" w16du:dateUtc="2024-10-10T13:19:00Z">
         <w:r>
           <w:t xml:space="preserve">The caption for Figure </w:t>
         </w:r>
       </w:ins>
-      <w:ins w:id="108" w:author="Microsoft Office User" w:date="2024-10-10T15:20:00Z" w16du:dateUtc="2024-10-10T13:20:00Z">
+      <w:ins w:id="144" w:author="Microsoft Office User" w:date="2024-10-10T15:20:00Z" w16du:dateUtc="2024-10-10T13:20:00Z">
         <w:r>
           <w:t xml:space="preserve">2 </w:t>
         </w:r>
       </w:ins>
-      <w:ins w:id="109" w:author="Microsoft Office User" w:date="2024-10-10T15:22:00Z" w16du:dateUtc="2024-10-10T13:22:00Z">
+      <w:ins w:id="145" w:author="Microsoft Office User" w:date="2024-10-10T15:22:00Z" w16du:dateUtc="2024-10-10T13:22:00Z">
         <w:r>
           <w:t xml:space="preserve">now </w:t>
         </w:r>
       </w:ins>
-      <w:ins w:id="110" w:author="Microsoft Office User" w:date="2024-10-10T15:20:00Z" w16du:dateUtc="2024-10-10T13:20:00Z">
+      <w:ins w:id="146" w:author="Microsoft Office User" w:date="2024-10-10T15:20:00Z" w16du:dateUtc="2024-10-10T13:20:00Z">
         <w:r>
           <w:t>reads</w:t>
         </w:r>
       </w:ins>
-      <w:ins w:id="111" w:author="Microsoft Office User" w:date="2024-10-10T15:22:00Z" w16du:dateUtc="2024-10-10T13:22:00Z">
+      <w:ins w:id="147" w:author="Microsoft Office User" w:date="2024-10-10T15:22:00Z" w16du:dateUtc="2024-10-10T13:22:00Z">
         <w:r>
           <w:t>: “The three betw</w:t>
         </w:r>
       </w:ins>
-      <w:ins w:id="112" w:author="Microsoft Office User" w:date="2024-10-10T15:23:00Z" w16du:dateUtc="2024-10-10T13:23:00Z">
+      <w:ins w:id="148" w:author="Microsoft Office User" w:date="2024-10-10T15:23:00Z" w16du:dateUtc="2024-10-10T13:23:00Z">
         <w:r>
           <w:t xml:space="preserve">een-groups exposure conditions (rows) differed in … </w:t>
         </w:r>
       </w:ins>
-      <w:ins w:id="113" w:author="Microsoft Office User" w:date="2024-10-10T15:25:00Z" w16du:dateUtc="2024-10-10T13:25:00Z">
+      <w:ins w:id="149" w:author="Microsoft Office User" w:date="2024-10-10T15:25:00Z" w16du:dateUtc="2024-10-10T13:25:00Z">
         <w:r>
           <w:t>“</w:t>
         </w:r>
@@ -5311,15 +5544,15 @@
         </w:numPr>
         <w:jc w:val="both"/>
         <w:rPr>
-          <w:ins w:id="114" w:author="Microsoft Office User" w:date="2024-10-10T14:38:00Z" w16du:dateUtc="2024-10-10T12:38:00Z"/>
-        </w:rPr>
-      </w:pPr>
-      <w:ins w:id="115" w:author="Microsoft Office User" w:date="2024-10-10T15:40:00Z" w16du:dateUtc="2024-10-10T13:40:00Z">
+          <w:ins w:id="150" w:author="Microsoft Office User" w:date="2024-10-10T14:38:00Z" w16du:dateUtc="2024-10-10T12:38:00Z"/>
+        </w:rPr>
+      </w:pPr>
+      <w:ins w:id="151" w:author="Microsoft Office User" w:date="2024-10-10T15:40:00Z" w16du:dateUtc="2024-10-10T13:40:00Z">
         <w:r>
           <w:t xml:space="preserve">Reference to Figure 2 in l.xxx now reads: </w:t>
         </w:r>
       </w:ins>
-      <w:ins w:id="116" w:author="Microsoft Office User" w:date="2024-10-10T15:41:00Z" w16du:dateUtc="2024-10-10T13:41:00Z">
+      <w:ins w:id="152" w:author="Microsoft Office User" w:date="2024-10-10T15:41:00Z" w16du:dateUtc="2024-10-10T13:41:00Z">
         <w:r>
           <w:t xml:space="preserve">Between groups of participants, we manipulate the </w:t>
         </w:r>
@@ -5334,12 +5567,12 @@
           <w:t xml:space="preserve"> the distributions of phonetic cues in the exposure input. The </w:t>
         </w:r>
       </w:ins>
-      <w:ins w:id="117" w:author="Microsoft Office User" w:date="2024-10-13T14:24:00Z" w16du:dateUtc="2024-10-13T12:24:00Z">
+      <w:ins w:id="153" w:author="Microsoft Office User" w:date="2024-10-13T14:24:00Z" w16du:dateUtc="2024-10-13T12:24:00Z">
         <w:r>
           <w:t xml:space="preserve">number of </w:t>
         </w:r>
       </w:ins>
-      <w:ins w:id="118" w:author="Microsoft Office User" w:date="2024-10-10T15:41:00Z" w16du:dateUtc="2024-10-10T13:41:00Z">
+      <w:ins w:id="154" w:author="Microsoft Office User" w:date="2024-10-10T15:41:00Z" w16du:dateUtc="2024-10-10T13:41:00Z">
         <w:r>
           <w:t>tokens that make up entire distributions within each group were evenly distributed between the</w:t>
         </w:r>
@@ -5350,22 +5583,22 @@
           <w:t xml:space="preserve"> exposure blocks</w:t>
         </w:r>
       </w:ins>
-      <w:ins w:id="119" w:author="Microsoft Office User" w:date="2024-10-13T14:24:00Z" w16du:dateUtc="2024-10-13T12:24:00Z">
+      <w:ins w:id="155" w:author="Microsoft Office User" w:date="2024-10-13T14:24:00Z" w16du:dateUtc="2024-10-13T12:24:00Z">
         <w:r>
           <w:t xml:space="preserve"> (48 tokens per block)</w:t>
         </w:r>
       </w:ins>
-      <w:ins w:id="120" w:author="Microsoft Office User" w:date="2024-10-10T15:41:00Z" w16du:dateUtc="2024-10-10T13:41:00Z">
+      <w:ins w:id="156" w:author="Microsoft Office User" w:date="2024-10-10T15:41:00Z" w16du:dateUtc="2024-10-10T13:41:00Z">
         <w:r>
           <w:t xml:space="preserve">. This set up should be viewed as the exposure distribution being </w:t>
         </w:r>
       </w:ins>
-      <w:ins w:id="121" w:author="Microsoft Office User" w:date="2024-10-10T15:42:00Z" w16du:dateUtc="2024-10-10T13:42:00Z">
+      <w:ins w:id="157" w:author="Microsoft Office User" w:date="2024-10-10T15:42:00Z" w16du:dateUtc="2024-10-10T13:42:00Z">
         <w:r>
           <w:t>fully</w:t>
         </w:r>
       </w:ins>
-      <w:ins w:id="122" w:author="Microsoft Office User" w:date="2024-10-10T15:41:00Z" w16du:dateUtc="2024-10-10T13:41:00Z">
+      <w:ins w:id="158" w:author="Microsoft Office User" w:date="2024-10-10T15:41:00Z" w16du:dateUtc="2024-10-10T13:41:00Z">
         <w:r>
           <w:t xml:space="preserve"> revealed by the end of exposure block 3 (see </w:t>
         </w:r>
@@ -5395,27 +5628,27 @@
         </w:rPr>
         <w:t xml:space="preserve">a </w:t>
       </w:r>
-      <w:commentRangeStart w:id="123"/>
-      <w:commentRangeStart w:id="124"/>
+      <w:commentRangeStart w:id="159"/>
+      <w:commentRangeStart w:id="160"/>
       <w:r>
         <w:rPr>
           <w:highlight w:val="yellow"/>
         </w:rPr>
         <w:t>visualization</w:t>
       </w:r>
-      <w:commentRangeEnd w:id="123"/>
-      <w:r>
-        <w:rPr>
-          <w:rStyle w:val="CommentReference"/>
-        </w:rPr>
-        <w:commentReference w:id="123"/>
-      </w:r>
-      <w:commentRangeEnd w:id="124"/>
-      <w:r>
-        <w:rPr>
-          <w:rStyle w:val="CommentReference"/>
-        </w:rPr>
-        <w:commentReference w:id="124"/>
+      <w:commentRangeEnd w:id="159"/>
+      <w:r>
+        <w:rPr>
+          <w:rStyle w:val="CommentReference"/>
+        </w:rPr>
+        <w:commentReference w:id="159"/>
+      </w:r>
+      <w:commentRangeEnd w:id="160"/>
+      <w:r>
+        <w:rPr>
+          <w:rStyle w:val="CommentReference"/>
+        </w:rPr>
+        <w:commentReference w:id="160"/>
       </w:r>
       <w:r>
         <w:rPr>
@@ -5454,9 +5687,13 @@
       <w:r>
         <w:t xml:space="preserve">. But here's the second concern, lapse rate may not be the right term (even though that's the standard term for that variable). The term derives from detection paradigms where you might "miss" a stimulus due to a "lapse" of attention. This miss is expected to be independent of the x axis which is why it affects asymptote. </w:t>
       </w:r>
-      <w:commentRangeStart w:id="125"/>
-      <w:r>
-        <w:t xml:space="preserve">However, in a categorization paradigm, a difference at asymptote might not be a lapse of attention - it may be that people are overall biased to report one category, affecting the asymptote at one category but not that the other), or that nothing sounds like a good /d/ or /t/ to them (affecting both asymptotes equally). It might be </w:t>
+      <w:commentRangeStart w:id="161"/>
+      <w:r>
+        <w:t xml:space="preserve">However, in a categorization paradigm, a difference at </w:t>
+      </w:r>
+      <w:r>
+        <w:lastRenderedPageBreak/>
+        <w:t xml:space="preserve">asymptote might not be a lapse of attention - it may be that people are overall biased to report one category, affecting the asymptote at one category but not that the other), or that nothing sounds like a good /d/ or /t/ to them (affecting both asymptotes equally). It might be </w:t>
       </w:r>
       <w:r>
         <w:rPr>
@@ -5467,19 +5704,15 @@
       <w:r>
         <w:t xml:space="preserve"> (even as one wants to acknowledge that the traditional term is lapse). </w:t>
       </w:r>
-      <w:commentRangeEnd w:id="125"/>
-      <w:r>
-        <w:rPr>
-          <w:rStyle w:val="CommentReference"/>
-        </w:rPr>
-        <w:commentReference w:id="125"/>
-      </w:r>
-      <w:r>
-        <w:t xml:space="preserve">Finally, some psychometric functions would put the lapse rate on only one side of the transition (e.g., for a detection paradigm, people are assumed that they'll always detect the loudest stimuli, but lapses will affect the asymptote for </w:t>
-      </w:r>
-      <w:r>
-        <w:lastRenderedPageBreak/>
-        <w:t>the quiet end). That's obviously It would be helpful to be clear that you used the four-parameter function with lapses on both ends (assuming you did).</w:t>
+      <w:commentRangeEnd w:id="161"/>
+      <w:r>
+        <w:rPr>
+          <w:rStyle w:val="CommentReference"/>
+        </w:rPr>
+        <w:commentReference w:id="161"/>
+      </w:r>
+      <w:r>
+        <w:t>Finally, some psychometric functions would put the lapse rate on only one side of the transition (e.g., for a detection paradigm, people are assumed that they'll always detect the loudest stimuli, but lapses will affect the asymptote for the quiet end). That's obviously It would be helpful to be clear that you used the four-parameter function with lapses on both ends (assuming you did).</w:t>
       </w:r>
     </w:p>
     <w:p>
@@ -5500,27 +5733,27 @@
         </w:rPr>
         <w:t xml:space="preserve">It might be helpful to remind </w:t>
       </w:r>
-      <w:commentRangeStart w:id="126"/>
-      <w:commentRangeStart w:id="127"/>
+      <w:commentRangeStart w:id="162"/>
+      <w:commentRangeStart w:id="163"/>
       <w:r>
         <w:rPr>
           <w:highlight w:val="yellow"/>
         </w:rPr>
         <w:t>the</w:t>
       </w:r>
-      <w:commentRangeEnd w:id="126"/>
-      <w:r>
-        <w:rPr>
-          <w:rStyle w:val="CommentReference"/>
-        </w:rPr>
-        <w:commentReference w:id="126"/>
-      </w:r>
-      <w:commentRangeEnd w:id="127"/>
-      <w:r>
-        <w:rPr>
-          <w:rStyle w:val="CommentReference"/>
-        </w:rPr>
-        <w:commentReference w:id="127"/>
+      <w:commentRangeEnd w:id="162"/>
+      <w:r>
+        <w:rPr>
+          <w:rStyle w:val="CommentReference"/>
+        </w:rPr>
+        <w:commentReference w:id="162"/>
+      </w:r>
+      <w:commentRangeEnd w:id="163"/>
+      <w:r>
+        <w:rPr>
+          <w:rStyle w:val="CommentReference"/>
+        </w:rPr>
+        <w:commentReference w:id="163"/>
       </w:r>
       <w:r>
         <w:rPr>
@@ -5547,19 +5780,19 @@
         </w:rPr>
         <w:t xml:space="preserve">no ground </w:t>
       </w:r>
-      <w:commentRangeStart w:id="128"/>
+      <w:commentRangeStart w:id="164"/>
       <w:r>
         <w:rPr>
           <w:highlight w:val="yellow"/>
         </w:rPr>
         <w:t>truth</w:t>
       </w:r>
-      <w:commentRangeEnd w:id="128"/>
-      <w:r>
-        <w:rPr>
-          <w:rStyle w:val="CommentReference"/>
-        </w:rPr>
-        <w:commentReference w:id="128"/>
+      <w:commentRangeEnd w:id="164"/>
+      <w:r>
+        <w:rPr>
+          <w:rStyle w:val="CommentReference"/>
+        </w:rPr>
+        <w:commentReference w:id="164"/>
       </w:r>
       <w:r>
         <w:t>). It seems to me that a visualization more like Figure 6C might be more valuable - to see the boundaries from the listeners alongside the ideal boundary from the model as they unfold over time…. Oh wait…something like this is provided in Figure 8, ten pages later. Might be helpful to make a version of this earlier - it would be cool to compare the versions with the ideal adapter vs. the ideal observer.</w:t>
@@ -5583,35 +5816,35 @@
         </w:rPr>
         <w:t xml:space="preserve">synthetic speech in </w:t>
       </w:r>
-      <w:commentRangeStart w:id="129"/>
-      <w:commentRangeStart w:id="130"/>
-      <w:commentRangeStart w:id="131"/>
+      <w:commentRangeStart w:id="165"/>
+      <w:commentRangeStart w:id="166"/>
+      <w:commentRangeStart w:id="167"/>
       <w:r>
         <w:rPr>
           <w:highlight w:val="yellow"/>
         </w:rPr>
         <w:t>multiple</w:t>
       </w:r>
-      <w:commentRangeEnd w:id="129"/>
-      <w:r>
-        <w:rPr>
-          <w:rStyle w:val="CommentReference"/>
-        </w:rPr>
-        <w:commentReference w:id="129"/>
-      </w:r>
-      <w:commentRangeEnd w:id="130"/>
-      <w:r>
-        <w:rPr>
-          <w:rStyle w:val="CommentReference"/>
-        </w:rPr>
-        <w:commentReference w:id="130"/>
-      </w:r>
-      <w:commentRangeEnd w:id="131"/>
-      <w:r>
-        <w:rPr>
-          <w:rStyle w:val="CommentReference"/>
-        </w:rPr>
-        <w:commentReference w:id="131"/>
+      <w:commentRangeEnd w:id="165"/>
+      <w:r>
+        <w:rPr>
+          <w:rStyle w:val="CommentReference"/>
+        </w:rPr>
+        <w:commentReference w:id="165"/>
+      </w:r>
+      <w:commentRangeEnd w:id="166"/>
+      <w:r>
+        <w:rPr>
+          <w:rStyle w:val="CommentReference"/>
+        </w:rPr>
+        <w:commentReference w:id="166"/>
+      </w:r>
+      <w:commentRangeEnd w:id="167"/>
+      <w:r>
+        <w:rPr>
+          <w:rStyle w:val="CommentReference"/>
+        </w:rPr>
+        <w:commentReference w:id="167"/>
       </w:r>
       <w:r>
         <w:rPr>
@@ -5637,7 +5870,7 @@
         <w:jc w:val="both"/>
         <w:rPr>
           <w:lang w:val="en-GB"/>
-          <w:rPrChange w:id="132" w:author="Microsoft Office User" w:date="2024-10-25T13:06:00Z" w16du:dateUtc="2024-10-25T11:06:00Z">
+          <w:rPrChange w:id="168" w:author="Microsoft Office User" w:date="2024-10-25T13:06:00Z" w16du:dateUtc="2024-10-25T11:06:00Z">
             <w:rPr/>
           </w:rPrChange>
         </w:rPr>
@@ -5650,7 +5883,7 @@
       <w:r>
         <w:t>* The authors use the term PSE (point of subjective equality) as the key DV in a lot of analyses. That seems like the right one, but why use that term? It's a fine term, and it comes out of the psychometrics literature, but everyone in speech would call it the category boundary</w:t>
       </w:r>
-      <w:commentRangeStart w:id="133"/>
+      <w:commentRangeStart w:id="169"/>
       <w:r>
         <w:t xml:space="preserve">? </w:t>
       </w:r>
@@ -5660,29 +5893,29 @@
         </w:rPr>
         <w:t xml:space="preserve">Why make your audience learn a new </w:t>
       </w:r>
-      <w:commentRangeStart w:id="134"/>
+      <w:commentRangeStart w:id="170"/>
       <w:r>
         <w:rPr>
           <w:highlight w:val="yellow"/>
         </w:rPr>
         <w:t>term</w:t>
       </w:r>
-      <w:commentRangeEnd w:id="134"/>
-      <w:r>
-        <w:rPr>
-          <w:rStyle w:val="CommentReference"/>
-        </w:rPr>
-        <w:commentReference w:id="134"/>
+      <w:commentRangeEnd w:id="170"/>
+      <w:r>
+        <w:rPr>
+          <w:rStyle w:val="CommentReference"/>
+        </w:rPr>
+        <w:commentReference w:id="170"/>
       </w:r>
       <w:r>
         <w:t xml:space="preserve">? </w:t>
       </w:r>
-      <w:commentRangeEnd w:id="133"/>
-      <w:r>
-        <w:rPr>
-          <w:rStyle w:val="CommentReference"/>
-        </w:rPr>
-        <w:commentReference w:id="133"/>
+      <w:commentRangeEnd w:id="169"/>
+      <w:r>
+        <w:rPr>
+          <w:rStyle w:val="CommentReference"/>
+        </w:rPr>
+        <w:commentReference w:id="169"/>
       </w:r>
       <w:r>
         <w:t>I don't see the point and it's a bit off putting (or even haughty).</w:t>
@@ -5698,7 +5931,7 @@
         <w:jc w:val="both"/>
         <w:rPr>
           <w:lang w:val="en-GB"/>
-          <w:rPrChange w:id="135" w:author="Microsoft Office User" w:date="2024-10-17T20:09:00Z" w16du:dateUtc="2024-10-17T18:09:00Z">
+          <w:rPrChange w:id="171" w:author="Microsoft Office User" w:date="2024-10-17T20:09:00Z" w16du:dateUtc="2024-10-17T18:09:00Z">
             <w:rPr/>
           </w:rPrChange>
         </w:rPr>
@@ -5712,19 +5945,19 @@
         </w:rPr>
         <w:t xml:space="preserve">like the ideal adaptor models but I found it very hard to understand how it is different than the various other ideal Bayesian models that were </w:t>
       </w:r>
-      <w:commentRangeStart w:id="136"/>
+      <w:commentRangeStart w:id="172"/>
       <w:r>
         <w:rPr>
           <w:highlight w:val="yellow"/>
         </w:rPr>
         <w:t>presented</w:t>
       </w:r>
-      <w:commentRangeEnd w:id="136"/>
-      <w:r>
-        <w:rPr>
-          <w:rStyle w:val="CommentReference"/>
-        </w:rPr>
-        <w:commentReference w:id="136"/>
+      <w:commentRangeEnd w:id="172"/>
+      <w:r>
+        <w:rPr>
+          <w:rStyle w:val="CommentReference"/>
+        </w:rPr>
+        <w:commentReference w:id="172"/>
       </w:r>
       <w:r>
         <w:rPr>
@@ -5781,7 +6014,6 @@
         </w:rPr>
       </w:pPr>
       <w:r>
-        <w:lastRenderedPageBreak/>
         <w:t xml:space="preserve">* Line 1065. The other thing that struck me about this statement though, is that the authors appear to be </w:t>
       </w:r>
       <w:r>
@@ -5793,16 +6025,16 @@
       <w:r>
         <w:t>. That comes out now??? Distributional learning was originally posited by Jessica Maye to be an entirely unsupervised process that infants may use to acquire the early phoneme categories of their language (Maye &amp; Gerken, 2000; Maye et al., 2003). In the history of that approach to learning, the unsupervised nature is the core. There have been tons of computational models of this from connectionist (Gauthier et al., 2007; Guenther &amp; Gjaja, 1996; McMurray, Horst, et al., 2009) and non-connectionist (McMurray, Aslin, et al., 2009; Toscano &amp; McMurray, 2010) approaches. And clear demonstrations that humans can do both phonetic category adaptation (Clayards et al., 2008) and learn new categories (Escudero et al., 2011; Escudero &amp; Williams, 2014; Goudbeek et al., 2008; Goudbeek et al., 2009) without feedback. It feels oddly revisionist to claim here - particularly this late in the paper - -</w:t>
       </w:r>
-      <w:commentRangeStart w:id="137"/>
+      <w:commentRangeStart w:id="173"/>
       <w:r>
         <w:t>that the supervised portion is what's driving the show.</w:t>
       </w:r>
-      <w:commentRangeEnd w:id="137"/>
-      <w:r>
-        <w:rPr>
-          <w:rStyle w:val="CommentReference"/>
-        </w:rPr>
-        <w:commentReference w:id="137"/>
+      <w:commentRangeEnd w:id="173"/>
+      <w:r>
+        <w:rPr>
+          <w:rStyle w:val="CommentReference"/>
+        </w:rPr>
+        <w:commentReference w:id="173"/>
       </w:r>
     </w:p>
     <w:p>
@@ -5864,7 +6096,7 @@
         </w:rPr>
         <w:t xml:space="preserve">ne of the Bayesian auxiliary analyses we conduct employed a uniform prior, removing any bias from the estimation of parameters. That analysis replicated all findings we report (see SI </w:t>
       </w:r>
-      <w:commentRangeStart w:id="138"/>
+      <w:commentRangeStart w:id="174"/>
       <w:r>
         <w:rPr>
           <w:b/>
@@ -5874,13 +6106,13 @@
         </w:rPr>
         <w:t>XXX</w:t>
       </w:r>
-      <w:commentRangeEnd w:id="138"/>
-      <w:r>
-        <w:rPr>
-          <w:rStyle w:val="CommentReference"/>
-          <w:color w:val="A8D08D" w:themeColor="accent6" w:themeTint="99"/>
-        </w:rPr>
-        <w:commentReference w:id="138"/>
+      <w:commentRangeEnd w:id="174"/>
+      <w:r>
+        <w:rPr>
+          <w:rStyle w:val="CommentReference"/>
+          <w:color w:val="A8D08D" w:themeColor="accent6" w:themeTint="99"/>
+        </w:rPr>
+        <w:commentReference w:id="174"/>
       </w:r>
       <w:r>
         <w:rPr>
@@ -5995,8 +6227,8 @@
         </w:rPr>
         <w:t xml:space="preserve">Finally, we note that there are random effects, both for subject and </w:t>
       </w:r>
-      <w:commentRangeStart w:id="139"/>
-      <w:commentRangeStart w:id="140"/>
+      <w:commentRangeStart w:id="175"/>
+      <w:commentRangeStart w:id="176"/>
       <w:r>
         <w:rPr>
           <w:color w:val="A8D08D" w:themeColor="accent6" w:themeTint="99"/>
@@ -6004,19 +6236,19 @@
         </w:rPr>
         <w:t>for items.</w:t>
       </w:r>
-      <w:commentRangeEnd w:id="139"/>
-      <w:r>
-        <w:rPr>
-          <w:rStyle w:val="CommentReference"/>
-        </w:rPr>
-        <w:commentReference w:id="139"/>
-      </w:r>
-      <w:commentRangeEnd w:id="140"/>
-      <w:r>
-        <w:rPr>
-          <w:rStyle w:val="CommentReference"/>
-        </w:rPr>
-        <w:commentReference w:id="140"/>
+      <w:commentRangeEnd w:id="175"/>
+      <w:r>
+        <w:rPr>
+          <w:rStyle w:val="CommentReference"/>
+        </w:rPr>
+        <w:commentReference w:id="175"/>
+      </w:r>
+      <w:commentRangeEnd w:id="176"/>
+      <w:r>
+        <w:rPr>
+          <w:rStyle w:val="CommentReference"/>
+        </w:rPr>
+        <w:commentReference w:id="176"/>
       </w:r>
       <w:r>
         <w:rPr>
@@ -6041,6 +6273,7 @@
           <w:color w:val="A8D08D" w:themeColor="accent6" w:themeTint="99"/>
           <w:lang w:val="en-US"/>
         </w:rPr>
+        <w:lastRenderedPageBreak/>
         <w:br/>
       </w:r>
       <w:r>
@@ -6108,127 +6341,127 @@
         <w:jc w:val="both"/>
       </w:pPr>
       <w:r>
+        <w:t>* Escudero, P., Benders, T., &amp; Wanrooij, K. (2011). Enhanced bimodal distributions facilitate the learning of second language vowels. The Journal of the Acoustical Society of America, 130(4), EL206-EL212. https://doi.org/10.1121/1.3629144</w:t>
+      </w:r>
+    </w:p>
+    <w:p>
+      <w:pPr>
+        <w:jc w:val="both"/>
+      </w:pPr>
+      <w:r>
+        <w:t>* Escudero, P., &amp; Williams, D. (2014). Distributional learning has immediate and long-lasting effects. Cognition, 133(2), 408-413. https://doi.org/https://doi.org/10.1016/j.cognition.2014.07.002</w:t>
+      </w:r>
+    </w:p>
+    <w:p>
+      <w:pPr>
+        <w:jc w:val="both"/>
+      </w:pPr>
+      <w:r>
+        <w:t>* Gauthier, B., Shi, R., &amp; Xu, Y. (2007). Learning phonetic categories by tracking movements. Cognition, 103(1), 80-106. https://doi.org/https://doi.org/10.1016/j.cognition.2006.03.002</w:t>
+      </w:r>
+    </w:p>
+    <w:p>
+      <w:pPr>
+        <w:jc w:val="both"/>
+      </w:pPr>
+      <w:r>
+        <w:t>* Goudbeek, M., Cutler, A., &amp; Smits, R. (2008). Supervised and unsupervised learning of multidimensionally varying non-native speech categories. Speech Communication, 50(2), 109-125.</w:t>
+      </w:r>
+    </w:p>
+    <w:p>
+      <w:pPr>
+        <w:jc w:val="both"/>
+      </w:pPr>
+      <w:r>
+        <w:t>* Goudbeek, M., Swingley, D., &amp; Smits, R. (2009). Supervised and unsupervised learning of multidimensional acoustic categories. Journal of Experimental Psychology: Human Perception and Performance, 35(6), 1913-1933. https://doi.org/10.1037/a0015781</w:t>
+      </w:r>
+    </w:p>
+    <w:p>
+      <w:pPr>
+        <w:jc w:val="both"/>
+      </w:pPr>
+      <w:r>
+        <w:t>* Guenther, F. H., &amp; Gjaja, M. (1996). The perceptual magnet effect as an emergent property of neural map formation. Journal of the Acoustical Society of America, 100, 1111-1112.</w:t>
+      </w:r>
+    </w:p>
+    <w:p>
+      <w:pPr>
+        <w:jc w:val="both"/>
+      </w:pPr>
+      <w:r>
+        <w:t>* Heathcote, A., Brown, S., &amp; Mewhort, D. J. K. (2000). The power law repealed: The case for an exponential law of practice. Psychonomic Bulletin &amp; Review, 7, 185-207.</w:t>
+      </w:r>
+    </w:p>
+    <w:p>
+      <w:pPr>
+        <w:jc w:val="both"/>
+      </w:pPr>
+      <w:r>
+        <w:t>* Logan, G. D. (1988). Toward an instance theory of automatization. Psychological Review, 95, 492-527.</w:t>
+      </w:r>
+    </w:p>
+    <w:p>
+      <w:pPr>
+        <w:jc w:val="both"/>
+      </w:pPr>
+      <w:r>
+        <w:t>* Maye, J., &amp; Gerken, L. (2000). Learning phonemes without minimal pairs. Proceedings of the 24th annual Boston university conference on language development,</w:t>
+      </w:r>
+    </w:p>
+    <w:p>
+      <w:pPr>
+        <w:jc w:val="both"/>
+      </w:pPr>
+      <w:r>
+        <w:t>* Maye, J., Werker, J. F., &amp; Gerken, L. (2003). Infant sensitivity to distributional information can affect phonetic discrimination. Cognition, 82, 101-111.</w:t>
+      </w:r>
+    </w:p>
+    <w:p>
+      <w:pPr>
+        <w:jc w:val="both"/>
+      </w:pPr>
+      <w:r>
+        <w:t>* McMurray, B., Aslin, R. N., &amp; Toscano, J. C. (2009). Statistical learning of phonetic categories: Insights from a computational approach. Developmental Science, 12(3), 369-379.</w:t>
+      </w:r>
+    </w:p>
+    <w:p>
+      <w:pPr>
+        <w:jc w:val="both"/>
+      </w:pPr>
+      <w:r>
+        <w:t>* McMurray, B., Horst, J. S., Toscano, J. C., &amp; Samuelson, L. (2009). Towards an integration of connectionist learning and dynamical systems processing: case studies in speech and lexical development. In J. Spencer, M. Thomas, &amp; J. L. McClelland (Eds.), Toward a Unified Theory of Development: Connectionism and Dynamic Systems Theory Re-Considered. (pp. 218-252). Oxford University Press.</w:t>
+      </w:r>
+    </w:p>
+    <w:p>
+      <w:pPr>
+        <w:jc w:val="both"/>
+      </w:pPr>
+      <w:r>
+        <w:t>* Newell, A., &amp; Rosenbloom, P. S. (1981). Mechanisms of skill acquisition and law of practice. In J. R. Anderson (Ed.), Cognitive skills and their acquisition (pp. 1-55). Erlbaum.</w:t>
+      </w:r>
+    </w:p>
+    <w:p>
+      <w:pPr>
+        <w:jc w:val="both"/>
+      </w:pPr>
+      <w:r>
+        <w:t>* Palmeri, T. J. (1997). Exemplar similarity and the development of automaticity. Journal of Experimental Psychology: Learning, Memory &amp; Cognition, 23, 324-354.</w:t>
+      </w:r>
+    </w:p>
+    <w:p>
+      <w:pPr>
+        <w:jc w:val="both"/>
+      </w:pPr>
+      <w:r>
+        <w:t>* Rescorla, R. A. (1988). Pavlovian conditioning: It's not what you think it is. American Psychologist, 43(3), 151-160.</w:t>
+      </w:r>
+    </w:p>
+    <w:p>
+      <w:pPr>
+        <w:jc w:val="both"/>
+      </w:pPr>
+      <w:r>
         <w:lastRenderedPageBreak/>
-        <w:t>* Escudero, P., Benders, T., &amp; Wanrooij, K. (2011). Enhanced bimodal distributions facilitate the learning of second language vowels. The Journal of the Acoustical Society of America, 130(4), EL206-EL212. https://doi.org/10.1121/1.3629144</w:t>
-      </w:r>
-    </w:p>
-    <w:p>
-      <w:pPr>
-        <w:jc w:val="both"/>
-      </w:pPr>
-      <w:r>
-        <w:t>* Escudero, P., &amp; Williams, D. (2014). Distributional learning has immediate and long-lasting effects. Cognition, 133(2), 408-413. https://doi.org/https://doi.org/10.1016/j.cognition.2014.07.002</w:t>
-      </w:r>
-    </w:p>
-    <w:p>
-      <w:pPr>
-        <w:jc w:val="both"/>
-      </w:pPr>
-      <w:r>
-        <w:t>* Gauthier, B., Shi, R., &amp; Xu, Y. (2007). Learning phonetic categories by tracking movements. Cognition, 103(1), 80-106. https://doi.org/https://doi.org/10.1016/j.cognition.2006.03.002</w:t>
-      </w:r>
-    </w:p>
-    <w:p>
-      <w:pPr>
-        <w:jc w:val="both"/>
-      </w:pPr>
-      <w:r>
-        <w:t>* Goudbeek, M., Cutler, A., &amp; Smits, R. (2008). Supervised and unsupervised learning of multidimensionally varying non-native speech categories. Speech Communication, 50(2), 109-125.</w:t>
-      </w:r>
-    </w:p>
-    <w:p>
-      <w:pPr>
-        <w:jc w:val="both"/>
-      </w:pPr>
-      <w:r>
-        <w:t>* Goudbeek, M., Swingley, D., &amp; Smits, R. (2009). Supervised and unsupervised learning of multidimensional acoustic categories. Journal of Experimental Psychology: Human Perception and Performance, 35(6), 1913-1933. https://doi.org/10.1037/a0015781</w:t>
-      </w:r>
-    </w:p>
-    <w:p>
-      <w:pPr>
-        <w:jc w:val="both"/>
-      </w:pPr>
-      <w:r>
-        <w:t>* Guenther, F. H., &amp; Gjaja, M. (1996). The perceptual magnet effect as an emergent property of neural map formation. Journal of the Acoustical Society of America, 100, 1111-1112.</w:t>
-      </w:r>
-    </w:p>
-    <w:p>
-      <w:pPr>
-        <w:jc w:val="both"/>
-      </w:pPr>
-      <w:r>
-        <w:t>* Heathcote, A., Brown, S., &amp; Mewhort, D. J. K. (2000). The power law repealed: The case for an exponential law of practice. Psychonomic Bulletin &amp; Review, 7, 185-207.</w:t>
-      </w:r>
-    </w:p>
-    <w:p>
-      <w:pPr>
-        <w:jc w:val="both"/>
-      </w:pPr>
-      <w:r>
-        <w:t>* Logan, G. D. (1988). Toward an instance theory of automatization. Psychological Review, 95, 492-527.</w:t>
-      </w:r>
-    </w:p>
-    <w:p>
-      <w:pPr>
-        <w:jc w:val="both"/>
-      </w:pPr>
-      <w:r>
-        <w:t>* Maye, J., &amp; Gerken, L. (2000). Learning phonemes without minimal pairs. Proceedings of the 24th annual Boston university conference on language development,</w:t>
-      </w:r>
-    </w:p>
-    <w:p>
-      <w:pPr>
-        <w:jc w:val="both"/>
-      </w:pPr>
-      <w:r>
-        <w:t>* Maye, J., Werker, J. F., &amp; Gerken, L. (2003). Infant sensitivity to distributional information can affect phonetic discrimination. Cognition, 82, 101-111.</w:t>
-      </w:r>
-    </w:p>
-    <w:p>
-      <w:pPr>
-        <w:jc w:val="both"/>
-      </w:pPr>
-      <w:r>
-        <w:t>* McMurray, B., Aslin, R. N., &amp; Toscano, J. C. (2009). Statistical learning of phonetic categories: Insights from a computational approach. Developmental Science, 12(3), 369-379.</w:t>
-      </w:r>
-    </w:p>
-    <w:p>
-      <w:pPr>
-        <w:jc w:val="both"/>
-      </w:pPr>
-      <w:r>
-        <w:t>* McMurray, B., Horst, J. S., Toscano, J. C., &amp; Samuelson, L. (2009). Towards an integration of connectionist learning and dynamical systems processing: case studies in speech and lexical development. In J. Spencer, M. Thomas, &amp; J. L. McClelland (Eds.), Toward a Unified Theory of Development: Connectionism and Dynamic Systems Theory Re-Considered. (pp. 218-252). Oxford University Press.</w:t>
-      </w:r>
-    </w:p>
-    <w:p>
-      <w:pPr>
-        <w:jc w:val="both"/>
-      </w:pPr>
-      <w:r>
-        <w:t>* Newell, A., &amp; Rosenbloom, P. S. (1981). Mechanisms of skill acquisition and law of practice. In J. R. Anderson (Ed.), Cognitive skills and their acquisition (pp. 1-55). Erlbaum.</w:t>
-      </w:r>
-    </w:p>
-    <w:p>
-      <w:pPr>
-        <w:jc w:val="both"/>
-      </w:pPr>
-      <w:r>
-        <w:t>* Palmeri, T. J. (1997). Exemplar similarity and the development of automaticity. Journal of Experimental Psychology: Learning, Memory &amp; Cognition, 23, 324-354.</w:t>
-      </w:r>
-    </w:p>
-    <w:p>
-      <w:pPr>
-        <w:jc w:val="both"/>
-      </w:pPr>
-      <w:r>
-        <w:t>* Rescorla, R. A. (1988). Pavlovian conditioning: It's not what you think it is. American Psychologist, 43(3), 151-160.</w:t>
-      </w:r>
-    </w:p>
-    <w:p>
-      <w:pPr>
-        <w:jc w:val="both"/>
-      </w:pPr>
-      <w:r>
         <w:t>* Toscano, J. C., &amp; McMurray, B. (2010). Cue integration with categories: Weighting acoustic cues in speech using unsupervised learning and distributional statistics. Cognitive Science, 34(3), 436-464.</w:t>
       </w:r>
     </w:p>
@@ -6612,7 +6845,7 @@
       </w:r>
     </w:p>
   </w:comment>
-  <w:comment w:id="20" w:author="Jaeger, Florian" w:date="2024-09-29T17:32:00Z" w:initials="TJ">
+  <w:comment w:id="56" w:author="Jaeger, Florian" w:date="2024-09-29T17:32:00Z" w:initials="TJ">
     <w:p>
       <w:r>
         <w:rPr>
@@ -6630,7 +6863,7 @@
       </w:r>
     </w:p>
   </w:comment>
-  <w:comment w:id="21" w:author="Microsoft Office User" w:date="2024-09-28T12:00:00Z" w:initials="MOU">
+  <w:comment w:id="57" w:author="Microsoft Office User" w:date="2024-09-28T12:00:00Z" w:initials="MOU">
     <w:p>
       <w:pPr>
         <w:pStyle w:val="CommentText"/>
@@ -6646,7 +6879,7 @@
       </w:r>
     </w:p>
   </w:comment>
-  <w:comment w:id="22" w:author="Microsoft Office User" w:date="2024-09-28T11:36:00Z" w:initials="MOU">
+  <w:comment w:id="58" w:author="Microsoft Office User" w:date="2024-09-28T11:36:00Z" w:initials="MOU">
     <w:p>
       <w:pPr>
         <w:pStyle w:val="CommentText"/>
@@ -6662,7 +6895,7 @@
       </w:r>
     </w:p>
   </w:comment>
-  <w:comment w:id="23" w:author="Jaeger, Florian" w:date="2024-09-29T17:33:00Z" w:initials="TJ">
+  <w:comment w:id="59" w:author="Jaeger, Florian" w:date="2024-09-29T17:33:00Z" w:initials="TJ">
     <w:p>
       <w:r>
         <w:rPr>
@@ -6680,7 +6913,7 @@
       </w:r>
     </w:p>
   </w:comment>
-  <w:comment w:id="24" w:author="Jaeger, Florian" w:date="2024-09-29T17:34:00Z" w:initials="TJ">
+  <w:comment w:id="60" w:author="Jaeger, Florian" w:date="2024-09-29T17:34:00Z" w:initials="TJ">
     <w:p>
       <w:r>
         <w:rPr>
@@ -6698,7 +6931,7 @@
       </w:r>
     </w:p>
   </w:comment>
-  <w:comment w:id="25" w:author="Jaeger, Florian" w:date="2024-09-29T17:34:00Z" w:initials="TJ">
+  <w:comment w:id="61" w:author="Jaeger, Florian" w:date="2024-09-29T17:34:00Z" w:initials="TJ">
     <w:p>
       <w:r>
         <w:rPr>
@@ -6716,7 +6949,7 @@
       </w:r>
     </w:p>
   </w:comment>
-  <w:comment w:id="26" w:author="Microsoft Office User" w:date="2024-09-28T11:11:00Z" w:initials="MOU">
+  <w:comment w:id="62" w:author="Microsoft Office User" w:date="2024-09-28T11:11:00Z" w:initials="MOU">
     <w:p>
       <w:pPr>
         <w:pStyle w:val="CommentText"/>
@@ -6732,7 +6965,7 @@
       </w:r>
     </w:p>
   </w:comment>
-  <w:comment w:id="27" w:author="Jaeger, Florian" w:date="2024-09-29T17:36:00Z" w:initials="TJ">
+  <w:comment w:id="63" w:author="Jaeger, Florian" w:date="2024-09-29T17:36:00Z" w:initials="TJ">
     <w:p>
       <w:r>
         <w:rPr>
@@ -6750,7 +6983,7 @@
       </w:r>
     </w:p>
   </w:comment>
-  <w:comment w:id="28" w:author="Microsoft Office User" w:date="2024-09-28T11:12:00Z" w:initials="MOU">
+  <w:comment w:id="64" w:author="Microsoft Office User" w:date="2024-09-28T11:12:00Z" w:initials="MOU">
     <w:p>
       <w:pPr>
         <w:pStyle w:val="CommentText"/>
@@ -6766,7 +6999,7 @@
       </w:r>
     </w:p>
   </w:comment>
-  <w:comment w:id="40" w:author="Microsoft Office User" w:date="2024-09-28T11:15:00Z" w:initials="MOU">
+  <w:comment w:id="76" w:author="Microsoft Office User" w:date="2024-09-28T11:15:00Z" w:initials="MOU">
     <w:p>
       <w:pPr>
         <w:pStyle w:val="CommentText"/>
@@ -6782,7 +7015,7 @@
       </w:r>
     </w:p>
   </w:comment>
-  <w:comment w:id="41" w:author="Jaeger, Florian" w:date="2024-09-29T17:37:00Z" w:initials="TJ">
+  <w:comment w:id="77" w:author="Jaeger, Florian" w:date="2024-09-29T17:37:00Z" w:initials="TJ">
     <w:p>
       <w:r>
         <w:rPr>
@@ -6800,7 +7033,7 @@
       </w:r>
     </w:p>
   </w:comment>
-  <w:comment w:id="61" w:author="Microsoft Office User" w:date="2024-09-28T11:16:00Z" w:initials="MOU">
+  <w:comment w:id="97" w:author="Microsoft Office User" w:date="2024-09-28T11:16:00Z" w:initials="MOU">
     <w:p>
       <w:pPr>
         <w:pStyle w:val="CommentText"/>
@@ -6816,7 +7049,7 @@
       </w:r>
     </w:p>
   </w:comment>
-  <w:comment w:id="62" w:author="Jaeger, Florian" w:date="2024-09-29T17:38:00Z" w:initials="TJ">
+  <w:comment w:id="98" w:author="Jaeger, Florian" w:date="2024-09-29T17:38:00Z" w:initials="TJ">
     <w:p>
       <w:r>
         <w:rPr>
@@ -6834,7 +7067,7 @@
       </w:r>
     </w:p>
   </w:comment>
-  <w:comment w:id="63" w:author="Jaeger, Florian" w:date="2024-09-29T17:38:00Z" w:initials="TJ">
+  <w:comment w:id="99" w:author="Jaeger, Florian" w:date="2024-09-29T17:38:00Z" w:initials="TJ">
     <w:p>
       <w:r>
         <w:rPr>
@@ -6852,7 +7085,7 @@
       </w:r>
     </w:p>
   </w:comment>
-  <w:comment w:id="64" w:author="Jaeger, Florian" w:date="2024-09-29T17:39:00Z" w:initials="TJ">
+  <w:comment w:id="100" w:author="Jaeger, Florian" w:date="2024-09-29T17:39:00Z" w:initials="TJ">
     <w:p>
       <w:r>
         <w:rPr>
@@ -6870,7 +7103,7 @@
       </w:r>
     </w:p>
   </w:comment>
-  <w:comment w:id="65" w:author="Jaeger, Florian" w:date="2024-09-29T17:40:00Z" w:initials="TJ">
+  <w:comment w:id="101" w:author="Jaeger, Florian" w:date="2024-09-29T17:40:00Z" w:initials="TJ">
     <w:p>
       <w:r>
         <w:rPr>
@@ -6888,7 +7121,7 @@
       </w:r>
     </w:p>
   </w:comment>
-  <w:comment w:id="103" w:author="Microsoft Office User" w:date="2024-10-10T15:43:00Z" w:initials="MOU">
+  <w:comment w:id="139" w:author="Microsoft Office User" w:date="2024-10-10T15:43:00Z" w:initials="MOU">
     <w:p>
       <w:pPr>
         <w:pStyle w:val="CommentText"/>
@@ -6904,7 +7137,7 @@
       </w:r>
     </w:p>
   </w:comment>
-  <w:comment w:id="123" w:author="Microsoft Office User" w:date="2024-09-28T11:20:00Z" w:initials="MOU">
+  <w:comment w:id="159" w:author="Microsoft Office User" w:date="2024-09-28T11:20:00Z" w:initials="MOU">
     <w:p>
       <w:pPr>
         <w:pStyle w:val="CommentText"/>
@@ -6920,7 +7153,7 @@
       </w:r>
     </w:p>
   </w:comment>
-  <w:comment w:id="124" w:author="Jaeger, Florian" w:date="2024-09-29T17:41:00Z" w:initials="TJ">
+  <w:comment w:id="160" w:author="Jaeger, Florian" w:date="2024-09-29T17:41:00Z" w:initials="TJ">
     <w:p>
       <w:r>
         <w:rPr>
@@ -6938,7 +7171,7 @@
       </w:r>
     </w:p>
   </w:comment>
-  <w:comment w:id="125" w:author="Jaeger, Florian" w:date="2024-09-29T17:42:00Z" w:initials="TJ">
+  <w:comment w:id="161" w:author="Jaeger, Florian" w:date="2024-09-29T17:42:00Z" w:initials="TJ">
     <w:p>
       <w:r>
         <w:rPr>
@@ -6956,7 +7189,7 @@
       </w:r>
     </w:p>
   </w:comment>
-  <w:comment w:id="126" w:author="Microsoft Office User" w:date="2024-09-28T11:23:00Z" w:initials="MOU">
+  <w:comment w:id="162" w:author="Microsoft Office User" w:date="2024-09-28T11:23:00Z" w:initials="MOU">
     <w:p>
       <w:pPr>
         <w:pStyle w:val="CommentText"/>
@@ -6972,7 +7205,7 @@
       </w:r>
     </w:p>
   </w:comment>
-  <w:comment w:id="127" w:author="Jaeger, Florian" w:date="2024-09-29T17:43:00Z" w:initials="TJ">
+  <w:comment w:id="163" w:author="Jaeger, Florian" w:date="2024-09-29T17:43:00Z" w:initials="TJ">
     <w:p>
       <w:r>
         <w:rPr>
@@ -6990,7 +7223,7 @@
       </w:r>
     </w:p>
   </w:comment>
-  <w:comment w:id="128" w:author="Microsoft Office User" w:date="2024-09-28T11:24:00Z" w:initials="MOU">
+  <w:comment w:id="164" w:author="Microsoft Office User" w:date="2024-09-28T11:24:00Z" w:initials="MOU">
     <w:p>
       <w:pPr>
         <w:pStyle w:val="CommentText"/>
@@ -7009,7 +7242,7 @@
       </w:r>
     </w:p>
   </w:comment>
-  <w:comment w:id="129" w:author="Microsoft Office User" w:date="2024-09-28T11:28:00Z" w:initials="MOU">
+  <w:comment w:id="165" w:author="Microsoft Office User" w:date="2024-09-28T11:28:00Z" w:initials="MOU">
     <w:p>
       <w:pPr>
         <w:pStyle w:val="CommentText"/>
@@ -7028,7 +7261,7 @@
       </w:r>
     </w:p>
   </w:comment>
-  <w:comment w:id="130" w:author="Jaeger, Florian" w:date="2024-09-29T17:44:00Z" w:initials="TJ">
+  <w:comment w:id="166" w:author="Jaeger, Florian" w:date="2024-09-29T17:44:00Z" w:initials="TJ">
     <w:p>
       <w:r>
         <w:rPr>
@@ -7046,7 +7279,7 @@
       </w:r>
     </w:p>
   </w:comment>
-  <w:comment w:id="131" w:author="Microsoft Office User" w:date="2024-10-10T20:59:00Z" w:initials="MOU">
+  <w:comment w:id="167" w:author="Microsoft Office User" w:date="2024-10-10T20:59:00Z" w:initials="MOU">
     <w:p>
       <w:pPr>
         <w:pStyle w:val="CommentText"/>
@@ -7065,7 +7298,7 @@
       </w:r>
     </w:p>
   </w:comment>
-  <w:comment w:id="134" w:author="Microsoft Office User" w:date="2024-09-28T11:29:00Z" w:initials="MOU">
+  <w:comment w:id="170" w:author="Microsoft Office User" w:date="2024-09-28T11:29:00Z" w:initials="MOU">
     <w:p>
       <w:pPr>
         <w:pStyle w:val="CommentText"/>
@@ -7081,7 +7314,7 @@
       </w:r>
     </w:p>
   </w:comment>
-  <w:comment w:id="133" w:author="Jaeger, Florian" w:date="2024-09-29T17:46:00Z" w:initials="TJ">
+  <w:comment w:id="169" w:author="Jaeger, Florian" w:date="2024-09-29T17:46:00Z" w:initials="TJ">
     <w:p>
       <w:r>
         <w:rPr>
@@ -7099,7 +7332,7 @@
       </w:r>
     </w:p>
   </w:comment>
-  <w:comment w:id="136" w:author="Microsoft Office User" w:date="2024-09-28T11:30:00Z" w:initials="MOU">
+  <w:comment w:id="172" w:author="Microsoft Office User" w:date="2024-09-28T11:30:00Z" w:initials="MOU">
     <w:p>
       <w:pPr>
         <w:pStyle w:val="CommentText"/>
@@ -7115,7 +7348,7 @@
       </w:r>
     </w:p>
   </w:comment>
-  <w:comment w:id="137" w:author="Microsoft Office User" w:date="2024-10-16T18:11:00Z" w:initials="MOU">
+  <w:comment w:id="173" w:author="Microsoft Office User" w:date="2024-10-16T18:11:00Z" w:initials="MOU">
     <w:p>
       <w:pPr>
         <w:pStyle w:val="CommentText"/>
@@ -7134,7 +7367,7 @@
       </w:r>
     </w:p>
   </w:comment>
-  <w:comment w:id="138" w:author="Jaeger, Florian" w:date="2024-09-29T17:51:00Z" w:initials="TJ">
+  <w:comment w:id="174" w:author="Jaeger, Florian" w:date="2024-09-29T17:51:00Z" w:initials="TJ">
     <w:p>
       <w:r>
         <w:rPr>
@@ -7152,7 +7385,7 @@
       </w:r>
     </w:p>
   </w:comment>
-  <w:comment w:id="139" w:author="Jaeger, Florian" w:date="2024-09-29T17:53:00Z" w:initials="TJ">
+  <w:comment w:id="175" w:author="Jaeger, Florian" w:date="2024-09-29T17:53:00Z" w:initials="TJ">
     <w:p>
       <w:pPr>
         <w:rPr>
@@ -7175,7 +7408,7 @@
       </w:r>
     </w:p>
   </w:comment>
-  <w:comment w:id="140" w:author="Microsoft Office User" w:date="2025-01-27T10:11:00Z" w:initials="MOU">
+  <w:comment w:id="176" w:author="Microsoft Office User" w:date="2025-01-27T10:11:00Z" w:initials="MOU">
     <w:p>
       <w:pPr>
         <w:pStyle w:val="CommentText"/>

</xml_diff>

<commit_message>
created draft letter to ed with letterhead and cover note
</commit_message>
<xml_diff>
--- a/output/papers/Cognition-Round2/COGNITION_reviewer_comments.docx
+++ b/output/papers/Cognition-Round2/COGNITION_reviewer_comments.docx
@@ -1533,11 +1533,17 @@
     </w:p>
     <w:p>
       <w:pPr>
-        <w:jc w:val="both"/>
-        <w:rPr>
-          <w:color w:val="A8D08D" w:themeColor="accent6" w:themeTint="99"/>
-          <w:lang w:val="en-US"/>
-        </w:rPr>
+        <w:spacing w:line="480" w:lineRule="auto"/>
+        <w:jc w:val="both"/>
+        <w:rPr>
+          <w:color w:val="A8D08D" w:themeColor="accent6" w:themeTint="99"/>
+          <w:lang w:val="en-US"/>
+        </w:rPr>
+        <w:pPrChange w:id="14" w:author="Microsoft Office User" w:date="2025-02-05T10:11:00Z" w16du:dateUtc="2025-02-05T09:11:00Z">
+          <w:pPr>
+            <w:jc w:val="both"/>
+          </w:pPr>
+        </w:pPrChange>
       </w:pPr>
       <w:r>
         <w:rPr>
@@ -1755,7 +1761,15 @@
           <w:color w:val="A8D08D" w:themeColor="accent6" w:themeTint="99"/>
           <w:lang w:val="en-US"/>
         </w:rPr>
-        <w:t xml:space="preserve">there is a tendency to dismiss them as </w:t>
+        <w:t xml:space="preserve">there </w:t>
+      </w:r>
+      <w:r>
+        <w:rPr>
+          <w:color w:val="A8D08D" w:themeColor="accent6" w:themeTint="99"/>
+          <w:lang w:val="en-US"/>
+        </w:rPr>
+        <w:lastRenderedPageBreak/>
+        <w:t xml:space="preserve">is a tendency to dismiss them as </w:t>
       </w:r>
       <w:r>
         <w:rPr>
@@ -1893,11 +1907,7 @@
         <w:t>justification for the choice of stimuli across the three conditions</w:t>
       </w:r>
       <w:r>
-        <w:t xml:space="preserve">. I had three questions: Why means of 5 and 50 ms in one condition, why was this a "baseline", and </w:t>
-      </w:r>
-      <w:r>
-        <w:lastRenderedPageBreak/>
-        <w:t>why +10 and +40 ms for the other two conditions? I was also surprised to read the last sentence of section 2.3 ("We note that the naming of conditions (baseline, +10, +40) should be understood as relative to each other, rather than relative to listeners' prior experience"). I wanted to know how these distributions lined up relative to the participants' prior experience (especially given Prediction 1, as set up by the authors in the Introduction). I was eventually given answers to this last question in the middle of the Results section (Figure 6 and accompanying text). But there were still no direct answers to the first three questions. The indirect/implicit answers were that the baseline means were not selected in a way that justified them to be called a "baseline" and that the shifts of the means in the other two conditions were not motivated on the grounds of estimates of prior distributional knowledge.</w:t>
+        <w:t>. I had three questions: Why means of 5 and 50 ms in one condition, why was this a "baseline", and why +10 and +40 ms for the other two conditions? I was also surprised to read the last sentence of section 2.3 ("We note that the naming of conditions (baseline, +10, +40) should be understood as relative to each other, rather than relative to listeners' prior experience"). I wanted to know how these distributions lined up relative to the participants' prior experience (especially given Prediction 1, as set up by the authors in the Introduction). I was eventually given answers to this last question in the middle of the Results section (Figure 6 and accompanying text). But there were still no direct answers to the first three questions. The indirect/implicit answers were that the baseline means were not selected in a way that justified them to be called a "baseline" and that the shifts of the means in the other two conditions were not motivated on the grounds of estimates of prior distributional knowledge.</w:t>
       </w:r>
     </w:p>
     <w:p>
@@ -2039,7 +2049,39 @@
           <w:color w:val="A8D08D" w:themeColor="accent6" w:themeTint="99"/>
           <w:lang w:val="en-US"/>
         </w:rPr>
-        <w:t xml:space="preserve"> if know about the qualitative effects of exposure, </w:t>
+        <w:t xml:space="preserve"> i</w:t>
+      </w:r>
+      <w:ins w:id="15" w:author="Microsoft Office User" w:date="2025-02-04T17:17:00Z" w16du:dateUtc="2025-02-04T16:17:00Z">
+        <w:r>
+          <w:rPr>
+            <w:color w:val="A8D08D" w:themeColor="accent6" w:themeTint="99"/>
+            <w:lang w:val="en-US"/>
+          </w:rPr>
+          <w:t>s</w:t>
+        </w:r>
+      </w:ins>
+      <w:r>
+        <w:rPr>
+          <w:color w:val="A8D08D" w:themeColor="accent6" w:themeTint="99"/>
+          <w:lang w:val="en-US"/>
+        </w:rPr>
+        <w:t xml:space="preserve"> know</w:t>
+      </w:r>
+      <w:ins w:id="16" w:author="Microsoft Office User" w:date="2025-02-04T17:17:00Z" w16du:dateUtc="2025-02-04T16:17:00Z">
+        <w:r>
+          <w:rPr>
+            <w:color w:val="A8D08D" w:themeColor="accent6" w:themeTint="99"/>
+            <w:lang w:val="en-US"/>
+          </w:rPr>
+          <w:t>n</w:t>
+        </w:r>
+      </w:ins>
+      <w:r>
+        <w:rPr>
+          <w:color w:val="A8D08D" w:themeColor="accent6" w:themeTint="99"/>
+          <w:lang w:val="en-US"/>
+        </w:rPr>
+        <w:t xml:space="preserve"> about the qualitative effects of exposure, </w:t>
       </w:r>
       <w:r>
         <w:rPr>
@@ -2055,7 +2097,15 @@
           <w:color w:val="A8D08D" w:themeColor="accent6" w:themeTint="99"/>
           <w:lang w:val="en-US"/>
         </w:rPr>
-        <w:t xml:space="preserve">is known about the quantitative effects of exposure; but without clearly specified, competing models that make such quantitative predictions, there is no objective criterion that makes one exposure condition ‘better’ (or more informative) than another. For example, while the reviewer’s prediction about their preferred design is certainly plausible, it’s </w:t>
+        <w:t xml:space="preserve">is known about the quantitative effects of exposure; but without clearly specified, competing models that make such quantitative predictions, there is no objective criterion that makes one exposure condition ‘better’ (or more informative) than another. For example, while the reviewer’s prediction about their preferred </w:t>
+      </w:r>
+      <w:r>
+        <w:rPr>
+          <w:color w:val="A8D08D" w:themeColor="accent6" w:themeTint="99"/>
+          <w:lang w:val="en-US"/>
+        </w:rPr>
+        <w:lastRenderedPageBreak/>
+        <w:t xml:space="preserve">design is certainly plausible, it’s </w:t>
       </w:r>
       <w:r>
         <w:rPr>
@@ -2111,11 +2161,7 @@
         <w:jc w:val="both"/>
       </w:pPr>
       <w:r>
-        <w:t xml:space="preserve">While I think this new experiment would make for a better paper, I don't think the current experiment is unpublishable without it and so I will not insist that this new experiment be added. But I do think the current paper needs to be substantially revised, in three ways. First, I think the Chodroff and Wilson data should be presented much earlier, either in the Methods section or perhaps best in the Introduction. </w:t>
-      </w:r>
-      <w:r>
-        <w:lastRenderedPageBreak/>
-        <w:t xml:space="preserve">Second, stimulus selection needs to be motivated relative to these data. Maybe there is a motivation for why the current "baseline" condition deserves the special status of "baseline" that I am missing, but if not (and especially if there is also no strong motivation for +10 and +40) </w:t>
+        <w:t xml:space="preserve">While I think this new experiment would make for a better paper, I don't think the current experiment is unpublishable without it and so I will not insist that this new experiment be added. But I do think the current paper needs to be substantially revised, in three ways. First, I think the Chodroff and Wilson data should be presented much earlier, either in the Methods section or perhaps best in the Introduction. Second, stimulus selection needs to be motivated relative to these data. Maybe there is a motivation for why the current "baseline" condition deserves the special status of "baseline" that I am missing, but if not (and especially if there is also no strong motivation for +10 and +40) </w:t>
       </w:r>
       <w:r>
         <w:t>I would suggest (in line with my suggested experiment above) that the current +10 condition be referred to as the "baseline" and the other two as -10 and +30.</w:t>
@@ -2187,35 +2233,39 @@
       <w:r>
         <w:t xml:space="preserve"> on which the current study is built, and that these acknowledgements needed to be made in the Introduction to set the experiment up. First, and more generally, I think there needs to be more discussion of the work that has been done on distributional learning underlying the acquisition of novel sound categories in non-native languages. Although this work is mentioned (e.g. in Footnote 2), this brief discussion does not do sufficient justice to the literature which has explored issues that are addressed in the current work (e.g. </w:t>
       </w:r>
-      <w:commentRangeStart w:id="14"/>
-      <w:commentRangeStart w:id="15"/>
-      <w:commentRangeStart w:id="16"/>
+      <w:commentRangeStart w:id="17"/>
+      <w:commentRangeStart w:id="18"/>
+      <w:commentRangeStart w:id="19"/>
       <w:r>
         <w:t xml:space="preserve">Best's PAM addresses </w:t>
       </w:r>
-      <w:commentRangeEnd w:id="14"/>
-      <w:r>
-        <w:rPr>
-          <w:rStyle w:val="CommentReference"/>
-        </w:rPr>
-        <w:commentReference w:id="14"/>
-      </w:r>
-      <w:commentRangeEnd w:id="15"/>
-      <w:r>
-        <w:rPr>
-          <w:rStyle w:val="CommentReference"/>
-        </w:rPr>
-        <w:commentReference w:id="15"/>
-      </w:r>
-      <w:commentRangeEnd w:id="16"/>
-      <w:r>
-        <w:rPr>
-          <w:rStyle w:val="CommentReference"/>
-        </w:rPr>
-        <w:commentReference w:id="16"/>
-      </w:r>
-      <w:r>
-        <w:t>the powerful constraints that prior knowledge about the distribution of phonetic cues in L1 can have on learning about L2 categories; see e.g. Escudero et al., 2011, on effects of the experiment-internal distribution). Second, and more specifically, the ways in which the questions addressed in the current study are introduced appear incomplete. In the lexically-guided perceptual learning literature, several studies on the amount of exposure required for learning to take place are not cited (Kraljic &amp; Samuel, 2007; Poellmann et al., 2011). Similarly, earlier work on the effects of prior knowledge in accent learning (e.g., Witteman et al., 2013) and the effects of exposure distributions in learning L1 categories (e.g. Zhang and Holt, 2018) should be acknowledged. The bottom line is that, while the earlier work may have manipulations that may not always be as fine grained as those that are tested here, nor are they exactly the same manipulations, that earlier work should nevertheless be acknowledged as providing motivation and context for the current study.</w:t>
+      <w:commentRangeEnd w:id="17"/>
+      <w:r>
+        <w:rPr>
+          <w:rStyle w:val="CommentReference"/>
+        </w:rPr>
+        <w:commentReference w:id="17"/>
+      </w:r>
+      <w:commentRangeEnd w:id="18"/>
+      <w:r>
+        <w:rPr>
+          <w:rStyle w:val="CommentReference"/>
+        </w:rPr>
+        <w:commentReference w:id="18"/>
+      </w:r>
+      <w:commentRangeEnd w:id="19"/>
+      <w:r>
+        <w:rPr>
+          <w:rStyle w:val="CommentReference"/>
+        </w:rPr>
+        <w:commentReference w:id="19"/>
+      </w:r>
+      <w:r>
+        <w:t xml:space="preserve">the powerful constraints that prior knowledge about the distribution of phonetic cues in L1 can have on learning about L2 categories; see e.g. Escudero et al., 2011, on effects of the experiment-internal distribution). Second, and more specifically, the ways in which the questions addressed in the current study are introduced appear incomplete. In the lexically-guided perceptual learning literature, several studies on the amount of exposure required for learning to take place are not cited (Kraljic &amp; Samuel, 2007; Poellmann et al., 2011). Similarly, earlier work on the effects of prior knowledge in </w:t>
+      </w:r>
+      <w:r>
+        <w:lastRenderedPageBreak/>
+        <w:t>accent learning (e.g., Witteman et al., 2013) and the effects of exposure distributions in learning L1 categories (e.g. Zhang and Holt, 2018) should be acknowledged. The bottom line is that, while the earlier work may have manipulations that may not always be as fine grained as those that are tested here, nor are they exactly the same manipulations, that earlier work should nevertheless be acknowledged as providing motivation and context for the current study.</w:t>
       </w:r>
     </w:p>
     <w:p>
@@ -2241,7 +2291,6 @@
           <w:color w:val="A8D08D" w:themeColor="accent6" w:themeTint="99"/>
           <w:lang w:val="en-US"/>
         </w:rPr>
-        <w:lastRenderedPageBreak/>
         <w:t xml:space="preserve">We </w:t>
       </w:r>
       <w:r>
@@ -2570,7 +2619,7 @@
           <w:lang w:val="en-US"/>
         </w:rPr>
       </w:pPr>
-      <w:commentRangeStart w:id="17"/>
+      <w:commentRangeStart w:id="20"/>
       <w:r>
         <w:rPr>
           <w:color w:val="A8D08D" w:themeColor="accent6" w:themeTint="99"/>
@@ -2655,7 +2704,15 @@
           <w:color w:val="A8D08D" w:themeColor="accent6" w:themeTint="99"/>
           <w:lang w:val="en-US"/>
         </w:rPr>
-        <w:t xml:space="preserve"> adaptation over mere minutes of exposure affects L1 speech perception (and in the absence of any reference to “training”: unlike in L2 learning studies, our participants were not asked to learn a new language; they were simply listening to someone speaking in the listener’s L1). While it is quite possible that rapid changes in L1 perception originate in the same mechanisms as L2 acquisition, and that this includes distributional learning, that is by no means to be taken for granted (see also recent discussions in Zheng &amp; Samuels, 2020; Baese-Berk, 2018; Bent &amp; Baese-Berk, 2021; Xie et al., 2023). </w:t>
+        <w:t xml:space="preserve"> adaptation over mere minutes of exposure affects L1 speech perception (and in the absence of any reference to “training”: unlike in L2 learning studies, our participants were not asked to learn a new language; they were simply listening to someone speaking in the listener’s L1). While it is quite possible that rapid changes in L1 perception originate in the same mechanisms as L2 </w:t>
+      </w:r>
+      <w:r>
+        <w:rPr>
+          <w:color w:val="A8D08D" w:themeColor="accent6" w:themeTint="99"/>
+          <w:lang w:val="en-US"/>
+        </w:rPr>
+        <w:lastRenderedPageBreak/>
+        <w:t xml:space="preserve">acquisition, and that this includes distributional learning, that is by no means to be taken for granted (see also recent discussions in Zheng &amp; Samuels, 2020; Baese-Berk, 2018; Bent &amp; Baese-Berk, 2021; Xie et al., 2023). </w:t>
       </w:r>
     </w:p>
     <w:p>
@@ -2696,15 +2753,7 @@
           <w:color w:val="A8D08D" w:themeColor="accent6" w:themeTint="99"/>
           <w:lang w:val="en-US"/>
         </w:rPr>
-        <w:t xml:space="preserve"> (REFS), rather than distributional learning. Other hypotheses in the literature vaguely refer to </w:t>
-      </w:r>
-      <w:r>
-        <w:rPr>
-          <w:color w:val="A8D08D" w:themeColor="accent6" w:themeTint="99"/>
-          <w:lang w:val="en-US"/>
-        </w:rPr>
-        <w:lastRenderedPageBreak/>
-        <w:t xml:space="preserve">“criterion relaxation” or “threshold changes” as alternatives to distributional learning. To the best of our knowledge, the present study is indeed the first to assess distributional learning theories incrementally during the early moments of exposure to an unfamiliar talker. </w:t>
+        <w:t xml:space="preserve"> (REFS), rather than distributional learning. Other hypotheses in the literature vaguely refer to “criterion relaxation” or “threshold changes” as alternatives to distributional learning. To the best of our knowledge, the present study is indeed the first to assess distributional learning theories incrementally during the early moments of exposure to an unfamiliar talker. </w:t>
       </w:r>
     </w:p>
     <w:p>
@@ -2934,7 +2983,7 @@
         </w:rPr>
         <w:t xml:space="preserve">For instance, a common criticism of distributional learning theories is that they raise unaddressed questions about the ability to maintain and integrate exposure information across time (an area where, e.g., exemplar theory and ideal adaptor theory differ in important ways). But these questions do not come up if the stimulus presented on each trial is identical. Additionally, exposure in the studies cited by the reviewer is 100% labeled, and highly </w:t>
       </w:r>
-      <w:commentRangeStart w:id="18"/>
+      <w:commentRangeStart w:id="21"/>
       <w:r>
         <w:rPr>
           <w:color w:val="A8D08D" w:themeColor="accent6" w:themeTint="99"/>
@@ -2942,12 +2991,12 @@
         </w:rPr>
         <w:t xml:space="preserve">artificial sounding </w:t>
       </w:r>
-      <w:commentRangeEnd w:id="18"/>
-      <w:r>
-        <w:rPr>
-          <w:rStyle w:val="CommentReference"/>
-        </w:rPr>
-        <w:commentReference w:id="18"/>
+      <w:commentRangeEnd w:id="21"/>
+      <w:r>
+        <w:rPr>
+          <w:rStyle w:val="CommentReference"/>
+        </w:rPr>
+        <w:commentReference w:id="21"/>
       </w:r>
       <w:r>
         <w:rPr>
@@ -3011,12 +3060,12 @@
         </w:rPr>
         <w:t xml:space="preserve"> employ the same mechanisms is highlighted in several of the recent reviews we mentioned above (see also Cummings &amp; Theodore, 2023 on lexically-guided perceptual recalibration, or reviews by Samuel between 2010 and now, which repeatedly emphasize that point). </w:t>
       </w:r>
-      <w:commentRangeEnd w:id="17"/>
-      <w:r>
-        <w:rPr>
-          <w:rStyle w:val="CommentReference"/>
-        </w:rPr>
-        <w:commentReference w:id="17"/>
+      <w:commentRangeEnd w:id="20"/>
+      <w:r>
+        <w:rPr>
+          <w:rStyle w:val="CommentReference"/>
+        </w:rPr>
+        <w:commentReference w:id="20"/>
       </w:r>
     </w:p>
     <w:p>
@@ -3066,6 +3115,7 @@
           <w:color w:val="A8D08D" w:themeColor="accent6" w:themeTint="99"/>
           <w:lang w:val="en-US"/>
         </w:rPr>
+        <w:lastRenderedPageBreak/>
         <w:t>We have added a single-sentence summary of the result</w:t>
       </w:r>
       <w:r>
@@ -3194,15 +3244,7 @@
           <w:color w:val="A8D08D" w:themeColor="accent6" w:themeTint="99"/>
           <w:lang w:val="en-US"/>
         </w:rPr>
-        <w:t xml:space="preserve">this is the first study of this type (for issues with the common </w:t>
-      </w:r>
-      <w:r>
-        <w:rPr>
-          <w:color w:val="A8D08D" w:themeColor="accent6" w:themeTint="99"/>
-          <w:lang w:val="en-US"/>
-        </w:rPr>
-        <w:lastRenderedPageBreak/>
-        <w:t xml:space="preserve">practice of conducting power analyses over </w:t>
+        <w:t xml:space="preserve">this is the first study of this type (for issues with the common practice of conducting power analyses over </w:t>
       </w:r>
       <w:r>
         <w:rPr>
@@ -3518,46 +3560,41 @@
       <w:pPr>
         <w:jc w:val="both"/>
       </w:pPr>
-      <w:commentRangeStart w:id="19"/>
+      <w:commentRangeStart w:id="22"/>
       <w:r>
         <w:t>p. 23, footnote 7: This is confusing. Why use a test and then say it isn't appropriate?</w:t>
       </w:r>
-      <w:commentRangeEnd w:id="19"/>
-      <w:r>
-        <w:rPr>
-          <w:rStyle w:val="CommentReference"/>
-        </w:rPr>
-        <w:commentReference w:id="19"/>
-      </w:r>
-    </w:p>
-    <w:p>
-      <w:pPr>
-        <w:jc w:val="both"/>
-        <w:rPr>
-          <w:del w:id="20" w:author="Microsoft Office User" w:date="2025-02-03T16:35:00Z" w16du:dateUtc="2025-02-03T15:35:00Z"/>
-        </w:rPr>
-        <w:pPrChange w:id="21" w:author="Microsoft Office User" w:date="2025-02-03T16:57:00Z" w16du:dateUtc="2025-02-03T15:57:00Z">
-          <w:pPr>
-            <w:jc w:val="both"/>
-          </w:pPr>
-        </w:pPrChange>
-      </w:pPr>
-      <w:ins w:id="22" w:author="Microsoft Office User" w:date="2025-02-03T16:06:00Z" w16du:dateUtc="2025-02-03T15:06:00Z">
+      <w:commentRangeEnd w:id="22"/>
+      <w:r>
+        <w:rPr>
+          <w:rStyle w:val="CommentReference"/>
+        </w:rPr>
+        <w:commentReference w:id="22"/>
+      </w:r>
+    </w:p>
+    <w:p>
+      <w:pPr>
+        <w:jc w:val="both"/>
+        <w:rPr>
+          <w:del w:id="23" w:author="Microsoft Office User" w:date="2025-02-03T16:35:00Z" w16du:dateUtc="2025-02-03T15:35:00Z"/>
+        </w:rPr>
+      </w:pPr>
+      <w:ins w:id="24" w:author="Microsoft Office User" w:date="2025-02-03T16:06:00Z" w16du:dateUtc="2025-02-03T15:06:00Z">
         <w:r>
           <w:t xml:space="preserve">Thank you for noting </w:t>
         </w:r>
       </w:ins>
-      <w:ins w:id="23" w:author="Microsoft Office User" w:date="2025-02-03T16:08:00Z" w16du:dateUtc="2025-02-03T15:08:00Z">
+      <w:ins w:id="25" w:author="Microsoft Office User" w:date="2025-02-03T16:08:00Z" w16du:dateUtc="2025-02-03T15:08:00Z">
         <w:r>
           <w:t xml:space="preserve">how this may confuse readers. </w:t>
         </w:r>
       </w:ins>
-      <w:ins w:id="24" w:author="Microsoft Office User" w:date="2025-02-03T17:02:00Z" w16du:dateUtc="2025-02-03T16:02:00Z">
+      <w:ins w:id="26" w:author="Microsoft Office User" w:date="2025-02-03T17:02:00Z" w16du:dateUtc="2025-02-03T16:02:00Z">
         <w:r>
           <w:t>We have added further explanation within the caption that for null tests</w:t>
         </w:r>
       </w:ins>
-      <w:ins w:id="25" w:author="Microsoft Office User" w:date="2025-02-03T17:03:00Z" w16du:dateUtc="2025-02-03T16:03:00Z">
+      <w:ins w:id="27" w:author="Microsoft Office User" w:date="2025-02-03T17:03:00Z" w16du:dateUtc="2025-02-03T16:03:00Z">
         <w:r>
           <w:t xml:space="preserve"> BFs of &gt; 1 indicate</w:t>
         </w:r>
@@ -3565,37 +3602,25 @@
           <w:t xml:space="preserve"> increased support for the null. </w:t>
         </w:r>
       </w:ins>
-      <w:ins w:id="26" w:author="Microsoft Office User" w:date="2025-02-03T16:08:00Z" w16du:dateUtc="2025-02-03T15:08:00Z">
+      <w:ins w:id="28" w:author="Microsoft Office User" w:date="2025-02-03T16:08:00Z" w16du:dateUtc="2025-02-03T15:08:00Z">
         <w:r>
           <w:t xml:space="preserve">We have </w:t>
         </w:r>
       </w:ins>
-      <w:ins w:id="27" w:author="Microsoft Office User" w:date="2025-02-03T17:03:00Z" w16du:dateUtc="2025-02-03T16:03:00Z">
+      <w:ins w:id="29" w:author="Microsoft Office User" w:date="2025-02-03T17:03:00Z" w16du:dateUtc="2025-02-03T16:03:00Z">
         <w:r>
           <w:t>also</w:t>
         </w:r>
       </w:ins>
-      <w:ins w:id="28" w:author="Microsoft Office User" w:date="2025-02-03T16:08:00Z" w16du:dateUtc="2025-02-03T15:08:00Z">
+      <w:ins w:id="30" w:author="Microsoft Office User" w:date="2025-02-03T16:08:00Z" w16du:dateUtc="2025-02-03T15:08:00Z">
         <w:r>
           <w:t xml:space="preserve"> included </w:t>
         </w:r>
       </w:ins>
-      <w:ins w:id="29" w:author="Microsoft Office User" w:date="2025-02-03T16:09:00Z" w16du:dateUtc="2025-02-03T15:09:00Z">
+      <w:ins w:id="31" w:author="Microsoft Office User" w:date="2025-02-03T16:09:00Z" w16du:dateUtc="2025-02-03T15:09:00Z">
         <w:r>
           <w:t xml:space="preserve">the </w:t>
         </w:r>
-        <w:r>
-          <w:rPr>
-            <w:i/>
-            <w:iCs/>
-            <w:rPrChange w:id="30" w:author="Microsoft Office User" w:date="2025-02-03T16:11:00Z" w16du:dateUtc="2025-02-03T15:11:00Z">
-              <w:rPr/>
-            </w:rPrChange>
-          </w:rPr>
-          <w:t xml:space="preserve">Probability </w:t>
-        </w:r>
-      </w:ins>
-      <w:ins w:id="31" w:author="Microsoft Office User" w:date="2025-02-03T16:10:00Z" w16du:dateUtc="2025-02-03T15:10:00Z">
         <w:r>
           <w:rPr>
             <w:i/>
@@ -3604,10 +3629,10 @@
               <w:rPr/>
             </w:rPrChange>
           </w:rPr>
-          <w:t xml:space="preserve">of </w:t>
-        </w:r>
-      </w:ins>
-      <w:ins w:id="33" w:author="Microsoft Office User" w:date="2025-02-03T16:11:00Z" w16du:dateUtc="2025-02-03T15:11:00Z">
+          <w:t xml:space="preserve">Probability </w:t>
+        </w:r>
+      </w:ins>
+      <w:ins w:id="33" w:author="Microsoft Office User" w:date="2025-02-03T16:10:00Z" w16du:dateUtc="2025-02-03T15:10:00Z">
         <w:r>
           <w:rPr>
             <w:i/>
@@ -3616,10 +3641,10 @@
               <w:rPr/>
             </w:rPrChange>
           </w:rPr>
-          <w:t>D</w:t>
-        </w:r>
-      </w:ins>
-      <w:ins w:id="35" w:author="Microsoft Office User" w:date="2025-02-03T16:10:00Z" w16du:dateUtc="2025-02-03T15:10:00Z">
+          <w:t xml:space="preserve">of </w:t>
+        </w:r>
+      </w:ins>
+      <w:ins w:id="35" w:author="Microsoft Office User" w:date="2025-02-03T16:11:00Z" w16du:dateUtc="2025-02-03T15:11:00Z">
         <w:r>
           <w:rPr>
             <w:i/>
@@ -3628,10 +3653,22 @@
               <w:rPr/>
             </w:rPrChange>
           </w:rPr>
+          <w:t>D</w:t>
+        </w:r>
+      </w:ins>
+      <w:ins w:id="37" w:author="Microsoft Office User" w:date="2025-02-03T16:10:00Z" w16du:dateUtc="2025-02-03T15:10:00Z">
+        <w:r>
+          <w:rPr>
+            <w:i/>
+            <w:iCs/>
+            <w:rPrChange w:id="38" w:author="Microsoft Office User" w:date="2025-02-03T16:11:00Z" w16du:dateUtc="2025-02-03T15:11:00Z">
+              <w:rPr/>
+            </w:rPrChange>
+          </w:rPr>
           <w:t>irection</w:t>
         </w:r>
       </w:ins>
-      <w:ins w:id="37" w:author="Microsoft Office User" w:date="2025-02-03T16:12:00Z" w16du:dateUtc="2025-02-03T15:12:00Z">
+      <w:ins w:id="39" w:author="Microsoft Office User" w:date="2025-02-03T16:12:00Z" w16du:dateUtc="2025-02-03T15:12:00Z">
         <w:r>
           <w:rPr>
             <w:i/>
@@ -3641,7 +3678,7 @@
         </w:r>
         <w:r>
           <w:rPr>
-            <w:rPrChange w:id="38" w:author="Microsoft Office User" w:date="2025-02-03T16:12:00Z" w16du:dateUtc="2025-02-03T15:12:00Z">
+            <w:rPrChange w:id="40" w:author="Microsoft Office User" w:date="2025-02-03T16:12:00Z" w16du:dateUtc="2025-02-03T15:12:00Z">
               <w:rPr>
                 <w:i/>
                 <w:iCs/>
@@ -3651,91 +3688,87 @@
           <w:t>(pd)</w:t>
         </w:r>
       </w:ins>
-      <w:ins w:id="39" w:author="Microsoft Office User" w:date="2025-02-03T16:10:00Z" w16du:dateUtc="2025-02-03T15:10:00Z">
+      <w:ins w:id="41" w:author="Microsoft Office User" w:date="2025-02-03T16:10:00Z" w16du:dateUtc="2025-02-03T15:10:00Z">
         <w:r>
           <w:t xml:space="preserve"> as </w:t>
         </w:r>
       </w:ins>
-      <w:ins w:id="40" w:author="Microsoft Office User" w:date="2025-02-03T16:08:00Z" w16du:dateUtc="2025-02-03T15:08:00Z">
+      <w:ins w:id="42" w:author="Microsoft Office User" w:date="2025-02-03T16:08:00Z" w16du:dateUtc="2025-02-03T15:08:00Z">
         <w:r>
           <w:t>an additional index for</w:t>
         </w:r>
       </w:ins>
-      <w:ins w:id="41" w:author="Microsoft Office User" w:date="2025-02-03T16:09:00Z" w16du:dateUtc="2025-02-03T15:09:00Z">
+      <w:ins w:id="43" w:author="Microsoft Office User" w:date="2025-02-03T16:09:00Z" w16du:dateUtc="2025-02-03T15:09:00Z">
         <w:r>
           <w:t xml:space="preserve"> assessing the </w:t>
         </w:r>
       </w:ins>
-      <w:ins w:id="42" w:author="Microsoft Office User" w:date="2025-02-03T16:11:00Z" w16du:dateUtc="2025-02-03T15:11:00Z">
+      <w:ins w:id="44" w:author="Microsoft Office User" w:date="2025-02-03T16:11:00Z" w16du:dateUtc="2025-02-03T15:11:00Z">
         <w:r>
           <w:t xml:space="preserve">evidence for an effect. </w:t>
         </w:r>
       </w:ins>
-      <w:ins w:id="43" w:author="Microsoft Office User" w:date="2025-02-03T16:12:00Z" w16du:dateUtc="2025-02-03T15:12:00Z">
+      <w:ins w:id="45" w:author="Microsoft Office User" w:date="2025-02-03T16:12:00Z" w16du:dateUtc="2025-02-03T15:12:00Z">
         <w:r>
           <w:t xml:space="preserve">The pd </w:t>
         </w:r>
       </w:ins>
-      <w:ins w:id="44" w:author="Microsoft Office User" w:date="2025-02-03T16:13:00Z" w16du:dateUtc="2025-02-03T15:13:00Z">
+      <w:ins w:id="46" w:author="Microsoft Office User" w:date="2025-02-03T16:13:00Z" w16du:dateUtc="2025-02-03T15:13:00Z">
         <w:r>
           <w:t>indicates the certainty of the estimated direction of an effect</w:t>
         </w:r>
       </w:ins>
-      <w:ins w:id="45" w:author="Microsoft Office User" w:date="2025-02-03T16:14:00Z" w16du:dateUtc="2025-02-03T15:14:00Z">
+      <w:ins w:id="47" w:author="Microsoft Office User" w:date="2025-02-03T16:14:00Z" w16du:dateUtc="2025-02-03T15:14:00Z">
         <w:r>
           <w:t xml:space="preserve">. The pd is calculated </w:t>
         </w:r>
       </w:ins>
-      <w:ins w:id="46" w:author="Microsoft Office User" w:date="2025-02-03T16:33:00Z" w16du:dateUtc="2025-02-03T15:33:00Z">
+      <w:ins w:id="48" w:author="Microsoft Office User" w:date="2025-02-03T16:33:00Z" w16du:dateUtc="2025-02-03T15:33:00Z">
         <w:r>
           <w:t xml:space="preserve">as the proportion of </w:t>
         </w:r>
       </w:ins>
-      <w:ins w:id="47" w:author="Microsoft Office User" w:date="2025-02-03T16:35:00Z" w16du:dateUtc="2025-02-03T15:35:00Z">
+      <w:ins w:id="49" w:author="Microsoft Office User" w:date="2025-02-03T16:35:00Z" w16du:dateUtc="2025-02-03T15:35:00Z">
         <w:r>
           <w:t xml:space="preserve">the posterior that </w:t>
         </w:r>
       </w:ins>
-      <w:ins w:id="48" w:author="Microsoft Office User" w:date="2025-02-03T16:36:00Z" w16du:dateUtc="2025-02-03T15:36:00Z">
+      <w:ins w:id="50" w:author="Microsoft Office User" w:date="2025-02-03T16:36:00Z" w16du:dateUtc="2025-02-03T15:36:00Z">
         <w:r>
           <w:t xml:space="preserve">falls within the sign of the </w:t>
         </w:r>
       </w:ins>
-      <w:ins w:id="49" w:author="Microsoft Office User" w:date="2025-02-03T16:43:00Z" w16du:dateUtc="2025-02-03T15:43:00Z">
-        <w:r>
-          <w:t xml:space="preserve">measure of central </w:t>
-        </w:r>
-        <w:r>
-          <w:lastRenderedPageBreak/>
-          <w:t>tendency</w:t>
-        </w:r>
-      </w:ins>
-      <w:ins w:id="50" w:author="Microsoft Office User" w:date="2025-02-03T16:36:00Z" w16du:dateUtc="2025-02-03T15:36:00Z">
+      <w:ins w:id="51" w:author="Microsoft Office User" w:date="2025-02-03T16:43:00Z" w16du:dateUtc="2025-02-03T15:43:00Z">
+        <w:r>
+          <w:t>measure of central tendency</w:t>
+        </w:r>
+      </w:ins>
+      <w:ins w:id="52" w:author="Microsoft Office User" w:date="2025-02-03T16:36:00Z" w16du:dateUtc="2025-02-03T15:36:00Z">
         <w:r>
           <w:t xml:space="preserve">. </w:t>
         </w:r>
       </w:ins>
-      <w:ins w:id="51" w:author="Microsoft Office User" w:date="2025-02-03T16:47:00Z" w16du:dateUtc="2025-02-03T15:47:00Z">
+      <w:ins w:id="53" w:author="Microsoft Office User" w:date="2025-02-03T16:47:00Z" w16du:dateUtc="2025-02-03T15:47:00Z">
         <w:r>
           <w:t>In a null h</w:t>
         </w:r>
       </w:ins>
-      <w:ins w:id="52" w:author="Microsoft Office User" w:date="2025-02-03T16:48:00Z" w16du:dateUtc="2025-02-03T15:48:00Z">
+      <w:ins w:id="54" w:author="Microsoft Office User" w:date="2025-02-03T16:48:00Z" w16du:dateUtc="2025-02-03T15:48:00Z">
         <w:r>
           <w:t>ypothesis test one would expect the pd to be roughly 50% -- half of the posterior falling within either side of 0</w:t>
         </w:r>
       </w:ins>
-      <w:ins w:id="53" w:author="Microsoft Office User" w:date="2025-02-03T17:01:00Z" w16du:dateUtc="2025-02-03T16:01:00Z">
+      <w:ins w:id="55" w:author="Microsoft Office User" w:date="2025-02-03T17:01:00Z" w16du:dateUtc="2025-02-03T16:01:00Z">
         <w:r>
           <w:t>, indicating sup</w:t>
         </w:r>
       </w:ins>
-      <w:ins w:id="54" w:author="Microsoft Office User" w:date="2025-02-03T17:02:00Z" w16du:dateUtc="2025-02-03T16:02:00Z">
+      <w:ins w:id="56" w:author="Microsoft Office User" w:date="2025-02-03T17:02:00Z" w16du:dateUtc="2025-02-03T16:02:00Z">
         <w:r>
           <w:t>port for the null.</w:t>
         </w:r>
       </w:ins>
-      <w:ins w:id="55" w:author="Microsoft Office User" w:date="2025-02-03T16:57:00Z" w16du:dateUtc="2025-02-03T15:57:00Z">
+      <w:ins w:id="57" w:author="Microsoft Office User" w:date="2025-02-03T16:57:00Z" w16du:dateUtc="2025-02-03T15:57:00Z">
         <w:r>
           <w:t xml:space="preserve"> </w:t>
         </w:r>
@@ -4173,24 +4206,24 @@
         <w:jc w:val="both"/>
       </w:pPr>
       <w:r>
-        <w:t>One of the hottest areas in speech perception of the last decade or two has been the astonishing plasticity of the system. There has been a very large number of demonstrations that adult perceivers are highly plastic and can rapidly retune their perceptual systems to cope with new contexts. The present study offers a very carefully done contribution to this literature. They took a comprehensive look at the whole process, starting from a pre-test of the initial category structure, and then several rounds of "training" followed by test to see how the learning unfolds over time. This was done in a distributional learning framework, which is importantly different (and potentially more general) than the lexically guided retuning paradigm which has dominated most recent work. It is analyzed with very nice psychometric approach and the analysis is strengthened by the inclusion of a variety of ideal observer type models that help establish what to expect with input</w:t>
-      </w:r>
-    </w:p>
-    <w:p>
-      <w:pPr>
-        <w:jc w:val="both"/>
-      </w:pPr>
-    </w:p>
-    <w:p>
-      <w:pPr>
-        <w:jc w:val="both"/>
-      </w:pPr>
-      <w:r>
-        <w:t xml:space="preserve">The work is sophisticated and methodologically well done. There are several strong methodological innovations including the use of multiple testing points, the psychometric </w:t>
+        <w:t xml:space="preserve">One of the hottest areas in speech perception of the last decade or two has been the astonishing plasticity of the system. There has been a very large number of demonstrations that adult perceivers are highly plastic and can rapidly retune their perceptual systems to cope with new contexts. The present study offers a very carefully done contribution to this literature. They took a comprehensive look at the whole process, starting from a pre-test of the initial category structure, and then several rounds of "training" followed by test to see how the learning unfolds over time. This was done in a distributional learning framework, </w:t>
       </w:r>
       <w:r>
         <w:lastRenderedPageBreak/>
-        <w:t>analysis is novel (and wholly appropriate) and the ideal observer models are very helpful. The basic learning paradigm - while borrowing heavily from others - is also interesting in its mix of unsupervised and softly-supervised trials. There's little to critique on methodological grounds. In some ways, this is the most comprehensive evaluation of a basic distributional learning paradigm that I have seen (I say basic because it doesn't look at any of the more interesting recent variants such as learning multiple talkers, comparing supervised vs. unsupervised, etc).</w:t>
+        <w:t>which is importantly different (and potentially more general) than the lexically guided retuning paradigm which has dominated most recent work. It is analyzed with very nice psychometric approach and the analysis is strengthened by the inclusion of a variety of ideal observer type models that help establish what to expect with input</w:t>
+      </w:r>
+    </w:p>
+    <w:p>
+      <w:pPr>
+        <w:jc w:val="both"/>
+      </w:pPr>
+    </w:p>
+    <w:p>
+      <w:pPr>
+        <w:jc w:val="both"/>
+      </w:pPr>
+      <w:r>
+        <w:t>The work is sophisticated and methodologically well done. There are several strong methodological innovations including the use of multiple testing points, the psychometric analysis is novel (and wholly appropriate) and the ideal observer models are very helpful. The basic learning paradigm - while borrowing heavily from others - is also interesting in its mix of unsupervised and softly-supervised trials. There's little to critique on methodological grounds. In some ways, this is the most comprehensive evaluation of a basic distributional learning paradigm that I have seen (I say basic because it doesn't look at any of the more interesting recent variants such as learning multiple talkers, comparing supervised vs. unsupervised, etc).</w:t>
       </w:r>
     </w:p>
     <w:p>
@@ -4216,7 +4249,7 @@
         </w:rPr>
         <w:t xml:space="preserve">We thank the reviewer for this summary, and the encouragement. MORE </w:t>
       </w:r>
-      <w:commentRangeStart w:id="56"/>
+      <w:commentRangeStart w:id="58"/>
       <w:r>
         <w:rPr>
           <w:color w:val="A8D08D" w:themeColor="accent6" w:themeTint="99"/>
@@ -4224,12 +4257,12 @@
         </w:rPr>
         <w:t>HERE</w:t>
       </w:r>
-      <w:commentRangeEnd w:id="56"/>
-      <w:r>
-        <w:rPr>
-          <w:rStyle w:val="CommentReference"/>
-        </w:rPr>
-        <w:commentReference w:id="56"/>
+      <w:commentRangeEnd w:id="58"/>
+      <w:r>
+        <w:rPr>
+          <w:rStyle w:val="CommentReference"/>
+        </w:rPr>
+        <w:commentReference w:id="58"/>
       </w:r>
       <w:r>
         <w:rPr>
@@ -4268,16 +4301,16 @@
       <w:r>
         <w:t xml:space="preserve">First, the point that learning depends on prior distributions. Well of course it does. This non-controversial. The authors kind of pitch it in a soft Bayesian approach, but all models of adaptation of the L1 </w:t>
       </w:r>
-      <w:commentRangeStart w:id="57"/>
+      <w:commentRangeStart w:id="59"/>
       <w:r>
         <w:t xml:space="preserve">assume </w:t>
       </w:r>
-      <w:commentRangeEnd w:id="57"/>
-      <w:r>
-        <w:rPr>
-          <w:rStyle w:val="CommentReference"/>
-        </w:rPr>
-        <w:commentReference w:id="57"/>
+      <w:commentRangeEnd w:id="59"/>
+      <w:r>
+        <w:rPr>
+          <w:rStyle w:val="CommentReference"/>
+        </w:rPr>
+        <w:commentReference w:id="59"/>
       </w:r>
       <w:r>
         <w:t xml:space="preserve">that what is going on is that learners adapt their existing categories. To that end, the critical empirical novelty is that there's a pretest. But even then (as I detail below) </w:t>
@@ -4318,31 +4351,34 @@
         </w:rPr>
       </w:pPr>
       <w:r>
-        <w:t>Third, the authors point to the idea of diminishing returns - that learning will slow with more practice. However, this is also known as the power law of learning and has been shown in every domain of learning since the 1980s at least (Anderson, 1982; Logan, 1988; Newell &amp; Rosenbloom, 1981) They point to this as a critical prediction of error minimization learning or prediction error, but this really falls out of a million forms of learning . For example, they write on line 905 "…this would raise questions as to whether similar predictions follow from other distributional learning accounts (e.g., C-CuRE normalization, McMurray &amp; Jongman, 2011; exemplar models, Johnson, 1997; DNNs, Magnuson et al., 2020)…" I can't speak for C-Cure which assumes that distributional learning has happened, but doesn't posit a mechanism for that. But certainly exemplar models would show this - the classic work on the power law of learning was pitched in terms of instance- or exemplar-models (Logan, 1988; Palmeri, 1997) and both Palmeri and Logan offer a lovely mathematical treatment of how the power law is almost an unavoidable consequence of these architecture. Similarly, DNN's like Magnuson's are explicitly based on back-propagation of error, which in turn is based on minimization of prediction error (using essentially the delta rule or the Rescorla-wagner rule). So both of those frameworks would almost certainly show the same effects. The point is that I'm not sure that demonstrating that perceptual learning in speech also shows this effect is all that unexpected.</w:t>
-      </w:r>
-    </w:p>
-    <w:p>
-      <w:pPr>
-        <w:jc w:val="both"/>
-        <w:rPr>
-          <w:lang w:val="en-US"/>
-        </w:rPr>
-      </w:pPr>
-    </w:p>
-    <w:p>
-      <w:pPr>
-        <w:jc w:val="both"/>
-        <w:rPr>
-          <w:color w:val="A8D08D" w:themeColor="accent6" w:themeTint="99"/>
-          <w:lang w:val="en-US"/>
-        </w:rPr>
-      </w:pPr>
-      <w:r>
-        <w:rPr>
-          <w:color w:val="A8D08D" w:themeColor="accent6" w:themeTint="99"/>
-          <w:lang w:val="en-US"/>
-        </w:rPr>
+        <w:t xml:space="preserve">Third, the authors point to the idea of diminishing returns - that learning will slow with more practice. However, this is also known as the power law of learning and has been shown in every domain of learning since the 1980s at least (Anderson, 1982; Logan, 1988; Newell &amp; Rosenbloom, 1981) They point to this as a critical prediction of error minimization learning or prediction error, but this really falls out of a million forms of learning . For example, they write on line 905 "…this would raise questions as to whether similar predictions follow from other distributional learning accounts (e.g., C-CuRE normalization, McMurray &amp; Jongman, 2011; exemplar models, Johnson, 1997; DNNs, Magnuson et al., 2020)…" I can't speak for C-Cure which assumes that distributional learning has happened, but doesn't posit a mechanism for that. But certainly exemplar models would show this - the classic work on the power law of learning was pitched in terms of instance- or exemplar-models (Logan, 1988; Palmeri, 1997) and both Palmeri and Logan offer a lovely mathematical treatment of how the power law is </w:t>
+      </w:r>
+      <w:r>
         <w:lastRenderedPageBreak/>
+        <w:t>almost an unavoidable consequence of these architecture. Similarly, DNN's like Magnuson's are explicitly based on back-propagation of error, which in turn is based on minimization of prediction error (using essentially the delta rule or the Rescorla-wagner rule). So both of those frameworks would almost certainly show the same effects. The point is that I'm not sure that demonstrating that perceptual learning in speech also shows this effect is all that unexpected.</w:t>
+      </w:r>
+    </w:p>
+    <w:p>
+      <w:pPr>
+        <w:jc w:val="both"/>
+        <w:rPr>
+          <w:lang w:val="en-US"/>
+        </w:rPr>
+      </w:pPr>
+    </w:p>
+    <w:p>
+      <w:pPr>
+        <w:jc w:val="both"/>
+        <w:rPr>
+          <w:color w:val="A8D08D" w:themeColor="accent6" w:themeTint="99"/>
+          <w:lang w:val="en-US"/>
+        </w:rPr>
+      </w:pPr>
+      <w:r>
+        <w:rPr>
+          <w:color w:val="A8D08D" w:themeColor="accent6" w:themeTint="99"/>
+          <w:lang w:val="en-US"/>
+        </w:rPr>
         <w:t xml:space="preserve">We agree. </w:t>
       </w:r>
       <w:r>
@@ -4515,41 +4551,45 @@
         </w:rPr>
         <w:t xml:space="preserve">part of the study was </w:t>
       </w:r>
-      <w:commentRangeStart w:id="58"/>
-      <w:commentRangeStart w:id="59"/>
+      <w:commentRangeStart w:id="60"/>
+      <w:commentRangeStart w:id="61"/>
       <w:r>
         <w:rPr>
           <w:highlight w:val="yellow"/>
         </w:rPr>
         <w:t>preregistered</w:t>
       </w:r>
-      <w:commentRangeEnd w:id="58"/>
-      <w:r>
-        <w:rPr>
-          <w:rStyle w:val="CommentReference"/>
-        </w:rPr>
-        <w:commentReference w:id="58"/>
-      </w:r>
-      <w:commentRangeEnd w:id="59"/>
-      <w:r>
-        <w:rPr>
-          <w:rStyle w:val="CommentReference"/>
-        </w:rPr>
-        <w:commentReference w:id="59"/>
+      <w:commentRangeEnd w:id="60"/>
+      <w:r>
+        <w:rPr>
+          <w:rStyle w:val="CommentReference"/>
+        </w:rPr>
+        <w:commentReference w:id="60"/>
+      </w:r>
+      <w:commentRangeEnd w:id="61"/>
+      <w:r>
+        <w:rPr>
+          <w:rStyle w:val="CommentReference"/>
+        </w:rPr>
+        <w:commentReference w:id="61"/>
       </w:r>
       <w:r>
         <w:t xml:space="preserve">. I don't think every sample size needs to be justified by a priori power - particularly the first study in a new paradigm where effect sizes can't be known. I'm fine if the argument is just "we ran a lot because we didn't know what to expect". </w:t>
       </w:r>
-      <w:commentRangeStart w:id="60"/>
-      <w:r>
-        <w:t>But even then it would be very useful to include a sensitivity/minimum detectable effect analysis to help the reader understand what kind of effects could be detected.</w:t>
-      </w:r>
-      <w:commentRangeEnd w:id="60"/>
-      <w:r>
-        <w:rPr>
-          <w:rStyle w:val="CommentReference"/>
-        </w:rPr>
-        <w:commentReference w:id="60"/>
+      <w:commentRangeStart w:id="62"/>
+      <w:r>
+        <w:t xml:space="preserve">But even </w:t>
+      </w:r>
+      <w:r>
+        <w:lastRenderedPageBreak/>
+        <w:t>then it would be very useful to include a sensitivity/minimum detectable effect analysis to help the reader understand what kind of effects could be detected.</w:t>
+      </w:r>
+      <w:commentRangeEnd w:id="62"/>
+      <w:r>
+        <w:rPr>
+          <w:rStyle w:val="CommentReference"/>
+        </w:rPr>
+        <w:commentReference w:id="62"/>
       </w:r>
     </w:p>
     <w:p>
@@ -4564,7 +4604,7 @@
       <w:r>
         <w:t xml:space="preserve">* </w:t>
       </w:r>
-      <w:commentRangeStart w:id="61"/>
+      <w:commentRangeStart w:id="63"/>
       <w:r>
         <w:t xml:space="preserve">The other surprising omission. While there is a fairly strong theoretical motivation (despite my first concern), by the time I got to the methods, </w:t>
       </w:r>
@@ -4575,180 +4615,177 @@
         <w:t>I really didn't know how the hypotheses mapped on to the experimental contrasts and/or conditions?</w:t>
       </w:r>
       <w:r>
-        <w:t xml:space="preserve"> Actually, in retrospect, I'm not entirely sure what the hypothesis were?! (which is odd considering how theoretical the intro </w:t>
-      </w:r>
+        <w:t xml:space="preserve"> Actually, in retrospect, I'm not entirely sure what the hypothesis were?! (which is odd considering how theoretical the intro was). It would help to have some clear statements of the form: "if perception works this way, then we should see a difference in [something] between [some two conditions]". By the time I got to the results, I just kind of had a vision of a general purpose, well constructed distributional learning task, and the authors were gonna just kind of see what it showed. But I don't think that's what they're up to here.</w:t>
+      </w:r>
+      <w:commentRangeEnd w:id="63"/>
+      <w:r>
+        <w:rPr>
+          <w:rStyle w:val="CommentReference"/>
+        </w:rPr>
+        <w:commentReference w:id="63"/>
+      </w:r>
+    </w:p>
+    <w:p>
+      <w:pPr>
+        <w:jc w:val="both"/>
+      </w:pPr>
+    </w:p>
+    <w:p>
+      <w:pPr>
+        <w:jc w:val="both"/>
+      </w:pPr>
+      <w:r>
+        <w:t xml:space="preserve">* I never really understood how they are going to test the hypothesis that the prior state of the category system constrains or predicts subsequent adaptation. That seems to be one of their clear goals here. But they only kind of argue that because they had a pre-test they must be doing that . But the </w:t>
+      </w:r>
+      <w:commentRangeStart w:id="64"/>
+      <w:commentRangeStart w:id="65"/>
+      <w:r>
+        <w:rPr>
+          <w:highlight w:val="yellow"/>
+        </w:rPr>
+        <w:t>presumption</w:t>
+      </w:r>
+      <w:commentRangeEnd w:id="64"/>
+      <w:r>
+        <w:rPr>
+          <w:rStyle w:val="CommentReference"/>
+        </w:rPr>
+        <w:commentReference w:id="64"/>
+      </w:r>
+      <w:commentRangeEnd w:id="65"/>
+      <w:r>
+        <w:rPr>
+          <w:rStyle w:val="CommentReference"/>
+        </w:rPr>
+        <w:commentReference w:id="65"/>
+      </w:r>
+      <w:r>
+        <w:rPr>
+          <w:highlight w:val="yellow"/>
+        </w:rPr>
+        <w:t xml:space="preserve"> seems to be here that everyone had the same prior state.</w:t>
+      </w:r>
+      <w:r>
+        <w:t xml:space="preserve"> And if everyone is the same to start, and </w:t>
+      </w:r>
+      <w:r>
+        <w:rPr>
+          <w:highlight w:val="yellow"/>
+        </w:rPr>
+        <w:t xml:space="preserve">everyone </w:t>
+      </w:r>
+      <w:commentRangeStart w:id="66"/>
+      <w:r>
+        <w:rPr>
+          <w:highlight w:val="yellow"/>
+        </w:rPr>
+        <w:t>adapts</w:t>
+      </w:r>
+      <w:commentRangeEnd w:id="66"/>
+      <w:r>
+        <w:rPr>
+          <w:rStyle w:val="CommentReference"/>
+        </w:rPr>
+        <w:commentReference w:id="66"/>
+      </w:r>
+      <w:r>
+        <w:rPr>
+          <w:highlight w:val="yellow"/>
+        </w:rPr>
+        <w:t xml:space="preserve"> the same</w:t>
+      </w:r>
+      <w:r>
+        <w:t>, how does this test the hypothesis? To test this, it would seem like you'd need to manipulate the prior state and showed that this influenced the course of later learning? Maybe this could be done in an individual differences framework (e.g., compare the course of learning for people who's pretest boundary was a little lower to those with a slightly higher boundary).</w:t>
+      </w:r>
+    </w:p>
+    <w:p>
+      <w:pPr>
+        <w:jc w:val="both"/>
+      </w:pPr>
+    </w:p>
+    <w:p>
+      <w:pPr>
+        <w:jc w:val="both"/>
+      </w:pPr>
+      <w:r>
+        <w:t>Minor Concerns</w:t>
+      </w:r>
+    </w:p>
+    <w:p>
+      <w:pPr>
+        <w:jc w:val="both"/>
+      </w:pPr>
+      <w:r>
+        <w:t>(For the most part these are not issues that drove my overall evaluation of the paper, but I bring them up as helpful suggestions</w:t>
+      </w:r>
+    </w:p>
+    <w:p>
+      <w:pPr>
+        <w:jc w:val="both"/>
+      </w:pPr>
+    </w:p>
+    <w:p>
+      <w:pPr>
+        <w:jc w:val="both"/>
+      </w:pPr>
+      <w:r>
+        <w:t>* Line 29-32: The intro starts talk about how challenging speech perception is, but then ends with "Yet, listeners typically recognize speech quickly and accurately across a wide range of talkers and acoustic conditions…". This is a fairly standard way to introduce a cognitive science paper: explain how hard the problem and then present the mystery of how most people solve it. I've used it myself maybe 20 times or more! But I don't really buy it anymore. Something like 10-20% of people have developmental language disorder or dyslexia (both of which impact hearing loss). Speech perception doesn't fully develop until you are 20 (so that rules out most kids), and it starts declining in your 60s maybe (ruling out many adults), and then there is hearing loss. And bilinguals? Bilinguals perceive and adapt to speech differently in both the L1 and the L2. That's like 60% of the population. I know this whole paragraph is a kind of throwaway line to pique the readers' interest, but the fact is, that many of not most people probably don't solve this problem effortlessly. Its true that a slice of people can, but by framing it this way, it seems to artificially restrict the domain of cognitive science to just these perfect highly literate monolingual young adults.</w:t>
+      </w:r>
+    </w:p>
+    <w:p>
+      <w:pPr>
+        <w:jc w:val="both"/>
+      </w:pPr>
+    </w:p>
+    <w:p>
+      <w:pPr>
+        <w:jc w:val="both"/>
+        <w:rPr>
+          <w:lang w:val="en-US"/>
+        </w:rPr>
+      </w:pPr>
+      <w:r>
+        <w:t>* Figure 1A, B: the long dashes make it really hard to read the figures? Maybe dots? Or dash-dots?</w:t>
+      </w:r>
+    </w:p>
+    <w:p>
+      <w:pPr>
+        <w:jc w:val="both"/>
+        <w:rPr>
+          <w:lang w:val="en-US"/>
+        </w:rPr>
+      </w:pPr>
+    </w:p>
+    <w:p>
+      <w:pPr>
+        <w:jc w:val="both"/>
+        <w:rPr>
+          <w:color w:val="A8D08D" w:themeColor="accent6" w:themeTint="99"/>
+          <w:lang w:val="en-US"/>
+        </w:rPr>
+      </w:pPr>
+      <w:r>
+        <w:rPr>
+          <w:color w:val="A8D08D" w:themeColor="accent6" w:themeTint="99"/>
+          <w:lang w:val="en-US"/>
+        </w:rPr>
+        <w:t>Thanks. We have followed the reviewer’s suggestion.</w:t>
+      </w:r>
+    </w:p>
+    <w:p>
+      <w:pPr>
+        <w:jc w:val="both"/>
+      </w:pPr>
+    </w:p>
+    <w:p>
+      <w:pPr>
+        <w:jc w:val="both"/>
+        <w:rPr>
+          <w:lang w:val="en-US"/>
+        </w:rPr>
+      </w:pPr>
       <w:r>
         <w:lastRenderedPageBreak/>
-        <w:t>was). It would help to have some clear statements of the form: "if perception works this way, then we should see a difference in [something] between [some two conditions]". By the time I got to the results, I just kind of had a vision of a general purpose, well constructed distributional learning task, and the authors were gonna just kind of see what it showed. But I don't think that's what they're up to here.</w:t>
-      </w:r>
-      <w:commentRangeEnd w:id="61"/>
-      <w:r>
-        <w:rPr>
-          <w:rStyle w:val="CommentReference"/>
-        </w:rPr>
-        <w:commentReference w:id="61"/>
-      </w:r>
-    </w:p>
-    <w:p>
-      <w:pPr>
-        <w:jc w:val="both"/>
-      </w:pPr>
-    </w:p>
-    <w:p>
-      <w:pPr>
-        <w:jc w:val="both"/>
-      </w:pPr>
-      <w:r>
-        <w:t xml:space="preserve">* I never really understood how they are going to test the hypothesis that the prior state of the category system constrains or predicts subsequent adaptation. That seems to be one of their clear goals here. But they only kind of argue that because they had a pre-test they must be doing that . But the </w:t>
-      </w:r>
-      <w:commentRangeStart w:id="62"/>
-      <w:commentRangeStart w:id="63"/>
-      <w:r>
-        <w:rPr>
-          <w:highlight w:val="yellow"/>
-        </w:rPr>
-        <w:t>presumption</w:t>
-      </w:r>
-      <w:commentRangeEnd w:id="62"/>
-      <w:r>
-        <w:rPr>
-          <w:rStyle w:val="CommentReference"/>
-        </w:rPr>
-        <w:commentReference w:id="62"/>
-      </w:r>
-      <w:commentRangeEnd w:id="63"/>
-      <w:r>
-        <w:rPr>
-          <w:rStyle w:val="CommentReference"/>
-        </w:rPr>
-        <w:commentReference w:id="63"/>
-      </w:r>
-      <w:r>
-        <w:rPr>
-          <w:highlight w:val="yellow"/>
-        </w:rPr>
-        <w:t xml:space="preserve"> seems to be here that everyone had the same prior state.</w:t>
-      </w:r>
-      <w:r>
-        <w:t xml:space="preserve"> And if everyone is the same to start, and </w:t>
-      </w:r>
-      <w:r>
-        <w:rPr>
-          <w:highlight w:val="yellow"/>
-        </w:rPr>
-        <w:t xml:space="preserve">everyone </w:t>
-      </w:r>
-      <w:commentRangeStart w:id="64"/>
-      <w:r>
-        <w:rPr>
-          <w:highlight w:val="yellow"/>
-        </w:rPr>
-        <w:t>adapts</w:t>
-      </w:r>
-      <w:commentRangeEnd w:id="64"/>
-      <w:r>
-        <w:rPr>
-          <w:rStyle w:val="CommentReference"/>
-        </w:rPr>
-        <w:commentReference w:id="64"/>
-      </w:r>
-      <w:r>
-        <w:rPr>
-          <w:highlight w:val="yellow"/>
-        </w:rPr>
-        <w:t xml:space="preserve"> the same</w:t>
-      </w:r>
-      <w:r>
-        <w:t>, how does this test the hypothesis? To test this, it would seem like you'd need to manipulate the prior state and showed that this influenced the course of later learning? Maybe this could be done in an individual differences framework (e.g., compare the course of learning for people who's pretest boundary was a little lower to those with a slightly higher boundary).</w:t>
-      </w:r>
-    </w:p>
-    <w:p>
-      <w:pPr>
-        <w:jc w:val="both"/>
-      </w:pPr>
-    </w:p>
-    <w:p>
-      <w:pPr>
-        <w:jc w:val="both"/>
-      </w:pPr>
-      <w:r>
-        <w:t>Minor Concerns</w:t>
-      </w:r>
-    </w:p>
-    <w:p>
-      <w:pPr>
-        <w:jc w:val="both"/>
-      </w:pPr>
-      <w:r>
-        <w:t>(For the most part these are not issues that drove my overall evaluation of the paper, but I bring them up as helpful suggestions</w:t>
-      </w:r>
-    </w:p>
-    <w:p>
-      <w:pPr>
-        <w:jc w:val="both"/>
-      </w:pPr>
-    </w:p>
-    <w:p>
-      <w:pPr>
-        <w:jc w:val="both"/>
-      </w:pPr>
-      <w:r>
-        <w:t>* Line 29-32: The intro starts talk about how challenging speech perception is, but then ends with "Yet, listeners typically recognize speech quickly and accurately across a wide range of talkers and acoustic conditions…". This is a fairly standard way to introduce a cognitive science paper: explain how hard the problem and then present the mystery of how most people solve it. I've used it myself maybe 20 times or more! But I don't really buy it anymore. Something like 10-20% of people have developmental language disorder or dyslexia (both of which impact hearing loss). Speech perception doesn't fully develop until you are 20 (so that rules out most kids), and it starts declining in your 60s maybe (ruling out many adults), and then there is hearing loss. And bilinguals? Bilinguals perceive and adapt to speech differently in both the L1 and the L2. That's like 60% of the population. I know this whole paragraph is a kind of throwaway line to pique the readers' interest, but the fact is, that many of not most people probably don't solve this problem effortlessly. Its true that a slice of people can, but by framing it this way, it seems to artificially restrict the domain of cognitive science to just these perfect highly literate monolingual young adults.</w:t>
-      </w:r>
-    </w:p>
-    <w:p>
-      <w:pPr>
-        <w:jc w:val="both"/>
-      </w:pPr>
-    </w:p>
-    <w:p>
-      <w:pPr>
-        <w:jc w:val="both"/>
-        <w:rPr>
-          <w:lang w:val="en-US"/>
-        </w:rPr>
-      </w:pPr>
-      <w:r>
-        <w:t>* Figure 1A, B: the long dashes make it really hard to read the figures? Maybe dots? Or dash-dots?</w:t>
-      </w:r>
-    </w:p>
-    <w:p>
-      <w:pPr>
-        <w:jc w:val="both"/>
-        <w:rPr>
-          <w:lang w:val="en-US"/>
-        </w:rPr>
-      </w:pPr>
-    </w:p>
-    <w:p>
-      <w:pPr>
-        <w:jc w:val="both"/>
-        <w:rPr>
-          <w:color w:val="A8D08D" w:themeColor="accent6" w:themeTint="99"/>
-          <w:lang w:val="en-US"/>
-        </w:rPr>
-      </w:pPr>
-      <w:r>
-        <w:rPr>
-          <w:color w:val="A8D08D" w:themeColor="accent6" w:themeTint="99"/>
-          <w:lang w:val="en-US"/>
-        </w:rPr>
-        <w:t>Thanks. We have followed the reviewer’s suggestion.</w:t>
-      </w:r>
-    </w:p>
-    <w:p>
-      <w:pPr>
-        <w:jc w:val="both"/>
-      </w:pPr>
-    </w:p>
-    <w:p>
-      <w:pPr>
-        <w:jc w:val="both"/>
-        <w:rPr>
-          <w:lang w:val="en-US"/>
-        </w:rPr>
-      </w:pPr>
-      <w:r>
         <w:t>* Figure 1D: Given that VOT is on the X axis of the top panels, would these work better transposed with VOT on the X axis? One less mental rotation for the reader.</w:t>
       </w:r>
     </w:p>
@@ -4850,15 +4887,7 @@
           <w:color w:val="A8D08D" w:themeColor="accent6" w:themeTint="99"/>
           <w:lang w:val="en-US"/>
         </w:rPr>
-        <w:t xml:space="preserve">). For what it is worth, this is also a common way of plotting data in other papers </w:t>
-      </w:r>
-      <w:r>
-        <w:rPr>
-          <w:color w:val="A8D08D" w:themeColor="accent6" w:themeTint="99"/>
-          <w:lang w:val="en-US"/>
-        </w:rPr>
-        <w:lastRenderedPageBreak/>
-        <w:t>that have measured incremental changes in categorization (e.g., Vroomen et al., 2007; Kleinschmidt &amp; Jaeger, 2015; Kleinschmidt, 2020; Cummings &amp; Theodore, 2023).</w:t>
+        <w:t>). For what it is worth, this is also a common way of plotting data in other papers that have measured incremental changes in categorization (e.g., Vroomen et al., 2007; Kleinschmidt &amp; Jaeger, 2015; Kleinschmidt, 2020; Cummings &amp; Theodore, 2023).</w:t>
       </w:r>
     </w:p>
     <w:p>
@@ -4924,7 +4953,7 @@
       <w:pPr>
         <w:jc w:val="both"/>
         <w:rPr>
-          <w:ins w:id="65" w:author="Microsoft Office User" w:date="2024-10-10T15:52:00Z" w16du:dateUtc="2024-10-10T13:52:00Z"/>
+          <w:ins w:id="67" w:author="Microsoft Office User" w:date="2024-10-10T15:52:00Z" w16du:dateUtc="2024-10-10T13:52:00Z"/>
           <w:lang w:val="en-US"/>
         </w:rPr>
       </w:pPr>
@@ -4934,52 +4963,52 @@
         <w:jc w:val="both"/>
         <w:rPr>
           <w:lang w:val="en-GB"/>
-          <w:rPrChange w:id="66" w:author="Microsoft Office User" w:date="2024-10-13T14:16:00Z" w16du:dateUtc="2024-10-13T12:16:00Z">
+          <w:rPrChange w:id="68" w:author="Microsoft Office User" w:date="2024-10-13T14:16:00Z" w16du:dateUtc="2024-10-13T12:16:00Z">
             <w:rPr/>
           </w:rPrChange>
         </w:rPr>
       </w:pPr>
-      <w:ins w:id="67" w:author="Microsoft Office User" w:date="2024-10-13T14:17:00Z" w16du:dateUtc="2024-10-13T12:17:00Z">
+      <w:ins w:id="69" w:author="Microsoft Office User" w:date="2024-10-13T14:17:00Z" w16du:dateUtc="2024-10-13T12:17:00Z">
         <w:r>
           <w:t xml:space="preserve">Thank you for pointing this out. </w:t>
         </w:r>
       </w:ins>
-      <w:ins w:id="68" w:author="Microsoft Office User" w:date="2024-10-13T14:18:00Z" w16du:dateUtc="2024-10-13T12:18:00Z">
+      <w:ins w:id="70" w:author="Microsoft Office User" w:date="2024-10-13T14:18:00Z" w16du:dateUtc="2024-10-13T12:18:00Z">
         <w:r>
           <w:t xml:space="preserve">The </w:t>
         </w:r>
       </w:ins>
-      <w:ins w:id="69" w:author="Microsoft Office User" w:date="2024-10-13T14:19:00Z" w16du:dateUtc="2024-10-13T12:19:00Z">
+      <w:ins w:id="71" w:author="Microsoft Office User" w:date="2024-10-13T14:19:00Z" w16du:dateUtc="2024-10-13T12:19:00Z">
         <w:r>
           <w:t xml:space="preserve">three conditions are meant to </w:t>
         </w:r>
       </w:ins>
-      <w:ins w:id="70" w:author="Microsoft Office User" w:date="2024-10-14T21:28:00Z" w16du:dateUtc="2024-10-14T19:28:00Z">
+      <w:ins w:id="72" w:author="Microsoft Office User" w:date="2024-10-14T21:28:00Z" w16du:dateUtc="2024-10-14T19:28:00Z">
         <w:r>
           <w:t>simulate</w:t>
         </w:r>
       </w:ins>
-      <w:ins w:id="71" w:author="Microsoft Office User" w:date="2024-10-13T14:19:00Z" w16du:dateUtc="2024-10-13T12:19:00Z">
+      <w:ins w:id="73" w:author="Microsoft Office User" w:date="2024-10-13T14:19:00Z" w16du:dateUtc="2024-10-13T12:19:00Z">
         <w:r>
           <w:t xml:space="preserve"> three talkers with their </w:t>
         </w:r>
       </w:ins>
-      <w:ins w:id="72" w:author="Microsoft Office User" w:date="2024-10-13T14:20:00Z" w16du:dateUtc="2024-10-13T12:20:00Z">
+      <w:ins w:id="74" w:author="Microsoft Office User" w:date="2024-10-13T14:20:00Z" w16du:dateUtc="2024-10-13T12:20:00Z">
         <w:r>
           <w:t>different realisation</w:t>
         </w:r>
       </w:ins>
-      <w:ins w:id="73" w:author="Microsoft Office User" w:date="2024-10-14T21:28:00Z" w16du:dateUtc="2024-10-14T19:28:00Z">
+      <w:ins w:id="75" w:author="Microsoft Office User" w:date="2024-10-14T21:28:00Z" w16du:dateUtc="2024-10-14T19:28:00Z">
         <w:r>
           <w:t>s</w:t>
         </w:r>
       </w:ins>
-      <w:ins w:id="74" w:author="Microsoft Office User" w:date="2024-10-13T14:20:00Z" w16du:dateUtc="2024-10-13T12:20:00Z">
+      <w:ins w:id="76" w:author="Microsoft Office User" w:date="2024-10-13T14:20:00Z" w16du:dateUtc="2024-10-13T12:20:00Z">
         <w:r>
           <w:t xml:space="preserve"> of /d/ and /t/, determined by the placement of the phonetic distribution </w:t>
         </w:r>
       </w:ins>
-      <w:ins w:id="75" w:author="Microsoft Office User" w:date="2024-10-10T18:07:00Z" w16du:dateUtc="2024-10-10T16:07:00Z">
+      <w:ins w:id="77" w:author="Microsoft Office User" w:date="2024-10-10T18:07:00Z" w16du:dateUtc="2024-10-10T16:07:00Z">
         <w:r>
           <w:t xml:space="preserve">along the VOT continua. </w:t>
         </w:r>
@@ -5006,27 +5035,27 @@
         </w:rPr>
         <w:t xml:space="preserve">expressed as </w:t>
       </w:r>
-      <w:commentRangeStart w:id="76"/>
-      <w:commentRangeStart w:id="77"/>
+      <w:commentRangeStart w:id="78"/>
+      <w:commentRangeStart w:id="79"/>
       <w:r>
         <w:rPr>
           <w:highlight w:val="yellow"/>
         </w:rPr>
         <w:t>variance</w:t>
       </w:r>
-      <w:commentRangeEnd w:id="76"/>
-      <w:r>
-        <w:rPr>
-          <w:rStyle w:val="CommentReference"/>
-        </w:rPr>
-        <w:commentReference w:id="76"/>
-      </w:r>
-      <w:commentRangeEnd w:id="77"/>
-      <w:r>
-        <w:rPr>
-          <w:rStyle w:val="CommentReference"/>
-        </w:rPr>
-        <w:commentReference w:id="77"/>
+      <w:commentRangeEnd w:id="78"/>
+      <w:r>
+        <w:rPr>
+          <w:rStyle w:val="CommentReference"/>
+        </w:rPr>
+        <w:commentReference w:id="78"/>
+      </w:r>
+      <w:commentRangeEnd w:id="79"/>
+      <w:r>
+        <w:rPr>
+          <w:rStyle w:val="CommentReference"/>
+        </w:rPr>
+        <w:commentReference w:id="79"/>
       </w:r>
       <w:r>
         <w:rPr>
@@ -5050,95 +5079,95 @@
       <w:pPr>
         <w:jc w:val="both"/>
         <w:rPr>
-          <w:ins w:id="78" w:author="Microsoft Office User" w:date="2024-10-10T15:52:00Z" w16du:dateUtc="2024-10-10T13:52:00Z"/>
-        </w:rPr>
-      </w:pPr>
-      <w:ins w:id="79" w:author="Microsoft Office User" w:date="2024-10-10T15:52:00Z" w16du:dateUtc="2024-10-10T13:52:00Z">
+          <w:ins w:id="80" w:author="Microsoft Office User" w:date="2024-10-10T15:52:00Z" w16du:dateUtc="2024-10-10T13:52:00Z"/>
+        </w:rPr>
+      </w:pPr>
+      <w:ins w:id="81" w:author="Microsoft Office User" w:date="2024-10-10T15:52:00Z" w16du:dateUtc="2024-10-10T13:52:00Z">
         <w:r>
           <w:t>We</w:t>
         </w:r>
       </w:ins>
-      <w:ins w:id="80" w:author="Microsoft Office User" w:date="2024-10-10T16:04:00Z" w16du:dateUtc="2024-10-10T14:04:00Z">
+      <w:ins w:id="82" w:author="Microsoft Office User" w:date="2024-10-10T16:04:00Z" w16du:dateUtc="2024-10-10T14:04:00Z">
         <w:r>
           <w:t xml:space="preserve"> understand R3’s point to sti</w:t>
         </w:r>
       </w:ins>
-      <w:ins w:id="81" w:author="Microsoft Office User" w:date="2024-10-10T16:05:00Z" w16du:dateUtc="2024-10-10T14:05:00Z">
+      <w:ins w:id="83" w:author="Microsoft Office User" w:date="2024-10-10T16:05:00Z" w16du:dateUtc="2024-10-10T14:05:00Z">
         <w:r>
           <w:t>ck to terms and scales familiar to the target audience however in order to maintain congruence with previous studie</w:t>
         </w:r>
       </w:ins>
-      <w:ins w:id="82" w:author="Microsoft Office User" w:date="2024-10-10T16:06:00Z" w16du:dateUtc="2024-10-10T14:06:00Z">
+      <w:ins w:id="84" w:author="Microsoft Office User" w:date="2024-10-10T16:06:00Z" w16du:dateUtc="2024-10-10T14:06:00Z">
         <w:r>
           <w:t>s of this distributional learning paradigm (</w:t>
         </w:r>
       </w:ins>
-      <w:ins w:id="83" w:author="Microsoft Office User" w:date="2024-10-10T16:51:00Z" w16du:dateUtc="2024-10-10T14:51:00Z">
+      <w:ins w:id="85" w:author="Microsoft Office User" w:date="2024-10-10T16:51:00Z" w16du:dateUtc="2024-10-10T14:51:00Z">
         <w:r>
           <w:t>e.g</w:t>
         </w:r>
       </w:ins>
-      <w:ins w:id="84" w:author="Microsoft Office User" w:date="2024-10-10T16:06:00Z" w16du:dateUtc="2024-10-10T14:06:00Z">
+      <w:ins w:id="86" w:author="Microsoft Office User" w:date="2024-10-10T16:06:00Z" w16du:dateUtc="2024-10-10T14:06:00Z">
         <w:r>
           <w:t xml:space="preserve">. Clayards et al., 2008; </w:t>
         </w:r>
       </w:ins>
-      <w:ins w:id="85" w:author="Microsoft Office User" w:date="2024-10-10T16:51:00Z" w16du:dateUtc="2024-10-10T14:51:00Z">
+      <w:ins w:id="87" w:author="Microsoft Office User" w:date="2024-10-10T16:51:00Z" w16du:dateUtc="2024-10-10T14:51:00Z">
         <w:r>
           <w:t xml:space="preserve">K&amp;J2016; </w:t>
         </w:r>
       </w:ins>
-      <w:ins w:id="86" w:author="Microsoft Office User" w:date="2024-10-10T16:06:00Z" w16du:dateUtc="2024-10-10T14:06:00Z">
+      <w:ins w:id="88" w:author="Microsoft Office User" w:date="2024-10-10T16:06:00Z" w16du:dateUtc="2024-10-10T14:06:00Z">
         <w:r>
           <w:t>Theodore &amp; Monto, 2019) we would prefer to keep th</w:t>
         </w:r>
       </w:ins>
-      <w:ins w:id="87" w:author="Microsoft Office User" w:date="2024-10-10T16:07:00Z" w16du:dateUtc="2024-10-10T14:07:00Z">
+      <w:ins w:id="89" w:author="Microsoft Office User" w:date="2024-10-10T16:07:00Z" w16du:dateUtc="2024-10-10T14:07:00Z">
         <w:r>
           <w:t>e description in terms of variance. As a compromise, we have included the SD value</w:t>
         </w:r>
       </w:ins>
-      <w:ins w:id="88" w:author="Microsoft Office User" w:date="2024-10-10T16:08:00Z" w16du:dateUtc="2024-10-10T14:08:00Z">
+      <w:ins w:id="90" w:author="Microsoft Office User" w:date="2024-10-10T16:08:00Z" w16du:dateUtc="2024-10-10T14:08:00Z">
         <w:r>
           <w:t>s</w:t>
         </w:r>
       </w:ins>
-      <w:ins w:id="89" w:author="Microsoft Office User" w:date="2024-10-10T16:07:00Z" w16du:dateUtc="2024-10-10T14:07:00Z">
+      <w:ins w:id="91" w:author="Microsoft Office User" w:date="2024-10-10T16:07:00Z" w16du:dateUtc="2024-10-10T14:07:00Z">
         <w:r>
           <w:t xml:space="preserve"> </w:t>
         </w:r>
       </w:ins>
-      <w:ins w:id="90" w:author="Microsoft Office User" w:date="2024-10-10T16:08:00Z" w16du:dateUtc="2024-10-10T14:08:00Z">
+      <w:ins w:id="92" w:author="Microsoft Office User" w:date="2024-10-10T16:08:00Z" w16du:dateUtc="2024-10-10T14:08:00Z">
         <w:r>
           <w:t>when specifying</w:t>
         </w:r>
       </w:ins>
-      <w:ins w:id="91" w:author="Microsoft Office User" w:date="2024-10-10T16:07:00Z" w16du:dateUtc="2024-10-10T14:07:00Z">
+      <w:ins w:id="93" w:author="Microsoft Office User" w:date="2024-10-10T16:07:00Z" w16du:dateUtc="2024-10-10T14:07:00Z">
         <w:r>
           <w:t xml:space="preserve"> the distribution in lines xxx</w:t>
         </w:r>
       </w:ins>
-      <w:ins w:id="92" w:author="Microsoft Office User" w:date="2024-10-10T15:52:00Z" w16du:dateUtc="2024-10-10T13:52:00Z">
+      <w:ins w:id="94" w:author="Microsoft Office User" w:date="2024-10-10T15:52:00Z" w16du:dateUtc="2024-10-10T13:52:00Z">
         <w:r>
           <w:t xml:space="preserve"> </w:t>
         </w:r>
       </w:ins>
-      <w:ins w:id="93" w:author="Microsoft Office User" w:date="2024-10-10T16:08:00Z" w16du:dateUtc="2024-10-10T14:08:00Z">
+      <w:ins w:id="95" w:author="Microsoft Office User" w:date="2024-10-10T16:08:00Z" w16du:dateUtc="2024-10-10T14:08:00Z">
         <w:r>
           <w:t xml:space="preserve">and </w:t>
         </w:r>
       </w:ins>
-      <w:ins w:id="94" w:author="Microsoft Office User" w:date="2024-10-10T15:52:00Z" w16du:dateUtc="2024-10-10T13:52:00Z">
+      <w:ins w:id="96" w:author="Microsoft Office User" w:date="2024-10-10T15:52:00Z" w16du:dateUtc="2024-10-10T13:52:00Z">
         <w:r>
           <w:t>have edited the labels in Figure 4 to reflect the SD</w:t>
         </w:r>
       </w:ins>
-      <w:ins w:id="95" w:author="Microsoft Office User" w:date="2024-10-10T16:08:00Z" w16du:dateUtc="2024-10-10T14:08:00Z">
+      <w:ins w:id="97" w:author="Microsoft Office User" w:date="2024-10-10T16:08:00Z" w16du:dateUtc="2024-10-10T14:08:00Z">
         <w:r>
           <w:t xml:space="preserve"> instead</w:t>
         </w:r>
       </w:ins>
-      <w:ins w:id="96" w:author="Microsoft Office User" w:date="2024-10-10T15:53:00Z" w16du:dateUtc="2024-10-10T13:53:00Z">
+      <w:ins w:id="98" w:author="Microsoft Office User" w:date="2024-10-10T15:53:00Z" w16du:dateUtc="2024-10-10T13:53:00Z">
         <w:r>
           <w:t xml:space="preserve">. </w:t>
         </w:r>
@@ -5154,6 +5183,7 @@
         <w:jc w:val="both"/>
       </w:pPr>
       <w:r>
+        <w:lastRenderedPageBreak/>
         <w:t xml:space="preserve">* Page 15, top paragraph: Distributional learning - at least as that term has been used in the literature - </w:t>
       </w:r>
       <w:r>
@@ -5162,19 +5192,19 @@
         </w:rPr>
         <w:t>almost always refers to *</w:t>
       </w:r>
-      <w:commentRangeStart w:id="97"/>
+      <w:commentRangeStart w:id="99"/>
       <w:r>
         <w:rPr>
           <w:highlight w:val="yellow"/>
         </w:rPr>
         <w:t>unsupervised</w:t>
       </w:r>
-      <w:commentRangeEnd w:id="97"/>
-      <w:r>
-        <w:rPr>
-          <w:rStyle w:val="CommentReference"/>
-        </w:rPr>
-        <w:commentReference w:id="97"/>
+      <w:commentRangeEnd w:id="99"/>
+      <w:r>
+        <w:rPr>
+          <w:rStyle w:val="CommentReference"/>
+        </w:rPr>
+        <w:commentReference w:id="99"/>
       </w:r>
       <w:r>
         <w:rPr>
@@ -5185,26 +5215,12 @@
       <w:r>
         <w:t xml:space="preserve">. But suddenly we get these labeled trials, and it is clear that there is a supervisory signal too. I recognize that semantically, supervised distrubutional learning is quite sensible (you can use the supervisory signal to help learn the supervision). </w:t>
       </w:r>
-      <w:commentRangeStart w:id="98"/>
-      <w:commentRangeStart w:id="99"/>
       <w:commentRangeStart w:id="100"/>
+      <w:commentRangeStart w:id="101"/>
+      <w:commentRangeStart w:id="102"/>
       <w:r>
         <w:t xml:space="preserve">But this is not what the field is likely to expect from the term. It likely also affects learning in fairly dramatic ways (supervised and unsupervised learning are widely seen to have pretty different properties). </w:t>
       </w:r>
-      <w:commentRangeEnd w:id="98"/>
-      <w:r>
-        <w:rPr>
-          <w:rStyle w:val="CommentReference"/>
-        </w:rPr>
-        <w:commentReference w:id="98"/>
-      </w:r>
-      <w:commentRangeEnd w:id="99"/>
-      <w:r>
-        <w:rPr>
-          <w:rStyle w:val="CommentReference"/>
-        </w:rPr>
-        <w:commentReference w:id="99"/>
-      </w:r>
       <w:commentRangeEnd w:id="100"/>
       <w:r>
         <w:rPr>
@@ -5212,32 +5228,39 @@
         </w:rPr>
         <w:commentReference w:id="100"/>
       </w:r>
+      <w:commentRangeEnd w:id="101"/>
+      <w:r>
+        <w:rPr>
+          <w:rStyle w:val="CommentReference"/>
+        </w:rPr>
+        <w:commentReference w:id="101"/>
+      </w:r>
+      <w:commentRangeEnd w:id="102"/>
+      <w:r>
+        <w:rPr>
+          <w:rStyle w:val="CommentReference"/>
+        </w:rPr>
+        <w:commentReference w:id="102"/>
+      </w:r>
       <w:r>
         <w:rPr>
           <w:highlight w:val="yellow"/>
         </w:rPr>
-        <w:t xml:space="preserve">One of the things I didn't like about the introduction </w:t>
-      </w:r>
+        <w:t>One of the things I didn't like about the introduction is that all perceptual adaptation paradigms are kind of treated the same</w:t>
+      </w:r>
+      <w:commentRangeStart w:id="103"/>
       <w:r>
         <w:rPr>
           <w:highlight w:val="yellow"/>
         </w:rPr>
-        <w:lastRenderedPageBreak/>
-        <w:t>is that all perceptual adaptation paradigms are kind of treated the same</w:t>
-      </w:r>
-      <w:commentRangeStart w:id="101"/>
-      <w:r>
-        <w:rPr>
-          <w:highlight w:val="yellow"/>
-        </w:rPr>
         <w:t>: lexically guided retuning is the same as distributional learning</w:t>
       </w:r>
-      <w:commentRangeEnd w:id="101"/>
-      <w:r>
-        <w:rPr>
-          <w:rStyle w:val="CommentReference"/>
-        </w:rPr>
-        <w:commentReference w:id="101"/>
+      <w:commentRangeEnd w:id="103"/>
+      <w:r>
+        <w:rPr>
+          <w:rStyle w:val="CommentReference"/>
+        </w:rPr>
+        <w:commentReference w:id="103"/>
       </w:r>
       <w:r>
         <w:t>. But they're not. I mean maybe if you're a fully committed Bayesian, they're all just means to get to the underlying statistics. But that's a strong assumption. And then when we get to this new semi-supervised paradigm here, the importance of the differences among learning paradigms really moves to the forefront. I think the manuscript would be much stronger if a) the introduction actually discussed the different paradigms; and b) this particular hybrid was foreshadowed earlier than in the methods.</w:t>
@@ -5271,90 +5294,90 @@
       <w:pPr>
         <w:jc w:val="both"/>
         <w:rPr>
-          <w:ins w:id="102" w:author="Microsoft Office User" w:date="2024-10-10T14:37:00Z" w16du:dateUtc="2024-10-10T12:37:00Z"/>
-        </w:rPr>
-      </w:pPr>
-      <w:ins w:id="103" w:author="Microsoft Office User" w:date="2024-10-10T14:19:00Z" w16du:dateUtc="2024-10-10T12:19:00Z">
+          <w:ins w:id="104" w:author="Microsoft Office User" w:date="2024-10-10T14:37:00Z" w16du:dateUtc="2024-10-10T12:37:00Z"/>
+        </w:rPr>
+      </w:pPr>
+      <w:ins w:id="105" w:author="Microsoft Office User" w:date="2024-10-10T14:19:00Z" w16du:dateUtc="2024-10-10T12:19:00Z">
         <w:r>
           <w:t>We agree that the experiment design may be difficult to follow without a close read given</w:t>
         </w:r>
       </w:ins>
-      <w:ins w:id="104" w:author="Microsoft Office User" w:date="2024-10-10T14:20:00Z" w16du:dateUtc="2024-10-10T12:20:00Z">
+      <w:ins w:id="106" w:author="Microsoft Office User" w:date="2024-10-10T14:20:00Z" w16du:dateUtc="2024-10-10T12:20:00Z">
         <w:r>
           <w:t xml:space="preserve"> the between </w:t>
         </w:r>
       </w:ins>
-      <w:ins w:id="105" w:author="Microsoft Office User" w:date="2024-10-14T21:26:00Z" w16du:dateUtc="2024-10-14T19:26:00Z">
+      <w:ins w:id="107" w:author="Microsoft Office User" w:date="2024-10-14T21:26:00Z" w16du:dateUtc="2024-10-14T19:26:00Z">
         <w:r>
           <w:t>and within participants</w:t>
         </w:r>
       </w:ins>
-      <w:ins w:id="106" w:author="Microsoft Office User" w:date="2024-10-13T14:22:00Z" w16du:dateUtc="2024-10-13T12:22:00Z">
+      <w:ins w:id="108" w:author="Microsoft Office User" w:date="2024-10-13T14:22:00Z" w16du:dateUtc="2024-10-13T12:22:00Z">
         <w:r>
           <w:t xml:space="preserve"> </w:t>
         </w:r>
       </w:ins>
-      <w:ins w:id="107" w:author="Microsoft Office User" w:date="2024-10-10T14:20:00Z" w16du:dateUtc="2024-10-10T12:20:00Z">
+      <w:ins w:id="109" w:author="Microsoft Office User" w:date="2024-10-10T14:20:00Z" w16du:dateUtc="2024-10-10T12:20:00Z">
         <w:r>
           <w:t>manipulations</w:t>
         </w:r>
       </w:ins>
-      <w:ins w:id="108" w:author="Microsoft Office User" w:date="2024-10-10T14:21:00Z" w16du:dateUtc="2024-10-10T12:21:00Z">
+      <w:ins w:id="110" w:author="Microsoft Office User" w:date="2024-10-10T14:21:00Z" w16du:dateUtc="2024-10-10T12:21:00Z">
         <w:r>
           <w:t>,</w:t>
         </w:r>
       </w:ins>
-      <w:ins w:id="109" w:author="Microsoft Office User" w:date="2024-10-10T14:20:00Z" w16du:dateUtc="2024-10-10T12:20:00Z">
+      <w:ins w:id="111" w:author="Microsoft Office User" w:date="2024-10-10T14:20:00Z" w16du:dateUtc="2024-10-10T12:20:00Z">
         <w:r>
           <w:t xml:space="preserve"> a</w:t>
         </w:r>
       </w:ins>
-      <w:ins w:id="110" w:author="Microsoft Office User" w:date="2024-10-10T14:21:00Z" w16du:dateUtc="2024-10-10T12:21:00Z">
+      <w:ins w:id="112" w:author="Microsoft Office User" w:date="2024-10-10T14:21:00Z" w16du:dateUtc="2024-10-10T12:21:00Z">
         <w:r>
           <w:t xml:space="preserve">nd presumably the condition names. </w:t>
         </w:r>
       </w:ins>
-      <w:ins w:id="111" w:author="Microsoft Office User" w:date="2024-10-10T14:22:00Z" w16du:dateUtc="2024-10-10T12:22:00Z">
+      <w:ins w:id="113" w:author="Microsoft Office User" w:date="2024-10-10T14:22:00Z" w16du:dateUtc="2024-10-10T12:22:00Z">
         <w:r>
           <w:t xml:space="preserve">We </w:t>
         </w:r>
       </w:ins>
-      <w:ins w:id="112" w:author="Microsoft Office User" w:date="2024-10-10T14:26:00Z" w16du:dateUtc="2024-10-10T12:26:00Z">
+      <w:ins w:id="114" w:author="Microsoft Office User" w:date="2024-10-10T14:26:00Z" w16du:dateUtc="2024-10-10T12:26:00Z">
         <w:r>
           <w:t>tried</w:t>
         </w:r>
       </w:ins>
-      <w:ins w:id="113" w:author="Microsoft Office User" w:date="2024-10-10T14:22:00Z" w16du:dateUtc="2024-10-10T12:22:00Z">
+      <w:ins w:id="115" w:author="Microsoft Office User" w:date="2024-10-10T14:22:00Z" w16du:dateUtc="2024-10-10T12:22:00Z">
         <w:r>
           <w:t xml:space="preserve"> </w:t>
         </w:r>
       </w:ins>
-      <w:ins w:id="114" w:author="Microsoft Office User" w:date="2024-10-10T14:26:00Z" w16du:dateUtc="2024-10-10T12:26:00Z">
+      <w:ins w:id="116" w:author="Microsoft Office User" w:date="2024-10-10T14:26:00Z" w16du:dateUtc="2024-10-10T12:26:00Z">
         <w:r>
           <w:t>to communicate as clearly as possible with</w:t>
         </w:r>
       </w:ins>
-      <w:ins w:id="115" w:author="Microsoft Office User" w:date="2024-10-10T14:22:00Z" w16du:dateUtc="2024-10-10T12:22:00Z">
+      <w:ins w:id="117" w:author="Microsoft Office User" w:date="2024-10-10T14:22:00Z" w16du:dateUtc="2024-10-10T12:22:00Z">
         <w:r>
           <w:t xml:space="preserve"> </w:t>
         </w:r>
       </w:ins>
-      <w:ins w:id="116" w:author="Microsoft Office User" w:date="2024-10-10T14:40:00Z" w16du:dateUtc="2024-10-10T12:40:00Z">
+      <w:ins w:id="118" w:author="Microsoft Office User" w:date="2024-10-10T14:40:00Z" w16du:dateUtc="2024-10-10T12:40:00Z">
         <w:r>
           <w:t>F</w:t>
         </w:r>
       </w:ins>
-      <w:ins w:id="117" w:author="Microsoft Office User" w:date="2024-10-10T14:22:00Z" w16du:dateUtc="2024-10-10T12:22:00Z">
+      <w:ins w:id="119" w:author="Microsoft Office User" w:date="2024-10-10T14:22:00Z" w16du:dateUtc="2024-10-10T12:22:00Z">
         <w:r>
           <w:t xml:space="preserve">igure 2 </w:t>
         </w:r>
       </w:ins>
-      <w:ins w:id="118" w:author="Microsoft Office User" w:date="2024-10-10T14:32:00Z" w16du:dateUtc="2024-10-10T12:32:00Z">
+      <w:ins w:id="120" w:author="Microsoft Office User" w:date="2024-10-10T14:32:00Z" w16du:dateUtc="2024-10-10T12:32:00Z">
         <w:r>
           <w:t>through colour-coding and clear captions as well as when we</w:t>
         </w:r>
       </w:ins>
-      <w:ins w:id="119" w:author="Microsoft Office User" w:date="2024-10-10T14:22:00Z" w16du:dateUtc="2024-10-10T12:22:00Z">
+      <w:ins w:id="121" w:author="Microsoft Office User" w:date="2024-10-10T14:22:00Z" w16du:dateUtc="2024-10-10T12:22:00Z">
         <w:r>
           <w:t xml:space="preserve"> </w:t>
         </w:r>
@@ -5362,47 +5385,47 @@
       <w:r>
         <w:t>refer to</w:t>
       </w:r>
-      <w:ins w:id="120" w:author="Microsoft Office User" w:date="2024-10-10T14:27:00Z" w16du:dateUtc="2024-10-10T12:27:00Z">
+      <w:ins w:id="122" w:author="Microsoft Office User" w:date="2024-10-10T14:27:00Z" w16du:dateUtc="2024-10-10T12:27:00Z">
         <w:r>
           <w:t xml:space="preserve"> it </w:t>
         </w:r>
       </w:ins>
-      <w:ins w:id="121" w:author="Microsoft Office User" w:date="2024-10-10T14:36:00Z" w16du:dateUtc="2024-10-10T12:36:00Z">
+      <w:ins w:id="123" w:author="Microsoft Office User" w:date="2024-10-10T14:36:00Z" w16du:dateUtc="2024-10-10T12:36:00Z">
         <w:r>
           <w:t>i</w:t>
         </w:r>
       </w:ins>
-      <w:ins w:id="122" w:author="Microsoft Office User" w:date="2024-10-10T14:27:00Z" w16du:dateUtc="2024-10-10T12:27:00Z">
+      <w:ins w:id="124" w:author="Microsoft Office User" w:date="2024-10-10T14:27:00Z" w16du:dateUtc="2024-10-10T12:27:00Z">
         <w:r>
           <w:t>n lines</w:t>
         </w:r>
       </w:ins>
-      <w:ins w:id="123" w:author="Microsoft Office User" w:date="2024-10-10T14:36:00Z" w16du:dateUtc="2024-10-10T12:36:00Z">
+      <w:ins w:id="125" w:author="Microsoft Office User" w:date="2024-10-10T14:36:00Z" w16du:dateUtc="2024-10-10T12:36:00Z">
         <w:r>
           <w:t xml:space="preserve"> 124 -127. </w:t>
         </w:r>
       </w:ins>
-      <w:ins w:id="124" w:author="Microsoft Office User" w:date="2024-10-10T14:37:00Z" w16du:dateUtc="2024-10-10T12:37:00Z">
+      <w:ins w:id="126" w:author="Microsoft Office User" w:date="2024-10-10T14:37:00Z" w16du:dateUtc="2024-10-10T12:37:00Z">
         <w:r>
           <w:t xml:space="preserve">With </w:t>
         </w:r>
       </w:ins>
-      <w:ins w:id="125" w:author="Microsoft Office User" w:date="2024-10-10T14:40:00Z" w16du:dateUtc="2024-10-10T12:40:00Z">
+      <w:ins w:id="127" w:author="Microsoft Office User" w:date="2024-10-10T14:40:00Z" w16du:dateUtc="2024-10-10T12:40:00Z">
         <w:r>
           <w:t>that</w:t>
         </w:r>
       </w:ins>
-      <w:ins w:id="126" w:author="Microsoft Office User" w:date="2024-10-10T14:37:00Z" w16du:dateUtc="2024-10-10T12:37:00Z">
+      <w:ins w:id="128" w:author="Microsoft Office User" w:date="2024-10-10T14:37:00Z" w16du:dateUtc="2024-10-10T12:37:00Z">
         <w:r>
           <w:t xml:space="preserve"> same objective</w:t>
         </w:r>
       </w:ins>
-      <w:ins w:id="127" w:author="Microsoft Office User" w:date="2024-10-10T14:40:00Z" w16du:dateUtc="2024-10-10T12:40:00Z">
+      <w:ins w:id="129" w:author="Microsoft Office User" w:date="2024-10-10T14:40:00Z" w16du:dateUtc="2024-10-10T12:40:00Z">
         <w:r>
           <w:t xml:space="preserve"> in mind</w:t>
         </w:r>
       </w:ins>
-      <w:ins w:id="128" w:author="Microsoft Office User" w:date="2024-10-10T14:37:00Z" w16du:dateUtc="2024-10-10T12:37:00Z">
+      <w:ins w:id="130" w:author="Microsoft Office User" w:date="2024-10-10T14:37:00Z" w16du:dateUtc="2024-10-10T12:37:00Z">
         <w:r>
           <w:t xml:space="preserve"> we had aimed to provide more detailed information about the stimuli between and within each condition through the histograms in figure 4. </w:t>
         </w:r>
@@ -5412,15 +5435,15 @@
       <w:pPr>
         <w:jc w:val="both"/>
         <w:rPr>
-          <w:ins w:id="129" w:author="Microsoft Office User" w:date="2024-10-10T14:59:00Z" w16du:dateUtc="2024-10-10T12:59:00Z"/>
-        </w:rPr>
-      </w:pPr>
-      <w:ins w:id="130" w:author="Microsoft Office User" w:date="2024-10-10T14:37:00Z" w16du:dateUtc="2024-10-10T12:37:00Z">
+          <w:ins w:id="131" w:author="Microsoft Office User" w:date="2024-10-10T14:59:00Z" w16du:dateUtc="2024-10-10T12:59:00Z"/>
+        </w:rPr>
+      </w:pPr>
+      <w:ins w:id="132" w:author="Microsoft Office User" w:date="2024-10-10T14:37:00Z" w16du:dateUtc="2024-10-10T12:37:00Z">
         <w:r>
           <w:t>After</w:t>
         </w:r>
       </w:ins>
-      <w:ins w:id="131" w:author="Microsoft Office User" w:date="2024-10-10T14:38:00Z" w16du:dateUtc="2024-10-10T12:38:00Z">
+      <w:ins w:id="133" w:author="Microsoft Office User" w:date="2024-10-10T14:38:00Z" w16du:dateUtc="2024-10-10T12:38:00Z">
         <w:r>
           <w:t xml:space="preserve"> considering feedback from R2 and R3, we have added/edited the following:</w:t>
         </w:r>
@@ -5435,55 +5458,55 @@
         </w:numPr>
         <w:jc w:val="both"/>
         <w:rPr>
-          <w:ins w:id="132" w:author="Microsoft Office User" w:date="2024-10-10T15:01:00Z" w16du:dateUtc="2024-10-10T13:01:00Z"/>
-        </w:rPr>
-      </w:pPr>
-      <w:ins w:id="133" w:author="Microsoft Office User" w:date="2024-10-10T15:19:00Z" w16du:dateUtc="2024-10-10T13:19:00Z">
+          <w:ins w:id="134" w:author="Microsoft Office User" w:date="2024-10-10T15:01:00Z" w16du:dateUtc="2024-10-10T13:01:00Z"/>
+        </w:rPr>
+      </w:pPr>
+      <w:ins w:id="135" w:author="Microsoft Office User" w:date="2024-10-10T15:19:00Z" w16du:dateUtc="2024-10-10T13:19:00Z">
         <w:r>
           <w:t>The</w:t>
         </w:r>
       </w:ins>
-      <w:ins w:id="134" w:author="Microsoft Office User" w:date="2024-10-10T15:00:00Z" w16du:dateUtc="2024-10-10T13:00:00Z">
+      <w:ins w:id="136" w:author="Microsoft Office User" w:date="2024-10-10T15:00:00Z" w16du:dateUtc="2024-10-10T13:00:00Z">
         <w:r>
           <w:t xml:space="preserve"> condition</w:t>
         </w:r>
       </w:ins>
-      <w:ins w:id="135" w:author="Microsoft Office User" w:date="2024-10-10T15:19:00Z" w16du:dateUtc="2024-10-10T13:19:00Z">
+      <w:ins w:id="137" w:author="Microsoft Office User" w:date="2024-10-10T15:19:00Z" w16du:dateUtc="2024-10-10T13:19:00Z">
         <w:r>
           <w:t xml:space="preserve"> names</w:t>
         </w:r>
       </w:ins>
-      <w:ins w:id="136" w:author="Microsoft Office User" w:date="2024-10-10T15:00:00Z" w16du:dateUtc="2024-10-10T13:00:00Z">
+      <w:ins w:id="138" w:author="Microsoft Office User" w:date="2024-10-10T15:00:00Z" w16du:dateUtc="2024-10-10T13:00:00Z">
         <w:r>
           <w:t xml:space="preserve"> </w:t>
         </w:r>
       </w:ins>
-      <w:ins w:id="137" w:author="Microsoft Office User" w:date="2024-10-10T15:19:00Z" w16du:dateUtc="2024-10-10T13:19:00Z">
+      <w:ins w:id="139" w:author="Microsoft Office User" w:date="2024-10-10T15:19:00Z" w16du:dateUtc="2024-10-10T13:19:00Z">
         <w:r>
           <w:t>now</w:t>
         </w:r>
       </w:ins>
-      <w:ins w:id="138" w:author="Microsoft Office User" w:date="2024-10-10T15:00:00Z" w16du:dateUtc="2024-10-10T13:00:00Z">
+      <w:ins w:id="140" w:author="Microsoft Office User" w:date="2024-10-10T15:00:00Z" w16du:dateUtc="2024-10-10T13:00:00Z">
         <w:r>
           <w:t xml:space="preserve"> reflect the </w:t>
         </w:r>
-        <w:commentRangeStart w:id="139"/>
+        <w:commentRangeStart w:id="141"/>
         <w:r>
           <w:t>predicted PSE</w:t>
         </w:r>
       </w:ins>
-      <w:ins w:id="140" w:author="Microsoft Office User" w:date="2024-10-10T15:01:00Z" w16du:dateUtc="2024-10-10T13:01:00Z">
+      <w:ins w:id="142" w:author="Microsoft Office User" w:date="2024-10-10T15:01:00Z" w16du:dateUtc="2024-10-10T13:01:00Z">
         <w:r>
           <w:t xml:space="preserve"> of each condition</w:t>
         </w:r>
       </w:ins>
-      <w:commentRangeEnd w:id="139"/>
-      <w:ins w:id="141" w:author="Microsoft Office User" w:date="2024-10-10T15:43:00Z" w16du:dateUtc="2024-10-10T13:43:00Z">
+      <w:commentRangeEnd w:id="141"/>
+      <w:ins w:id="143" w:author="Microsoft Office User" w:date="2024-10-10T15:43:00Z" w16du:dateUtc="2024-10-10T13:43:00Z">
         <w:r>
           <w:rPr>
             <w:rStyle w:val="CommentReference"/>
           </w:rPr>
-          <w:commentReference w:id="139"/>
+          <w:commentReference w:id="141"/>
         </w:r>
       </w:ins>
     </w:p>
@@ -5496,40 +5519,40 @@
         </w:numPr>
         <w:jc w:val="both"/>
         <w:rPr>
-          <w:ins w:id="142" w:author="Microsoft Office User" w:date="2024-10-10T15:40:00Z" w16du:dateUtc="2024-10-10T13:40:00Z"/>
-        </w:rPr>
-      </w:pPr>
-      <w:ins w:id="143" w:author="Microsoft Office User" w:date="2024-10-10T15:19:00Z" w16du:dateUtc="2024-10-10T13:19:00Z">
+          <w:ins w:id="144" w:author="Microsoft Office User" w:date="2024-10-10T15:40:00Z" w16du:dateUtc="2024-10-10T13:40:00Z"/>
+        </w:rPr>
+      </w:pPr>
+      <w:ins w:id="145" w:author="Microsoft Office User" w:date="2024-10-10T15:19:00Z" w16du:dateUtc="2024-10-10T13:19:00Z">
         <w:r>
           <w:t xml:space="preserve">The caption for Figure </w:t>
         </w:r>
       </w:ins>
-      <w:ins w:id="144" w:author="Microsoft Office User" w:date="2024-10-10T15:20:00Z" w16du:dateUtc="2024-10-10T13:20:00Z">
+      <w:ins w:id="146" w:author="Microsoft Office User" w:date="2024-10-10T15:20:00Z" w16du:dateUtc="2024-10-10T13:20:00Z">
         <w:r>
           <w:t xml:space="preserve">2 </w:t>
         </w:r>
       </w:ins>
-      <w:ins w:id="145" w:author="Microsoft Office User" w:date="2024-10-10T15:22:00Z" w16du:dateUtc="2024-10-10T13:22:00Z">
+      <w:ins w:id="147" w:author="Microsoft Office User" w:date="2024-10-10T15:22:00Z" w16du:dateUtc="2024-10-10T13:22:00Z">
         <w:r>
           <w:t xml:space="preserve">now </w:t>
         </w:r>
       </w:ins>
-      <w:ins w:id="146" w:author="Microsoft Office User" w:date="2024-10-10T15:20:00Z" w16du:dateUtc="2024-10-10T13:20:00Z">
+      <w:ins w:id="148" w:author="Microsoft Office User" w:date="2024-10-10T15:20:00Z" w16du:dateUtc="2024-10-10T13:20:00Z">
         <w:r>
           <w:t>reads</w:t>
         </w:r>
       </w:ins>
-      <w:ins w:id="147" w:author="Microsoft Office User" w:date="2024-10-10T15:22:00Z" w16du:dateUtc="2024-10-10T13:22:00Z">
+      <w:ins w:id="149" w:author="Microsoft Office User" w:date="2024-10-10T15:22:00Z" w16du:dateUtc="2024-10-10T13:22:00Z">
         <w:r>
           <w:t>: “The three betw</w:t>
         </w:r>
       </w:ins>
-      <w:ins w:id="148" w:author="Microsoft Office User" w:date="2024-10-10T15:23:00Z" w16du:dateUtc="2024-10-10T13:23:00Z">
+      <w:ins w:id="150" w:author="Microsoft Office User" w:date="2024-10-10T15:23:00Z" w16du:dateUtc="2024-10-10T13:23:00Z">
         <w:r>
           <w:t xml:space="preserve">een-groups exposure conditions (rows) differed in … </w:t>
         </w:r>
       </w:ins>
-      <w:ins w:id="149" w:author="Microsoft Office User" w:date="2024-10-10T15:25:00Z" w16du:dateUtc="2024-10-10T13:25:00Z">
+      <w:ins w:id="151" w:author="Microsoft Office User" w:date="2024-10-10T15:25:00Z" w16du:dateUtc="2024-10-10T13:25:00Z">
         <w:r>
           <w:t>“</w:t>
         </w:r>
@@ -5544,15 +5567,15 @@
         </w:numPr>
         <w:jc w:val="both"/>
         <w:rPr>
-          <w:ins w:id="150" w:author="Microsoft Office User" w:date="2024-10-10T14:38:00Z" w16du:dateUtc="2024-10-10T12:38:00Z"/>
-        </w:rPr>
-      </w:pPr>
-      <w:ins w:id="151" w:author="Microsoft Office User" w:date="2024-10-10T15:40:00Z" w16du:dateUtc="2024-10-10T13:40:00Z">
+          <w:ins w:id="152" w:author="Microsoft Office User" w:date="2024-10-10T14:38:00Z" w16du:dateUtc="2024-10-10T12:38:00Z"/>
+        </w:rPr>
+      </w:pPr>
+      <w:ins w:id="153" w:author="Microsoft Office User" w:date="2024-10-10T15:40:00Z" w16du:dateUtc="2024-10-10T13:40:00Z">
         <w:r>
           <w:t xml:space="preserve">Reference to Figure 2 in l.xxx now reads: </w:t>
         </w:r>
       </w:ins>
-      <w:ins w:id="152" w:author="Microsoft Office User" w:date="2024-10-10T15:41:00Z" w16du:dateUtc="2024-10-10T13:41:00Z">
+      <w:ins w:id="154" w:author="Microsoft Office User" w:date="2024-10-10T15:41:00Z" w16du:dateUtc="2024-10-10T13:41:00Z">
         <w:r>
           <w:t xml:space="preserve">Between groups of participants, we manipulate the </w:t>
         </w:r>
@@ -5567,12 +5590,12 @@
           <w:t xml:space="preserve"> the distributions of phonetic cues in the exposure input. The </w:t>
         </w:r>
       </w:ins>
-      <w:ins w:id="153" w:author="Microsoft Office User" w:date="2024-10-13T14:24:00Z" w16du:dateUtc="2024-10-13T12:24:00Z">
+      <w:ins w:id="155" w:author="Microsoft Office User" w:date="2024-10-13T14:24:00Z" w16du:dateUtc="2024-10-13T12:24:00Z">
         <w:r>
           <w:t xml:space="preserve">number of </w:t>
         </w:r>
       </w:ins>
-      <w:ins w:id="154" w:author="Microsoft Office User" w:date="2024-10-10T15:41:00Z" w16du:dateUtc="2024-10-10T13:41:00Z">
+      <w:ins w:id="156" w:author="Microsoft Office User" w:date="2024-10-10T15:41:00Z" w16du:dateUtc="2024-10-10T13:41:00Z">
         <w:r>
           <w:t>tokens that make up entire distributions within each group were evenly distributed between the</w:t>
         </w:r>
@@ -5583,22 +5606,22 @@
           <w:t xml:space="preserve"> exposure blocks</w:t>
         </w:r>
       </w:ins>
-      <w:ins w:id="155" w:author="Microsoft Office User" w:date="2024-10-13T14:24:00Z" w16du:dateUtc="2024-10-13T12:24:00Z">
+      <w:ins w:id="157" w:author="Microsoft Office User" w:date="2024-10-13T14:24:00Z" w16du:dateUtc="2024-10-13T12:24:00Z">
         <w:r>
           <w:t xml:space="preserve"> (48 tokens per block)</w:t>
         </w:r>
       </w:ins>
-      <w:ins w:id="156" w:author="Microsoft Office User" w:date="2024-10-10T15:41:00Z" w16du:dateUtc="2024-10-10T13:41:00Z">
+      <w:ins w:id="158" w:author="Microsoft Office User" w:date="2024-10-10T15:41:00Z" w16du:dateUtc="2024-10-10T13:41:00Z">
         <w:r>
           <w:t xml:space="preserve">. This set up should be viewed as the exposure distribution being </w:t>
         </w:r>
       </w:ins>
-      <w:ins w:id="157" w:author="Microsoft Office User" w:date="2024-10-10T15:42:00Z" w16du:dateUtc="2024-10-10T13:42:00Z">
+      <w:ins w:id="159" w:author="Microsoft Office User" w:date="2024-10-10T15:42:00Z" w16du:dateUtc="2024-10-10T13:42:00Z">
         <w:r>
           <w:t>fully</w:t>
         </w:r>
       </w:ins>
-      <w:ins w:id="158" w:author="Microsoft Office User" w:date="2024-10-10T15:41:00Z" w16du:dateUtc="2024-10-10T13:41:00Z">
+      <w:ins w:id="160" w:author="Microsoft Office User" w:date="2024-10-10T15:41:00Z" w16du:dateUtc="2024-10-10T13:41:00Z">
         <w:r>
           <w:t xml:space="preserve"> revealed by the end of exposure block 3 (see </w:t>
         </w:r>
@@ -5628,27 +5651,27 @@
         </w:rPr>
         <w:t xml:space="preserve">a </w:t>
       </w:r>
-      <w:commentRangeStart w:id="159"/>
-      <w:commentRangeStart w:id="160"/>
+      <w:commentRangeStart w:id="161"/>
+      <w:commentRangeStart w:id="162"/>
       <w:r>
         <w:rPr>
           <w:highlight w:val="yellow"/>
         </w:rPr>
         <w:t>visualization</w:t>
       </w:r>
-      <w:commentRangeEnd w:id="159"/>
-      <w:r>
-        <w:rPr>
-          <w:rStyle w:val="CommentReference"/>
-        </w:rPr>
-        <w:commentReference w:id="159"/>
-      </w:r>
-      <w:commentRangeEnd w:id="160"/>
-      <w:r>
-        <w:rPr>
-          <w:rStyle w:val="CommentReference"/>
-        </w:rPr>
-        <w:commentReference w:id="160"/>
+      <w:commentRangeEnd w:id="161"/>
+      <w:r>
+        <w:rPr>
+          <w:rStyle w:val="CommentReference"/>
+        </w:rPr>
+        <w:commentReference w:id="161"/>
+      </w:r>
+      <w:commentRangeEnd w:id="162"/>
+      <w:r>
+        <w:rPr>
+          <w:rStyle w:val="CommentReference"/>
+        </w:rPr>
+        <w:commentReference w:id="162"/>
       </w:r>
       <w:r>
         <w:rPr>
@@ -5667,7 +5690,11 @@
         <w:jc w:val="both"/>
       </w:pPr>
       <w:r>
-        <w:t xml:space="preserve">* Page 17. I really love the use of a model which embraces lapse rates. However, I two minor concerns and a question. Lapse rates capture differences at asymptote, and the authors are right that if you don't capture them you risk getting the boundary wrong. </w:t>
+        <w:t xml:space="preserve">* Page 17. I really love the use of a model which embraces lapse rates. However, I two minor concerns and a question. Lapse rates capture differences at asymptote, and the authors are </w:t>
+      </w:r>
+      <w:r>
+        <w:lastRenderedPageBreak/>
+        <w:t xml:space="preserve">right that if you don't capture them you risk getting the boundary wrong. </w:t>
       </w:r>
       <w:r>
         <w:rPr>
@@ -5687,13 +5714,9 @@
       <w:r>
         <w:t xml:space="preserve">. But here's the second concern, lapse rate may not be the right term (even though that's the standard term for that variable). The term derives from detection paradigms where you might "miss" a stimulus due to a "lapse" of attention. This miss is expected to be independent of the x axis which is why it affects asymptote. </w:t>
       </w:r>
-      <w:commentRangeStart w:id="161"/>
-      <w:r>
-        <w:t xml:space="preserve">However, in a categorization paradigm, a difference at </w:t>
-      </w:r>
-      <w:r>
-        <w:lastRenderedPageBreak/>
-        <w:t xml:space="preserve">asymptote might not be a lapse of attention - it may be that people are overall biased to report one category, affecting the asymptote at one category but not that the other), or that nothing sounds like a good /d/ or /t/ to them (affecting both asymptotes equally). It might be </w:t>
+      <w:commentRangeStart w:id="163"/>
+      <w:r>
+        <w:t xml:space="preserve">However, in a categorization paradigm, a difference at asymptote might not be a lapse of attention - it may be that people are overall biased to report one category, affecting the asymptote at one category but not that the other), or that nothing sounds like a good /d/ or /t/ to them (affecting both asymptotes equally). It might be </w:t>
       </w:r>
       <w:r>
         <w:rPr>
@@ -5704,12 +5727,12 @@
       <w:r>
         <w:t xml:space="preserve"> (even as one wants to acknowledge that the traditional term is lapse). </w:t>
       </w:r>
-      <w:commentRangeEnd w:id="161"/>
-      <w:r>
-        <w:rPr>
-          <w:rStyle w:val="CommentReference"/>
-        </w:rPr>
-        <w:commentReference w:id="161"/>
+      <w:commentRangeEnd w:id="163"/>
+      <w:r>
+        <w:rPr>
+          <w:rStyle w:val="CommentReference"/>
+        </w:rPr>
+        <w:commentReference w:id="163"/>
       </w:r>
       <w:r>
         <w:t>Finally, some psychometric functions would put the lapse rate on only one side of the transition (e.g., for a detection paradigm, people are assumed that they'll always detect the loudest stimuli, but lapses will affect the asymptote for the quiet end). That's obviously It would be helpful to be clear that you used the four-parameter function with lapses on both ends (assuming you did).</w:t>
@@ -5733,27 +5756,27 @@
         </w:rPr>
         <w:t xml:space="preserve">It might be helpful to remind </w:t>
       </w:r>
-      <w:commentRangeStart w:id="162"/>
-      <w:commentRangeStart w:id="163"/>
+      <w:commentRangeStart w:id="164"/>
+      <w:commentRangeStart w:id="165"/>
       <w:r>
         <w:rPr>
           <w:highlight w:val="yellow"/>
         </w:rPr>
         <w:t>the</w:t>
       </w:r>
-      <w:commentRangeEnd w:id="162"/>
-      <w:r>
-        <w:rPr>
-          <w:rStyle w:val="CommentReference"/>
-        </w:rPr>
-        <w:commentReference w:id="162"/>
-      </w:r>
-      <w:commentRangeEnd w:id="163"/>
-      <w:r>
-        <w:rPr>
-          <w:rStyle w:val="CommentReference"/>
-        </w:rPr>
-        <w:commentReference w:id="163"/>
+      <w:commentRangeEnd w:id="164"/>
+      <w:r>
+        <w:rPr>
+          <w:rStyle w:val="CommentReference"/>
+        </w:rPr>
+        <w:commentReference w:id="164"/>
+      </w:r>
+      <w:commentRangeEnd w:id="165"/>
+      <w:r>
+        <w:rPr>
+          <w:rStyle w:val="CommentReference"/>
+        </w:rPr>
+        <w:commentReference w:id="165"/>
       </w:r>
       <w:r>
         <w:rPr>
@@ -5780,19 +5803,19 @@
         </w:rPr>
         <w:t xml:space="preserve">no ground </w:t>
       </w:r>
-      <w:commentRangeStart w:id="164"/>
+      <w:commentRangeStart w:id="166"/>
       <w:r>
         <w:rPr>
           <w:highlight w:val="yellow"/>
         </w:rPr>
         <w:t>truth</w:t>
       </w:r>
-      <w:commentRangeEnd w:id="164"/>
-      <w:r>
-        <w:rPr>
-          <w:rStyle w:val="CommentReference"/>
-        </w:rPr>
-        <w:commentReference w:id="164"/>
+      <w:commentRangeEnd w:id="166"/>
+      <w:r>
+        <w:rPr>
+          <w:rStyle w:val="CommentReference"/>
+        </w:rPr>
+        <w:commentReference w:id="166"/>
       </w:r>
       <w:r>
         <w:t>). It seems to me that a visualization more like Figure 6C might be more valuable - to see the boundaries from the listeners alongside the ideal boundary from the model as they unfold over time…. Oh wait…something like this is provided in Figure 8, ten pages later. Might be helpful to make a version of this earlier - it would be cool to compare the versions with the ideal adapter vs. the ideal observer.</w:t>
@@ -5816,29 +5839,15 @@
         </w:rPr>
         <w:t xml:space="preserve">synthetic speech in </w:t>
       </w:r>
-      <w:commentRangeStart w:id="165"/>
-      <w:commentRangeStart w:id="166"/>
       <w:commentRangeStart w:id="167"/>
+      <w:commentRangeStart w:id="168"/>
+      <w:commentRangeStart w:id="169"/>
       <w:r>
         <w:rPr>
           <w:highlight w:val="yellow"/>
         </w:rPr>
         <w:t>multiple</w:t>
       </w:r>
-      <w:commentRangeEnd w:id="165"/>
-      <w:r>
-        <w:rPr>
-          <w:rStyle w:val="CommentReference"/>
-        </w:rPr>
-        <w:commentReference w:id="165"/>
-      </w:r>
-      <w:commentRangeEnd w:id="166"/>
-      <w:r>
-        <w:rPr>
-          <w:rStyle w:val="CommentReference"/>
-        </w:rPr>
-        <w:commentReference w:id="166"/>
-      </w:r>
       <w:commentRangeEnd w:id="167"/>
       <w:r>
         <w:rPr>
@@ -5846,6 +5855,20 @@
         </w:rPr>
         <w:commentReference w:id="167"/>
       </w:r>
+      <w:commentRangeEnd w:id="168"/>
+      <w:r>
+        <w:rPr>
+          <w:rStyle w:val="CommentReference"/>
+        </w:rPr>
+        <w:commentReference w:id="168"/>
+      </w:r>
+      <w:commentRangeEnd w:id="169"/>
+      <w:r>
+        <w:rPr>
+          <w:rStyle w:val="CommentReference"/>
+        </w:rPr>
+        <w:commentReference w:id="169"/>
+      </w:r>
       <w:r>
         <w:rPr>
           <w:highlight w:val="yellow"/>
@@ -5870,7 +5893,7 @@
         <w:jc w:val="both"/>
         <w:rPr>
           <w:lang w:val="en-GB"/>
-          <w:rPrChange w:id="168" w:author="Microsoft Office User" w:date="2024-10-25T13:06:00Z" w16du:dateUtc="2024-10-25T11:06:00Z">
+          <w:rPrChange w:id="170" w:author="Microsoft Office User" w:date="2024-10-25T13:06:00Z" w16du:dateUtc="2024-10-25T11:06:00Z">
             <w:rPr/>
           </w:rPrChange>
         </w:rPr>
@@ -5883,7 +5906,7 @@
       <w:r>
         <w:t>* The authors use the term PSE (point of subjective equality) as the key DV in a lot of analyses. That seems like the right one, but why use that term? It's a fine term, and it comes out of the psychometrics literature, but everyone in speech would call it the category boundary</w:t>
       </w:r>
-      <w:commentRangeStart w:id="169"/>
+      <w:commentRangeStart w:id="171"/>
       <w:r>
         <w:t xml:space="preserve">? </w:t>
       </w:r>
@@ -5893,29 +5916,29 @@
         </w:rPr>
         <w:t xml:space="preserve">Why make your audience learn a new </w:t>
       </w:r>
-      <w:commentRangeStart w:id="170"/>
+      <w:commentRangeStart w:id="172"/>
       <w:r>
         <w:rPr>
           <w:highlight w:val="yellow"/>
         </w:rPr>
         <w:t>term</w:t>
       </w:r>
-      <w:commentRangeEnd w:id="170"/>
-      <w:r>
-        <w:rPr>
-          <w:rStyle w:val="CommentReference"/>
-        </w:rPr>
-        <w:commentReference w:id="170"/>
+      <w:commentRangeEnd w:id="172"/>
+      <w:r>
+        <w:rPr>
+          <w:rStyle w:val="CommentReference"/>
+        </w:rPr>
+        <w:commentReference w:id="172"/>
       </w:r>
       <w:r>
         <w:t xml:space="preserve">? </w:t>
       </w:r>
-      <w:commentRangeEnd w:id="169"/>
-      <w:r>
-        <w:rPr>
-          <w:rStyle w:val="CommentReference"/>
-        </w:rPr>
-        <w:commentReference w:id="169"/>
+      <w:commentRangeEnd w:id="171"/>
+      <w:r>
+        <w:rPr>
+          <w:rStyle w:val="CommentReference"/>
+        </w:rPr>
+        <w:commentReference w:id="171"/>
       </w:r>
       <w:r>
         <w:t>I don't see the point and it's a bit off putting (or even haughty).</w:t>
@@ -5931,12 +5954,13 @@
         <w:jc w:val="both"/>
         <w:rPr>
           <w:lang w:val="en-GB"/>
-          <w:rPrChange w:id="171" w:author="Microsoft Office User" w:date="2024-10-17T20:09:00Z" w16du:dateUtc="2024-10-17T18:09:00Z">
+          <w:rPrChange w:id="173" w:author="Microsoft Office User" w:date="2024-10-17T20:09:00Z" w16du:dateUtc="2024-10-17T18:09:00Z">
             <w:rPr/>
           </w:rPrChange>
         </w:rPr>
       </w:pPr>
       <w:r>
+        <w:lastRenderedPageBreak/>
         <w:t xml:space="preserve">* I really </w:t>
       </w:r>
       <w:r>
@@ -5945,19 +5969,19 @@
         </w:rPr>
         <w:t xml:space="preserve">like the ideal adaptor models but I found it very hard to understand how it is different than the various other ideal Bayesian models that were </w:t>
       </w:r>
-      <w:commentRangeStart w:id="172"/>
+      <w:commentRangeStart w:id="174"/>
       <w:r>
         <w:rPr>
           <w:highlight w:val="yellow"/>
         </w:rPr>
         <w:t>presented</w:t>
       </w:r>
-      <w:commentRangeEnd w:id="172"/>
-      <w:r>
-        <w:rPr>
-          <w:rStyle w:val="CommentReference"/>
-        </w:rPr>
-        <w:commentReference w:id="172"/>
+      <w:commentRangeEnd w:id="174"/>
+      <w:r>
+        <w:rPr>
+          <w:rStyle w:val="CommentReference"/>
+        </w:rPr>
+        <w:commentReference w:id="174"/>
       </w:r>
       <w:r>
         <w:rPr>
@@ -6025,16 +6049,16 @@
       <w:r>
         <w:t>. That comes out now??? Distributional learning was originally posited by Jessica Maye to be an entirely unsupervised process that infants may use to acquire the early phoneme categories of their language (Maye &amp; Gerken, 2000; Maye et al., 2003). In the history of that approach to learning, the unsupervised nature is the core. There have been tons of computational models of this from connectionist (Gauthier et al., 2007; Guenther &amp; Gjaja, 1996; McMurray, Horst, et al., 2009) and non-connectionist (McMurray, Aslin, et al., 2009; Toscano &amp; McMurray, 2010) approaches. And clear demonstrations that humans can do both phonetic category adaptation (Clayards et al., 2008) and learn new categories (Escudero et al., 2011; Escudero &amp; Williams, 2014; Goudbeek et al., 2008; Goudbeek et al., 2009) without feedback. It feels oddly revisionist to claim here - particularly this late in the paper - -</w:t>
       </w:r>
-      <w:commentRangeStart w:id="173"/>
+      <w:commentRangeStart w:id="175"/>
       <w:r>
         <w:t>that the supervised portion is what's driving the show.</w:t>
       </w:r>
-      <w:commentRangeEnd w:id="173"/>
-      <w:r>
-        <w:rPr>
-          <w:rStyle w:val="CommentReference"/>
-        </w:rPr>
-        <w:commentReference w:id="173"/>
+      <w:commentRangeEnd w:id="175"/>
+      <w:r>
+        <w:rPr>
+          <w:rStyle w:val="CommentReference"/>
+        </w:rPr>
+        <w:commentReference w:id="175"/>
       </w:r>
     </w:p>
     <w:p>
@@ -6096,7 +6120,7 @@
         </w:rPr>
         <w:t xml:space="preserve">ne of the Bayesian auxiliary analyses we conduct employed a uniform prior, removing any bias from the estimation of parameters. That analysis replicated all findings we report (see SI </w:t>
       </w:r>
-      <w:commentRangeStart w:id="174"/>
+      <w:commentRangeStart w:id="176"/>
       <w:r>
         <w:rPr>
           <w:b/>
@@ -6106,13 +6130,13 @@
         </w:rPr>
         <w:t>XXX</w:t>
       </w:r>
-      <w:commentRangeEnd w:id="174"/>
-      <w:r>
-        <w:rPr>
-          <w:rStyle w:val="CommentReference"/>
-          <w:color w:val="A8D08D" w:themeColor="accent6" w:themeTint="99"/>
-        </w:rPr>
-        <w:commentReference w:id="174"/>
+      <w:commentRangeEnd w:id="176"/>
+      <w:r>
+        <w:rPr>
+          <w:rStyle w:val="CommentReference"/>
+          <w:color w:val="A8D08D" w:themeColor="accent6" w:themeTint="99"/>
+        </w:rPr>
+        <w:commentReference w:id="176"/>
       </w:r>
       <w:r>
         <w:rPr>
@@ -6188,7 +6212,15 @@
           <w:color w:val="A8D08D" w:themeColor="accent6" w:themeTint="99"/>
           <w:lang w:val="en-US"/>
         </w:rPr>
-        <w:t xml:space="preserve"> of those models that has prompted dozens of highly cited papers in the psych sciences). Second, while there are some libraries for frequentist psychometric models, they all have limitations with regard to the designs they allow, whereas the </w:t>
+        <w:t xml:space="preserve"> of those models that has prompted dozens of highly cited papers in the psych sciences). Second, while there are some libraries for frequentist psychometric models, they all have limitations with regard to the designs they allow, whereas </w:t>
+      </w:r>
+      <w:r>
+        <w:rPr>
+          <w:color w:val="A8D08D" w:themeColor="accent6" w:themeTint="99"/>
+          <w:lang w:val="en-US"/>
+        </w:rPr>
+        <w:lastRenderedPageBreak/>
+        <w:t xml:space="preserve">the </w:t>
       </w:r>
       <w:proofErr w:type="spellStart"/>
       <w:r>
@@ -6227,8 +6259,8 @@
         </w:rPr>
         <w:t xml:space="preserve">Finally, we note that there are random effects, both for subject and </w:t>
       </w:r>
-      <w:commentRangeStart w:id="175"/>
-      <w:commentRangeStart w:id="176"/>
+      <w:commentRangeStart w:id="177"/>
+      <w:commentRangeStart w:id="178"/>
       <w:r>
         <w:rPr>
           <w:color w:val="A8D08D" w:themeColor="accent6" w:themeTint="99"/>
@@ -6236,19 +6268,19 @@
         </w:rPr>
         <w:t>for items.</w:t>
       </w:r>
-      <w:commentRangeEnd w:id="175"/>
-      <w:r>
-        <w:rPr>
-          <w:rStyle w:val="CommentReference"/>
-        </w:rPr>
-        <w:commentReference w:id="175"/>
-      </w:r>
-      <w:commentRangeEnd w:id="176"/>
-      <w:r>
-        <w:rPr>
-          <w:rStyle w:val="CommentReference"/>
-        </w:rPr>
-        <w:commentReference w:id="176"/>
+      <w:commentRangeEnd w:id="177"/>
+      <w:r>
+        <w:rPr>
+          <w:rStyle w:val="CommentReference"/>
+        </w:rPr>
+        <w:commentReference w:id="177"/>
+      </w:r>
+      <w:commentRangeEnd w:id="178"/>
+      <w:r>
+        <w:rPr>
+          <w:rStyle w:val="CommentReference"/>
+        </w:rPr>
+        <w:commentReference w:id="178"/>
       </w:r>
       <w:r>
         <w:rPr>
@@ -6273,7 +6305,6 @@
           <w:color w:val="A8D08D" w:themeColor="accent6" w:themeTint="99"/>
           <w:lang w:val="en-US"/>
         </w:rPr>
-        <w:lastRenderedPageBreak/>
         <w:br/>
       </w:r>
       <w:r>
@@ -6445,6 +6476,7 @@
         <w:jc w:val="both"/>
       </w:pPr>
       <w:r>
+        <w:lastRenderedPageBreak/>
         <w:t>* Palmeri, T. J. (1997). Exemplar similarity and the development of automaticity. Journal of Experimental Psychology: Learning, Memory &amp; Cognition, 23, 324-354.</w:t>
       </w:r>
     </w:p>
@@ -6461,7 +6493,6 @@
         <w:jc w:val="both"/>
       </w:pPr>
       <w:r>
-        <w:lastRenderedPageBreak/>
         <w:t>* Toscano, J. C., &amp; McMurray, B. (2010). Cue integration with categories: Weighting acoustic cues in speech using unsupervised learning and distributional statistics. Cognitive Science, 34(3), 436-464.</w:t>
       </w:r>
     </w:p>
@@ -6723,7 +6754,7 @@
       </w:r>
     </w:p>
   </w:comment>
-  <w:comment w:id="14" w:author="Jaeger, Florian" w:date="2025-01-26T18:39:00Z" w:initials="TJ">
+  <w:comment w:id="17" w:author="Jaeger, Florian" w:date="2025-01-26T18:39:00Z" w:initials="TJ">
     <w:p>
       <w:r>
         <w:rPr>
@@ -6741,7 +6772,7 @@
       </w:r>
     </w:p>
   </w:comment>
-  <w:comment w:id="15" w:author="Jaeger, Florian" w:date="2025-01-27T10:15:00Z" w:initials="TJ">
+  <w:comment w:id="18" w:author="Jaeger, Florian" w:date="2025-01-27T10:15:00Z" w:initials="TJ">
     <w:p>
       <w:r>
         <w:rPr>
@@ -6759,7 +6790,7 @@
       </w:r>
     </w:p>
   </w:comment>
-  <w:comment w:id="16" w:author="Jaeger, Florian" w:date="2025-01-27T10:15:00Z" w:initials="TJ">
+  <w:comment w:id="19" w:author="Jaeger, Florian" w:date="2025-01-27T10:15:00Z" w:initials="TJ">
     <w:p>
       <w:r>
         <w:rPr>
@@ -6778,7 +6809,7 @@
     </w:p>
     <w:p/>
   </w:comment>
-  <w:comment w:id="18" w:author="Microsoft Office User" w:date="2024-10-08T17:50:00Z" w:initials="MOU">
+  <w:comment w:id="21" w:author="Microsoft Office User" w:date="2024-10-08T17:50:00Z" w:initials="MOU">
     <w:p>
       <w:pPr>
         <w:pStyle w:val="CommentText"/>
@@ -6809,7 +6840,7 @@
       </w:r>
     </w:p>
   </w:comment>
-  <w:comment w:id="17" w:author="Jaeger, Florian" w:date="2025-01-26T19:07:00Z" w:initials="TJ">
+  <w:comment w:id="20" w:author="Jaeger, Florian" w:date="2025-01-26T19:07:00Z" w:initials="TJ">
     <w:p>
       <w:r>
         <w:rPr>
@@ -6827,7 +6858,7 @@
       </w:r>
     </w:p>
   </w:comment>
-  <w:comment w:id="19" w:author="Jaeger, Florian" w:date="2024-09-30T11:48:00Z" w:initials="TJ">
+  <w:comment w:id="22" w:author="Jaeger, Florian" w:date="2024-09-30T11:48:00Z" w:initials="TJ">
     <w:p>
       <w:r>
         <w:rPr>
@@ -6845,7 +6876,7 @@
       </w:r>
     </w:p>
   </w:comment>
-  <w:comment w:id="56" w:author="Jaeger, Florian" w:date="2024-09-29T17:32:00Z" w:initials="TJ">
+  <w:comment w:id="58" w:author="Jaeger, Florian" w:date="2024-09-29T17:32:00Z" w:initials="TJ">
     <w:p>
       <w:r>
         <w:rPr>
@@ -6863,7 +6894,7 @@
       </w:r>
     </w:p>
   </w:comment>
-  <w:comment w:id="57" w:author="Microsoft Office User" w:date="2024-09-28T12:00:00Z" w:initials="MOU">
+  <w:comment w:id="59" w:author="Microsoft Office User" w:date="2024-09-28T12:00:00Z" w:initials="MOU">
     <w:p>
       <w:pPr>
         <w:pStyle w:val="CommentText"/>
@@ -6879,7 +6910,7 @@
       </w:r>
     </w:p>
   </w:comment>
-  <w:comment w:id="58" w:author="Microsoft Office User" w:date="2024-09-28T11:36:00Z" w:initials="MOU">
+  <w:comment w:id="60" w:author="Microsoft Office User" w:date="2024-09-28T11:36:00Z" w:initials="MOU">
     <w:p>
       <w:pPr>
         <w:pStyle w:val="CommentText"/>
@@ -6895,7 +6926,7 @@
       </w:r>
     </w:p>
   </w:comment>
-  <w:comment w:id="59" w:author="Jaeger, Florian" w:date="2024-09-29T17:33:00Z" w:initials="TJ">
+  <w:comment w:id="61" w:author="Jaeger, Florian" w:date="2024-09-29T17:33:00Z" w:initials="TJ">
     <w:p>
       <w:r>
         <w:rPr>
@@ -6913,7 +6944,7 @@
       </w:r>
     </w:p>
   </w:comment>
-  <w:comment w:id="60" w:author="Jaeger, Florian" w:date="2024-09-29T17:34:00Z" w:initials="TJ">
+  <w:comment w:id="62" w:author="Jaeger, Florian" w:date="2024-09-29T17:34:00Z" w:initials="TJ">
     <w:p>
       <w:r>
         <w:rPr>
@@ -6931,7 +6962,7 @@
       </w:r>
     </w:p>
   </w:comment>
-  <w:comment w:id="61" w:author="Jaeger, Florian" w:date="2024-09-29T17:34:00Z" w:initials="TJ">
+  <w:comment w:id="63" w:author="Jaeger, Florian" w:date="2024-09-29T17:34:00Z" w:initials="TJ">
     <w:p>
       <w:r>
         <w:rPr>
@@ -6949,7 +6980,7 @@
       </w:r>
     </w:p>
   </w:comment>
-  <w:comment w:id="62" w:author="Microsoft Office User" w:date="2024-09-28T11:11:00Z" w:initials="MOU">
+  <w:comment w:id="64" w:author="Microsoft Office User" w:date="2024-09-28T11:11:00Z" w:initials="MOU">
     <w:p>
       <w:pPr>
         <w:pStyle w:val="CommentText"/>
@@ -6965,7 +6996,7 @@
       </w:r>
     </w:p>
   </w:comment>
-  <w:comment w:id="63" w:author="Jaeger, Florian" w:date="2024-09-29T17:36:00Z" w:initials="TJ">
+  <w:comment w:id="65" w:author="Jaeger, Florian" w:date="2024-09-29T17:36:00Z" w:initials="TJ">
     <w:p>
       <w:r>
         <w:rPr>
@@ -6983,7 +7014,7 @@
       </w:r>
     </w:p>
   </w:comment>
-  <w:comment w:id="64" w:author="Microsoft Office User" w:date="2024-09-28T11:12:00Z" w:initials="MOU">
+  <w:comment w:id="66" w:author="Microsoft Office User" w:date="2024-09-28T11:12:00Z" w:initials="MOU">
     <w:p>
       <w:pPr>
         <w:pStyle w:val="CommentText"/>
@@ -6999,7 +7030,7 @@
       </w:r>
     </w:p>
   </w:comment>
-  <w:comment w:id="76" w:author="Microsoft Office User" w:date="2024-09-28T11:15:00Z" w:initials="MOU">
+  <w:comment w:id="78" w:author="Microsoft Office User" w:date="2024-09-28T11:15:00Z" w:initials="MOU">
     <w:p>
       <w:pPr>
         <w:pStyle w:val="CommentText"/>
@@ -7015,7 +7046,7 @@
       </w:r>
     </w:p>
   </w:comment>
-  <w:comment w:id="77" w:author="Jaeger, Florian" w:date="2024-09-29T17:37:00Z" w:initials="TJ">
+  <w:comment w:id="79" w:author="Jaeger, Florian" w:date="2024-09-29T17:37:00Z" w:initials="TJ">
     <w:p>
       <w:r>
         <w:rPr>
@@ -7033,7 +7064,7 @@
       </w:r>
     </w:p>
   </w:comment>
-  <w:comment w:id="97" w:author="Microsoft Office User" w:date="2024-09-28T11:16:00Z" w:initials="MOU">
+  <w:comment w:id="99" w:author="Microsoft Office User" w:date="2024-09-28T11:16:00Z" w:initials="MOU">
     <w:p>
       <w:pPr>
         <w:pStyle w:val="CommentText"/>
@@ -7049,7 +7080,7 @@
       </w:r>
     </w:p>
   </w:comment>
-  <w:comment w:id="98" w:author="Jaeger, Florian" w:date="2024-09-29T17:38:00Z" w:initials="TJ">
+  <w:comment w:id="100" w:author="Jaeger, Florian" w:date="2024-09-29T17:38:00Z" w:initials="TJ">
     <w:p>
       <w:r>
         <w:rPr>
@@ -7067,7 +7098,7 @@
       </w:r>
     </w:p>
   </w:comment>
-  <w:comment w:id="99" w:author="Jaeger, Florian" w:date="2024-09-29T17:38:00Z" w:initials="TJ">
+  <w:comment w:id="101" w:author="Jaeger, Florian" w:date="2024-09-29T17:38:00Z" w:initials="TJ">
     <w:p>
       <w:r>
         <w:rPr>
@@ -7085,7 +7116,7 @@
       </w:r>
     </w:p>
   </w:comment>
-  <w:comment w:id="100" w:author="Jaeger, Florian" w:date="2024-09-29T17:39:00Z" w:initials="TJ">
+  <w:comment w:id="102" w:author="Jaeger, Florian" w:date="2024-09-29T17:39:00Z" w:initials="TJ">
     <w:p>
       <w:r>
         <w:rPr>
@@ -7103,7 +7134,7 @@
       </w:r>
     </w:p>
   </w:comment>
-  <w:comment w:id="101" w:author="Jaeger, Florian" w:date="2024-09-29T17:40:00Z" w:initials="TJ">
+  <w:comment w:id="103" w:author="Jaeger, Florian" w:date="2024-09-29T17:40:00Z" w:initials="TJ">
     <w:p>
       <w:r>
         <w:rPr>
@@ -7121,7 +7152,7 @@
       </w:r>
     </w:p>
   </w:comment>
-  <w:comment w:id="139" w:author="Microsoft Office User" w:date="2024-10-10T15:43:00Z" w:initials="MOU">
+  <w:comment w:id="141" w:author="Microsoft Office User" w:date="2024-10-10T15:43:00Z" w:initials="MOU">
     <w:p>
       <w:pPr>
         <w:pStyle w:val="CommentText"/>
@@ -7137,7 +7168,7 @@
       </w:r>
     </w:p>
   </w:comment>
-  <w:comment w:id="159" w:author="Microsoft Office User" w:date="2024-09-28T11:20:00Z" w:initials="MOU">
+  <w:comment w:id="161" w:author="Microsoft Office User" w:date="2024-09-28T11:20:00Z" w:initials="MOU">
     <w:p>
       <w:pPr>
         <w:pStyle w:val="CommentText"/>
@@ -7153,7 +7184,7 @@
       </w:r>
     </w:p>
   </w:comment>
-  <w:comment w:id="160" w:author="Jaeger, Florian" w:date="2024-09-29T17:41:00Z" w:initials="TJ">
+  <w:comment w:id="162" w:author="Jaeger, Florian" w:date="2024-09-29T17:41:00Z" w:initials="TJ">
     <w:p>
       <w:r>
         <w:rPr>
@@ -7171,7 +7202,7 @@
       </w:r>
     </w:p>
   </w:comment>
-  <w:comment w:id="161" w:author="Jaeger, Florian" w:date="2024-09-29T17:42:00Z" w:initials="TJ">
+  <w:comment w:id="163" w:author="Jaeger, Florian" w:date="2024-09-29T17:42:00Z" w:initials="TJ">
     <w:p>
       <w:r>
         <w:rPr>
@@ -7189,7 +7220,7 @@
       </w:r>
     </w:p>
   </w:comment>
-  <w:comment w:id="162" w:author="Microsoft Office User" w:date="2024-09-28T11:23:00Z" w:initials="MOU">
+  <w:comment w:id="164" w:author="Microsoft Office User" w:date="2024-09-28T11:23:00Z" w:initials="MOU">
     <w:p>
       <w:pPr>
         <w:pStyle w:val="CommentText"/>
@@ -7205,7 +7236,7 @@
       </w:r>
     </w:p>
   </w:comment>
-  <w:comment w:id="163" w:author="Jaeger, Florian" w:date="2024-09-29T17:43:00Z" w:initials="TJ">
+  <w:comment w:id="165" w:author="Jaeger, Florian" w:date="2024-09-29T17:43:00Z" w:initials="TJ">
     <w:p>
       <w:r>
         <w:rPr>
@@ -7223,7 +7254,7 @@
       </w:r>
     </w:p>
   </w:comment>
-  <w:comment w:id="164" w:author="Microsoft Office User" w:date="2024-09-28T11:24:00Z" w:initials="MOU">
+  <w:comment w:id="166" w:author="Microsoft Office User" w:date="2024-09-28T11:24:00Z" w:initials="MOU">
     <w:p>
       <w:pPr>
         <w:pStyle w:val="CommentText"/>
@@ -7242,7 +7273,7 @@
       </w:r>
     </w:p>
   </w:comment>
-  <w:comment w:id="165" w:author="Microsoft Office User" w:date="2024-09-28T11:28:00Z" w:initials="MOU">
+  <w:comment w:id="167" w:author="Microsoft Office User" w:date="2024-09-28T11:28:00Z" w:initials="MOU">
     <w:p>
       <w:pPr>
         <w:pStyle w:val="CommentText"/>
@@ -7261,7 +7292,7 @@
       </w:r>
     </w:p>
   </w:comment>
-  <w:comment w:id="166" w:author="Jaeger, Florian" w:date="2024-09-29T17:44:00Z" w:initials="TJ">
+  <w:comment w:id="168" w:author="Jaeger, Florian" w:date="2024-09-29T17:44:00Z" w:initials="TJ">
     <w:p>
       <w:r>
         <w:rPr>
@@ -7279,7 +7310,7 @@
       </w:r>
     </w:p>
   </w:comment>
-  <w:comment w:id="167" w:author="Microsoft Office User" w:date="2024-10-10T20:59:00Z" w:initials="MOU">
+  <w:comment w:id="169" w:author="Microsoft Office User" w:date="2024-10-10T20:59:00Z" w:initials="MOU">
     <w:p>
       <w:pPr>
         <w:pStyle w:val="CommentText"/>
@@ -7298,7 +7329,7 @@
       </w:r>
     </w:p>
   </w:comment>
-  <w:comment w:id="170" w:author="Microsoft Office User" w:date="2024-09-28T11:29:00Z" w:initials="MOU">
+  <w:comment w:id="172" w:author="Microsoft Office User" w:date="2024-09-28T11:29:00Z" w:initials="MOU">
     <w:p>
       <w:pPr>
         <w:pStyle w:val="CommentText"/>
@@ -7314,7 +7345,7 @@
       </w:r>
     </w:p>
   </w:comment>
-  <w:comment w:id="169" w:author="Jaeger, Florian" w:date="2024-09-29T17:46:00Z" w:initials="TJ">
+  <w:comment w:id="171" w:author="Jaeger, Florian" w:date="2024-09-29T17:46:00Z" w:initials="TJ">
     <w:p>
       <w:r>
         <w:rPr>
@@ -7332,7 +7363,7 @@
       </w:r>
     </w:p>
   </w:comment>
-  <w:comment w:id="172" w:author="Microsoft Office User" w:date="2024-09-28T11:30:00Z" w:initials="MOU">
+  <w:comment w:id="174" w:author="Microsoft Office User" w:date="2024-09-28T11:30:00Z" w:initials="MOU">
     <w:p>
       <w:pPr>
         <w:pStyle w:val="CommentText"/>
@@ -7348,7 +7379,7 @@
       </w:r>
     </w:p>
   </w:comment>
-  <w:comment w:id="173" w:author="Microsoft Office User" w:date="2024-10-16T18:11:00Z" w:initials="MOU">
+  <w:comment w:id="175" w:author="Microsoft Office User" w:date="2024-10-16T18:11:00Z" w:initials="MOU">
     <w:p>
       <w:pPr>
         <w:pStyle w:val="CommentText"/>
@@ -7367,7 +7398,7 @@
       </w:r>
     </w:p>
   </w:comment>
-  <w:comment w:id="174" w:author="Jaeger, Florian" w:date="2024-09-29T17:51:00Z" w:initials="TJ">
+  <w:comment w:id="176" w:author="Jaeger, Florian" w:date="2024-09-29T17:51:00Z" w:initials="TJ">
     <w:p>
       <w:r>
         <w:rPr>
@@ -7385,7 +7416,7 @@
       </w:r>
     </w:p>
   </w:comment>
-  <w:comment w:id="175" w:author="Jaeger, Florian" w:date="2024-09-29T17:53:00Z" w:initials="TJ">
+  <w:comment w:id="177" w:author="Jaeger, Florian" w:date="2024-09-29T17:53:00Z" w:initials="TJ">
     <w:p>
       <w:pPr>
         <w:rPr>
@@ -7408,7 +7439,7 @@
       </w:r>
     </w:p>
   </w:comment>
-  <w:comment w:id="176" w:author="Microsoft Office User" w:date="2025-01-27T10:11:00Z" w:initials="MOU">
+  <w:comment w:id="178" w:author="Microsoft Office User" w:date="2025-01-27T10:11:00Z" w:initials="MOU">
     <w:p>
       <w:pPr>
         <w:pStyle w:val="CommentText"/>
@@ -7892,7 +7923,7 @@
         <w:rFonts w:ascii="Courier New" w:hAnsi="Courier New" w:cs="Courier New" w:hint="default"/>
       </w:rPr>
     </w:lvl>
-    <w:lvl w:ilvl="2" w:tplc="04090005" w:tentative="1">
+    <w:lvl w:ilvl="2" w:tplc="04090005">
       <w:start w:val="1"/>
       <w:numFmt w:val="bullet"/>
       <w:lvlText w:val=""/>

</xml_diff>